<commit_message>
Aggiunto commenti grafici load balance
</commit_message>
<xml_diff>
--- a/hpc_clean/hpc_report/report_0.2.docx
+++ b/hpc_clean/hpc_report/report_0.2.docx
@@ -358,7 +358,7 @@
           <w:rFonts w:ascii="Century Gothic" w:hAnsi="Century Gothic"/>
           <w:noProof/>
         </w:rPr>
-        <w:t>23 May 2014</w:t>
+        <w:t>27 May 2014</w:t>
       </w:r>
       <w:r>
         <w:rPr>
@@ -21672,15 +21672,298 @@
       <w:bookmarkEnd w:id="54"/>
     </w:p>
     <w:p>
+      <w:r>
+        <w:rPr>
+          <w:rStyle w:val="hps"/>
+          <w:lang w:val="en"/>
+        </w:rPr>
+        <w:t>With</w:t>
+      </w:r>
+      <w:r>
+        <w:rPr>
+          <w:lang w:val="en"/>
+        </w:rPr>
+        <w:t xml:space="preserve"> </w:t>
+      </w:r>
+      <w:r>
+        <w:rPr>
+          <w:rStyle w:val="hps"/>
+          <w:lang w:val="en"/>
+        </w:rPr>
+        <w:t>these graphs</w:t>
+      </w:r>
+      <w:r>
+        <w:rPr>
+          <w:lang w:val="en"/>
+        </w:rPr>
+        <w:t xml:space="preserve"> </w:t>
+      </w:r>
+      <w:r>
+        <w:rPr>
+          <w:rStyle w:val="hps"/>
+          <w:lang w:val="en"/>
+        </w:rPr>
+        <w:t>we analyze how</w:t>
+      </w:r>
+      <w:r>
+        <w:rPr>
+          <w:lang w:val="en"/>
+        </w:rPr>
+        <w:t xml:space="preserve"> </w:t>
+      </w:r>
+      <w:r>
+        <w:rPr>
+          <w:rStyle w:val="hps"/>
+          <w:lang w:val="en"/>
+        </w:rPr>
+        <w:t>for each algorithm</w:t>
+      </w:r>
+      <w:r>
+        <w:rPr>
+          <w:lang w:val="en"/>
+        </w:rPr>
+        <w:t xml:space="preserve">, </w:t>
+      </w:r>
+      <w:r>
+        <w:rPr>
+          <w:rStyle w:val="hps"/>
+          <w:lang w:val="en"/>
+        </w:rPr>
+        <w:t>the computation time</w:t>
+      </w:r>
+      <w:r>
+        <w:rPr>
+          <w:lang w:val="en"/>
+        </w:rPr>
+        <w:t xml:space="preserve"> </w:t>
+      </w:r>
+      <w:r>
+        <w:rPr>
+          <w:rStyle w:val="hps"/>
+          <w:lang w:val="en"/>
+        </w:rPr>
+        <w:t>of each process</w:t>
+      </w:r>
+      <w:r>
+        <w:rPr>
+          <w:lang w:val="en"/>
+        </w:rPr>
+        <w:t xml:space="preserve"> </w:t>
+      </w:r>
+      <w:r>
+        <w:rPr>
+          <w:rStyle w:val="hps"/>
+          <w:lang w:val="en"/>
+        </w:rPr>
+        <w:t>varies with the</w:t>
+      </w:r>
+      <w:r>
+        <w:rPr>
+          <w:lang w:val="en"/>
+        </w:rPr>
+        <w:t xml:space="preserve"> </w:t>
+      </w:r>
+      <w:r>
+        <w:rPr>
+          <w:rStyle w:val="hps"/>
+          <w:lang w:val="en"/>
+        </w:rPr>
+        <w:t xml:space="preserve">size of the </w:t>
+      </w:r>
+      <w:r>
+        <w:rPr>
+          <w:rStyle w:val="hps"/>
+          <w:lang w:val="en"/>
+        </w:rPr>
+        <w:t>matrix</w:t>
+      </w:r>
+      <w:r>
+        <w:rPr>
+          <w:lang w:val="en"/>
+        </w:rPr>
+        <w:t xml:space="preserve"> </w:t>
+      </w:r>
+      <w:r>
+        <w:rPr>
+          <w:rStyle w:val="hps"/>
+          <w:lang w:val="en"/>
+        </w:rPr>
+        <w:t>and</w:t>
+      </w:r>
+      <w:r>
+        <w:rPr>
+          <w:lang w:val="en"/>
+        </w:rPr>
+        <w:t xml:space="preserve"> </w:t>
+      </w:r>
+      <w:r>
+        <w:rPr>
+          <w:rStyle w:val="hps"/>
+          <w:lang w:val="en"/>
+        </w:rPr>
+        <w:t xml:space="preserve">of the </w:t>
+      </w:r>
+      <w:r>
+        <w:rPr>
+          <w:rStyle w:val="hps"/>
+          <w:lang w:val="en"/>
+        </w:rPr>
+        <w:t xml:space="preserve">load </w:t>
+      </w:r>
+      <w:r>
+        <w:rPr>
+          <w:rStyle w:val="hps"/>
+          <w:lang w:val="en"/>
+        </w:rPr>
+        <w:t>function</w:t>
+      </w:r>
+      <w:r>
+        <w:rPr>
+          <w:lang w:val="en"/>
+        </w:rPr>
+        <w:t xml:space="preserve"> </w:t>
+      </w:r>
+      <w:r>
+        <w:rPr>
+          <w:rStyle w:val="hps"/>
+          <w:lang w:val="en"/>
+        </w:rPr>
+        <w:t>applied</w:t>
+      </w:r>
+      <w:r>
+        <w:rPr>
+          <w:lang w:val="en"/>
+        </w:rPr>
+        <w:t xml:space="preserve">, </w:t>
+      </w:r>
+      <w:r>
+        <w:rPr>
+          <w:rStyle w:val="hps"/>
+          <w:lang w:val="en"/>
+        </w:rPr>
+        <w:t>to</w:t>
+      </w:r>
+      <w:r>
+        <w:rPr>
+          <w:lang w:val="en"/>
+        </w:rPr>
+        <w:t xml:space="preserve"> </w:t>
+      </w:r>
+      <w:r>
+        <w:rPr>
+          <w:rStyle w:val="hps"/>
+          <w:lang w:val="en"/>
+        </w:rPr>
+        <w:t>check the balancing</w:t>
+      </w:r>
+      <w:r>
+        <w:rPr>
+          <w:lang w:val="en"/>
+        </w:rPr>
+        <w:t xml:space="preserve"> </w:t>
+      </w:r>
+      <w:r>
+        <w:rPr>
+          <w:rStyle w:val="hps"/>
+          <w:lang w:val="en"/>
+        </w:rPr>
+        <w:t>of the load</w:t>
+      </w:r>
+      <w:r>
+        <w:rPr>
+          <w:lang w:val="en"/>
+        </w:rPr>
+        <w:t xml:space="preserve"> </w:t>
+      </w:r>
+      <w:r>
+        <w:rPr>
+          <w:rStyle w:val="hps"/>
+          <w:lang w:val="en"/>
+        </w:rPr>
+        <w:t>that the system</w:t>
+      </w:r>
+      <w:r>
+        <w:rPr>
+          <w:rStyle w:val="hps"/>
+          <w:lang w:val="en"/>
+        </w:rPr>
+        <w:t xml:space="preserve"> have</w:t>
+      </w:r>
+      <w:r>
+        <w:rPr>
+          <w:rStyle w:val="hps"/>
+          <w:lang w:val="en"/>
+        </w:rPr>
+        <w:t>.</w:t>
+      </w:r>
+    </w:p>
+    <w:p>
+      <w:pPr>
+        <w:pStyle w:val="Nessunaspaziatura"/>
+        <w:spacing w:after="240"/>
+        <w:rPr>
+          <w:color w:val="C00000"/>
+        </w:rPr>
+      </w:pPr>
+      <w:r>
+        <w:rPr>
+          <w:color w:val="C00000"/>
+        </w:rPr>
+        <w:t xml:space="preserve">Matrix </w:t>
+      </w:r>
+      <w:r>
+        <w:rPr>
+          <w:color w:val="C00000"/>
+        </w:rPr>
+        <w:t>1</w:t>
+      </w:r>
+      <w:r>
+        <w:rPr>
+          <w:color w:val="C00000"/>
+        </w:rPr>
+        <w:t>9</w:t>
+      </w:r>
+      <w:r>
+        <w:rPr>
+          <w:color w:val="C00000"/>
+        </w:rPr>
+        <w:t>2</w:t>
+      </w:r>
+      <w:r>
+        <w:rPr>
+          <w:color w:val="C00000"/>
+        </w:rPr>
+        <w:t>x</w:t>
+      </w:r>
+      <w:r>
+        <w:rPr>
+          <w:color w:val="C00000"/>
+        </w:rPr>
+        <w:t>1</w:t>
+      </w:r>
+      <w:r>
+        <w:rPr>
+          <w:color w:val="C00000"/>
+        </w:rPr>
+        <w:t>9</w:t>
+      </w:r>
+      <w:r>
+        <w:rPr>
+          <w:color w:val="C00000"/>
+        </w:rPr>
+        <w:t>2</w:t>
+      </w:r>
+    </w:p>
+    <w:p>
       <w:pPr>
         <w:jc w:val="center"/>
       </w:pPr>
-      <w:bookmarkStart w:id="55" w:name="_GoBack"/>
       <w:r>
         <w:rPr>
           <w:noProof/>
           <w:lang w:val="it-IT" w:eastAsia="it-IT" w:bidi="ar-SA"/>
         </w:rPr>
+        <w:lastRenderedPageBreak/>
         <w:drawing>
           <wp:inline distT="0" distB="0" distL="0" distR="0" wp14:anchorId="2BF39DA2" wp14:editId="4ADE146A">
             <wp:extent cx="5537820" cy="3674310"/>
@@ -21695,7 +21978,6 @@
           </wp:inline>
         </w:drawing>
       </w:r>
-      <w:bookmarkEnd w:id="55"/>
     </w:p>
     <w:p>
       <w:pPr>
@@ -21710,7 +21992,6 @@
           <w:noProof/>
           <w:lang w:val="it-IT" w:eastAsia="it-IT" w:bidi="ar-SA"/>
         </w:rPr>
-        <w:lastRenderedPageBreak/>
         <w:drawing>
           <wp:inline distT="0" distB="0" distL="0" distR="0" wp14:anchorId="3E3484F5" wp14:editId="3EED33C3">
             <wp:extent cx="5537820" cy="3674310"/>
@@ -21728,7 +22009,493 @@
     </w:p>
     <w:p>
       <w:pPr>
-        <w:jc w:val="center"/>
+        <w:rPr>
+          <w:rStyle w:val="hps"/>
+          <w:lang w:val="en"/>
+        </w:rPr>
+      </w:pPr>
+      <w:r>
+        <w:rPr>
+          <w:rStyle w:val="hps"/>
+          <w:lang w:val="en"/>
+        </w:rPr>
+        <w:t>With a number of</w:t>
+      </w:r>
+      <w:r>
+        <w:rPr>
+          <w:lang w:val="en"/>
+        </w:rPr>
+        <w:t xml:space="preserve"> </w:t>
+      </w:r>
+      <w:r>
+        <w:rPr>
+          <w:rStyle w:val="hps"/>
+          <w:lang w:val="en"/>
+        </w:rPr>
+        <w:t>processes</w:t>
+      </w:r>
+      <w:r>
+        <w:rPr>
+          <w:lang w:val="en"/>
+        </w:rPr>
+        <w:t xml:space="preserve"> </w:t>
+      </w:r>
+      <w:r>
+        <w:rPr>
+          <w:rStyle w:val="hps"/>
+          <w:lang w:val="en"/>
+        </w:rPr>
+        <w:t>equal to 4</w:t>
+      </w:r>
+      <w:r>
+        <w:rPr>
+          <w:lang w:val="en"/>
+        </w:rPr>
+        <w:t xml:space="preserve"> </w:t>
+      </w:r>
+      <w:r>
+        <w:rPr>
+          <w:rStyle w:val="hps"/>
+          <w:lang w:val="en"/>
+        </w:rPr>
+        <w:t>and</w:t>
+      </w:r>
+      <w:r>
+        <w:rPr>
+          <w:lang w:val="en"/>
+        </w:rPr>
+        <w:t xml:space="preserve"> </w:t>
+      </w:r>
+      <w:r>
+        <w:rPr>
+          <w:rStyle w:val="hps"/>
+          <w:lang w:val="en"/>
+        </w:rPr>
+        <w:t>with</w:t>
+      </w:r>
+      <w:r>
+        <w:rPr>
+          <w:lang w:val="en"/>
+        </w:rPr>
+        <w:t xml:space="preserve"> </w:t>
+      </w:r>
+      <w:r>
+        <w:rPr>
+          <w:rStyle w:val="hps"/>
+          <w:lang w:val="en"/>
+        </w:rPr>
+        <w:t>a matrix of</w:t>
+      </w:r>
+      <w:r>
+        <w:rPr>
+          <w:lang w:val="en"/>
+        </w:rPr>
+        <w:t xml:space="preserve"> </w:t>
+      </w:r>
+      <w:r>
+        <w:rPr>
+          <w:rStyle w:val="hps"/>
+          <w:lang w:val="en"/>
+        </w:rPr>
+        <w:t>relatively small size</w:t>
+      </w:r>
+      <w:r>
+        <w:rPr>
+          <w:lang w:val="en"/>
+        </w:rPr>
+        <w:t xml:space="preserve"> </w:t>
+      </w:r>
+      <w:r>
+        <w:rPr>
+          <w:rStyle w:val="hps"/>
+          <w:lang w:val="en"/>
+        </w:rPr>
+        <w:t>(192</w:t>
+      </w:r>
+      <w:r>
+        <w:rPr>
+          <w:lang w:val="en"/>
+        </w:rPr>
+        <w:t xml:space="preserve">) in the case </w:t>
+      </w:r>
+      <w:r>
+        <w:rPr>
+          <w:rStyle w:val="hps"/>
+          <w:lang w:val="en"/>
+        </w:rPr>
+        <w:t>of the algorithm</w:t>
+      </w:r>
+      <w:r>
+        <w:rPr>
+          <w:lang w:val="en"/>
+        </w:rPr>
+        <w:t xml:space="preserve"> </w:t>
+      </w:r>
+      <w:r>
+        <w:rPr>
+          <w:rStyle w:val="hps"/>
+          <w:lang w:val="en"/>
+        </w:rPr>
+        <w:t>Processor</w:t>
+      </w:r>
+      <w:r>
+        <w:rPr>
+          <w:lang w:val="en"/>
+        </w:rPr>
+        <w:t xml:space="preserve"> </w:t>
+      </w:r>
+      <w:r>
+        <w:rPr>
+          <w:rStyle w:val="hps"/>
+          <w:lang w:val="en"/>
+        </w:rPr>
+        <w:t>Farm</w:t>
+      </w:r>
+      <w:r>
+        <w:rPr>
+          <w:lang w:val="en"/>
+        </w:rPr>
+        <w:t xml:space="preserve"> </w:t>
+      </w:r>
+      <w:r>
+        <w:rPr>
+          <w:rStyle w:val="hps"/>
+          <w:lang w:val="en"/>
+        </w:rPr>
+        <w:t>the load</w:t>
+      </w:r>
+      <w:r>
+        <w:rPr>
+          <w:lang w:val="en"/>
+        </w:rPr>
+        <w:t xml:space="preserve"> </w:t>
+      </w:r>
+      <w:r>
+        <w:rPr>
+          <w:rStyle w:val="hps"/>
+          <w:lang w:val="en"/>
+        </w:rPr>
+        <w:t>turns out to be</w:t>
+      </w:r>
+      <w:r>
+        <w:rPr>
+          <w:lang w:val="en"/>
+        </w:rPr>
+        <w:t xml:space="preserve"> </w:t>
+      </w:r>
+      <w:r>
+        <w:rPr>
+          <w:rStyle w:val="hps"/>
+          <w:lang w:val="en"/>
+        </w:rPr>
+        <w:t>well balanced between</w:t>
+      </w:r>
+      <w:r>
+        <w:rPr>
+          <w:lang w:val="en"/>
+        </w:rPr>
+        <w:t xml:space="preserve"> </w:t>
+      </w:r>
+      <w:r>
+        <w:rPr>
+          <w:rStyle w:val="hps"/>
+          <w:lang w:val="en"/>
+        </w:rPr>
+        <w:t>all nodes</w:t>
+      </w:r>
+      <w:r>
+        <w:rPr>
+          <w:lang w:val="en"/>
+        </w:rPr>
+        <w:t xml:space="preserve"> </w:t>
+      </w:r>
+      <w:r>
+        <w:rPr>
+          <w:rStyle w:val="hps"/>
+          <w:lang w:val="en"/>
+        </w:rPr>
+        <w:t>of the cluster.</w:t>
+      </w:r>
+    </w:p>
+    <w:p>
+      <w:pPr>
+        <w:rPr>
+          <w:lang w:val="en"/>
+        </w:rPr>
+      </w:pPr>
+      <w:r>
+        <w:rPr>
+          <w:rStyle w:val="hps"/>
+          <w:lang w:val="en"/>
+        </w:rPr>
+        <w:lastRenderedPageBreak/>
+        <w:t>As regards</w:t>
+      </w:r>
+      <w:r>
+        <w:rPr>
+          <w:lang w:val="en"/>
+        </w:rPr>
+        <w:t xml:space="preserve"> </w:t>
+      </w:r>
+      <w:r>
+        <w:rPr>
+          <w:rStyle w:val="hps"/>
+          <w:lang w:val="en"/>
+        </w:rPr>
+        <w:t>the other</w:t>
+      </w:r>
+      <w:r>
+        <w:rPr>
+          <w:lang w:val="en"/>
+        </w:rPr>
+        <w:t xml:space="preserve"> </w:t>
+      </w:r>
+      <w:r>
+        <w:rPr>
+          <w:rStyle w:val="hps"/>
+          <w:lang w:val="en"/>
+        </w:rPr>
+        <w:t>algorithms</w:t>
+      </w:r>
+      <w:r>
+        <w:rPr>
+          <w:lang w:val="en"/>
+        </w:rPr>
+        <w:t xml:space="preserve">, </w:t>
+      </w:r>
+      <w:r>
+        <w:rPr>
+          <w:rStyle w:val="hps"/>
+          <w:lang w:val="en"/>
+        </w:rPr>
+        <w:t>appear to have</w:t>
+      </w:r>
+      <w:r>
+        <w:rPr>
+          <w:lang w:val="en"/>
+        </w:rPr>
+        <w:t xml:space="preserve"> </w:t>
+      </w:r>
+      <w:r>
+        <w:rPr>
+          <w:rStyle w:val="hps"/>
+          <w:lang w:val="en"/>
+        </w:rPr>
+        <w:t>a slight</w:t>
+      </w:r>
+      <w:r>
+        <w:rPr>
+          <w:lang w:val="en"/>
+        </w:rPr>
+        <w:t xml:space="preserve"> </w:t>
+      </w:r>
+      <w:r>
+        <w:rPr>
+          <w:rStyle w:val="hps"/>
+          <w:lang w:val="en"/>
+        </w:rPr>
+        <w:t>imbalance</w:t>
+      </w:r>
+      <w:r>
+        <w:rPr>
+          <w:lang w:val="en"/>
+        </w:rPr>
+        <w:t xml:space="preserve"> </w:t>
+      </w:r>
+      <w:r>
+        <w:rPr>
+          <w:rStyle w:val="hps"/>
+          <w:lang w:val="en"/>
+        </w:rPr>
+        <w:t>especially</w:t>
+      </w:r>
+      <w:r>
+        <w:rPr>
+          <w:lang w:val="en"/>
+        </w:rPr>
+        <w:t xml:space="preserve"> </w:t>
+      </w:r>
+      <w:r>
+        <w:rPr>
+          <w:rStyle w:val="hps"/>
+          <w:lang w:val="en"/>
+        </w:rPr>
+        <w:t>in the case</w:t>
+      </w:r>
+      <w:r>
+        <w:rPr>
+          <w:lang w:val="en"/>
+        </w:rPr>
+        <w:t xml:space="preserve"> </w:t>
+      </w:r>
+      <w:r>
+        <w:rPr>
+          <w:rStyle w:val="hps"/>
+          <w:lang w:val="en"/>
+        </w:rPr>
+        <w:t>of the</w:t>
+      </w:r>
+      <w:r>
+        <w:rPr>
+          <w:lang w:val="en"/>
+        </w:rPr>
+        <w:t xml:space="preserve"> </w:t>
+      </w:r>
+      <w:r>
+        <w:rPr>
+          <w:rStyle w:val="hps"/>
+          <w:lang w:val="en"/>
+        </w:rPr>
+        <w:t>MM</w:t>
+      </w:r>
+      <w:r>
+        <w:rPr>
+          <w:lang w:val="en"/>
+        </w:rPr>
+        <w:t xml:space="preserve">-fast </w:t>
+      </w:r>
+      <w:r>
+        <w:rPr>
+          <w:rStyle w:val="hps"/>
+          <w:lang w:val="en"/>
+        </w:rPr>
+        <w:t>with load</w:t>
+      </w:r>
+      <w:r>
+        <w:rPr>
+          <w:rStyle w:val="hps"/>
+          <w:lang w:val="en"/>
+        </w:rPr>
+        <w:t xml:space="preserve"> function</w:t>
+      </w:r>
+      <w:r>
+        <w:rPr>
+          <w:lang w:val="en"/>
+        </w:rPr>
+        <w:t xml:space="preserve"> </w:t>
+      </w:r>
+      <w:r>
+        <w:rPr>
+          <w:rStyle w:val="hps"/>
+          <w:lang w:val="en"/>
+        </w:rPr>
+        <w:t>disabled, and</w:t>
+      </w:r>
+      <w:r>
+        <w:rPr>
+          <w:lang w:val="en"/>
+        </w:rPr>
+        <w:t xml:space="preserve"> </w:t>
+      </w:r>
+      <w:r>
+        <w:rPr>
+          <w:rStyle w:val="hps"/>
+          <w:lang w:val="en"/>
+        </w:rPr>
+        <w:t>in the case</w:t>
+      </w:r>
+      <w:r>
+        <w:rPr>
+          <w:lang w:val="en"/>
+        </w:rPr>
+        <w:t xml:space="preserve"> </w:t>
+      </w:r>
+      <w:r>
+        <w:rPr>
+          <w:rStyle w:val="hps"/>
+          <w:lang w:val="en"/>
+        </w:rPr>
+        <w:t xml:space="preserve">of </w:t>
+      </w:r>
+      <w:r>
+        <w:rPr>
+          <w:rStyle w:val="hps"/>
+          <w:lang w:val="en"/>
+        </w:rPr>
+        <w:t>Matrix</w:t>
+      </w:r>
+      <w:r>
+        <w:rPr>
+          <w:rStyle w:val="atn"/>
+          <w:lang w:val="en"/>
+        </w:rPr>
+        <w:t>-</w:t>
+      </w:r>
+      <w:r>
+        <w:rPr>
+          <w:lang w:val="en"/>
+        </w:rPr>
+        <w:t xml:space="preserve">Matrix </w:t>
+      </w:r>
+      <w:r>
+        <w:rPr>
+          <w:rStyle w:val="hps"/>
+          <w:lang w:val="en"/>
+        </w:rPr>
+        <w:t>with</w:t>
+      </w:r>
+      <w:r>
+        <w:rPr>
+          <w:lang w:val="en"/>
+        </w:rPr>
+        <w:t xml:space="preserve"> </w:t>
+      </w:r>
+      <w:r>
+        <w:rPr>
+          <w:rStyle w:val="hps"/>
+          <w:lang w:val="en"/>
+        </w:rPr>
+        <w:t>load function</w:t>
+      </w:r>
+      <w:r>
+        <w:rPr>
+          <w:lang w:val="en"/>
+        </w:rPr>
+        <w:t xml:space="preserve"> </w:t>
+      </w:r>
+      <w:r>
+        <w:rPr>
+          <w:rStyle w:val="hps"/>
+          <w:lang w:val="en"/>
+        </w:rPr>
+        <w:t>activated.</w:t>
+      </w:r>
+      <w:r>
+        <w:rPr>
+          <w:lang w:val="en"/>
+        </w:rPr>
+        <w:t xml:space="preserve"> </w:t>
+      </w:r>
+    </w:p>
+    <w:p>
+      <w:pPr>
+        <w:spacing w:line="240" w:lineRule="auto"/>
+        <w:rPr>
+          <w:rStyle w:val="hps"/>
+          <w:lang w:val="en"/>
+        </w:rPr>
+      </w:pPr>
+      <w:r>
+        <w:rPr>
+          <w:rStyle w:val="hps"/>
+          <w:lang w:val="en"/>
+        </w:rPr>
+        <w:t>I</w:t>
+      </w:r>
+      <w:r>
+        <w:rPr>
+          <w:rStyle w:val="hps"/>
+          <w:lang w:val="en"/>
+        </w:rPr>
+        <w:t>t was noted that in contrast to the Farm, the other three algorithms have an unbalanced load of the process with respect to the slave master.</w:t>
+      </w:r>
+      <w:bookmarkStart w:id="55" w:name="_GoBack"/>
+      <w:bookmarkEnd w:id="55"/>
+    </w:p>
+    <w:p>
+      <w:pPr>
+        <w:spacing w:line="240" w:lineRule="auto"/>
+        <w:jc w:val="left"/>
         <w:rPr>
           <w:rFonts w:ascii="Century Schoolbook" w:hAnsi="Century Schoolbook"/>
           <w:szCs w:val="24"/>
@@ -21753,21 +22520,28 @@
           </wp:inline>
         </w:drawing>
       </w:r>
-    </w:p>
-    <w:p>
-      <w:pPr>
-        <w:jc w:val="center"/>
+      <w:r>
         <w:rPr>
           <w:rFonts w:ascii="Century Schoolbook" w:hAnsi="Century Schoolbook"/>
           <w:szCs w:val="24"/>
         </w:rPr>
+        <w:t xml:space="preserve"> </w:t>
+      </w:r>
+    </w:p>
+    <w:p>
+      <w:pPr>
+        <w:spacing w:line="240" w:lineRule="auto"/>
+        <w:jc w:val="left"/>
+        <w:rPr>
+          <w:rFonts w:ascii="Century Schoolbook" w:hAnsi="Century Schoolbook"/>
+          <w:szCs w:val="24"/>
+        </w:rPr>
       </w:pPr>
       <w:r>
         <w:rPr>
           <w:noProof/>
           <w:lang w:val="it-IT" w:eastAsia="it-IT" w:bidi="ar-SA"/>
         </w:rPr>
-        <w:lastRenderedPageBreak/>
         <w:drawing>
           <wp:inline distT="0" distB="0" distL="0" distR="0" wp14:anchorId="500EE449" wp14:editId="63028DC2">
             <wp:extent cx="5537820" cy="3674310"/>
@@ -21785,6 +22559,274 @@
     </w:p>
     <w:p>
       <w:pPr>
+        <w:spacing w:line="240" w:lineRule="auto"/>
+        <w:rPr>
+          <w:rStyle w:val="hps"/>
+        </w:rPr>
+      </w:pPr>
+      <w:r>
+        <w:rPr>
+          <w:rStyle w:val="hps"/>
+          <w:lang w:val="en"/>
+        </w:rPr>
+        <w:lastRenderedPageBreak/>
+        <w:t>With the</w:t>
+      </w:r>
+      <w:r>
+        <w:rPr>
+          <w:rStyle w:val="hps"/>
+        </w:rPr>
+        <w:t xml:space="preserve"> </w:t>
+      </w:r>
+      <w:r>
+        <w:rPr>
+          <w:rStyle w:val="hps"/>
+          <w:lang w:val="en"/>
+        </w:rPr>
+        <w:t>increase</w:t>
+      </w:r>
+      <w:r>
+        <w:rPr>
+          <w:rStyle w:val="hps"/>
+        </w:rPr>
+        <w:t xml:space="preserve"> </w:t>
+      </w:r>
+      <w:r>
+        <w:rPr>
+          <w:rStyle w:val="hps"/>
+          <w:lang w:val="en"/>
+        </w:rPr>
+        <w:t>in the number of</w:t>
+      </w:r>
+      <w:r>
+        <w:rPr>
+          <w:rStyle w:val="hps"/>
+        </w:rPr>
+        <w:t xml:space="preserve"> </w:t>
+      </w:r>
+      <w:r>
+        <w:rPr>
+          <w:rStyle w:val="hps"/>
+          <w:lang w:val="en"/>
+        </w:rPr>
+        <w:t>processes,</w:t>
+      </w:r>
+      <w:r>
+        <w:rPr>
+          <w:rStyle w:val="hps"/>
+        </w:rPr>
+        <w:t xml:space="preserve"> </w:t>
+      </w:r>
+      <w:r>
+        <w:rPr>
+          <w:rStyle w:val="hps"/>
+          <w:lang w:val="en"/>
+        </w:rPr>
+        <w:t>the situation is</w:t>
+      </w:r>
+      <w:r>
+        <w:rPr>
+          <w:rStyle w:val="hps"/>
+        </w:rPr>
+        <w:t xml:space="preserve"> </w:t>
+      </w:r>
+      <w:r>
+        <w:rPr>
+          <w:rStyle w:val="hps"/>
+          <w:lang w:val="en"/>
+        </w:rPr>
+        <w:t>similar to that described</w:t>
+      </w:r>
+      <w:r>
+        <w:rPr>
+          <w:rStyle w:val="hps"/>
+        </w:rPr>
+        <w:t xml:space="preserve"> </w:t>
+      </w:r>
+      <w:r>
+        <w:rPr>
+          <w:rStyle w:val="hps"/>
+          <w:lang w:val="en"/>
+        </w:rPr>
+        <w:t>above.</w:t>
+      </w:r>
+      <w:r>
+        <w:rPr>
+          <w:rStyle w:val="hps"/>
+        </w:rPr>
+        <w:t xml:space="preserve"> </w:t>
+      </w:r>
+      <w:r>
+        <w:rPr>
+          <w:rStyle w:val="hps"/>
+          <w:lang w:val="en"/>
+        </w:rPr>
+        <w:t>With the function</w:t>
+      </w:r>
+      <w:r>
+        <w:rPr>
+          <w:rStyle w:val="hps"/>
+        </w:rPr>
+        <w:t xml:space="preserve"> </w:t>
+      </w:r>
+      <w:r>
+        <w:rPr>
+          <w:rStyle w:val="hps"/>
+          <w:lang w:val="en"/>
+        </w:rPr>
+        <w:t>activated</w:t>
+      </w:r>
+      <w:r>
+        <w:rPr>
+          <w:rStyle w:val="hps"/>
+        </w:rPr>
+        <w:t xml:space="preserve"> </w:t>
+      </w:r>
+      <w:r>
+        <w:rPr>
+          <w:rStyle w:val="hps"/>
+          <w:lang w:val="en"/>
+        </w:rPr>
+        <w:t>funct2</w:t>
+      </w:r>
+      <w:r>
+        <w:rPr>
+          <w:rStyle w:val="hps"/>
+        </w:rPr>
+        <w:t xml:space="preserve"> </w:t>
+      </w:r>
+      <w:r>
+        <w:rPr>
+          <w:rStyle w:val="hps"/>
+          <w:lang w:val="en"/>
+        </w:rPr>
+        <w:t>the load</w:t>
+      </w:r>
+      <w:r>
+        <w:rPr>
+          <w:rStyle w:val="hps"/>
+        </w:rPr>
+        <w:t xml:space="preserve"> </w:t>
+      </w:r>
+      <w:r>
+        <w:rPr>
+          <w:rStyle w:val="hps"/>
+          <w:lang w:val="en"/>
+        </w:rPr>
+        <w:t>is more</w:t>
+      </w:r>
+      <w:r>
+        <w:rPr>
+          <w:rStyle w:val="hps"/>
+        </w:rPr>
+        <w:t xml:space="preserve"> </w:t>
+      </w:r>
+      <w:r>
+        <w:rPr>
+          <w:rStyle w:val="hps"/>
+          <w:lang w:val="en"/>
+        </w:rPr>
+        <w:t>balanced with</w:t>
+      </w:r>
+      <w:r>
+        <w:rPr>
+          <w:rStyle w:val="hps"/>
+        </w:rPr>
+        <w:t xml:space="preserve"> </w:t>
+      </w:r>
+      <w:r>
+        <w:rPr>
+          <w:rStyle w:val="hps"/>
+          <w:lang w:val="en"/>
+        </w:rPr>
+        <w:t>all algorithms</w:t>
+      </w:r>
+      <w:r>
+        <w:rPr>
+          <w:rStyle w:val="hps"/>
+        </w:rPr>
+        <w:t>.</w:t>
+      </w:r>
+    </w:p>
+    <w:p>
+      <w:pPr>
+        <w:pStyle w:val="Nessunaspaziatura"/>
+        <w:spacing w:after="240"/>
+        <w:rPr>
+          <w:color w:val="C00000"/>
+        </w:rPr>
+      </w:pPr>
+      <w:r>
+        <w:rPr>
+          <w:color w:val="C00000"/>
+        </w:rPr>
+        <w:t xml:space="preserve">Matrix </w:t>
+      </w:r>
+      <w:r>
+        <w:rPr>
+          <w:color w:val="C00000"/>
+        </w:rPr>
+        <w:t>1</w:t>
+      </w:r>
+      <w:r>
+        <w:rPr>
+          <w:color w:val="C00000"/>
+        </w:rPr>
+        <w:t>9</w:t>
+      </w:r>
+      <w:r>
+        <w:rPr>
+          <w:color w:val="C00000"/>
+        </w:rPr>
+        <w:t>2</w:t>
+      </w:r>
+      <w:r>
+        <w:rPr>
+          <w:color w:val="C00000"/>
+        </w:rPr>
+        <w:t>0</w:t>
+      </w:r>
+      <w:r>
+        <w:rPr>
+          <w:color w:val="C00000"/>
+        </w:rPr>
+        <w:t>x</w:t>
+      </w:r>
+      <w:r>
+        <w:rPr>
+          <w:color w:val="C00000"/>
+        </w:rPr>
+        <w:t>1</w:t>
+      </w:r>
+      <w:r>
+        <w:rPr>
+          <w:color w:val="C00000"/>
+        </w:rPr>
+        <w:t>9</w:t>
+      </w:r>
+      <w:r>
+        <w:rPr>
+          <w:color w:val="C00000"/>
+        </w:rPr>
+        <w:t>2</w:t>
+      </w:r>
+      <w:r>
+        <w:rPr>
+          <w:color w:val="C00000"/>
+        </w:rPr>
+        <w:t>0</w:t>
+      </w:r>
+    </w:p>
+    <w:p>
+      <w:pPr>
+        <w:spacing w:after="0" w:line="240" w:lineRule="auto"/>
+        <w:rPr>
+          <w:rStyle w:val="hps"/>
+        </w:rPr>
+      </w:pPr>
+    </w:p>
+    <w:p>
+      <w:pPr>
         <w:jc w:val="center"/>
         <w:rPr>
           <w:rFonts w:ascii="Century Schoolbook" w:hAnsi="Century Schoolbook"/>
@@ -21824,7 +22866,6 @@
           <w:noProof/>
           <w:lang w:val="it-IT" w:eastAsia="it-IT" w:bidi="ar-SA"/>
         </w:rPr>
-        <w:lastRenderedPageBreak/>
         <w:drawing>
           <wp:inline distT="0" distB="0" distL="0" distR="0" wp14:anchorId="5193BF7D" wp14:editId="2496C803">
             <wp:extent cx="5537820" cy="3674310"/>
@@ -21842,21 +22883,571 @@
     </w:p>
     <w:p>
       <w:pPr>
-        <w:jc w:val="center"/>
         <w:rPr>
           <w:rFonts w:ascii="Century Schoolbook" w:hAnsi="Century Schoolbook"/>
           <w:szCs w:val="24"/>
         </w:rPr>
       </w:pPr>
-    </w:p>
-    <w:p>
-      <w:pPr>
-        <w:jc w:val="center"/>
-        <w:rPr>
-          <w:rFonts w:ascii="Century Schoolbook" w:hAnsi="Century Schoolbook"/>
-          <w:szCs w:val="24"/>
-        </w:rPr>
-      </w:pPr>
+      <w:r>
+        <w:rPr>
+          <w:rStyle w:val="hps"/>
+          <w:lang w:val="en"/>
+        </w:rPr>
+        <w:lastRenderedPageBreak/>
+        <w:t>Turning to</w:t>
+      </w:r>
+      <w:r>
+        <w:rPr>
+          <w:lang w:val="en"/>
+        </w:rPr>
+        <w:t xml:space="preserve"> </w:t>
+      </w:r>
+      <w:r>
+        <w:rPr>
+          <w:rStyle w:val="hps"/>
+          <w:lang w:val="en"/>
+        </w:rPr>
+        <w:t>a situation in which</w:t>
+      </w:r>
+      <w:r>
+        <w:rPr>
+          <w:lang w:val="en"/>
+        </w:rPr>
+        <w:t xml:space="preserve"> </w:t>
+      </w:r>
+      <w:r>
+        <w:rPr>
+          <w:rStyle w:val="hps"/>
+          <w:lang w:val="en"/>
+        </w:rPr>
+        <w:t>the</w:t>
+      </w:r>
+      <w:r>
+        <w:rPr>
+          <w:lang w:val="en"/>
+        </w:rPr>
+        <w:t xml:space="preserve"> </w:t>
+      </w:r>
+      <w:r>
+        <w:rPr>
+          <w:rStyle w:val="hps"/>
+          <w:lang w:val="en"/>
+        </w:rPr>
+        <w:t xml:space="preserve">size of the </w:t>
+      </w:r>
+      <w:r>
+        <w:rPr>
+          <w:rStyle w:val="hps"/>
+          <w:lang w:val="en"/>
+        </w:rPr>
+        <w:t>matrix</w:t>
+      </w:r>
+      <w:r>
+        <w:rPr>
+          <w:lang w:val="en"/>
+        </w:rPr>
+        <w:t xml:space="preserve"> </w:t>
+      </w:r>
+      <w:r>
+        <w:rPr>
+          <w:rStyle w:val="hps"/>
+          <w:lang w:val="en"/>
+        </w:rPr>
+        <w:t>is greater than</w:t>
+      </w:r>
+      <w:r>
+        <w:rPr>
+          <w:lang w:val="en"/>
+        </w:rPr>
+        <w:t xml:space="preserve"> </w:t>
+      </w:r>
+      <w:r>
+        <w:rPr>
+          <w:rStyle w:val="hps"/>
+          <w:lang w:val="en"/>
+        </w:rPr>
+        <w:t>it can be seen</w:t>
+      </w:r>
+      <w:r>
+        <w:rPr>
+          <w:lang w:val="en"/>
+        </w:rPr>
+        <w:t xml:space="preserve"> </w:t>
+      </w:r>
+      <w:r>
+        <w:rPr>
+          <w:rStyle w:val="hps"/>
+          <w:lang w:val="en"/>
+        </w:rPr>
+        <w:t>that also in</w:t>
+      </w:r>
+      <w:r>
+        <w:rPr>
+          <w:lang w:val="en"/>
+        </w:rPr>
+        <w:t xml:space="preserve"> </w:t>
+      </w:r>
+      <w:r>
+        <w:rPr>
+          <w:rStyle w:val="hps"/>
+          <w:lang w:val="en"/>
+        </w:rPr>
+        <w:t>this case the</w:t>
+      </w:r>
+      <w:r>
+        <w:rPr>
+          <w:lang w:val="en"/>
+        </w:rPr>
+        <w:t xml:space="preserve"> </w:t>
+      </w:r>
+      <w:r>
+        <w:rPr>
+          <w:rStyle w:val="hps"/>
+          <w:lang w:val="en"/>
+        </w:rPr>
+        <w:t>Processor</w:t>
+      </w:r>
+      <w:r>
+        <w:rPr>
+          <w:lang w:val="en"/>
+        </w:rPr>
+        <w:t xml:space="preserve"> </w:t>
+      </w:r>
+      <w:r>
+        <w:rPr>
+          <w:rStyle w:val="hps"/>
+          <w:lang w:val="en"/>
+        </w:rPr>
+        <w:t>Farm</w:t>
+      </w:r>
+      <w:r>
+        <w:rPr>
+          <w:lang w:val="en"/>
+        </w:rPr>
+        <w:t xml:space="preserve"> </w:t>
+      </w:r>
+      <w:r>
+        <w:rPr>
+          <w:rStyle w:val="hps"/>
+          <w:lang w:val="en"/>
+        </w:rPr>
+        <w:t>is the algorithm that</w:t>
+      </w:r>
+      <w:r>
+        <w:rPr>
+          <w:lang w:val="en"/>
+        </w:rPr>
+        <w:t xml:space="preserve"> </w:t>
+      </w:r>
+      <w:r>
+        <w:rPr>
+          <w:rStyle w:val="hps"/>
+          <w:lang w:val="en"/>
+        </w:rPr>
+        <w:t>provides</w:t>
+      </w:r>
+      <w:r>
+        <w:rPr>
+          <w:lang w:val="en"/>
+        </w:rPr>
+        <w:t xml:space="preserve"> </w:t>
+      </w:r>
+      <w:r>
+        <w:rPr>
+          <w:rStyle w:val="hps"/>
+          <w:lang w:val="en"/>
+        </w:rPr>
+        <w:t>a better balance</w:t>
+      </w:r>
+      <w:r>
+        <w:rPr>
+          <w:lang w:val="en"/>
+        </w:rPr>
+        <w:t xml:space="preserve">; </w:t>
+      </w:r>
+      <w:r>
+        <w:rPr>
+          <w:rStyle w:val="hps"/>
+          <w:lang w:val="en"/>
+        </w:rPr>
+        <w:t>the balance of the</w:t>
+      </w:r>
+      <w:r>
+        <w:rPr>
+          <w:lang w:val="en"/>
+        </w:rPr>
+        <w:t xml:space="preserve"> </w:t>
+      </w:r>
+      <w:r>
+        <w:rPr>
+          <w:rStyle w:val="hps"/>
+          <w:lang w:val="en"/>
+        </w:rPr>
+        <w:t>other algorithms</w:t>
+      </w:r>
+      <w:r>
+        <w:rPr>
+          <w:lang w:val="en"/>
+        </w:rPr>
+        <w:t xml:space="preserve">, however, </w:t>
+      </w:r>
+      <w:r>
+        <w:rPr>
+          <w:rStyle w:val="hps"/>
+          <w:lang w:val="en"/>
+        </w:rPr>
+        <w:t>is more than acceptable</w:t>
+      </w:r>
+      <w:r>
+        <w:rPr>
+          <w:lang w:val="en"/>
+        </w:rPr>
+        <w:t xml:space="preserve"> </w:t>
+      </w:r>
+      <w:r>
+        <w:rPr>
+          <w:rStyle w:val="hps"/>
+          <w:lang w:val="en"/>
+        </w:rPr>
+        <w:t>and</w:t>
+      </w:r>
+      <w:r>
+        <w:rPr>
+          <w:lang w:val="en"/>
+        </w:rPr>
+        <w:t xml:space="preserve"> </w:t>
+      </w:r>
+      <w:r>
+        <w:rPr>
+          <w:rStyle w:val="hps"/>
+          <w:lang w:val="en"/>
+        </w:rPr>
+        <w:t>is very close</w:t>
+      </w:r>
+      <w:r>
+        <w:rPr>
+          <w:lang w:val="en"/>
+        </w:rPr>
+        <w:t xml:space="preserve"> </w:t>
+      </w:r>
+      <w:r>
+        <w:rPr>
+          <w:rStyle w:val="hps"/>
+          <w:lang w:val="en"/>
+        </w:rPr>
+        <w:t>to that of the</w:t>
+      </w:r>
+      <w:r>
+        <w:rPr>
+          <w:lang w:val="en"/>
+        </w:rPr>
+        <w:t xml:space="preserve"> </w:t>
+      </w:r>
+      <w:r>
+        <w:rPr>
+          <w:rStyle w:val="hps"/>
+          <w:lang w:val="en"/>
+        </w:rPr>
+        <w:t>Farm.</w:t>
+      </w:r>
+      <w:r>
+        <w:rPr>
+          <w:lang w:val="en"/>
+        </w:rPr>
+        <w:t xml:space="preserve"> </w:t>
+      </w:r>
+      <w:r>
+        <w:rPr>
+          <w:lang w:val="en"/>
+        </w:rPr>
+        <w:br/>
+      </w:r>
+      <w:r>
+        <w:rPr>
+          <w:rStyle w:val="hps"/>
+          <w:lang w:val="en"/>
+        </w:rPr>
+        <w:t>It can be noted</w:t>
+      </w:r>
+      <w:r>
+        <w:rPr>
+          <w:lang w:val="en"/>
+        </w:rPr>
+        <w:t xml:space="preserve"> </w:t>
+      </w:r>
+      <w:r>
+        <w:rPr>
+          <w:rStyle w:val="hps"/>
+          <w:lang w:val="en"/>
+        </w:rPr>
+        <w:t>how the process</w:t>
+      </w:r>
+      <w:r>
+        <w:rPr>
+          <w:lang w:val="en"/>
+        </w:rPr>
+        <w:t xml:space="preserve"> </w:t>
+      </w:r>
+      <w:r>
+        <w:rPr>
+          <w:rStyle w:val="hps"/>
+          <w:lang w:val="en"/>
+        </w:rPr>
+        <w:t>Master</w:t>
+      </w:r>
+      <w:r>
+        <w:rPr>
+          <w:lang w:val="en"/>
+        </w:rPr>
+        <w:t xml:space="preserve"> </w:t>
+      </w:r>
+      <w:r>
+        <w:rPr>
+          <w:rStyle w:val="hps"/>
+          <w:lang w:val="en"/>
+        </w:rPr>
+        <w:t>is aligned</w:t>
+      </w:r>
+      <w:r>
+        <w:rPr>
+          <w:lang w:val="en"/>
+        </w:rPr>
+        <w:t xml:space="preserve"> </w:t>
+      </w:r>
+      <w:r>
+        <w:rPr>
+          <w:rStyle w:val="hps"/>
+          <w:lang w:val="en"/>
+        </w:rPr>
+        <w:t>to the load</w:t>
+      </w:r>
+      <w:r>
+        <w:rPr>
+          <w:lang w:val="en"/>
+        </w:rPr>
+        <w:t xml:space="preserve"> </w:t>
+      </w:r>
+      <w:r>
+        <w:rPr>
+          <w:rStyle w:val="hps"/>
+          <w:lang w:val="en"/>
+        </w:rPr>
+        <w:t>of the</w:t>
+      </w:r>
+      <w:r>
+        <w:rPr>
+          <w:lang w:val="en"/>
+        </w:rPr>
+        <w:t xml:space="preserve"> </w:t>
+      </w:r>
+      <w:r>
+        <w:rPr>
+          <w:rStyle w:val="hps"/>
+          <w:lang w:val="en"/>
+        </w:rPr>
+        <w:t>slave</w:t>
+      </w:r>
+      <w:r>
+        <w:rPr>
+          <w:lang w:val="en"/>
+        </w:rPr>
+        <w:t xml:space="preserve"> </w:t>
+      </w:r>
+      <w:r>
+        <w:rPr>
+          <w:rStyle w:val="hps"/>
+          <w:lang w:val="en"/>
+        </w:rPr>
+        <w:t>processes</w:t>
+      </w:r>
+      <w:r>
+        <w:rPr>
+          <w:lang w:val="en"/>
+        </w:rPr>
+        <w:t>,</w:t>
+      </w:r>
+      <w:r>
+        <w:rPr>
+          <w:lang w:val="en"/>
+        </w:rPr>
+        <w:t xml:space="preserve"> in the </w:t>
+      </w:r>
+      <w:r>
+        <w:rPr>
+          <w:rStyle w:val="hps"/>
+          <w:lang w:val="en"/>
+        </w:rPr>
+        <w:t>algorithms</w:t>
+      </w:r>
+      <w:r>
+        <w:rPr>
+          <w:lang w:val="en"/>
+        </w:rPr>
+        <w:t xml:space="preserve"> </w:t>
+      </w:r>
+      <w:r>
+        <w:rPr>
+          <w:rStyle w:val="hps"/>
+          <w:lang w:val="en"/>
+        </w:rPr>
+        <w:t>Matrix</w:t>
+      </w:r>
+      <w:r>
+        <w:rPr>
+          <w:lang w:val="en"/>
+        </w:rPr>
+        <w:t xml:space="preserve">-Matrix, </w:t>
+      </w:r>
+      <w:r>
+        <w:rPr>
+          <w:rStyle w:val="hps"/>
+          <w:lang w:val="en"/>
+        </w:rPr>
+        <w:t>MM</w:t>
+      </w:r>
+      <w:r>
+        <w:rPr>
+          <w:lang w:val="en"/>
+        </w:rPr>
+        <w:t xml:space="preserve">-Fast </w:t>
+      </w:r>
+      <w:r>
+        <w:rPr>
+          <w:rStyle w:val="hps"/>
+          <w:lang w:val="en"/>
+        </w:rPr>
+        <w:t>and Cannon</w:t>
+      </w:r>
+      <w:r>
+        <w:rPr>
+          <w:lang w:val="en"/>
+        </w:rPr>
+        <w:t xml:space="preserve">, </w:t>
+      </w:r>
+      <w:r>
+        <w:rPr>
+          <w:rStyle w:val="hps"/>
+          <w:lang w:val="en"/>
+        </w:rPr>
+        <w:t>and this is due</w:t>
+      </w:r>
+      <w:r>
+        <w:rPr>
+          <w:lang w:val="en"/>
+        </w:rPr>
+        <w:t xml:space="preserve"> </w:t>
+      </w:r>
+      <w:r>
+        <w:rPr>
+          <w:rStyle w:val="hps"/>
+          <w:lang w:val="en"/>
+        </w:rPr>
+        <w:t>to the fact</w:t>
+      </w:r>
+      <w:r>
+        <w:rPr>
+          <w:lang w:val="en"/>
+        </w:rPr>
+        <w:t xml:space="preserve"> </w:t>
+      </w:r>
+      <w:r>
+        <w:rPr>
+          <w:rStyle w:val="hps"/>
+          <w:lang w:val="en"/>
+        </w:rPr>
+        <w:t>that the process</w:t>
+      </w:r>
+      <w:r>
+        <w:rPr>
+          <w:lang w:val="en"/>
+        </w:rPr>
+        <w:t xml:space="preserve"> </w:t>
+      </w:r>
+      <w:r>
+        <w:rPr>
+          <w:rStyle w:val="hps"/>
+          <w:lang w:val="en"/>
+        </w:rPr>
+        <w:t>Master must</w:t>
+      </w:r>
+      <w:r>
+        <w:rPr>
+          <w:lang w:val="en"/>
+        </w:rPr>
+        <w:t xml:space="preserve"> </w:t>
+      </w:r>
+      <w:r>
+        <w:rPr>
+          <w:rStyle w:val="hps"/>
+          <w:lang w:val="en"/>
+        </w:rPr>
+        <w:t>handle</w:t>
+      </w:r>
+      <w:r>
+        <w:rPr>
+          <w:lang w:val="en"/>
+        </w:rPr>
+        <w:t xml:space="preserve"> </w:t>
+      </w:r>
+      <w:r>
+        <w:rPr>
+          <w:rStyle w:val="hps"/>
+          <w:lang w:val="en"/>
+        </w:rPr>
+        <w:t>matrices</w:t>
+      </w:r>
+      <w:r>
+        <w:rPr>
+          <w:lang w:val="en"/>
+        </w:rPr>
+        <w:t xml:space="preserve"> </w:t>
+      </w:r>
+      <w:r>
+        <w:rPr>
+          <w:rStyle w:val="hps"/>
+          <w:lang w:val="en"/>
+        </w:rPr>
+        <w:t>heavier</w:t>
+      </w:r>
+      <w:r>
+        <w:rPr>
+          <w:lang w:val="en"/>
+        </w:rPr>
+        <w:t xml:space="preserve"> </w:t>
+      </w:r>
+      <w:r>
+        <w:rPr>
+          <w:rStyle w:val="hps"/>
+          <w:lang w:val="en"/>
+        </w:rPr>
+        <w:t>and therefore</w:t>
+      </w:r>
+      <w:r>
+        <w:rPr>
+          <w:lang w:val="en"/>
+        </w:rPr>
+        <w:t xml:space="preserve"> </w:t>
+      </w:r>
+      <w:r>
+        <w:rPr>
+          <w:rStyle w:val="hps"/>
+          <w:lang w:val="en"/>
+        </w:rPr>
+        <w:t>require more</w:t>
+      </w:r>
+      <w:r>
+        <w:rPr>
+          <w:lang w:val="en"/>
+        </w:rPr>
+        <w:t xml:space="preserve"> </w:t>
+      </w:r>
+      <w:r>
+        <w:rPr>
+          <w:rStyle w:val="hps"/>
+          <w:lang w:val="en"/>
+        </w:rPr>
+        <w:t>time.</w:t>
+      </w:r>
     </w:p>
     <w:p>
       <w:pPr>
@@ -21913,6 +23504,471 @@
             </a:graphic>
           </wp:inline>
         </w:drawing>
+      </w:r>
+    </w:p>
+    <w:p>
+      <w:pPr>
+        <w:rPr>
+          <w:rFonts w:ascii="Century Schoolbook" w:hAnsi="Century Schoolbook"/>
+          <w:szCs w:val="24"/>
+        </w:rPr>
+      </w:pPr>
+      <w:r>
+        <w:rPr>
+          <w:rStyle w:val="hps"/>
+          <w:lang w:val="en"/>
+        </w:rPr>
+        <w:t>In the case without</w:t>
+      </w:r>
+      <w:r>
+        <w:rPr>
+          <w:lang w:val="en"/>
+        </w:rPr>
+        <w:t xml:space="preserve"> </w:t>
+      </w:r>
+      <w:r>
+        <w:rPr>
+          <w:rStyle w:val="hps"/>
+          <w:lang w:val="en"/>
+        </w:rPr>
+        <w:t>the application of the</w:t>
+      </w:r>
+      <w:r>
+        <w:rPr>
+          <w:lang w:val="en"/>
+        </w:rPr>
+        <w:t xml:space="preserve"> </w:t>
+      </w:r>
+      <w:r>
+        <w:rPr>
+          <w:rStyle w:val="hps"/>
+          <w:lang w:val="en"/>
+        </w:rPr>
+        <w:t>charging function</w:t>
+      </w:r>
+      <w:r>
+        <w:rPr>
+          <w:lang w:val="en"/>
+        </w:rPr>
+        <w:t xml:space="preserve">, </w:t>
+      </w:r>
+      <w:r>
+        <w:rPr>
+          <w:rStyle w:val="hps"/>
+          <w:lang w:val="en"/>
+        </w:rPr>
+        <w:t>all the algorithms</w:t>
+      </w:r>
+      <w:r>
+        <w:rPr>
+          <w:lang w:val="en"/>
+        </w:rPr>
+        <w:t xml:space="preserve"> </w:t>
+      </w:r>
+      <w:r>
+        <w:rPr>
+          <w:rStyle w:val="hps"/>
+          <w:lang w:val="en"/>
+        </w:rPr>
+        <w:t>are well</w:t>
+      </w:r>
+      <w:r>
+        <w:rPr>
+          <w:lang w:val="en"/>
+        </w:rPr>
+        <w:t xml:space="preserve"> </w:t>
+      </w:r>
+      <w:r>
+        <w:rPr>
+          <w:rStyle w:val="hps"/>
+          <w:lang w:val="en"/>
+        </w:rPr>
+        <w:t>balanced</w:t>
+      </w:r>
+      <w:r>
+        <w:rPr>
+          <w:lang w:val="en"/>
+        </w:rPr>
+        <w:t xml:space="preserve">, </w:t>
+      </w:r>
+      <w:r>
+        <w:rPr>
+          <w:rStyle w:val="hps"/>
+          <w:lang w:val="en"/>
+        </w:rPr>
+        <w:t>while</w:t>
+      </w:r>
+      <w:r>
+        <w:rPr>
+          <w:lang w:val="en"/>
+        </w:rPr>
+        <w:t xml:space="preserve"> </w:t>
+      </w:r>
+      <w:r>
+        <w:rPr>
+          <w:rStyle w:val="hps"/>
+          <w:lang w:val="en"/>
+        </w:rPr>
+        <w:t>in a situation</w:t>
+      </w:r>
+      <w:r>
+        <w:rPr>
+          <w:lang w:val="en"/>
+        </w:rPr>
+        <w:t xml:space="preserve"> </w:t>
+      </w:r>
+      <w:r>
+        <w:rPr>
+          <w:rStyle w:val="hps"/>
+          <w:lang w:val="en"/>
+        </w:rPr>
+        <w:t>with a large</w:t>
+      </w:r>
+      <w:r>
+        <w:rPr>
+          <w:lang w:val="en"/>
+        </w:rPr>
+        <w:t xml:space="preserve"> </w:t>
+      </w:r>
+      <w:r>
+        <w:rPr>
+          <w:rStyle w:val="hps"/>
+          <w:lang w:val="en"/>
+        </w:rPr>
+        <w:t>granularity</w:t>
+      </w:r>
+      <w:r>
+        <w:rPr>
+          <w:lang w:val="en"/>
+        </w:rPr>
+        <w:t xml:space="preserve"> </w:t>
+      </w:r>
+      <w:r>
+        <w:rPr>
+          <w:rStyle w:val="hps"/>
+          <w:lang w:val="en"/>
+        </w:rPr>
+        <w:t>and</w:t>
+      </w:r>
+      <w:r>
+        <w:rPr>
+          <w:lang w:val="en"/>
+        </w:rPr>
+        <w:t xml:space="preserve"> </w:t>
+      </w:r>
+      <w:r>
+        <w:rPr>
+          <w:rStyle w:val="hps"/>
+          <w:lang w:val="en"/>
+        </w:rPr>
+        <w:t>especially with a</w:t>
+      </w:r>
+      <w:r>
+        <w:rPr>
+          <w:lang w:val="en"/>
+        </w:rPr>
+        <w:t xml:space="preserve"> </w:t>
+      </w:r>
+      <w:r>
+        <w:rPr>
+          <w:rStyle w:val="hps"/>
+          <w:lang w:val="en"/>
+        </w:rPr>
+        <w:t>high load</w:t>
+      </w:r>
+      <w:r>
+        <w:rPr>
+          <w:lang w:val="en"/>
+        </w:rPr>
+        <w:t xml:space="preserve">, the algorithm </w:t>
+      </w:r>
+      <w:r>
+        <w:rPr>
+          <w:rStyle w:val="hps"/>
+          <w:lang w:val="en"/>
+        </w:rPr>
+        <w:t>Processor</w:t>
+      </w:r>
+      <w:r>
+        <w:rPr>
+          <w:lang w:val="en"/>
+        </w:rPr>
+        <w:t xml:space="preserve"> </w:t>
+      </w:r>
+      <w:r>
+        <w:rPr>
+          <w:rStyle w:val="hps"/>
+          <w:lang w:val="en"/>
+        </w:rPr>
+        <w:t>Farm</w:t>
+      </w:r>
+      <w:r>
+        <w:rPr>
+          <w:lang w:val="en"/>
+        </w:rPr>
+        <w:t xml:space="preserve"> </w:t>
+      </w:r>
+      <w:r>
+        <w:rPr>
+          <w:rStyle w:val="hps"/>
+          <w:lang w:val="en"/>
+        </w:rPr>
+        <w:t>is</w:t>
+      </w:r>
+      <w:r>
+        <w:rPr>
+          <w:lang w:val="en"/>
+        </w:rPr>
+        <w:t xml:space="preserve"> </w:t>
+      </w:r>
+      <w:r>
+        <w:rPr>
+          <w:rStyle w:val="hps"/>
+          <w:lang w:val="en"/>
+        </w:rPr>
+        <w:t>still be</w:t>
+      </w:r>
+      <w:r>
+        <w:rPr>
+          <w:lang w:val="en"/>
+        </w:rPr>
+        <w:t xml:space="preserve"> </w:t>
+      </w:r>
+      <w:r>
+        <w:rPr>
+          <w:rStyle w:val="hps"/>
+          <w:lang w:val="en"/>
+        </w:rPr>
+        <w:t>well balanced</w:t>
+      </w:r>
+      <w:r>
+        <w:rPr>
+          <w:lang w:val="en"/>
+        </w:rPr>
+        <w:t xml:space="preserve">, </w:t>
+      </w:r>
+      <w:r>
+        <w:rPr>
+          <w:rStyle w:val="hps"/>
+          <w:lang w:val="en"/>
+        </w:rPr>
+        <w:t>the</w:t>
+      </w:r>
+      <w:r>
+        <w:rPr>
+          <w:lang w:val="en"/>
+        </w:rPr>
+        <w:t xml:space="preserve"> </w:t>
+      </w:r>
+      <w:r>
+        <w:rPr>
+          <w:rStyle w:val="hps"/>
+          <w:lang w:val="en"/>
+        </w:rPr>
+        <w:t>Cannon</w:t>
+      </w:r>
+      <w:r>
+        <w:rPr>
+          <w:lang w:val="en"/>
+        </w:rPr>
+        <w:t xml:space="preserve"> </w:t>
+      </w:r>
+      <w:r>
+        <w:rPr>
+          <w:rStyle w:val="hps"/>
+          <w:lang w:val="en"/>
+        </w:rPr>
+        <w:t>has a</w:t>
+      </w:r>
+      <w:r>
+        <w:rPr>
+          <w:lang w:val="en"/>
+        </w:rPr>
+        <w:t xml:space="preserve"> </w:t>
+      </w:r>
+      <w:r>
+        <w:rPr>
+          <w:rStyle w:val="hps"/>
+          <w:lang w:val="en"/>
+        </w:rPr>
+        <w:t>behavior</w:t>
+      </w:r>
+      <w:r>
+        <w:rPr>
+          <w:lang w:val="en"/>
+        </w:rPr>
+        <w:t xml:space="preserve"> </w:t>
+      </w:r>
+      <w:r>
+        <w:rPr>
+          <w:rStyle w:val="hps"/>
+          <w:lang w:val="en"/>
+        </w:rPr>
+        <w:t>quite</w:t>
+      </w:r>
+      <w:r>
+        <w:rPr>
+          <w:lang w:val="en"/>
+        </w:rPr>
+        <w:t xml:space="preserve"> </w:t>
+      </w:r>
+      <w:r>
+        <w:rPr>
+          <w:rStyle w:val="hps"/>
+          <w:lang w:val="en"/>
+        </w:rPr>
+        <w:t>balanced</w:t>
+      </w:r>
+      <w:r>
+        <w:rPr>
+          <w:lang w:val="en"/>
+        </w:rPr>
+        <w:t xml:space="preserve"> </w:t>
+      </w:r>
+      <w:r>
+        <w:rPr>
+          <w:rStyle w:val="hps"/>
+          <w:lang w:val="en"/>
+        </w:rPr>
+        <w:t>as well as the</w:t>
+      </w:r>
+      <w:r>
+        <w:rPr>
+          <w:lang w:val="en"/>
+        </w:rPr>
+        <w:t xml:space="preserve"> </w:t>
+      </w:r>
+      <w:r>
+        <w:rPr>
+          <w:rStyle w:val="hps"/>
+          <w:lang w:val="en"/>
+        </w:rPr>
+        <w:t>MM</w:t>
+      </w:r>
+      <w:r>
+        <w:rPr>
+          <w:lang w:val="en"/>
+        </w:rPr>
+        <w:t xml:space="preserve">-Fast </w:t>
+      </w:r>
+      <w:r>
+        <w:rPr>
+          <w:rStyle w:val="hps"/>
+          <w:lang w:val="en"/>
+        </w:rPr>
+        <w:t>while</w:t>
+      </w:r>
+      <w:r>
+        <w:rPr>
+          <w:lang w:val="en"/>
+        </w:rPr>
+        <w:t xml:space="preserve"> </w:t>
+      </w:r>
+      <w:r>
+        <w:rPr>
+          <w:rStyle w:val="hps"/>
+          <w:lang w:val="en"/>
+        </w:rPr>
+        <w:t>with</w:t>
+      </w:r>
+      <w:r>
+        <w:rPr>
+          <w:lang w:val="en"/>
+        </w:rPr>
+        <w:t xml:space="preserve"> </w:t>
+      </w:r>
+      <w:r>
+        <w:rPr>
+          <w:rStyle w:val="hps"/>
+          <w:lang w:val="en"/>
+        </w:rPr>
+        <w:t>the algorithm</w:t>
+      </w:r>
+      <w:r>
+        <w:rPr>
+          <w:lang w:val="en"/>
+        </w:rPr>
+        <w:t xml:space="preserve"> </w:t>
+      </w:r>
+      <w:r>
+        <w:rPr>
+          <w:rStyle w:val="hps"/>
+          <w:lang w:val="en"/>
+        </w:rPr>
+        <w:t>Matrix</w:t>
+      </w:r>
+      <w:r>
+        <w:rPr>
+          <w:lang w:val="en"/>
+        </w:rPr>
+        <w:t xml:space="preserve"> </w:t>
+      </w:r>
+      <w:proofErr w:type="spellStart"/>
+      <w:r>
+        <w:rPr>
+          <w:rStyle w:val="hps"/>
+          <w:lang w:val="en"/>
+        </w:rPr>
+        <w:t>Matrix</w:t>
+      </w:r>
+      <w:proofErr w:type="spellEnd"/>
+      <w:r>
+        <w:rPr>
+          <w:lang w:val="en"/>
+        </w:rPr>
+        <w:t xml:space="preserve"> </w:t>
+      </w:r>
+      <w:r>
+        <w:rPr>
+          <w:rStyle w:val="hps"/>
+          <w:lang w:val="en"/>
+        </w:rPr>
+        <w:t>we are in presence</w:t>
+      </w:r>
+      <w:r>
+        <w:rPr>
+          <w:lang w:val="en"/>
+        </w:rPr>
+        <w:t xml:space="preserve"> </w:t>
+      </w:r>
+      <w:r>
+        <w:rPr>
+          <w:rStyle w:val="hps"/>
+          <w:lang w:val="en"/>
+        </w:rPr>
+        <w:t>of a situation of</w:t>
+      </w:r>
+      <w:r>
+        <w:rPr>
+          <w:lang w:val="en"/>
+        </w:rPr>
+        <w:t xml:space="preserve"> </w:t>
+      </w:r>
+      <w:r>
+        <w:rPr>
+          <w:rStyle w:val="hps"/>
+          <w:lang w:val="en"/>
+        </w:rPr>
+        <w:t>a good</w:t>
+      </w:r>
+      <w:r>
+        <w:rPr>
+          <w:lang w:val="en"/>
+        </w:rPr>
+        <w:t xml:space="preserve"> </w:t>
+      </w:r>
+      <w:r>
+        <w:rPr>
+          <w:rStyle w:val="hps"/>
+          <w:lang w:val="en"/>
+        </w:rPr>
+        <w:t>load imbalance</w:t>
+      </w:r>
+      <w:r>
+        <w:rPr>
+          <w:lang w:val="en"/>
+        </w:rPr>
+        <w:t>.</w:t>
       </w:r>
     </w:p>
     <w:p>
@@ -22405,6 +24461,7 @@
         <w:rPr>
           <w:rStyle w:val="hps"/>
         </w:rPr>
+        <w:lastRenderedPageBreak/>
         <w:t>MPI_Send</w:t>
       </w:r>
       <w:proofErr w:type="spellEnd"/>
@@ -22492,7 +24549,6 @@
         <w:rPr>
           <w:b/>
         </w:rPr>
-        <w:lastRenderedPageBreak/>
         <w:t>d</w:t>
       </w:r>
       <w:r>
@@ -23058,6 +25114,7 @@
       </w:pPr>
       <w:proofErr w:type="spellStart"/>
       <w:r>
+        <w:lastRenderedPageBreak/>
         <w:t>int</w:t>
       </w:r>
       <w:proofErr w:type="spellEnd"/>
@@ -23279,7 +25336,7 @@
           <w:szCs w:val="22"/>
           <w:lang w:eastAsia="en-US" w:bidi="en-US"/>
         </w:rPr>
-        <w:t xml:space="preserve">The send-receive operations combine in one call the sending of a message to one destination and the </w:t>
+        <w:t>The send-receive operations combine in one call the sending of a message to one destination and the receiving of another message, from another process. The two (source and destination) are possibly the same. A send-receive operation is useful for executing a shift operation across a chain of processes. If blocking sends and receives are used for such a shift, then one needs to order the sends and receives correctly (for example, even processes send, then receive; odd processes receive first, then send) in order to prevent cyclic dependencies that may lead to deadlock. When a send-receive operation is used, the communication subsystem takes care of these issues.</w:t>
       </w:r>
       <w:r>
         <w:rPr>
@@ -23288,52 +25345,52 @@
           <w:szCs w:val="22"/>
           <w:lang w:eastAsia="en-US" w:bidi="en-US"/>
         </w:rPr>
-        <w:lastRenderedPageBreak/>
-        <w:t>receiving of another message, from another process. The two (source and destination) are possibly the same. A send-receive operation is useful for executing a shift operation across a chain of processes. If blocking sends and receives are used for such a shift, then one needs to order the sends and receives correctly (for example, even processes send, then receive; odd processes receive first, then send) in order to prevent cyclic dependencies that may lead to deadlock. When a send-receive operation is used, the communication subsystem takes care of these issues.</w:t>
-      </w:r>
-      <w:r>
+        <w:t xml:space="preserve"> </w:t>
+      </w:r>
+    </w:p>
+    <w:p>
+      <w:pPr>
+        <w:pStyle w:val="NormaleWeb"/>
+        <w:spacing w:before="0" w:beforeAutospacing="0" w:after="120" w:afterAutospacing="0"/>
         <w:rPr>
           <w:rStyle w:val="hps"/>
           <w:rFonts w:asciiTheme="minorHAnsi" w:eastAsiaTheme="majorEastAsia" w:hAnsiTheme="minorHAnsi" w:cstheme="majorBidi"/>
           <w:szCs w:val="22"/>
           <w:lang w:eastAsia="en-US" w:bidi="en-US"/>
         </w:rPr>
-        <w:t xml:space="preserve"> </w:t>
-      </w:r>
-    </w:p>
-    <w:p>
-      <w:pPr>
-        <w:pStyle w:val="NormaleWeb"/>
-        <w:spacing w:before="0" w:beforeAutospacing="0" w:after="120" w:afterAutospacing="0"/>
+      </w:pPr>
+      <w:r>
         <w:rPr>
           <w:rStyle w:val="hps"/>
           <w:rFonts w:asciiTheme="minorHAnsi" w:eastAsiaTheme="majorEastAsia" w:hAnsiTheme="minorHAnsi" w:cstheme="majorBidi"/>
           <w:szCs w:val="22"/>
           <w:lang w:eastAsia="en-US" w:bidi="en-US"/>
         </w:rPr>
-      </w:pPr>
-      <w:r>
+        <w:t xml:space="preserve">A message sent by a send-receive operation can be received by a regular receive operation or probed by a probe operation; a send-receive operation can receive a message sent by a regular send operation. </w:t>
+      </w:r>
+    </w:p>
+    <w:p>
+      <w:pPr>
+        <w:pStyle w:val="NormaleWeb"/>
+        <w:spacing w:before="0" w:beforeAutospacing="0" w:after="120" w:afterAutospacing="0"/>
         <w:rPr>
           <w:rStyle w:val="hps"/>
           <w:rFonts w:asciiTheme="minorHAnsi" w:eastAsiaTheme="majorEastAsia" w:hAnsiTheme="minorHAnsi" w:cstheme="majorBidi"/>
           <w:szCs w:val="22"/>
           <w:lang w:eastAsia="en-US" w:bidi="en-US"/>
         </w:rPr>
-        <w:t xml:space="preserve">A message sent by a send-receive operation can be received by a regular receive operation or probed by a probe operation; a send-receive operation can receive a message sent by a regular send operation. </w:t>
-      </w:r>
-    </w:p>
-    <w:p>
-      <w:pPr>
-        <w:pStyle w:val="NormaleWeb"/>
-        <w:spacing w:before="0" w:beforeAutospacing="0" w:after="120" w:afterAutospacing="0"/>
+      </w:pPr>
+      <w:proofErr w:type="spellStart"/>
+      <w:r>
         <w:rPr>
           <w:rStyle w:val="hps"/>
           <w:rFonts w:asciiTheme="minorHAnsi" w:eastAsiaTheme="majorEastAsia" w:hAnsiTheme="minorHAnsi" w:cstheme="majorBidi"/>
           <w:szCs w:val="22"/>
           <w:lang w:eastAsia="en-US" w:bidi="en-US"/>
         </w:rPr>
-      </w:pPr>
-      <w:proofErr w:type="spellStart"/>
+        <w:t>MPI_Sendrecv_replace</w:t>
+      </w:r>
+      <w:proofErr w:type="spellEnd"/>
       <w:r>
         <w:rPr>
           <w:rStyle w:val="hps"/>
@@ -23341,436 +25398,425 @@
           <w:szCs w:val="22"/>
           <w:lang w:eastAsia="en-US" w:bidi="en-US"/>
         </w:rPr>
-        <w:t>MPI_Sendrecv_replace</w:t>
-      </w:r>
-      <w:proofErr w:type="spellEnd"/>
-      <w:r>
+        <w:t xml:space="preserve"> executes a blocking send and receive. The same buffer is used both for the send and for the receive, so that the message sent is replaced by the message received. </w:t>
+      </w:r>
+    </w:p>
+    <w:p>
+      <w:pPr>
+        <w:pStyle w:val="NormaleWeb"/>
+        <w:spacing w:before="0" w:beforeAutospacing="0" w:after="240" w:afterAutospacing="0"/>
         <w:rPr>
           <w:rStyle w:val="hps"/>
           <w:rFonts w:asciiTheme="minorHAnsi" w:eastAsiaTheme="majorEastAsia" w:hAnsiTheme="minorHAnsi" w:cstheme="majorBidi"/>
           <w:szCs w:val="22"/>
           <w:lang w:eastAsia="en-US" w:bidi="en-US"/>
         </w:rPr>
-        <w:t xml:space="preserve"> executes a blocking send and receive. The same buffer is used both for the send and for the receive, so that the message sent is replaced by the message received. </w:t>
-      </w:r>
-    </w:p>
-    <w:p>
-      <w:pPr>
-        <w:pStyle w:val="NormaleWeb"/>
-        <w:spacing w:before="0" w:beforeAutospacing="0" w:after="240" w:afterAutospacing="0"/>
+      </w:pPr>
+      <w:r>
         <w:rPr>
           <w:rStyle w:val="hps"/>
           <w:rFonts w:asciiTheme="minorHAnsi" w:eastAsiaTheme="majorEastAsia" w:hAnsiTheme="minorHAnsi" w:cstheme="majorBidi"/>
           <w:szCs w:val="22"/>
           <w:lang w:eastAsia="en-US" w:bidi="en-US"/>
         </w:rPr>
-      </w:pPr>
-      <w:r>
+        <w:t xml:space="preserve">The semantics of a send-receive operation is what would be obtained if the caller forked two concurrent threads, one to execute the send, and one to execute the receive, followed by a join of these two threads. </w:t>
+      </w:r>
+    </w:p>
+    <w:p>
+      <w:pPr>
+        <w:pStyle w:val="Nessunaspaziatura"/>
+        <w:spacing w:after="240"/>
+        <w:rPr>
+          <w:rStyle w:val="Collegamentoipertestuale"/>
+          <w:color w:val="C00000"/>
+          <w:u w:val="none"/>
+        </w:rPr>
+      </w:pPr>
+      <w:proofErr w:type="spellStart"/>
+      <w:r>
+        <w:rPr>
+          <w:rStyle w:val="Collegamentoipertestuale"/>
+          <w:color w:val="C00000"/>
+          <w:u w:val="none"/>
+        </w:rPr>
+        <w:t>Input/Output</w:t>
+      </w:r>
+      <w:proofErr w:type="spellEnd"/>
+      <w:r>
+        <w:rPr>
+          <w:rStyle w:val="Collegamentoipertestuale"/>
+          <w:color w:val="C00000"/>
+          <w:u w:val="none"/>
+        </w:rPr>
+        <w:t xml:space="preserve"> Parameter</w:t>
+      </w:r>
+    </w:p>
+    <w:p>
+      <w:pPr>
+        <w:spacing w:after="120" w:line="276" w:lineRule="auto"/>
+      </w:pPr>
+      <w:proofErr w:type="spellStart"/>
+      <w:r>
+        <w:rPr>
+          <w:b/>
+        </w:rPr>
+        <w:t>b</w:t>
+      </w:r>
+      <w:r>
+        <w:rPr>
+          <w:b/>
+        </w:rPr>
+        <w:t>uf</w:t>
+      </w:r>
+      <w:proofErr w:type="spellEnd"/>
+      <w:r>
+        <w:rPr>
+          <w:b/>
+        </w:rPr>
+        <w:t xml:space="preserve">: </w:t>
+      </w:r>
+      <w:r>
+        <w:t xml:space="preserve">Initial address of send and receive buffer (choice). </w:t>
+      </w:r>
+    </w:p>
+    <w:p>
+      <w:pPr>
+        <w:pStyle w:val="Nessunaspaziatura"/>
+        <w:spacing w:after="240"/>
+        <w:rPr>
+          <w:rStyle w:val="Collegamentoipertestuale"/>
+          <w:color w:val="C00000"/>
+          <w:u w:val="none"/>
+        </w:rPr>
+      </w:pPr>
+      <w:r>
+        <w:rPr>
+          <w:rStyle w:val="Collegamentoipertestuale"/>
+          <w:color w:val="C00000"/>
+          <w:u w:val="none"/>
+        </w:rPr>
+        <w:t>Input Parameters</w:t>
+      </w:r>
+    </w:p>
+    <w:p>
+      <w:pPr>
+        <w:spacing w:after="120" w:line="276" w:lineRule="auto"/>
+      </w:pPr>
+      <w:r>
+        <w:rPr>
+          <w:b/>
+        </w:rPr>
+        <w:t>c</w:t>
+      </w:r>
+      <w:r>
+        <w:rPr>
+          <w:b/>
+        </w:rPr>
+        <w:t xml:space="preserve">ount: </w:t>
+      </w:r>
+      <w:r>
+        <w:t xml:space="preserve">Number of elements in send and receive buffer (integer). </w:t>
+      </w:r>
+    </w:p>
+    <w:p>
+      <w:pPr>
+        <w:spacing w:after="120" w:line="276" w:lineRule="auto"/>
+      </w:pPr>
+      <w:proofErr w:type="spellStart"/>
+      <w:r>
+        <w:rPr>
+          <w:b/>
+        </w:rPr>
+        <w:t>d</w:t>
+      </w:r>
+      <w:r>
+        <w:rPr>
+          <w:b/>
+        </w:rPr>
+        <w:t>atatype</w:t>
+      </w:r>
+      <w:proofErr w:type="spellEnd"/>
+      <w:r>
+        <w:rPr>
+          <w:b/>
+        </w:rPr>
+        <w:t>:</w:t>
+      </w:r>
+      <w:r>
+        <w:rPr>
+          <w:b/>
+        </w:rPr>
+        <w:t xml:space="preserve"> </w:t>
+      </w:r>
+      <w:r>
+        <w:t xml:space="preserve">Type of elements to send and receive (handle). </w:t>
+      </w:r>
+    </w:p>
+    <w:p>
+      <w:pPr>
+        <w:spacing w:after="120" w:line="276" w:lineRule="auto"/>
+      </w:pPr>
+      <w:proofErr w:type="spellStart"/>
+      <w:r>
+        <w:rPr>
+          <w:b/>
+        </w:rPr>
+        <w:t>d</w:t>
+      </w:r>
+      <w:r>
+        <w:rPr>
+          <w:b/>
+        </w:rPr>
+        <w:t>est</w:t>
+      </w:r>
+      <w:proofErr w:type="spellEnd"/>
+      <w:r>
+        <w:rPr>
+          <w:b/>
+        </w:rPr>
+        <w:t>:</w:t>
+      </w:r>
+      <w:r>
+        <w:rPr>
+          <w:b/>
+        </w:rPr>
+        <w:t xml:space="preserve"> </w:t>
+      </w:r>
+      <w:r>
+        <w:t xml:space="preserve">Rank of destination (integer). </w:t>
+      </w:r>
+    </w:p>
+    <w:p>
+      <w:pPr>
+        <w:spacing w:after="120" w:line="276" w:lineRule="auto"/>
+      </w:pPr>
+      <w:proofErr w:type="spellStart"/>
+      <w:r>
+        <w:rPr>
+          <w:b/>
+        </w:rPr>
+        <w:t>s</w:t>
+      </w:r>
+      <w:r>
+        <w:rPr>
+          <w:b/>
+        </w:rPr>
+        <w:t>endtag</w:t>
+      </w:r>
+      <w:proofErr w:type="spellEnd"/>
+      <w:r>
+        <w:rPr>
+          <w:b/>
+        </w:rPr>
+        <w:t>:</w:t>
+      </w:r>
+      <w:r>
+        <w:rPr>
+          <w:b/>
+        </w:rPr>
+        <w:t xml:space="preserve"> </w:t>
+      </w:r>
+      <w:r>
+        <w:t xml:space="preserve">Send message tag (integer). </w:t>
+      </w:r>
+    </w:p>
+    <w:p>
+      <w:pPr>
+        <w:spacing w:after="120" w:line="276" w:lineRule="auto"/>
+      </w:pPr>
+      <w:r>
+        <w:rPr>
+          <w:b/>
+        </w:rPr>
+        <w:t>s</w:t>
+      </w:r>
+      <w:r>
+        <w:rPr>
+          <w:b/>
+        </w:rPr>
+        <w:t>ource</w:t>
+      </w:r>
+      <w:r>
+        <w:rPr>
+          <w:b/>
+        </w:rPr>
+        <w:t>:</w:t>
+      </w:r>
+      <w:r>
+        <w:rPr>
+          <w:b/>
+        </w:rPr>
+        <w:t xml:space="preserve"> </w:t>
+      </w:r>
+      <w:r>
+        <w:t xml:space="preserve">Rank of source (integer). </w:t>
+      </w:r>
+    </w:p>
+    <w:p>
+      <w:pPr>
+        <w:spacing w:after="120" w:line="276" w:lineRule="auto"/>
+      </w:pPr>
+      <w:proofErr w:type="spellStart"/>
+      <w:r>
+        <w:rPr>
+          <w:b/>
+        </w:rPr>
+        <w:t>r</w:t>
+      </w:r>
+      <w:r>
+        <w:rPr>
+          <w:b/>
+        </w:rPr>
+        <w:t>ecvtag</w:t>
+      </w:r>
+      <w:proofErr w:type="spellEnd"/>
+      <w:r>
+        <w:rPr>
+          <w:b/>
+        </w:rPr>
+        <w:t>:</w:t>
+      </w:r>
+      <w:r>
+        <w:rPr>
+          <w:b/>
+        </w:rPr>
+        <w:t xml:space="preserve"> </w:t>
+      </w:r>
+      <w:r>
+        <w:t xml:space="preserve">Receive message tag (integer). </w:t>
+      </w:r>
+    </w:p>
+    <w:p>
+      <w:pPr>
+        <w:spacing w:after="120" w:line="276" w:lineRule="auto"/>
+      </w:pPr>
+      <w:proofErr w:type="spellStart"/>
+      <w:r>
+        <w:rPr>
+          <w:b/>
+        </w:rPr>
+        <w:t>c</w:t>
+      </w:r>
+      <w:r>
+        <w:rPr>
+          <w:b/>
+        </w:rPr>
+        <w:t>omm</w:t>
+      </w:r>
+      <w:proofErr w:type="spellEnd"/>
+      <w:r>
+        <w:rPr>
+          <w:b/>
+        </w:rPr>
+        <w:t>:</w:t>
+      </w:r>
+      <w:r>
+        <w:rPr>
+          <w:b/>
+        </w:rPr>
+        <w:t xml:space="preserve"> </w:t>
+      </w:r>
+      <w:r>
+        <w:t xml:space="preserve">Communicator (handle). </w:t>
+      </w:r>
+    </w:p>
+    <w:p>
+      <w:pPr>
+        <w:pStyle w:val="Nessunaspaziatura"/>
+        <w:spacing w:after="240"/>
+        <w:rPr>
+          <w:rStyle w:val="Collegamentoipertestuale"/>
+          <w:color w:val="C00000"/>
+          <w:u w:val="none"/>
+        </w:rPr>
+      </w:pPr>
+      <w:r>
+        <w:rPr>
+          <w:rStyle w:val="Collegamentoipertestuale"/>
+          <w:color w:val="C00000"/>
+          <w:u w:val="none"/>
+        </w:rPr>
+        <w:t>Output Parameters</w:t>
+      </w:r>
+    </w:p>
+    <w:p>
+      <w:pPr>
+        <w:spacing w:after="120" w:line="276" w:lineRule="auto"/>
+      </w:pPr>
+      <w:r>
+        <w:rPr>
+          <w:b/>
+        </w:rPr>
+        <w:t xml:space="preserve">status: </w:t>
+      </w:r>
+      <w:r>
+        <w:t>Status object (status).</w:t>
+      </w:r>
+    </w:p>
+    <w:p>
+      <w:pPr>
+        <w:spacing w:after="120" w:line="276" w:lineRule="auto"/>
+        <w:rPr>
+          <w:rStyle w:val="Collegamentoipertestuale"/>
+          <w:color w:val="auto"/>
+          <w:u w:val="none"/>
+        </w:rPr>
+      </w:pPr>
+    </w:p>
+    <w:p>
+      <w:pPr>
+        <w:pStyle w:val="Titolo1"/>
+        <w:rPr>
+          <w:rStyle w:val="hps"/>
+          <w:lang w:val="en-GB"/>
+        </w:rPr>
+      </w:pPr>
+      <w:bookmarkStart w:id="63" w:name="_Toc262132839"/>
+      <w:r>
+        <w:rPr>
+          <w:rStyle w:val="hps"/>
+          <w:lang w:val="en-GB"/>
+        </w:rPr>
+        <w:t>Appendix II: User Manual</w:t>
+      </w:r>
+      <w:bookmarkEnd w:id="63"/>
+    </w:p>
+    <w:p/>
+    <w:p>
+      <w:pPr>
+        <w:pStyle w:val="Titolo1"/>
+        <w:rPr>
+          <w:lang w:val="en-GB"/>
+        </w:rPr>
+      </w:pPr>
+      <w:bookmarkStart w:id="64" w:name="_Toc262132840"/>
+      <w:r>
+        <w:rPr>
+          <w:rStyle w:val="hps"/>
+          <w:lang w:val="en-GB"/>
+        </w:rPr>
+        <w:t>Bibliography</w:t>
+      </w:r>
+      <w:bookmarkEnd w:id="64"/>
+    </w:p>
+    <w:p>
+      <w:pPr>
+        <w:pStyle w:val="NormaleWeb"/>
+        <w:spacing w:before="0" w:beforeAutospacing="0" w:after="240" w:afterAutospacing="0"/>
         <w:rPr>
           <w:rStyle w:val="hps"/>
           <w:rFonts w:asciiTheme="minorHAnsi" w:eastAsiaTheme="majorEastAsia" w:hAnsiTheme="minorHAnsi" w:cstheme="majorBidi"/>
           <w:szCs w:val="22"/>
           <w:lang w:eastAsia="en-US" w:bidi="en-US"/>
         </w:rPr>
-        <w:t xml:space="preserve">The semantics of a send-receive operation is what would be obtained if the caller forked two concurrent threads, one to execute the send, and one to execute the receive, followed by a join of these two threads. </w:t>
-      </w:r>
-    </w:p>
-    <w:p>
-      <w:pPr>
-        <w:pStyle w:val="Nessunaspaziatura"/>
-        <w:spacing w:after="240"/>
-        <w:rPr>
-          <w:rStyle w:val="Collegamentoipertestuale"/>
-          <w:color w:val="C00000"/>
-          <w:u w:val="none"/>
-        </w:rPr>
-      </w:pPr>
-      <w:proofErr w:type="spellStart"/>
-      <w:r>
-        <w:rPr>
-          <w:rStyle w:val="Collegamentoipertestuale"/>
-          <w:color w:val="C00000"/>
-          <w:u w:val="none"/>
-        </w:rPr>
-        <w:t>Input/Output</w:t>
-      </w:r>
-      <w:proofErr w:type="spellEnd"/>
-      <w:r>
-        <w:rPr>
-          <w:rStyle w:val="Collegamentoipertestuale"/>
-          <w:color w:val="C00000"/>
-          <w:u w:val="none"/>
-        </w:rPr>
-        <w:t xml:space="preserve"> Parameter</w:t>
-      </w:r>
-    </w:p>
-    <w:p>
-      <w:pPr>
-        <w:spacing w:after="120" w:line="276" w:lineRule="auto"/>
-      </w:pPr>
-      <w:proofErr w:type="spellStart"/>
-      <w:r>
-        <w:rPr>
-          <w:b/>
-        </w:rPr>
-        <w:t>b</w:t>
-      </w:r>
-      <w:r>
-        <w:rPr>
-          <w:b/>
-        </w:rPr>
-        <w:t>uf</w:t>
-      </w:r>
-      <w:proofErr w:type="spellEnd"/>
-      <w:r>
-        <w:rPr>
-          <w:b/>
-        </w:rPr>
-        <w:t xml:space="preserve">: </w:t>
-      </w:r>
-      <w:r>
-        <w:t xml:space="preserve">Initial address of send and receive buffer (choice). </w:t>
-      </w:r>
-    </w:p>
-    <w:p>
-      <w:pPr>
-        <w:pStyle w:val="Nessunaspaziatura"/>
-        <w:spacing w:after="240"/>
-        <w:rPr>
-          <w:rStyle w:val="Collegamentoipertestuale"/>
-          <w:color w:val="C00000"/>
-          <w:u w:val="none"/>
-        </w:rPr>
-      </w:pPr>
-      <w:r>
-        <w:rPr>
-          <w:rStyle w:val="Collegamentoipertestuale"/>
-          <w:color w:val="C00000"/>
-          <w:u w:val="none"/>
-        </w:rPr>
-        <w:t>Input Parameters</w:t>
-      </w:r>
-    </w:p>
-    <w:p>
-      <w:pPr>
-        <w:spacing w:after="120" w:line="276" w:lineRule="auto"/>
-      </w:pPr>
-      <w:r>
-        <w:rPr>
-          <w:b/>
-        </w:rPr>
-        <w:t>c</w:t>
-      </w:r>
-      <w:r>
-        <w:rPr>
-          <w:b/>
-        </w:rPr>
-        <w:t xml:space="preserve">ount: </w:t>
-      </w:r>
-      <w:r>
-        <w:t xml:space="preserve">Number of elements in send and receive buffer (integer). </w:t>
-      </w:r>
-    </w:p>
-    <w:p>
-      <w:pPr>
-        <w:spacing w:after="120" w:line="276" w:lineRule="auto"/>
-      </w:pPr>
-      <w:proofErr w:type="spellStart"/>
-      <w:r>
-        <w:rPr>
-          <w:b/>
-        </w:rPr>
-        <w:t>d</w:t>
-      </w:r>
-      <w:r>
-        <w:rPr>
-          <w:b/>
-        </w:rPr>
-        <w:t>atatype</w:t>
-      </w:r>
-      <w:proofErr w:type="spellEnd"/>
-      <w:r>
-        <w:rPr>
-          <w:b/>
-        </w:rPr>
-        <w:t>:</w:t>
-      </w:r>
-      <w:r>
-        <w:rPr>
-          <w:b/>
-        </w:rPr>
-        <w:t xml:space="preserve"> </w:t>
-      </w:r>
-      <w:r>
-        <w:t xml:space="preserve">Type of elements to send and receive (handle). </w:t>
-      </w:r>
-    </w:p>
-    <w:p>
-      <w:pPr>
-        <w:spacing w:after="120" w:line="276" w:lineRule="auto"/>
-      </w:pPr>
-      <w:proofErr w:type="spellStart"/>
-      <w:r>
-        <w:rPr>
-          <w:b/>
-        </w:rPr>
-        <w:t>d</w:t>
-      </w:r>
-      <w:r>
-        <w:rPr>
-          <w:b/>
-        </w:rPr>
-        <w:t>est</w:t>
-      </w:r>
-      <w:proofErr w:type="spellEnd"/>
-      <w:r>
-        <w:rPr>
-          <w:b/>
-        </w:rPr>
-        <w:t>:</w:t>
-      </w:r>
-      <w:r>
-        <w:rPr>
-          <w:b/>
-        </w:rPr>
-        <w:t xml:space="preserve"> </w:t>
-      </w:r>
-      <w:r>
-        <w:t xml:space="preserve">Rank of destination (integer). </w:t>
-      </w:r>
-    </w:p>
-    <w:p>
-      <w:pPr>
-        <w:spacing w:after="120" w:line="276" w:lineRule="auto"/>
-      </w:pPr>
-      <w:proofErr w:type="spellStart"/>
-      <w:r>
-        <w:rPr>
-          <w:b/>
-        </w:rPr>
-        <w:t>s</w:t>
-      </w:r>
-      <w:r>
-        <w:rPr>
-          <w:b/>
-        </w:rPr>
-        <w:t>endtag</w:t>
-      </w:r>
-      <w:proofErr w:type="spellEnd"/>
-      <w:r>
-        <w:rPr>
-          <w:b/>
-        </w:rPr>
-        <w:t>:</w:t>
-      </w:r>
-      <w:r>
-        <w:rPr>
-          <w:b/>
-        </w:rPr>
-        <w:t xml:space="preserve"> </w:t>
-      </w:r>
-      <w:r>
-        <w:t xml:space="preserve">Send message tag (integer). </w:t>
-      </w:r>
-    </w:p>
-    <w:p>
-      <w:pPr>
-        <w:spacing w:after="120" w:line="276" w:lineRule="auto"/>
-      </w:pPr>
-      <w:r>
-        <w:rPr>
-          <w:b/>
-        </w:rPr>
-        <w:t>s</w:t>
-      </w:r>
-      <w:r>
-        <w:rPr>
-          <w:b/>
-        </w:rPr>
-        <w:t>ource</w:t>
-      </w:r>
-      <w:r>
-        <w:rPr>
-          <w:b/>
-        </w:rPr>
-        <w:t>:</w:t>
-      </w:r>
-      <w:r>
-        <w:rPr>
-          <w:b/>
-        </w:rPr>
-        <w:t xml:space="preserve"> </w:t>
-      </w:r>
-      <w:r>
-        <w:t xml:space="preserve">Rank of source (integer). </w:t>
-      </w:r>
-    </w:p>
-    <w:p>
-      <w:pPr>
-        <w:spacing w:after="120" w:line="276" w:lineRule="auto"/>
-      </w:pPr>
-      <w:proofErr w:type="spellStart"/>
-      <w:r>
-        <w:rPr>
-          <w:b/>
-        </w:rPr>
-        <w:t>r</w:t>
-      </w:r>
-      <w:r>
-        <w:rPr>
-          <w:b/>
-        </w:rPr>
-        <w:t>ecvtag</w:t>
-      </w:r>
-      <w:proofErr w:type="spellEnd"/>
-      <w:r>
-        <w:rPr>
-          <w:b/>
-        </w:rPr>
-        <w:t>:</w:t>
-      </w:r>
-      <w:r>
-        <w:rPr>
-          <w:b/>
-        </w:rPr>
-        <w:t xml:space="preserve"> </w:t>
-      </w:r>
-      <w:r>
-        <w:t xml:space="preserve">Receive message tag (integer). </w:t>
-      </w:r>
-    </w:p>
-    <w:p>
-      <w:pPr>
-        <w:spacing w:after="120" w:line="276" w:lineRule="auto"/>
-      </w:pPr>
-      <w:proofErr w:type="spellStart"/>
-      <w:r>
-        <w:rPr>
-          <w:b/>
-        </w:rPr>
-        <w:t>c</w:t>
-      </w:r>
-      <w:r>
-        <w:rPr>
-          <w:b/>
-        </w:rPr>
-        <w:t>omm</w:t>
-      </w:r>
-      <w:proofErr w:type="spellEnd"/>
-      <w:r>
-        <w:rPr>
-          <w:b/>
-        </w:rPr>
-        <w:t>:</w:t>
-      </w:r>
-      <w:r>
-        <w:rPr>
-          <w:b/>
-        </w:rPr>
-        <w:t xml:space="preserve"> </w:t>
-      </w:r>
-      <w:r>
-        <w:t xml:space="preserve">Communicator (handle). </w:t>
-      </w:r>
-    </w:p>
-    <w:p>
-      <w:pPr>
-        <w:pStyle w:val="Nessunaspaziatura"/>
-        <w:spacing w:after="240"/>
-        <w:rPr>
-          <w:rStyle w:val="Collegamentoipertestuale"/>
-          <w:color w:val="C00000"/>
-          <w:u w:val="none"/>
-        </w:rPr>
-      </w:pPr>
-      <w:r>
-        <w:rPr>
-          <w:rStyle w:val="Collegamentoipertestuale"/>
-          <w:color w:val="C00000"/>
-          <w:u w:val="none"/>
-        </w:rPr>
-        <w:t>Output Parameters</w:t>
-      </w:r>
-    </w:p>
-    <w:p>
-      <w:pPr>
-        <w:spacing w:after="120" w:line="276" w:lineRule="auto"/>
-      </w:pPr>
-      <w:r>
-        <w:rPr>
-          <w:b/>
-        </w:rPr>
-        <w:t xml:space="preserve">status: </w:t>
-      </w:r>
-      <w:r>
-        <w:t>Status object (status).</w:t>
-      </w:r>
-    </w:p>
-    <w:p>
-      <w:pPr>
-        <w:spacing w:after="120" w:line="276" w:lineRule="auto"/>
-        <w:rPr>
-          <w:rStyle w:val="Collegamentoipertestuale"/>
-          <w:color w:val="auto"/>
-          <w:u w:val="none"/>
-        </w:rPr>
-      </w:pPr>
-    </w:p>
-    <w:p>
-      <w:pPr>
-        <w:pStyle w:val="Titolo1"/>
-        <w:rPr>
-          <w:rStyle w:val="hps"/>
-          <w:lang w:val="en-GB"/>
-        </w:rPr>
-      </w:pPr>
-      <w:bookmarkStart w:id="63" w:name="_Toc262132839"/>
-      <w:r>
-        <w:rPr>
-          <w:rStyle w:val="hps"/>
-          <w:lang w:val="en-GB"/>
-        </w:rPr>
-        <w:t>Appendix II: User Manual</w:t>
-      </w:r>
-      <w:bookmarkEnd w:id="63"/>
-    </w:p>
-    <w:p/>
-    <w:p>
-      <w:pPr>
-        <w:pStyle w:val="Titolo1"/>
-        <w:rPr>
-          <w:lang w:val="en-GB"/>
-        </w:rPr>
-      </w:pPr>
-      <w:bookmarkStart w:id="64" w:name="_Toc262132840"/>
-      <w:r>
-        <w:rPr>
-          <w:rStyle w:val="hps"/>
-          <w:lang w:val="en-GB"/>
-        </w:rPr>
-        <w:t>Bibliography</w:t>
-      </w:r>
-      <w:bookmarkEnd w:id="64"/>
-    </w:p>
-    <w:p>
-      <w:pPr>
-        <w:pStyle w:val="NormaleWeb"/>
-        <w:spacing w:before="0" w:beforeAutospacing="0" w:after="240" w:afterAutospacing="0"/>
+      </w:pPr>
+      <w:r>
         <w:rPr>
           <w:rStyle w:val="hps"/>
           <w:rFonts w:asciiTheme="minorHAnsi" w:eastAsiaTheme="majorEastAsia" w:hAnsiTheme="minorHAnsi" w:cstheme="majorBidi"/>
           <w:szCs w:val="22"/>
           <w:lang w:eastAsia="en-US" w:bidi="en-US"/>
         </w:rPr>
-      </w:pPr>
-      <w:r>
-        <w:rPr>
-          <w:rStyle w:val="hps"/>
-          <w:rFonts w:asciiTheme="minorHAnsi" w:eastAsiaTheme="majorEastAsia" w:hAnsiTheme="minorHAnsi" w:cstheme="majorBidi"/>
-          <w:szCs w:val="22"/>
-          <w:lang w:eastAsia="en-US" w:bidi="en-US"/>
-        </w:rPr>
-        <w:lastRenderedPageBreak/>
         <w:t>Orlando, S. (2013). HPC Course slides</w:t>
       </w:r>
       <w:r>
@@ -23967,7 +26013,6 @@
                               <w:dataBinding w:prefixMappings="xmlns:ns0='http://schemas.microsoft.com/office/2006/coverPageProps'" w:xpath="/ns0:CoverPageProperties[1]/ns0:CompanyAddress[1]" w:storeItemID="{55AF091B-3C7A-41E3-B477-F2FDAA23CFDA}"/>
                               <w:text w:multiLine="1"/>
                             </w:sdtPr>
-                            <w:sdtEndPr/>
                             <w:sdtContent>
                               <w:p>
                                 <w:pPr>
@@ -24124,7 +26169,7 @@
                                 <w:rFonts w:ascii="Century Gothic" w:hAnsi="Century Gothic"/>
                                 <w:noProof/>
                               </w:rPr>
-                              <w:t>31</w:t>
+                              <w:t>30</w:t>
                             </w:r>
                             <w:r>
                               <w:rPr>
@@ -24210,7 +26255,6 @@
                         <w:dataBinding w:prefixMappings="xmlns:ns0='http://schemas.microsoft.com/office/2006/coverPageProps'" w:xpath="/ns0:CoverPageProperties[1]/ns0:CompanyAddress[1]" w:storeItemID="{55AF091B-3C7A-41E3-B477-F2FDAA23CFDA}"/>
                         <w:text w:multiLine="1"/>
                       </w:sdtPr>
-                      <w:sdtEndPr/>
                       <w:sdtContent>
                         <w:p>
                           <w:pPr>
@@ -24326,7 +26370,7 @@
                           <w:rFonts w:ascii="Century Gothic" w:hAnsi="Century Gothic"/>
                           <w:noProof/>
                         </w:rPr>
-                        <w:t>31</w:t>
+                        <w:t>30</w:t>
                       </w:r>
                       <w:r>
                         <w:rPr>
@@ -24580,7 +26624,6 @@
                                 <w:calendar w:val="gregorian"/>
                               </w:date>
                             </w:sdtPr>
-                            <w:sdtEndPr/>
                             <w:sdtContent>
                               <w:p>
                                 <w:pPr>
@@ -32384,11 +34427,11 @@
         </c:dLbls>
         <c:marker val="1"/>
         <c:smooth val="0"/>
-        <c:axId val="220251136"/>
-        <c:axId val="247146752"/>
+        <c:axId val="199578624"/>
+        <c:axId val="201565312"/>
       </c:lineChart>
       <c:catAx>
-        <c:axId val="220251136"/>
+        <c:axId val="199578624"/>
         <c:scaling>
           <c:orientation val="minMax"/>
         </c:scaling>
@@ -32416,7 +34459,7 @@
         <c:majorTickMark val="none"/>
         <c:minorTickMark val="none"/>
         <c:tickLblPos val="nextTo"/>
-        <c:crossAx val="247146752"/>
+        <c:crossAx val="201565312"/>
         <c:crossesAt val="0"/>
         <c:auto val="1"/>
         <c:lblAlgn val="ctr"/>
@@ -32424,7 +34467,7 @@
         <c:noMultiLvlLbl val="1"/>
       </c:catAx>
       <c:valAx>
-        <c:axId val="247146752"/>
+        <c:axId val="201565312"/>
         <c:scaling>
           <c:orientation val="minMax"/>
         </c:scaling>
@@ -32463,7 +34506,7 @@
             <a:noFill/>
           </a:ln>
         </c:spPr>
-        <c:crossAx val="220251136"/>
+        <c:crossAx val="199578624"/>
         <c:crossesAt val="0"/>
         <c:crossBetween val="between"/>
       </c:valAx>
@@ -32750,11 +34793,11 @@
         </c:dLbls>
         <c:marker val="1"/>
         <c:smooth val="0"/>
-        <c:axId val="222359040"/>
-        <c:axId val="251627200"/>
+        <c:axId val="204816896"/>
+        <c:axId val="152986176"/>
       </c:lineChart>
       <c:catAx>
-        <c:axId val="222359040"/>
+        <c:axId val="204816896"/>
         <c:scaling>
           <c:orientation val="minMax"/>
         </c:scaling>
@@ -32782,7 +34825,7 @@
         <c:majorTickMark val="none"/>
         <c:minorTickMark val="none"/>
         <c:tickLblPos val="nextTo"/>
-        <c:crossAx val="251627200"/>
+        <c:crossAx val="152986176"/>
         <c:crossesAt val="0"/>
         <c:auto val="1"/>
         <c:lblAlgn val="ctr"/>
@@ -32790,7 +34833,7 @@
         <c:noMultiLvlLbl val="1"/>
       </c:catAx>
       <c:valAx>
-        <c:axId val="251627200"/>
+        <c:axId val="152986176"/>
         <c:scaling>
           <c:orientation val="minMax"/>
         </c:scaling>
@@ -32819,7 +34862,7 @@
         <c:majorTickMark val="none"/>
         <c:minorTickMark val="none"/>
         <c:tickLblPos val="nextTo"/>
-        <c:crossAx val="222359040"/>
+        <c:crossAx val="204816896"/>
         <c:crossesAt val="0"/>
         <c:crossBetween val="between"/>
       </c:valAx>
@@ -33111,11 +35154,11 @@
         </c:dLbls>
         <c:marker val="1"/>
         <c:smooth val="0"/>
-        <c:axId val="220228096"/>
-        <c:axId val="251629504"/>
+        <c:axId val="204817408"/>
+        <c:axId val="152988480"/>
       </c:lineChart>
       <c:catAx>
-        <c:axId val="220228096"/>
+        <c:axId val="204817408"/>
         <c:scaling>
           <c:orientation val="minMax"/>
         </c:scaling>
@@ -33143,7 +35186,7 @@
         <c:majorTickMark val="none"/>
         <c:minorTickMark val="none"/>
         <c:tickLblPos val="nextTo"/>
-        <c:crossAx val="251629504"/>
+        <c:crossAx val="152988480"/>
         <c:crossesAt val="0"/>
         <c:auto val="1"/>
         <c:lblAlgn val="ctr"/>
@@ -33151,7 +35194,7 @@
         <c:noMultiLvlLbl val="1"/>
       </c:catAx>
       <c:valAx>
-        <c:axId val="251629504"/>
+        <c:axId val="152988480"/>
         <c:scaling>
           <c:orientation val="minMax"/>
         </c:scaling>
@@ -33185,7 +35228,7 @@
             <a:noFill/>
           </a:ln>
         </c:spPr>
-        <c:crossAx val="220228096"/>
+        <c:crossAx val="204817408"/>
         <c:crossesAt val="0"/>
         <c:crossBetween val="between"/>
       </c:valAx>
@@ -33477,11 +35520,11 @@
         </c:dLbls>
         <c:marker val="1"/>
         <c:smooth val="0"/>
-        <c:axId val="223491584"/>
-        <c:axId val="251631232"/>
+        <c:axId val="204818944"/>
+        <c:axId val="152990208"/>
       </c:lineChart>
       <c:catAx>
-        <c:axId val="223491584"/>
+        <c:axId val="204818944"/>
         <c:scaling>
           <c:orientation val="minMax"/>
         </c:scaling>
@@ -33514,7 +35557,7 @@
         <c:majorTickMark val="none"/>
         <c:minorTickMark val="none"/>
         <c:tickLblPos val="nextTo"/>
-        <c:crossAx val="251631232"/>
+        <c:crossAx val="152990208"/>
         <c:crossesAt val="0"/>
         <c:auto val="1"/>
         <c:lblAlgn val="ctr"/>
@@ -33522,7 +35565,7 @@
         <c:noMultiLvlLbl val="1"/>
       </c:catAx>
       <c:valAx>
-        <c:axId val="251631232"/>
+        <c:axId val="152990208"/>
         <c:scaling>
           <c:orientation val="minMax"/>
         </c:scaling>
@@ -33561,7 +35604,7 @@
             <a:noFill/>
           </a:ln>
         </c:spPr>
-        <c:crossAx val="223491584"/>
+        <c:crossAx val="204818944"/>
         <c:crossesAt val="0"/>
         <c:crossBetween val="between"/>
       </c:valAx>
@@ -33853,11 +35896,11 @@
         </c:dLbls>
         <c:marker val="1"/>
         <c:smooth val="0"/>
-        <c:axId val="220228608"/>
-        <c:axId val="251632960"/>
+        <c:axId val="220126208"/>
+        <c:axId val="152991936"/>
       </c:lineChart>
       <c:catAx>
-        <c:axId val="220228608"/>
+        <c:axId val="220126208"/>
         <c:scaling>
           <c:orientation val="minMax"/>
         </c:scaling>
@@ -33885,7 +35928,7 @@
         <c:majorTickMark val="none"/>
         <c:minorTickMark val="none"/>
         <c:tickLblPos val="nextTo"/>
-        <c:crossAx val="251632960"/>
+        <c:crossAx val="152991936"/>
         <c:crossesAt val="0"/>
         <c:auto val="1"/>
         <c:lblAlgn val="ctr"/>
@@ -33893,7 +35936,7 @@
         <c:noMultiLvlLbl val="1"/>
       </c:catAx>
       <c:valAx>
-        <c:axId val="251632960"/>
+        <c:axId val="152991936"/>
         <c:scaling>
           <c:orientation val="minMax"/>
         </c:scaling>
@@ -33932,7 +35975,7 @@
             <a:noFill/>
           </a:ln>
         </c:spPr>
-        <c:crossAx val="220228608"/>
+        <c:crossAx val="220126208"/>
         <c:crossesAt val="0"/>
         <c:crossBetween val="between"/>
       </c:valAx>
@@ -34220,11 +36263,11 @@
         </c:dLbls>
         <c:marker val="1"/>
         <c:smooth val="0"/>
-        <c:axId val="223493632"/>
-        <c:axId val="208528512"/>
+        <c:axId val="202227712"/>
+        <c:axId val="191168512"/>
       </c:lineChart>
       <c:catAx>
-        <c:axId val="223493632"/>
+        <c:axId val="202227712"/>
         <c:scaling>
           <c:orientation val="minMax"/>
         </c:scaling>
@@ -34257,7 +36300,7 @@
         <c:majorTickMark val="none"/>
         <c:minorTickMark val="none"/>
         <c:tickLblPos val="nextTo"/>
-        <c:crossAx val="208528512"/>
+        <c:crossAx val="191168512"/>
         <c:crossesAt val="0"/>
         <c:auto val="1"/>
         <c:lblAlgn val="ctr"/>
@@ -34265,7 +36308,7 @@
         <c:noMultiLvlLbl val="1"/>
       </c:catAx>
       <c:valAx>
-        <c:axId val="208528512"/>
+        <c:axId val="191168512"/>
         <c:scaling>
           <c:orientation val="minMax"/>
         </c:scaling>
@@ -34304,7 +36347,7 @@
             <a:noFill/>
           </a:ln>
         </c:spPr>
-        <c:crossAx val="223493632"/>
+        <c:crossAx val="202227712"/>
         <c:crossesAt val="0"/>
         <c:crossBetween val="between"/>
       </c:valAx>
@@ -34592,11 +36635,11 @@
         </c:dLbls>
         <c:marker val="1"/>
         <c:smooth val="0"/>
-        <c:axId val="220251648"/>
-        <c:axId val="208530240"/>
+        <c:axId val="202228224"/>
+        <c:axId val="191170240"/>
       </c:lineChart>
       <c:catAx>
-        <c:axId val="220251648"/>
+        <c:axId val="202228224"/>
         <c:scaling>
           <c:orientation val="minMax"/>
         </c:scaling>
@@ -34629,7 +36672,7 @@
         <c:majorTickMark val="none"/>
         <c:minorTickMark val="none"/>
         <c:tickLblPos val="nextTo"/>
-        <c:crossAx val="208530240"/>
+        <c:crossAx val="191170240"/>
         <c:crossesAt val="0"/>
         <c:auto val="1"/>
         <c:lblAlgn val="ctr"/>
@@ -34637,7 +36680,7 @@
         <c:noMultiLvlLbl val="1"/>
       </c:catAx>
       <c:valAx>
-        <c:axId val="208530240"/>
+        <c:axId val="191170240"/>
         <c:scaling>
           <c:orientation val="minMax"/>
         </c:scaling>
@@ -34676,7 +36719,7 @@
             <a:noFill/>
           </a:ln>
         </c:spPr>
-        <c:crossAx val="220251648"/>
+        <c:crossAx val="202228224"/>
         <c:crossesAt val="0"/>
         <c:crossBetween val="between"/>
       </c:valAx>
@@ -34964,11 +37007,11 @@
         </c:dLbls>
         <c:marker val="1"/>
         <c:smooth val="0"/>
-        <c:axId val="227378688"/>
-        <c:axId val="208531968"/>
+        <c:axId val="202228736"/>
+        <c:axId val="191171968"/>
       </c:lineChart>
       <c:catAx>
-        <c:axId val="227378688"/>
+        <c:axId val="202228736"/>
         <c:scaling>
           <c:orientation val="minMax"/>
         </c:scaling>
@@ -35001,7 +37044,7 @@
         <c:majorTickMark val="none"/>
         <c:minorTickMark val="none"/>
         <c:tickLblPos val="nextTo"/>
-        <c:crossAx val="208531968"/>
+        <c:crossAx val="191171968"/>
         <c:crossesAt val="0"/>
         <c:auto val="1"/>
         <c:lblAlgn val="ctr"/>
@@ -35009,7 +37052,7 @@
         <c:noMultiLvlLbl val="1"/>
       </c:catAx>
       <c:valAx>
-        <c:axId val="208531968"/>
+        <c:axId val="191171968"/>
         <c:scaling>
           <c:orientation val="minMax"/>
         </c:scaling>
@@ -35048,7 +37091,7 @@
             <a:noFill/>
           </a:ln>
         </c:spPr>
-        <c:crossAx val="227378688"/>
+        <c:crossAx val="202228736"/>
         <c:crossesAt val="0"/>
         <c:crossBetween val="between"/>
       </c:valAx>
@@ -35340,11 +37383,11 @@
         </c:dLbls>
         <c:marker val="1"/>
         <c:smooth val="0"/>
-        <c:axId val="222355456"/>
-        <c:axId val="208533696"/>
+        <c:axId val="202229760"/>
+        <c:axId val="191173696"/>
       </c:lineChart>
       <c:catAx>
-        <c:axId val="222355456"/>
+        <c:axId val="202229760"/>
         <c:scaling>
           <c:orientation val="minMax"/>
         </c:scaling>
@@ -35377,7 +37420,7 @@
         <c:majorTickMark val="none"/>
         <c:minorTickMark val="none"/>
         <c:tickLblPos val="nextTo"/>
-        <c:crossAx val="208533696"/>
+        <c:crossAx val="191173696"/>
         <c:crossesAt val="0"/>
         <c:auto val="1"/>
         <c:lblAlgn val="ctr"/>
@@ -35385,7 +37428,7 @@
         <c:noMultiLvlLbl val="1"/>
       </c:catAx>
       <c:valAx>
-        <c:axId val="208533696"/>
+        <c:axId val="191173696"/>
         <c:scaling>
           <c:orientation val="minMax"/>
         </c:scaling>
@@ -35419,7 +37462,7 @@
             <a:noFill/>
           </a:ln>
         </c:spPr>
-        <c:crossAx val="222355456"/>
+        <c:crossAx val="202229760"/>
         <c:crossesAt val="0"/>
         <c:crossBetween val="between"/>
       </c:valAx>
@@ -35711,11 +37754,11 @@
         </c:dLbls>
         <c:marker val="1"/>
         <c:smooth val="0"/>
-        <c:axId val="227380736"/>
-        <c:axId val="209453056"/>
+        <c:axId val="202230272"/>
+        <c:axId val="191175424"/>
       </c:lineChart>
       <c:catAx>
-        <c:axId val="227380736"/>
+        <c:axId val="202230272"/>
         <c:scaling>
           <c:orientation val="minMax"/>
         </c:scaling>
@@ -35748,7 +37791,7 @@
         <c:majorTickMark val="none"/>
         <c:minorTickMark val="none"/>
         <c:tickLblPos val="nextTo"/>
-        <c:crossAx val="209453056"/>
+        <c:crossAx val="191175424"/>
         <c:crossesAt val="0"/>
         <c:auto val="1"/>
         <c:lblAlgn val="ctr"/>
@@ -35756,7 +37799,7 @@
         <c:noMultiLvlLbl val="1"/>
       </c:catAx>
       <c:valAx>
-        <c:axId val="209453056"/>
+        <c:axId val="191175424"/>
         <c:scaling>
           <c:orientation val="minMax"/>
         </c:scaling>
@@ -35790,7 +37833,7 @@
             <a:noFill/>
           </a:ln>
         </c:spPr>
-        <c:crossAx val="227380736"/>
+        <c:crossAx val="202230272"/>
         <c:crossesAt val="0"/>
         <c:crossBetween val="between"/>
       </c:valAx>
@@ -36082,11 +38125,11 @@
         </c:dLbls>
         <c:marker val="1"/>
         <c:smooth val="0"/>
-        <c:axId val="222357504"/>
-        <c:axId val="209454784"/>
+        <c:axId val="202230784"/>
+        <c:axId val="191300160"/>
       </c:lineChart>
       <c:catAx>
-        <c:axId val="222357504"/>
+        <c:axId val="202230784"/>
         <c:scaling>
           <c:orientation val="minMax"/>
         </c:scaling>
@@ -36119,7 +38162,7 @@
         <c:majorTickMark val="none"/>
         <c:minorTickMark val="none"/>
         <c:tickLblPos val="nextTo"/>
-        <c:crossAx val="209454784"/>
+        <c:crossAx val="191300160"/>
         <c:crossesAt val="0"/>
         <c:auto val="1"/>
         <c:lblAlgn val="ctr"/>
@@ -36127,7 +38170,7 @@
         <c:noMultiLvlLbl val="1"/>
       </c:catAx>
       <c:valAx>
-        <c:axId val="209454784"/>
+        <c:axId val="191300160"/>
         <c:scaling>
           <c:orientation val="minMax"/>
         </c:scaling>
@@ -36161,7 +38204,7 @@
             <a:noFill/>
           </a:ln>
         </c:spPr>
-        <c:crossAx val="222357504"/>
+        <c:crossAx val="202230784"/>
         <c:crossesAt val="0"/>
         <c:crossBetween val="between"/>
       </c:valAx>
@@ -36351,11 +38394,11 @@
         </c:dLbls>
         <c:marker val="1"/>
         <c:smooth val="0"/>
-        <c:axId val="215924736"/>
-        <c:axId val="247148480"/>
+        <c:axId val="199579136"/>
+        <c:axId val="201568192"/>
       </c:lineChart>
       <c:catAx>
-        <c:axId val="215924736"/>
+        <c:axId val="199579136"/>
         <c:scaling>
           <c:orientation val="minMax"/>
         </c:scaling>
@@ -36365,7 +38408,7 @@
         <c:majorTickMark val="none"/>
         <c:minorTickMark val="none"/>
         <c:tickLblPos val="nextTo"/>
-        <c:crossAx val="247148480"/>
+        <c:crossAx val="201568192"/>
         <c:crossesAt val="0"/>
         <c:auto val="1"/>
         <c:lblAlgn val="ctr"/>
@@ -36373,7 +38416,7 @@
         <c:noMultiLvlLbl val="1"/>
       </c:catAx>
       <c:valAx>
-        <c:axId val="247148480"/>
+        <c:axId val="201568192"/>
         <c:scaling>
           <c:orientation val="minMax"/>
         </c:scaling>
@@ -36412,7 +38455,7 @@
             <a:noFill/>
           </a:ln>
         </c:spPr>
-        <c:crossAx val="215924736"/>
+        <c:crossAx val="199579136"/>
         <c:crossesAt val="0"/>
         <c:crossBetween val="between"/>
       </c:valAx>
@@ -36724,11 +38767,11 @@
         </c:dLbls>
         <c:marker val="1"/>
         <c:smooth val="0"/>
-        <c:axId val="249120256"/>
-        <c:axId val="209456512"/>
+        <c:axId val="202231296"/>
+        <c:axId val="191301888"/>
       </c:lineChart>
       <c:catAx>
-        <c:axId val="249120256"/>
+        <c:axId val="202231296"/>
         <c:scaling>
           <c:orientation val="minMax"/>
         </c:scaling>
@@ -36761,7 +38804,7 @@
         <c:majorTickMark val="none"/>
         <c:minorTickMark val="none"/>
         <c:tickLblPos val="nextTo"/>
-        <c:crossAx val="209456512"/>
+        <c:crossAx val="191301888"/>
         <c:crossesAt val="0"/>
         <c:auto val="1"/>
         <c:lblAlgn val="ctr"/>
@@ -36769,7 +38812,7 @@
         <c:noMultiLvlLbl val="1"/>
       </c:catAx>
       <c:valAx>
-        <c:axId val="209456512"/>
+        <c:axId val="191301888"/>
         <c:scaling>
           <c:orientation val="minMax"/>
         </c:scaling>
@@ -36803,7 +38846,7 @@
             <a:noFill/>
           </a:ln>
         </c:spPr>
-        <c:crossAx val="249120256"/>
+        <c:crossAx val="202231296"/>
         <c:crossesAt val="0"/>
         <c:crossBetween val="between"/>
       </c:valAx>
@@ -37094,11 +39137,11 @@
         </c:dLbls>
         <c:marker val="1"/>
         <c:smooth val="0"/>
-        <c:axId val="222358528"/>
-        <c:axId val="209458240"/>
+        <c:axId val="204858368"/>
+        <c:axId val="191303616"/>
       </c:lineChart>
       <c:catAx>
-        <c:axId val="222358528"/>
+        <c:axId val="204858368"/>
         <c:scaling>
           <c:orientation val="minMax"/>
         </c:scaling>
@@ -37131,7 +39174,7 @@
         <c:majorTickMark val="none"/>
         <c:minorTickMark val="none"/>
         <c:tickLblPos val="nextTo"/>
-        <c:crossAx val="209458240"/>
+        <c:crossAx val="191303616"/>
         <c:crossesAt val="0"/>
         <c:auto val="1"/>
         <c:lblAlgn val="ctr"/>
@@ -37139,7 +39182,7 @@
         <c:noMultiLvlLbl val="1"/>
       </c:catAx>
       <c:valAx>
-        <c:axId val="209458240"/>
+        <c:axId val="191303616"/>
         <c:scaling>
           <c:orientation val="minMax"/>
         </c:scaling>
@@ -37173,7 +39216,7 @@
             <a:noFill/>
           </a:ln>
         </c:spPr>
-        <c:crossAx val="222358528"/>
+        <c:crossAx val="204858368"/>
         <c:crossesAt val="0"/>
         <c:crossBetween val="between"/>
       </c:valAx>
@@ -37464,11 +39507,11 @@
         </c:dLbls>
         <c:marker val="1"/>
         <c:smooth val="0"/>
-        <c:axId val="249122304"/>
-        <c:axId val="209459968"/>
+        <c:axId val="204819456"/>
+        <c:axId val="191304768"/>
       </c:lineChart>
       <c:catAx>
-        <c:axId val="249122304"/>
+        <c:axId val="204819456"/>
         <c:scaling>
           <c:orientation val="minMax"/>
         </c:scaling>
@@ -37501,7 +39544,7 @@
         <c:majorTickMark val="none"/>
         <c:minorTickMark val="none"/>
         <c:tickLblPos val="nextTo"/>
-        <c:crossAx val="209459968"/>
+        <c:crossAx val="191304768"/>
         <c:crossesAt val="0"/>
         <c:auto val="1"/>
         <c:lblAlgn val="ctr"/>
@@ -37509,7 +39552,7 @@
         <c:noMultiLvlLbl val="1"/>
       </c:catAx>
       <c:valAx>
-        <c:axId val="209459968"/>
+        <c:axId val="191304768"/>
         <c:scaling>
           <c:orientation val="minMax"/>
         </c:scaling>
@@ -37543,7 +39586,7 @@
             <a:noFill/>
           </a:ln>
         </c:spPr>
-        <c:crossAx val="249122304"/>
+        <c:crossAx val="204819456"/>
         <c:crossesAt val="0"/>
         <c:crossBetween val="between"/>
       </c:valAx>
@@ -37835,11 +39878,11 @@
         </c:dLbls>
         <c:marker val="1"/>
         <c:smooth val="0"/>
-        <c:axId val="223490048"/>
-        <c:axId val="209993728"/>
+        <c:axId val="204857344"/>
+        <c:axId val="191306496"/>
       </c:lineChart>
       <c:catAx>
-        <c:axId val="223490048"/>
+        <c:axId val="204857344"/>
         <c:scaling>
           <c:orientation val="minMax"/>
         </c:scaling>
@@ -37872,7 +39915,7 @@
         <c:majorTickMark val="none"/>
         <c:minorTickMark val="none"/>
         <c:tickLblPos val="nextTo"/>
-        <c:crossAx val="209993728"/>
+        <c:crossAx val="191306496"/>
         <c:crossesAt val="0"/>
         <c:auto val="1"/>
         <c:lblAlgn val="ctr"/>
@@ -37880,7 +39923,7 @@
         <c:noMultiLvlLbl val="1"/>
       </c:catAx>
       <c:valAx>
-        <c:axId val="209993728"/>
+        <c:axId val="191306496"/>
         <c:scaling>
           <c:orientation val="minMax"/>
         </c:scaling>
@@ -37914,7 +39957,7 @@
             <a:noFill/>
           </a:ln>
         </c:spPr>
-        <c:crossAx val="223490048"/>
+        <c:crossAx val="204857344"/>
         <c:crossesAt val="0"/>
         <c:crossBetween val="between"/>
       </c:valAx>
@@ -38205,11 +40248,11 @@
         </c:dLbls>
         <c:marker val="1"/>
         <c:smooth val="0"/>
-        <c:axId val="249759232"/>
-        <c:axId val="209995456"/>
+        <c:axId val="204858880"/>
+        <c:axId val="195265088"/>
       </c:lineChart>
       <c:catAx>
-        <c:axId val="249759232"/>
+        <c:axId val="204858880"/>
         <c:scaling>
           <c:orientation val="minMax"/>
         </c:scaling>
@@ -38242,7 +40285,7 @@
         <c:majorTickMark val="none"/>
         <c:minorTickMark val="none"/>
         <c:tickLblPos val="nextTo"/>
-        <c:crossAx val="209995456"/>
+        <c:crossAx val="195265088"/>
         <c:crossesAt val="0"/>
         <c:auto val="1"/>
         <c:lblAlgn val="ctr"/>
@@ -38250,7 +40293,7 @@
         <c:noMultiLvlLbl val="1"/>
       </c:catAx>
       <c:valAx>
-        <c:axId val="209995456"/>
+        <c:axId val="195265088"/>
         <c:scaling>
           <c:orientation val="minMax"/>
         </c:scaling>
@@ -38284,7 +40327,7 @@
             <a:noFill/>
           </a:ln>
         </c:spPr>
-        <c:crossAx val="249759232"/>
+        <c:crossAx val="204858880"/>
         <c:crossesAt val="0"/>
         <c:crossBetween val="between"/>
       </c:valAx>
@@ -38620,11 +40663,11 @@
         </c:dLbls>
         <c:marker val="1"/>
         <c:smooth val="0"/>
-        <c:axId val="223492096"/>
-        <c:axId val="209997184"/>
+        <c:axId val="206427136"/>
+        <c:axId val="195266816"/>
       </c:lineChart>
       <c:catAx>
-        <c:axId val="223492096"/>
+        <c:axId val="206427136"/>
         <c:scaling>
           <c:orientation val="minMax"/>
         </c:scaling>
@@ -38657,7 +40700,7 @@
         <c:majorTickMark val="none"/>
         <c:minorTickMark val="none"/>
         <c:tickLblPos val="nextTo"/>
-        <c:crossAx val="209997184"/>
+        <c:crossAx val="195266816"/>
         <c:crossesAt val="0"/>
         <c:auto val="1"/>
         <c:lblAlgn val="ctr"/>
@@ -38665,7 +40708,7 @@
         <c:noMultiLvlLbl val="1"/>
       </c:catAx>
       <c:valAx>
-        <c:axId val="209997184"/>
+        <c:axId val="195266816"/>
         <c:scaling>
           <c:orientation val="minMax"/>
         </c:scaling>
@@ -38704,7 +40747,7 @@
             <a:noFill/>
           </a:ln>
         </c:spPr>
-        <c:crossAx val="223492096"/>
+        <c:crossAx val="206427136"/>
         <c:crossesAt val="0"/>
         <c:crossBetween val="between"/>
       </c:valAx>
@@ -39040,11 +41083,11 @@
         </c:dLbls>
         <c:marker val="1"/>
         <c:smooth val="0"/>
-        <c:axId val="249761280"/>
-        <c:axId val="209998912"/>
+        <c:axId val="204859392"/>
+        <c:axId val="195268544"/>
       </c:lineChart>
       <c:catAx>
-        <c:axId val="249761280"/>
+        <c:axId val="204859392"/>
         <c:scaling>
           <c:orientation val="minMax"/>
         </c:scaling>
@@ -39077,7 +41120,7 @@
         <c:majorTickMark val="none"/>
         <c:minorTickMark val="none"/>
         <c:tickLblPos val="nextTo"/>
-        <c:crossAx val="209998912"/>
+        <c:crossAx val="195268544"/>
         <c:crossesAt val="0"/>
         <c:auto val="1"/>
         <c:lblAlgn val="ctr"/>
@@ -39085,7 +41128,7 @@
         <c:noMultiLvlLbl val="1"/>
       </c:catAx>
       <c:valAx>
-        <c:axId val="209998912"/>
+        <c:axId val="195268544"/>
         <c:scaling>
           <c:orientation val="minMax"/>
         </c:scaling>
@@ -39124,7 +41167,7 @@
             <a:noFill/>
           </a:ln>
         </c:spPr>
-        <c:crossAx val="249761280"/>
+        <c:crossAx val="204859392"/>
         <c:crossesAt val="0"/>
         <c:crossBetween val="between"/>
       </c:valAx>
@@ -39748,11 +41791,11 @@
         </c:dLbls>
         <c:marker val="1"/>
         <c:smooth val="0"/>
-        <c:axId val="227377152"/>
-        <c:axId val="210000640"/>
+        <c:axId val="206429696"/>
+        <c:axId val="195270272"/>
       </c:lineChart>
       <c:catAx>
-        <c:axId val="227377152"/>
+        <c:axId val="206429696"/>
         <c:scaling>
           <c:orientation val="minMax"/>
         </c:scaling>
@@ -39781,7 +41824,7 @@
         <c:majorTickMark val="none"/>
         <c:minorTickMark val="none"/>
         <c:tickLblPos val="nextTo"/>
-        <c:crossAx val="210000640"/>
+        <c:crossAx val="195270272"/>
         <c:crossesAt val="0"/>
         <c:auto val="1"/>
         <c:lblAlgn val="ctr"/>
@@ -39789,7 +41832,7 @@
         <c:noMultiLvlLbl val="1"/>
       </c:catAx>
       <c:valAx>
-        <c:axId val="210000640"/>
+        <c:axId val="195270272"/>
         <c:scaling>
           <c:orientation val="minMax"/>
         </c:scaling>
@@ -39828,7 +41871,7 @@
             <a:noFill/>
           </a:ln>
         </c:spPr>
-        <c:crossAx val="227377152"/>
+        <c:crossAx val="206429696"/>
         <c:crossesAt val="0"/>
         <c:crossBetween val="between"/>
       </c:valAx>
@@ -40452,11 +42495,11 @@
         </c:dLbls>
         <c:marker val="1"/>
         <c:smooth val="0"/>
-        <c:axId val="256148992"/>
-        <c:axId val="214655552"/>
+        <c:axId val="204860416"/>
+        <c:axId val="195272000"/>
       </c:lineChart>
       <c:catAx>
-        <c:axId val="256148992"/>
+        <c:axId val="204860416"/>
         <c:scaling>
           <c:orientation val="minMax"/>
         </c:scaling>
@@ -40485,7 +42528,7 @@
         <c:majorTickMark val="none"/>
         <c:minorTickMark val="none"/>
         <c:tickLblPos val="nextTo"/>
-        <c:crossAx val="214655552"/>
+        <c:crossAx val="195272000"/>
         <c:crossesAt val="0"/>
         <c:auto val="1"/>
         <c:lblAlgn val="ctr"/>
@@ -40493,7 +42536,7 @@
         <c:noMultiLvlLbl val="1"/>
       </c:catAx>
       <c:valAx>
-        <c:axId val="214655552"/>
+        <c:axId val="195272000"/>
         <c:scaling>
           <c:orientation val="minMax"/>
         </c:scaling>
@@ -40532,7 +42575,7 @@
             <a:noFill/>
           </a:ln>
         </c:spPr>
-        <c:crossAx val="256148992"/>
+        <c:crossAx val="204860416"/>
         <c:crossesAt val="0"/>
         <c:crossBetween val="between"/>
       </c:valAx>
@@ -40868,11 +42911,11 @@
         </c:dLbls>
         <c:marker val="1"/>
         <c:smooth val="0"/>
-        <c:axId val="227379200"/>
-        <c:axId val="214657280"/>
+        <c:axId val="215680000"/>
+        <c:axId val="200180864"/>
       </c:lineChart>
       <c:catAx>
-        <c:axId val="227379200"/>
+        <c:axId val="215680000"/>
         <c:scaling>
           <c:orientation val="minMax"/>
         </c:scaling>
@@ -40905,7 +42948,7 @@
         <c:majorTickMark val="none"/>
         <c:minorTickMark val="none"/>
         <c:tickLblPos val="nextTo"/>
-        <c:crossAx val="214657280"/>
+        <c:crossAx val="200180864"/>
         <c:crossesAt val="0"/>
         <c:auto val="1"/>
         <c:lblAlgn val="ctr"/>
@@ -40913,7 +42956,7 @@
         <c:noMultiLvlLbl val="1"/>
       </c:catAx>
       <c:valAx>
-        <c:axId val="214657280"/>
+        <c:axId val="200180864"/>
         <c:scaling>
           <c:orientation val="minMax"/>
         </c:scaling>
@@ -40952,7 +42995,7 @@
             <a:noFill/>
           </a:ln>
         </c:spPr>
-        <c:crossAx val="227379200"/>
+        <c:crossAx val="215680000"/>
         <c:crossesAt val="0"/>
         <c:crossBetween val="between"/>
       </c:valAx>
@@ -41142,11 +43185,11 @@
         </c:dLbls>
         <c:marker val="1"/>
         <c:smooth val="0"/>
-        <c:axId val="215928320"/>
-        <c:axId val="247150208"/>
+        <c:axId val="199579648"/>
+        <c:axId val="201569920"/>
       </c:lineChart>
       <c:catAx>
-        <c:axId val="215928320"/>
+        <c:axId val="199579648"/>
         <c:scaling>
           <c:orientation val="minMax"/>
         </c:scaling>
@@ -41156,7 +43199,7 @@
         <c:majorTickMark val="none"/>
         <c:minorTickMark val="none"/>
         <c:tickLblPos val="nextTo"/>
-        <c:crossAx val="247150208"/>
+        <c:crossAx val="201569920"/>
         <c:crossesAt val="0"/>
         <c:auto val="1"/>
         <c:lblAlgn val="ctr"/>
@@ -41164,7 +43207,7 @@
         <c:noMultiLvlLbl val="1"/>
       </c:catAx>
       <c:valAx>
-        <c:axId val="247150208"/>
+        <c:axId val="201569920"/>
         <c:scaling>
           <c:orientation val="minMax"/>
         </c:scaling>
@@ -41203,7 +43246,7 @@
             <a:noFill/>
           </a:ln>
         </c:spPr>
-        <c:crossAx val="215928320"/>
+        <c:crossAx val="199579648"/>
         <c:crossesAt val="0"/>
         <c:crossBetween val="between"/>
       </c:valAx>
@@ -41559,11 +43602,11 @@
         </c:dLbls>
         <c:marker val="1"/>
         <c:smooth val="0"/>
-        <c:axId val="91901952"/>
-        <c:axId val="214659008"/>
+        <c:axId val="206426112"/>
+        <c:axId val="200182592"/>
       </c:lineChart>
       <c:catAx>
-        <c:axId val="91901952"/>
+        <c:axId val="206426112"/>
         <c:scaling>
           <c:orientation val="minMax"/>
         </c:scaling>
@@ -41596,7 +43639,7 @@
         <c:majorTickMark val="none"/>
         <c:minorTickMark val="none"/>
         <c:tickLblPos val="nextTo"/>
-        <c:crossAx val="214659008"/>
+        <c:crossAx val="200182592"/>
         <c:crossesAt val="0"/>
         <c:auto val="1"/>
         <c:lblAlgn val="ctr"/>
@@ -41604,7 +43647,7 @@
         <c:noMultiLvlLbl val="1"/>
       </c:catAx>
       <c:valAx>
-        <c:axId val="214659008"/>
+        <c:axId val="200182592"/>
         <c:scaling>
           <c:orientation val="minMax"/>
         </c:scaling>
@@ -41643,7 +43686,7 @@
             <a:noFill/>
           </a:ln>
         </c:spPr>
-        <c:crossAx val="91901952"/>
+        <c:crossAx val="206426112"/>
         <c:crossesAt val="0"/>
         <c:crossBetween val="between"/>
       </c:valAx>
@@ -42267,11 +44310,11 @@
         </c:dLbls>
         <c:marker val="1"/>
         <c:smooth val="0"/>
-        <c:axId val="215925248"/>
-        <c:axId val="214660736"/>
+        <c:axId val="215682048"/>
+        <c:axId val="200184320"/>
       </c:lineChart>
       <c:catAx>
-        <c:axId val="215925248"/>
+        <c:axId val="215682048"/>
         <c:scaling>
           <c:orientation val="minMax"/>
         </c:scaling>
@@ -42300,7 +44343,7 @@
         <c:majorTickMark val="none"/>
         <c:minorTickMark val="none"/>
         <c:tickLblPos val="nextTo"/>
-        <c:crossAx val="214660736"/>
+        <c:crossAx val="200184320"/>
         <c:crossesAt val="0"/>
         <c:auto val="1"/>
         <c:lblAlgn val="ctr"/>
@@ -42308,7 +44351,7 @@
         <c:noMultiLvlLbl val="1"/>
       </c:catAx>
       <c:valAx>
-        <c:axId val="214660736"/>
+        <c:axId val="200184320"/>
         <c:scaling>
           <c:orientation val="minMax"/>
         </c:scaling>
@@ -42347,7 +44390,7 @@
             <a:noFill/>
           </a:ln>
         </c:spPr>
-        <c:crossAx val="215925248"/>
+        <c:crossAx val="215682048"/>
         <c:crossesAt val="0"/>
         <c:crossBetween val="between"/>
       </c:valAx>
@@ -42971,11 +45014,11 @@
         </c:dLbls>
         <c:marker val="1"/>
         <c:smooth val="0"/>
-        <c:axId val="249757696"/>
-        <c:axId val="214662464"/>
+        <c:axId val="206427648"/>
+        <c:axId val="200186048"/>
       </c:lineChart>
       <c:catAx>
-        <c:axId val="249757696"/>
+        <c:axId val="206427648"/>
         <c:scaling>
           <c:orientation val="minMax"/>
         </c:scaling>
@@ -43004,7 +45047,7 @@
         <c:majorTickMark val="none"/>
         <c:minorTickMark val="none"/>
         <c:tickLblPos val="nextTo"/>
-        <c:crossAx val="214662464"/>
+        <c:crossAx val="200186048"/>
         <c:crossesAt val="0"/>
         <c:auto val="1"/>
         <c:lblAlgn val="ctr"/>
@@ -43012,7 +45055,7 @@
         <c:noMultiLvlLbl val="1"/>
       </c:catAx>
       <c:valAx>
-        <c:axId val="214662464"/>
+        <c:axId val="200186048"/>
         <c:scaling>
           <c:orientation val="minMax"/>
         </c:scaling>
@@ -43051,7 +45094,7 @@
             <a:noFill/>
           </a:ln>
         </c:spPr>
-        <c:crossAx val="249757696"/>
+        <c:crossAx val="206427648"/>
         <c:crossesAt val="0"/>
         <c:crossBetween val="between"/>
       </c:valAx>
@@ -43240,11 +45283,11 @@
         </c:dLbls>
         <c:marker val="1"/>
         <c:smooth val="0"/>
-        <c:axId val="220225536"/>
-        <c:axId val="247151936"/>
+        <c:axId val="204818432"/>
+        <c:axId val="201571648"/>
       </c:lineChart>
       <c:catAx>
-        <c:axId val="220225536"/>
+        <c:axId val="204818432"/>
         <c:scaling>
           <c:orientation val="minMax"/>
         </c:scaling>
@@ -43254,7 +45297,7 @@
         <c:majorTickMark val="none"/>
         <c:minorTickMark val="none"/>
         <c:tickLblPos val="nextTo"/>
-        <c:crossAx val="247151936"/>
+        <c:crossAx val="201571648"/>
         <c:crossesAt val="0"/>
         <c:auto val="1"/>
         <c:lblAlgn val="ctr"/>
@@ -43262,7 +45305,7 @@
         <c:noMultiLvlLbl val="1"/>
       </c:catAx>
       <c:valAx>
-        <c:axId val="247151936"/>
+        <c:axId val="201571648"/>
         <c:scaling>
           <c:orientation val="minMax"/>
         </c:scaling>
@@ -43301,7 +45344,7 @@
             <a:noFill/>
           </a:ln>
         </c:spPr>
-        <c:crossAx val="220225536"/>
+        <c:crossAx val="204818432"/>
         <c:crossesAt val="0"/>
         <c:crossBetween val="between"/>
       </c:valAx>
@@ -43511,11 +45554,11 @@
         </c:dLbls>
         <c:marker val="1"/>
         <c:smooth val="0"/>
-        <c:axId val="220226048"/>
-        <c:axId val="249422976"/>
+        <c:axId val="204819968"/>
+        <c:axId val="225935936"/>
       </c:lineChart>
       <c:catAx>
-        <c:axId val="220226048"/>
+        <c:axId val="204819968"/>
         <c:scaling>
           <c:orientation val="minMax"/>
         </c:scaling>
@@ -43525,7 +45568,7 @@
         <c:majorTickMark val="none"/>
         <c:minorTickMark val="none"/>
         <c:tickLblPos val="nextTo"/>
-        <c:crossAx val="249422976"/>
+        <c:crossAx val="225935936"/>
         <c:crossesAt val="0"/>
         <c:auto val="1"/>
         <c:lblAlgn val="ctr"/>
@@ -43533,7 +45576,7 @@
         <c:noMultiLvlLbl val="1"/>
       </c:catAx>
       <c:valAx>
-        <c:axId val="249422976"/>
+        <c:axId val="225935936"/>
         <c:scaling>
           <c:orientation val="minMax"/>
         </c:scaling>
@@ -43572,7 +45615,7 @@
             <a:noFill/>
           </a:ln>
         </c:spPr>
-        <c:crossAx val="220226048"/>
+        <c:crossAx val="204819968"/>
         <c:crossesAt val="0"/>
         <c:crossBetween val="between"/>
       </c:valAx>
@@ -43782,11 +45825,11 @@
         </c:dLbls>
         <c:marker val="1"/>
         <c:smooth val="0"/>
-        <c:axId val="222356480"/>
-        <c:axId val="249424704"/>
+        <c:axId val="199580160"/>
+        <c:axId val="225944704"/>
       </c:lineChart>
       <c:catAx>
-        <c:axId val="222356480"/>
+        <c:axId val="199580160"/>
         <c:scaling>
           <c:orientation val="minMax"/>
         </c:scaling>
@@ -43796,7 +45839,7 @@
         <c:majorTickMark val="none"/>
         <c:minorTickMark val="none"/>
         <c:tickLblPos val="nextTo"/>
-        <c:crossAx val="249424704"/>
+        <c:crossAx val="225944704"/>
         <c:crossesAt val="0"/>
         <c:auto val="1"/>
         <c:lblAlgn val="ctr"/>
@@ -43804,7 +45847,7 @@
         <c:noMultiLvlLbl val="1"/>
       </c:catAx>
       <c:valAx>
-        <c:axId val="249424704"/>
+        <c:axId val="225944704"/>
         <c:scaling>
           <c:orientation val="minMax"/>
         </c:scaling>
@@ -43843,7 +45886,7 @@
             <a:noFill/>
           </a:ln>
         </c:spPr>
-        <c:crossAx val="222356480"/>
+        <c:crossAx val="199580160"/>
         <c:crossesAt val="0"/>
         <c:crossBetween val="between"/>
       </c:valAx>
@@ -44053,11 +46096,11 @@
         </c:dLbls>
         <c:marker val="1"/>
         <c:smooth val="0"/>
-        <c:axId val="220226560"/>
-        <c:axId val="249426432"/>
+        <c:axId val="199581184"/>
+        <c:axId val="225946432"/>
       </c:lineChart>
       <c:catAx>
-        <c:axId val="220226560"/>
+        <c:axId val="199581184"/>
         <c:scaling>
           <c:orientation val="minMax"/>
         </c:scaling>
@@ -44067,7 +46110,7 @@
         <c:majorTickMark val="none"/>
         <c:minorTickMark val="none"/>
         <c:tickLblPos val="nextTo"/>
-        <c:crossAx val="249426432"/>
+        <c:crossAx val="225946432"/>
         <c:crossesAt val="0"/>
         <c:auto val="1"/>
         <c:lblAlgn val="ctr"/>
@@ -44075,7 +46118,7 @@
         <c:noMultiLvlLbl val="1"/>
       </c:catAx>
       <c:valAx>
-        <c:axId val="249426432"/>
+        <c:axId val="225946432"/>
         <c:scaling>
           <c:orientation val="minMax"/>
         </c:scaling>
@@ -44114,7 +46157,7 @@
             <a:noFill/>
           </a:ln>
         </c:spPr>
-        <c:crossAx val="220226560"/>
+        <c:crossAx val="199581184"/>
         <c:crossesAt val="0"/>
         <c:crossBetween val="between"/>
       </c:valAx>
@@ -44324,11 +46367,11 @@
         </c:dLbls>
         <c:marker val="1"/>
         <c:smooth val="0"/>
-        <c:axId val="220227072"/>
-        <c:axId val="249428160"/>
+        <c:axId val="217204224"/>
+        <c:axId val="225948736"/>
       </c:lineChart>
       <c:catAx>
-        <c:axId val="220227072"/>
+        <c:axId val="217204224"/>
         <c:scaling>
           <c:orientation val="minMax"/>
         </c:scaling>
@@ -44338,7 +46381,7 @@
         <c:majorTickMark val="none"/>
         <c:minorTickMark val="none"/>
         <c:tickLblPos val="nextTo"/>
-        <c:crossAx val="249428160"/>
+        <c:crossAx val="225948736"/>
         <c:crossesAt val="0"/>
         <c:auto val="1"/>
         <c:lblAlgn val="ctr"/>
@@ -44346,7 +46389,7 @@
         <c:noMultiLvlLbl val="1"/>
       </c:catAx>
       <c:valAx>
-        <c:axId val="249428160"/>
+        <c:axId val="225948736"/>
         <c:scaling>
           <c:orientation val="minMax"/>
         </c:scaling>
@@ -44385,7 +46428,7 @@
             <a:noFill/>
           </a:ln>
         </c:spPr>
-        <c:crossAx val="220227072"/>
+        <c:crossAx val="217204224"/>
         <c:crossesAt val="0"/>
         <c:crossBetween val="between"/>
       </c:valAx>
@@ -44595,11 +46638,11 @@
         </c:dLbls>
         <c:marker val="1"/>
         <c:smooth val="0"/>
-        <c:axId val="222356992"/>
-        <c:axId val="251625472"/>
+        <c:axId val="220123136"/>
+        <c:axId val="225950464"/>
       </c:lineChart>
       <c:catAx>
-        <c:axId val="222356992"/>
+        <c:axId val="220123136"/>
         <c:scaling>
           <c:orientation val="minMax"/>
         </c:scaling>
@@ -44609,7 +46652,7 @@
         <c:majorTickMark val="none"/>
         <c:minorTickMark val="none"/>
         <c:tickLblPos val="nextTo"/>
-        <c:crossAx val="251625472"/>
+        <c:crossAx val="225950464"/>
         <c:crossesAt val="0"/>
         <c:auto val="1"/>
         <c:lblAlgn val="ctr"/>
@@ -44617,7 +46660,7 @@
         <c:noMultiLvlLbl val="1"/>
       </c:catAx>
       <c:valAx>
-        <c:axId val="251625472"/>
+        <c:axId val="225950464"/>
         <c:scaling>
           <c:orientation val="minMax"/>
         </c:scaling>
@@ -44656,7 +46699,7 @@
             <a:noFill/>
           </a:ln>
         </c:spPr>
-        <c:crossAx val="222356992"/>
+        <c:crossAx val="220123136"/>
         <c:crossesAt val="0"/>
         <c:crossBetween val="between"/>
       </c:valAx>
@@ -45003,7 +47046,7 @@
 </file>
 
 <file path=customXml/itemProps2.xml><?xml version="1.0" encoding="utf-8"?>
-<ds:datastoreItem xmlns:ds="http://schemas.openxmlformats.org/officeDocument/2006/customXml" ds:itemID="{D4DA0A1A-351E-4D8D-8D5C-2089179112B3}">
+<ds:datastoreItem xmlns:ds="http://schemas.openxmlformats.org/officeDocument/2006/customXml" ds:itemID="{E010F8C3-3E90-4E43-B6A0-78A84E344ADD}">
   <ds:schemaRefs>
     <ds:schemaRef ds:uri="http://schemas.openxmlformats.org/officeDocument/2006/bibliography"/>
   </ds:schemaRefs>

</xml_diff>

<commit_message>
Bozza paragrafo python launcher, modifiche a to_do e launcher_mac
</commit_message>
<xml_diff>
--- a/hpc_clean/hpc_report/report_0.2.docx
+++ b/hpc_clean/hpc_report/report_0.2.docx
@@ -888,7 +888,7 @@
         <w:rPr>
           <w:noProof/>
         </w:rPr>
-        <w:instrText xml:space="preserve"> PAGEREF _Toc263004275 \h </w:instrText>
+        <w:instrText xml:space="preserve"> PAGEREF _Toc263004938 \h </w:instrText>
       </w:r>
       <w:r>
         <w:rPr>
@@ -964,7 +964,7 @@
         <w:rPr>
           <w:noProof/>
         </w:rPr>
-        <w:instrText xml:space="preserve"> PAGEREF _Toc263004276 \h </w:instrText>
+        <w:instrText xml:space="preserve"> PAGEREF _Toc263004939 \h </w:instrText>
       </w:r>
       <w:r>
         <w:rPr>
@@ -1041,7 +1041,7 @@
         <w:rPr>
           <w:noProof/>
         </w:rPr>
-        <w:instrText xml:space="preserve"> PAGEREF _Toc263004277 \h </w:instrText>
+        <w:instrText xml:space="preserve"> PAGEREF _Toc263004940 \h </w:instrText>
       </w:r>
       <w:r>
         <w:rPr>
@@ -1117,7 +1117,7 @@
         <w:rPr>
           <w:noProof/>
         </w:rPr>
-        <w:instrText xml:space="preserve"> PAGEREF _Toc263004278 \h </w:instrText>
+        <w:instrText xml:space="preserve"> PAGEREF _Toc263004941 \h </w:instrText>
       </w:r>
       <w:r>
         <w:rPr>
@@ -1194,7 +1194,7 @@
         <w:rPr>
           <w:noProof/>
         </w:rPr>
-        <w:instrText xml:space="preserve"> PAGEREF _Toc263004279 \h </w:instrText>
+        <w:instrText xml:space="preserve"> PAGEREF _Toc263004942 \h </w:instrText>
       </w:r>
       <w:r>
         <w:rPr>
@@ -1271,7 +1271,7 @@
         <w:rPr>
           <w:noProof/>
         </w:rPr>
-        <w:instrText xml:space="preserve"> PAGEREF _Toc263004280 \h </w:instrText>
+        <w:instrText xml:space="preserve"> PAGEREF _Toc263004943 \h </w:instrText>
       </w:r>
       <w:r>
         <w:rPr>
@@ -1348,7 +1348,7 @@
         <w:rPr>
           <w:noProof/>
         </w:rPr>
-        <w:instrText xml:space="preserve"> PAGEREF _Toc263004281 \h </w:instrText>
+        <w:instrText xml:space="preserve"> PAGEREF _Toc263004944 \h </w:instrText>
       </w:r>
       <w:r>
         <w:rPr>
@@ -1425,7 +1425,7 @@
         <w:rPr>
           <w:noProof/>
         </w:rPr>
-        <w:instrText xml:space="preserve"> PAGEREF _Toc263004282 \h </w:instrText>
+        <w:instrText xml:space="preserve"> PAGEREF _Toc263004945 \h </w:instrText>
       </w:r>
       <w:r>
         <w:rPr>
@@ -1502,7 +1502,7 @@
         <w:rPr>
           <w:noProof/>
         </w:rPr>
-        <w:instrText xml:space="preserve"> PAGEREF _Toc263004283 \h </w:instrText>
+        <w:instrText xml:space="preserve"> PAGEREF _Toc263004946 \h </w:instrText>
       </w:r>
       <w:r>
         <w:rPr>
@@ -1579,7 +1579,7 @@
         <w:rPr>
           <w:noProof/>
         </w:rPr>
-        <w:instrText xml:space="preserve"> PAGEREF _Toc263004284 \h </w:instrText>
+        <w:instrText xml:space="preserve"> PAGEREF _Toc263004947 \h </w:instrText>
       </w:r>
       <w:r>
         <w:rPr>
@@ -1656,7 +1656,7 @@
         <w:rPr>
           <w:noProof/>
         </w:rPr>
-        <w:instrText xml:space="preserve"> PAGEREF _Toc263004285 \h </w:instrText>
+        <w:instrText xml:space="preserve"> PAGEREF _Toc263004948 \h </w:instrText>
       </w:r>
       <w:r>
         <w:rPr>
@@ -1733,7 +1733,7 @@
         <w:rPr>
           <w:noProof/>
         </w:rPr>
-        <w:instrText xml:space="preserve"> PAGEREF _Toc263004286 \h </w:instrText>
+        <w:instrText xml:space="preserve"> PAGEREF _Toc263004949 \h </w:instrText>
       </w:r>
       <w:r>
         <w:rPr>
@@ -1810,7 +1810,7 @@
         <w:rPr>
           <w:noProof/>
         </w:rPr>
-        <w:instrText xml:space="preserve"> PAGEREF _Toc263004287 \h </w:instrText>
+        <w:instrText xml:space="preserve"> PAGEREF _Toc263004950 \h </w:instrText>
       </w:r>
       <w:r>
         <w:rPr>
@@ -1887,7 +1887,7 @@
         <w:rPr>
           <w:noProof/>
         </w:rPr>
-        <w:instrText xml:space="preserve"> PAGEREF _Toc263004288 \h </w:instrText>
+        <w:instrText xml:space="preserve"> PAGEREF _Toc263004951 \h </w:instrText>
       </w:r>
       <w:r>
         <w:rPr>
@@ -1964,7 +1964,7 @@
         <w:rPr>
           <w:noProof/>
         </w:rPr>
-        <w:instrText xml:space="preserve"> PAGEREF _Toc263004289 \h </w:instrText>
+        <w:instrText xml:space="preserve"> PAGEREF _Toc263004952 \h </w:instrText>
       </w:r>
       <w:r>
         <w:rPr>
@@ -2041,7 +2041,7 @@
         <w:rPr>
           <w:noProof/>
         </w:rPr>
-        <w:instrText xml:space="preserve"> PAGEREF _Toc263004290 \h </w:instrText>
+        <w:instrText xml:space="preserve"> PAGEREF _Toc263004953 \h </w:instrText>
       </w:r>
       <w:r>
         <w:rPr>
@@ -2118,7 +2118,7 @@
         <w:rPr>
           <w:noProof/>
         </w:rPr>
-        <w:instrText xml:space="preserve"> PAGEREF _Toc263004291 \h </w:instrText>
+        <w:instrText xml:space="preserve"> PAGEREF _Toc263004954 \h </w:instrText>
       </w:r>
       <w:r>
         <w:rPr>
@@ -2195,7 +2195,7 @@
         <w:rPr>
           <w:noProof/>
         </w:rPr>
-        <w:instrText xml:space="preserve"> PAGEREF _Toc263004292 \h </w:instrText>
+        <w:instrText xml:space="preserve"> PAGEREF _Toc263004955 \h </w:instrText>
       </w:r>
       <w:r>
         <w:rPr>
@@ -2272,7 +2272,7 @@
         <w:rPr>
           <w:noProof/>
         </w:rPr>
-        <w:instrText xml:space="preserve"> PAGEREF _Toc263004293 \h </w:instrText>
+        <w:instrText xml:space="preserve"> PAGEREF _Toc263004956 \h </w:instrText>
       </w:r>
       <w:r>
         <w:rPr>
@@ -2349,7 +2349,7 @@
         <w:rPr>
           <w:noProof/>
         </w:rPr>
-        <w:instrText xml:space="preserve"> PAGEREF _Toc263004294 \h </w:instrText>
+        <w:instrText xml:space="preserve"> PAGEREF _Toc263004957 \h </w:instrText>
       </w:r>
       <w:r>
         <w:rPr>
@@ -2426,7 +2426,7 @@
         <w:rPr>
           <w:noProof/>
         </w:rPr>
-        <w:instrText xml:space="preserve"> PAGEREF _Toc263004295 \h </w:instrText>
+        <w:instrText xml:space="preserve"> PAGEREF _Toc263004958 \h </w:instrText>
       </w:r>
       <w:r>
         <w:rPr>
@@ -2503,7 +2503,7 @@
         <w:rPr>
           <w:noProof/>
         </w:rPr>
-        <w:instrText xml:space="preserve"> PAGEREF _Toc263004296 \h </w:instrText>
+        <w:instrText xml:space="preserve"> PAGEREF _Toc263004959 \h </w:instrText>
       </w:r>
       <w:r>
         <w:rPr>
@@ -2580,7 +2580,7 @@
         <w:rPr>
           <w:noProof/>
         </w:rPr>
-        <w:instrText xml:space="preserve"> PAGEREF _Toc263004297 \h </w:instrText>
+        <w:instrText xml:space="preserve"> PAGEREF _Toc263004960 \h </w:instrText>
       </w:r>
       <w:r>
         <w:rPr>
@@ -2657,7 +2657,7 @@
         <w:rPr>
           <w:noProof/>
         </w:rPr>
-        <w:instrText xml:space="preserve"> PAGEREF _Toc263004298 \h </w:instrText>
+        <w:instrText xml:space="preserve"> PAGEREF _Toc263004961 \h </w:instrText>
       </w:r>
       <w:r>
         <w:rPr>
@@ -2734,7 +2734,7 @@
         <w:rPr>
           <w:noProof/>
         </w:rPr>
-        <w:instrText xml:space="preserve"> PAGEREF _Toc263004299 \h </w:instrText>
+        <w:instrText xml:space="preserve"> PAGEREF _Toc263004962 \h </w:instrText>
       </w:r>
       <w:r>
         <w:rPr>
@@ -2811,7 +2811,7 @@
         <w:rPr>
           <w:noProof/>
         </w:rPr>
-        <w:instrText xml:space="preserve"> PAGEREF _Toc263004300 \h </w:instrText>
+        <w:instrText xml:space="preserve"> PAGEREF _Toc263004963 \h </w:instrText>
       </w:r>
       <w:r>
         <w:rPr>
@@ -2888,7 +2888,7 @@
         <w:rPr>
           <w:noProof/>
         </w:rPr>
-        <w:instrText xml:space="preserve"> PAGEREF _Toc263004301 \h </w:instrText>
+        <w:instrText xml:space="preserve"> PAGEREF _Toc263004964 \h </w:instrText>
       </w:r>
       <w:r>
         <w:rPr>
@@ -2965,7 +2965,7 @@
         <w:rPr>
           <w:noProof/>
         </w:rPr>
-        <w:instrText xml:space="preserve"> PAGEREF _Toc263004302 \h </w:instrText>
+        <w:instrText xml:space="preserve"> PAGEREF _Toc263004965 \h </w:instrText>
       </w:r>
       <w:r>
         <w:rPr>
@@ -3042,7 +3042,7 @@
         <w:rPr>
           <w:noProof/>
         </w:rPr>
-        <w:instrText xml:space="preserve"> PAGEREF _Toc263004303 \h </w:instrText>
+        <w:instrText xml:space="preserve"> PAGEREF _Toc263004966 \h </w:instrText>
       </w:r>
       <w:r>
         <w:rPr>
@@ -3119,7 +3119,7 @@
         <w:rPr>
           <w:noProof/>
         </w:rPr>
-        <w:instrText xml:space="preserve"> PAGEREF _Toc263004304 \h </w:instrText>
+        <w:instrText xml:space="preserve"> PAGEREF _Toc263004967 \h </w:instrText>
       </w:r>
       <w:r>
         <w:rPr>
@@ -3197,7 +3197,7 @@
         <w:rPr>
           <w:noProof/>
         </w:rPr>
-        <w:instrText xml:space="preserve"> PAGEREF _Toc263004305 \h </w:instrText>
+        <w:instrText xml:space="preserve"> PAGEREF _Toc263004968 \h </w:instrText>
       </w:r>
       <w:r>
         <w:rPr>
@@ -3274,7 +3274,7 @@
         <w:rPr>
           <w:noProof/>
         </w:rPr>
-        <w:instrText xml:space="preserve"> PAGEREF _Toc263004306 \h </w:instrText>
+        <w:instrText xml:space="preserve"> PAGEREF _Toc263004969 \h </w:instrText>
       </w:r>
       <w:r>
         <w:rPr>
@@ -3351,7 +3351,7 @@
         <w:rPr>
           <w:noProof/>
         </w:rPr>
-        <w:instrText xml:space="preserve"> PAGEREF _Toc263004307 \h </w:instrText>
+        <w:instrText xml:space="preserve"> PAGEREF _Toc263004970 \h </w:instrText>
       </w:r>
       <w:r>
         <w:rPr>
@@ -3428,7 +3428,7 @@
         <w:rPr>
           <w:noProof/>
         </w:rPr>
-        <w:instrText xml:space="preserve"> PAGEREF _Toc263004308 \h </w:instrText>
+        <w:instrText xml:space="preserve"> PAGEREF _Toc263004971 \h </w:instrText>
       </w:r>
       <w:r>
         <w:rPr>
@@ -3505,7 +3505,7 @@
         <w:rPr>
           <w:noProof/>
         </w:rPr>
-        <w:instrText xml:space="preserve"> PAGEREF _Toc263004309 \h </w:instrText>
+        <w:instrText xml:space="preserve"> PAGEREF _Toc263004972 \h </w:instrText>
       </w:r>
       <w:r>
         <w:rPr>
@@ -3582,7 +3582,7 @@
         <w:rPr>
           <w:noProof/>
         </w:rPr>
-        <w:instrText xml:space="preserve"> PAGEREF _Toc263004310 \h </w:instrText>
+        <w:instrText xml:space="preserve"> PAGEREF _Toc263004973 \h </w:instrText>
       </w:r>
       <w:r>
         <w:rPr>
@@ -3659,7 +3659,7 @@
         <w:rPr>
           <w:noProof/>
         </w:rPr>
-        <w:instrText xml:space="preserve"> PAGEREF _Toc263004311 \h </w:instrText>
+        <w:instrText xml:space="preserve"> PAGEREF _Toc263004974 \h </w:instrText>
       </w:r>
       <w:r>
         <w:rPr>
@@ -3736,7 +3736,7 @@
         <w:rPr>
           <w:noProof/>
         </w:rPr>
-        <w:instrText xml:space="preserve"> PAGEREF _Toc263004312 \h </w:instrText>
+        <w:instrText xml:space="preserve"> PAGEREF _Toc263004975 \h </w:instrText>
       </w:r>
       <w:r>
         <w:rPr>
@@ -3813,7 +3813,7 @@
         <w:rPr>
           <w:noProof/>
         </w:rPr>
-        <w:instrText xml:space="preserve"> PAGEREF _Toc263004313 \h </w:instrText>
+        <w:instrText xml:space="preserve"> PAGEREF _Toc263004976 \h </w:instrText>
       </w:r>
       <w:r>
         <w:rPr>
@@ -3890,7 +3890,7 @@
         <w:rPr>
           <w:noProof/>
         </w:rPr>
-        <w:instrText xml:space="preserve"> PAGEREF _Toc263004314 \h </w:instrText>
+        <w:instrText xml:space="preserve"> PAGEREF _Toc263004977 \h </w:instrText>
       </w:r>
       <w:r>
         <w:rPr>
@@ -3966,7 +3966,7 @@
         <w:rPr>
           <w:noProof/>
         </w:rPr>
-        <w:instrText xml:space="preserve"> PAGEREF _Toc263004315 \h </w:instrText>
+        <w:instrText xml:space="preserve"> PAGEREF _Toc263004978 \h </w:instrText>
       </w:r>
       <w:r>
         <w:rPr>
@@ -4043,7 +4043,7 @@
         <w:rPr>
           <w:noProof/>
         </w:rPr>
-        <w:instrText xml:space="preserve"> PAGEREF _Toc263004316 \h </w:instrText>
+        <w:instrText xml:space="preserve"> PAGEREF _Toc263004979 \h </w:instrText>
       </w:r>
       <w:r>
         <w:rPr>
@@ -4120,7 +4120,7 @@
         <w:rPr>
           <w:noProof/>
         </w:rPr>
-        <w:instrText xml:space="preserve"> PAGEREF _Toc263004317 \h </w:instrText>
+        <w:instrText xml:space="preserve"> PAGEREF _Toc263004980 \h </w:instrText>
       </w:r>
       <w:r>
         <w:rPr>
@@ -4197,7 +4197,7 @@
         <w:rPr>
           <w:noProof/>
         </w:rPr>
-        <w:instrText xml:space="preserve"> PAGEREF _Toc263004318 \h </w:instrText>
+        <w:instrText xml:space="preserve"> PAGEREF _Toc263004981 \h </w:instrText>
       </w:r>
       <w:r>
         <w:rPr>
@@ -4274,7 +4274,7 @@
         <w:rPr>
           <w:noProof/>
         </w:rPr>
-        <w:instrText xml:space="preserve"> PAGEREF _Toc263004319 \h </w:instrText>
+        <w:instrText xml:space="preserve"> PAGEREF _Toc263004982 \h </w:instrText>
       </w:r>
       <w:r>
         <w:rPr>
@@ -4291,7 +4291,7 @@
         <w:rPr>
           <w:noProof/>
         </w:rPr>
-        <w:t>21</w:t>
+        <w:t>22</w:t>
       </w:r>
       <w:r>
         <w:rPr>
@@ -4351,7 +4351,7 @@
         <w:rPr>
           <w:noProof/>
         </w:rPr>
-        <w:instrText xml:space="preserve"> PAGEREF _Toc263004320 \h </w:instrText>
+        <w:instrText xml:space="preserve"> PAGEREF _Toc263004983 \h </w:instrText>
       </w:r>
       <w:r>
         <w:rPr>
@@ -4368,7 +4368,7 @@
         <w:rPr>
           <w:noProof/>
         </w:rPr>
-        <w:t>21</w:t>
+        <w:t>22</w:t>
       </w:r>
       <w:r>
         <w:rPr>
@@ -4428,7 +4428,7 @@
         <w:rPr>
           <w:noProof/>
         </w:rPr>
-        <w:instrText xml:space="preserve"> PAGEREF _Toc263004321 \h </w:instrText>
+        <w:instrText xml:space="preserve"> PAGEREF _Toc263004984 \h </w:instrText>
       </w:r>
       <w:r>
         <w:rPr>
@@ -4445,7 +4445,7 @@
         <w:rPr>
           <w:noProof/>
         </w:rPr>
-        <w:t>21</w:t>
+        <w:t>22</w:t>
       </w:r>
       <w:r>
         <w:rPr>
@@ -4505,7 +4505,7 @@
         <w:rPr>
           <w:noProof/>
         </w:rPr>
-        <w:instrText xml:space="preserve"> PAGEREF _Toc263004322 \h </w:instrText>
+        <w:instrText xml:space="preserve"> PAGEREF _Toc263004985 \h </w:instrText>
       </w:r>
       <w:r>
         <w:rPr>
@@ -4522,7 +4522,7 @@
         <w:rPr>
           <w:noProof/>
         </w:rPr>
-        <w:t>22</w:t>
+        <w:t>23</w:t>
       </w:r>
       <w:r>
         <w:rPr>
@@ -4582,7 +4582,7 @@
         <w:rPr>
           <w:noProof/>
         </w:rPr>
-        <w:instrText xml:space="preserve"> PAGEREF _Toc263004323 \h </w:instrText>
+        <w:instrText xml:space="preserve"> PAGEREF _Toc263004986 \h </w:instrText>
       </w:r>
       <w:r>
         <w:rPr>
@@ -4599,7 +4599,7 @@
         <w:rPr>
           <w:noProof/>
         </w:rPr>
-        <w:t>22</w:t>
+        <w:t>23</w:t>
       </w:r>
       <w:r>
         <w:rPr>
@@ -4659,7 +4659,7 @@
         <w:rPr>
           <w:noProof/>
         </w:rPr>
-        <w:instrText xml:space="preserve"> PAGEREF _Toc263004324 \h </w:instrText>
+        <w:instrText xml:space="preserve"> PAGEREF _Toc263004987 \h </w:instrText>
       </w:r>
       <w:r>
         <w:rPr>
@@ -4676,7 +4676,7 @@
         <w:rPr>
           <w:noProof/>
         </w:rPr>
-        <w:t>26</w:t>
+        <w:t>27</w:t>
       </w:r>
       <w:r>
         <w:rPr>
@@ -4736,7 +4736,7 @@
         <w:rPr>
           <w:noProof/>
         </w:rPr>
-        <w:instrText xml:space="preserve"> PAGEREF _Toc263004325 \h </w:instrText>
+        <w:instrText xml:space="preserve"> PAGEREF _Toc263004988 \h </w:instrText>
       </w:r>
       <w:r>
         <w:rPr>
@@ -4753,7 +4753,7 @@
         <w:rPr>
           <w:noProof/>
         </w:rPr>
-        <w:t>28</w:t>
+        <w:t>29</w:t>
       </w:r>
       <w:r>
         <w:rPr>
@@ -4813,7 +4813,7 @@
         <w:rPr>
           <w:noProof/>
         </w:rPr>
-        <w:instrText xml:space="preserve"> PAGEREF _Toc263004326 \h </w:instrText>
+        <w:instrText xml:space="preserve"> PAGEREF _Toc263004989 \h </w:instrText>
       </w:r>
       <w:r>
         <w:rPr>
@@ -4830,7 +4830,7 @@
         <w:rPr>
           <w:noProof/>
         </w:rPr>
-        <w:t>30</w:t>
+        <w:t>31</w:t>
       </w:r>
       <w:r>
         <w:rPr>
@@ -4890,7 +4890,7 @@
         <w:rPr>
           <w:noProof/>
         </w:rPr>
-        <w:instrText xml:space="preserve"> PAGEREF _Toc263004327 \h </w:instrText>
+        <w:instrText xml:space="preserve"> PAGEREF _Toc263004990 \h </w:instrText>
       </w:r>
       <w:r>
         <w:rPr>
@@ -4907,7 +4907,7 @@
         <w:rPr>
           <w:noProof/>
         </w:rPr>
-        <w:t>32</w:t>
+        <w:t>33</w:t>
       </w:r>
       <w:r>
         <w:rPr>
@@ -4967,7 +4967,7 @@
         <w:rPr>
           <w:noProof/>
         </w:rPr>
-        <w:instrText xml:space="preserve"> PAGEREF _Toc263004328 \h </w:instrText>
+        <w:instrText xml:space="preserve"> PAGEREF _Toc263004991 \h </w:instrText>
       </w:r>
       <w:r>
         <w:rPr>
@@ -4984,7 +4984,7 @@
         <w:rPr>
           <w:noProof/>
         </w:rPr>
-        <w:t>33</w:t>
+        <w:t>34</w:t>
       </w:r>
       <w:r>
         <w:rPr>
@@ -5043,7 +5043,7 @@
         <w:rPr>
           <w:noProof/>
         </w:rPr>
-        <w:instrText xml:space="preserve"> PAGEREF _Toc263004329 \h </w:instrText>
+        <w:instrText xml:space="preserve"> PAGEREF _Toc263004992 \h </w:instrText>
       </w:r>
       <w:r>
         <w:rPr>
@@ -5060,7 +5060,7 @@
         <w:rPr>
           <w:noProof/>
         </w:rPr>
-        <w:t>38</w:t>
+        <w:t>39</w:t>
       </w:r>
       <w:r>
         <w:rPr>
@@ -5119,7 +5119,7 @@
         <w:rPr>
           <w:noProof/>
         </w:rPr>
-        <w:instrText xml:space="preserve"> PAGEREF _Toc263004330 \h </w:instrText>
+        <w:instrText xml:space="preserve"> PAGEREF _Toc263004993 \h </w:instrText>
       </w:r>
       <w:r>
         <w:rPr>
@@ -5136,7 +5136,7 @@
         <w:rPr>
           <w:noProof/>
         </w:rPr>
-        <w:t>38</w:t>
+        <w:t>39</w:t>
       </w:r>
       <w:r>
         <w:rPr>
@@ -5196,7 +5196,7 @@
         <w:rPr>
           <w:noProof/>
         </w:rPr>
-        <w:instrText xml:space="preserve"> PAGEREF _Toc263004331 \h </w:instrText>
+        <w:instrText xml:space="preserve"> PAGEREF _Toc263004994 \h </w:instrText>
       </w:r>
       <w:r>
         <w:rPr>
@@ -5213,7 +5213,7 @@
         <w:rPr>
           <w:noProof/>
         </w:rPr>
-        <w:t>38</w:t>
+        <w:t>39</w:t>
       </w:r>
       <w:r>
         <w:rPr>
@@ -5273,7 +5273,7 @@
         <w:rPr>
           <w:noProof/>
         </w:rPr>
-        <w:instrText xml:space="preserve"> PAGEREF _Toc263004332 \h </w:instrText>
+        <w:instrText xml:space="preserve"> PAGEREF _Toc263004995 \h </w:instrText>
       </w:r>
       <w:r>
         <w:rPr>
@@ -5290,7 +5290,7 @@
         <w:rPr>
           <w:noProof/>
         </w:rPr>
-        <w:t>39</w:t>
+        <w:t>40</w:t>
       </w:r>
       <w:r>
         <w:rPr>
@@ -5350,7 +5350,7 @@
         <w:rPr>
           <w:noProof/>
         </w:rPr>
-        <w:instrText xml:space="preserve"> PAGEREF _Toc263004333 \h </w:instrText>
+        <w:instrText xml:space="preserve"> PAGEREF _Toc263004996 \h </w:instrText>
       </w:r>
       <w:r>
         <w:rPr>
@@ -5367,7 +5367,7 @@
         <w:rPr>
           <w:noProof/>
         </w:rPr>
-        <w:t>39</w:t>
+        <w:t>40</w:t>
       </w:r>
       <w:r>
         <w:rPr>
@@ -5426,7 +5426,7 @@
         <w:rPr>
           <w:noProof/>
         </w:rPr>
-        <w:instrText xml:space="preserve"> PAGEREF _Toc263004334 \h </w:instrText>
+        <w:instrText xml:space="preserve"> PAGEREF _Toc263004997 \h </w:instrText>
       </w:r>
       <w:r>
         <w:rPr>
@@ -5443,7 +5443,7 @@
         <w:rPr>
           <w:noProof/>
         </w:rPr>
-        <w:t>40</w:t>
+        <w:t>41</w:t>
       </w:r>
       <w:r>
         <w:rPr>
@@ -5502,7 +5502,7 @@
         <w:rPr>
           <w:noProof/>
         </w:rPr>
-        <w:instrText xml:space="preserve"> PAGEREF _Toc263004335 \h </w:instrText>
+        <w:instrText xml:space="preserve"> PAGEREF _Toc263004998 \h </w:instrText>
       </w:r>
       <w:r>
         <w:rPr>
@@ -5519,7 +5519,7 @@
         <w:rPr>
           <w:noProof/>
         </w:rPr>
-        <w:t>41</w:t>
+        <w:t>42</w:t>
       </w:r>
       <w:r>
         <w:rPr>
@@ -5563,7 +5563,7 @@
         </w:rPr>
       </w:pPr>
       <w:bookmarkStart w:id="7" w:name="_Toc387133233"/>
-      <w:bookmarkStart w:id="8" w:name="_Toc263004275"/>
+      <w:bookmarkStart w:id="8" w:name="_Toc263004938"/>
       <w:r>
         <w:rPr>
           <w:lang w:val="en-GB"/>
@@ -7161,7 +7161,7 @@
           <w:lang w:val="en-GB"/>
         </w:rPr>
       </w:pPr>
-      <w:bookmarkStart w:id="9" w:name="_Toc263004276"/>
+      <w:bookmarkStart w:id="9" w:name="_Toc263004939"/>
       <w:r>
         <w:rPr>
           <w:lang w:val="en-GB"/>
@@ -7626,7 +7626,7 @@
       <w:pPr>
         <w:pStyle w:val="Titolo2"/>
       </w:pPr>
-      <w:bookmarkStart w:id="10" w:name="_Toc263004277"/>
+      <w:bookmarkStart w:id="10" w:name="_Toc263004940"/>
       <w:proofErr w:type="spellStart"/>
       <w:r>
         <w:lastRenderedPageBreak/>
@@ -7647,7 +7647,7 @@
           <w:lang w:val="en-GB"/>
         </w:rPr>
       </w:pPr>
-      <w:bookmarkStart w:id="11" w:name="_Toc263004278"/>
+      <w:bookmarkStart w:id="11" w:name="_Toc263004941"/>
       <w:r>
         <w:rPr>
           <w:lang w:val="en-GB"/>
@@ -7661,7 +7661,7 @@
       <w:pPr>
         <w:pStyle w:val="Titolo2"/>
       </w:pPr>
-      <w:bookmarkStart w:id="12" w:name="_Toc263004279"/>
+      <w:bookmarkStart w:id="12" w:name="_Toc263004942"/>
       <w:r>
         <w:t>Header files</w:t>
       </w:r>
@@ -7681,7 +7681,7 @@
       <w:pPr>
         <w:pStyle w:val="Titolo3"/>
       </w:pPr>
-      <w:bookmarkStart w:id="13" w:name="_Toc263004280"/>
+      <w:bookmarkStart w:id="13" w:name="_Toc263004943"/>
       <w:proofErr w:type="spellStart"/>
       <w:r>
         <w:t>Stopwatch.h</w:t>
@@ -8137,7 +8137,7 @@
       <w:pPr>
         <w:pStyle w:val="Titolo3"/>
       </w:pPr>
-      <w:bookmarkStart w:id="14" w:name="_Toc263004281"/>
+      <w:bookmarkStart w:id="14" w:name="_Toc263004944"/>
       <w:proofErr w:type="spellStart"/>
       <w:r>
         <w:t>Header.h</w:t>
@@ -8814,7 +8814,7 @@
       <w:pPr>
         <w:pStyle w:val="Titolo3"/>
       </w:pPr>
-      <w:bookmarkStart w:id="15" w:name="_Toc263004282"/>
+      <w:bookmarkStart w:id="15" w:name="_Toc263004945"/>
       <w:proofErr w:type="spellStart"/>
       <w:proofErr w:type="gramStart"/>
       <w:r>
@@ -8834,7 +8834,7 @@
       <w:pPr>
         <w:pStyle w:val="Titolo3"/>
       </w:pPr>
-      <w:bookmarkStart w:id="16" w:name="_Toc263004283"/>
+      <w:bookmarkStart w:id="16" w:name="_Toc263004946"/>
       <w:proofErr w:type="spellStart"/>
       <w:r>
         <w:t>InOut.h</w:t>
@@ -8856,7 +8856,7 @@
       <w:pPr>
         <w:pStyle w:val="Titolo2"/>
       </w:pPr>
-      <w:bookmarkStart w:id="17" w:name="_Toc263004284"/>
+      <w:bookmarkStart w:id="17" w:name="_Toc263004947"/>
       <w:r>
         <w:t>Common Operations</w:t>
       </w:r>
@@ -8886,7 +8886,7 @@
       <w:pPr>
         <w:pStyle w:val="Titolo3"/>
       </w:pPr>
-      <w:bookmarkStart w:id="18" w:name="_Toc263004285"/>
+      <w:bookmarkStart w:id="18" w:name="_Toc263004948"/>
       <w:r>
         <w:t>Launch parameters</w:t>
       </w:r>
@@ -9014,7 +9014,7 @@
       <w:pPr>
         <w:pStyle w:val="Titolo3"/>
       </w:pPr>
-      <w:bookmarkStart w:id="19" w:name="_Toc263004286"/>
+      <w:bookmarkStart w:id="19" w:name="_Toc263004949"/>
       <w:r>
         <w:t>Input / output</w:t>
       </w:r>
@@ -9057,7 +9057,7 @@
       <w:pPr>
         <w:pStyle w:val="Titolo3"/>
       </w:pPr>
-      <w:bookmarkStart w:id="20" w:name="_Toc263004287"/>
+      <w:bookmarkStart w:id="20" w:name="_Toc263004950"/>
       <w:r>
         <w:t>CSV file</w:t>
       </w:r>
@@ -9291,7 +9291,7 @@
       <w:pPr>
         <w:pStyle w:val="Titolo3"/>
       </w:pPr>
-      <w:bookmarkStart w:id="21" w:name="_Toc263004288"/>
+      <w:bookmarkStart w:id="21" w:name="_Toc263004951"/>
       <w:r>
         <w:t>Data Structures</w:t>
       </w:r>
@@ -9319,7 +9319,7 @@
       <w:pPr>
         <w:pStyle w:val="Titolo3"/>
       </w:pPr>
-      <w:bookmarkStart w:id="22" w:name="_Toc263004289"/>
+      <w:bookmarkStart w:id="22" w:name="_Toc263004952"/>
       <w:r>
         <w:t>Free</w:t>
       </w:r>
@@ -9362,7 +9362,7 @@
       <w:pPr>
         <w:pStyle w:val="Titolo2"/>
       </w:pPr>
-      <w:bookmarkStart w:id="23" w:name="_Toc263004290"/>
+      <w:bookmarkStart w:id="23" w:name="_Toc263004953"/>
       <w:r>
         <w:lastRenderedPageBreak/>
         <w:t>Cannon Algorithm</w:t>
@@ -9376,7 +9376,7 @@
           <w:lang w:bidi="ar-SA"/>
         </w:rPr>
       </w:pPr>
-      <w:bookmarkStart w:id="24" w:name="_Toc263004291"/>
+      <w:bookmarkStart w:id="24" w:name="_Toc263004954"/>
       <w:r>
         <w:rPr>
           <w:lang w:bidi="ar-SA"/>
@@ -9939,7 +9939,7 @@
           <w:lang w:bidi="ar-SA"/>
         </w:rPr>
       </w:pPr>
-      <w:bookmarkStart w:id="25" w:name="_Toc263004292"/>
+      <w:bookmarkStart w:id="25" w:name="_Toc263004955"/>
       <w:r>
         <w:rPr>
           <w:lang w:bidi="ar-SA"/>
@@ -10413,7 +10413,7 @@
           <w:lang w:bidi="ar-SA"/>
         </w:rPr>
       </w:pPr>
-      <w:bookmarkStart w:id="26" w:name="_Toc263004293"/>
+      <w:bookmarkStart w:id="26" w:name="_Toc263004956"/>
       <w:r>
         <w:rPr>
           <w:lang w:bidi="ar-SA"/>
@@ -10590,7 +10590,7 @@
           <w:lang w:bidi="ar-SA"/>
         </w:rPr>
       </w:pPr>
-      <w:bookmarkStart w:id="27" w:name="_Toc263004294"/>
+      <w:bookmarkStart w:id="27" w:name="_Toc263004957"/>
       <w:r>
         <w:rPr>
           <w:lang w:bidi="ar-SA"/>
@@ -11926,7 +11926,7 @@
           <w:lang w:bidi="ar-SA"/>
         </w:rPr>
       </w:pPr>
-      <w:bookmarkStart w:id="28" w:name="_Toc263004295"/>
+      <w:bookmarkStart w:id="28" w:name="_Toc263004958"/>
       <w:r>
         <w:rPr>
           <w:lang w:bidi="ar-SA"/>
@@ -12043,7 +12043,7 @@
       <w:pPr>
         <w:pStyle w:val="Titolo3"/>
       </w:pPr>
-      <w:bookmarkStart w:id="29" w:name="_Toc263004296"/>
+      <w:bookmarkStart w:id="29" w:name="_Toc263004959"/>
       <w:r>
         <w:t>Result matrix computation</w:t>
       </w:r>
@@ -12296,7 +12296,7 @@
       <w:pPr>
         <w:pStyle w:val="Titolo2"/>
       </w:pPr>
-      <w:bookmarkStart w:id="30" w:name="_Toc263004297"/>
+      <w:bookmarkStart w:id="30" w:name="_Toc263004960"/>
       <w:r>
         <w:t>Processor Farm</w:t>
       </w:r>
@@ -12309,7 +12309,7 @@
           <w:lang w:bidi="ar-SA"/>
         </w:rPr>
       </w:pPr>
-      <w:bookmarkStart w:id="31" w:name="_Toc263004298"/>
+      <w:bookmarkStart w:id="31" w:name="_Toc263004961"/>
       <w:r>
         <w:rPr>
           <w:lang w:bidi="ar-SA"/>
@@ -12484,7 +12484,7 @@
           <w:lang w:bidi="ar-SA"/>
         </w:rPr>
       </w:pPr>
-      <w:bookmarkStart w:id="32" w:name="_Toc263004299"/>
+      <w:bookmarkStart w:id="32" w:name="_Toc263004962"/>
       <w:r>
         <w:rPr>
           <w:lang w:bidi="ar-SA"/>
@@ -12833,7 +12833,7 @@
           <w:lang w:bidi="ar-SA"/>
         </w:rPr>
       </w:pPr>
-      <w:bookmarkStart w:id="33" w:name="_Toc263004300"/>
+      <w:bookmarkStart w:id="33" w:name="_Toc263004963"/>
       <w:r>
         <w:rPr>
           <w:lang w:bidi="ar-SA"/>
@@ -13600,7 +13600,7 @@
       <w:pPr>
         <w:pStyle w:val="Titolo3"/>
       </w:pPr>
-      <w:bookmarkStart w:id="34" w:name="_Toc263004301"/>
+      <w:bookmarkStart w:id="34" w:name="_Toc263004964"/>
       <w:r>
         <w:t>Communication of consecutive A rows and r</w:t>
       </w:r>
@@ -14166,7 +14166,7 @@
       <w:pPr>
         <w:pStyle w:val="Titolo2"/>
       </w:pPr>
-      <w:bookmarkStart w:id="35" w:name="_Toc263004302"/>
+      <w:bookmarkStart w:id="35" w:name="_Toc263004965"/>
       <w:r>
         <w:t xml:space="preserve">Matrix </w:t>
       </w:r>
@@ -14214,7 +14214,7 @@
           <w:lang w:bidi="ar-SA"/>
         </w:rPr>
       </w:pPr>
-      <w:bookmarkStart w:id="36" w:name="_Toc263004303"/>
+      <w:bookmarkStart w:id="36" w:name="_Toc263004966"/>
       <w:r>
         <w:rPr>
           <w:lang w:bidi="ar-SA"/>
@@ -14529,7 +14529,7 @@
           <w:lang w:bidi="ar-SA"/>
         </w:rPr>
       </w:pPr>
-      <w:bookmarkStart w:id="37" w:name="_Toc263004304"/>
+      <w:bookmarkStart w:id="37" w:name="_Toc263004967"/>
       <w:r>
         <w:rPr>
           <w:lang w:bidi="ar-SA"/>
@@ -14994,7 +14994,7 @@
           <w:lang w:bidi="ar-SA"/>
         </w:rPr>
       </w:pPr>
-      <w:bookmarkStart w:id="38" w:name="_Toc263004305"/>
+      <w:bookmarkStart w:id="38" w:name="_Toc263004968"/>
       <w:r>
         <w:rPr>
           <w:lang w:bidi="ar-SA"/>
@@ -15663,7 +15663,7 @@
           <w:lang w:bidi="ar-SA"/>
         </w:rPr>
       </w:pPr>
-      <w:bookmarkStart w:id="39" w:name="_Toc263004306"/>
+      <w:bookmarkStart w:id="39" w:name="_Toc263004969"/>
       <w:r>
         <w:rPr>
           <w:lang w:bidi="ar-SA"/>
@@ -15761,7 +15761,7 @@
           <w:lang w:bidi="ar-SA"/>
         </w:rPr>
       </w:pPr>
-      <w:bookmarkStart w:id="40" w:name="_Toc263004307"/>
+      <w:bookmarkStart w:id="40" w:name="_Toc263004970"/>
       <w:r>
         <w:rPr>
           <w:lang w:bidi="ar-SA"/>
@@ -16032,7 +16032,7 @@
       <w:pPr>
         <w:pStyle w:val="Titolo2"/>
       </w:pPr>
-      <w:bookmarkStart w:id="41" w:name="_Toc263004308"/>
+      <w:bookmarkStart w:id="41" w:name="_Toc263004971"/>
       <w:r>
         <w:t xml:space="preserve">Matrix </w:t>
       </w:r>
@@ -16080,7 +16080,7 @@
           <w:lang w:bidi="ar-SA"/>
         </w:rPr>
       </w:pPr>
-      <w:bookmarkStart w:id="42" w:name="_Toc263004309"/>
+      <w:bookmarkStart w:id="42" w:name="_Toc263004972"/>
       <w:r>
         <w:rPr>
           <w:lang w:bidi="ar-SA"/>
@@ -16633,7 +16633,7 @@
           <w:lang w:bidi="ar-SA"/>
         </w:rPr>
       </w:pPr>
-      <w:bookmarkStart w:id="43" w:name="_Toc263004310"/>
+      <w:bookmarkStart w:id="43" w:name="_Toc263004973"/>
       <w:r>
         <w:rPr>
           <w:lang w:bidi="ar-SA"/>
@@ -17131,7 +17131,7 @@
           <w:lang w:bidi="ar-SA"/>
         </w:rPr>
       </w:pPr>
-      <w:bookmarkStart w:id="44" w:name="_Toc263004311"/>
+      <w:bookmarkStart w:id="44" w:name="_Toc263004974"/>
       <w:r>
         <w:rPr>
           <w:lang w:bidi="ar-SA"/>
@@ -17223,7 +17223,7 @@
           <w:lang w:bidi="ar-SA"/>
         </w:rPr>
       </w:pPr>
-      <w:bookmarkStart w:id="45" w:name="_Toc263004312"/>
+      <w:bookmarkStart w:id="45" w:name="_Toc263004975"/>
       <w:r>
         <w:rPr>
           <w:lang w:bidi="ar-SA"/>
@@ -17848,7 +17848,7 @@
       <w:pPr>
         <w:pStyle w:val="Titolo2"/>
       </w:pPr>
-      <w:bookmarkStart w:id="46" w:name="_Toc263004313"/>
+      <w:bookmarkStart w:id="46" w:name="_Toc263004976"/>
       <w:r>
         <w:t xml:space="preserve">Support applications: </w:t>
       </w:r>
@@ -18239,7 +18239,7 @@
       <w:pPr>
         <w:pStyle w:val="Titolo2"/>
       </w:pPr>
-      <w:bookmarkStart w:id="47" w:name="_Toc263004314"/>
+      <w:bookmarkStart w:id="47" w:name="_Toc263004977"/>
       <w:r>
         <w:t>Support applications: Matrix Creator</w:t>
       </w:r>
@@ -18377,7 +18377,7 @@
           <w:lang w:val="en-GB"/>
         </w:rPr>
       </w:pPr>
-      <w:bookmarkStart w:id="48" w:name="_Toc263004315"/>
+      <w:bookmarkStart w:id="48" w:name="_Toc263004978"/>
       <w:r>
         <w:rPr>
           <w:lang w:val="en-GB"/>
@@ -18391,7 +18391,7 @@
       <w:pPr>
         <w:pStyle w:val="Titolo2"/>
       </w:pPr>
-      <w:bookmarkStart w:id="49" w:name="_Toc263004316"/>
+      <w:bookmarkStart w:id="49" w:name="_Toc263004979"/>
       <w:r>
         <w:t xml:space="preserve">Testing </w:t>
       </w:r>
@@ -18407,7 +18407,7 @@
       <w:pPr>
         <w:pStyle w:val="Titolo2"/>
       </w:pPr>
-      <w:bookmarkStart w:id="50" w:name="_Toc263004317"/>
+      <w:bookmarkStart w:id="50" w:name="_Toc263004980"/>
       <w:r>
         <w:t>Testing Environment Configuration</w:t>
       </w:r>
@@ -18417,7 +18417,7 @@
       <w:pPr>
         <w:pStyle w:val="Titolo3"/>
       </w:pPr>
-      <w:bookmarkStart w:id="51" w:name="_Toc263004318"/>
+      <w:bookmarkStart w:id="51" w:name="_Toc263004981"/>
       <w:r>
         <w:t>Testing implementation: python launcher</w:t>
       </w:r>
@@ -18425,9 +18425,1108 @@
     </w:p>
     <w:p>
       <w:pPr>
+        <w:pStyle w:val="Codice"/>
+      </w:pPr>
+      <w:proofErr w:type="gramStart"/>
+      <w:r>
+        <w:t>import</w:t>
+      </w:r>
+      <w:proofErr w:type="gramEnd"/>
+      <w:r>
+        <w:t xml:space="preserve"> sys</w:t>
+      </w:r>
+    </w:p>
+    <w:p>
+      <w:pPr>
+        <w:pStyle w:val="Codice"/>
+      </w:pPr>
+      <w:proofErr w:type="gramStart"/>
+      <w:r>
+        <w:t>import</w:t>
+      </w:r>
+      <w:proofErr w:type="gramEnd"/>
+      <w:r>
+        <w:t xml:space="preserve"> </w:t>
+      </w:r>
+      <w:proofErr w:type="spellStart"/>
+      <w:r>
+        <w:t>os</w:t>
+      </w:r>
+      <w:proofErr w:type="spellEnd"/>
+    </w:p>
+    <w:p>
+      <w:pPr>
+        <w:pStyle w:val="Codice"/>
+      </w:pPr>
+      <w:proofErr w:type="gramStart"/>
+      <w:r>
+        <w:t>import</w:t>
+      </w:r>
+      <w:proofErr w:type="gramEnd"/>
+      <w:r>
+        <w:t xml:space="preserve"> </w:t>
+      </w:r>
+      <w:proofErr w:type="spellStart"/>
+      <w:r>
+        <w:t>subprocess</w:t>
+      </w:r>
+      <w:proofErr w:type="spellEnd"/>
+    </w:p>
+    <w:p>
+      <w:pPr>
+        <w:pStyle w:val="Codice"/>
+      </w:pPr>
+    </w:p>
+    <w:p>
+      <w:pPr>
+        <w:pStyle w:val="Codice"/>
+      </w:pPr>
+      <w:proofErr w:type="spellStart"/>
+      <w:proofErr w:type="gramStart"/>
+      <w:r>
+        <w:t>def</w:t>
+      </w:r>
+      <w:proofErr w:type="spellEnd"/>
+      <w:proofErr w:type="gramEnd"/>
+      <w:r>
+        <w:t xml:space="preserve"> main():</w:t>
+      </w:r>
+    </w:p>
+    <w:p>
+      <w:pPr>
+        <w:pStyle w:val="Codice"/>
+      </w:pPr>
+      <w:r>
+        <w:tab/>
+      </w:r>
+      <w:proofErr w:type="spellStart"/>
+      <w:proofErr w:type="gramStart"/>
+      <w:r>
+        <w:t>makeall</w:t>
+      </w:r>
+      <w:proofErr w:type="spellEnd"/>
+      <w:proofErr w:type="gramEnd"/>
+      <w:r>
+        <w:t>()</w:t>
+      </w:r>
+      <w:r>
+        <w:tab/>
+      </w:r>
+    </w:p>
+    <w:p>
+      <w:pPr>
+        <w:pStyle w:val="Codice"/>
+      </w:pPr>
+      <w:r>
+        <w:tab/>
+      </w:r>
+      <w:proofErr w:type="gramStart"/>
+      <w:r>
+        <w:t>loops</w:t>
+      </w:r>
+      <w:proofErr w:type="gramEnd"/>
+      <w:r>
+        <w:t>()</w:t>
+      </w:r>
+    </w:p>
+    <w:p>
+      <w:pPr>
+        <w:pStyle w:val="Codice"/>
+      </w:pPr>
+      <w:r>
+        <w:tab/>
+      </w:r>
+    </w:p>
+    <w:p>
+      <w:pPr>
+        <w:pStyle w:val="Codice"/>
+      </w:pPr>
+      <w:r>
+        <w:t>#</w:t>
+      </w:r>
+      <w:proofErr w:type="gramStart"/>
+      <w:r>
+        <w:t>make</w:t>
+      </w:r>
+      <w:proofErr w:type="gramEnd"/>
+      <w:r>
+        <w:t xml:space="preserve"> all versions</w:t>
+      </w:r>
+    </w:p>
+    <w:p>
+      <w:pPr>
+        <w:pStyle w:val="Codice"/>
+      </w:pPr>
+      <w:proofErr w:type="spellStart"/>
+      <w:proofErr w:type="gramStart"/>
+      <w:r>
+        <w:t>def</w:t>
+      </w:r>
+      <w:proofErr w:type="spellEnd"/>
+      <w:proofErr w:type="gramEnd"/>
+      <w:r>
+        <w:t xml:space="preserve"> </w:t>
+      </w:r>
+      <w:proofErr w:type="spellStart"/>
+      <w:r>
+        <w:t>makeall</w:t>
+      </w:r>
+      <w:proofErr w:type="spellEnd"/>
+      <w:r>
+        <w:t xml:space="preserve">(): </w:t>
+      </w:r>
+    </w:p>
+    <w:p>
+      <w:pPr>
+        <w:pStyle w:val="Codice"/>
+      </w:pPr>
+      <w:r>
+        <w:tab/>
+      </w:r>
+      <w:proofErr w:type="gramStart"/>
+      <w:r>
+        <w:t>print</w:t>
+      </w:r>
+      <w:proofErr w:type="gramEnd"/>
+      <w:r>
+        <w:t xml:space="preserve"> '*** Make process starting for all versions ***'</w:t>
+      </w:r>
+    </w:p>
+    <w:p>
+      <w:pPr>
+        <w:pStyle w:val="Codice"/>
+      </w:pPr>
+      <w:r>
+        <w:tab/>
+      </w:r>
+      <w:proofErr w:type="spellStart"/>
+      <w:proofErr w:type="gramStart"/>
+      <w:r>
+        <w:t>dirs</w:t>
+      </w:r>
+      <w:proofErr w:type="spellEnd"/>
+      <w:proofErr w:type="gramEnd"/>
+      <w:r>
+        <w:t xml:space="preserve"> = ['hpc_mpi_mm','hpc_mpi_mm-fast','hpc_mpi_cannon','</w:t>
+      </w:r>
+      <w:proofErr w:type="spellStart"/>
+      <w:r>
+        <w:t>hpc_mpi_farm</w:t>
+      </w:r>
+      <w:proofErr w:type="spellEnd"/>
+      <w:r>
+        <w:t>']</w:t>
+      </w:r>
+    </w:p>
+    <w:p>
+      <w:pPr>
+        <w:pStyle w:val="Codice"/>
+      </w:pPr>
+      <w:r>
+        <w:tab/>
+      </w:r>
+      <w:proofErr w:type="gramStart"/>
+      <w:r>
+        <w:t>options</w:t>
+      </w:r>
+      <w:proofErr w:type="gramEnd"/>
+      <w:r>
+        <w:t xml:space="preserve"> = ['','</w:t>
+      </w:r>
+      <w:proofErr w:type="spellStart"/>
+      <w:r>
+        <w:t>opti</w:t>
+      </w:r>
+      <w:proofErr w:type="spellEnd"/>
+      <w:r>
+        <w:t>']</w:t>
+      </w:r>
+    </w:p>
+    <w:p>
+      <w:pPr>
+        <w:pStyle w:val="Codice"/>
+      </w:pPr>
+      <w:r>
+        <w:tab/>
+      </w:r>
+      <w:proofErr w:type="gramStart"/>
+      <w:r>
+        <w:t>for</w:t>
+      </w:r>
+      <w:proofErr w:type="gramEnd"/>
+      <w:r>
+        <w:t xml:space="preserve"> path in </w:t>
+      </w:r>
+      <w:proofErr w:type="spellStart"/>
+      <w:r>
+        <w:t>dirs</w:t>
+      </w:r>
+      <w:proofErr w:type="spellEnd"/>
+      <w:r>
+        <w:t>:</w:t>
+      </w:r>
+    </w:p>
+    <w:p>
+      <w:pPr>
+        <w:pStyle w:val="Codice"/>
+      </w:pPr>
+      <w:r>
+        <w:tab/>
+      </w:r>
+      <w:r>
+        <w:tab/>
+      </w:r>
+      <w:proofErr w:type="spellStart"/>
+      <w:proofErr w:type="gramStart"/>
+      <w:r>
+        <w:t>os.chdir</w:t>
+      </w:r>
+      <w:proofErr w:type="spellEnd"/>
+      <w:proofErr w:type="gramEnd"/>
+      <w:r>
+        <w:t>(path) #move into the desired path</w:t>
+      </w:r>
+    </w:p>
+    <w:p>
+      <w:pPr>
+        <w:pStyle w:val="Codice"/>
+      </w:pPr>
+      <w:r>
+        <w:tab/>
+      </w:r>
+      <w:r>
+        <w:tab/>
+      </w:r>
+      <w:proofErr w:type="gramStart"/>
+      <w:r>
+        <w:t>for</w:t>
+      </w:r>
+      <w:proofErr w:type="gramEnd"/>
+      <w:r>
+        <w:t xml:space="preserve"> opt in options:</w:t>
+      </w:r>
+    </w:p>
+    <w:p>
+      <w:pPr>
+        <w:pStyle w:val="Codice"/>
+      </w:pPr>
+      <w:r>
+        <w:tab/>
+      </w:r>
+      <w:r>
+        <w:tab/>
+      </w:r>
+      <w:r>
+        <w:tab/>
+      </w:r>
+      <w:proofErr w:type="spellStart"/>
+      <w:proofErr w:type="gramStart"/>
+      <w:r>
+        <w:t>shellcom</w:t>
+      </w:r>
+      <w:proofErr w:type="spellEnd"/>
+      <w:proofErr w:type="gramEnd"/>
+      <w:r>
+        <w:t xml:space="preserve"> = "make " + opt</w:t>
+      </w:r>
+    </w:p>
+    <w:p>
+      <w:pPr>
+        <w:pStyle w:val="Codice"/>
+      </w:pPr>
+      <w:r>
+        <w:tab/>
+      </w:r>
+      <w:r>
+        <w:tab/>
+      </w:r>
+      <w:r>
+        <w:tab/>
+      </w:r>
+      <w:proofErr w:type="spellStart"/>
+      <w:proofErr w:type="gramStart"/>
+      <w:r>
+        <w:t>shellcom</w:t>
+      </w:r>
+      <w:proofErr w:type="spellEnd"/>
+      <w:proofErr w:type="gramEnd"/>
+      <w:r>
+        <w:t xml:space="preserve"> = </w:t>
+      </w:r>
+      <w:proofErr w:type="spellStart"/>
+      <w:r>
+        <w:t>shellcom.split</w:t>
+      </w:r>
+      <w:proofErr w:type="spellEnd"/>
+      <w:r>
+        <w:t>()</w:t>
+      </w:r>
+    </w:p>
+    <w:p>
+      <w:pPr>
+        <w:pStyle w:val="Codice"/>
+      </w:pPr>
+      <w:r>
+        <w:tab/>
+      </w:r>
+      <w:r>
+        <w:tab/>
+      </w:r>
+      <w:r>
+        <w:tab/>
+      </w:r>
+      <w:proofErr w:type="gramStart"/>
+      <w:r>
+        <w:t>common</w:t>
+      </w:r>
+      <w:proofErr w:type="gramEnd"/>
+      <w:r>
+        <w:t>(</w:t>
+      </w:r>
+      <w:proofErr w:type="spellStart"/>
+      <w:r>
+        <w:t>shellcom</w:t>
+      </w:r>
+      <w:proofErr w:type="spellEnd"/>
+      <w:r>
+        <w:t>)</w:t>
+      </w:r>
+    </w:p>
+    <w:p>
+      <w:pPr>
+        <w:pStyle w:val="Codice"/>
+      </w:pPr>
+      <w:r>
+        <w:tab/>
+      </w:r>
+      <w:r>
+        <w:tab/>
+      </w:r>
+      <w:proofErr w:type="spellStart"/>
+      <w:proofErr w:type="gramStart"/>
+      <w:r>
+        <w:t>os.chdir</w:t>
+      </w:r>
+      <w:proofErr w:type="spellEnd"/>
+      <w:proofErr w:type="gramEnd"/>
+      <w:r>
+        <w:t>("..") #move back to the previous path</w:t>
+      </w:r>
+    </w:p>
+    <w:p>
+      <w:pPr>
+        <w:pStyle w:val="Codice"/>
+      </w:pPr>
+      <w:r>
+        <w:tab/>
+      </w:r>
+      <w:proofErr w:type="gramStart"/>
+      <w:r>
+        <w:t>print</w:t>
+      </w:r>
+      <w:proofErr w:type="gramEnd"/>
+      <w:r>
+        <w:t xml:space="preserve"> '*** Make process finished ***'</w:t>
+      </w:r>
+    </w:p>
+    <w:p>
+      <w:pPr>
+        <w:pStyle w:val="Codice"/>
+      </w:pPr>
+      <w:r>
+        <w:tab/>
+      </w:r>
+    </w:p>
+    <w:p>
+      <w:pPr>
+        <w:pStyle w:val="Codice"/>
+      </w:pPr>
+      <w:proofErr w:type="spellStart"/>
+      <w:proofErr w:type="gramStart"/>
+      <w:r>
+        <w:t>def</w:t>
+      </w:r>
+      <w:proofErr w:type="spellEnd"/>
+      <w:proofErr w:type="gramEnd"/>
+      <w:r>
+        <w:t xml:space="preserve"> common(</w:t>
+      </w:r>
+      <w:proofErr w:type="spellStart"/>
+      <w:r>
+        <w:t>args</w:t>
+      </w:r>
+      <w:proofErr w:type="spellEnd"/>
+      <w:r>
+        <w:t>):</w:t>
+      </w:r>
+    </w:p>
+    <w:p>
+      <w:pPr>
+        <w:pStyle w:val="Codice"/>
+      </w:pPr>
+      <w:r>
+        <w:tab/>
+      </w:r>
+      <w:proofErr w:type="spellStart"/>
+      <w:proofErr w:type="gramStart"/>
+      <w:r>
+        <w:t>popen</w:t>
+      </w:r>
+      <w:proofErr w:type="spellEnd"/>
+      <w:proofErr w:type="gramEnd"/>
+      <w:r>
+        <w:t xml:space="preserve"> = </w:t>
+      </w:r>
+      <w:proofErr w:type="spellStart"/>
+      <w:r>
+        <w:t>subprocess.Popen</w:t>
+      </w:r>
+      <w:proofErr w:type="spellEnd"/>
+      <w:r>
+        <w:t>(</w:t>
+      </w:r>
+      <w:proofErr w:type="spellStart"/>
+      <w:r>
+        <w:t>args</w:t>
+      </w:r>
+      <w:proofErr w:type="spellEnd"/>
+      <w:r>
+        <w:t xml:space="preserve">, </w:t>
+      </w:r>
+      <w:proofErr w:type="spellStart"/>
+      <w:r>
+        <w:t>stdout</w:t>
+      </w:r>
+      <w:proofErr w:type="spellEnd"/>
+      <w:r>
+        <w:t>=</w:t>
+      </w:r>
+      <w:proofErr w:type="spellStart"/>
+      <w:r>
+        <w:t>subprocess.PIPE</w:t>
+      </w:r>
+      <w:proofErr w:type="spellEnd"/>
+      <w:r>
+        <w:t>)</w:t>
+      </w:r>
+    </w:p>
+    <w:p>
+      <w:pPr>
+        <w:pStyle w:val="Codice"/>
+      </w:pPr>
+      <w:r>
+        <w:tab/>
+      </w:r>
+      <w:proofErr w:type="spellStart"/>
+      <w:proofErr w:type="gramStart"/>
+      <w:r>
+        <w:t>popen.wait</w:t>
+      </w:r>
+      <w:proofErr w:type="spellEnd"/>
+      <w:proofErr w:type="gramEnd"/>
+      <w:r>
+        <w:t>()</w:t>
+      </w:r>
+    </w:p>
+    <w:p>
+      <w:pPr>
+        <w:pStyle w:val="Codice"/>
+      </w:pPr>
+      <w:r>
+        <w:tab/>
+      </w:r>
+      <w:proofErr w:type="gramStart"/>
+      <w:r>
+        <w:t>output</w:t>
+      </w:r>
+      <w:proofErr w:type="gramEnd"/>
+      <w:r>
+        <w:t xml:space="preserve"> = </w:t>
+      </w:r>
+      <w:proofErr w:type="spellStart"/>
+      <w:r>
+        <w:t>popen.stdout.read</w:t>
+      </w:r>
+      <w:proofErr w:type="spellEnd"/>
+      <w:r>
+        <w:t>()</w:t>
+      </w:r>
+    </w:p>
+    <w:p>
+      <w:pPr>
+        <w:pStyle w:val="Codice"/>
+      </w:pPr>
+      <w:r>
+        <w:tab/>
+      </w:r>
+      <w:proofErr w:type="gramStart"/>
+      <w:r>
+        <w:t>print</w:t>
+      </w:r>
+      <w:proofErr w:type="gramEnd"/>
+      <w:r>
+        <w:t xml:space="preserve"> output</w:t>
+      </w:r>
+    </w:p>
+    <w:p>
+      <w:pPr>
+        <w:pStyle w:val="Codice"/>
+      </w:pPr>
+      <w:r>
+        <w:tab/>
+      </w:r>
+    </w:p>
+    <w:p>
+      <w:pPr>
+        <w:pStyle w:val="Codice"/>
+      </w:pPr>
+      <w:proofErr w:type="spellStart"/>
+      <w:proofErr w:type="gramStart"/>
+      <w:r>
+        <w:t>def</w:t>
+      </w:r>
+      <w:proofErr w:type="spellEnd"/>
+      <w:proofErr w:type="gramEnd"/>
+      <w:r>
+        <w:t xml:space="preserve"> loops():</w:t>
+      </w:r>
+    </w:p>
+    <w:p>
+      <w:pPr>
+        <w:pStyle w:val="Codice"/>
+      </w:pPr>
+      <w:r>
+        <w:tab/>
+      </w:r>
+      <w:proofErr w:type="gramStart"/>
+      <w:r>
+        <w:t>print</w:t>
+      </w:r>
+      <w:proofErr w:type="gramEnd"/>
+      <w:r>
+        <w:t xml:space="preserve"> '*** Starting loops ***'</w:t>
+      </w:r>
+    </w:p>
+    <w:p>
+      <w:pPr>
+        <w:pStyle w:val="Codice"/>
+      </w:pPr>
+      <w:r>
+        <w:tab/>
+      </w:r>
+      <w:proofErr w:type="spellStart"/>
+      <w:proofErr w:type="gramStart"/>
+      <w:r>
+        <w:t>nprocs</w:t>
+      </w:r>
+      <w:proofErr w:type="spellEnd"/>
+      <w:proofErr w:type="gramEnd"/>
+      <w:r>
+        <w:t xml:space="preserve"> = ['5','10','17']</w:t>
+      </w:r>
+    </w:p>
+    <w:p>
+      <w:pPr>
+        <w:pStyle w:val="Codice"/>
+      </w:pPr>
+      <w:r>
+        <w:tab/>
+      </w:r>
+      <w:proofErr w:type="gramStart"/>
+      <w:r>
+        <w:t>execs</w:t>
+      </w:r>
+      <w:proofErr w:type="gramEnd"/>
+      <w:r>
+        <w:t xml:space="preserve"> = ['</w:t>
+      </w:r>
+      <w:proofErr w:type="spellStart"/>
+      <w:r>
+        <w:t>hpc_mpi_mm</w:t>
+      </w:r>
+      <w:proofErr w:type="spellEnd"/>
+      <w:r>
+        <w:t>/bin/</w:t>
+      </w:r>
+      <w:proofErr w:type="spellStart"/>
+      <w:r>
+        <w:t>hpc_mpi_mm</w:t>
+      </w:r>
+      <w:proofErr w:type="spellEnd"/>
+      <w:r>
+        <w:t>', '</w:t>
+      </w:r>
+      <w:proofErr w:type="spellStart"/>
+      <w:r>
+        <w:t>hpc_mpi_mm</w:t>
+      </w:r>
+      <w:proofErr w:type="spellEnd"/>
+      <w:r>
+        <w:t>-fast/bin/</w:t>
+      </w:r>
+      <w:proofErr w:type="spellStart"/>
+      <w:r>
+        <w:t>hpc_mpi_mm</w:t>
+      </w:r>
+      <w:proofErr w:type="spellEnd"/>
+      <w:r>
+        <w:t>-fast', '</w:t>
+      </w:r>
+      <w:proofErr w:type="spellStart"/>
+      <w:r>
+        <w:t>hpc_mpi_cannon</w:t>
+      </w:r>
+      <w:proofErr w:type="spellEnd"/>
+      <w:r>
+        <w:t>/bin/</w:t>
+      </w:r>
+      <w:proofErr w:type="spellStart"/>
+      <w:r>
+        <w:t>hpc_mpi_cannon</w:t>
+      </w:r>
+      <w:proofErr w:type="spellEnd"/>
+      <w:r>
+        <w:t>', '</w:t>
+      </w:r>
+      <w:proofErr w:type="spellStart"/>
+      <w:r>
+        <w:t>hpc_mpi_farm</w:t>
+      </w:r>
+      <w:proofErr w:type="spellEnd"/>
+      <w:r>
+        <w:t>/bin/</w:t>
+      </w:r>
+      <w:proofErr w:type="spellStart"/>
+      <w:r>
+        <w:t>hpc_mpi_farm</w:t>
+      </w:r>
+      <w:proofErr w:type="spellEnd"/>
+      <w:r>
+        <w:t>']</w:t>
+      </w:r>
+    </w:p>
+    <w:p>
+      <w:pPr>
+        <w:pStyle w:val="Codice"/>
+      </w:pPr>
+      <w:r>
+        <w:tab/>
+      </w:r>
+      <w:proofErr w:type="gramStart"/>
+      <w:r>
+        <w:t>optimization</w:t>
+      </w:r>
+      <w:proofErr w:type="gramEnd"/>
+      <w:r>
+        <w:t xml:space="preserve"> = [' ','-op ']</w:t>
+      </w:r>
+    </w:p>
+    <w:p>
+      <w:pPr>
+        <w:pStyle w:val="Codice"/>
+      </w:pPr>
+      <w:r>
+        <w:tab/>
+      </w:r>
+      <w:proofErr w:type="gramStart"/>
+      <w:r>
+        <w:t>dims</w:t>
+      </w:r>
+      <w:proofErr w:type="gramEnd"/>
+      <w:r>
+        <w:t xml:space="preserve"> = ['192','768','960']</w:t>
+      </w:r>
+    </w:p>
+    <w:p>
+      <w:pPr>
+        <w:pStyle w:val="Codice"/>
+      </w:pPr>
+      <w:r>
+        <w:tab/>
+      </w:r>
+      <w:proofErr w:type="spellStart"/>
+      <w:proofErr w:type="gramStart"/>
+      <w:r>
+        <w:t>configs</w:t>
+      </w:r>
+      <w:proofErr w:type="spellEnd"/>
+      <w:proofErr w:type="gramEnd"/>
+      <w:r>
+        <w:t xml:space="preserve"> = [' 0 0', ' 0 1', ' 0 2', ' 1 0', ' 1 1', ' 1 2',] #first </w:t>
+      </w:r>
+      <w:proofErr w:type="spellStart"/>
+      <w:r>
+        <w:t>digist</w:t>
+      </w:r>
+      <w:proofErr w:type="spellEnd"/>
+      <w:r>
+        <w:t xml:space="preserve"> is for i/o on/off, second digit is for </w:t>
+      </w:r>
+      <w:proofErr w:type="spellStart"/>
+      <w:r>
+        <w:t>load_func</w:t>
+      </w:r>
+      <w:proofErr w:type="spellEnd"/>
+      <w:r>
+        <w:t xml:space="preserve"> low/medium/high</w:t>
+      </w:r>
+    </w:p>
+    <w:p>
+      <w:pPr>
+        <w:pStyle w:val="Codice"/>
+      </w:pPr>
+      <w:r>
+        <w:tab/>
+      </w:r>
+    </w:p>
+    <w:p>
+      <w:pPr>
+        <w:pStyle w:val="Codice"/>
+      </w:pPr>
+      <w:r>
+        <w:tab/>
+      </w:r>
+      <w:proofErr w:type="gramStart"/>
+      <w:r>
+        <w:t>for</w:t>
+      </w:r>
+      <w:proofErr w:type="gramEnd"/>
+      <w:r>
+        <w:t xml:space="preserve"> </w:t>
+      </w:r>
+      <w:proofErr w:type="spellStart"/>
+      <w:r>
+        <w:t>nproc</w:t>
+      </w:r>
+      <w:proofErr w:type="spellEnd"/>
+      <w:r>
+        <w:t xml:space="preserve"> in </w:t>
+      </w:r>
+      <w:proofErr w:type="spellStart"/>
+      <w:r>
+        <w:t>nprocs</w:t>
+      </w:r>
+      <w:proofErr w:type="spellEnd"/>
+      <w:r>
+        <w:t>:</w:t>
+      </w:r>
+    </w:p>
+    <w:p>
+      <w:pPr>
+        <w:pStyle w:val="Codice"/>
+      </w:pPr>
+      <w:r>
+        <w:tab/>
+      </w:r>
+      <w:r>
+        <w:tab/>
+      </w:r>
+      <w:proofErr w:type="gramStart"/>
+      <w:r>
+        <w:t>for</w:t>
+      </w:r>
+      <w:proofErr w:type="gramEnd"/>
+      <w:r>
+        <w:t xml:space="preserve"> exe in execs:</w:t>
+      </w:r>
+    </w:p>
+    <w:p>
+      <w:pPr>
+        <w:pStyle w:val="Codice"/>
+      </w:pPr>
+      <w:r>
+        <w:tab/>
+      </w:r>
+      <w:r>
+        <w:tab/>
+      </w:r>
+      <w:r>
+        <w:tab/>
+      </w:r>
+      <w:proofErr w:type="gramStart"/>
+      <w:r>
+        <w:t>for</w:t>
+      </w:r>
+      <w:proofErr w:type="gramEnd"/>
+      <w:r>
+        <w:t xml:space="preserve"> op in optimization:</w:t>
+      </w:r>
+    </w:p>
+    <w:p>
+      <w:pPr>
+        <w:pStyle w:val="Codice"/>
+      </w:pPr>
+      <w:r>
+        <w:tab/>
+      </w:r>
+      <w:r>
+        <w:tab/>
+      </w:r>
+      <w:r>
+        <w:tab/>
+      </w:r>
+      <w:r>
+        <w:tab/>
+      </w:r>
+      <w:proofErr w:type="gramStart"/>
+      <w:r>
+        <w:t>for</w:t>
+      </w:r>
+      <w:proofErr w:type="gramEnd"/>
+      <w:r>
+        <w:t xml:space="preserve"> dim in dims:</w:t>
+      </w:r>
+    </w:p>
+    <w:p>
+      <w:pPr>
+        <w:pStyle w:val="Codice"/>
+      </w:pPr>
+      <w:r>
+        <w:tab/>
+      </w:r>
+      <w:r>
+        <w:tab/>
+      </w:r>
+      <w:r>
+        <w:tab/>
+      </w:r>
+      <w:r>
+        <w:tab/>
+      </w:r>
+      <w:r>
+        <w:tab/>
+      </w:r>
+      <w:proofErr w:type="gramStart"/>
+      <w:r>
+        <w:t>for</w:t>
+      </w:r>
+      <w:proofErr w:type="gramEnd"/>
+      <w:r>
+        <w:t xml:space="preserve"> </w:t>
+      </w:r>
+      <w:proofErr w:type="spellStart"/>
+      <w:r>
+        <w:t>config</w:t>
+      </w:r>
+      <w:proofErr w:type="spellEnd"/>
+      <w:r>
+        <w:t xml:space="preserve"> in </w:t>
+      </w:r>
+      <w:proofErr w:type="spellStart"/>
+      <w:r>
+        <w:t>configs</w:t>
+      </w:r>
+      <w:proofErr w:type="spellEnd"/>
+      <w:r>
+        <w:t>:</w:t>
+      </w:r>
+    </w:p>
+    <w:p>
+      <w:pPr>
+        <w:pStyle w:val="Codice"/>
+      </w:pPr>
+      <w:r>
+        <w:tab/>
+      </w:r>
+      <w:r>
+        <w:tab/>
+      </w:r>
+      <w:r>
+        <w:tab/>
+      </w:r>
+      <w:r>
+        <w:tab/>
+      </w:r>
+      <w:r>
+        <w:tab/>
+      </w:r>
+      <w:r>
+        <w:tab/>
+      </w:r>
+      <w:proofErr w:type="spellStart"/>
+      <w:proofErr w:type="gramStart"/>
+      <w:r>
+        <w:t>temp</w:t>
+      </w:r>
+      <w:proofErr w:type="gramEnd"/>
+      <w:r>
+        <w:t>_args</w:t>
+      </w:r>
+      <w:proofErr w:type="spellEnd"/>
+      <w:r>
+        <w:t xml:space="preserve"> = "</w:t>
+      </w:r>
+      <w:proofErr w:type="spellStart"/>
+      <w:r>
+        <w:t>mpiexec</w:t>
+      </w:r>
+      <w:proofErr w:type="spellEnd"/>
+      <w:r>
+        <w:t xml:space="preserve"> -n " + </w:t>
+      </w:r>
+      <w:proofErr w:type="spellStart"/>
+      <w:r>
+        <w:t>nproc</w:t>
+      </w:r>
+      <w:proofErr w:type="spellEnd"/>
+      <w:r>
+        <w:t xml:space="preserve"> + " ./" + exe + op + dim + </w:t>
+      </w:r>
+      <w:proofErr w:type="spellStart"/>
+      <w:r>
+        <w:t>config</w:t>
+      </w:r>
+      <w:proofErr w:type="spellEnd"/>
+    </w:p>
+    <w:p>
+      <w:pPr>
+        <w:pStyle w:val="Codice"/>
+      </w:pPr>
+      <w:r>
+        <w:lastRenderedPageBreak/>
+        <w:tab/>
+      </w:r>
+      <w:r>
+        <w:tab/>
+      </w:r>
+      <w:r>
+        <w:tab/>
+      </w:r>
+      <w:r>
+        <w:tab/>
+      </w:r>
+      <w:r>
+        <w:tab/>
+      </w:r>
+      <w:r>
+        <w:tab/>
+      </w:r>
+      <w:proofErr w:type="spellStart"/>
+      <w:proofErr w:type="gramStart"/>
+      <w:r>
+        <w:t>args</w:t>
+      </w:r>
+      <w:proofErr w:type="spellEnd"/>
+      <w:proofErr w:type="gramEnd"/>
+      <w:r>
+        <w:t xml:space="preserve"> = </w:t>
+      </w:r>
+      <w:proofErr w:type="spellStart"/>
+      <w:r>
+        <w:t>temp_args.split</w:t>
+      </w:r>
+      <w:proofErr w:type="spellEnd"/>
+      <w:r>
+        <w:t>()</w:t>
+      </w:r>
+    </w:p>
+    <w:p>
+      <w:pPr>
+        <w:pStyle w:val="Codice"/>
+      </w:pPr>
+      <w:r>
+        <w:tab/>
+      </w:r>
+      <w:r>
+        <w:tab/>
+      </w:r>
+      <w:r>
+        <w:tab/>
+      </w:r>
+      <w:r>
+        <w:tab/>
+      </w:r>
+      <w:r>
+        <w:tab/>
+      </w:r>
+      <w:r>
+        <w:tab/>
+      </w:r>
+      <w:proofErr w:type="gramStart"/>
+      <w:r>
+        <w:t>common</w:t>
+      </w:r>
+      <w:proofErr w:type="gramEnd"/>
+      <w:r>
+        <w:t>(</w:t>
+      </w:r>
+      <w:proofErr w:type="spellStart"/>
+      <w:r>
+        <w:t>args</w:t>
+      </w:r>
+      <w:proofErr w:type="spellEnd"/>
+      <w:r>
+        <w:t>)</w:t>
+      </w:r>
+    </w:p>
+    <w:p>
+      <w:pPr>
+        <w:pStyle w:val="Codice"/>
+      </w:pPr>
+      <w:r>
+        <w:tab/>
+      </w:r>
+      <w:proofErr w:type="gramStart"/>
+      <w:r>
+        <w:t>print</w:t>
+      </w:r>
+      <w:proofErr w:type="gramEnd"/>
+      <w:r>
+        <w:t xml:space="preserve"> '*** Ending loops ***'</w:t>
+      </w:r>
+    </w:p>
+    <w:p>
+      <w:pPr>
+        <w:pStyle w:val="Codice"/>
+      </w:pPr>
+      <w:r>
+        <w:tab/>
+      </w:r>
+    </w:p>
+    <w:p>
+      <w:pPr>
+        <w:pStyle w:val="Codice"/>
+      </w:pPr>
+      <w:proofErr w:type="gramStart"/>
+      <w:r>
+        <w:t>if</w:t>
+      </w:r>
+      <w:proofErr w:type="gramEnd"/>
+      <w:r>
+        <w:t xml:space="preserve"> __name__ == '__main__':</w:t>
+      </w:r>
+    </w:p>
+    <w:p>
+      <w:pPr>
+        <w:pStyle w:val="Codice"/>
+      </w:pPr>
+      <w:r>
+        <w:tab/>
+      </w:r>
+      <w:proofErr w:type="gramStart"/>
+      <w:r>
+        <w:t>main</w:t>
+      </w:r>
+      <w:proofErr w:type="gramEnd"/>
+      <w:r>
+        <w:t>()</w:t>
+      </w:r>
+    </w:p>
+    <w:p>
+      <w:pPr>
+        <w:pStyle w:val="Codice"/>
+      </w:pPr>
+    </w:p>
+    <w:p>
+      <w:pPr>
+        <w:pStyle w:val="Codice"/>
+      </w:pPr>
+    </w:p>
+    <w:p>
+      <w:pPr>
         <w:pStyle w:val="Titolo2"/>
       </w:pPr>
-      <w:bookmarkStart w:id="52" w:name="_Toc263004319"/>
+      <w:bookmarkStart w:id="52" w:name="_Toc263004982"/>
       <w:r>
         <w:t>Algorithms times</w:t>
       </w:r>
@@ -18437,7 +19536,7 @@
       <w:pPr>
         <w:pStyle w:val="Titolo3"/>
       </w:pPr>
-      <w:bookmarkStart w:id="53" w:name="_Toc263004320"/>
+      <w:bookmarkStart w:id="53" w:name="_Toc263004983"/>
       <w:r>
         <w:t>Heavy function</w:t>
       </w:r>
@@ -18729,7 +19828,7 @@
       <w:pPr>
         <w:pStyle w:val="Titolo3"/>
       </w:pPr>
-      <w:bookmarkStart w:id="54" w:name="_Toc263004321"/>
+      <w:bookmarkStart w:id="54" w:name="_Toc263004984"/>
       <w:r>
         <w:t xml:space="preserve">No-Input/Output Vs </w:t>
       </w:r>
@@ -18885,120 +19984,114 @@
         <w:rPr>
           <w:rStyle w:val="hps"/>
         </w:rPr>
-        <w:t xml:space="preserve">the running </w:t>
-      </w:r>
+        <w:t>the running times</w:t>
+      </w:r>
+      <w:r>
+        <w:t xml:space="preserve"> </w:t>
+      </w:r>
+      <w:r>
+        <w:rPr>
+          <w:rStyle w:val="hps"/>
+        </w:rPr>
+        <w:t>of the various</w:t>
+      </w:r>
+      <w:r>
+        <w:t xml:space="preserve"> </w:t>
+      </w:r>
+      <w:r>
+        <w:rPr>
+          <w:rStyle w:val="hps"/>
+        </w:rPr>
+        <w:t>algorithms</w:t>
+      </w:r>
+      <w:r>
+        <w:t xml:space="preserve"> </w:t>
+      </w:r>
+      <w:r>
+        <w:rPr>
+          <w:rStyle w:val="hps"/>
+        </w:rPr>
+        <w:t>in a situation</w:t>
+      </w:r>
+      <w:r>
+        <w:t xml:space="preserve"> </w:t>
+      </w:r>
+      <w:r>
+        <w:rPr>
+          <w:rStyle w:val="hps"/>
+        </w:rPr>
+        <w:t>equal for all,</w:t>
+      </w:r>
+      <w:r>
+        <w:t xml:space="preserve"> </w:t>
+      </w:r>
+      <w:r>
+        <w:rPr>
+          <w:rStyle w:val="hps"/>
+        </w:rPr>
+        <w:t>using the</w:t>
+      </w:r>
+      <w:r>
+        <w:t xml:space="preserve"> </w:t>
+      </w:r>
+      <w:r>
+        <w:rPr>
+          <w:rStyle w:val="hps"/>
+        </w:rPr>
+        <w:t>input output</w:t>
+      </w:r>
+      <w:r>
+        <w:t xml:space="preserve"> </w:t>
+      </w:r>
+      <w:r>
+        <w:rPr>
+          <w:rStyle w:val="hps"/>
+        </w:rPr>
+        <w:t>from</w:t>
+      </w:r>
+      <w:r>
+        <w:t xml:space="preserve"> </w:t>
+      </w:r>
+      <w:r>
+        <w:rPr>
+          <w:rStyle w:val="hps"/>
+        </w:rPr>
+        <w:t>the disk, or</w:t>
+      </w:r>
+      <w:r>
+        <w:t xml:space="preserve"> </w:t>
+      </w:r>
+      <w:r>
+        <w:rPr>
+          <w:rStyle w:val="hps"/>
+        </w:rPr>
+        <w:t>by generating</w:t>
+      </w:r>
+      <w:r>
+        <w:t xml:space="preserve"> </w:t>
+      </w:r>
+      <w:r>
+        <w:rPr>
+          <w:rStyle w:val="hps"/>
+        </w:rPr>
+        <w:t>the matrices</w:t>
+      </w:r>
+      <w:r>
+        <w:t xml:space="preserve"> </w:t>
+      </w:r>
+      <w:r>
+        <w:rPr>
+          <w:rStyle w:val="hps"/>
+        </w:rPr>
+        <w:t>on the fly.</w:t>
+      </w:r>
+    </w:p>
+    <w:p>
       <w:r>
         <w:rPr>
           <w:rStyle w:val="hps"/>
         </w:rPr>
         <w:lastRenderedPageBreak/>
-        <w:t>times</w:t>
-      </w:r>
-      <w:r>
-        <w:t xml:space="preserve"> </w:t>
-      </w:r>
-      <w:r>
-        <w:rPr>
-          <w:rStyle w:val="hps"/>
-        </w:rPr>
-        <w:t>of the various</w:t>
-      </w:r>
-      <w:r>
-        <w:t xml:space="preserve"> </w:t>
-      </w:r>
-      <w:r>
-        <w:rPr>
-          <w:rStyle w:val="hps"/>
-        </w:rPr>
-        <w:t>algorithms</w:t>
-      </w:r>
-      <w:r>
-        <w:t xml:space="preserve"> </w:t>
-      </w:r>
-      <w:r>
-        <w:rPr>
-          <w:rStyle w:val="hps"/>
-        </w:rPr>
-        <w:t>in a situation</w:t>
-      </w:r>
-      <w:r>
-        <w:t xml:space="preserve"> </w:t>
-      </w:r>
-      <w:r>
-        <w:rPr>
-          <w:rStyle w:val="hps"/>
-        </w:rPr>
-        <w:t>equal for all,</w:t>
-      </w:r>
-      <w:r>
-        <w:t xml:space="preserve"> </w:t>
-      </w:r>
-      <w:r>
-        <w:rPr>
-          <w:rStyle w:val="hps"/>
-        </w:rPr>
-        <w:t>using the</w:t>
-      </w:r>
-      <w:r>
-        <w:t xml:space="preserve"> </w:t>
-      </w:r>
-      <w:r>
-        <w:rPr>
-          <w:rStyle w:val="hps"/>
-        </w:rPr>
-        <w:t>input output</w:t>
-      </w:r>
-      <w:r>
-        <w:t xml:space="preserve"> </w:t>
-      </w:r>
-      <w:r>
-        <w:rPr>
-          <w:rStyle w:val="hps"/>
-        </w:rPr>
-        <w:t>from</w:t>
-      </w:r>
-      <w:r>
-        <w:t xml:space="preserve"> </w:t>
-      </w:r>
-      <w:r>
-        <w:rPr>
-          <w:rStyle w:val="hps"/>
-        </w:rPr>
-        <w:t>the disk, or</w:t>
-      </w:r>
-      <w:r>
-        <w:t xml:space="preserve"> </w:t>
-      </w:r>
-      <w:r>
-        <w:rPr>
-          <w:rStyle w:val="hps"/>
-        </w:rPr>
-        <w:t>by generating</w:t>
-      </w:r>
-      <w:r>
-        <w:t xml:space="preserve"> </w:t>
-      </w:r>
-      <w:r>
-        <w:rPr>
-          <w:rStyle w:val="hps"/>
-        </w:rPr>
-        <w:t>the matrices</w:t>
-      </w:r>
-      <w:r>
-        <w:t xml:space="preserve"> </w:t>
-      </w:r>
-      <w:r>
-        <w:rPr>
-          <w:rStyle w:val="hps"/>
-        </w:rPr>
-        <w:t>on the fly.</w:t>
-      </w:r>
-    </w:p>
-    <w:p>
-      <w:r>
-        <w:rPr>
-          <w:rStyle w:val="hps"/>
-        </w:rPr>
         <w:t>As you can see</w:t>
       </w:r>
       <w:r>
@@ -19189,7 +20282,7 @@
       <w:pPr>
         <w:pStyle w:val="Titolo3"/>
       </w:pPr>
-      <w:bookmarkStart w:id="55" w:name="_Toc263004322"/>
+      <w:bookmarkStart w:id="55" w:name="_Toc263004985"/>
       <w:r>
         <w:t>No-Optimization Vs Optimization</w:t>
       </w:r>
@@ -19280,7 +20373,7 @@
       <w:pPr>
         <w:pStyle w:val="Titolo3"/>
       </w:pPr>
-      <w:bookmarkStart w:id="56" w:name="_Toc263004323"/>
+      <w:bookmarkStart w:id="56" w:name="_Toc263004986"/>
       <w:r>
         <w:t>Number of process Vs Time</w:t>
       </w:r>
@@ -19298,20 +20391,20 @@
         <w:rPr>
           <w:color w:val="C00000"/>
         </w:rPr>
+        <w:t>Matrix 192x192</w:t>
+      </w:r>
+    </w:p>
+    <w:p>
+      <w:pPr>
+        <w:rPr>
+          <w:rStyle w:val="hps"/>
+        </w:rPr>
+      </w:pPr>
+      <w:r>
+        <w:rPr>
+          <w:rStyle w:val="hps"/>
+        </w:rPr>
         <w:lastRenderedPageBreak/>
-        <w:t>Matrix 192x192</w:t>
-      </w:r>
-    </w:p>
-    <w:p>
-      <w:pPr>
-        <w:rPr>
-          <w:rStyle w:val="hps"/>
-        </w:rPr>
-      </w:pPr>
-      <w:r>
-        <w:rPr>
-          <w:rStyle w:val="hps"/>
-        </w:rPr>
         <w:t>As can be seen</w:t>
       </w:r>
       <w:r>
@@ -20506,7 +21599,7 @@
       <w:pPr>
         <w:pStyle w:val="Titolo3"/>
       </w:pPr>
-      <w:bookmarkStart w:id="57" w:name="_Toc263004324"/>
+      <w:bookmarkStart w:id="57" w:name="_Toc263004987"/>
       <w:r>
         <w:lastRenderedPageBreak/>
         <w:t>Matrix dimension Vs Time</w:t>
@@ -21329,7 +22422,7 @@
         <w:pStyle w:val="Titolo3"/>
       </w:pPr>
       <w:bookmarkStart w:id="58" w:name="_Toc388263320"/>
-      <w:bookmarkStart w:id="59" w:name="_Toc263004325"/>
+      <w:bookmarkStart w:id="59" w:name="_Toc263004988"/>
       <w:proofErr w:type="spellStart"/>
       <w:r>
         <w:t>SpeedUp</w:t>
@@ -22407,7 +23500,7 @@
         <w:pStyle w:val="Titolo3"/>
       </w:pPr>
       <w:bookmarkStart w:id="60" w:name="_Toc388263321"/>
-      <w:bookmarkStart w:id="61" w:name="_Toc263004326"/>
+      <w:bookmarkStart w:id="61" w:name="_Toc263004989"/>
       <w:r>
         <w:t>Efficiency</w:t>
       </w:r>
@@ -24380,7 +25473,7 @@
         <w:pStyle w:val="Titolo3"/>
       </w:pPr>
       <w:bookmarkStart w:id="62" w:name="_Toc388263322"/>
-      <w:bookmarkStart w:id="63" w:name="_Toc263004327"/>
+      <w:bookmarkStart w:id="63" w:name="_Toc263004990"/>
       <w:r>
         <w:t>Overhead</w:t>
       </w:r>
@@ -24593,7 +25686,7 @@
         <w:pStyle w:val="Titolo3"/>
       </w:pPr>
       <w:bookmarkStart w:id="64" w:name="_Toc388263323"/>
-      <w:bookmarkStart w:id="65" w:name="_Toc263004328"/>
+      <w:bookmarkStart w:id="65" w:name="_Toc263004991"/>
       <w:r>
         <w:t>Load balance</w:t>
       </w:r>
@@ -26829,7 +27922,7 @@
           <w:lang w:val="en-GB"/>
         </w:rPr>
       </w:pPr>
-      <w:bookmarkStart w:id="66" w:name="_Toc263004329"/>
+      <w:bookmarkStart w:id="66" w:name="_Toc263004992"/>
       <w:r>
         <w:rPr>
           <w:lang w:val="en-GB"/>
@@ -26854,7 +27947,7 @@
         </w:rPr>
       </w:pPr>
       <w:bookmarkStart w:id="67" w:name="_Toc387133237"/>
-      <w:bookmarkStart w:id="68" w:name="_Toc263004330"/>
+      <w:bookmarkStart w:id="68" w:name="_Toc263004993"/>
       <w:r>
         <w:rPr>
           <w:rStyle w:val="hps"/>
@@ -26985,7 +28078,7 @@
       <w:pPr>
         <w:pStyle w:val="Titolo2"/>
       </w:pPr>
-      <w:bookmarkStart w:id="69" w:name="_Toc263004331"/>
+      <w:bookmarkStart w:id="69" w:name="_Toc263004994"/>
       <w:proofErr w:type="spellStart"/>
       <w:r>
         <w:t>MPI_S</w:t>
@@ -27532,7 +28625,7 @@
       <w:pPr>
         <w:pStyle w:val="Titolo2"/>
       </w:pPr>
-      <w:bookmarkStart w:id="71" w:name="_Toc263004332"/>
+      <w:bookmarkStart w:id="71" w:name="_Toc263004995"/>
       <w:proofErr w:type="spellStart"/>
       <w:r>
         <w:t>MPI_Recv</w:t>
@@ -28020,7 +29113,7 @@
       <w:pPr>
         <w:pStyle w:val="Titolo2"/>
       </w:pPr>
-      <w:bookmarkStart w:id="72" w:name="_Toc263004333"/>
+      <w:bookmarkStart w:id="72" w:name="_Toc263004996"/>
       <w:proofErr w:type="spellStart"/>
       <w:r>
         <w:t>MPI_Sendrecv_replace</w:t>
@@ -28746,7 +29839,7 @@
           <w:lang w:val="en-GB"/>
         </w:rPr>
       </w:pPr>
-      <w:bookmarkStart w:id="73" w:name="_Toc263004334"/>
+      <w:bookmarkStart w:id="73" w:name="_Toc263004997"/>
       <w:r>
         <w:rPr>
           <w:rStyle w:val="hps"/>
@@ -28764,7 +29857,7 @@
           <w:lang w:val="en-GB"/>
         </w:rPr>
       </w:pPr>
-      <w:bookmarkStart w:id="74" w:name="_Toc263004335"/>
+      <w:bookmarkStart w:id="74" w:name="_Toc263004998"/>
       <w:r>
         <w:rPr>
           <w:rStyle w:val="hps"/>
@@ -39632,6 +40725,7 @@
           </a:p>
         </c:rich>
       </c:tx>
+      <c:layout/>
       <c:overlay val="0"/>
     </c:title>
     <c:autoTitleDeleted val="0"/>
@@ -39897,6 +40991,7 @@
               </a:p>
             </c:rich>
           </c:tx>
+          <c:layout/>
           <c:overlay val="0"/>
         </c:title>
         <c:numFmt formatCode="General" sourceLinked="1"/>
@@ -39939,6 +41034,7 @@
               </a:p>
             </c:rich>
           </c:tx>
+          <c:layout/>
           <c:overlay val="0"/>
         </c:title>
         <c:numFmt formatCode="@" sourceLinked="1"/>
@@ -39957,6 +41053,7 @@
     </c:plotArea>
     <c:legend>
       <c:legendPos val="b"/>
+      <c:layout/>
       <c:overlay val="0"/>
     </c:legend>
     <c:plotVisOnly val="1"/>
@@ -40004,6 +41101,7 @@
           </a:p>
         </c:rich>
       </c:tx>
+      <c:layout/>
       <c:overlay val="0"/>
     </c:title>
     <c:autoTitleDeleted val="0"/>
@@ -40269,6 +41367,7 @@
               </a:p>
             </c:rich>
           </c:tx>
+          <c:layout/>
           <c:overlay val="0"/>
         </c:title>
         <c:numFmt formatCode="General" sourceLinked="1"/>
@@ -40311,6 +41410,7 @@
               </a:p>
             </c:rich>
           </c:tx>
+          <c:layout/>
           <c:overlay val="0"/>
         </c:title>
         <c:numFmt formatCode="@" sourceLinked="1"/>
@@ -40329,6 +41429,7 @@
     </c:plotArea>
     <c:legend>
       <c:legendPos val="b"/>
+      <c:layout/>
       <c:overlay val="0"/>
     </c:legend>
     <c:plotVisOnly val="1"/>
@@ -40376,6 +41477,7 @@
           </a:p>
         </c:rich>
       </c:tx>
+      <c:layout/>
       <c:overlay val="0"/>
     </c:title>
     <c:autoTitleDeleted val="0"/>
@@ -40645,6 +41747,7 @@
               </a:p>
             </c:rich>
           </c:tx>
+          <c:layout/>
           <c:overlay val="0"/>
         </c:title>
         <c:numFmt formatCode="General" sourceLinked="1"/>
@@ -40682,6 +41785,7 @@
               </a:p>
             </c:rich>
           </c:tx>
+          <c:layout/>
           <c:overlay val="0"/>
         </c:title>
         <c:numFmt formatCode="General" sourceLinked="1"/>
@@ -40700,6 +41804,7 @@
     </c:plotArea>
     <c:legend>
       <c:legendPos val="b"/>
+      <c:layout/>
       <c:overlay val="0"/>
     </c:legend>
     <c:plotVisOnly val="1"/>
@@ -40747,6 +41852,7 @@
           </a:p>
         </c:rich>
       </c:tx>
+      <c:layout/>
       <c:overlay val="0"/>
     </c:title>
     <c:autoTitleDeleted val="0"/>
@@ -41016,6 +42122,7 @@
               </a:p>
             </c:rich>
           </c:tx>
+          <c:layout/>
           <c:overlay val="0"/>
         </c:title>
         <c:numFmt formatCode="General" sourceLinked="1"/>
@@ -41053,6 +42160,7 @@
               </a:p>
             </c:rich>
           </c:tx>
+          <c:layout/>
           <c:overlay val="0"/>
         </c:title>
         <c:numFmt formatCode="General" sourceLinked="1"/>
@@ -41071,6 +42179,7 @@
     </c:plotArea>
     <c:legend>
       <c:legendPos val="b"/>
+      <c:layout/>
       <c:overlay val="0"/>
     </c:legend>
     <c:plotVisOnly val="1"/>
@@ -41118,6 +42227,7 @@
           </a:p>
         </c:rich>
       </c:tx>
+      <c:layout/>
       <c:overlay val="0"/>
     </c:title>
     <c:autoTitleDeleted val="0"/>
@@ -41387,6 +42497,7 @@
               </a:p>
             </c:rich>
           </c:tx>
+          <c:layout/>
           <c:overlay val="0"/>
         </c:title>
         <c:numFmt formatCode="General" sourceLinked="1"/>
@@ -41424,6 +42535,7 @@
               </a:p>
             </c:rich>
           </c:tx>
+          <c:layout/>
           <c:overlay val="0"/>
         </c:title>
         <c:numFmt formatCode="General" sourceLinked="1"/>
@@ -41442,6 +42554,7 @@
     </c:plotArea>
     <c:legend>
       <c:legendPos val="b"/>
+      <c:layout/>
       <c:overlay val="0"/>
     </c:legend>
     <c:plotVisOnly val="1"/>
@@ -41762,6 +42875,7 @@
           </a:p>
         </c:rich>
       </c:tx>
+      <c:layout/>
       <c:overlay val="0"/>
     </c:title>
     <c:autoTitleDeleted val="0"/>
@@ -42031,6 +43145,7 @@
               </a:p>
             </c:rich>
           </c:tx>
+          <c:layout/>
           <c:overlay val="0"/>
         </c:title>
         <c:numFmt formatCode="General" sourceLinked="1"/>
@@ -42068,6 +43183,7 @@
               </a:p>
             </c:rich>
           </c:tx>
+          <c:layout/>
           <c:overlay val="0"/>
         </c:title>
         <c:numFmt formatCode="General" sourceLinked="1"/>
@@ -42086,6 +43202,7 @@
     </c:plotArea>
     <c:legend>
       <c:legendPos val="b"/>
+      <c:layout/>
       <c:overlay val="0"/>
     </c:legend>
     <c:plotVisOnly val="1"/>
@@ -42132,6 +43249,7 @@
           </a:p>
         </c:rich>
       </c:tx>
+      <c:layout/>
       <c:overlay val="0"/>
     </c:title>
     <c:autoTitleDeleted val="0"/>
@@ -42401,6 +43519,7 @@
               </a:p>
             </c:rich>
           </c:tx>
+          <c:layout/>
           <c:overlay val="0"/>
         </c:title>
         <c:numFmt formatCode="General" sourceLinked="1"/>
@@ -42438,6 +43557,7 @@
               </a:p>
             </c:rich>
           </c:tx>
+          <c:layout/>
           <c:overlay val="0"/>
         </c:title>
         <c:numFmt formatCode="General" sourceLinked="1"/>
@@ -42456,6 +43576,7 @@
     </c:plotArea>
     <c:legend>
       <c:legendPos val="b"/>
+      <c:layout/>
       <c:overlay val="0"/>
     </c:legend>
     <c:plotVisOnly val="1"/>
@@ -42502,6 +43623,7 @@
           </a:p>
         </c:rich>
       </c:tx>
+      <c:layout/>
       <c:overlay val="0"/>
     </c:title>
     <c:autoTitleDeleted val="0"/>
@@ -42771,6 +43893,7 @@
               </a:p>
             </c:rich>
           </c:tx>
+          <c:layout/>
           <c:overlay val="0"/>
         </c:title>
         <c:numFmt formatCode="General" sourceLinked="1"/>
@@ -42808,6 +43931,7 @@
               </a:p>
             </c:rich>
           </c:tx>
+          <c:layout/>
           <c:overlay val="0"/>
         </c:title>
         <c:numFmt formatCode="General" sourceLinked="1"/>
@@ -42826,6 +43950,7 @@
     </c:plotArea>
     <c:legend>
       <c:legendPos val="b"/>
+      <c:layout/>
       <c:overlay val="0"/>
     </c:legend>
     <c:plotVisOnly val="1"/>
@@ -42873,6 +43998,7 @@
           </a:p>
         </c:rich>
       </c:tx>
+      <c:layout/>
       <c:overlay val="0"/>
     </c:title>
     <c:autoTitleDeleted val="0"/>
@@ -43142,6 +44268,7 @@
               </a:p>
             </c:rich>
           </c:tx>
+          <c:layout/>
           <c:overlay val="0"/>
         </c:title>
         <c:numFmt formatCode="General" sourceLinked="1"/>
@@ -43179,6 +44306,7 @@
               </a:p>
             </c:rich>
           </c:tx>
+          <c:layout/>
           <c:overlay val="0"/>
         </c:title>
         <c:numFmt formatCode="General" sourceLinked="1"/>
@@ -43197,6 +44325,7 @@
     </c:plotArea>
     <c:legend>
       <c:legendPos val="b"/>
+      <c:layout/>
       <c:overlay val="0"/>
     </c:legend>
     <c:plotVisOnly val="1"/>
@@ -43243,6 +44372,7 @@
           </a:p>
         </c:rich>
       </c:tx>
+      <c:layout/>
       <c:overlay val="0"/>
     </c:title>
     <c:autoTitleDeleted val="0"/>
@@ -43512,6 +44642,7 @@
               </a:p>
             </c:rich>
           </c:tx>
+          <c:layout/>
           <c:overlay val="0"/>
         </c:title>
         <c:numFmt formatCode="General" sourceLinked="1"/>
@@ -43549,6 +44680,7 @@
               </a:p>
             </c:rich>
           </c:tx>
+          <c:layout/>
           <c:overlay val="0"/>
         </c:title>
         <c:numFmt formatCode="General" sourceLinked="1"/>
@@ -43567,6 +44699,7 @@
     </c:plotArea>
     <c:legend>
       <c:legendPos val="b"/>
+      <c:layout/>
       <c:overlay val="0"/>
     </c:legend>
     <c:plotVisOnly val="1"/>
@@ -43614,6 +44747,7 @@
           </a:p>
         </c:rich>
       </c:tx>
+      <c:layout/>
       <c:overlay val="0"/>
     </c:title>
     <c:autoTitleDeleted val="0"/>
@@ -43927,6 +45061,7 @@
               </a:p>
             </c:rich>
           </c:tx>
+          <c:layout/>
           <c:overlay val="0"/>
         </c:title>
         <c:numFmt formatCode="General" sourceLinked="1"/>
@@ -43969,6 +45104,7 @@
               </a:p>
             </c:rich>
           </c:tx>
+          <c:layout/>
           <c:overlay val="0"/>
         </c:title>
         <c:numFmt formatCode="@" sourceLinked="1"/>
@@ -43987,6 +45123,7 @@
     </c:plotArea>
     <c:legend>
       <c:legendPos val="b"/>
+      <c:layout/>
       <c:overlay val="0"/>
     </c:legend>
     <c:plotVisOnly val="1"/>
@@ -44034,6 +45171,7 @@
           </a:p>
         </c:rich>
       </c:tx>
+      <c:layout/>
       <c:overlay val="0"/>
     </c:title>
     <c:autoTitleDeleted val="0"/>
@@ -44347,6 +45485,7 @@
               </a:p>
             </c:rich>
           </c:tx>
+          <c:layout/>
           <c:overlay val="0"/>
         </c:title>
         <c:numFmt formatCode="General" sourceLinked="1"/>
@@ -44389,6 +45528,7 @@
               </a:p>
             </c:rich>
           </c:tx>
+          <c:layout/>
           <c:overlay val="0"/>
         </c:title>
         <c:numFmt formatCode="@" sourceLinked="1"/>
@@ -44407,6 +45547,7 @@
     </c:plotArea>
     <c:legend>
       <c:legendPos val="b"/>
+      <c:layout/>
       <c:overlay val="0"/>
     </c:legend>
     <c:plotVisOnly val="1"/>
@@ -44454,6 +45595,7 @@
           </a:p>
         </c:rich>
       </c:tx>
+      <c:layout/>
       <c:overlay val="0"/>
     </c:title>
     <c:autoTitleDeleted val="0"/>
@@ -45051,6 +46193,7 @@
               </a:p>
             </c:rich>
           </c:tx>
+          <c:layout/>
           <c:overlay val="0"/>
         </c:title>
         <c:numFmt formatCode="General" sourceLinked="1"/>
@@ -45093,6 +46236,7 @@
               </a:p>
             </c:rich>
           </c:tx>
+          <c:layout/>
           <c:overlay val="0"/>
         </c:title>
         <c:numFmt formatCode="@" sourceLinked="1"/>
@@ -45111,6 +46255,7 @@
     </c:plotArea>
     <c:legend>
       <c:legendPos val="b"/>
+      <c:layout/>
       <c:overlay val="0"/>
     </c:legend>
     <c:plotVisOnly val="1"/>
@@ -45158,6 +46303,7 @@
           </a:p>
         </c:rich>
       </c:tx>
+      <c:layout/>
       <c:overlay val="0"/>
     </c:title>
     <c:autoTitleDeleted val="0"/>
@@ -45755,6 +46901,7 @@
               </a:p>
             </c:rich>
           </c:tx>
+          <c:layout/>
           <c:overlay val="0"/>
         </c:title>
         <c:numFmt formatCode="General" sourceLinked="1"/>
@@ -45797,6 +46944,7 @@
               </a:p>
             </c:rich>
           </c:tx>
+          <c:layout/>
           <c:overlay val="0"/>
         </c:title>
         <c:numFmt formatCode="@" sourceLinked="1"/>
@@ -45815,6 +46963,7 @@
     </c:plotArea>
     <c:legend>
       <c:legendPos val="b"/>
+      <c:layout/>
       <c:overlay val="0"/>
     </c:legend>
     <c:plotVisOnly val="1"/>
@@ -45862,6 +47011,7 @@
           </a:p>
         </c:rich>
       </c:tx>
+      <c:layout/>
       <c:overlay val="0"/>
     </c:title>
     <c:autoTitleDeleted val="0"/>
@@ -46175,6 +47325,7 @@
               </a:p>
             </c:rich>
           </c:tx>
+          <c:layout/>
           <c:overlay val="0"/>
         </c:title>
         <c:numFmt formatCode="General" sourceLinked="1"/>
@@ -46217,6 +47368,7 @@
               </a:p>
             </c:rich>
           </c:tx>
+          <c:layout/>
           <c:overlay val="0"/>
         </c:title>
         <c:numFmt formatCode="@" sourceLinked="1"/>
@@ -46235,6 +47387,7 @@
     </c:plotArea>
     <c:legend>
       <c:legendPos val="b"/>
+      <c:layout/>
       <c:overlay val="0"/>
     </c:legend>
     <c:plotVisOnly val="1"/>
@@ -46555,6 +47708,7 @@
           </a:p>
         </c:rich>
       </c:tx>
+      <c:layout/>
       <c:overlay val="0"/>
     </c:title>
     <c:autoTitleDeleted val="0"/>
@@ -46868,6 +48022,7 @@
               </a:p>
             </c:rich>
           </c:tx>
+          <c:layout/>
           <c:overlay val="0"/>
         </c:title>
         <c:numFmt formatCode="General" sourceLinked="1"/>
@@ -46910,6 +48065,7 @@
               </a:p>
             </c:rich>
           </c:tx>
+          <c:layout/>
           <c:overlay val="0"/>
         </c:title>
         <c:numFmt formatCode="@" sourceLinked="1"/>
@@ -46928,6 +48084,7 @@
     </c:plotArea>
     <c:legend>
       <c:legendPos val="b"/>
+      <c:layout/>
       <c:overlay val="0"/>
     </c:legend>
     <c:plotVisOnly val="1"/>
@@ -47679,6 +48836,7 @@
           </a:p>
         </c:rich>
       </c:tx>
+      <c:layout/>
       <c:overlay val="0"/>
     </c:title>
     <c:autoTitleDeleted val="0"/>
@@ -48276,6 +49434,7 @@
               </a:p>
             </c:rich>
           </c:tx>
+          <c:layout/>
           <c:overlay val="0"/>
         </c:title>
         <c:numFmt formatCode="General" sourceLinked="1"/>
@@ -48318,6 +49477,7 @@
               </a:p>
             </c:rich>
           </c:tx>
+          <c:layout/>
           <c:overlay val="0"/>
         </c:title>
         <c:numFmt formatCode="@" sourceLinked="1"/>
@@ -48336,6 +49496,7 @@
     </c:plotArea>
     <c:legend>
       <c:legendPos val="b"/>
+      <c:layout/>
       <c:overlay val="0"/>
     </c:legend>
     <c:plotVisOnly val="1"/>
@@ -50293,7 +51454,7 @@
 </file>
 
 <file path=customXml/itemProps2.xml><?xml version="1.0" encoding="utf-8"?>
-<ds:datastoreItem xmlns:ds="http://schemas.openxmlformats.org/officeDocument/2006/customXml" ds:itemID="{4BD24AE5-E497-AA48-9801-95212CBEEEE7}">
+<ds:datastoreItem xmlns:ds="http://schemas.openxmlformats.org/officeDocument/2006/customXml" ds:itemID="{766C4239-1E15-584E-B862-11D71F47B8E4}">
   <ds:schemaRefs>
     <ds:schemaRef ds:uri="http://schemas.openxmlformats.org/officeDocument/2006/bibliography"/>
   </ds:schemaRefs>

</xml_diff>

<commit_message>
Bozza parziale ambiente di test e configurazione
</commit_message>
<xml_diff>
--- a/hpc_clean/hpc_report/report_0.2.docx
+++ b/hpc_clean/hpc_report/report_0.2.docx
@@ -888,7 +888,7 @@
         <w:rPr>
           <w:noProof/>
         </w:rPr>
-        <w:instrText xml:space="preserve"> PAGEREF _Toc263067000 \h </w:instrText>
+        <w:instrText xml:space="preserve"> PAGEREF _Toc263071852 \h </w:instrText>
       </w:r>
       <w:r>
         <w:rPr>
@@ -964,7 +964,7 @@
         <w:rPr>
           <w:noProof/>
         </w:rPr>
-        <w:instrText xml:space="preserve"> PAGEREF _Toc263067001 \h </w:instrText>
+        <w:instrText xml:space="preserve"> PAGEREF _Toc263071853 \h </w:instrText>
       </w:r>
       <w:r>
         <w:rPr>
@@ -1041,7 +1041,7 @@
         <w:rPr>
           <w:noProof/>
         </w:rPr>
-        <w:instrText xml:space="preserve"> PAGEREF _Toc263067002 \h </w:instrText>
+        <w:instrText xml:space="preserve"> PAGEREF _Toc263071854 \h </w:instrText>
       </w:r>
       <w:r>
         <w:rPr>
@@ -1117,7 +1117,7 @@
         <w:rPr>
           <w:noProof/>
         </w:rPr>
-        <w:instrText xml:space="preserve"> PAGEREF _Toc263067003 \h </w:instrText>
+        <w:instrText xml:space="preserve"> PAGEREF _Toc263071855 \h </w:instrText>
       </w:r>
       <w:r>
         <w:rPr>
@@ -1194,7 +1194,7 @@
         <w:rPr>
           <w:noProof/>
         </w:rPr>
-        <w:instrText xml:space="preserve"> PAGEREF _Toc263067004 \h </w:instrText>
+        <w:instrText xml:space="preserve"> PAGEREF _Toc263071856 \h </w:instrText>
       </w:r>
       <w:r>
         <w:rPr>
@@ -1271,7 +1271,7 @@
         <w:rPr>
           <w:noProof/>
         </w:rPr>
-        <w:instrText xml:space="preserve"> PAGEREF _Toc263067005 \h </w:instrText>
+        <w:instrText xml:space="preserve"> PAGEREF _Toc263071857 \h </w:instrText>
       </w:r>
       <w:r>
         <w:rPr>
@@ -1348,7 +1348,7 @@
         <w:rPr>
           <w:noProof/>
         </w:rPr>
-        <w:instrText xml:space="preserve"> PAGEREF _Toc263067006 \h </w:instrText>
+        <w:instrText xml:space="preserve"> PAGEREF _Toc263071858 \h </w:instrText>
       </w:r>
       <w:r>
         <w:rPr>
@@ -1425,7 +1425,7 @@
         <w:rPr>
           <w:noProof/>
         </w:rPr>
-        <w:instrText xml:space="preserve"> PAGEREF _Toc263067007 \h </w:instrText>
+        <w:instrText xml:space="preserve"> PAGEREF _Toc263071859 \h </w:instrText>
       </w:r>
       <w:r>
         <w:rPr>
@@ -1502,7 +1502,7 @@
         <w:rPr>
           <w:noProof/>
         </w:rPr>
-        <w:instrText xml:space="preserve"> PAGEREF _Toc263067008 \h </w:instrText>
+        <w:instrText xml:space="preserve"> PAGEREF _Toc263071860 \h </w:instrText>
       </w:r>
       <w:r>
         <w:rPr>
@@ -1579,7 +1579,7 @@
         <w:rPr>
           <w:noProof/>
         </w:rPr>
-        <w:instrText xml:space="preserve"> PAGEREF _Toc263067009 \h </w:instrText>
+        <w:instrText xml:space="preserve"> PAGEREF _Toc263071861 \h </w:instrText>
       </w:r>
       <w:r>
         <w:rPr>
@@ -1656,7 +1656,7 @@
         <w:rPr>
           <w:noProof/>
         </w:rPr>
-        <w:instrText xml:space="preserve"> PAGEREF _Toc263067010 \h </w:instrText>
+        <w:instrText xml:space="preserve"> PAGEREF _Toc263071862 \h </w:instrText>
       </w:r>
       <w:r>
         <w:rPr>
@@ -1733,7 +1733,7 @@
         <w:rPr>
           <w:noProof/>
         </w:rPr>
-        <w:instrText xml:space="preserve"> PAGEREF _Toc263067011 \h </w:instrText>
+        <w:instrText xml:space="preserve"> PAGEREF _Toc263071863 \h </w:instrText>
       </w:r>
       <w:r>
         <w:rPr>
@@ -1810,7 +1810,7 @@
         <w:rPr>
           <w:noProof/>
         </w:rPr>
-        <w:instrText xml:space="preserve"> PAGEREF _Toc263067012 \h </w:instrText>
+        <w:instrText xml:space="preserve"> PAGEREF _Toc263071864 \h </w:instrText>
       </w:r>
       <w:r>
         <w:rPr>
@@ -1887,7 +1887,7 @@
         <w:rPr>
           <w:noProof/>
         </w:rPr>
-        <w:instrText xml:space="preserve"> PAGEREF _Toc263067013 \h </w:instrText>
+        <w:instrText xml:space="preserve"> PAGEREF _Toc263071865 \h </w:instrText>
       </w:r>
       <w:r>
         <w:rPr>
@@ -1964,7 +1964,7 @@
         <w:rPr>
           <w:noProof/>
         </w:rPr>
-        <w:instrText xml:space="preserve"> PAGEREF _Toc263067014 \h </w:instrText>
+        <w:instrText xml:space="preserve"> PAGEREF _Toc263071866 \h </w:instrText>
       </w:r>
       <w:r>
         <w:rPr>
@@ -2041,7 +2041,7 @@
         <w:rPr>
           <w:noProof/>
         </w:rPr>
-        <w:instrText xml:space="preserve"> PAGEREF _Toc263067015 \h </w:instrText>
+        <w:instrText xml:space="preserve"> PAGEREF _Toc263071867 \h </w:instrText>
       </w:r>
       <w:r>
         <w:rPr>
@@ -2118,7 +2118,7 @@
         <w:rPr>
           <w:noProof/>
         </w:rPr>
-        <w:instrText xml:space="preserve"> PAGEREF _Toc263067016 \h </w:instrText>
+        <w:instrText xml:space="preserve"> PAGEREF _Toc263071868 \h </w:instrText>
       </w:r>
       <w:r>
         <w:rPr>
@@ -2195,7 +2195,7 @@
         <w:rPr>
           <w:noProof/>
         </w:rPr>
-        <w:instrText xml:space="preserve"> PAGEREF _Toc263067017 \h </w:instrText>
+        <w:instrText xml:space="preserve"> PAGEREF _Toc263071869 \h </w:instrText>
       </w:r>
       <w:r>
         <w:rPr>
@@ -2272,7 +2272,7 @@
         <w:rPr>
           <w:noProof/>
         </w:rPr>
-        <w:instrText xml:space="preserve"> PAGEREF _Toc263067018 \h </w:instrText>
+        <w:instrText xml:space="preserve"> PAGEREF _Toc263071870 \h </w:instrText>
       </w:r>
       <w:r>
         <w:rPr>
@@ -2349,7 +2349,7 @@
         <w:rPr>
           <w:noProof/>
         </w:rPr>
-        <w:instrText xml:space="preserve"> PAGEREF _Toc263067019 \h </w:instrText>
+        <w:instrText xml:space="preserve"> PAGEREF _Toc263071871 \h </w:instrText>
       </w:r>
       <w:r>
         <w:rPr>
@@ -2426,7 +2426,7 @@
         <w:rPr>
           <w:noProof/>
         </w:rPr>
-        <w:instrText xml:space="preserve"> PAGEREF _Toc263067020 \h </w:instrText>
+        <w:instrText xml:space="preserve"> PAGEREF _Toc263071872 \h </w:instrText>
       </w:r>
       <w:r>
         <w:rPr>
@@ -2503,7 +2503,7 @@
         <w:rPr>
           <w:noProof/>
         </w:rPr>
-        <w:instrText xml:space="preserve"> PAGEREF _Toc263067021 \h </w:instrText>
+        <w:instrText xml:space="preserve"> PAGEREF _Toc263071873 \h </w:instrText>
       </w:r>
       <w:r>
         <w:rPr>
@@ -2580,7 +2580,7 @@
         <w:rPr>
           <w:noProof/>
         </w:rPr>
-        <w:instrText xml:space="preserve"> PAGEREF _Toc263067022 \h </w:instrText>
+        <w:instrText xml:space="preserve"> PAGEREF _Toc263071874 \h </w:instrText>
       </w:r>
       <w:r>
         <w:rPr>
@@ -2657,7 +2657,7 @@
         <w:rPr>
           <w:noProof/>
         </w:rPr>
-        <w:instrText xml:space="preserve"> PAGEREF _Toc263067023 \h </w:instrText>
+        <w:instrText xml:space="preserve"> PAGEREF _Toc263071875 \h </w:instrText>
       </w:r>
       <w:r>
         <w:rPr>
@@ -2734,7 +2734,7 @@
         <w:rPr>
           <w:noProof/>
         </w:rPr>
-        <w:instrText xml:space="preserve"> PAGEREF _Toc263067024 \h </w:instrText>
+        <w:instrText xml:space="preserve"> PAGEREF _Toc263071876 \h </w:instrText>
       </w:r>
       <w:r>
         <w:rPr>
@@ -2811,7 +2811,7 @@
         <w:rPr>
           <w:noProof/>
         </w:rPr>
-        <w:instrText xml:space="preserve"> PAGEREF _Toc263067025 \h </w:instrText>
+        <w:instrText xml:space="preserve"> PAGEREF _Toc263071877 \h </w:instrText>
       </w:r>
       <w:r>
         <w:rPr>
@@ -2888,7 +2888,7 @@
         <w:rPr>
           <w:noProof/>
         </w:rPr>
-        <w:instrText xml:space="preserve"> PAGEREF _Toc263067026 \h </w:instrText>
+        <w:instrText xml:space="preserve"> PAGEREF _Toc263071878 \h </w:instrText>
       </w:r>
       <w:r>
         <w:rPr>
@@ -2965,7 +2965,7 @@
         <w:rPr>
           <w:noProof/>
         </w:rPr>
-        <w:instrText xml:space="preserve"> PAGEREF _Toc263067027 \h </w:instrText>
+        <w:instrText xml:space="preserve"> PAGEREF _Toc263071879 \h </w:instrText>
       </w:r>
       <w:r>
         <w:rPr>
@@ -3042,7 +3042,7 @@
         <w:rPr>
           <w:noProof/>
         </w:rPr>
-        <w:instrText xml:space="preserve"> PAGEREF _Toc263067028 \h </w:instrText>
+        <w:instrText xml:space="preserve"> PAGEREF _Toc263071880 \h </w:instrText>
       </w:r>
       <w:r>
         <w:rPr>
@@ -3119,7 +3119,7 @@
         <w:rPr>
           <w:noProof/>
         </w:rPr>
-        <w:instrText xml:space="preserve"> PAGEREF _Toc263067029 \h </w:instrText>
+        <w:instrText xml:space="preserve"> PAGEREF _Toc263071881 \h </w:instrText>
       </w:r>
       <w:r>
         <w:rPr>
@@ -3197,7 +3197,7 @@
         <w:rPr>
           <w:noProof/>
         </w:rPr>
-        <w:instrText xml:space="preserve"> PAGEREF _Toc263067030 \h </w:instrText>
+        <w:instrText xml:space="preserve"> PAGEREF _Toc263071882 \h </w:instrText>
       </w:r>
       <w:r>
         <w:rPr>
@@ -3274,7 +3274,7 @@
         <w:rPr>
           <w:noProof/>
         </w:rPr>
-        <w:instrText xml:space="preserve"> PAGEREF _Toc263067031 \h </w:instrText>
+        <w:instrText xml:space="preserve"> PAGEREF _Toc263071883 \h </w:instrText>
       </w:r>
       <w:r>
         <w:rPr>
@@ -3351,7 +3351,7 @@
         <w:rPr>
           <w:noProof/>
         </w:rPr>
-        <w:instrText xml:space="preserve"> PAGEREF _Toc263067032 \h </w:instrText>
+        <w:instrText xml:space="preserve"> PAGEREF _Toc263071884 \h </w:instrText>
       </w:r>
       <w:r>
         <w:rPr>
@@ -3428,7 +3428,7 @@
         <w:rPr>
           <w:noProof/>
         </w:rPr>
-        <w:instrText xml:space="preserve"> PAGEREF _Toc263067033 \h </w:instrText>
+        <w:instrText xml:space="preserve"> PAGEREF _Toc263071885 \h </w:instrText>
       </w:r>
       <w:r>
         <w:rPr>
@@ -3505,7 +3505,7 @@
         <w:rPr>
           <w:noProof/>
         </w:rPr>
-        <w:instrText xml:space="preserve"> PAGEREF _Toc263067034 \h </w:instrText>
+        <w:instrText xml:space="preserve"> PAGEREF _Toc263071886 \h </w:instrText>
       </w:r>
       <w:r>
         <w:rPr>
@@ -3582,7 +3582,7 @@
         <w:rPr>
           <w:noProof/>
         </w:rPr>
-        <w:instrText xml:space="preserve"> PAGEREF _Toc263067035 \h </w:instrText>
+        <w:instrText xml:space="preserve"> PAGEREF _Toc263071887 \h </w:instrText>
       </w:r>
       <w:r>
         <w:rPr>
@@ -3659,7 +3659,7 @@
         <w:rPr>
           <w:noProof/>
         </w:rPr>
-        <w:instrText xml:space="preserve"> PAGEREF _Toc263067036 \h </w:instrText>
+        <w:instrText xml:space="preserve"> PAGEREF _Toc263071888 \h </w:instrText>
       </w:r>
       <w:r>
         <w:rPr>
@@ -3736,7 +3736,7 @@
         <w:rPr>
           <w:noProof/>
         </w:rPr>
-        <w:instrText xml:space="preserve"> PAGEREF _Toc263067037 \h </w:instrText>
+        <w:instrText xml:space="preserve"> PAGEREF _Toc263071889 \h </w:instrText>
       </w:r>
       <w:r>
         <w:rPr>
@@ -3813,7 +3813,7 @@
         <w:rPr>
           <w:noProof/>
         </w:rPr>
-        <w:instrText xml:space="preserve"> PAGEREF _Toc263067038 \h </w:instrText>
+        <w:instrText xml:space="preserve"> PAGEREF _Toc263071890 \h </w:instrText>
       </w:r>
       <w:r>
         <w:rPr>
@@ -3890,7 +3890,7 @@
         <w:rPr>
           <w:noProof/>
         </w:rPr>
-        <w:instrText xml:space="preserve"> PAGEREF _Toc263067039 \h </w:instrText>
+        <w:instrText xml:space="preserve"> PAGEREF _Toc263071891 \h </w:instrText>
       </w:r>
       <w:r>
         <w:rPr>
@@ -3966,7 +3966,7 @@
         <w:rPr>
           <w:noProof/>
         </w:rPr>
-        <w:instrText xml:space="preserve"> PAGEREF _Toc263067040 \h </w:instrText>
+        <w:instrText xml:space="preserve"> PAGEREF _Toc263071892 \h </w:instrText>
       </w:r>
       <w:r>
         <w:rPr>
@@ -4043,7 +4043,84 @@
         <w:rPr>
           <w:noProof/>
         </w:rPr>
-        <w:instrText xml:space="preserve"> PAGEREF _Toc263067041 \h </w:instrText>
+        <w:instrText xml:space="preserve"> PAGEREF _Toc263071893 \h </w:instrText>
+      </w:r>
+      <w:r>
+        <w:rPr>
+          <w:noProof/>
+        </w:rPr>
+      </w:r>
+      <w:r>
+        <w:rPr>
+          <w:noProof/>
+        </w:rPr>
+        <w:fldChar w:fldCharType="separate"/>
+      </w:r>
+      <w:r>
+        <w:rPr>
+          <w:noProof/>
+        </w:rPr>
+        <w:t>22</w:t>
+      </w:r>
+      <w:r>
+        <w:rPr>
+          <w:noProof/>
+        </w:rPr>
+        <w:fldChar w:fldCharType="end"/>
+      </w:r>
+    </w:p>
+    <w:p>
+      <w:pPr>
+        <w:pStyle w:val="Sommario3"/>
+        <w:tabs>
+          <w:tab w:val="left" w:pos="1136"/>
+          <w:tab w:val="right" w:leader="dot" w:pos="9016"/>
+        </w:tabs>
+        <w:rPr>
+          <w:noProof/>
+          <w:sz w:val="24"/>
+          <w:szCs w:val="24"/>
+          <w:lang w:val="it-IT" w:eastAsia="ja-JP"/>
+        </w:rPr>
+      </w:pPr>
+      <w:r>
+        <w:rPr>
+          <w:noProof/>
+        </w:rPr>
+        <w:t>4.1.1</w:t>
+      </w:r>
+      <w:r>
+        <w:rPr>
+          <w:noProof/>
+          <w:sz w:val="24"/>
+          <w:szCs w:val="24"/>
+          <w:lang w:val="it-IT" w:eastAsia="ja-JP"/>
+        </w:rPr>
+        <w:tab/>
+      </w:r>
+      <w:r>
+        <w:rPr>
+          <w:noProof/>
+        </w:rPr>
+        <w:t>HPC Cluster usage notes (from hpc course webpage)</w:t>
+      </w:r>
+      <w:r>
+        <w:rPr>
+          <w:noProof/>
+        </w:rPr>
+        <w:tab/>
+      </w:r>
+      <w:r>
+        <w:rPr>
+          <w:noProof/>
+        </w:rPr>
+        <w:fldChar w:fldCharType="begin"/>
+      </w:r>
+      <w:r>
+        <w:rPr>
+          <w:noProof/>
+        </w:rPr>
+        <w:instrText xml:space="preserve"> PAGEREF _Toc263071894 \h </w:instrText>
       </w:r>
       <w:r>
         <w:rPr>
@@ -4120,7 +4197,7 @@
         <w:rPr>
           <w:noProof/>
         </w:rPr>
-        <w:instrText xml:space="preserve"> PAGEREF _Toc263067042 \h </w:instrText>
+        <w:instrText xml:space="preserve"> PAGEREF _Toc263071895 \h </w:instrText>
       </w:r>
       <w:r>
         <w:rPr>
@@ -4197,7 +4274,7 @@
         <w:rPr>
           <w:noProof/>
         </w:rPr>
-        <w:instrText xml:space="preserve"> PAGEREF _Toc263067043 \h </w:instrText>
+        <w:instrText xml:space="preserve"> PAGEREF _Toc263071896 \h </w:instrText>
       </w:r>
       <w:r>
         <w:rPr>
@@ -4214,7 +4291,7 @@
         <w:rPr>
           <w:noProof/>
         </w:rPr>
-        <w:t>22</w:t>
+        <w:t>23</w:t>
       </w:r>
       <w:r>
         <w:rPr>
@@ -4274,7 +4351,7 @@
         <w:rPr>
           <w:noProof/>
         </w:rPr>
-        <w:instrText xml:space="preserve"> PAGEREF _Toc263067044 \h </w:instrText>
+        <w:instrText xml:space="preserve"> PAGEREF _Toc263071897 \h </w:instrText>
       </w:r>
       <w:r>
         <w:rPr>
@@ -4291,7 +4368,7 @@
         <w:rPr>
           <w:noProof/>
         </w:rPr>
-        <w:t>23</w:t>
+        <w:t>24</w:t>
       </w:r>
       <w:r>
         <w:rPr>
@@ -4351,7 +4428,7 @@
         <w:rPr>
           <w:noProof/>
         </w:rPr>
-        <w:instrText xml:space="preserve"> PAGEREF _Toc263067045 \h </w:instrText>
+        <w:instrText xml:space="preserve"> PAGEREF _Toc263071898 \h </w:instrText>
       </w:r>
       <w:r>
         <w:rPr>
@@ -4368,7 +4445,7 @@
         <w:rPr>
           <w:noProof/>
         </w:rPr>
-        <w:t>23</w:t>
+        <w:t>24</w:t>
       </w:r>
       <w:r>
         <w:rPr>
@@ -4428,7 +4505,7 @@
         <w:rPr>
           <w:noProof/>
         </w:rPr>
-        <w:instrText xml:space="preserve"> PAGEREF _Toc263067046 \h </w:instrText>
+        <w:instrText xml:space="preserve"> PAGEREF _Toc263071899 \h </w:instrText>
       </w:r>
       <w:r>
         <w:rPr>
@@ -4445,7 +4522,7 @@
         <w:rPr>
           <w:noProof/>
         </w:rPr>
-        <w:t>23</w:t>
+        <w:t>25</w:t>
       </w:r>
       <w:r>
         <w:rPr>
@@ -4505,7 +4582,7 @@
         <w:rPr>
           <w:noProof/>
         </w:rPr>
-        <w:instrText xml:space="preserve"> PAGEREF _Toc263067047 \h </w:instrText>
+        <w:instrText xml:space="preserve"> PAGEREF _Toc263071900 \h </w:instrText>
       </w:r>
       <w:r>
         <w:rPr>
@@ -4522,7 +4599,7 @@
         <w:rPr>
           <w:noProof/>
         </w:rPr>
-        <w:t>24</w:t>
+        <w:t>26</w:t>
       </w:r>
       <w:r>
         <w:rPr>
@@ -4582,7 +4659,7 @@
         <w:rPr>
           <w:noProof/>
         </w:rPr>
-        <w:instrText xml:space="preserve"> PAGEREF _Toc263067048 \h </w:instrText>
+        <w:instrText xml:space="preserve"> PAGEREF _Toc263071901 \h </w:instrText>
       </w:r>
       <w:r>
         <w:rPr>
@@ -4599,7 +4676,7 @@
         <w:rPr>
           <w:noProof/>
         </w:rPr>
-        <w:t>24</w:t>
+        <w:t>26</w:t>
       </w:r>
       <w:r>
         <w:rPr>
@@ -4659,7 +4736,7 @@
         <w:rPr>
           <w:noProof/>
         </w:rPr>
-        <w:instrText xml:space="preserve"> PAGEREF _Toc263067049 \h </w:instrText>
+        <w:instrText xml:space="preserve"> PAGEREF _Toc263071902 \h </w:instrText>
       </w:r>
       <w:r>
         <w:rPr>
@@ -4676,7 +4753,7 @@
         <w:rPr>
           <w:noProof/>
         </w:rPr>
-        <w:t>28</w:t>
+        <w:t>30</w:t>
       </w:r>
       <w:r>
         <w:rPr>
@@ -4736,7 +4813,7 @@
         <w:rPr>
           <w:noProof/>
         </w:rPr>
-        <w:instrText xml:space="preserve"> PAGEREF _Toc263067050 \h </w:instrText>
+        <w:instrText xml:space="preserve"> PAGEREF _Toc263071903 \h </w:instrText>
       </w:r>
       <w:r>
         <w:rPr>
@@ -4753,7 +4830,7 @@
         <w:rPr>
           <w:noProof/>
         </w:rPr>
-        <w:t>30</w:t>
+        <w:t>32</w:t>
       </w:r>
       <w:r>
         <w:rPr>
@@ -4813,7 +4890,7 @@
         <w:rPr>
           <w:noProof/>
         </w:rPr>
-        <w:instrText xml:space="preserve"> PAGEREF _Toc263067051 \h </w:instrText>
+        <w:instrText xml:space="preserve"> PAGEREF _Toc263071904 \h </w:instrText>
       </w:r>
       <w:r>
         <w:rPr>
@@ -4830,7 +4907,7 @@
         <w:rPr>
           <w:noProof/>
         </w:rPr>
-        <w:t>32</w:t>
+        <w:t>34</w:t>
       </w:r>
       <w:r>
         <w:rPr>
@@ -4890,7 +4967,7 @@
         <w:rPr>
           <w:noProof/>
         </w:rPr>
-        <w:instrText xml:space="preserve"> PAGEREF _Toc263067052 \h </w:instrText>
+        <w:instrText xml:space="preserve"> PAGEREF _Toc263071905 \h </w:instrText>
       </w:r>
       <w:r>
         <w:rPr>
@@ -4907,7 +4984,7 @@
         <w:rPr>
           <w:noProof/>
         </w:rPr>
-        <w:t>34</w:t>
+        <w:t>36</w:t>
       </w:r>
       <w:r>
         <w:rPr>
@@ -4967,7 +5044,7 @@
         <w:rPr>
           <w:noProof/>
         </w:rPr>
-        <w:instrText xml:space="preserve"> PAGEREF _Toc263067053 \h </w:instrText>
+        <w:instrText xml:space="preserve"> PAGEREF _Toc263071906 \h </w:instrText>
       </w:r>
       <w:r>
         <w:rPr>
@@ -4984,7 +5061,7 @@
         <w:rPr>
           <w:noProof/>
         </w:rPr>
-        <w:t>35</w:t>
+        <w:t>37</w:t>
       </w:r>
       <w:r>
         <w:rPr>
@@ -5043,7 +5120,7 @@
         <w:rPr>
           <w:noProof/>
         </w:rPr>
-        <w:instrText xml:space="preserve"> PAGEREF _Toc263067054 \h </w:instrText>
+        <w:instrText xml:space="preserve"> PAGEREF _Toc263071907 \h </w:instrText>
       </w:r>
       <w:r>
         <w:rPr>
@@ -5060,7 +5137,7 @@
         <w:rPr>
           <w:noProof/>
         </w:rPr>
-        <w:t>40</w:t>
+        <w:t>42</w:t>
       </w:r>
       <w:r>
         <w:rPr>
@@ -5119,7 +5196,7 @@
         <w:rPr>
           <w:noProof/>
         </w:rPr>
-        <w:instrText xml:space="preserve"> PAGEREF _Toc263067055 \h </w:instrText>
+        <w:instrText xml:space="preserve"> PAGEREF _Toc263071908 \h </w:instrText>
       </w:r>
       <w:r>
         <w:rPr>
@@ -5136,7 +5213,7 @@
         <w:rPr>
           <w:noProof/>
         </w:rPr>
-        <w:t>40</w:t>
+        <w:t>42</w:t>
       </w:r>
       <w:r>
         <w:rPr>
@@ -5196,7 +5273,7 @@
         <w:rPr>
           <w:noProof/>
         </w:rPr>
-        <w:instrText xml:space="preserve"> PAGEREF _Toc263067056 \h </w:instrText>
+        <w:instrText xml:space="preserve"> PAGEREF _Toc263071909 \h </w:instrText>
       </w:r>
       <w:r>
         <w:rPr>
@@ -5213,7 +5290,7 @@
         <w:rPr>
           <w:noProof/>
         </w:rPr>
-        <w:t>40</w:t>
+        <w:t>42</w:t>
       </w:r>
       <w:r>
         <w:rPr>
@@ -5273,7 +5350,7 @@
         <w:rPr>
           <w:noProof/>
         </w:rPr>
-        <w:instrText xml:space="preserve"> PAGEREF _Toc263067057 \h </w:instrText>
+        <w:instrText xml:space="preserve"> PAGEREF _Toc263071910 \h </w:instrText>
       </w:r>
       <w:r>
         <w:rPr>
@@ -5290,7 +5367,7 @@
         <w:rPr>
           <w:noProof/>
         </w:rPr>
-        <w:t>41</w:t>
+        <w:t>43</w:t>
       </w:r>
       <w:r>
         <w:rPr>
@@ -5350,7 +5427,7 @@
         <w:rPr>
           <w:noProof/>
         </w:rPr>
-        <w:instrText xml:space="preserve"> PAGEREF _Toc263067058 \h </w:instrText>
+        <w:instrText xml:space="preserve"> PAGEREF _Toc263071911 \h </w:instrText>
       </w:r>
       <w:r>
         <w:rPr>
@@ -5367,7 +5444,7 @@
         <w:rPr>
           <w:noProof/>
         </w:rPr>
-        <w:t>41</w:t>
+        <w:t>43</w:t>
       </w:r>
       <w:r>
         <w:rPr>
@@ -5426,7 +5503,7 @@
         <w:rPr>
           <w:noProof/>
         </w:rPr>
-        <w:instrText xml:space="preserve"> PAGEREF _Toc263067059 \h </w:instrText>
+        <w:instrText xml:space="preserve"> PAGEREF _Toc263071912 \h </w:instrText>
       </w:r>
       <w:r>
         <w:rPr>
@@ -5443,7 +5520,7 @@
         <w:rPr>
           <w:noProof/>
         </w:rPr>
-        <w:t>42</w:t>
+        <w:t>44</w:t>
       </w:r>
       <w:r>
         <w:rPr>
@@ -5502,7 +5579,7 @@
         <w:rPr>
           <w:noProof/>
         </w:rPr>
-        <w:instrText xml:space="preserve"> PAGEREF _Toc263067060 \h </w:instrText>
+        <w:instrText xml:space="preserve"> PAGEREF _Toc263071913 \h </w:instrText>
       </w:r>
       <w:r>
         <w:rPr>
@@ -5519,7 +5596,7 @@
         <w:rPr>
           <w:noProof/>
         </w:rPr>
-        <w:t>43</w:t>
+        <w:t>45</w:t>
       </w:r>
       <w:r>
         <w:rPr>
@@ -5563,7 +5640,7 @@
         </w:rPr>
       </w:pPr>
       <w:bookmarkStart w:id="7" w:name="_Toc387133233"/>
-      <w:bookmarkStart w:id="8" w:name="_Toc263067000"/>
+      <w:bookmarkStart w:id="8" w:name="_Toc263071852"/>
       <w:r>
         <w:rPr>
           <w:lang w:val="en-GB"/>
@@ -7161,7 +7238,7 @@
           <w:lang w:val="en-GB"/>
         </w:rPr>
       </w:pPr>
-      <w:bookmarkStart w:id="9" w:name="_Toc263067001"/>
+      <w:bookmarkStart w:id="9" w:name="_Toc263071853"/>
       <w:r>
         <w:rPr>
           <w:lang w:val="en-GB"/>
@@ -7237,13 +7314,22 @@
     </w:p>
     <w:p>
       <w:r>
-        <w:t xml:space="preserve">In order to have both backup and file sharing while maintaining source code history we decided to use a software versioning tool. </w:t>
-      </w:r>
-      <w:proofErr w:type="spellStart"/>
-      <w:r>
-        <w:t>Svn</w:t>
-      </w:r>
-      <w:proofErr w:type="spellEnd"/>
+        <w:t>In order to have both backup and file sharing while maintaining source code history we decided to use a software versioning tool. S</w:t>
+      </w:r>
+      <w:r>
+        <w:t>ubversion (</w:t>
+      </w:r>
+      <w:proofErr w:type="spellStart"/>
+      <w:r>
+        <w:t>s</w:t>
+      </w:r>
+      <w:r>
+        <w:t>vn</w:t>
+      </w:r>
+      <w:proofErr w:type="spellEnd"/>
+      <w:r>
+        <w:t>)</w:t>
+      </w:r>
       <w:r>
         <w:t xml:space="preserve"> has been chosen along with </w:t>
       </w:r>
@@ -7641,7 +7727,7 @@
       <w:pPr>
         <w:pStyle w:val="Titolo2"/>
       </w:pPr>
-      <w:bookmarkStart w:id="10" w:name="_Toc263067002"/>
+      <w:bookmarkStart w:id="10" w:name="_Toc263071854"/>
       <w:proofErr w:type="spellStart"/>
       <w:r>
         <w:lastRenderedPageBreak/>
@@ -8322,7 +8408,7 @@
           <w:lang w:val="en-GB"/>
         </w:rPr>
       </w:pPr>
-      <w:bookmarkStart w:id="11" w:name="_Toc263067003"/>
+      <w:bookmarkStart w:id="11" w:name="_Toc263071855"/>
       <w:r>
         <w:rPr>
           <w:lang w:val="en-GB"/>
@@ -8336,7 +8422,7 @@
       <w:pPr>
         <w:pStyle w:val="Titolo2"/>
       </w:pPr>
-      <w:bookmarkStart w:id="12" w:name="_Toc263067004"/>
+      <w:bookmarkStart w:id="12" w:name="_Toc263071856"/>
       <w:r>
         <w:t>Header files</w:t>
       </w:r>
@@ -8356,7 +8442,7 @@
       <w:pPr>
         <w:pStyle w:val="Titolo3"/>
       </w:pPr>
-      <w:bookmarkStart w:id="13" w:name="_Toc263067005"/>
+      <w:bookmarkStart w:id="13" w:name="_Toc263071857"/>
       <w:proofErr w:type="spellStart"/>
       <w:r>
         <w:t>Stopwatch.h</w:t>
@@ -8812,7 +8898,7 @@
       <w:pPr>
         <w:pStyle w:val="Titolo3"/>
       </w:pPr>
-      <w:bookmarkStart w:id="14" w:name="_Toc263067006"/>
+      <w:bookmarkStart w:id="14" w:name="_Toc263071858"/>
       <w:proofErr w:type="spellStart"/>
       <w:r>
         <w:t>Header.h</w:t>
@@ -9439,7 +9525,7 @@
       <w:pPr>
         <w:pStyle w:val="Titolo3"/>
       </w:pPr>
-      <w:bookmarkStart w:id="15" w:name="_Toc263067007"/>
+      <w:bookmarkStart w:id="15" w:name="_Toc263071859"/>
       <w:proofErr w:type="spellStart"/>
       <w:proofErr w:type="gramStart"/>
       <w:r>
@@ -9770,7 +9856,7 @@
       <w:pPr>
         <w:pStyle w:val="Titolo3"/>
       </w:pPr>
-      <w:bookmarkStart w:id="16" w:name="_Toc263067008"/>
+      <w:bookmarkStart w:id="16" w:name="_Toc263071860"/>
       <w:proofErr w:type="spellStart"/>
       <w:r>
         <w:t>InOut.h</w:t>
@@ -9792,7 +9878,7 @@
       <w:pPr>
         <w:pStyle w:val="Titolo2"/>
       </w:pPr>
-      <w:bookmarkStart w:id="17" w:name="_Toc263067009"/>
+      <w:bookmarkStart w:id="17" w:name="_Toc263071861"/>
       <w:r>
         <w:t>Common Operations</w:t>
       </w:r>
@@ -9822,7 +9908,7 @@
       <w:pPr>
         <w:pStyle w:val="Titolo3"/>
       </w:pPr>
-      <w:bookmarkStart w:id="18" w:name="_Toc263067010"/>
+      <w:bookmarkStart w:id="18" w:name="_Toc263071862"/>
       <w:r>
         <w:t>Launch parameters</w:t>
       </w:r>
@@ -9951,7 +10037,7 @@
       <w:pPr>
         <w:pStyle w:val="Titolo3"/>
       </w:pPr>
-      <w:bookmarkStart w:id="19" w:name="_Toc263067011"/>
+      <w:bookmarkStart w:id="19" w:name="_Toc263071863"/>
       <w:r>
         <w:t>Input / output</w:t>
       </w:r>
@@ -9990,7 +10076,7 @@
       <w:pPr>
         <w:pStyle w:val="Titolo3"/>
       </w:pPr>
-      <w:bookmarkStart w:id="20" w:name="_Toc263067012"/>
+      <w:bookmarkStart w:id="20" w:name="_Toc263071864"/>
       <w:r>
         <w:t>CSV file</w:t>
       </w:r>
@@ -10225,7 +10311,7 @@
       <w:pPr>
         <w:pStyle w:val="Titolo3"/>
       </w:pPr>
-      <w:bookmarkStart w:id="21" w:name="_Toc263067013"/>
+      <w:bookmarkStart w:id="21" w:name="_Toc263071865"/>
       <w:r>
         <w:t>Data Structures</w:t>
       </w:r>
@@ -10253,7 +10339,7 @@
       <w:pPr>
         <w:pStyle w:val="Titolo3"/>
       </w:pPr>
-      <w:bookmarkStart w:id="22" w:name="_Toc263067014"/>
+      <w:bookmarkStart w:id="22" w:name="_Toc263071866"/>
       <w:r>
         <w:t>Free</w:t>
       </w:r>
@@ -10296,7 +10382,7 @@
       <w:pPr>
         <w:pStyle w:val="Titolo2"/>
       </w:pPr>
-      <w:bookmarkStart w:id="23" w:name="_Toc263067015"/>
+      <w:bookmarkStart w:id="23" w:name="_Toc263071867"/>
       <w:r>
         <w:t>Cannon Algorithm</w:t>
       </w:r>
@@ -10309,7 +10395,7 @@
           <w:lang w:bidi="ar-SA"/>
         </w:rPr>
       </w:pPr>
-      <w:bookmarkStart w:id="24" w:name="_Toc263067016"/>
+      <w:bookmarkStart w:id="24" w:name="_Toc263071868"/>
       <w:r>
         <w:rPr>
           <w:lang w:bidi="ar-SA"/>
@@ -10872,7 +10958,7 @@
           <w:lang w:bidi="ar-SA"/>
         </w:rPr>
       </w:pPr>
-      <w:bookmarkStart w:id="25" w:name="_Toc263067017"/>
+      <w:bookmarkStart w:id="25" w:name="_Toc263071869"/>
       <w:r>
         <w:rPr>
           <w:lang w:bidi="ar-SA"/>
@@ -11346,7 +11432,7 @@
           <w:lang w:bidi="ar-SA"/>
         </w:rPr>
       </w:pPr>
-      <w:bookmarkStart w:id="26" w:name="_Toc263067018"/>
+      <w:bookmarkStart w:id="26" w:name="_Toc263071870"/>
       <w:r>
         <w:rPr>
           <w:lang w:bidi="ar-SA"/>
@@ -11523,7 +11609,7 @@
           <w:lang w:bidi="ar-SA"/>
         </w:rPr>
       </w:pPr>
-      <w:bookmarkStart w:id="27" w:name="_Toc263067019"/>
+      <w:bookmarkStart w:id="27" w:name="_Toc263071871"/>
       <w:r>
         <w:rPr>
           <w:lang w:bidi="ar-SA"/>
@@ -12860,7 +12946,7 @@
           <w:lang w:bidi="ar-SA"/>
         </w:rPr>
       </w:pPr>
-      <w:bookmarkStart w:id="28" w:name="_Toc263067020"/>
+      <w:bookmarkStart w:id="28" w:name="_Toc263071872"/>
       <w:r>
         <w:rPr>
           <w:lang w:bidi="ar-SA"/>
@@ -12977,7 +13063,7 @@
       <w:pPr>
         <w:pStyle w:val="Titolo3"/>
       </w:pPr>
-      <w:bookmarkStart w:id="29" w:name="_Toc263067021"/>
+      <w:bookmarkStart w:id="29" w:name="_Toc263071873"/>
       <w:r>
         <w:t>Result matrix computation</w:t>
       </w:r>
@@ -13230,7 +13316,7 @@
       <w:pPr>
         <w:pStyle w:val="Titolo2"/>
       </w:pPr>
-      <w:bookmarkStart w:id="30" w:name="_Toc263067022"/>
+      <w:bookmarkStart w:id="30" w:name="_Toc263071874"/>
       <w:r>
         <w:t>Processor Farm</w:t>
       </w:r>
@@ -13243,7 +13329,7 @@
           <w:lang w:bidi="ar-SA"/>
         </w:rPr>
       </w:pPr>
-      <w:bookmarkStart w:id="31" w:name="_Toc263067023"/>
+      <w:bookmarkStart w:id="31" w:name="_Toc263071875"/>
       <w:r>
         <w:rPr>
           <w:lang w:bidi="ar-SA"/>
@@ -13418,7 +13504,7 @@
           <w:lang w:bidi="ar-SA"/>
         </w:rPr>
       </w:pPr>
-      <w:bookmarkStart w:id="32" w:name="_Toc263067024"/>
+      <w:bookmarkStart w:id="32" w:name="_Toc263071876"/>
       <w:r>
         <w:rPr>
           <w:lang w:bidi="ar-SA"/>
@@ -13768,7 +13854,7 @@
           <w:lang w:bidi="ar-SA"/>
         </w:rPr>
       </w:pPr>
-      <w:bookmarkStart w:id="33" w:name="_Toc263067025"/>
+      <w:bookmarkStart w:id="33" w:name="_Toc263071877"/>
       <w:r>
         <w:rPr>
           <w:lang w:bidi="ar-SA"/>
@@ -14534,7 +14620,7 @@
       <w:pPr>
         <w:pStyle w:val="Titolo3"/>
       </w:pPr>
-      <w:bookmarkStart w:id="34" w:name="_Toc263067026"/>
+      <w:bookmarkStart w:id="34" w:name="_Toc263071878"/>
       <w:r>
         <w:t>Communication of consecutive A rows and r</w:t>
       </w:r>
@@ -15101,7 +15187,7 @@
       <w:pPr>
         <w:pStyle w:val="Titolo2"/>
       </w:pPr>
-      <w:bookmarkStart w:id="35" w:name="_Toc263067027"/>
+      <w:bookmarkStart w:id="35" w:name="_Toc263071879"/>
       <w:r>
         <w:t xml:space="preserve">Matrix </w:t>
       </w:r>
@@ -15149,7 +15235,7 @@
           <w:lang w:bidi="ar-SA"/>
         </w:rPr>
       </w:pPr>
-      <w:bookmarkStart w:id="36" w:name="_Toc263067028"/>
+      <w:bookmarkStart w:id="36" w:name="_Toc263071880"/>
       <w:r>
         <w:rPr>
           <w:lang w:bidi="ar-SA"/>
@@ -15463,7 +15549,7 @@
           <w:lang w:bidi="ar-SA"/>
         </w:rPr>
       </w:pPr>
-      <w:bookmarkStart w:id="37" w:name="_Toc263067029"/>
+      <w:bookmarkStart w:id="37" w:name="_Toc263071881"/>
       <w:r>
         <w:rPr>
           <w:lang w:bidi="ar-SA"/>
@@ -15928,7 +16014,7 @@
           <w:lang w:bidi="ar-SA"/>
         </w:rPr>
       </w:pPr>
-      <w:bookmarkStart w:id="38" w:name="_Toc263067030"/>
+      <w:bookmarkStart w:id="38" w:name="_Toc263071882"/>
       <w:r>
         <w:rPr>
           <w:lang w:bidi="ar-SA"/>
@@ -16596,7 +16682,7 @@
           <w:lang w:bidi="ar-SA"/>
         </w:rPr>
       </w:pPr>
-      <w:bookmarkStart w:id="39" w:name="_Toc263067031"/>
+      <w:bookmarkStart w:id="39" w:name="_Toc263071883"/>
       <w:r>
         <w:rPr>
           <w:lang w:bidi="ar-SA"/>
@@ -16695,7 +16781,7 @@
           <w:lang w:bidi="ar-SA"/>
         </w:rPr>
       </w:pPr>
-      <w:bookmarkStart w:id="40" w:name="_Toc263067032"/>
+      <w:bookmarkStart w:id="40" w:name="_Toc263071884"/>
       <w:r>
         <w:rPr>
           <w:lang w:bidi="ar-SA"/>
@@ -16965,7 +17051,7 @@
       <w:pPr>
         <w:pStyle w:val="Titolo2"/>
       </w:pPr>
-      <w:bookmarkStart w:id="41" w:name="_Toc263067033"/>
+      <w:bookmarkStart w:id="41" w:name="_Toc263071885"/>
       <w:r>
         <w:t xml:space="preserve">Matrix </w:t>
       </w:r>
@@ -17013,7 +17099,7 @@
           <w:lang w:bidi="ar-SA"/>
         </w:rPr>
       </w:pPr>
-      <w:bookmarkStart w:id="42" w:name="_Toc263067034"/>
+      <w:bookmarkStart w:id="42" w:name="_Toc263071886"/>
       <w:r>
         <w:rPr>
           <w:lang w:bidi="ar-SA"/>
@@ -17567,7 +17653,7 @@
           <w:lang w:bidi="ar-SA"/>
         </w:rPr>
       </w:pPr>
-      <w:bookmarkStart w:id="43" w:name="_Toc263067035"/>
+      <w:bookmarkStart w:id="43" w:name="_Toc263071887"/>
       <w:r>
         <w:rPr>
           <w:lang w:bidi="ar-SA"/>
@@ -18064,7 +18150,7 @@
           <w:lang w:bidi="ar-SA"/>
         </w:rPr>
       </w:pPr>
-      <w:bookmarkStart w:id="44" w:name="_Toc263067036"/>
+      <w:bookmarkStart w:id="44" w:name="_Toc263071888"/>
       <w:r>
         <w:rPr>
           <w:lang w:bidi="ar-SA"/>
@@ -18156,7 +18242,7 @@
           <w:lang w:bidi="ar-SA"/>
         </w:rPr>
       </w:pPr>
-      <w:bookmarkStart w:id="45" w:name="_Toc263067037"/>
+      <w:bookmarkStart w:id="45" w:name="_Toc263071889"/>
       <w:r>
         <w:rPr>
           <w:lang w:bidi="ar-SA"/>
@@ -18782,7 +18868,7 @@
       <w:pPr>
         <w:pStyle w:val="Titolo2"/>
       </w:pPr>
-      <w:bookmarkStart w:id="46" w:name="_Toc263067038"/>
+      <w:bookmarkStart w:id="46" w:name="_Toc263071890"/>
       <w:r>
         <w:t xml:space="preserve">Support applications: </w:t>
       </w:r>
@@ -19172,7 +19258,7 @@
       <w:pPr>
         <w:pStyle w:val="Titolo2"/>
       </w:pPr>
-      <w:bookmarkStart w:id="47" w:name="_Toc263067039"/>
+      <w:bookmarkStart w:id="47" w:name="_Toc263071891"/>
       <w:r>
         <w:t>Support applications: Matrix Creator</w:t>
       </w:r>
@@ -19309,7 +19395,7 @@
           <w:lang w:val="en-GB"/>
         </w:rPr>
       </w:pPr>
-      <w:bookmarkStart w:id="48" w:name="_Toc263067040"/>
+      <w:bookmarkStart w:id="48" w:name="_Toc263071892"/>
       <w:r>
         <w:rPr>
           <w:lang w:val="en-GB"/>
@@ -19323,7 +19409,7 @@
       <w:pPr>
         <w:pStyle w:val="Titolo2"/>
       </w:pPr>
-      <w:bookmarkStart w:id="49" w:name="_Toc263067041"/>
+      <w:bookmarkStart w:id="49" w:name="_Toc263071893"/>
       <w:r>
         <w:t xml:space="preserve">Testing </w:t>
       </w:r>
@@ -19336,24 +19422,582 @@
       <w:bookmarkEnd w:id="49"/>
     </w:p>
     <w:p>
+      <w:r>
+        <w:t>The final tests have been done in the HPC Cluster of the DAIS</w:t>
+      </w:r>
+      <w:r>
+        <w:t>. This cluster is composed of 5 machine</w:t>
+      </w:r>
+      <w:r>
+        <w:t>s</w:t>
+      </w:r>
+      <w:r>
+        <w:t xml:space="preserve"> (master + 4 slaves) in a private LAN (reachable with </w:t>
+      </w:r>
+      <w:proofErr w:type="spellStart"/>
+      <w:r>
+        <w:t>ssh</w:t>
+      </w:r>
+      <w:proofErr w:type="spellEnd"/>
+      <w:r>
+        <w:t>) connected in Gigabit Ethernet.</w:t>
+      </w:r>
+      <w:r>
+        <w:t xml:space="preserve"> </w:t>
+      </w:r>
+      <w:r>
+        <w:t>Here are described some features of a single cluster machine:</w:t>
+      </w:r>
+    </w:p>
+    <w:p>
+      <w:pPr>
+        <w:pStyle w:val="Paragrafoelenco"/>
+        <w:numPr>
+          <w:ilvl w:val="0"/>
+          <w:numId w:val="49"/>
+        </w:numPr>
+      </w:pPr>
+      <w:r>
+        <w:t>I</w:t>
+      </w:r>
+      <w:r>
+        <w:t xml:space="preserve">ntel(R) Core(TM) i3 CPU </w:t>
+      </w:r>
+      <w:r>
+        <w:t>550  @ 3.20GHz</w:t>
+      </w:r>
+    </w:p>
+    <w:p>
+      <w:pPr>
+        <w:pStyle w:val="Paragrafoelenco"/>
+        <w:numPr>
+          <w:ilvl w:val="0"/>
+          <w:numId w:val="49"/>
+        </w:numPr>
+      </w:pPr>
+      <w:r>
+        <w:t>Architecture:</w:t>
+      </w:r>
+      <w:r>
+        <w:t xml:space="preserve"> </w:t>
+      </w:r>
+      <w:r>
+        <w:t>x86_64</w:t>
+      </w:r>
+    </w:p>
+    <w:p>
+      <w:pPr>
+        <w:pStyle w:val="Paragrafoelenco"/>
+        <w:numPr>
+          <w:ilvl w:val="0"/>
+          <w:numId w:val="49"/>
+        </w:numPr>
+      </w:pPr>
+      <w:r>
+        <w:t>L1d cache:</w:t>
+      </w:r>
+      <w:r>
+        <w:t xml:space="preserve"> </w:t>
+      </w:r>
+      <w:r>
+        <w:t>32K</w:t>
+      </w:r>
+      <w:r>
+        <w:t xml:space="preserve">, </w:t>
+      </w:r>
+      <w:r>
+        <w:t>L1i cache:</w:t>
+      </w:r>
+      <w:r>
+        <w:t xml:space="preserve"> </w:t>
+      </w:r>
+      <w:r>
+        <w:t>32K</w:t>
+      </w:r>
+      <w:r>
+        <w:t xml:space="preserve">, </w:t>
+      </w:r>
+      <w:r>
+        <w:t>L2 cache:</w:t>
+      </w:r>
+      <w:r>
+        <w:t xml:space="preserve"> </w:t>
+      </w:r>
+      <w:r>
+        <w:t>256K</w:t>
+      </w:r>
+      <w:r>
+        <w:t xml:space="preserve">, </w:t>
+      </w:r>
+      <w:r>
+        <w:t>L3 cache:</w:t>
+      </w:r>
+      <w:r>
+        <w:t xml:space="preserve"> </w:t>
+      </w:r>
+      <w:r>
+        <w:t>4096K</w:t>
+      </w:r>
+    </w:p>
+    <w:p>
+      <w:pPr>
+        <w:pStyle w:val="Paragrafoelenco"/>
+        <w:numPr>
+          <w:ilvl w:val="0"/>
+          <w:numId w:val="49"/>
+        </w:numPr>
+      </w:pPr>
+      <w:r>
+        <w:t>Memory: 3,8 GB</w:t>
+      </w:r>
+    </w:p>
+    <w:p>
+      <w:r>
+        <w:t>Other minor tests have been executed in our machine</w:t>
+      </w:r>
+      <w:r>
+        <w:t>s</w:t>
+      </w:r>
+      <w:r>
+        <w:t xml:space="preserve">, in order to make some comparisons with the cluster one (please refer to the development environment chapter </w:t>
+      </w:r>
+      <w:r>
+        <w:t>for the main features of these machines).</w:t>
+      </w:r>
+    </w:p>
+    <w:p>
+      <w:pPr>
+        <w:pStyle w:val="Titolo3"/>
+      </w:pPr>
+      <w:bookmarkStart w:id="50" w:name="_Toc263071894"/>
+      <w:r>
+        <w:t>HPC Cluster</w:t>
+      </w:r>
+      <w:r>
+        <w:t xml:space="preserve"> usage notes (from </w:t>
+      </w:r>
+      <w:proofErr w:type="spellStart"/>
+      <w:r>
+        <w:t>hpc</w:t>
+      </w:r>
+      <w:proofErr w:type="spellEnd"/>
+      <w:r>
+        <w:t xml:space="preserve"> course webpage)</w:t>
+      </w:r>
+      <w:bookmarkEnd w:id="50"/>
+    </w:p>
+    <w:p>
+      <w:r>
+        <w:t>The cluster is composed of 5 node</w:t>
+      </w:r>
+      <w:r>
+        <w:t>s.</w:t>
+      </w:r>
+      <w:r>
+        <w:t xml:space="preserve"> The</w:t>
+      </w:r>
+      <w:r>
+        <w:t xml:space="preserve"> front-end machine has two network interfaces. One of these interfaces is connected to a fast Gigabit switch with all the other 5 hosts. The /</w:t>
+      </w:r>
+      <w:proofErr w:type="spellStart"/>
+      <w:r>
+        <w:t>etc</w:t>
+      </w:r>
+      <w:proofErr w:type="spellEnd"/>
+      <w:r>
+        <w:t>/hosts file contains the domain names of all these hosts:</w:t>
+      </w:r>
+    </w:p>
+    <w:p>
+      <w:pPr>
+        <w:pStyle w:val="Codice"/>
+      </w:pPr>
+      <w:r>
+        <w:t xml:space="preserve">192.168.100.1   master </w:t>
+      </w:r>
+    </w:p>
+    <w:p>
+      <w:pPr>
+        <w:pStyle w:val="Codice"/>
+      </w:pPr>
+      <w:r>
+        <w:t xml:space="preserve">192.168.100.101 node001 </w:t>
+      </w:r>
+    </w:p>
+    <w:p>
+      <w:pPr>
+        <w:pStyle w:val="Codice"/>
+      </w:pPr>
+      <w:r>
+        <w:t xml:space="preserve">192.168.100.102 node002 </w:t>
+      </w:r>
+    </w:p>
+    <w:p>
+      <w:pPr>
+        <w:pStyle w:val="Codice"/>
+      </w:pPr>
+      <w:r>
+        <w:t xml:space="preserve">192.168.100.103 node003 </w:t>
+      </w:r>
+    </w:p>
+    <w:p>
+      <w:pPr>
+        <w:pStyle w:val="Codice"/>
+      </w:pPr>
+      <w:r>
+        <w:t xml:space="preserve">192.168.100.104 node004 </w:t>
+      </w:r>
+    </w:p>
+    <w:p>
+      <w:pPr>
+        <w:pStyle w:val="Codice"/>
+      </w:pPr>
+    </w:p>
+    <w:p>
+      <w:r>
+        <w:t xml:space="preserve">Note that </w:t>
+      </w:r>
+      <w:proofErr w:type="spellStart"/>
+      <w:r>
+        <w:t>hpc</w:t>
+      </w:r>
+      <w:proofErr w:type="spellEnd"/>
+      <w:r>
+        <w:t xml:space="preserve"> and master are two domain na</w:t>
+      </w:r>
+      <w:r>
+        <w:t xml:space="preserve">mes for the same physical host. </w:t>
+      </w:r>
+      <w:r>
+        <w:t>The home directories are located on the disks of the host master, which exports them to all the other nodes of the cluster.</w:t>
+      </w:r>
+    </w:p>
+    <w:p>
+      <w:r>
+        <w:t xml:space="preserve">To run an MPI program written in C, compile using the scripts </w:t>
+      </w:r>
+      <w:proofErr w:type="spellStart"/>
+      <w:r>
+        <w:t>mpicc</w:t>
+      </w:r>
+      <w:proofErr w:type="spellEnd"/>
+      <w:r>
+        <w:t>, install the public key on .</w:t>
+      </w:r>
+      <w:proofErr w:type="spellStart"/>
+      <w:r>
+        <w:t>ssh</w:t>
+      </w:r>
+      <w:proofErr w:type="spellEnd"/>
+      <w:r>
+        <w:t>/</w:t>
+      </w:r>
+      <w:proofErr w:type="spellStart"/>
+      <w:r>
+        <w:t>authorized_keys</w:t>
+      </w:r>
+      <w:proofErr w:type="spellEnd"/>
+      <w:r>
+        <w:t xml:space="preserve"> in the home directory, prepare a file (e.g. hosts) with the names of the 6 machines (master, node001, node002, node003, node004), and run programs using </w:t>
+      </w:r>
+      <w:proofErr w:type="spellStart"/>
+      <w:r>
+        <w:t>mpirun</w:t>
+      </w:r>
+      <w:proofErr w:type="spellEnd"/>
+      <w:r>
+        <w:t xml:space="preserve"> or </w:t>
+      </w:r>
+      <w:proofErr w:type="spellStart"/>
+      <w:r>
+        <w:t>mpiexec</w:t>
+      </w:r>
+      <w:proofErr w:type="spellEnd"/>
+      <w:r>
+        <w:t>. For example:</w:t>
+      </w:r>
+    </w:p>
+    <w:p>
+      <w:pPr>
+        <w:pStyle w:val="Codice"/>
+      </w:pPr>
+      <w:r>
+        <w:t xml:space="preserve">%&gt; </w:t>
+      </w:r>
+      <w:proofErr w:type="spellStart"/>
+      <w:proofErr w:type="gramStart"/>
+      <w:r>
+        <w:t>mpirun</w:t>
+      </w:r>
+      <w:proofErr w:type="spellEnd"/>
+      <w:proofErr w:type="gramEnd"/>
+      <w:r>
+        <w:t xml:space="preserve"> -</w:t>
+      </w:r>
+      <w:proofErr w:type="spellStart"/>
+      <w:r>
+        <w:t>np</w:t>
+      </w:r>
+      <w:proofErr w:type="spellEnd"/>
+      <w:r>
+        <w:t xml:space="preserve"> 2 -</w:t>
+      </w:r>
+      <w:proofErr w:type="spellStart"/>
+      <w:r>
+        <w:t>machinefile</w:t>
+      </w:r>
+      <w:proofErr w:type="spellEnd"/>
+      <w:r>
+        <w:t xml:space="preserve"> hosts ./</w:t>
+      </w:r>
+      <w:proofErr w:type="spellStart"/>
+      <w:r>
+        <w:t>cpi</w:t>
+      </w:r>
+      <w:proofErr w:type="spellEnd"/>
+    </w:p>
+    <w:p>
+      <w:pPr>
+        <w:pStyle w:val="Codice"/>
+      </w:pPr>
+      <w:r>
+        <w:t xml:space="preserve">%&gt; </w:t>
+      </w:r>
+      <w:proofErr w:type="spellStart"/>
+      <w:proofErr w:type="gramStart"/>
+      <w:r>
+        <w:t>mpiexec</w:t>
+      </w:r>
+      <w:proofErr w:type="spellEnd"/>
+      <w:proofErr w:type="gramEnd"/>
+      <w:r>
+        <w:t xml:space="preserve"> -n 2 -</w:t>
+      </w:r>
+      <w:proofErr w:type="spellStart"/>
+      <w:r>
+        <w:t>machinefile</w:t>
+      </w:r>
+      <w:proofErr w:type="spellEnd"/>
+      <w:r>
+        <w:t xml:space="preserve"> hosts ./</w:t>
+      </w:r>
+      <w:proofErr w:type="spellStart"/>
+      <w:r>
+        <w:t>cpi</w:t>
+      </w:r>
+      <w:proofErr w:type="spellEnd"/>
+    </w:p>
+    <w:p>
+      <w:pPr>
+        <w:pStyle w:val="Codice"/>
+      </w:pPr>
+    </w:p>
+    <w:p>
+      <w:r>
+        <w:t>On each machine you can use the local disk to store input/output/temporary files accessed/prod</w:t>
+      </w:r>
+      <w:r>
+        <w:t xml:space="preserve">uced by the various MPI tasks. </w:t>
+      </w:r>
+      <w:r>
+        <w:t>This local disk on each node corresponds to the /scratch directory.</w:t>
+      </w:r>
+    </w:p>
+    <w:p>
       <w:pPr>
         <w:pStyle w:val="Titolo2"/>
       </w:pPr>
-      <w:bookmarkStart w:id="50" w:name="_Toc263067042"/>
+      <w:bookmarkStart w:id="51" w:name="_Toc263071895"/>
       <w:r>
         <w:t>Testing Environment Configuration</w:t>
       </w:r>
-      <w:bookmarkEnd w:id="50"/>
+      <w:bookmarkEnd w:id="51"/>
+    </w:p>
+    <w:p>
+      <w:r>
+        <w:lastRenderedPageBreak/>
+        <w:t xml:space="preserve">In order to configure the testing environment, is necessary to create a directory in the master machine in the selected user root, named </w:t>
+      </w:r>
+      <w:proofErr w:type="spellStart"/>
+      <w:r>
+        <w:t>hpc_temp</w:t>
+      </w:r>
+      <w:proofErr w:type="spellEnd"/>
+      <w:r>
+        <w:t>. This directory will contain other three directories:</w:t>
+      </w:r>
+    </w:p>
+    <w:p>
+      <w:pPr>
+        <w:pStyle w:val="Paragrafoelenco"/>
+        <w:numPr>
+          <w:ilvl w:val="0"/>
+          <w:numId w:val="48"/>
+        </w:numPr>
+      </w:pPr>
+      <w:proofErr w:type="spellStart"/>
+      <w:proofErr w:type="gramStart"/>
+      <w:r>
+        <w:t>hpc</w:t>
+      </w:r>
+      <w:proofErr w:type="gramEnd"/>
+      <w:r>
+        <w:t>_input</w:t>
+      </w:r>
+      <w:proofErr w:type="spellEnd"/>
+      <w:r>
+        <w:t xml:space="preserve">: this directory contains all the input matrices used with the i/o parameter activated. Notice that these matrices need to be created before with the Matrix Creator tool, otherwise the program will not be able to perform any computation (only if i/o parameter activated) and will return an error message. </w:t>
+      </w:r>
+    </w:p>
+    <w:p>
+      <w:pPr>
+        <w:pStyle w:val="Paragrafoelenco"/>
+        <w:numPr>
+          <w:ilvl w:val="0"/>
+          <w:numId w:val="48"/>
+        </w:numPr>
+      </w:pPr>
+      <w:proofErr w:type="spellStart"/>
+      <w:proofErr w:type="gramStart"/>
+      <w:r>
+        <w:t>hpc</w:t>
+      </w:r>
+      <w:proofErr w:type="gramEnd"/>
+      <w:r>
+        <w:t>_output</w:t>
+      </w:r>
+      <w:proofErr w:type="spellEnd"/>
+      <w:r>
+        <w:t>: this directory will contain all the final output matrices created with i/o parameter i/o activated</w:t>
+      </w:r>
+    </w:p>
+    <w:p>
+      <w:pPr>
+        <w:pStyle w:val="Paragrafoelenco"/>
+        <w:numPr>
+          <w:ilvl w:val="0"/>
+          <w:numId w:val="48"/>
+        </w:numPr>
+      </w:pPr>
+      <w:proofErr w:type="spellStart"/>
+      <w:proofErr w:type="gramStart"/>
+      <w:r>
+        <w:t>hpc</w:t>
+      </w:r>
+      <w:proofErr w:type="gramEnd"/>
+      <w:r>
+        <w:t>_time_res</w:t>
+      </w:r>
+      <w:proofErr w:type="spellEnd"/>
+      <w:r>
+        <w:t xml:space="preserve">: it contains the </w:t>
+      </w:r>
+      <w:proofErr w:type="spellStart"/>
+      <w:r>
+        <w:t>csv</w:t>
+      </w:r>
+      <w:proofErr w:type="spellEnd"/>
+      <w:r>
+        <w:t xml:space="preserve"> file where all the time results are attached. </w:t>
+      </w:r>
+      <w:proofErr w:type="gramStart"/>
+      <w:r>
+        <w:t>n</w:t>
+      </w:r>
+      <w:r>
+        <w:t>otice</w:t>
+      </w:r>
+      <w:proofErr w:type="gramEnd"/>
+      <w:r>
+        <w:t xml:space="preserve"> that the file is not deleted when a new </w:t>
+      </w:r>
+      <w:r>
+        <w:t>program execution is launched, so the file may contains ‘dirty’ results from previous executions. Please delete this file before the execution every time you need new clean results.</w:t>
+      </w:r>
+    </w:p>
+    <w:p>
+      <w:r>
+        <w:t xml:space="preserve">The </w:t>
+      </w:r>
+      <w:proofErr w:type="spellStart"/>
+      <w:r>
+        <w:t>hpc_temp</w:t>
+      </w:r>
+      <w:proofErr w:type="spellEnd"/>
+      <w:r>
+        <w:t xml:space="preserve"> directory </w:t>
+      </w:r>
+      <w:r>
+        <w:t>(</w:t>
+      </w:r>
+      <w:r>
+        <w:t>along with the contained directories</w:t>
+      </w:r>
+      <w:r>
+        <w:t>)</w:t>
+      </w:r>
+      <w:r>
+        <w:t xml:space="preserve"> </w:t>
+      </w:r>
+      <w:r>
+        <w:t>is</w:t>
+      </w:r>
+      <w:r>
+        <w:t xml:space="preserve"> not versioned in </w:t>
+      </w:r>
+      <w:r>
+        <w:t>Subversion. This allow</w:t>
+      </w:r>
+      <w:r>
+        <w:t>s</w:t>
+      </w:r>
+      <w:r>
+        <w:t xml:space="preserve"> </w:t>
+      </w:r>
+      <w:proofErr w:type="gramStart"/>
+      <w:r>
+        <w:t>to collect</w:t>
+      </w:r>
+      <w:proofErr w:type="gramEnd"/>
+      <w:r>
+        <w:t xml:space="preserve"> different results in every systems, in order to compare them.</w:t>
+      </w:r>
+    </w:p>
+    <w:p>
+      <w:r>
+        <w:t xml:space="preserve">After the directories configuration, we can go on with the test. A test can be performed by simply connecting though </w:t>
+      </w:r>
+      <w:proofErr w:type="spellStart"/>
+      <w:proofErr w:type="gramStart"/>
+      <w:r>
+        <w:t>ssh</w:t>
+      </w:r>
+      <w:proofErr w:type="spellEnd"/>
+      <w:proofErr w:type="gramEnd"/>
+      <w:r>
+        <w:t xml:space="preserve"> to </w:t>
+      </w:r>
+      <w:r>
+        <w:t xml:space="preserve">the cluster and launching the desired program version through </w:t>
+      </w:r>
+      <w:proofErr w:type="spellStart"/>
+      <w:r>
+        <w:t>mpiexec</w:t>
+      </w:r>
+      <w:proofErr w:type="spellEnd"/>
+      <w:r>
+        <w:t>. But, in order to automatize all the test process, we write a simple python script that will perform all the selected execution with the desired parameters, by simply launching it. On the following paragraph this file is described.</w:t>
+      </w:r>
     </w:p>
     <w:p>
       <w:pPr>
         <w:pStyle w:val="Titolo3"/>
       </w:pPr>
-      <w:bookmarkStart w:id="51" w:name="_Toc263067043"/>
+      <w:bookmarkStart w:id="52" w:name="_Toc263071896"/>
       <w:r>
         <w:t>Testing implementation: python launcher</w:t>
       </w:r>
-      <w:bookmarkEnd w:id="51"/>
+      <w:bookmarkEnd w:id="52"/>
     </w:p>
     <w:p>
       <w:pPr>
@@ -19859,456 +20503,6 @@
       <w:r>
         <w:t>()</w:t>
       </w:r>
-    </w:p>
-    <w:p>
-      <w:pPr>
-        <w:pStyle w:val="Codice"/>
-      </w:pPr>
-      <w:r>
-        <w:tab/>
-      </w:r>
-      <w:proofErr w:type="gramStart"/>
-      <w:r>
-        <w:t>output</w:t>
-      </w:r>
-      <w:proofErr w:type="gramEnd"/>
-      <w:r>
-        <w:t xml:space="preserve"> = </w:t>
-      </w:r>
-      <w:proofErr w:type="spellStart"/>
-      <w:r>
-        <w:t>popen.stdout.read</w:t>
-      </w:r>
-      <w:proofErr w:type="spellEnd"/>
-      <w:r>
-        <w:t>()</w:t>
-      </w:r>
-    </w:p>
-    <w:p>
-      <w:pPr>
-        <w:pStyle w:val="Codice"/>
-      </w:pPr>
-      <w:r>
-        <w:tab/>
-      </w:r>
-      <w:proofErr w:type="gramStart"/>
-      <w:r>
-        <w:t>print</w:t>
-      </w:r>
-      <w:proofErr w:type="gramEnd"/>
-      <w:r>
-        <w:t xml:space="preserve"> output</w:t>
-      </w:r>
-    </w:p>
-    <w:p>
-      <w:pPr>
-        <w:pStyle w:val="Codice"/>
-      </w:pPr>
-      <w:r>
-        <w:tab/>
-      </w:r>
-    </w:p>
-    <w:p>
-      <w:pPr>
-        <w:pStyle w:val="Codice"/>
-      </w:pPr>
-      <w:proofErr w:type="spellStart"/>
-      <w:proofErr w:type="gramStart"/>
-      <w:r>
-        <w:t>def</w:t>
-      </w:r>
-      <w:proofErr w:type="spellEnd"/>
-      <w:proofErr w:type="gramEnd"/>
-      <w:r>
-        <w:t xml:space="preserve"> loops():</w:t>
-      </w:r>
-    </w:p>
-    <w:p>
-      <w:pPr>
-        <w:pStyle w:val="Codice"/>
-      </w:pPr>
-      <w:r>
-        <w:tab/>
-      </w:r>
-      <w:proofErr w:type="gramStart"/>
-      <w:r>
-        <w:t>print</w:t>
-      </w:r>
-      <w:proofErr w:type="gramEnd"/>
-      <w:r>
-        <w:t xml:space="preserve"> '*** Starting loops ***'</w:t>
-      </w:r>
-    </w:p>
-    <w:p>
-      <w:pPr>
-        <w:pStyle w:val="Codice"/>
-      </w:pPr>
-      <w:r>
-        <w:tab/>
-      </w:r>
-      <w:proofErr w:type="spellStart"/>
-      <w:proofErr w:type="gramStart"/>
-      <w:r>
-        <w:t>nprocs</w:t>
-      </w:r>
-      <w:proofErr w:type="spellEnd"/>
-      <w:proofErr w:type="gramEnd"/>
-      <w:r>
-        <w:t xml:space="preserve"> = ['5','10','17']</w:t>
-      </w:r>
-    </w:p>
-    <w:p>
-      <w:pPr>
-        <w:pStyle w:val="Codice"/>
-      </w:pPr>
-      <w:r>
-        <w:tab/>
-      </w:r>
-      <w:proofErr w:type="gramStart"/>
-      <w:r>
-        <w:t>execs</w:t>
-      </w:r>
-      <w:proofErr w:type="gramEnd"/>
-      <w:r>
-        <w:t xml:space="preserve"> = ['</w:t>
-      </w:r>
-      <w:proofErr w:type="spellStart"/>
-      <w:r>
-        <w:t>hpc_mpi_mm</w:t>
-      </w:r>
-      <w:proofErr w:type="spellEnd"/>
-      <w:r>
-        <w:t>/bin/</w:t>
-      </w:r>
-      <w:proofErr w:type="spellStart"/>
-      <w:r>
-        <w:t>hpc_mpi_mm</w:t>
-      </w:r>
-      <w:proofErr w:type="spellEnd"/>
-      <w:r>
-        <w:t>', '</w:t>
-      </w:r>
-      <w:proofErr w:type="spellStart"/>
-      <w:r>
-        <w:t>hpc_mpi_mm</w:t>
-      </w:r>
-      <w:proofErr w:type="spellEnd"/>
-      <w:r>
-        <w:t>-fast/bin/</w:t>
-      </w:r>
-      <w:proofErr w:type="spellStart"/>
-      <w:r>
-        <w:t>hpc_mpi_mm</w:t>
-      </w:r>
-      <w:proofErr w:type="spellEnd"/>
-      <w:r>
-        <w:t>-fast', '</w:t>
-      </w:r>
-      <w:proofErr w:type="spellStart"/>
-      <w:r>
-        <w:t>hpc_mpi_cannon</w:t>
-      </w:r>
-      <w:proofErr w:type="spellEnd"/>
-      <w:r>
-        <w:t>/bin/</w:t>
-      </w:r>
-      <w:proofErr w:type="spellStart"/>
-      <w:r>
-        <w:t>hpc_mpi_cannon</w:t>
-      </w:r>
-      <w:proofErr w:type="spellEnd"/>
-      <w:r>
-        <w:t>', '</w:t>
-      </w:r>
-      <w:proofErr w:type="spellStart"/>
-      <w:r>
-        <w:t>hpc_mpi_farm</w:t>
-      </w:r>
-      <w:proofErr w:type="spellEnd"/>
-      <w:r>
-        <w:t>/bin/</w:t>
-      </w:r>
-      <w:proofErr w:type="spellStart"/>
-      <w:r>
-        <w:t>hpc_mpi_farm</w:t>
-      </w:r>
-      <w:proofErr w:type="spellEnd"/>
-      <w:r>
-        <w:t>']</w:t>
-      </w:r>
-    </w:p>
-    <w:p>
-      <w:pPr>
-        <w:pStyle w:val="Codice"/>
-      </w:pPr>
-      <w:r>
-        <w:tab/>
-      </w:r>
-      <w:proofErr w:type="gramStart"/>
-      <w:r>
-        <w:t>optimization</w:t>
-      </w:r>
-      <w:proofErr w:type="gramEnd"/>
-      <w:r>
-        <w:t xml:space="preserve"> = [' ','-op ']</w:t>
-      </w:r>
-    </w:p>
-    <w:p>
-      <w:pPr>
-        <w:pStyle w:val="Codice"/>
-      </w:pPr>
-      <w:r>
-        <w:tab/>
-      </w:r>
-      <w:proofErr w:type="gramStart"/>
-      <w:r>
-        <w:t>dims</w:t>
-      </w:r>
-      <w:proofErr w:type="gramEnd"/>
-      <w:r>
-        <w:t xml:space="preserve"> = ['192','768','960']</w:t>
-      </w:r>
-    </w:p>
-    <w:p>
-      <w:pPr>
-        <w:pStyle w:val="Codice"/>
-      </w:pPr>
-      <w:r>
-        <w:tab/>
-      </w:r>
-      <w:proofErr w:type="spellStart"/>
-      <w:proofErr w:type="gramStart"/>
-      <w:r>
-        <w:t>configs</w:t>
-      </w:r>
-      <w:proofErr w:type="spellEnd"/>
-      <w:proofErr w:type="gramEnd"/>
-      <w:r>
-        <w:t xml:space="preserve"> = [' 0 0', ' 0 1', ' 0 2', ' 1 0', ' 1 1', ' 1 2',] #first </w:t>
-      </w:r>
-      <w:proofErr w:type="spellStart"/>
-      <w:r>
-        <w:t>digist</w:t>
-      </w:r>
-      <w:proofErr w:type="spellEnd"/>
-      <w:r>
-        <w:t xml:space="preserve"> is for i/o on/off, second digit is for </w:t>
-      </w:r>
-      <w:proofErr w:type="spellStart"/>
-      <w:r>
-        <w:t>load_func</w:t>
-      </w:r>
-      <w:proofErr w:type="spellEnd"/>
-      <w:r>
-        <w:t xml:space="preserve"> low/medium/high</w:t>
-      </w:r>
-    </w:p>
-    <w:p>
-      <w:pPr>
-        <w:pStyle w:val="Codice"/>
-      </w:pPr>
-      <w:r>
-        <w:tab/>
-      </w:r>
-    </w:p>
-    <w:p>
-      <w:pPr>
-        <w:pStyle w:val="Codice"/>
-      </w:pPr>
-      <w:r>
-        <w:tab/>
-      </w:r>
-      <w:proofErr w:type="gramStart"/>
-      <w:r>
-        <w:t>for</w:t>
-      </w:r>
-      <w:proofErr w:type="gramEnd"/>
-      <w:r>
-        <w:t xml:space="preserve"> </w:t>
-      </w:r>
-      <w:proofErr w:type="spellStart"/>
-      <w:r>
-        <w:t>nproc</w:t>
-      </w:r>
-      <w:proofErr w:type="spellEnd"/>
-      <w:r>
-        <w:t xml:space="preserve"> in </w:t>
-      </w:r>
-      <w:proofErr w:type="spellStart"/>
-      <w:r>
-        <w:t>nprocs</w:t>
-      </w:r>
-      <w:proofErr w:type="spellEnd"/>
-      <w:r>
-        <w:t>:</w:t>
-      </w:r>
-    </w:p>
-    <w:p>
-      <w:pPr>
-        <w:pStyle w:val="Codice"/>
-      </w:pPr>
-      <w:r>
-        <w:tab/>
-      </w:r>
-      <w:r>
-        <w:tab/>
-      </w:r>
-      <w:proofErr w:type="gramStart"/>
-      <w:r>
-        <w:t>for</w:t>
-      </w:r>
-      <w:proofErr w:type="gramEnd"/>
-      <w:r>
-        <w:t xml:space="preserve"> exe in execs:</w:t>
-      </w:r>
-    </w:p>
-    <w:p>
-      <w:pPr>
-        <w:pStyle w:val="Codice"/>
-      </w:pPr>
-      <w:r>
-        <w:tab/>
-      </w:r>
-      <w:r>
-        <w:tab/>
-      </w:r>
-      <w:r>
-        <w:tab/>
-      </w:r>
-      <w:proofErr w:type="gramStart"/>
-      <w:r>
-        <w:t>for</w:t>
-      </w:r>
-      <w:proofErr w:type="gramEnd"/>
-      <w:r>
-        <w:t xml:space="preserve"> op in optimization:</w:t>
-      </w:r>
-    </w:p>
-    <w:p>
-      <w:pPr>
-        <w:pStyle w:val="Codice"/>
-      </w:pPr>
-      <w:r>
-        <w:tab/>
-      </w:r>
-      <w:r>
-        <w:tab/>
-      </w:r>
-      <w:r>
-        <w:tab/>
-      </w:r>
-      <w:r>
-        <w:tab/>
-      </w:r>
-      <w:proofErr w:type="gramStart"/>
-      <w:r>
-        <w:t>for</w:t>
-      </w:r>
-      <w:proofErr w:type="gramEnd"/>
-      <w:r>
-        <w:t xml:space="preserve"> dim in dims:</w:t>
-      </w:r>
-    </w:p>
-    <w:p>
-      <w:pPr>
-        <w:pStyle w:val="Codice"/>
-      </w:pPr>
-      <w:r>
-        <w:tab/>
-      </w:r>
-      <w:r>
-        <w:tab/>
-      </w:r>
-      <w:r>
-        <w:tab/>
-      </w:r>
-      <w:r>
-        <w:tab/>
-      </w:r>
-      <w:r>
-        <w:tab/>
-      </w:r>
-      <w:proofErr w:type="gramStart"/>
-      <w:r>
-        <w:t>for</w:t>
-      </w:r>
-      <w:proofErr w:type="gramEnd"/>
-      <w:r>
-        <w:t xml:space="preserve"> </w:t>
-      </w:r>
-      <w:proofErr w:type="spellStart"/>
-      <w:r>
-        <w:t>config</w:t>
-      </w:r>
-      <w:proofErr w:type="spellEnd"/>
-      <w:r>
-        <w:t xml:space="preserve"> in </w:t>
-      </w:r>
-      <w:proofErr w:type="spellStart"/>
-      <w:r>
-        <w:t>configs</w:t>
-      </w:r>
-      <w:proofErr w:type="spellEnd"/>
-      <w:r>
-        <w:t>:</w:t>
-      </w:r>
-    </w:p>
-    <w:p>
-      <w:pPr>
-        <w:pStyle w:val="Codice"/>
-      </w:pPr>
-      <w:r>
-        <w:tab/>
-      </w:r>
-      <w:r>
-        <w:tab/>
-      </w:r>
-      <w:r>
-        <w:tab/>
-      </w:r>
-      <w:r>
-        <w:tab/>
-      </w:r>
-      <w:r>
-        <w:tab/>
-      </w:r>
-      <w:r>
-        <w:tab/>
-      </w:r>
-      <w:proofErr w:type="spellStart"/>
-      <w:proofErr w:type="gramStart"/>
-      <w:r>
-        <w:t>temp</w:t>
-      </w:r>
-      <w:proofErr w:type="gramEnd"/>
-      <w:r>
-        <w:t>_args</w:t>
-      </w:r>
-      <w:proofErr w:type="spellEnd"/>
-      <w:r>
-        <w:t xml:space="preserve"> = "</w:t>
-      </w:r>
-      <w:proofErr w:type="spellStart"/>
-      <w:r>
-        <w:t>mpiexec</w:t>
-      </w:r>
-      <w:proofErr w:type="spellEnd"/>
-      <w:r>
-        <w:t xml:space="preserve"> -n " + </w:t>
-      </w:r>
-      <w:proofErr w:type="spellStart"/>
-      <w:r>
-        <w:t>nproc</w:t>
-      </w:r>
-      <w:proofErr w:type="spellEnd"/>
-      <w:r>
-        <w:t xml:space="preserve"> + " ./" + exe + op + dim + </w:t>
-      </w:r>
-      <w:proofErr w:type="spellStart"/>
-      <w:r>
-        <w:t>config</w:t>
-      </w:r>
-      <w:proofErr w:type="spellEnd"/>
     </w:p>
     <w:p>
       <w:pPr>
@@ -20318,24 +20512,474 @@
         <w:lastRenderedPageBreak/>
         <w:tab/>
       </w:r>
+      <w:proofErr w:type="gramStart"/>
+      <w:r>
+        <w:t>output</w:t>
+      </w:r>
+      <w:proofErr w:type="gramEnd"/>
+      <w:r>
+        <w:t xml:space="preserve"> = </w:t>
+      </w:r>
+      <w:proofErr w:type="spellStart"/>
+      <w:r>
+        <w:t>popen.stdout.read</w:t>
+      </w:r>
+      <w:proofErr w:type="spellEnd"/>
+      <w:r>
+        <w:t>()</w:t>
+      </w:r>
+    </w:p>
+    <w:p>
+      <w:pPr>
+        <w:pStyle w:val="Codice"/>
+      </w:pPr>
       <w:r>
         <w:tab/>
       </w:r>
+      <w:proofErr w:type="gramStart"/>
+      <w:r>
+        <w:t>print</w:t>
+      </w:r>
+      <w:proofErr w:type="gramEnd"/>
+      <w:r>
+        <w:t xml:space="preserve"> output</w:t>
+      </w:r>
+    </w:p>
+    <w:p>
+      <w:pPr>
+        <w:pStyle w:val="Codice"/>
+      </w:pPr>
       <w:r>
         <w:tab/>
       </w:r>
+    </w:p>
+    <w:p>
+      <w:pPr>
+        <w:pStyle w:val="Codice"/>
+      </w:pPr>
+      <w:proofErr w:type="spellStart"/>
+      <w:proofErr w:type="gramStart"/>
+      <w:r>
+        <w:t>def</w:t>
+      </w:r>
+      <w:proofErr w:type="spellEnd"/>
+      <w:proofErr w:type="gramEnd"/>
+      <w:r>
+        <w:t xml:space="preserve"> loops():</w:t>
+      </w:r>
+    </w:p>
+    <w:p>
+      <w:pPr>
+        <w:pStyle w:val="Codice"/>
+      </w:pPr>
       <w:r>
         <w:tab/>
       </w:r>
+      <w:proofErr w:type="gramStart"/>
+      <w:r>
+        <w:t>print</w:t>
+      </w:r>
+      <w:proofErr w:type="gramEnd"/>
+      <w:r>
+        <w:t xml:space="preserve"> '*** Starting loops ***'</w:t>
+      </w:r>
+    </w:p>
+    <w:p>
+      <w:pPr>
+        <w:pStyle w:val="Codice"/>
+      </w:pPr>
       <w:r>
         <w:tab/>
       </w:r>
+      <w:proofErr w:type="spellStart"/>
+      <w:proofErr w:type="gramStart"/>
+      <w:r>
+        <w:t>nprocs</w:t>
+      </w:r>
+      <w:proofErr w:type="spellEnd"/>
+      <w:proofErr w:type="gramEnd"/>
+      <w:r>
+        <w:t xml:space="preserve"> = ['5','10','17']</w:t>
+      </w:r>
+    </w:p>
+    <w:p>
+      <w:pPr>
+        <w:pStyle w:val="Codice"/>
+      </w:pPr>
       <w:r>
         <w:tab/>
       </w:r>
-      <w:proofErr w:type="spellStart"/>
       <w:proofErr w:type="gramStart"/>
       <w:r>
+        <w:t>execs</w:t>
+      </w:r>
+      <w:proofErr w:type="gramEnd"/>
+      <w:r>
+        <w:t xml:space="preserve"> = ['</w:t>
+      </w:r>
+      <w:proofErr w:type="spellStart"/>
+      <w:r>
+        <w:t>hpc_mpi_mm</w:t>
+      </w:r>
+      <w:proofErr w:type="spellEnd"/>
+      <w:r>
+        <w:t>/bin/</w:t>
+      </w:r>
+      <w:proofErr w:type="spellStart"/>
+      <w:r>
+        <w:t>hpc_mpi_mm</w:t>
+      </w:r>
+      <w:proofErr w:type="spellEnd"/>
+      <w:r>
+        <w:t>', '</w:t>
+      </w:r>
+      <w:proofErr w:type="spellStart"/>
+      <w:r>
+        <w:t>hpc_mpi_mm</w:t>
+      </w:r>
+      <w:proofErr w:type="spellEnd"/>
+      <w:r>
+        <w:t>-fast/bin/</w:t>
+      </w:r>
+      <w:proofErr w:type="spellStart"/>
+      <w:r>
+        <w:t>hpc_mpi_mm</w:t>
+      </w:r>
+      <w:proofErr w:type="spellEnd"/>
+      <w:r>
+        <w:t>-fast', '</w:t>
+      </w:r>
+      <w:proofErr w:type="spellStart"/>
+      <w:r>
+        <w:t>hpc_mpi_cannon</w:t>
+      </w:r>
+      <w:proofErr w:type="spellEnd"/>
+      <w:r>
+        <w:t>/bin/</w:t>
+      </w:r>
+      <w:proofErr w:type="spellStart"/>
+      <w:r>
+        <w:t>hpc_mpi_cannon</w:t>
+      </w:r>
+      <w:proofErr w:type="spellEnd"/>
+      <w:r>
+        <w:t>', '</w:t>
+      </w:r>
+      <w:proofErr w:type="spellStart"/>
+      <w:r>
+        <w:t>hpc_mpi_farm</w:t>
+      </w:r>
+      <w:proofErr w:type="spellEnd"/>
+      <w:r>
+        <w:t>/bin/</w:t>
+      </w:r>
+      <w:proofErr w:type="spellStart"/>
+      <w:r>
+        <w:t>hpc_mpi_farm</w:t>
+      </w:r>
+      <w:proofErr w:type="spellEnd"/>
+      <w:r>
+        <w:t>']</w:t>
+      </w:r>
+    </w:p>
+    <w:p>
+      <w:pPr>
+        <w:pStyle w:val="Codice"/>
+      </w:pPr>
+      <w:r>
+        <w:tab/>
+      </w:r>
+      <w:proofErr w:type="gramStart"/>
+      <w:r>
+        <w:t>optimization</w:t>
+      </w:r>
+      <w:proofErr w:type="gramEnd"/>
+      <w:r>
+        <w:t xml:space="preserve"> = [' ','-op ']</w:t>
+      </w:r>
+    </w:p>
+    <w:p>
+      <w:pPr>
+        <w:pStyle w:val="Codice"/>
+      </w:pPr>
+      <w:r>
+        <w:tab/>
+      </w:r>
+      <w:proofErr w:type="gramStart"/>
+      <w:r>
+        <w:t>dims</w:t>
+      </w:r>
+      <w:proofErr w:type="gramEnd"/>
+      <w:r>
+        <w:t xml:space="preserve"> = ['192','768','960']</w:t>
+      </w:r>
+    </w:p>
+    <w:p>
+      <w:pPr>
+        <w:pStyle w:val="Codice"/>
+      </w:pPr>
+      <w:r>
+        <w:tab/>
+      </w:r>
+      <w:proofErr w:type="spellStart"/>
+      <w:proofErr w:type="gramStart"/>
+      <w:r>
+        <w:t>configs</w:t>
+      </w:r>
+      <w:proofErr w:type="spellEnd"/>
+      <w:proofErr w:type="gramEnd"/>
+      <w:r>
+        <w:t xml:space="preserve"> = [' 0 0', ' 0 1', ' 0 2', ' 1 0', ' 1 1', ' 1 2',] #first </w:t>
+      </w:r>
+      <w:proofErr w:type="spellStart"/>
+      <w:r>
+        <w:t>digist</w:t>
+      </w:r>
+      <w:proofErr w:type="spellEnd"/>
+      <w:r>
+        <w:t xml:space="preserve"> is for i/o on/off, second digit is for </w:t>
+      </w:r>
+      <w:proofErr w:type="spellStart"/>
+      <w:r>
+        <w:t>load_func</w:t>
+      </w:r>
+      <w:proofErr w:type="spellEnd"/>
+      <w:r>
+        <w:t xml:space="preserve"> low/medium/high</w:t>
+      </w:r>
+    </w:p>
+    <w:p>
+      <w:pPr>
+        <w:pStyle w:val="Codice"/>
+      </w:pPr>
+      <w:r>
+        <w:tab/>
+      </w:r>
+    </w:p>
+    <w:p>
+      <w:pPr>
+        <w:pStyle w:val="Codice"/>
+      </w:pPr>
+      <w:r>
+        <w:tab/>
+      </w:r>
+      <w:proofErr w:type="gramStart"/>
+      <w:r>
+        <w:t>for</w:t>
+      </w:r>
+      <w:proofErr w:type="gramEnd"/>
+      <w:r>
+        <w:t xml:space="preserve"> </w:t>
+      </w:r>
+      <w:proofErr w:type="spellStart"/>
+      <w:r>
+        <w:t>nproc</w:t>
+      </w:r>
+      <w:proofErr w:type="spellEnd"/>
+      <w:r>
+        <w:t xml:space="preserve"> in </w:t>
+      </w:r>
+      <w:proofErr w:type="spellStart"/>
+      <w:r>
+        <w:t>nprocs</w:t>
+      </w:r>
+      <w:proofErr w:type="spellEnd"/>
+      <w:r>
+        <w:t>:</w:t>
+      </w:r>
+    </w:p>
+    <w:p>
+      <w:pPr>
+        <w:pStyle w:val="Codice"/>
+      </w:pPr>
+      <w:r>
+        <w:tab/>
+      </w:r>
+      <w:r>
+        <w:tab/>
+      </w:r>
+      <w:proofErr w:type="gramStart"/>
+      <w:r>
+        <w:t>for</w:t>
+      </w:r>
+      <w:proofErr w:type="gramEnd"/>
+      <w:r>
+        <w:t xml:space="preserve"> exe in execs:</w:t>
+      </w:r>
+    </w:p>
+    <w:p>
+      <w:pPr>
+        <w:pStyle w:val="Codice"/>
+      </w:pPr>
+      <w:r>
+        <w:tab/>
+      </w:r>
+      <w:r>
+        <w:tab/>
+      </w:r>
+      <w:r>
+        <w:tab/>
+      </w:r>
+      <w:proofErr w:type="gramStart"/>
+      <w:r>
+        <w:t>for</w:t>
+      </w:r>
+      <w:proofErr w:type="gramEnd"/>
+      <w:r>
+        <w:t xml:space="preserve"> op in optimization:</w:t>
+      </w:r>
+    </w:p>
+    <w:p>
+      <w:pPr>
+        <w:pStyle w:val="Codice"/>
+      </w:pPr>
+      <w:r>
+        <w:tab/>
+      </w:r>
+      <w:r>
+        <w:tab/>
+      </w:r>
+      <w:r>
+        <w:tab/>
+      </w:r>
+      <w:r>
+        <w:tab/>
+      </w:r>
+      <w:proofErr w:type="gramStart"/>
+      <w:r>
+        <w:t>for</w:t>
+      </w:r>
+      <w:proofErr w:type="gramEnd"/>
+      <w:r>
+        <w:t xml:space="preserve"> dim in dims:</w:t>
+      </w:r>
+    </w:p>
+    <w:p>
+      <w:pPr>
+        <w:pStyle w:val="Codice"/>
+      </w:pPr>
+      <w:r>
+        <w:tab/>
+      </w:r>
+      <w:r>
+        <w:tab/>
+      </w:r>
+      <w:r>
+        <w:tab/>
+      </w:r>
+      <w:r>
+        <w:tab/>
+      </w:r>
+      <w:r>
+        <w:tab/>
+      </w:r>
+      <w:proofErr w:type="gramStart"/>
+      <w:r>
+        <w:t>for</w:t>
+      </w:r>
+      <w:proofErr w:type="gramEnd"/>
+      <w:r>
+        <w:t xml:space="preserve"> </w:t>
+      </w:r>
+      <w:proofErr w:type="spellStart"/>
+      <w:r>
+        <w:t>config</w:t>
+      </w:r>
+      <w:proofErr w:type="spellEnd"/>
+      <w:r>
+        <w:t xml:space="preserve"> in </w:t>
+      </w:r>
+      <w:proofErr w:type="spellStart"/>
+      <w:r>
+        <w:t>configs</w:t>
+      </w:r>
+      <w:proofErr w:type="spellEnd"/>
+      <w:r>
+        <w:t>:</w:t>
+      </w:r>
+    </w:p>
+    <w:p>
+      <w:pPr>
+        <w:pStyle w:val="Codice"/>
+      </w:pPr>
+      <w:r>
+        <w:tab/>
+      </w:r>
+      <w:r>
+        <w:tab/>
+      </w:r>
+      <w:r>
+        <w:tab/>
+      </w:r>
+      <w:r>
+        <w:tab/>
+      </w:r>
+      <w:r>
+        <w:tab/>
+      </w:r>
+      <w:r>
+        <w:tab/>
+      </w:r>
+      <w:proofErr w:type="spellStart"/>
+      <w:proofErr w:type="gramStart"/>
+      <w:r>
+        <w:t>temp</w:t>
+      </w:r>
+      <w:proofErr w:type="gramEnd"/>
+      <w:r>
+        <w:t>_args</w:t>
+      </w:r>
+      <w:proofErr w:type="spellEnd"/>
+      <w:r>
+        <w:t xml:space="preserve"> = "</w:t>
+      </w:r>
+      <w:proofErr w:type="spellStart"/>
+      <w:r>
+        <w:t>mpiexec</w:t>
+      </w:r>
+      <w:proofErr w:type="spellEnd"/>
+      <w:r>
+        <w:t xml:space="preserve"> -n " + </w:t>
+      </w:r>
+      <w:proofErr w:type="spellStart"/>
+      <w:r>
+        <w:t>nproc</w:t>
+      </w:r>
+      <w:proofErr w:type="spellEnd"/>
+      <w:r>
+        <w:t xml:space="preserve"> + " ./" + exe + op + dim + </w:t>
+      </w:r>
+      <w:proofErr w:type="spellStart"/>
+      <w:r>
+        <w:t>config</w:t>
+      </w:r>
+      <w:proofErr w:type="spellEnd"/>
+    </w:p>
+    <w:p>
+      <w:pPr>
+        <w:pStyle w:val="Codice"/>
+      </w:pPr>
+      <w:r>
+        <w:tab/>
+      </w:r>
+      <w:r>
+        <w:tab/>
+      </w:r>
+      <w:r>
+        <w:tab/>
+      </w:r>
+      <w:r>
+        <w:tab/>
+      </w:r>
+      <w:r>
+        <w:tab/>
+      </w:r>
+      <w:r>
+        <w:tab/>
+      </w:r>
+      <w:proofErr w:type="spellStart"/>
+      <w:proofErr w:type="gramStart"/>
+      <w:r>
         <w:t>args</w:t>
       </w:r>
       <w:proofErr w:type="spellEnd"/>
@@ -20458,21 +21102,21 @@
       <w:pPr>
         <w:pStyle w:val="Titolo2"/>
       </w:pPr>
-      <w:bookmarkStart w:id="52" w:name="_Toc263067044"/>
+      <w:bookmarkStart w:id="53" w:name="_Toc263071897"/>
       <w:r>
         <w:t>Algorithms times</w:t>
       </w:r>
-      <w:bookmarkEnd w:id="52"/>
+      <w:bookmarkEnd w:id="53"/>
     </w:p>
     <w:p>
       <w:pPr>
         <w:pStyle w:val="Titolo3"/>
       </w:pPr>
-      <w:bookmarkStart w:id="53" w:name="_Toc263067045"/>
+      <w:bookmarkStart w:id="54" w:name="_Toc263071898"/>
       <w:r>
         <w:t>Heavy function</w:t>
       </w:r>
-      <w:bookmarkEnd w:id="53"/>
+      <w:bookmarkEnd w:id="54"/>
     </w:p>
     <w:p>
       <w:r>
@@ -20741,6 +21385,7 @@
           <w:noProof/>
           <w:lang w:val="it-IT" w:eastAsia="it-IT" w:bidi="ar-SA"/>
         </w:rPr>
+        <w:lastRenderedPageBreak/>
         <w:drawing>
           <wp:inline distT="0" distB="0" distL="0" distR="0" wp14:anchorId="462A9E04" wp14:editId="7110089B">
             <wp:extent cx="5537820" cy="3674310"/>
@@ -20760,7 +21405,7 @@
       <w:pPr>
         <w:pStyle w:val="Titolo3"/>
       </w:pPr>
-      <w:bookmarkStart w:id="54" w:name="_Toc263067046"/>
+      <w:bookmarkStart w:id="55" w:name="_Toc263071899"/>
       <w:r>
         <w:t xml:space="preserve">No-Input/Output Vs </w:t>
       </w:r>
@@ -20768,7 +21413,7 @@
       <w:r>
         <w:t>Input/Output</w:t>
       </w:r>
-      <w:bookmarkEnd w:id="54"/>
+      <w:bookmarkEnd w:id="55"/>
       <w:proofErr w:type="spellEnd"/>
     </w:p>
     <w:p>
@@ -21023,121 +21668,121 @@
         <w:rPr>
           <w:rStyle w:val="hps"/>
         </w:rPr>
+        <w:t>As you can see</w:t>
+      </w:r>
+      <w:r>
+        <w:t xml:space="preserve"> </w:t>
+      </w:r>
+      <w:r>
+        <w:rPr>
+          <w:rStyle w:val="hps"/>
+        </w:rPr>
+        <w:t>below,</w:t>
+      </w:r>
+      <w:r>
+        <w:t xml:space="preserve"> </w:t>
+      </w:r>
+      <w:r>
+        <w:rPr>
+          <w:rStyle w:val="hps"/>
+        </w:rPr>
+        <w:t>the execution time</w:t>
+      </w:r>
+      <w:r>
+        <w:t xml:space="preserve"> </w:t>
+      </w:r>
+      <w:r>
+        <w:rPr>
+          <w:rStyle w:val="hps"/>
+        </w:rPr>
+        <w:t>using</w:t>
+      </w:r>
+      <w:r>
+        <w:t xml:space="preserve"> </w:t>
+      </w:r>
+      <w:r>
+        <w:rPr>
+          <w:rStyle w:val="hps"/>
+        </w:rPr>
+        <w:t>the disk load</w:t>
+      </w:r>
+      <w:r>
+        <w:t xml:space="preserve"> </w:t>
+      </w:r>
+      <w:r>
+        <w:rPr>
+          <w:rStyle w:val="hps"/>
+        </w:rPr>
+        <w:t>increases,</w:t>
+      </w:r>
+      <w:r>
+        <w:t xml:space="preserve"> </w:t>
+      </w:r>
+      <w:r>
+        <w:rPr>
+          <w:rStyle w:val="hps"/>
+        </w:rPr>
+        <w:t>except in the case</w:t>
+      </w:r>
+      <w:r>
+        <w:t xml:space="preserve"> </w:t>
+      </w:r>
+      <w:r>
+        <w:rPr>
+          <w:rStyle w:val="hps"/>
+        </w:rPr>
+        <w:t>of the algorithm</w:t>
+      </w:r>
+      <w:r>
+        <w:t xml:space="preserve"> </w:t>
+      </w:r>
+      <w:r>
+        <w:rPr>
+          <w:rStyle w:val="hps"/>
+        </w:rPr>
+        <w:t>Processor</w:t>
+      </w:r>
+      <w:r>
+        <w:t xml:space="preserve"> </w:t>
+      </w:r>
+      <w:r>
+        <w:rPr>
+          <w:rStyle w:val="hps"/>
+        </w:rPr>
+        <w:t>Farm</w:t>
+      </w:r>
+      <w:r>
+        <w:t xml:space="preserve"> </w:t>
+      </w:r>
+      <w:r>
+        <w:rPr>
+          <w:rStyle w:val="hps"/>
+        </w:rPr>
+        <w:t>where it remains</w:t>
+      </w:r>
+      <w:r>
+        <w:t xml:space="preserve"> </w:t>
+      </w:r>
+      <w:r>
+        <w:rPr>
+          <w:rStyle w:val="hps"/>
+        </w:rPr>
+        <w:t>almost unchanged</w:t>
+      </w:r>
+      <w:r>
+        <w:t>.</w:t>
+      </w:r>
+    </w:p>
+    <w:p>
+      <w:pPr>
+        <w:jc w:val="center"/>
+      </w:pPr>
+      <w:r>
+        <w:rPr>
+          <w:noProof/>
+          <w:lang w:val="it-IT" w:eastAsia="it-IT" w:bidi="ar-SA"/>
+        </w:rPr>
         <w:lastRenderedPageBreak/>
-        <w:t>As you can see</w:t>
-      </w:r>
-      <w:r>
-        <w:t xml:space="preserve"> </w:t>
-      </w:r>
-      <w:r>
-        <w:rPr>
-          <w:rStyle w:val="hps"/>
-        </w:rPr>
-        <w:t>below,</w:t>
-      </w:r>
-      <w:r>
-        <w:t xml:space="preserve"> </w:t>
-      </w:r>
-      <w:r>
-        <w:rPr>
-          <w:rStyle w:val="hps"/>
-        </w:rPr>
-        <w:t>the execution time</w:t>
-      </w:r>
-      <w:r>
-        <w:t xml:space="preserve"> </w:t>
-      </w:r>
-      <w:r>
-        <w:rPr>
-          <w:rStyle w:val="hps"/>
-        </w:rPr>
-        <w:t>using</w:t>
-      </w:r>
-      <w:r>
-        <w:t xml:space="preserve"> </w:t>
-      </w:r>
-      <w:r>
-        <w:rPr>
-          <w:rStyle w:val="hps"/>
-        </w:rPr>
-        <w:t>the disk load</w:t>
-      </w:r>
-      <w:r>
-        <w:t xml:space="preserve"> </w:t>
-      </w:r>
-      <w:r>
-        <w:rPr>
-          <w:rStyle w:val="hps"/>
-        </w:rPr>
-        <w:t>increases,</w:t>
-      </w:r>
-      <w:r>
-        <w:t xml:space="preserve"> </w:t>
-      </w:r>
-      <w:r>
-        <w:rPr>
-          <w:rStyle w:val="hps"/>
-        </w:rPr>
-        <w:t>except in the case</w:t>
-      </w:r>
-      <w:r>
-        <w:t xml:space="preserve"> </w:t>
-      </w:r>
-      <w:r>
-        <w:rPr>
-          <w:rStyle w:val="hps"/>
-        </w:rPr>
-        <w:t>of the algorithm</w:t>
-      </w:r>
-      <w:r>
-        <w:t xml:space="preserve"> </w:t>
-      </w:r>
-      <w:r>
-        <w:rPr>
-          <w:rStyle w:val="hps"/>
-        </w:rPr>
-        <w:t>Processor</w:t>
-      </w:r>
-      <w:r>
-        <w:t xml:space="preserve"> </w:t>
-      </w:r>
-      <w:r>
-        <w:rPr>
-          <w:rStyle w:val="hps"/>
-        </w:rPr>
-        <w:t>Farm</w:t>
-      </w:r>
-      <w:r>
-        <w:t xml:space="preserve"> </w:t>
-      </w:r>
-      <w:r>
-        <w:rPr>
-          <w:rStyle w:val="hps"/>
-        </w:rPr>
-        <w:t>where it remains</w:t>
-      </w:r>
-      <w:r>
-        <w:t xml:space="preserve"> </w:t>
-      </w:r>
-      <w:r>
-        <w:rPr>
-          <w:rStyle w:val="hps"/>
-        </w:rPr>
-        <w:t>almost unchanged</w:t>
-      </w:r>
-      <w:r>
-        <w:t>.</w:t>
-      </w:r>
-    </w:p>
-    <w:p>
-      <w:pPr>
-        <w:jc w:val="center"/>
-      </w:pPr>
-      <w:r>
-        <w:rPr>
-          <w:noProof/>
-          <w:lang w:val="it-IT" w:eastAsia="it-IT" w:bidi="ar-SA"/>
-        </w:rPr>
         <w:drawing>
           <wp:inline distT="0" distB="0" distL="0" distR="0" wp14:anchorId="7EF7F4D1" wp14:editId="6312EE3E">
             <wp:extent cx="2801722" cy="1719072"/>
@@ -21214,11 +21859,11 @@
       <w:pPr>
         <w:pStyle w:val="Titolo3"/>
       </w:pPr>
-      <w:bookmarkStart w:id="55" w:name="_Toc263067047"/>
+      <w:bookmarkStart w:id="56" w:name="_Toc263071900"/>
       <w:r>
         <w:t>No-Optimization Vs Optimization</w:t>
       </w:r>
-      <w:bookmarkEnd w:id="55"/>
+      <w:bookmarkEnd w:id="56"/>
     </w:p>
     <w:p>
       <w:pPr>
@@ -21305,11 +21950,11 @@
       <w:pPr>
         <w:pStyle w:val="Titolo3"/>
       </w:pPr>
-      <w:bookmarkStart w:id="56" w:name="_Toc263067048"/>
+      <w:bookmarkStart w:id="57" w:name="_Toc263071901"/>
       <w:r>
         <w:t>Number of process Vs Time</w:t>
       </w:r>
-      <w:bookmarkEnd w:id="56"/>
+      <w:bookmarkEnd w:id="57"/>
     </w:p>
     <w:p>
       <w:pPr>
@@ -21336,168 +21981,168 @@
         <w:rPr>
           <w:rStyle w:val="hps"/>
         </w:rPr>
+        <w:t>As can be seen</w:t>
+      </w:r>
+      <w:r>
+        <w:t xml:space="preserve"> </w:t>
+      </w:r>
+      <w:r>
+        <w:rPr>
+          <w:rStyle w:val="hps"/>
+        </w:rPr>
+        <w:t>from the first graph</w:t>
+      </w:r>
+      <w:r>
+        <w:t xml:space="preserve">, </w:t>
+      </w:r>
+      <w:r>
+        <w:rPr>
+          <w:rStyle w:val="hps"/>
+        </w:rPr>
+        <w:t>with matrices of</w:t>
+      </w:r>
+      <w:r>
+        <w:t xml:space="preserve"> </w:t>
+      </w:r>
+      <w:r>
+        <w:rPr>
+          <w:rStyle w:val="hps"/>
+        </w:rPr>
+        <w:t>small size and</w:t>
+      </w:r>
+      <w:r>
+        <w:t xml:space="preserve"> </w:t>
+      </w:r>
+      <w:r>
+        <w:rPr>
+          <w:rStyle w:val="hps"/>
+        </w:rPr>
+        <w:t>therefore with</w:t>
+      </w:r>
+      <w:r>
+        <w:t xml:space="preserve"> </w:t>
+      </w:r>
+      <w:r>
+        <w:rPr>
+          <w:rStyle w:val="hps"/>
+        </w:rPr>
+        <w:t>very limited</w:t>
+      </w:r>
+      <w:r>
+        <w:t xml:space="preserve"> </w:t>
+      </w:r>
+      <w:r>
+        <w:rPr>
+          <w:rStyle w:val="hps"/>
+        </w:rPr>
+        <w:t>computational load</w:t>
+      </w:r>
+      <w:r>
+        <w:t xml:space="preserve">, </w:t>
+      </w:r>
+      <w:r>
+        <w:rPr>
+          <w:rStyle w:val="hps"/>
+        </w:rPr>
+        <w:t>it is possible</w:t>
+      </w:r>
+      <w:r>
+        <w:t xml:space="preserve"> </w:t>
+      </w:r>
+      <w:r>
+        <w:rPr>
+          <w:rStyle w:val="hps"/>
+        </w:rPr>
+        <w:t>to note that</w:t>
+      </w:r>
+      <w:r>
+        <w:t xml:space="preserve"> </w:t>
+      </w:r>
+      <w:r>
+        <w:rPr>
+          <w:rStyle w:val="hps"/>
+        </w:rPr>
+        <w:t>passing</w:t>
+      </w:r>
+      <w:r>
+        <w:t xml:space="preserve"> </w:t>
+      </w:r>
+      <w:r>
+        <w:rPr>
+          <w:rStyle w:val="hps"/>
+        </w:rPr>
+        <w:t>from 4 to</w:t>
+      </w:r>
+      <w:r>
+        <w:t xml:space="preserve"> </w:t>
+      </w:r>
+      <w:r>
+        <w:rPr>
+          <w:rStyle w:val="hps"/>
+        </w:rPr>
+        <w:t>9 to 16</w:t>
+      </w:r>
+      <w:r>
+        <w:t xml:space="preserve"> </w:t>
+      </w:r>
+      <w:r>
+        <w:rPr>
+          <w:rStyle w:val="hps"/>
+        </w:rPr>
+        <w:t>processes</w:t>
+      </w:r>
+      <w:r>
+        <w:t xml:space="preserve"> </w:t>
+      </w:r>
+      <w:r>
+        <w:rPr>
+          <w:rStyle w:val="hps"/>
+        </w:rPr>
+        <w:t>the execution time</w:t>
+      </w:r>
+      <w:r>
+        <w:t xml:space="preserve"> </w:t>
+      </w:r>
+      <w:r>
+        <w:rPr>
+          <w:rStyle w:val="hps"/>
+        </w:rPr>
+        <w:t>tends to increase</w:t>
+      </w:r>
+      <w:r>
+        <w:t xml:space="preserve">, especially </w:t>
+      </w:r>
+      <w:r>
+        <w:rPr>
+          <w:rStyle w:val="hps"/>
+        </w:rPr>
+        <w:t>in the algorithm</w:t>
+      </w:r>
+      <w:r>
+        <w:t xml:space="preserve"> </w:t>
+      </w:r>
+      <w:r>
+        <w:rPr>
+          <w:rStyle w:val="hps"/>
+        </w:rPr>
+        <w:t>Processor</w:t>
+      </w:r>
+      <w:r>
+        <w:t xml:space="preserve"> </w:t>
+      </w:r>
+      <w:r>
+        <w:rPr>
+          <w:rStyle w:val="hps"/>
+        </w:rPr>
+        <w:t>Farm.</w:t>
+      </w:r>
+    </w:p>
+    <w:p>
+      <w:r>
+        <w:rPr>
+          <w:rStyle w:val="hps"/>
+        </w:rPr>
         <w:lastRenderedPageBreak/>
-        <w:t>As can be seen</w:t>
-      </w:r>
-      <w:r>
-        <w:t xml:space="preserve"> </w:t>
-      </w:r>
-      <w:r>
-        <w:rPr>
-          <w:rStyle w:val="hps"/>
-        </w:rPr>
-        <w:t>from the first graph</w:t>
-      </w:r>
-      <w:r>
-        <w:t xml:space="preserve">, </w:t>
-      </w:r>
-      <w:r>
-        <w:rPr>
-          <w:rStyle w:val="hps"/>
-        </w:rPr>
-        <w:t>with matrices of</w:t>
-      </w:r>
-      <w:r>
-        <w:t xml:space="preserve"> </w:t>
-      </w:r>
-      <w:r>
-        <w:rPr>
-          <w:rStyle w:val="hps"/>
-        </w:rPr>
-        <w:t>small size and</w:t>
-      </w:r>
-      <w:r>
-        <w:t xml:space="preserve"> </w:t>
-      </w:r>
-      <w:r>
-        <w:rPr>
-          <w:rStyle w:val="hps"/>
-        </w:rPr>
-        <w:t>therefore with</w:t>
-      </w:r>
-      <w:r>
-        <w:t xml:space="preserve"> </w:t>
-      </w:r>
-      <w:r>
-        <w:rPr>
-          <w:rStyle w:val="hps"/>
-        </w:rPr>
-        <w:t>very limited</w:t>
-      </w:r>
-      <w:r>
-        <w:t xml:space="preserve"> </w:t>
-      </w:r>
-      <w:r>
-        <w:rPr>
-          <w:rStyle w:val="hps"/>
-        </w:rPr>
-        <w:t>computational load</w:t>
-      </w:r>
-      <w:r>
-        <w:t xml:space="preserve">, </w:t>
-      </w:r>
-      <w:r>
-        <w:rPr>
-          <w:rStyle w:val="hps"/>
-        </w:rPr>
-        <w:t>it is possible</w:t>
-      </w:r>
-      <w:r>
-        <w:t xml:space="preserve"> </w:t>
-      </w:r>
-      <w:r>
-        <w:rPr>
-          <w:rStyle w:val="hps"/>
-        </w:rPr>
-        <w:t>to note that</w:t>
-      </w:r>
-      <w:r>
-        <w:t xml:space="preserve"> </w:t>
-      </w:r>
-      <w:r>
-        <w:rPr>
-          <w:rStyle w:val="hps"/>
-        </w:rPr>
-        <w:t>passing</w:t>
-      </w:r>
-      <w:r>
-        <w:t xml:space="preserve"> </w:t>
-      </w:r>
-      <w:r>
-        <w:rPr>
-          <w:rStyle w:val="hps"/>
-        </w:rPr>
-        <w:t>from 4 to</w:t>
-      </w:r>
-      <w:r>
-        <w:t xml:space="preserve"> </w:t>
-      </w:r>
-      <w:r>
-        <w:rPr>
-          <w:rStyle w:val="hps"/>
-        </w:rPr>
-        <w:t>9 to 16</w:t>
-      </w:r>
-      <w:r>
-        <w:t xml:space="preserve"> </w:t>
-      </w:r>
-      <w:r>
-        <w:rPr>
-          <w:rStyle w:val="hps"/>
-        </w:rPr>
-        <w:t>processes</w:t>
-      </w:r>
-      <w:r>
-        <w:t xml:space="preserve"> </w:t>
-      </w:r>
-      <w:r>
-        <w:rPr>
-          <w:rStyle w:val="hps"/>
-        </w:rPr>
-        <w:t>the execution time</w:t>
-      </w:r>
-      <w:r>
-        <w:t xml:space="preserve"> </w:t>
-      </w:r>
-      <w:r>
-        <w:rPr>
-          <w:rStyle w:val="hps"/>
-        </w:rPr>
-        <w:t>tends to increase</w:t>
-      </w:r>
-      <w:r>
-        <w:t xml:space="preserve">, especially </w:t>
-      </w:r>
-      <w:r>
-        <w:rPr>
-          <w:rStyle w:val="hps"/>
-        </w:rPr>
-        <w:t>in the algorithm</w:t>
-      </w:r>
-      <w:r>
-        <w:t xml:space="preserve"> </w:t>
-      </w:r>
-      <w:r>
-        <w:rPr>
-          <w:rStyle w:val="hps"/>
-        </w:rPr>
-        <w:t>Processor</w:t>
-      </w:r>
-      <w:r>
-        <w:t xml:space="preserve"> </w:t>
-      </w:r>
-      <w:r>
-        <w:rPr>
-          <w:rStyle w:val="hps"/>
-        </w:rPr>
-        <w:t>Farm.</w:t>
-      </w:r>
-    </w:p>
-    <w:p>
-      <w:r>
-        <w:rPr>
-          <w:rStyle w:val="hps"/>
-        </w:rPr>
         <w:t>This</w:t>
       </w:r>
       <w:r>
@@ -22531,12 +23176,12 @@
       <w:pPr>
         <w:pStyle w:val="Titolo3"/>
       </w:pPr>
-      <w:bookmarkStart w:id="57" w:name="_Toc263067049"/>
+      <w:bookmarkStart w:id="58" w:name="_Toc263071902"/>
       <w:r>
         <w:lastRenderedPageBreak/>
         <w:t>Matrix dimension Vs Time</w:t>
       </w:r>
-      <w:bookmarkEnd w:id="57"/>
+      <w:bookmarkEnd w:id="58"/>
     </w:p>
     <w:p>
       <w:pPr>
@@ -23353,14 +23998,14 @@
       <w:pPr>
         <w:pStyle w:val="Titolo3"/>
       </w:pPr>
-      <w:bookmarkStart w:id="58" w:name="_Toc388263320"/>
-      <w:bookmarkStart w:id="59" w:name="_Toc263067050"/>
+      <w:bookmarkStart w:id="59" w:name="_Toc388263320"/>
+      <w:bookmarkStart w:id="60" w:name="_Toc263071903"/>
       <w:proofErr w:type="spellStart"/>
       <w:r>
         <w:t>SpeedUp</w:t>
       </w:r>
-      <w:bookmarkEnd w:id="58"/>
       <w:bookmarkEnd w:id="59"/>
+      <w:bookmarkEnd w:id="60"/>
       <w:proofErr w:type="spellEnd"/>
     </w:p>
     <w:p>
@@ -24431,13 +25076,13 @@
       <w:pPr>
         <w:pStyle w:val="Titolo3"/>
       </w:pPr>
-      <w:bookmarkStart w:id="60" w:name="_Toc388263321"/>
-      <w:bookmarkStart w:id="61" w:name="_Toc263067051"/>
+      <w:bookmarkStart w:id="61" w:name="_Toc388263321"/>
+      <w:bookmarkStart w:id="62" w:name="_Toc263071904"/>
       <w:r>
         <w:t>Efficiency</w:t>
       </w:r>
-      <w:bookmarkEnd w:id="60"/>
       <w:bookmarkEnd w:id="61"/>
+      <w:bookmarkEnd w:id="62"/>
     </w:p>
     <w:p>
       <w:pPr>
@@ -26404,13 +27049,13 @@
       <w:pPr>
         <w:pStyle w:val="Titolo3"/>
       </w:pPr>
-      <w:bookmarkStart w:id="62" w:name="_Toc388263322"/>
-      <w:bookmarkStart w:id="63" w:name="_Toc263067052"/>
+      <w:bookmarkStart w:id="63" w:name="_Toc388263322"/>
+      <w:bookmarkStart w:id="64" w:name="_Toc263071905"/>
       <w:r>
         <w:t>Overhead</w:t>
       </w:r>
-      <w:bookmarkEnd w:id="62"/>
       <w:bookmarkEnd w:id="63"/>
+      <w:bookmarkEnd w:id="64"/>
     </w:p>
     <w:p>
       <w:r>
@@ -26617,13 +27262,13 @@
       <w:pPr>
         <w:pStyle w:val="Titolo3"/>
       </w:pPr>
-      <w:bookmarkStart w:id="64" w:name="_Toc388263323"/>
-      <w:bookmarkStart w:id="65" w:name="_Toc263067053"/>
+      <w:bookmarkStart w:id="65" w:name="_Toc388263323"/>
+      <w:bookmarkStart w:id="66" w:name="_Toc263071906"/>
       <w:r>
         <w:t>Load balance</w:t>
       </w:r>
-      <w:bookmarkEnd w:id="64"/>
       <w:bookmarkEnd w:id="65"/>
+      <w:bookmarkEnd w:id="66"/>
     </w:p>
     <w:p>
       <w:r>
@@ -28854,14 +29499,14 @@
           <w:lang w:val="en-GB"/>
         </w:rPr>
       </w:pPr>
-      <w:bookmarkStart w:id="66" w:name="_Toc263067054"/>
+      <w:bookmarkStart w:id="67" w:name="_Toc263071907"/>
       <w:r>
         <w:rPr>
           <w:lang w:val="en-GB"/>
         </w:rPr>
         <w:t>Conclusion</w:t>
       </w:r>
-      <w:bookmarkEnd w:id="66"/>
+      <w:bookmarkEnd w:id="67"/>
     </w:p>
     <w:p>
       <w:pPr>
@@ -28878,8 +29523,8 @@
           <w:lang w:val="en-GB"/>
         </w:rPr>
       </w:pPr>
-      <w:bookmarkStart w:id="67" w:name="_Toc387133237"/>
-      <w:bookmarkStart w:id="68" w:name="_Toc263067055"/>
+      <w:bookmarkStart w:id="68" w:name="_Toc387133237"/>
+      <w:bookmarkStart w:id="69" w:name="_Toc263071908"/>
       <w:r>
         <w:rPr>
           <w:rStyle w:val="hps"/>
@@ -28908,8 +29553,8 @@
         </w:rPr>
         <w:t>primitives</w:t>
       </w:r>
-      <w:bookmarkEnd w:id="67"/>
       <w:bookmarkEnd w:id="68"/>
+      <w:bookmarkEnd w:id="69"/>
     </w:p>
     <w:p>
       <w:r>
@@ -29010,7 +29655,7 @@
       <w:pPr>
         <w:pStyle w:val="Titolo2"/>
       </w:pPr>
-      <w:bookmarkStart w:id="69" w:name="_Toc263067056"/>
+      <w:bookmarkStart w:id="70" w:name="_Toc263071909"/>
       <w:proofErr w:type="spellStart"/>
       <w:r>
         <w:t>MPI_S</w:t>
@@ -29018,7 +29663,7 @@
       <w:r>
         <w:t>end</w:t>
       </w:r>
-      <w:bookmarkEnd w:id="69"/>
+      <w:bookmarkEnd w:id="70"/>
       <w:proofErr w:type="spellEnd"/>
     </w:p>
     <w:p>
@@ -29363,14 +30008,14 @@
           <w:color w:val="C00000"/>
         </w:rPr>
       </w:pPr>
-      <w:bookmarkStart w:id="70" w:name="sect5"/>
+      <w:bookmarkStart w:id="71" w:name="sect5"/>
       <w:r>
         <w:rPr>
           <w:color w:val="C00000"/>
         </w:rPr>
         <w:t>Input Parameters</w:t>
       </w:r>
-      <w:bookmarkEnd w:id="70"/>
+      <w:bookmarkEnd w:id="71"/>
     </w:p>
     <w:p>
       <w:pPr>
@@ -29557,12 +30202,12 @@
       <w:pPr>
         <w:pStyle w:val="Titolo2"/>
       </w:pPr>
-      <w:bookmarkStart w:id="71" w:name="_Toc263067057"/>
+      <w:bookmarkStart w:id="72" w:name="_Toc263071910"/>
       <w:proofErr w:type="spellStart"/>
       <w:r>
         <w:t>MPI_Recv</w:t>
       </w:r>
-      <w:bookmarkEnd w:id="71"/>
+      <w:bookmarkEnd w:id="72"/>
       <w:proofErr w:type="spellEnd"/>
     </w:p>
     <w:p>
@@ -30045,12 +30690,12 @@
       <w:pPr>
         <w:pStyle w:val="Titolo2"/>
       </w:pPr>
-      <w:bookmarkStart w:id="72" w:name="_Toc263067058"/>
+      <w:bookmarkStart w:id="73" w:name="_Toc263071911"/>
       <w:proofErr w:type="spellStart"/>
       <w:r>
         <w:t>MPI_Sendrecv_replace</w:t>
       </w:r>
-      <w:bookmarkEnd w:id="72"/>
+      <w:bookmarkEnd w:id="73"/>
       <w:proofErr w:type="spellEnd"/>
     </w:p>
     <w:p>
@@ -30771,7 +31416,7 @@
           <w:lang w:val="en-GB"/>
         </w:rPr>
       </w:pPr>
-      <w:bookmarkStart w:id="73" w:name="_Toc263067059"/>
+      <w:bookmarkStart w:id="74" w:name="_Toc263071912"/>
       <w:r>
         <w:rPr>
           <w:rStyle w:val="hps"/>
@@ -30779,7 +31424,7 @@
         </w:rPr>
         <w:t>Appendix II: User Manual</w:t>
       </w:r>
-      <w:bookmarkEnd w:id="73"/>
+      <w:bookmarkEnd w:id="74"/>
     </w:p>
     <w:p/>
     <w:p>
@@ -30789,7 +31434,7 @@
           <w:lang w:val="en-GB"/>
         </w:rPr>
       </w:pPr>
-      <w:bookmarkStart w:id="74" w:name="_Toc263067060"/>
+      <w:bookmarkStart w:id="75" w:name="_Toc263071913"/>
       <w:r>
         <w:rPr>
           <w:rStyle w:val="hps"/>
@@ -30797,7 +31442,7 @@
         </w:rPr>
         <w:t>Bibliography</w:t>
       </w:r>
-      <w:bookmarkEnd w:id="74"/>
+      <w:bookmarkEnd w:id="75"/>
     </w:p>
     <w:p>
       <w:pPr>
@@ -31169,7 +31814,7 @@
                                 <w:rFonts w:ascii="Century Gothic" w:hAnsi="Century Gothic"/>
                                 <w:noProof/>
                               </w:rPr>
-                              <w:t>3</w:t>
+                              <w:t>23</w:t>
                             </w:r>
                             <w:r>
                               <w:rPr>
@@ -31370,7 +32015,7 @@
                           <w:rFonts w:ascii="Century Gothic" w:hAnsi="Century Gothic"/>
                           <w:noProof/>
                         </w:rPr>
-                        <w:t>3</w:t>
+                        <w:t>23</w:t>
                       </w:r>
                       <w:r>
                         <w:rPr>
@@ -32590,9 +33235,9 @@
     </w:lvl>
   </w:abstractNum>
   <w:abstractNum w:abstractNumId="7">
-    <w:nsid w:val="12AA2FDA"/>
+    <w:nsid w:val="12A90CC4"/>
     <w:multiLevelType w:val="hybridMultilevel"/>
-    <w:tmpl w:val="17321EFC"/>
+    <w:tmpl w:val="BD947E1C"/>
     <w:lvl w:ilvl="0" w:tplc="04100001">
       <w:start w:val="1"/>
       <w:numFmt w:val="bullet"/>
@@ -32703,6 +33348,119 @@
     </w:lvl>
   </w:abstractNum>
   <w:abstractNum w:abstractNumId="8">
+    <w:nsid w:val="12AA2FDA"/>
+    <w:multiLevelType w:val="hybridMultilevel"/>
+    <w:tmpl w:val="17321EFC"/>
+    <w:lvl w:ilvl="0" w:tplc="04100001">
+      <w:start w:val="1"/>
+      <w:numFmt w:val="bullet"/>
+      <w:lvlText w:val=""/>
+      <w:lvlJc w:val="left"/>
+      <w:pPr>
+        <w:ind w:left="720" w:hanging="360"/>
+      </w:pPr>
+      <w:rPr>
+        <w:rFonts w:ascii="Symbol" w:hAnsi="Symbol" w:hint="default"/>
+      </w:rPr>
+    </w:lvl>
+    <w:lvl w:ilvl="1" w:tplc="04100003" w:tentative="1">
+      <w:start w:val="1"/>
+      <w:numFmt w:val="bullet"/>
+      <w:lvlText w:val="o"/>
+      <w:lvlJc w:val="left"/>
+      <w:pPr>
+        <w:ind w:left="1440" w:hanging="360"/>
+      </w:pPr>
+      <w:rPr>
+        <w:rFonts w:ascii="Courier New" w:hAnsi="Courier New" w:hint="default"/>
+      </w:rPr>
+    </w:lvl>
+    <w:lvl w:ilvl="2" w:tplc="04100005" w:tentative="1">
+      <w:start w:val="1"/>
+      <w:numFmt w:val="bullet"/>
+      <w:lvlText w:val=""/>
+      <w:lvlJc w:val="left"/>
+      <w:pPr>
+        <w:ind w:left="2160" w:hanging="360"/>
+      </w:pPr>
+      <w:rPr>
+        <w:rFonts w:ascii="Wingdings" w:hAnsi="Wingdings" w:hint="default"/>
+      </w:rPr>
+    </w:lvl>
+    <w:lvl w:ilvl="3" w:tplc="04100001" w:tentative="1">
+      <w:start w:val="1"/>
+      <w:numFmt w:val="bullet"/>
+      <w:lvlText w:val=""/>
+      <w:lvlJc w:val="left"/>
+      <w:pPr>
+        <w:ind w:left="2880" w:hanging="360"/>
+      </w:pPr>
+      <w:rPr>
+        <w:rFonts w:ascii="Symbol" w:hAnsi="Symbol" w:hint="default"/>
+      </w:rPr>
+    </w:lvl>
+    <w:lvl w:ilvl="4" w:tplc="04100003" w:tentative="1">
+      <w:start w:val="1"/>
+      <w:numFmt w:val="bullet"/>
+      <w:lvlText w:val="o"/>
+      <w:lvlJc w:val="left"/>
+      <w:pPr>
+        <w:ind w:left="3600" w:hanging="360"/>
+      </w:pPr>
+      <w:rPr>
+        <w:rFonts w:ascii="Courier New" w:hAnsi="Courier New" w:hint="default"/>
+      </w:rPr>
+    </w:lvl>
+    <w:lvl w:ilvl="5" w:tplc="04100005" w:tentative="1">
+      <w:start w:val="1"/>
+      <w:numFmt w:val="bullet"/>
+      <w:lvlText w:val=""/>
+      <w:lvlJc w:val="left"/>
+      <w:pPr>
+        <w:ind w:left="4320" w:hanging="360"/>
+      </w:pPr>
+      <w:rPr>
+        <w:rFonts w:ascii="Wingdings" w:hAnsi="Wingdings" w:hint="default"/>
+      </w:rPr>
+    </w:lvl>
+    <w:lvl w:ilvl="6" w:tplc="04100001" w:tentative="1">
+      <w:start w:val="1"/>
+      <w:numFmt w:val="bullet"/>
+      <w:lvlText w:val=""/>
+      <w:lvlJc w:val="left"/>
+      <w:pPr>
+        <w:ind w:left="5040" w:hanging="360"/>
+      </w:pPr>
+      <w:rPr>
+        <w:rFonts w:ascii="Symbol" w:hAnsi="Symbol" w:hint="default"/>
+      </w:rPr>
+    </w:lvl>
+    <w:lvl w:ilvl="7" w:tplc="04100003" w:tentative="1">
+      <w:start w:val="1"/>
+      <w:numFmt w:val="bullet"/>
+      <w:lvlText w:val="o"/>
+      <w:lvlJc w:val="left"/>
+      <w:pPr>
+        <w:ind w:left="5760" w:hanging="360"/>
+      </w:pPr>
+      <w:rPr>
+        <w:rFonts w:ascii="Courier New" w:hAnsi="Courier New" w:hint="default"/>
+      </w:rPr>
+    </w:lvl>
+    <w:lvl w:ilvl="8" w:tplc="04100005" w:tentative="1">
+      <w:start w:val="1"/>
+      <w:numFmt w:val="bullet"/>
+      <w:lvlText w:val=""/>
+      <w:lvlJc w:val="left"/>
+      <w:pPr>
+        <w:ind w:left="6480" w:hanging="360"/>
+      </w:pPr>
+      <w:rPr>
+        <w:rFonts w:ascii="Wingdings" w:hAnsi="Wingdings" w:hint="default"/>
+      </w:rPr>
+    </w:lvl>
+  </w:abstractNum>
+  <w:abstractNum w:abstractNumId="9">
     <w:nsid w:val="13530081"/>
     <w:multiLevelType w:val="multilevel"/>
     <w:tmpl w:val="1A080090"/>
@@ -32815,7 +33573,7 @@
       </w:rPr>
     </w:lvl>
   </w:abstractNum>
-  <w:abstractNum w:abstractNumId="9">
+  <w:abstractNum w:abstractNumId="10">
     <w:nsid w:val="13F603A5"/>
     <w:multiLevelType w:val="multilevel"/>
     <w:tmpl w:val="0410001F"/>
@@ -32901,7 +33659,7 @@
       </w:pPr>
     </w:lvl>
   </w:abstractNum>
-  <w:abstractNum w:abstractNumId="10">
+  <w:abstractNum w:abstractNumId="11">
     <w:nsid w:val="15D95A71"/>
     <w:multiLevelType w:val="hybridMultilevel"/>
     <w:tmpl w:val="F4CCD582"/>
@@ -32987,7 +33745,7 @@
       </w:pPr>
     </w:lvl>
   </w:abstractNum>
-  <w:abstractNum w:abstractNumId="11">
+  <w:abstractNum w:abstractNumId="12">
     <w:nsid w:val="1CD3785E"/>
     <w:multiLevelType w:val="hybridMultilevel"/>
     <w:tmpl w:val="21B21622"/>
@@ -33100,7 +33858,7 @@
       </w:rPr>
     </w:lvl>
   </w:abstractNum>
-  <w:abstractNum w:abstractNumId="12">
+  <w:abstractNum w:abstractNumId="13">
     <w:nsid w:val="1D003C24"/>
     <w:multiLevelType w:val="hybridMultilevel"/>
     <w:tmpl w:val="EDD6DB8C"/>
@@ -33213,7 +33971,7 @@
       </w:rPr>
     </w:lvl>
   </w:abstractNum>
-  <w:abstractNum w:abstractNumId="13">
+  <w:abstractNum w:abstractNumId="14">
     <w:nsid w:val="1DE20D40"/>
     <w:multiLevelType w:val="hybridMultilevel"/>
     <w:tmpl w:val="F356D662"/>
@@ -33326,7 +34084,7 @@
       </w:rPr>
     </w:lvl>
   </w:abstractNum>
-  <w:abstractNum w:abstractNumId="14">
+  <w:abstractNum w:abstractNumId="15">
     <w:nsid w:val="20CC6E43"/>
     <w:multiLevelType w:val="hybridMultilevel"/>
     <w:tmpl w:val="95929010"/>
@@ -33412,7 +34170,7 @@
       </w:pPr>
     </w:lvl>
   </w:abstractNum>
-  <w:abstractNum w:abstractNumId="15">
+  <w:abstractNum w:abstractNumId="16">
     <w:nsid w:val="25F42A53"/>
     <w:multiLevelType w:val="hybridMultilevel"/>
     <w:tmpl w:val="F4CA817C"/>
@@ -33501,7 +34259,7 @@
       </w:pPr>
     </w:lvl>
   </w:abstractNum>
-  <w:abstractNum w:abstractNumId="16">
+  <w:abstractNum w:abstractNumId="17">
     <w:nsid w:val="2AF82CA0"/>
     <w:multiLevelType w:val="hybridMultilevel"/>
     <w:tmpl w:val="81867816"/>
@@ -33614,7 +34372,7 @@
       </w:rPr>
     </w:lvl>
   </w:abstractNum>
-  <w:abstractNum w:abstractNumId="17">
+  <w:abstractNum w:abstractNumId="18">
     <w:nsid w:val="2BD24D38"/>
     <w:multiLevelType w:val="hybridMultilevel"/>
     <w:tmpl w:val="4C84B4F2"/>
@@ -33727,7 +34485,7 @@
       </w:rPr>
     </w:lvl>
   </w:abstractNum>
-  <w:abstractNum w:abstractNumId="18">
+  <w:abstractNum w:abstractNumId="19">
     <w:nsid w:val="2CF87314"/>
     <w:multiLevelType w:val="hybridMultilevel"/>
     <w:tmpl w:val="33B619EC"/>
@@ -33840,7 +34598,7 @@
       </w:rPr>
     </w:lvl>
   </w:abstractNum>
-  <w:abstractNum w:abstractNumId="19">
+  <w:abstractNum w:abstractNumId="20">
     <w:nsid w:val="302C576B"/>
     <w:multiLevelType w:val="hybridMultilevel"/>
     <w:tmpl w:val="DA3E2A76"/>
@@ -33953,7 +34711,7 @@
       </w:rPr>
     </w:lvl>
   </w:abstractNum>
-  <w:abstractNum w:abstractNumId="20">
+  <w:abstractNum w:abstractNumId="21">
     <w:nsid w:val="3540220A"/>
     <w:multiLevelType w:val="multilevel"/>
     <w:tmpl w:val="8A9027F2"/>
@@ -34074,7 +34832,7 @@
       </w:rPr>
     </w:lvl>
   </w:abstractNum>
-  <w:abstractNum w:abstractNumId="21">
+  <w:abstractNum w:abstractNumId="22">
     <w:nsid w:val="35FC51AF"/>
     <w:multiLevelType w:val="hybridMultilevel"/>
     <w:tmpl w:val="D5BAC6E0"/>
@@ -34187,7 +34945,7 @@
       </w:rPr>
     </w:lvl>
   </w:abstractNum>
-  <w:abstractNum w:abstractNumId="22">
+  <w:abstractNum w:abstractNumId="23">
     <w:nsid w:val="3B2826C6"/>
     <w:multiLevelType w:val="hybridMultilevel"/>
     <w:tmpl w:val="87D433D8"/>
@@ -34300,7 +35058,7 @@
       </w:rPr>
     </w:lvl>
   </w:abstractNum>
-  <w:abstractNum w:abstractNumId="23">
+  <w:abstractNum w:abstractNumId="24">
     <w:nsid w:val="3C1F4240"/>
     <w:multiLevelType w:val="multilevel"/>
     <w:tmpl w:val="1A080090"/>
@@ -34413,7 +35171,7 @@
       </w:rPr>
     </w:lvl>
   </w:abstractNum>
-  <w:abstractNum w:abstractNumId="24">
+  <w:abstractNum w:abstractNumId="25">
     <w:nsid w:val="450A5326"/>
     <w:multiLevelType w:val="hybridMultilevel"/>
     <w:tmpl w:val="2C1EE81A"/>
@@ -34526,7 +35284,7 @@
       </w:rPr>
     </w:lvl>
   </w:abstractNum>
-  <w:abstractNum w:abstractNumId="25">
+  <w:abstractNum w:abstractNumId="26">
     <w:nsid w:val="45A169CF"/>
     <w:multiLevelType w:val="hybridMultilevel"/>
     <w:tmpl w:val="F7DC420A"/>
@@ -34639,7 +35397,7 @@
       </w:rPr>
     </w:lvl>
   </w:abstractNum>
-  <w:abstractNum w:abstractNumId="26">
+  <w:abstractNum w:abstractNumId="27">
     <w:nsid w:val="484B3537"/>
     <w:multiLevelType w:val="hybridMultilevel"/>
     <w:tmpl w:val="B096EACA"/>
@@ -34728,17 +35486,17 @@
       </w:pPr>
     </w:lvl>
   </w:abstractNum>
-  <w:abstractNum w:abstractNumId="27">
-    <w:nsid w:val="4A7700AF"/>
+  <w:abstractNum w:abstractNumId="28">
+    <w:nsid w:val="496603F7"/>
     <w:multiLevelType w:val="hybridMultilevel"/>
-    <w:tmpl w:val="BFBE8F6E"/>
+    <w:tmpl w:val="B28E8384"/>
     <w:lvl w:ilvl="0" w:tplc="04100001">
       <w:start w:val="1"/>
       <w:numFmt w:val="bullet"/>
       <w:lvlText w:val=""/>
       <w:lvlJc w:val="left"/>
       <w:pPr>
-        <w:ind w:left="3600" w:hanging="360"/>
+        <w:ind w:left="720" w:hanging="360"/>
       </w:pPr>
       <w:rPr>
         <w:rFonts w:ascii="Symbol" w:hAnsi="Symbol" w:hint="default"/>
@@ -34750,6 +35508,119 @@
       <w:lvlText w:val="o"/>
       <w:lvlJc w:val="left"/>
       <w:pPr>
+        <w:ind w:left="1440" w:hanging="360"/>
+      </w:pPr>
+      <w:rPr>
+        <w:rFonts w:ascii="Courier New" w:hAnsi="Courier New" w:hint="default"/>
+      </w:rPr>
+    </w:lvl>
+    <w:lvl w:ilvl="2" w:tplc="04100005" w:tentative="1">
+      <w:start w:val="1"/>
+      <w:numFmt w:val="bullet"/>
+      <w:lvlText w:val=""/>
+      <w:lvlJc w:val="left"/>
+      <w:pPr>
+        <w:ind w:left="2160" w:hanging="360"/>
+      </w:pPr>
+      <w:rPr>
+        <w:rFonts w:ascii="Wingdings" w:hAnsi="Wingdings" w:hint="default"/>
+      </w:rPr>
+    </w:lvl>
+    <w:lvl w:ilvl="3" w:tplc="04100001" w:tentative="1">
+      <w:start w:val="1"/>
+      <w:numFmt w:val="bullet"/>
+      <w:lvlText w:val=""/>
+      <w:lvlJc w:val="left"/>
+      <w:pPr>
+        <w:ind w:left="2880" w:hanging="360"/>
+      </w:pPr>
+      <w:rPr>
+        <w:rFonts w:ascii="Symbol" w:hAnsi="Symbol" w:hint="default"/>
+      </w:rPr>
+    </w:lvl>
+    <w:lvl w:ilvl="4" w:tplc="04100003" w:tentative="1">
+      <w:start w:val="1"/>
+      <w:numFmt w:val="bullet"/>
+      <w:lvlText w:val="o"/>
+      <w:lvlJc w:val="left"/>
+      <w:pPr>
+        <w:ind w:left="3600" w:hanging="360"/>
+      </w:pPr>
+      <w:rPr>
+        <w:rFonts w:ascii="Courier New" w:hAnsi="Courier New" w:hint="default"/>
+      </w:rPr>
+    </w:lvl>
+    <w:lvl w:ilvl="5" w:tplc="04100005" w:tentative="1">
+      <w:start w:val="1"/>
+      <w:numFmt w:val="bullet"/>
+      <w:lvlText w:val=""/>
+      <w:lvlJc w:val="left"/>
+      <w:pPr>
+        <w:ind w:left="4320" w:hanging="360"/>
+      </w:pPr>
+      <w:rPr>
+        <w:rFonts w:ascii="Wingdings" w:hAnsi="Wingdings" w:hint="default"/>
+      </w:rPr>
+    </w:lvl>
+    <w:lvl w:ilvl="6" w:tplc="04100001" w:tentative="1">
+      <w:start w:val="1"/>
+      <w:numFmt w:val="bullet"/>
+      <w:lvlText w:val=""/>
+      <w:lvlJc w:val="left"/>
+      <w:pPr>
+        <w:ind w:left="5040" w:hanging="360"/>
+      </w:pPr>
+      <w:rPr>
+        <w:rFonts w:ascii="Symbol" w:hAnsi="Symbol" w:hint="default"/>
+      </w:rPr>
+    </w:lvl>
+    <w:lvl w:ilvl="7" w:tplc="04100003" w:tentative="1">
+      <w:start w:val="1"/>
+      <w:numFmt w:val="bullet"/>
+      <w:lvlText w:val="o"/>
+      <w:lvlJc w:val="left"/>
+      <w:pPr>
+        <w:ind w:left="5760" w:hanging="360"/>
+      </w:pPr>
+      <w:rPr>
+        <w:rFonts w:ascii="Courier New" w:hAnsi="Courier New" w:hint="default"/>
+      </w:rPr>
+    </w:lvl>
+    <w:lvl w:ilvl="8" w:tplc="04100005" w:tentative="1">
+      <w:start w:val="1"/>
+      <w:numFmt w:val="bullet"/>
+      <w:lvlText w:val=""/>
+      <w:lvlJc w:val="left"/>
+      <w:pPr>
+        <w:ind w:left="6480" w:hanging="360"/>
+      </w:pPr>
+      <w:rPr>
+        <w:rFonts w:ascii="Wingdings" w:hAnsi="Wingdings" w:hint="default"/>
+      </w:rPr>
+    </w:lvl>
+  </w:abstractNum>
+  <w:abstractNum w:abstractNumId="29">
+    <w:nsid w:val="4A7700AF"/>
+    <w:multiLevelType w:val="hybridMultilevel"/>
+    <w:tmpl w:val="BFBE8F6E"/>
+    <w:lvl w:ilvl="0" w:tplc="04100001">
+      <w:start w:val="1"/>
+      <w:numFmt w:val="bullet"/>
+      <w:lvlText w:val=""/>
+      <w:lvlJc w:val="left"/>
+      <w:pPr>
+        <w:ind w:left="3600" w:hanging="360"/>
+      </w:pPr>
+      <w:rPr>
+        <w:rFonts w:ascii="Symbol" w:hAnsi="Symbol" w:hint="default"/>
+      </w:rPr>
+    </w:lvl>
+    <w:lvl w:ilvl="1" w:tplc="04100003" w:tentative="1">
+      <w:start w:val="1"/>
+      <w:numFmt w:val="bullet"/>
+      <w:lvlText w:val="o"/>
+      <w:lvlJc w:val="left"/>
+      <w:pPr>
         <w:ind w:left="4320" w:hanging="360"/>
       </w:pPr>
       <w:rPr>
@@ -34841,7 +35712,7 @@
       </w:rPr>
     </w:lvl>
   </w:abstractNum>
-  <w:abstractNum w:abstractNumId="28">
+  <w:abstractNum w:abstractNumId="30">
     <w:nsid w:val="4C812981"/>
     <w:multiLevelType w:val="multilevel"/>
     <w:tmpl w:val="1A080090"/>
@@ -34954,7 +35825,7 @@
       </w:rPr>
     </w:lvl>
   </w:abstractNum>
-  <w:abstractNum w:abstractNumId="29">
+  <w:abstractNum w:abstractNumId="31">
     <w:nsid w:val="513A6258"/>
     <w:multiLevelType w:val="hybridMultilevel"/>
     <w:tmpl w:val="2F625144"/>
@@ -35067,7 +35938,7 @@
       </w:rPr>
     </w:lvl>
   </w:abstractNum>
-  <w:abstractNum w:abstractNumId="30">
+  <w:abstractNum w:abstractNumId="32">
     <w:nsid w:val="522A4A56"/>
     <w:multiLevelType w:val="hybridMultilevel"/>
     <w:tmpl w:val="F3A2265A"/>
@@ -35180,7 +36051,7 @@
       </w:rPr>
     </w:lvl>
   </w:abstractNum>
-  <w:abstractNum w:abstractNumId="31">
+  <w:abstractNum w:abstractNumId="33">
     <w:nsid w:val="52637968"/>
     <w:multiLevelType w:val="hybridMultilevel"/>
     <w:tmpl w:val="D6309A7C"/>
@@ -35293,7 +36164,7 @@
       </w:rPr>
     </w:lvl>
   </w:abstractNum>
-  <w:abstractNum w:abstractNumId="32">
+  <w:abstractNum w:abstractNumId="34">
     <w:nsid w:val="556E2E94"/>
     <w:multiLevelType w:val="hybridMultilevel"/>
     <w:tmpl w:val="32A8CF98"/>
@@ -35406,7 +36277,7 @@
       </w:rPr>
     </w:lvl>
   </w:abstractNum>
-  <w:abstractNum w:abstractNumId="33">
+  <w:abstractNum w:abstractNumId="35">
     <w:nsid w:val="5E147EB2"/>
     <w:multiLevelType w:val="hybridMultilevel"/>
     <w:tmpl w:val="AC606624"/>
@@ -35519,7 +36390,7 @@
       </w:rPr>
     </w:lvl>
   </w:abstractNum>
-  <w:abstractNum w:abstractNumId="34">
+  <w:abstractNum w:abstractNumId="36">
     <w:nsid w:val="5FB27DD1"/>
     <w:multiLevelType w:val="hybridMultilevel"/>
     <w:tmpl w:val="04628232"/>
@@ -35632,7 +36503,7 @@
       </w:rPr>
     </w:lvl>
   </w:abstractNum>
-  <w:abstractNum w:abstractNumId="35">
+  <w:abstractNum w:abstractNumId="37">
     <w:nsid w:val="6275788D"/>
     <w:multiLevelType w:val="hybridMultilevel"/>
     <w:tmpl w:val="FEB86C50"/>
@@ -35745,7 +36616,7 @@
       </w:rPr>
     </w:lvl>
   </w:abstractNum>
-  <w:abstractNum w:abstractNumId="36">
+  <w:abstractNum w:abstractNumId="38">
     <w:nsid w:val="6787730B"/>
     <w:multiLevelType w:val="hybridMultilevel"/>
     <w:tmpl w:val="8EF83F94"/>
@@ -35858,7 +36729,7 @@
       </w:rPr>
     </w:lvl>
   </w:abstractNum>
-  <w:abstractNum w:abstractNumId="37">
+  <w:abstractNum w:abstractNumId="39">
     <w:nsid w:val="68C9285F"/>
     <w:multiLevelType w:val="hybridMultilevel"/>
     <w:tmpl w:val="0B76EE70"/>
@@ -35971,7 +36842,7 @@
       </w:rPr>
     </w:lvl>
   </w:abstractNum>
-  <w:abstractNum w:abstractNumId="38">
+  <w:abstractNum w:abstractNumId="40">
     <w:nsid w:val="68D61872"/>
     <w:multiLevelType w:val="hybridMultilevel"/>
     <w:tmpl w:val="E5127992"/>
@@ -36084,7 +36955,7 @@
       </w:rPr>
     </w:lvl>
   </w:abstractNum>
-  <w:abstractNum w:abstractNumId="39">
+  <w:abstractNum w:abstractNumId="41">
     <w:nsid w:val="6DB75DC0"/>
     <w:multiLevelType w:val="hybridMultilevel"/>
     <w:tmpl w:val="99C6B91A"/>
@@ -36197,7 +37068,7 @@
       </w:rPr>
     </w:lvl>
   </w:abstractNum>
-  <w:abstractNum w:abstractNumId="40">
+  <w:abstractNum w:abstractNumId="42">
     <w:nsid w:val="6DCB5F6E"/>
     <w:multiLevelType w:val="hybridMultilevel"/>
     <w:tmpl w:val="D7902F0E"/>
@@ -36310,7 +37181,7 @@
       </w:rPr>
     </w:lvl>
   </w:abstractNum>
-  <w:abstractNum w:abstractNumId="41">
+  <w:abstractNum w:abstractNumId="43">
     <w:nsid w:val="6F247B92"/>
     <w:multiLevelType w:val="hybridMultilevel"/>
     <w:tmpl w:val="C100D7DC"/>
@@ -36423,7 +37294,7 @@
       </w:rPr>
     </w:lvl>
   </w:abstractNum>
-  <w:abstractNum w:abstractNumId="42">
+  <w:abstractNum w:abstractNumId="44">
     <w:nsid w:val="73635C29"/>
     <w:multiLevelType w:val="multilevel"/>
     <w:tmpl w:val="1A080090"/>
@@ -36536,7 +37407,7 @@
       </w:rPr>
     </w:lvl>
   </w:abstractNum>
-  <w:abstractNum w:abstractNumId="43">
+  <w:abstractNum w:abstractNumId="45">
     <w:nsid w:val="74842D93"/>
     <w:multiLevelType w:val="hybridMultilevel"/>
     <w:tmpl w:val="23E0D4AE"/>
@@ -36649,7 +37520,7 @@
       </w:rPr>
     </w:lvl>
   </w:abstractNum>
-  <w:abstractNum w:abstractNumId="44">
+  <w:abstractNum w:abstractNumId="46">
     <w:nsid w:val="7CB1674E"/>
     <w:multiLevelType w:val="multilevel"/>
     <w:tmpl w:val="1A080090"/>
@@ -36762,7 +37633,7 @@
       </w:rPr>
     </w:lvl>
   </w:abstractNum>
-  <w:abstractNum w:abstractNumId="45">
+  <w:abstractNum w:abstractNumId="47">
     <w:nsid w:val="7EAA0B8C"/>
     <w:multiLevelType w:val="multilevel"/>
     <w:tmpl w:val="1A080090"/>
@@ -36879,82 +37750,82 @@
     <w:abstractNumId w:val="2"/>
   </w:num>
   <w:num w:numId="2">
-    <w:abstractNumId w:val="12"/>
+    <w:abstractNumId w:val="13"/>
   </w:num>
   <w:num w:numId="3">
-    <w:abstractNumId w:val="36"/>
+    <w:abstractNumId w:val="38"/>
   </w:num>
   <w:num w:numId="4">
     <w:abstractNumId w:val="5"/>
   </w:num>
   <w:num w:numId="5">
-    <w:abstractNumId w:val="23"/>
+    <w:abstractNumId w:val="24"/>
   </w:num>
   <w:num w:numId="6">
     <w:abstractNumId w:val="0"/>
   </w:num>
   <w:num w:numId="7">
-    <w:abstractNumId w:val="28"/>
+    <w:abstractNumId w:val="30"/>
   </w:num>
   <w:num w:numId="8">
-    <w:abstractNumId w:val="8"/>
+    <w:abstractNumId w:val="9"/>
   </w:num>
   <w:num w:numId="9">
-    <w:abstractNumId w:val="45"/>
+    <w:abstractNumId w:val="47"/>
   </w:num>
   <w:num w:numId="10">
+    <w:abstractNumId w:val="46"/>
+  </w:num>
+  <w:num w:numId="11">
     <w:abstractNumId w:val="44"/>
   </w:num>
-  <w:num w:numId="11">
+  <w:num w:numId="12">
     <w:abstractNumId w:val="42"/>
   </w:num>
-  <w:num w:numId="12">
+  <w:num w:numId="13">
+    <w:abstractNumId w:val="18"/>
+  </w:num>
+  <w:num w:numId="14">
+    <w:abstractNumId w:val="21"/>
+  </w:num>
+  <w:num w:numId="15">
+    <w:abstractNumId w:val="11"/>
+  </w:num>
+  <w:num w:numId="16">
+    <w:abstractNumId w:val="16"/>
+  </w:num>
+  <w:num w:numId="17">
     <w:abstractNumId w:val="40"/>
   </w:num>
-  <w:num w:numId="13">
-    <w:abstractNumId w:val="17"/>
+  <w:num w:numId="18">
+    <w:abstractNumId w:val="31"/>
   </w:num>
-  <w:num w:numId="14">
-    <w:abstractNumId w:val="20"/>
-  </w:num>
-  <w:num w:numId="15">
-    <w:abstractNumId w:val="10"/>
-  </w:num>
-  <w:num w:numId="16">
+  <w:num w:numId="19">
     <w:abstractNumId w:val="15"/>
   </w:num>
-  <w:num w:numId="17">
-    <w:abstractNumId w:val="38"/>
-  </w:num>
-  <w:num w:numId="18">
-    <w:abstractNumId w:val="29"/>
-  </w:num>
-  <w:num w:numId="19">
-    <w:abstractNumId w:val="14"/>
-  </w:num>
   <w:num w:numId="20">
-    <w:abstractNumId w:val="20"/>
+    <w:abstractNumId w:val="21"/>
   </w:num>
   <w:num w:numId="21">
-    <w:abstractNumId w:val="9"/>
+    <w:abstractNumId w:val="10"/>
   </w:num>
   <w:num w:numId="22">
     <w:abstractNumId w:val="6"/>
   </w:num>
   <w:num w:numId="23">
-    <w:abstractNumId w:val="26"/>
+    <w:abstractNumId w:val="27"/>
   </w:num>
   <w:num w:numId="24">
-    <w:abstractNumId w:val="27"/>
+    <w:abstractNumId w:val="29"/>
   </w:num>
   <w:num w:numId="25">
-    <w:abstractNumId w:val="24"/>
+    <w:abstractNumId w:val="25"/>
   </w:num>
   <w:num w:numId="26">
-    <w:abstractNumId w:val="13"/>
+    <w:abstractNumId w:val="14"/>
   </w:num>
   <w:num w:numId="27">
-    <w:abstractNumId w:val="34"/>
+    <w:abstractNumId w:val="36"/>
   </w:num>
   <w:num w:numId="28">
     <w:abstractNumId w:val="3"/>
@@ -36963,58 +37834,64 @@
     <w:abstractNumId w:val="4"/>
   </w:num>
   <w:num w:numId="30">
+    <w:abstractNumId w:val="23"/>
+  </w:num>
+  <w:num w:numId="31">
+    <w:abstractNumId w:val="35"/>
+  </w:num>
+  <w:num w:numId="32">
+    <w:abstractNumId w:val="43"/>
+  </w:num>
+  <w:num w:numId="33">
+    <w:abstractNumId w:val="19"/>
+  </w:num>
+  <w:num w:numId="34">
+    <w:abstractNumId w:val="32"/>
+  </w:num>
+  <w:num w:numId="35">
+    <w:abstractNumId w:val="39"/>
+  </w:num>
+  <w:num w:numId="36">
+    <w:abstractNumId w:val="8"/>
+  </w:num>
+  <w:num w:numId="37">
+    <w:abstractNumId w:val="45"/>
+  </w:num>
+  <w:num w:numId="38">
+    <w:abstractNumId w:val="12"/>
+  </w:num>
+  <w:num w:numId="39">
+    <w:abstractNumId w:val="17"/>
+  </w:num>
+  <w:num w:numId="40">
     <w:abstractNumId w:val="22"/>
   </w:num>
-  <w:num w:numId="31">
+  <w:num w:numId="41">
     <w:abstractNumId w:val="33"/>
   </w:num>
-  <w:num w:numId="32">
-    <w:abstractNumId w:val="41"/>
-  </w:num>
-  <w:num w:numId="33">
-    <w:abstractNumId w:val="18"/>
-  </w:num>
-  <w:num w:numId="34">
-    <w:abstractNumId w:val="30"/>
-  </w:num>
-  <w:num w:numId="35">
-    <w:abstractNumId w:val="37"/>
-  </w:num>
-  <w:num w:numId="36">
-    <w:abstractNumId w:val="7"/>
-  </w:num>
-  <w:num w:numId="37">
-    <w:abstractNumId w:val="43"/>
-  </w:num>
-  <w:num w:numId="38">
-    <w:abstractNumId w:val="11"/>
-  </w:num>
-  <w:num w:numId="39">
-    <w:abstractNumId w:val="16"/>
-  </w:num>
-  <w:num w:numId="40">
-    <w:abstractNumId w:val="21"/>
-  </w:num>
-  <w:num w:numId="41">
-    <w:abstractNumId w:val="31"/>
-  </w:num>
   <w:num w:numId="42">
-    <w:abstractNumId w:val="25"/>
+    <w:abstractNumId w:val="26"/>
   </w:num>
   <w:num w:numId="43">
     <w:abstractNumId w:val="1"/>
   </w:num>
   <w:num w:numId="44">
-    <w:abstractNumId w:val="32"/>
+    <w:abstractNumId w:val="34"/>
   </w:num>
   <w:num w:numId="45">
-    <w:abstractNumId w:val="39"/>
+    <w:abstractNumId w:val="41"/>
   </w:num>
   <w:num w:numId="46">
-    <w:abstractNumId w:val="19"/>
+    <w:abstractNumId w:val="20"/>
   </w:num>
   <w:num w:numId="47">
-    <w:abstractNumId w:val="35"/>
+    <w:abstractNumId w:val="37"/>
+  </w:num>
+  <w:num w:numId="48">
+    <w:abstractNumId w:val="7"/>
+  </w:num>
+  <w:num w:numId="49">
+    <w:abstractNumId w:val="28"/>
   </w:num>
   <w:numIdMacAtCleanup w:val="16"/>
 </w:numbering>
@@ -52506,7 +53383,7 @@
 </file>
 
 <file path=customXml/itemProps2.xml><?xml version="1.0" encoding="utf-8"?>
-<ds:datastoreItem xmlns:ds="http://schemas.openxmlformats.org/officeDocument/2006/customXml" ds:itemID="{9A46133E-5523-8A44-84AD-267CAFCA4E32}">
+<ds:datastoreItem xmlns:ds="http://schemas.openxmlformats.org/officeDocument/2006/customXml" ds:itemID="{C77F5465-ADA0-D148-BBA6-3CFD4D57910A}">
   <ds:schemaRefs>
     <ds:schemaRef ds:uri="http://schemas.openxmlformats.org/officeDocument/2006/bibliography"/>
   </ds:schemaRefs>

</xml_diff>

<commit_message>
Aggiunti commenti ai grafici multiprocess speedup e efficiency
</commit_message>
<xml_diff>
--- a/hpc_clean/hpc_report/report_0.2.docx
+++ b/hpc_clean/hpc_report/report_0.2.docx
@@ -358,7 +358,7 @@
           <w:rFonts w:ascii="Century Gothic" w:hAnsi="Century Gothic"/>
           <w:noProof/>
         </w:rPr>
-        <w:t>5 June 2014</w:t>
+        <w:t>6 June 2014</w:t>
       </w:r>
       <w:r>
         <w:rPr>
@@ -20146,14 +20146,7 @@
           <w:rStyle w:val="hps"/>
           <w:lang w:val="en"/>
         </w:rPr>
-        <w:t>T</w:t>
-      </w:r>
-      <w:r>
-        <w:rPr>
-          <w:rStyle w:val="hps"/>
-          <w:lang w:val="en"/>
-        </w:rPr>
-        <w:t>he code was</w:t>
+        <w:t>The code was</w:t>
       </w:r>
       <w:r>
         <w:rPr>
@@ -20192,42 +20185,64 @@
       <w:pPr>
         <w:pStyle w:val="Codice"/>
         <w:jc w:val="center"/>
-      </w:pPr>
-      <w:proofErr w:type="spellStart"/>
-      <w:r>
-        <w:t>mpi</w:t>
-      </w:r>
-      <w:bookmarkStart w:id="56" w:name="_GoBack"/>
-      <w:bookmarkEnd w:id="56"/>
-      <w:r>
-        <w:t>cc</w:t>
-      </w:r>
-      <w:proofErr w:type="spellEnd"/>
-      <w:r>
+        <w:rPr>
+          <w:lang w:val="it-IT"/>
+        </w:rPr>
+      </w:pPr>
+      <w:proofErr w:type="spellStart"/>
+      <w:r>
+        <w:rPr>
+          <w:lang w:val="it-IT"/>
+        </w:rPr>
+        <w:t>mpicc</w:t>
+      </w:r>
+      <w:proofErr w:type="spellEnd"/>
+      <w:r>
+        <w:rPr>
+          <w:lang w:val="it-IT"/>
+        </w:rPr>
         <w:t xml:space="preserve"> –</w:t>
       </w:r>
       <w:proofErr w:type="spellStart"/>
       <w:r>
+        <w:rPr>
+          <w:lang w:val="it-IT"/>
+        </w:rPr>
         <w:t>marc</w:t>
       </w:r>
       <w:proofErr w:type="spellEnd"/>
       <w:r>
+        <w:rPr>
+          <w:lang w:val="it-IT"/>
+        </w:rPr>
         <w:t>=native -o bin/</w:t>
       </w:r>
       <w:proofErr w:type="spellStart"/>
       <w:r>
+        <w:rPr>
+          <w:lang w:val="it-IT"/>
+        </w:rPr>
         <w:t>hpc_mpi_mm</w:t>
       </w:r>
       <w:proofErr w:type="spellEnd"/>
       <w:r>
+        <w:rPr>
+          <w:lang w:val="it-IT"/>
+        </w:rPr>
         <w:t xml:space="preserve">-op </w:t>
       </w:r>
       <w:proofErr w:type="spellStart"/>
       <w:r>
+        <w:rPr>
+          <w:lang w:val="it-IT"/>
+        </w:rPr>
         <w:t>mm.c</w:t>
       </w:r>
       <w:proofErr w:type="spellEnd"/>
       <w:r>
+        <w:rPr>
+          <w:lang w:val="it-IT"/>
+        </w:rPr>
         <w:t xml:space="preserve"> -lm -DOPTI='"-op"'</w:t>
       </w:r>
     </w:p>
@@ -20317,11 +20332,11 @@
       <w:pPr>
         <w:pStyle w:val="Titolo3"/>
       </w:pPr>
-      <w:bookmarkStart w:id="57" w:name="_Toc263500509"/>
+      <w:bookmarkStart w:id="56" w:name="_Toc263500509"/>
       <w:r>
         <w:t>Number of process Vs Time</w:t>
       </w:r>
-      <w:bookmarkEnd w:id="57"/>
+      <w:bookmarkEnd w:id="56"/>
     </w:p>
     <w:p>
       <w:pPr>
@@ -21535,11 +21550,11 @@
       <w:pPr>
         <w:pStyle w:val="Titolo3"/>
       </w:pPr>
-      <w:bookmarkStart w:id="58" w:name="_Toc263500510"/>
+      <w:bookmarkStart w:id="57" w:name="_Toc263500510"/>
       <w:r>
         <w:t>Matrix dimension Vs Time</w:t>
       </w:r>
-      <w:bookmarkEnd w:id="58"/>
+      <w:bookmarkEnd w:id="57"/>
     </w:p>
     <w:p>
       <w:pPr>
@@ -22356,14 +22371,14 @@
       <w:pPr>
         <w:pStyle w:val="Titolo3"/>
       </w:pPr>
-      <w:bookmarkStart w:id="59" w:name="_Toc388263320"/>
-      <w:bookmarkStart w:id="60" w:name="_Toc263500511"/>
+      <w:bookmarkStart w:id="58" w:name="_Toc388263320"/>
+      <w:bookmarkStart w:id="59" w:name="_Toc263500511"/>
       <w:proofErr w:type="spellStart"/>
       <w:r>
         <w:t>SpeedUp</w:t>
       </w:r>
+      <w:bookmarkEnd w:id="58"/>
       <w:bookmarkEnd w:id="59"/>
-      <w:bookmarkEnd w:id="60"/>
       <w:proofErr w:type="spellEnd"/>
     </w:p>
     <w:p>
@@ -23479,11 +23494,241 @@
       </w:pPr>
       <w:r>
         <w:rPr>
+          <w:rStyle w:val="hps"/>
+          <w:lang w:val="en"/>
+        </w:rPr>
+        <w:t>The</w:t>
+      </w:r>
+      <w:r>
+        <w:rPr>
+          <w:lang w:val="en"/>
+        </w:rPr>
+        <w:t xml:space="preserve"> </w:t>
+      </w:r>
+      <w:r>
+        <w:rPr>
+          <w:rStyle w:val="hps"/>
+          <w:lang w:val="en"/>
+        </w:rPr>
+        <w:t>following graphs show</w:t>
+      </w:r>
+      <w:r>
+        <w:rPr>
+          <w:lang w:val="en"/>
+        </w:rPr>
+        <w:t xml:space="preserve"> </w:t>
+      </w:r>
+      <w:r>
+        <w:rPr>
+          <w:rStyle w:val="hps"/>
+          <w:lang w:val="en"/>
+        </w:rPr>
+        <w:t>the speedup</w:t>
+      </w:r>
+      <w:r>
+        <w:rPr>
+          <w:lang w:val="en"/>
+        </w:rPr>
+        <w:t xml:space="preserve"> </w:t>
+      </w:r>
+      <w:r>
+        <w:rPr>
+          <w:rStyle w:val="hps"/>
+          <w:lang w:val="en"/>
+        </w:rPr>
+        <w:t>of different</w:t>
+      </w:r>
+      <w:r>
+        <w:rPr>
+          <w:lang w:val="en"/>
+        </w:rPr>
+        <w:t xml:space="preserve"> </w:t>
+      </w:r>
+      <w:r>
+        <w:rPr>
+          <w:rStyle w:val="hps"/>
+          <w:lang w:val="en"/>
+        </w:rPr>
+        <w:t>algorithms</w:t>
+      </w:r>
+      <w:r>
+        <w:rPr>
+          <w:lang w:val="en"/>
+        </w:rPr>
+        <w:t xml:space="preserve"> </w:t>
+      </w:r>
+      <w:r>
+        <w:rPr>
+          <w:rStyle w:val="hps"/>
+          <w:lang w:val="en"/>
+        </w:rPr>
+        <w:t>running on</w:t>
+      </w:r>
+      <w:r>
+        <w:rPr>
+          <w:lang w:val="en"/>
+        </w:rPr>
+        <w:t xml:space="preserve"> </w:t>
+      </w:r>
+      <w:r>
+        <w:rPr>
+          <w:rStyle w:val="hps"/>
+          <w:lang w:val="en"/>
+        </w:rPr>
+        <w:t>a single</w:t>
+      </w:r>
+      <w:r>
+        <w:rPr>
+          <w:lang w:val="en"/>
+        </w:rPr>
+        <w:t xml:space="preserve"> </w:t>
+      </w:r>
+      <w:r>
+        <w:rPr>
+          <w:rStyle w:val="hps"/>
+          <w:lang w:val="en"/>
+        </w:rPr>
+        <w:t>multicore</w:t>
+      </w:r>
+      <w:r>
+        <w:rPr>
+          <w:lang w:val="en"/>
+        </w:rPr>
+        <w:t xml:space="preserve"> </w:t>
+      </w:r>
+      <w:r>
+        <w:rPr>
+          <w:rStyle w:val="hps"/>
+          <w:lang w:val="en"/>
+        </w:rPr>
+        <w:t>machine</w:t>
+      </w:r>
+      <w:r>
+        <w:rPr>
+          <w:lang w:val="en"/>
+        </w:rPr>
+        <w:t xml:space="preserve">. </w:t>
+      </w:r>
+      <w:r>
+        <w:rPr>
+          <w:rStyle w:val="hps"/>
+          <w:lang w:val="en"/>
+        </w:rPr>
+        <w:t>This type of</w:t>
+      </w:r>
+      <w:r>
+        <w:rPr>
+          <w:lang w:val="en"/>
+        </w:rPr>
+        <w:t xml:space="preserve"> </w:t>
+      </w:r>
+      <w:r>
+        <w:rPr>
+          <w:rStyle w:val="hps"/>
+          <w:lang w:val="en"/>
+        </w:rPr>
+        <w:t>execution</w:t>
+      </w:r>
+      <w:r>
+        <w:rPr>
+          <w:lang w:val="en"/>
+        </w:rPr>
+        <w:t xml:space="preserve">, unlike </w:t>
+      </w:r>
+      <w:r>
+        <w:rPr>
+          <w:rStyle w:val="hps"/>
+          <w:lang w:val="en"/>
+        </w:rPr>
+        <w:t>in</w:t>
+      </w:r>
+      <w:r>
+        <w:rPr>
+          <w:lang w:val="en"/>
+        </w:rPr>
+        <w:t xml:space="preserve"> </w:t>
+      </w:r>
+      <w:r>
+        <w:rPr>
+          <w:rStyle w:val="hps"/>
+          <w:lang w:val="en"/>
+        </w:rPr>
+        <w:t>the execution</w:t>
+      </w:r>
+      <w:r>
+        <w:rPr>
+          <w:lang w:val="en"/>
+        </w:rPr>
+        <w:t xml:space="preserve"> </w:t>
+      </w:r>
+      <w:r>
+        <w:rPr>
+          <w:rStyle w:val="hps"/>
+          <w:lang w:val="en"/>
+        </w:rPr>
+        <w:t>cluster</w:t>
+      </w:r>
+      <w:r>
+        <w:rPr>
+          <w:lang w:val="en"/>
+        </w:rPr>
+        <w:t xml:space="preserve">, reduces </w:t>
+      </w:r>
+      <w:r>
+        <w:rPr>
+          <w:rStyle w:val="hps"/>
+          <w:lang w:val="en"/>
+        </w:rPr>
+        <w:t>the time taken</w:t>
+      </w:r>
+      <w:r>
+        <w:rPr>
+          <w:lang w:val="en"/>
+        </w:rPr>
+        <w:t xml:space="preserve"> </w:t>
+      </w:r>
+      <w:r>
+        <w:rPr>
+          <w:rStyle w:val="hps"/>
+          <w:lang w:val="en"/>
+        </w:rPr>
+        <w:t>in the communication</w:t>
+      </w:r>
+      <w:r>
+        <w:rPr>
+          <w:lang w:val="en"/>
+        </w:rPr>
+        <w:t xml:space="preserve"> </w:t>
+      </w:r>
+      <w:r>
+        <w:rPr>
+          <w:rStyle w:val="hps"/>
+          <w:lang w:val="en"/>
+        </w:rPr>
+        <w:t>network</w:t>
+      </w:r>
+      <w:r>
+        <w:rPr>
+          <w:lang w:val="en"/>
+        </w:rPr>
+        <w:t>.</w:t>
+      </w:r>
+    </w:p>
+    <w:p>
+      <w:pPr>
+        <w:pStyle w:val="Nessunaspaziatura"/>
+        <w:spacing w:after="240"/>
+        <w:rPr>
+          <w:color w:val="C00000"/>
+        </w:rPr>
+      </w:pPr>
+      <w:r>
+        <w:rPr>
           <w:noProof/>
           <w:lang w:val="it-IT" w:eastAsia="it-IT" w:bidi="ar-SA"/>
         </w:rPr>
         <w:drawing>
-          <wp:inline distT="0" distB="0" distL="0" distR="0" wp14:anchorId="7E2F51F4" wp14:editId="131CA9CE">
+          <wp:inline distT="0" distB="0" distL="0" distR="0" wp14:anchorId="7E2F51F4" wp14:editId="3A9099F2">
             <wp:extent cx="5537820" cy="3674310"/>
             <wp:effectExtent l="0" t="0" r="25400" b="21590"/>
             <wp:docPr id="45" name="Grafico 45"/>
@@ -23499,6 +23744,470 @@
     </w:p>
     <w:p>
       <w:pPr>
+        <w:pStyle w:val="Nessunaspaziatura"/>
+        <w:spacing w:after="240"/>
+        <w:rPr>
+          <w:color w:val="C00000"/>
+        </w:rPr>
+      </w:pPr>
+      <w:r>
+        <w:rPr>
+          <w:rStyle w:val="hps"/>
+          <w:lang w:val="en"/>
+        </w:rPr>
+        <w:t>Also in this case</w:t>
+      </w:r>
+      <w:r>
+        <w:rPr>
+          <w:lang w:val="en"/>
+        </w:rPr>
+        <w:t xml:space="preserve"> </w:t>
+      </w:r>
+      <w:r>
+        <w:rPr>
+          <w:rStyle w:val="hps"/>
+          <w:lang w:val="en"/>
+        </w:rPr>
+        <w:t>the speedup</w:t>
+      </w:r>
+      <w:r>
+        <w:rPr>
+          <w:lang w:val="en"/>
+        </w:rPr>
+        <w:t xml:space="preserve"> </w:t>
+      </w:r>
+      <w:r>
+        <w:rPr>
+          <w:rStyle w:val="hps"/>
+          <w:lang w:val="en"/>
+        </w:rPr>
+        <w:t>of the algorithms</w:t>
+      </w:r>
+      <w:r>
+        <w:rPr>
+          <w:lang w:val="en"/>
+        </w:rPr>
+        <w:t xml:space="preserve"> </w:t>
+      </w:r>
+      <w:r>
+        <w:rPr>
+          <w:rStyle w:val="hps"/>
+          <w:lang w:val="en"/>
+        </w:rPr>
+        <w:t>has</w:t>
+      </w:r>
+      <w:r>
+        <w:rPr>
+          <w:lang w:val="en"/>
+        </w:rPr>
+        <w:t xml:space="preserve"> </w:t>
+      </w:r>
+      <w:r>
+        <w:rPr>
+          <w:rStyle w:val="hps"/>
+          <w:lang w:val="en"/>
+        </w:rPr>
+        <w:t>a negative trend,</w:t>
+      </w:r>
+      <w:r>
+        <w:rPr>
+          <w:lang w:val="en"/>
+        </w:rPr>
+        <w:t xml:space="preserve"> </w:t>
+      </w:r>
+      <w:r>
+        <w:rPr>
+          <w:rStyle w:val="hps"/>
+          <w:lang w:val="en"/>
+        </w:rPr>
+        <w:t>especially</w:t>
+      </w:r>
+      <w:r>
+        <w:rPr>
+          <w:lang w:val="en"/>
+        </w:rPr>
+        <w:t xml:space="preserve"> </w:t>
+      </w:r>
+      <w:r>
+        <w:rPr>
+          <w:rStyle w:val="hps"/>
+          <w:lang w:val="en"/>
+        </w:rPr>
+        <w:t>between</w:t>
+      </w:r>
+      <w:r>
+        <w:rPr>
+          <w:lang w:val="en"/>
+        </w:rPr>
+        <w:t xml:space="preserve"> </w:t>
+      </w:r>
+      <w:r>
+        <w:rPr>
+          <w:rStyle w:val="hps"/>
+          <w:lang w:val="en"/>
+        </w:rPr>
+        <w:t>the transition from</w:t>
+      </w:r>
+      <w:r>
+        <w:rPr>
+          <w:lang w:val="en"/>
+        </w:rPr>
+        <w:t xml:space="preserve"> </w:t>
+      </w:r>
+      <w:r>
+        <w:rPr>
+          <w:rStyle w:val="hps"/>
+          <w:lang w:val="en"/>
+        </w:rPr>
+        <w:t>9 to 16</w:t>
+      </w:r>
+      <w:r>
+        <w:rPr>
+          <w:lang w:val="en"/>
+        </w:rPr>
+        <w:t xml:space="preserve"> </w:t>
+      </w:r>
+      <w:r>
+        <w:rPr>
+          <w:rStyle w:val="hps"/>
+          <w:lang w:val="en"/>
+        </w:rPr>
+        <w:t>processes</w:t>
+      </w:r>
+      <w:r>
+        <w:rPr>
+          <w:lang w:val="en"/>
+        </w:rPr>
+        <w:t xml:space="preserve">, except for </w:t>
+      </w:r>
+      <w:r>
+        <w:rPr>
+          <w:rStyle w:val="hps"/>
+          <w:lang w:val="en"/>
+        </w:rPr>
+        <w:t>the</w:t>
+      </w:r>
+      <w:r>
+        <w:rPr>
+          <w:lang w:val="en"/>
+        </w:rPr>
+        <w:t xml:space="preserve"> </w:t>
+      </w:r>
+      <w:r>
+        <w:rPr>
+          <w:rStyle w:val="hps"/>
+          <w:lang w:val="en"/>
+        </w:rPr>
+        <w:t>MM</w:t>
+      </w:r>
+      <w:r>
+        <w:rPr>
+          <w:lang w:val="en"/>
+        </w:rPr>
+        <w:t xml:space="preserve"> </w:t>
+      </w:r>
+      <w:r>
+        <w:rPr>
+          <w:rStyle w:val="hps"/>
+          <w:lang w:val="en"/>
+        </w:rPr>
+        <w:t>algorithm</w:t>
+      </w:r>
+      <w:r>
+        <w:rPr>
+          <w:lang w:val="en"/>
+        </w:rPr>
+        <w:t xml:space="preserve"> </w:t>
+      </w:r>
+      <w:r>
+        <w:rPr>
+          <w:rStyle w:val="hps"/>
+          <w:lang w:val="en"/>
+        </w:rPr>
+        <w:t>that</w:t>
+      </w:r>
+      <w:r>
+        <w:rPr>
+          <w:lang w:val="en"/>
+        </w:rPr>
+        <w:t xml:space="preserve"> </w:t>
+      </w:r>
+      <w:r>
+        <w:rPr>
+          <w:rStyle w:val="hps"/>
+          <w:lang w:val="en"/>
+        </w:rPr>
+        <w:t>passage</w:t>
+      </w:r>
+      <w:r>
+        <w:rPr>
+          <w:lang w:val="en"/>
+        </w:rPr>
+        <w:t xml:space="preserve"> </w:t>
+      </w:r>
+      <w:r>
+        <w:rPr>
+          <w:rStyle w:val="hps"/>
+          <w:lang w:val="en"/>
+        </w:rPr>
+        <w:t>from 4 to</w:t>
+      </w:r>
+      <w:r>
+        <w:rPr>
+          <w:lang w:val="en"/>
+        </w:rPr>
+        <w:t xml:space="preserve"> </w:t>
+      </w:r>
+      <w:r>
+        <w:rPr>
+          <w:rStyle w:val="hps"/>
+          <w:lang w:val="en"/>
+        </w:rPr>
+        <w:t>9</w:t>
+      </w:r>
+      <w:r>
+        <w:rPr>
+          <w:lang w:val="en"/>
+        </w:rPr>
+        <w:t xml:space="preserve"> </w:t>
+      </w:r>
+      <w:r>
+        <w:rPr>
+          <w:rStyle w:val="hps"/>
+          <w:lang w:val="en"/>
+        </w:rPr>
+        <w:t>processes</w:t>
+      </w:r>
+      <w:r>
+        <w:rPr>
+          <w:lang w:val="en"/>
+        </w:rPr>
+        <w:t xml:space="preserve"> </w:t>
+      </w:r>
+      <w:r>
+        <w:rPr>
+          <w:rStyle w:val="hps"/>
+          <w:lang w:val="en"/>
+        </w:rPr>
+        <w:t>has</w:t>
+      </w:r>
+      <w:r>
+        <w:rPr>
+          <w:lang w:val="en"/>
+        </w:rPr>
+        <w:t xml:space="preserve"> </w:t>
+      </w:r>
+      <w:r>
+        <w:rPr>
+          <w:rStyle w:val="hps"/>
+          <w:lang w:val="en"/>
+        </w:rPr>
+        <w:t>an increase</w:t>
+      </w:r>
+      <w:r>
+        <w:rPr>
+          <w:lang w:val="en"/>
+        </w:rPr>
+        <w:t xml:space="preserve"> </w:t>
+      </w:r>
+      <w:r>
+        <w:rPr>
+          <w:rStyle w:val="hps"/>
+          <w:lang w:val="en"/>
+        </w:rPr>
+        <w:t>of</w:t>
+      </w:r>
+      <w:r>
+        <w:rPr>
+          <w:lang w:val="en"/>
+        </w:rPr>
+        <w:t xml:space="preserve"> </w:t>
+      </w:r>
+      <w:r>
+        <w:rPr>
+          <w:rStyle w:val="hps"/>
+          <w:lang w:val="en"/>
+        </w:rPr>
+        <w:t>speedup</w:t>
+      </w:r>
+      <w:r>
+        <w:rPr>
+          <w:lang w:val="en"/>
+        </w:rPr>
+        <w:t xml:space="preserve">. </w:t>
+      </w:r>
+      <w:r>
+        <w:rPr>
+          <w:rStyle w:val="hps"/>
+          <w:lang w:val="en"/>
+        </w:rPr>
+        <w:t>Compared to the</w:t>
+      </w:r>
+      <w:r>
+        <w:rPr>
+          <w:lang w:val="en"/>
+        </w:rPr>
+        <w:t xml:space="preserve"> </w:t>
+      </w:r>
+      <w:r>
+        <w:rPr>
+          <w:rStyle w:val="hps"/>
+          <w:lang w:val="en"/>
+        </w:rPr>
+        <w:t>test</w:t>
+      </w:r>
+      <w:r>
+        <w:rPr>
+          <w:lang w:val="en"/>
+        </w:rPr>
+        <w:t xml:space="preserve"> </w:t>
+      </w:r>
+      <w:r>
+        <w:rPr>
+          <w:rStyle w:val="hps"/>
+          <w:lang w:val="en"/>
+        </w:rPr>
+        <w:t>on the cluster</w:t>
+      </w:r>
+      <w:r>
+        <w:rPr>
+          <w:lang w:val="en"/>
+        </w:rPr>
+        <w:t xml:space="preserve"> </w:t>
+      </w:r>
+      <w:r>
+        <w:rPr>
+          <w:rStyle w:val="hps"/>
+          <w:lang w:val="en"/>
+        </w:rPr>
+        <w:t>speedup</w:t>
+      </w:r>
+      <w:r>
+        <w:rPr>
+          <w:lang w:val="en"/>
+        </w:rPr>
+        <w:t xml:space="preserve"> </w:t>
+      </w:r>
+      <w:r>
+        <w:rPr>
+          <w:rStyle w:val="hps"/>
+          <w:lang w:val="en"/>
+        </w:rPr>
+        <w:t>has not</w:t>
+      </w:r>
+      <w:r>
+        <w:rPr>
+          <w:lang w:val="en"/>
+        </w:rPr>
+        <w:t xml:space="preserve"> </w:t>
+      </w:r>
+      <w:r>
+        <w:rPr>
+          <w:rStyle w:val="hps"/>
+          <w:lang w:val="en"/>
+        </w:rPr>
+        <w:t>performed very</w:t>
+      </w:r>
+      <w:r>
+        <w:rPr>
+          <w:lang w:val="en"/>
+        </w:rPr>
+        <w:t xml:space="preserve"> </w:t>
+      </w:r>
+      <w:r>
+        <w:rPr>
+          <w:rStyle w:val="hps"/>
+          <w:lang w:val="en"/>
+        </w:rPr>
+        <w:t>different,</w:t>
+      </w:r>
+      <w:r>
+        <w:rPr>
+          <w:lang w:val="en"/>
+        </w:rPr>
+        <w:t xml:space="preserve"> </w:t>
+      </w:r>
+      <w:r>
+        <w:rPr>
+          <w:rStyle w:val="hps"/>
+          <w:lang w:val="en"/>
+        </w:rPr>
+        <w:t>however, because</w:t>
+      </w:r>
+      <w:r>
+        <w:rPr>
+          <w:lang w:val="en"/>
+        </w:rPr>
+        <w:t xml:space="preserve"> </w:t>
+      </w:r>
+      <w:r>
+        <w:rPr>
+          <w:rStyle w:val="hps"/>
+          <w:lang w:val="en"/>
+        </w:rPr>
+        <w:t>increasing</w:t>
+      </w:r>
+      <w:r>
+        <w:rPr>
+          <w:lang w:val="en"/>
+        </w:rPr>
+        <w:t xml:space="preserve"> </w:t>
+      </w:r>
+      <w:r>
+        <w:rPr>
+          <w:rStyle w:val="hps"/>
+          <w:lang w:val="en"/>
+        </w:rPr>
+        <w:t>the number of processes</w:t>
+      </w:r>
+      <w:r>
+        <w:rPr>
+          <w:lang w:val="en"/>
+        </w:rPr>
+        <w:t xml:space="preserve">, communications </w:t>
+      </w:r>
+      <w:r>
+        <w:rPr>
+          <w:rStyle w:val="hps"/>
+          <w:lang w:val="en"/>
+        </w:rPr>
+        <w:t>increase and</w:t>
+      </w:r>
+      <w:r>
+        <w:rPr>
+          <w:lang w:val="en"/>
+        </w:rPr>
+        <w:t xml:space="preserve"> </w:t>
+      </w:r>
+      <w:r>
+        <w:rPr>
+          <w:rStyle w:val="hps"/>
+          <w:lang w:val="en"/>
+        </w:rPr>
+        <w:t>affect the</w:t>
+      </w:r>
+      <w:r>
+        <w:rPr>
+          <w:lang w:val="en"/>
+        </w:rPr>
+        <w:t xml:space="preserve"> </w:t>
+      </w:r>
+      <w:r>
+        <w:rPr>
+          <w:rStyle w:val="hps"/>
+          <w:lang w:val="en"/>
+        </w:rPr>
+        <w:t>speedup</w:t>
+      </w:r>
+      <w:r>
+        <w:rPr>
+          <w:lang w:val="en"/>
+        </w:rPr>
+        <w:t>.</w:t>
+      </w:r>
+    </w:p>
+    <w:p>
+      <w:pPr>
         <w:rPr>
           <w:rStyle w:val="hps"/>
           <w:lang w:val="en"/>
@@ -23511,7 +24220,7 @@
         </w:rPr>
         <w:lastRenderedPageBreak/>
         <w:drawing>
-          <wp:inline distT="0" distB="0" distL="0" distR="0" wp14:anchorId="18E05832" wp14:editId="31B6770E">
+          <wp:inline distT="0" distB="0" distL="0" distR="0" wp14:anchorId="18E05832" wp14:editId="305741AD">
             <wp:extent cx="5537820" cy="3674310"/>
             <wp:effectExtent l="0" t="0" r="25400" b="21590"/>
             <wp:docPr id="44" name="Grafico 44"/>
@@ -23527,15 +24236,420 @@
     </w:p>
     <w:p>
       <w:pPr>
+        <w:rPr>
+          <w:rStyle w:val="hps"/>
+          <w:lang w:val="en"/>
+        </w:rPr>
+      </w:pPr>
+      <w:r>
+        <w:rPr>
+          <w:rStyle w:val="hps"/>
+          <w:lang w:val="en"/>
+        </w:rPr>
+        <w:t>I</w:t>
+      </w:r>
+      <w:r>
+        <w:rPr>
+          <w:rStyle w:val="hps"/>
+          <w:lang w:val="en"/>
+        </w:rPr>
+        <w:t>n this case</w:t>
+      </w:r>
+      <w:r>
+        <w:rPr>
+          <w:lang w:val="en"/>
+        </w:rPr>
+        <w:t xml:space="preserve"> </w:t>
+      </w:r>
+      <w:r>
+        <w:rPr>
+          <w:rStyle w:val="hps"/>
+          <w:lang w:val="en"/>
+        </w:rPr>
+        <w:t>of computation</w:t>
+      </w:r>
+      <w:r>
+        <w:rPr>
+          <w:lang w:val="en"/>
+        </w:rPr>
+        <w:t xml:space="preserve"> </w:t>
+      </w:r>
+      <w:r>
+        <w:rPr>
+          <w:rStyle w:val="hps"/>
+          <w:lang w:val="en"/>
+        </w:rPr>
+        <w:t>onerous</w:t>
+      </w:r>
+      <w:r>
+        <w:rPr>
+          <w:lang w:val="en"/>
+        </w:rPr>
+        <w:t xml:space="preserve">, </w:t>
+      </w:r>
+      <w:r>
+        <w:rPr>
+          <w:rStyle w:val="hps"/>
+          <w:lang w:val="en"/>
+        </w:rPr>
+        <w:t>the speedup</w:t>
+      </w:r>
+      <w:r>
+        <w:rPr>
+          <w:lang w:val="en"/>
+        </w:rPr>
+        <w:t xml:space="preserve"> </w:t>
+      </w:r>
+      <w:r>
+        <w:rPr>
+          <w:rStyle w:val="hps"/>
+          <w:lang w:val="en"/>
+        </w:rPr>
+        <w:t>remains almost</w:t>
+      </w:r>
+      <w:r>
+        <w:rPr>
+          <w:lang w:val="en"/>
+        </w:rPr>
+        <w:t xml:space="preserve"> </w:t>
+      </w:r>
+      <w:r>
+        <w:rPr>
+          <w:rStyle w:val="hps"/>
+          <w:lang w:val="en"/>
+        </w:rPr>
+        <w:t>stable</w:t>
+      </w:r>
+      <w:r>
+        <w:rPr>
+          <w:lang w:val="en"/>
+        </w:rPr>
+        <w:t xml:space="preserve"> </w:t>
+      </w:r>
+      <w:r>
+        <w:rPr>
+          <w:rStyle w:val="hps"/>
+          <w:lang w:val="en"/>
+        </w:rPr>
+        <w:t>with</w:t>
+      </w:r>
+      <w:r>
+        <w:rPr>
+          <w:lang w:val="en"/>
+        </w:rPr>
+        <w:t xml:space="preserve"> </w:t>
+      </w:r>
+      <w:r>
+        <w:rPr>
+          <w:rStyle w:val="hps"/>
+          <w:lang w:val="en"/>
+        </w:rPr>
+        <w:t>a slight decrease</w:t>
+      </w:r>
+      <w:r>
+        <w:rPr>
+          <w:lang w:val="en"/>
+        </w:rPr>
+        <w:t xml:space="preserve"> </w:t>
+      </w:r>
+      <w:r>
+        <w:rPr>
+          <w:rStyle w:val="hps"/>
+          <w:lang w:val="en"/>
+        </w:rPr>
+        <w:t>of the</w:t>
+      </w:r>
+      <w:r>
+        <w:rPr>
+          <w:lang w:val="en"/>
+        </w:rPr>
+        <w:t xml:space="preserve"> </w:t>
+      </w:r>
+      <w:r>
+        <w:rPr>
+          <w:rStyle w:val="hps"/>
+          <w:lang w:val="en"/>
+        </w:rPr>
+        <w:t>Farm</w:t>
+      </w:r>
+      <w:r>
+        <w:rPr>
+          <w:lang w:val="en"/>
+        </w:rPr>
+        <w:t xml:space="preserve"> </w:t>
+      </w:r>
+      <w:r>
+        <w:rPr>
+          <w:rStyle w:val="hps"/>
+          <w:lang w:val="en"/>
+        </w:rPr>
+        <w:t>in step</w:t>
+      </w:r>
+      <w:r>
+        <w:rPr>
+          <w:lang w:val="en"/>
+        </w:rPr>
+        <w:t xml:space="preserve"> </w:t>
+      </w:r>
+      <w:r>
+        <w:rPr>
+          <w:rStyle w:val="hps"/>
+          <w:lang w:val="en"/>
+        </w:rPr>
+        <w:t>9 to 16</w:t>
+      </w:r>
+      <w:r>
+        <w:rPr>
+          <w:lang w:val="en"/>
+        </w:rPr>
+        <w:t xml:space="preserve"> </w:t>
+      </w:r>
+      <w:r>
+        <w:rPr>
+          <w:rStyle w:val="hps"/>
+          <w:lang w:val="en"/>
+        </w:rPr>
+        <w:t>and a slight increase</w:t>
+      </w:r>
+      <w:r>
+        <w:rPr>
+          <w:lang w:val="en"/>
+        </w:rPr>
+        <w:t xml:space="preserve"> </w:t>
+      </w:r>
+      <w:r>
+        <w:rPr>
+          <w:rStyle w:val="hps"/>
+          <w:lang w:val="en"/>
+        </w:rPr>
+        <w:t>of the algorithms</w:t>
+      </w:r>
+      <w:r>
+        <w:rPr>
+          <w:lang w:val="en"/>
+        </w:rPr>
+        <w:t xml:space="preserve"> </w:t>
+      </w:r>
+      <w:r>
+        <w:rPr>
+          <w:rStyle w:val="hps"/>
+          <w:lang w:val="en"/>
+        </w:rPr>
+        <w:t>always</w:t>
+      </w:r>
+      <w:r>
+        <w:rPr>
+          <w:lang w:val="en"/>
+        </w:rPr>
+        <w:t xml:space="preserve"> </w:t>
+      </w:r>
+      <w:r>
+        <w:rPr>
+          <w:rStyle w:val="hps"/>
+          <w:lang w:val="en"/>
+        </w:rPr>
+        <w:t>in step</w:t>
+      </w:r>
+      <w:r>
+        <w:rPr>
+          <w:lang w:val="en"/>
+        </w:rPr>
+        <w:t xml:space="preserve"> </w:t>
+      </w:r>
+      <w:r>
+        <w:rPr>
+          <w:rStyle w:val="hps"/>
+          <w:lang w:val="en"/>
+        </w:rPr>
+        <w:t>9 to 16</w:t>
+      </w:r>
+      <w:r>
+        <w:rPr>
+          <w:lang w:val="en"/>
+        </w:rPr>
+        <w:t xml:space="preserve"> </w:t>
+      </w:r>
+      <w:r>
+        <w:rPr>
+          <w:rStyle w:val="hps"/>
+          <w:lang w:val="en"/>
+        </w:rPr>
+        <w:t>processes</w:t>
+      </w:r>
+      <w:r>
+        <w:rPr>
+          <w:lang w:val="en"/>
+        </w:rPr>
+        <w:t xml:space="preserve">. </w:t>
+      </w:r>
+      <w:r>
+        <w:rPr>
+          <w:rStyle w:val="hps"/>
+          <w:lang w:val="en"/>
+        </w:rPr>
+        <w:t>The decrease in the</w:t>
+      </w:r>
+      <w:r>
+        <w:rPr>
+          <w:lang w:val="en"/>
+        </w:rPr>
+        <w:t xml:space="preserve"> </w:t>
+      </w:r>
+      <w:r>
+        <w:rPr>
+          <w:rStyle w:val="hps"/>
+          <w:lang w:val="en"/>
+        </w:rPr>
+        <w:t>Farm</w:t>
+      </w:r>
+      <w:r>
+        <w:rPr>
+          <w:lang w:val="en"/>
+        </w:rPr>
+        <w:t xml:space="preserve"> </w:t>
+      </w:r>
+      <w:r>
+        <w:rPr>
+          <w:rStyle w:val="hps"/>
+          <w:lang w:val="en"/>
+        </w:rPr>
+        <w:t>is due to the</w:t>
+      </w:r>
+      <w:r>
+        <w:rPr>
+          <w:lang w:val="en"/>
+        </w:rPr>
+        <w:t xml:space="preserve"> </w:t>
+      </w:r>
+      <w:r>
+        <w:rPr>
+          <w:rStyle w:val="hps"/>
+          <w:lang w:val="en"/>
+        </w:rPr>
+        <w:t>large amount of</w:t>
+      </w:r>
+      <w:r>
+        <w:rPr>
+          <w:lang w:val="en"/>
+        </w:rPr>
+        <w:t xml:space="preserve"> </w:t>
+      </w:r>
+      <w:r>
+        <w:rPr>
+          <w:rStyle w:val="hps"/>
+          <w:lang w:val="en"/>
+        </w:rPr>
+        <w:t>data</w:t>
+      </w:r>
+      <w:r>
+        <w:rPr>
+          <w:lang w:val="en"/>
+        </w:rPr>
+        <w:t xml:space="preserve"> </w:t>
+      </w:r>
+      <w:r>
+        <w:rPr>
+          <w:rStyle w:val="hps"/>
+          <w:lang w:val="en"/>
+        </w:rPr>
+        <w:t>(</w:t>
+      </w:r>
+      <w:r>
+        <w:rPr>
+          <w:lang w:val="en"/>
+        </w:rPr>
+        <w:t xml:space="preserve">matrix B) </w:t>
+      </w:r>
+      <w:r>
+        <w:rPr>
+          <w:rStyle w:val="hps"/>
+          <w:lang w:val="en"/>
+        </w:rPr>
+        <w:t>that the algorithm</w:t>
+      </w:r>
+      <w:r>
+        <w:rPr>
+          <w:lang w:val="en"/>
+        </w:rPr>
+        <w:t xml:space="preserve"> </w:t>
+      </w:r>
+      <w:r>
+        <w:rPr>
+          <w:rStyle w:val="hps"/>
+          <w:lang w:val="en"/>
+        </w:rPr>
+        <w:t>must</w:t>
+      </w:r>
+      <w:r>
+        <w:rPr>
+          <w:lang w:val="en"/>
+        </w:rPr>
+        <w:t xml:space="preserve"> </w:t>
+      </w:r>
+      <w:r>
+        <w:rPr>
+          <w:rStyle w:val="hps"/>
+          <w:lang w:val="en"/>
+        </w:rPr>
+        <w:t>move</w:t>
+      </w:r>
+      <w:r>
+        <w:rPr>
+          <w:lang w:val="en"/>
+        </w:rPr>
+        <w:t xml:space="preserve"> </w:t>
+      </w:r>
+      <w:r>
+        <w:rPr>
+          <w:rStyle w:val="hps"/>
+          <w:lang w:val="en"/>
+        </w:rPr>
+        <w:t>in communications</w:t>
+      </w:r>
+      <w:r>
+        <w:rPr>
+          <w:lang w:val="en"/>
+        </w:rPr>
+        <w:t xml:space="preserve"> </w:t>
+      </w:r>
+      <w:r>
+        <w:rPr>
+          <w:rStyle w:val="hps"/>
+          <w:lang w:val="en"/>
+        </w:rPr>
+        <w:t>than the other</w:t>
+      </w:r>
+      <w:r>
+        <w:rPr>
+          <w:lang w:val="en"/>
+        </w:rPr>
+        <w:t xml:space="preserve"> </w:t>
+      </w:r>
+      <w:r>
+        <w:rPr>
+          <w:rStyle w:val="hps"/>
+          <w:lang w:val="en"/>
+        </w:rPr>
+        <w:t>algorithms</w:t>
+      </w:r>
+      <w:r>
+        <w:rPr>
+          <w:lang w:val="en"/>
+        </w:rPr>
+        <w:t>.</w:t>
+      </w:r>
+    </w:p>
+    <w:p>
+      <w:pPr>
         <w:pStyle w:val="Titolo3"/>
       </w:pPr>
-      <w:bookmarkStart w:id="61" w:name="_Toc388263321"/>
-      <w:bookmarkStart w:id="62" w:name="_Toc263500512"/>
+      <w:bookmarkStart w:id="60" w:name="_Toc388263321"/>
+      <w:bookmarkStart w:id="61" w:name="_Toc263500512"/>
       <w:r>
         <w:t>Efficiency</w:t>
       </w:r>
+      <w:bookmarkEnd w:id="60"/>
       <w:bookmarkEnd w:id="61"/>
-      <w:bookmarkEnd w:id="62"/>
     </w:p>
     <w:p>
       <w:pPr>
@@ -25567,7 +26681,7 @@
         </w:rPr>
         <w:lastRenderedPageBreak/>
         <w:drawing>
-          <wp:inline distT="0" distB="0" distL="0" distR="0" wp14:anchorId="6FC609BD" wp14:editId="68DDC1AB">
+          <wp:inline distT="0" distB="0" distL="0" distR="0" wp14:anchorId="6FC609BD" wp14:editId="4F5D7F3E">
             <wp:extent cx="5537820" cy="3674310"/>
             <wp:effectExtent l="0" t="0" r="25400" b="21590"/>
             <wp:docPr id="43" name="Grafico 43"/>
@@ -25595,7 +26709,7 @@
           <w:lang w:val="it-IT" w:eastAsia="it-IT" w:bidi="ar-SA"/>
         </w:rPr>
         <w:drawing>
-          <wp:inline distT="0" distB="0" distL="0" distR="0" wp14:anchorId="0C03F4CA" wp14:editId="3E6A029F">
+          <wp:inline distT="0" distB="0" distL="0" distR="0" wp14:anchorId="0C03F4CA" wp14:editId="10E71614">
             <wp:extent cx="5537820" cy="3674310"/>
             <wp:effectExtent l="0" t="0" r="25400" b="21590"/>
             <wp:docPr id="42" name="Grafico 42"/>
@@ -25609,7 +26723,37 @@
         </w:drawing>
       </w:r>
     </w:p>
-    <w:p/>
+    <w:p>
+      <w:pPr>
+        <w:rPr>
+          <w:rStyle w:val="hps"/>
+          <w:lang w:val="en"/>
+        </w:rPr>
+      </w:pPr>
+      <w:r>
+        <w:rPr>
+          <w:rStyle w:val="hps"/>
+          <w:lang w:val="en"/>
+        </w:rPr>
+        <w:t xml:space="preserve">In this case we see how the algorithms have a good value of efficiency in the case where the processes involved are few, especially in problems burdensome, but then this value decreases rapidly with the increase of processes and also in this case the algorithm Farm tends to decrease </w:t>
+      </w:r>
+      <w:r>
+        <w:rPr>
+          <w:rStyle w:val="hps"/>
+          <w:lang w:val="en"/>
+        </w:rPr>
+        <w:t>more slowly</w:t>
+      </w:r>
+      <w:bookmarkStart w:id="62" w:name="_GoBack"/>
+      <w:bookmarkEnd w:id="62"/>
+      <w:r>
+        <w:rPr>
+          <w:rStyle w:val="hps"/>
+          <w:lang w:val="en"/>
+        </w:rPr>
+        <w:t>, especially in costly problems and the increase of the processes involved, although other algorithms, however, do not behave badly.</w:t>
+      </w:r>
+    </w:p>
     <w:p>
       <w:pPr>
         <w:pStyle w:val="Titolo3"/>
@@ -25617,6 +26761,7 @@
       <w:bookmarkStart w:id="63" w:name="_Toc388263322"/>
       <w:bookmarkStart w:id="64" w:name="_Toc263500513"/>
       <w:r>
+        <w:lastRenderedPageBreak/>
         <w:t>Overhead</w:t>
       </w:r>
       <w:bookmarkEnd w:id="63"/>
@@ -25634,7 +26779,6 @@
           <w:rStyle w:val="hps"/>
           <w:lang w:val="en"/>
         </w:rPr>
-        <w:lastRenderedPageBreak/>
         <w:t>As you can see</w:t>
       </w:r>
       <w:r>
@@ -25835,6 +26979,7 @@
           <w:noProof/>
           <w:lang w:val="it-IT" w:eastAsia="it-IT" w:bidi="ar-SA"/>
         </w:rPr>
+        <w:lastRenderedPageBreak/>
         <w:drawing>
           <wp:inline distT="0" distB="0" distL="0" distR="0" wp14:anchorId="6F3CA0FF" wp14:editId="286D6600">
             <wp:extent cx="5537820" cy="3674310"/>
@@ -25863,7 +27008,6 @@
         <w:rPr>
           <w:color w:val="C00000"/>
         </w:rPr>
-        <w:lastRenderedPageBreak/>
         <w:t>M</w:t>
       </w:r>
       <w:r>
@@ -25907,6 +27051,7 @@
           <w:noProof/>
           <w:lang w:val="it-IT" w:eastAsia="it-IT" w:bidi="ar-SA"/>
         </w:rPr>
+        <w:lastRenderedPageBreak/>
         <w:drawing>
           <wp:inline distT="0" distB="0" distL="0" distR="0" wp14:anchorId="31E3A3B1" wp14:editId="487FC67E">
             <wp:extent cx="5537820" cy="3674310"/>
@@ -25940,7 +27085,6 @@
           <w:rStyle w:val="hps"/>
           <w:lang w:val="en"/>
         </w:rPr>
-        <w:lastRenderedPageBreak/>
         <w:t>With</w:t>
       </w:r>
       <w:r>
@@ -26192,6 +27336,7 @@
           <w:noProof/>
           <w:lang w:val="it-IT" w:eastAsia="it-IT" w:bidi="ar-SA"/>
         </w:rPr>
+        <w:lastRenderedPageBreak/>
         <w:drawing>
           <wp:inline distT="0" distB="0" distL="0" distR="0" wp14:anchorId="2BF39DA2" wp14:editId="4ADE146A">
             <wp:extent cx="5537820" cy="3674310"/>
@@ -26247,216 +27392,216 @@
           <w:rStyle w:val="hps"/>
           <w:lang w:val="en"/>
         </w:rPr>
+        <w:t>With a number of</w:t>
+      </w:r>
+      <w:r>
+        <w:rPr>
+          <w:lang w:val="en"/>
+        </w:rPr>
+        <w:t xml:space="preserve"> </w:t>
+      </w:r>
+      <w:r>
+        <w:rPr>
+          <w:rStyle w:val="hps"/>
+          <w:lang w:val="en"/>
+        </w:rPr>
+        <w:t>processes</w:t>
+      </w:r>
+      <w:r>
+        <w:rPr>
+          <w:lang w:val="en"/>
+        </w:rPr>
+        <w:t xml:space="preserve"> </w:t>
+      </w:r>
+      <w:r>
+        <w:rPr>
+          <w:rStyle w:val="hps"/>
+          <w:lang w:val="en"/>
+        </w:rPr>
+        <w:t>equal to 4</w:t>
+      </w:r>
+      <w:r>
+        <w:rPr>
+          <w:lang w:val="en"/>
+        </w:rPr>
+        <w:t xml:space="preserve"> </w:t>
+      </w:r>
+      <w:r>
+        <w:rPr>
+          <w:rStyle w:val="hps"/>
+          <w:lang w:val="en"/>
+        </w:rPr>
+        <w:t>and</w:t>
+      </w:r>
+      <w:r>
+        <w:rPr>
+          <w:lang w:val="en"/>
+        </w:rPr>
+        <w:t xml:space="preserve"> </w:t>
+      </w:r>
+      <w:r>
+        <w:rPr>
+          <w:rStyle w:val="hps"/>
+          <w:lang w:val="en"/>
+        </w:rPr>
+        <w:t>with</w:t>
+      </w:r>
+      <w:r>
+        <w:rPr>
+          <w:lang w:val="en"/>
+        </w:rPr>
+        <w:t xml:space="preserve"> </w:t>
+      </w:r>
+      <w:r>
+        <w:rPr>
+          <w:rStyle w:val="hps"/>
+          <w:lang w:val="en"/>
+        </w:rPr>
+        <w:t>a matrix of</w:t>
+      </w:r>
+      <w:r>
+        <w:rPr>
+          <w:lang w:val="en"/>
+        </w:rPr>
+        <w:t xml:space="preserve"> </w:t>
+      </w:r>
+      <w:r>
+        <w:rPr>
+          <w:rStyle w:val="hps"/>
+          <w:lang w:val="en"/>
+        </w:rPr>
+        <w:t>relatively small size</w:t>
+      </w:r>
+      <w:r>
+        <w:rPr>
+          <w:lang w:val="en"/>
+        </w:rPr>
+        <w:t xml:space="preserve"> </w:t>
+      </w:r>
+      <w:r>
+        <w:rPr>
+          <w:rStyle w:val="hps"/>
+          <w:lang w:val="en"/>
+        </w:rPr>
+        <w:t>(192</w:t>
+      </w:r>
+      <w:r>
+        <w:rPr>
+          <w:lang w:val="en"/>
+        </w:rPr>
+        <w:t xml:space="preserve">) in the case </w:t>
+      </w:r>
+      <w:r>
+        <w:rPr>
+          <w:rStyle w:val="hps"/>
+          <w:lang w:val="en"/>
+        </w:rPr>
+        <w:t>of the algorithm</w:t>
+      </w:r>
+      <w:r>
+        <w:rPr>
+          <w:lang w:val="en"/>
+        </w:rPr>
+        <w:t xml:space="preserve"> </w:t>
+      </w:r>
+      <w:r>
+        <w:rPr>
+          <w:rStyle w:val="hps"/>
+          <w:lang w:val="en"/>
+        </w:rPr>
+        <w:t>Processor</w:t>
+      </w:r>
+      <w:r>
+        <w:rPr>
+          <w:lang w:val="en"/>
+        </w:rPr>
+        <w:t xml:space="preserve"> </w:t>
+      </w:r>
+      <w:r>
+        <w:rPr>
+          <w:rStyle w:val="hps"/>
+          <w:lang w:val="en"/>
+        </w:rPr>
+        <w:t>Farm</w:t>
+      </w:r>
+      <w:r>
+        <w:rPr>
+          <w:lang w:val="en"/>
+        </w:rPr>
+        <w:t xml:space="preserve"> </w:t>
+      </w:r>
+      <w:r>
+        <w:rPr>
+          <w:rStyle w:val="hps"/>
+          <w:lang w:val="en"/>
+        </w:rPr>
+        <w:t>the load</w:t>
+      </w:r>
+      <w:r>
+        <w:rPr>
+          <w:lang w:val="en"/>
+        </w:rPr>
+        <w:t xml:space="preserve"> </w:t>
+      </w:r>
+      <w:r>
+        <w:rPr>
+          <w:rStyle w:val="hps"/>
+          <w:lang w:val="en"/>
+        </w:rPr>
+        <w:t>turns out to be</w:t>
+      </w:r>
+      <w:r>
+        <w:rPr>
+          <w:lang w:val="en"/>
+        </w:rPr>
+        <w:t xml:space="preserve"> </w:t>
+      </w:r>
+      <w:r>
+        <w:rPr>
+          <w:rStyle w:val="hps"/>
+          <w:lang w:val="en"/>
+        </w:rPr>
+        <w:t>well balanced between</w:t>
+      </w:r>
+      <w:r>
+        <w:rPr>
+          <w:lang w:val="en"/>
+        </w:rPr>
+        <w:t xml:space="preserve"> </w:t>
+      </w:r>
+      <w:r>
+        <w:rPr>
+          <w:rStyle w:val="hps"/>
+          <w:lang w:val="en"/>
+        </w:rPr>
+        <w:t>all nodes</w:t>
+      </w:r>
+      <w:r>
+        <w:rPr>
+          <w:lang w:val="en"/>
+        </w:rPr>
+        <w:t xml:space="preserve"> </w:t>
+      </w:r>
+      <w:r>
+        <w:rPr>
+          <w:rStyle w:val="hps"/>
+          <w:lang w:val="en"/>
+        </w:rPr>
+        <w:t>of the cluster.</w:t>
+      </w:r>
+    </w:p>
+    <w:p>
+      <w:pPr>
+        <w:rPr>
+          <w:lang w:val="en"/>
+        </w:rPr>
+      </w:pPr>
+      <w:r>
+        <w:rPr>
+          <w:rStyle w:val="hps"/>
+          <w:lang w:val="en"/>
+        </w:rPr>
         <w:lastRenderedPageBreak/>
-        <w:t>With a number of</w:t>
-      </w:r>
-      <w:r>
-        <w:rPr>
-          <w:lang w:val="en"/>
-        </w:rPr>
-        <w:t xml:space="preserve"> </w:t>
-      </w:r>
-      <w:r>
-        <w:rPr>
-          <w:rStyle w:val="hps"/>
-          <w:lang w:val="en"/>
-        </w:rPr>
-        <w:t>processes</w:t>
-      </w:r>
-      <w:r>
-        <w:rPr>
-          <w:lang w:val="en"/>
-        </w:rPr>
-        <w:t xml:space="preserve"> </w:t>
-      </w:r>
-      <w:r>
-        <w:rPr>
-          <w:rStyle w:val="hps"/>
-          <w:lang w:val="en"/>
-        </w:rPr>
-        <w:t>equal to 4</w:t>
-      </w:r>
-      <w:r>
-        <w:rPr>
-          <w:lang w:val="en"/>
-        </w:rPr>
-        <w:t xml:space="preserve"> </w:t>
-      </w:r>
-      <w:r>
-        <w:rPr>
-          <w:rStyle w:val="hps"/>
-          <w:lang w:val="en"/>
-        </w:rPr>
-        <w:t>and</w:t>
-      </w:r>
-      <w:r>
-        <w:rPr>
-          <w:lang w:val="en"/>
-        </w:rPr>
-        <w:t xml:space="preserve"> </w:t>
-      </w:r>
-      <w:r>
-        <w:rPr>
-          <w:rStyle w:val="hps"/>
-          <w:lang w:val="en"/>
-        </w:rPr>
-        <w:t>with</w:t>
-      </w:r>
-      <w:r>
-        <w:rPr>
-          <w:lang w:val="en"/>
-        </w:rPr>
-        <w:t xml:space="preserve"> </w:t>
-      </w:r>
-      <w:r>
-        <w:rPr>
-          <w:rStyle w:val="hps"/>
-          <w:lang w:val="en"/>
-        </w:rPr>
-        <w:t>a matrix of</w:t>
-      </w:r>
-      <w:r>
-        <w:rPr>
-          <w:lang w:val="en"/>
-        </w:rPr>
-        <w:t xml:space="preserve"> </w:t>
-      </w:r>
-      <w:r>
-        <w:rPr>
-          <w:rStyle w:val="hps"/>
-          <w:lang w:val="en"/>
-        </w:rPr>
-        <w:t>relatively small size</w:t>
-      </w:r>
-      <w:r>
-        <w:rPr>
-          <w:lang w:val="en"/>
-        </w:rPr>
-        <w:t xml:space="preserve"> </w:t>
-      </w:r>
-      <w:r>
-        <w:rPr>
-          <w:rStyle w:val="hps"/>
-          <w:lang w:val="en"/>
-        </w:rPr>
-        <w:t>(192</w:t>
-      </w:r>
-      <w:r>
-        <w:rPr>
-          <w:lang w:val="en"/>
-        </w:rPr>
-        <w:t xml:space="preserve">) in the case </w:t>
-      </w:r>
-      <w:r>
-        <w:rPr>
-          <w:rStyle w:val="hps"/>
-          <w:lang w:val="en"/>
-        </w:rPr>
-        <w:t>of the algorithm</w:t>
-      </w:r>
-      <w:r>
-        <w:rPr>
-          <w:lang w:val="en"/>
-        </w:rPr>
-        <w:t xml:space="preserve"> </w:t>
-      </w:r>
-      <w:r>
-        <w:rPr>
-          <w:rStyle w:val="hps"/>
-          <w:lang w:val="en"/>
-        </w:rPr>
-        <w:t>Processor</w:t>
-      </w:r>
-      <w:r>
-        <w:rPr>
-          <w:lang w:val="en"/>
-        </w:rPr>
-        <w:t xml:space="preserve"> </w:t>
-      </w:r>
-      <w:r>
-        <w:rPr>
-          <w:rStyle w:val="hps"/>
-          <w:lang w:val="en"/>
-        </w:rPr>
-        <w:t>Farm</w:t>
-      </w:r>
-      <w:r>
-        <w:rPr>
-          <w:lang w:val="en"/>
-        </w:rPr>
-        <w:t xml:space="preserve"> </w:t>
-      </w:r>
-      <w:r>
-        <w:rPr>
-          <w:rStyle w:val="hps"/>
-          <w:lang w:val="en"/>
-        </w:rPr>
-        <w:t>the load</w:t>
-      </w:r>
-      <w:r>
-        <w:rPr>
-          <w:lang w:val="en"/>
-        </w:rPr>
-        <w:t xml:space="preserve"> </w:t>
-      </w:r>
-      <w:r>
-        <w:rPr>
-          <w:rStyle w:val="hps"/>
-          <w:lang w:val="en"/>
-        </w:rPr>
-        <w:t>turns out to be</w:t>
-      </w:r>
-      <w:r>
-        <w:rPr>
-          <w:lang w:val="en"/>
-        </w:rPr>
-        <w:t xml:space="preserve"> </w:t>
-      </w:r>
-      <w:r>
-        <w:rPr>
-          <w:rStyle w:val="hps"/>
-          <w:lang w:val="en"/>
-        </w:rPr>
-        <w:t>well balanced between</w:t>
-      </w:r>
-      <w:r>
-        <w:rPr>
-          <w:lang w:val="en"/>
-        </w:rPr>
-        <w:t xml:space="preserve"> </w:t>
-      </w:r>
-      <w:r>
-        <w:rPr>
-          <w:rStyle w:val="hps"/>
-          <w:lang w:val="en"/>
-        </w:rPr>
-        <w:t>all nodes</w:t>
-      </w:r>
-      <w:r>
-        <w:rPr>
-          <w:lang w:val="en"/>
-        </w:rPr>
-        <w:t xml:space="preserve"> </w:t>
-      </w:r>
-      <w:r>
-        <w:rPr>
-          <w:rStyle w:val="hps"/>
-          <w:lang w:val="en"/>
-        </w:rPr>
-        <w:t>of the cluster.</w:t>
-      </w:r>
-    </w:p>
-    <w:p>
-      <w:pPr>
-        <w:rPr>
-          <w:lang w:val="en"/>
-        </w:rPr>
-      </w:pPr>
-      <w:r>
-        <w:rPr>
-          <w:rStyle w:val="hps"/>
-          <w:lang w:val="en"/>
-        </w:rPr>
         <w:t>As regards</w:t>
       </w:r>
       <w:r>
@@ -26754,7 +27899,6 @@
           <w:noProof/>
           <w:lang w:val="it-IT" w:eastAsia="it-IT" w:bidi="ar-SA"/>
         </w:rPr>
-        <w:lastRenderedPageBreak/>
         <w:drawing>
           <wp:inline distT="0" distB="0" distL="0" distR="0" wp14:anchorId="500EE449" wp14:editId="63028DC2">
             <wp:extent cx="5537820" cy="3674310"/>
@@ -26782,6 +27926,7 @@
           <w:rStyle w:val="hps"/>
           <w:lang w:val="en"/>
         </w:rPr>
+        <w:lastRenderedPageBreak/>
         <w:t>With the</w:t>
       </w:r>
       <w:r>
@@ -27066,7 +28211,6 @@
           <w:noProof/>
           <w:lang w:val="it-IT" w:eastAsia="it-IT" w:bidi="ar-SA"/>
         </w:rPr>
-        <w:lastRenderedPageBreak/>
         <w:drawing>
           <wp:inline distT="0" distB="0" distL="0" distR="0" wp14:anchorId="5193BF7D" wp14:editId="2496C803">
             <wp:extent cx="5537820" cy="3674310"/>
@@ -27094,6 +28238,7 @@
           <w:rStyle w:val="hps"/>
           <w:lang w:val="en"/>
         </w:rPr>
+        <w:lastRenderedPageBreak/>
         <w:t>Turning to</w:t>
       </w:r>
       <w:r>
@@ -27649,7 +28794,6 @@
           <w:noProof/>
           <w:lang w:val="it-IT" w:eastAsia="it-IT" w:bidi="ar-SA"/>
         </w:rPr>
-        <w:lastRenderedPageBreak/>
         <w:drawing>
           <wp:inline distT="0" distB="0" distL="0" distR="0" wp14:anchorId="2BDE70C6" wp14:editId="5B44BD3C">
             <wp:extent cx="5537820" cy="3674310"/>
@@ -27678,6 +28822,7 @@
           <w:noProof/>
           <w:lang w:val="it-IT" w:eastAsia="it-IT" w:bidi="ar-SA"/>
         </w:rPr>
+        <w:lastRenderedPageBreak/>
         <w:drawing>
           <wp:inline distT="0" distB="0" distL="0" distR="0" wp14:anchorId="7F41E181" wp14:editId="440AABE4">
             <wp:extent cx="5537820" cy="3674310"/>
@@ -28168,74 +29313,74 @@
         <w:rPr>
           <w:lang w:val="en-GB"/>
         </w:rPr>
+        <w:t>Conclusion</w:t>
+      </w:r>
+      <w:bookmarkEnd w:id="67"/>
+    </w:p>
+    <w:p>
+      <w:r>
+        <w:t xml:space="preserve">Tests show that the farm algorithm is heavily penalized by the communication overhead. Indeed, we must consider that in the farm algorithm we have to send to each slave the whole B matrix. This matrix, with the lateral dimension of 1920 elements, weights about 33 MB. While in the other algorithms, in example, with 4 slaves, we can have blocks of 8 MB with the same matrix (with the mm and cannon algorithms). </w:t>
+      </w:r>
+    </w:p>
+    <w:p>
+      <w:r>
+        <w:t xml:space="preserve">Anyway, the farm algorithm appears to be more balanced than the other ones, while increasing the number of process. </w:t>
+      </w:r>
+      <w:r>
+        <w:t>Indeed, the other algorithms seem to decrease efficiency in a faster way.</w:t>
+      </w:r>
+    </w:p>
+    <w:p>
+      <w:r>
+        <w:t xml:space="preserve">Matrix </w:t>
+      </w:r>
+      <w:proofErr w:type="spellStart"/>
+      <w:r>
+        <w:t>matrix</w:t>
+      </w:r>
+      <w:proofErr w:type="spellEnd"/>
+      <w:r>
+        <w:t xml:space="preserve"> multiplication and cannon algorithms behave</w:t>
+      </w:r>
+      <w:r>
+        <w:t xml:space="preserve"> roughly in the same way. </w:t>
+      </w:r>
+      <w:r>
+        <w:t xml:space="preserve">But matrix </w:t>
+      </w:r>
+      <w:proofErr w:type="spellStart"/>
+      <w:r>
+        <w:t>matrix</w:t>
+      </w:r>
+      <w:proofErr w:type="spellEnd"/>
+      <w:r>
+        <w:t xml:space="preserve"> multiplication algorithm performs better with small matrices (192) while Cannon performs better with higher dimension matrices (1920).</w:t>
+      </w:r>
+    </w:p>
+    <w:p>
+      <w:r>
+        <w:t xml:space="preserve">Despite its name, the matrix </w:t>
+      </w:r>
+      <w:proofErr w:type="spellStart"/>
+      <w:r>
+        <w:t>matrix</w:t>
+      </w:r>
+      <w:proofErr w:type="spellEnd"/>
+      <w:r>
+        <w:t xml:space="preserve"> fast multiplication algorithm is the worst in almost all the tests. Its performances get closer to the cannon and normal matrix </w:t>
+      </w:r>
+      <w:proofErr w:type="spellStart"/>
+      <w:r>
+        <w:t>matrix</w:t>
+      </w:r>
+      <w:proofErr w:type="spellEnd"/>
+      <w:r>
+        <w:t xml:space="preserve"> increasing the matrix dimension.</w:t>
+      </w:r>
+    </w:p>
+    <w:p>
+      <w:r>
         <w:lastRenderedPageBreak/>
-        <w:t>Conclusion</w:t>
-      </w:r>
-      <w:bookmarkEnd w:id="67"/>
-    </w:p>
-    <w:p>
-      <w:r>
-        <w:t xml:space="preserve">Tests show that the farm algorithm is heavily penalized by the communication overhead. Indeed, we must consider that in the farm algorithm we have to send to each slave the whole B matrix. This matrix, with the lateral dimension of 1920 elements, weights about 33 MB. While in the other algorithms, in example, with 4 slaves, we can have blocks of 8 MB with the same matrix (with the mm and cannon algorithms). </w:t>
-      </w:r>
-    </w:p>
-    <w:p>
-      <w:r>
-        <w:t xml:space="preserve">Anyway, the farm algorithm appears to be more balanced than the other ones, while increasing the number of process. </w:t>
-      </w:r>
-      <w:r>
-        <w:t>Indeed, the other algorithms seem to decrease efficiency in a faster way.</w:t>
-      </w:r>
-    </w:p>
-    <w:p>
-      <w:r>
-        <w:t xml:space="preserve">Matrix </w:t>
-      </w:r>
-      <w:proofErr w:type="spellStart"/>
-      <w:r>
-        <w:t>matrix</w:t>
-      </w:r>
-      <w:proofErr w:type="spellEnd"/>
-      <w:r>
-        <w:t xml:space="preserve"> multiplication and cannon algorithms behave</w:t>
-      </w:r>
-      <w:r>
-        <w:t xml:space="preserve"> roughly in the same way. </w:t>
-      </w:r>
-      <w:r>
-        <w:t xml:space="preserve">But matrix </w:t>
-      </w:r>
-      <w:proofErr w:type="spellStart"/>
-      <w:r>
-        <w:t>matrix</w:t>
-      </w:r>
-      <w:proofErr w:type="spellEnd"/>
-      <w:r>
-        <w:t xml:space="preserve"> multiplication algorithm performs better with small matrices (192) while Cannon performs better with higher dimension matrices (1920).</w:t>
-      </w:r>
-    </w:p>
-    <w:p>
-      <w:r>
-        <w:t xml:space="preserve">Despite its name, the matrix </w:t>
-      </w:r>
-      <w:proofErr w:type="spellStart"/>
-      <w:r>
-        <w:t>matrix</w:t>
-      </w:r>
-      <w:proofErr w:type="spellEnd"/>
-      <w:r>
-        <w:t xml:space="preserve"> fast multiplication algorithm is the worst in almost all the tests. Its performances get closer to the cannon and normal matrix </w:t>
-      </w:r>
-      <w:proofErr w:type="spellStart"/>
-      <w:r>
-        <w:t>matrix</w:t>
-      </w:r>
-      <w:proofErr w:type="spellEnd"/>
-      <w:r>
-        <w:t xml:space="preserve"> increasing the matrix dimension.</w:t>
-      </w:r>
-    </w:p>
-    <w:p>
-      <w:r>
         <w:t>If we compare results fr</w:t>
       </w:r>
       <w:r>
@@ -30342,7 +31487,6 @@
                               <w:dataBinding w:prefixMappings="xmlns:ns0='http://schemas.microsoft.com/office/2006/coverPageProps'" w:xpath="/ns0:CoverPageProperties[1]/ns0:CompanyAddress[1]" w:storeItemID="{55AF091B-3C7A-41E3-B477-F2FDAA23CFDA}"/>
                               <w:text w:multiLine="1"/>
                             </w:sdtPr>
-                            <w:sdtEndPr/>
                             <w:sdtContent>
                               <w:p>
                                 <w:pPr>
@@ -30499,7 +31643,7 @@
                                 <w:rFonts w:ascii="Century Gothic" w:hAnsi="Century Gothic"/>
                                 <w:noProof/>
                               </w:rPr>
-                              <w:t>26</w:t>
+                              <w:t>38</w:t>
                             </w:r>
                             <w:r>
                               <w:rPr>
@@ -30585,7 +31729,6 @@
                         <w:dataBinding w:prefixMappings="xmlns:ns0='http://schemas.microsoft.com/office/2006/coverPageProps'" w:xpath="/ns0:CoverPageProperties[1]/ns0:CompanyAddress[1]" w:storeItemID="{55AF091B-3C7A-41E3-B477-F2FDAA23CFDA}"/>
                         <w:text w:multiLine="1"/>
                       </w:sdtPr>
-                      <w:sdtEndPr/>
                       <w:sdtContent>
                         <w:p>
                           <w:pPr>
@@ -30701,7 +31844,7 @@
                           <w:rFonts w:ascii="Century Gothic" w:hAnsi="Century Gothic"/>
                           <w:noProof/>
                         </w:rPr>
-                        <w:t>26</w:t>
+                        <w:t>38</w:t>
                       </w:r>
                       <w:r>
                         <w:rPr>
@@ -30955,7 +32098,6 @@
                                 <w:calendar w:val="gregorian"/>
                               </w:date>
                             </w:sdtPr>
-                            <w:sdtEndPr/>
                             <w:sdtContent>
                               <w:p>
                                 <w:pPr>
@@ -31117,7 +32259,6 @@
                           <w:calendar w:val="gregorian"/>
                         </w:date>
                       </w:sdtPr>
-                      <w:sdtEndPr/>
                       <w:sdtContent>
                         <w:p>
                           <w:pPr>
@@ -35778,11 +36919,11 @@
         </c:dLbls>
         <c:marker val="1"/>
         <c:smooth val="0"/>
-        <c:axId val="130496512"/>
-        <c:axId val="48478976"/>
+        <c:axId val="154922496"/>
+        <c:axId val="151471808"/>
       </c:lineChart>
       <c:catAx>
-        <c:axId val="130496512"/>
+        <c:axId val="154922496"/>
         <c:scaling>
           <c:orientation val="minMax"/>
         </c:scaling>
@@ -35810,7 +36951,7 @@
         <c:majorTickMark val="none"/>
         <c:minorTickMark val="none"/>
         <c:tickLblPos val="nextTo"/>
-        <c:crossAx val="48478976"/>
+        <c:crossAx val="151471808"/>
         <c:crossesAt val="0"/>
         <c:auto val="1"/>
         <c:lblAlgn val="ctr"/>
@@ -35818,7 +36959,7 @@
         <c:noMultiLvlLbl val="1"/>
       </c:catAx>
       <c:valAx>
-        <c:axId val="48478976"/>
+        <c:axId val="151471808"/>
         <c:scaling>
           <c:orientation val="minMax"/>
         </c:scaling>
@@ -35857,7 +36998,7 @@
             <a:noFill/>
           </a:ln>
         </c:spPr>
-        <c:crossAx val="130496512"/>
+        <c:crossAx val="154922496"/>
         <c:crossesAt val="0"/>
         <c:crossBetween val="between"/>
       </c:valAx>
@@ -36144,11 +37285,11 @@
         </c:dLbls>
         <c:marker val="1"/>
         <c:smooth val="0"/>
-        <c:axId val="129318400"/>
-        <c:axId val="169851072"/>
+        <c:axId val="120977408"/>
+        <c:axId val="155092096"/>
       </c:lineChart>
       <c:catAx>
-        <c:axId val="129318400"/>
+        <c:axId val="120977408"/>
         <c:scaling>
           <c:orientation val="minMax"/>
         </c:scaling>
@@ -36176,7 +37317,7 @@
         <c:majorTickMark val="none"/>
         <c:minorTickMark val="none"/>
         <c:tickLblPos val="nextTo"/>
-        <c:crossAx val="169851072"/>
+        <c:crossAx val="155092096"/>
         <c:crossesAt val="0"/>
         <c:auto val="1"/>
         <c:lblAlgn val="ctr"/>
@@ -36184,7 +37325,7 @@
         <c:noMultiLvlLbl val="1"/>
       </c:catAx>
       <c:valAx>
-        <c:axId val="169851072"/>
+        <c:axId val="155092096"/>
         <c:scaling>
           <c:orientation val="minMax"/>
         </c:scaling>
@@ -36213,7 +37354,7 @@
         <c:majorTickMark val="none"/>
         <c:minorTickMark val="none"/>
         <c:tickLblPos val="nextTo"/>
-        <c:crossAx val="129318400"/>
+        <c:crossAx val="120977408"/>
         <c:crossesAt val="0"/>
         <c:crossBetween val="between"/>
       </c:valAx>
@@ -36505,11 +37646,11 @@
         </c:dLbls>
         <c:marker val="1"/>
         <c:smooth val="0"/>
-        <c:axId val="150740480"/>
-        <c:axId val="170189376"/>
+        <c:axId val="169854464"/>
+        <c:axId val="155094400"/>
       </c:lineChart>
       <c:catAx>
-        <c:axId val="150740480"/>
+        <c:axId val="169854464"/>
         <c:scaling>
           <c:orientation val="minMax"/>
         </c:scaling>
@@ -36537,7 +37678,7 @@
         <c:majorTickMark val="none"/>
         <c:minorTickMark val="none"/>
         <c:tickLblPos val="nextTo"/>
-        <c:crossAx val="170189376"/>
+        <c:crossAx val="155094400"/>
         <c:crossesAt val="0"/>
         <c:auto val="1"/>
         <c:lblAlgn val="ctr"/>
@@ -36545,7 +37686,7 @@
         <c:noMultiLvlLbl val="1"/>
       </c:catAx>
       <c:valAx>
-        <c:axId val="170189376"/>
+        <c:axId val="155094400"/>
         <c:scaling>
           <c:orientation val="minMax"/>
         </c:scaling>
@@ -36579,7 +37720,7 @@
             <a:noFill/>
           </a:ln>
         </c:spPr>
-        <c:crossAx val="150740480"/>
+        <c:crossAx val="169854464"/>
         <c:crossesAt val="0"/>
         <c:crossBetween val="between"/>
       </c:valAx>
@@ -36871,11 +38012,11 @@
         </c:dLbls>
         <c:marker val="1"/>
         <c:smooth val="0"/>
-        <c:axId val="130497024"/>
-        <c:axId val="170191104"/>
+        <c:axId val="129314816"/>
+        <c:axId val="155096128"/>
       </c:lineChart>
       <c:catAx>
-        <c:axId val="130497024"/>
+        <c:axId val="129314816"/>
         <c:scaling>
           <c:orientation val="minMax"/>
         </c:scaling>
@@ -36908,7 +38049,7 @@
         <c:majorTickMark val="none"/>
         <c:minorTickMark val="none"/>
         <c:tickLblPos val="nextTo"/>
-        <c:crossAx val="170191104"/>
+        <c:crossAx val="155096128"/>
         <c:crossesAt val="0"/>
         <c:auto val="1"/>
         <c:lblAlgn val="ctr"/>
@@ -36916,7 +38057,7 @@
         <c:noMultiLvlLbl val="1"/>
       </c:catAx>
       <c:valAx>
-        <c:axId val="170191104"/>
+        <c:axId val="155096128"/>
         <c:scaling>
           <c:orientation val="minMax"/>
         </c:scaling>
@@ -36955,7 +38096,7 @@
             <a:noFill/>
           </a:ln>
         </c:spPr>
-        <c:crossAx val="130497024"/>
+        <c:crossAx val="129314816"/>
         <c:crossesAt val="0"/>
         <c:crossBetween val="between"/>
       </c:valAx>
@@ -37247,11 +38388,11 @@
         </c:dLbls>
         <c:marker val="1"/>
         <c:smooth val="0"/>
-        <c:axId val="168983552"/>
-        <c:axId val="170192832"/>
+        <c:axId val="129708544"/>
+        <c:axId val="155097856"/>
       </c:lineChart>
       <c:catAx>
-        <c:axId val="168983552"/>
+        <c:axId val="129708544"/>
         <c:scaling>
           <c:orientation val="minMax"/>
         </c:scaling>
@@ -37279,7 +38420,7 @@
         <c:majorTickMark val="none"/>
         <c:minorTickMark val="none"/>
         <c:tickLblPos val="nextTo"/>
-        <c:crossAx val="170192832"/>
+        <c:crossAx val="155097856"/>
         <c:crossesAt val="0"/>
         <c:auto val="1"/>
         <c:lblAlgn val="ctr"/>
@@ -37287,7 +38428,7 @@
         <c:noMultiLvlLbl val="1"/>
       </c:catAx>
       <c:valAx>
-        <c:axId val="170192832"/>
+        <c:axId val="155097856"/>
         <c:scaling>
           <c:orientation val="minMax"/>
         </c:scaling>
@@ -37326,7 +38467,7 @@
             <a:noFill/>
           </a:ln>
         </c:spPr>
-        <c:crossAx val="168983552"/>
+        <c:crossAx val="129708544"/>
         <c:crossesAt val="0"/>
         <c:crossBetween val="between"/>
       </c:valAx>
@@ -37614,11 +38755,11 @@
         </c:dLbls>
         <c:marker val="1"/>
         <c:smooth val="0"/>
-        <c:axId val="150737408"/>
-        <c:axId val="170194560"/>
+        <c:axId val="129318400"/>
+        <c:axId val="157590080"/>
       </c:lineChart>
       <c:catAx>
-        <c:axId val="150737408"/>
+        <c:axId val="129318400"/>
         <c:scaling>
           <c:orientation val="minMax"/>
         </c:scaling>
@@ -37651,7 +38792,7 @@
         <c:majorTickMark val="none"/>
         <c:minorTickMark val="none"/>
         <c:tickLblPos val="nextTo"/>
-        <c:crossAx val="170194560"/>
+        <c:crossAx val="157590080"/>
         <c:crossesAt val="0"/>
         <c:auto val="1"/>
         <c:lblAlgn val="ctr"/>
@@ -37659,7 +38800,7 @@
         <c:noMultiLvlLbl val="1"/>
       </c:catAx>
       <c:valAx>
-        <c:axId val="170194560"/>
+        <c:axId val="157590080"/>
         <c:scaling>
           <c:orientation val="minMax"/>
         </c:scaling>
@@ -37698,7 +38839,7 @@
             <a:noFill/>
           </a:ln>
         </c:spPr>
-        <c:crossAx val="150737408"/>
+        <c:crossAx val="129318400"/>
         <c:crossesAt val="0"/>
         <c:crossBetween val="between"/>
       </c:valAx>
@@ -37986,11 +39127,11 @@
         </c:dLbls>
         <c:marker val="1"/>
         <c:smooth val="0"/>
-        <c:axId val="169084416"/>
-        <c:axId val="170196288"/>
+        <c:axId val="150797824"/>
+        <c:axId val="157591808"/>
       </c:lineChart>
       <c:catAx>
-        <c:axId val="169084416"/>
+        <c:axId val="150797824"/>
         <c:scaling>
           <c:orientation val="minMax"/>
         </c:scaling>
@@ -38023,7 +39164,7 @@
         <c:majorTickMark val="none"/>
         <c:minorTickMark val="none"/>
         <c:tickLblPos val="nextTo"/>
-        <c:crossAx val="170196288"/>
+        <c:crossAx val="157591808"/>
         <c:crossesAt val="0"/>
         <c:auto val="1"/>
         <c:lblAlgn val="ctr"/>
@@ -38031,7 +39172,7 @@
         <c:noMultiLvlLbl val="1"/>
       </c:catAx>
       <c:valAx>
-        <c:axId val="170196288"/>
+        <c:axId val="157591808"/>
         <c:scaling>
           <c:orientation val="minMax"/>
         </c:scaling>
@@ -38070,7 +39211,7 @@
             <a:noFill/>
           </a:ln>
         </c:spPr>
-        <c:crossAx val="169084416"/>
+        <c:crossAx val="150797824"/>
         <c:crossesAt val="0"/>
         <c:crossBetween val="between"/>
       </c:valAx>
@@ -38358,11 +39499,11 @@
         </c:dLbls>
         <c:marker val="1"/>
         <c:smooth val="0"/>
-        <c:axId val="150738432"/>
-        <c:axId val="94659712"/>
+        <c:axId val="148751872"/>
+        <c:axId val="157593536"/>
       </c:lineChart>
       <c:catAx>
-        <c:axId val="150738432"/>
+        <c:axId val="148751872"/>
         <c:scaling>
           <c:orientation val="minMax"/>
         </c:scaling>
@@ -38395,7 +39536,7 @@
         <c:majorTickMark val="none"/>
         <c:minorTickMark val="none"/>
         <c:tickLblPos val="nextTo"/>
-        <c:crossAx val="94659712"/>
+        <c:crossAx val="157593536"/>
         <c:crossesAt val="0"/>
         <c:auto val="1"/>
         <c:lblAlgn val="ctr"/>
@@ -38403,7 +39544,7 @@
         <c:noMultiLvlLbl val="1"/>
       </c:catAx>
       <c:valAx>
-        <c:axId val="94659712"/>
+        <c:axId val="157593536"/>
         <c:scaling>
           <c:orientation val="minMax"/>
         </c:scaling>
@@ -38442,7 +39583,7 @@
             <a:noFill/>
           </a:ln>
         </c:spPr>
-        <c:crossAx val="150738432"/>
+        <c:crossAx val="148751872"/>
         <c:crossesAt val="0"/>
         <c:crossBetween val="between"/>
       </c:valAx>
@@ -38734,11 +39875,11 @@
         </c:dLbls>
         <c:marker val="1"/>
         <c:smooth val="0"/>
-        <c:axId val="169086464"/>
-        <c:axId val="94661440"/>
+        <c:axId val="150795776"/>
+        <c:axId val="157595264"/>
       </c:lineChart>
       <c:catAx>
-        <c:axId val="169086464"/>
+        <c:axId val="150795776"/>
         <c:scaling>
           <c:orientation val="minMax"/>
         </c:scaling>
@@ -38771,7 +39912,7 @@
         <c:majorTickMark val="none"/>
         <c:minorTickMark val="none"/>
         <c:tickLblPos val="nextTo"/>
-        <c:crossAx val="94661440"/>
+        <c:crossAx val="157595264"/>
         <c:crossesAt val="0"/>
         <c:auto val="1"/>
         <c:lblAlgn val="ctr"/>
@@ -38779,7 +39920,7 @@
         <c:noMultiLvlLbl val="1"/>
       </c:catAx>
       <c:valAx>
-        <c:axId val="94661440"/>
+        <c:axId val="157595264"/>
         <c:scaling>
           <c:orientation val="minMax"/>
         </c:scaling>
@@ -38813,7 +39954,7 @@
             <a:noFill/>
           </a:ln>
         </c:spPr>
-        <c:crossAx val="169086464"/>
+        <c:crossAx val="150795776"/>
         <c:crossesAt val="0"/>
         <c:crossBetween val="between"/>
       </c:valAx>
@@ -39105,11 +40246,11 @@
         </c:dLbls>
         <c:marker val="1"/>
         <c:smooth val="0"/>
-        <c:axId val="150738944"/>
-        <c:axId val="94663168"/>
+        <c:axId val="150794240"/>
+        <c:axId val="157596992"/>
       </c:lineChart>
       <c:catAx>
-        <c:axId val="150738944"/>
+        <c:axId val="150794240"/>
         <c:scaling>
           <c:orientation val="minMax"/>
         </c:scaling>
@@ -39142,7 +40283,7 @@
         <c:majorTickMark val="none"/>
         <c:minorTickMark val="none"/>
         <c:tickLblPos val="nextTo"/>
-        <c:crossAx val="94663168"/>
+        <c:crossAx val="157596992"/>
         <c:crossesAt val="0"/>
         <c:auto val="1"/>
         <c:lblAlgn val="ctr"/>
@@ -39150,7 +40291,7 @@
         <c:noMultiLvlLbl val="1"/>
       </c:catAx>
       <c:valAx>
-        <c:axId val="94663168"/>
+        <c:axId val="157596992"/>
         <c:scaling>
           <c:orientation val="minMax"/>
         </c:scaling>
@@ -39184,7 +40325,7 @@
             <a:noFill/>
           </a:ln>
         </c:spPr>
-        <c:crossAx val="150738944"/>
+        <c:crossAx val="150794240"/>
         <c:crossesAt val="0"/>
         <c:crossBetween val="between"/>
       </c:valAx>
@@ -39476,11 +40617,11 @@
         </c:dLbls>
         <c:marker val="1"/>
         <c:smooth val="0"/>
-        <c:axId val="169989632"/>
-        <c:axId val="94664896"/>
+        <c:axId val="157616128"/>
+        <c:axId val="170370176"/>
       </c:lineChart>
       <c:catAx>
-        <c:axId val="169989632"/>
+        <c:axId val="157616128"/>
         <c:scaling>
           <c:orientation val="minMax"/>
         </c:scaling>
@@ -39513,7 +40654,7 @@
         <c:majorTickMark val="none"/>
         <c:minorTickMark val="none"/>
         <c:tickLblPos val="nextTo"/>
-        <c:crossAx val="94664896"/>
+        <c:crossAx val="170370176"/>
         <c:crossesAt val="0"/>
         <c:auto val="1"/>
         <c:lblAlgn val="ctr"/>
@@ -39521,7 +40662,7 @@
         <c:noMultiLvlLbl val="1"/>
       </c:catAx>
       <c:valAx>
-        <c:axId val="94664896"/>
+        <c:axId val="170370176"/>
         <c:scaling>
           <c:orientation val="minMax"/>
         </c:scaling>
@@ -39555,7 +40696,7 @@
             <a:noFill/>
           </a:ln>
         </c:spPr>
-        <c:crossAx val="169989632"/>
+        <c:crossAx val="157616128"/>
         <c:crossesAt val="0"/>
         <c:crossBetween val="between"/>
       </c:valAx>
@@ -39745,11 +40886,11 @@
         </c:dLbls>
         <c:marker val="1"/>
         <c:smooth val="0"/>
-        <c:axId val="122041344"/>
-        <c:axId val="48480832"/>
+        <c:axId val="148752896"/>
+        <c:axId val="151473536"/>
       </c:lineChart>
       <c:catAx>
-        <c:axId val="122041344"/>
+        <c:axId val="148752896"/>
         <c:scaling>
           <c:orientation val="minMax"/>
         </c:scaling>
@@ -39759,7 +40900,7 @@
         <c:majorTickMark val="none"/>
         <c:minorTickMark val="none"/>
         <c:tickLblPos val="nextTo"/>
-        <c:crossAx val="48480832"/>
+        <c:crossAx val="151473536"/>
         <c:crossesAt val="0"/>
         <c:auto val="1"/>
         <c:lblAlgn val="ctr"/>
@@ -39767,7 +40908,7 @@
         <c:noMultiLvlLbl val="1"/>
       </c:catAx>
       <c:valAx>
-        <c:axId val="48480832"/>
+        <c:axId val="151473536"/>
         <c:scaling>
           <c:orientation val="minMax"/>
         </c:scaling>
@@ -39806,7 +40947,7 @@
             <a:noFill/>
           </a:ln>
         </c:spPr>
-        <c:crossAx val="122041344"/>
+        <c:crossAx val="148752896"/>
         <c:crossesAt val="0"/>
         <c:crossBetween val="between"/>
       </c:valAx>
@@ -40118,11 +41259,11 @@
         </c:dLbls>
         <c:marker val="1"/>
         <c:smooth val="0"/>
-        <c:axId val="150739456"/>
-        <c:axId val="94740480"/>
+        <c:axId val="150796288"/>
+        <c:axId val="170371904"/>
       </c:lineChart>
       <c:catAx>
-        <c:axId val="150739456"/>
+        <c:axId val="150796288"/>
         <c:scaling>
           <c:orientation val="minMax"/>
         </c:scaling>
@@ -40151,7 +41292,7 @@
         <c:majorTickMark val="none"/>
         <c:minorTickMark val="none"/>
         <c:tickLblPos val="nextTo"/>
-        <c:crossAx val="94740480"/>
+        <c:crossAx val="170371904"/>
         <c:crossesAt val="0"/>
         <c:auto val="1"/>
         <c:lblAlgn val="ctr"/>
@@ -40159,7 +41300,7 @@
         <c:noMultiLvlLbl val="1"/>
       </c:catAx>
       <c:valAx>
-        <c:axId val="94740480"/>
+        <c:axId val="170371904"/>
         <c:scaling>
           <c:orientation val="minMax"/>
         </c:scaling>
@@ -40177,13 +41318,8 @@
                 </a:pPr>
                 <a:r>
                   <a:rPr lang="it-IT"/>
-                  <a:t>Time</a:t>
+                  <a:t>SpeedUp</a:t>
                 </a:r>
-                <a:r>
-                  <a:rPr lang="it-IT" baseline="0"/>
-                  <a:t> (sec)</a:t>
-                </a:r>
-                <a:endParaRPr lang="it-IT"/>
               </a:p>
             </c:rich>
           </c:tx>
@@ -40198,7 +41334,7 @@
             <a:noFill/>
           </a:ln>
         </c:spPr>
-        <c:crossAx val="150739456"/>
+        <c:crossAx val="150796288"/>
         <c:crossesAt val="0"/>
         <c:crossBetween val="between"/>
       </c:valAx>
@@ -40490,11 +41626,11 @@
         </c:dLbls>
         <c:marker val="1"/>
         <c:smooth val="0"/>
-        <c:axId val="169991680"/>
-        <c:axId val="94742208"/>
+        <c:axId val="157614080"/>
+        <c:axId val="170373632"/>
       </c:lineChart>
       <c:catAx>
-        <c:axId val="169991680"/>
+        <c:axId val="157614080"/>
         <c:scaling>
           <c:orientation val="minMax"/>
         </c:scaling>
@@ -40523,7 +41659,7 @@
         <c:majorTickMark val="none"/>
         <c:minorTickMark val="none"/>
         <c:tickLblPos val="nextTo"/>
-        <c:crossAx val="94742208"/>
+        <c:crossAx val="170373632"/>
         <c:crossesAt val="0"/>
         <c:auto val="1"/>
         <c:lblAlgn val="ctr"/>
@@ -40531,7 +41667,7 @@
         <c:noMultiLvlLbl val="1"/>
       </c:catAx>
       <c:valAx>
-        <c:axId val="94742208"/>
+        <c:axId val="170373632"/>
         <c:scaling>
           <c:orientation val="minMax"/>
         </c:scaling>
@@ -40549,13 +41685,8 @@
                 </a:pPr>
                 <a:r>
                   <a:rPr lang="it-IT"/>
-                  <a:t>Time</a:t>
+                  <a:t>SpeedUp</a:t>
                 </a:r>
-                <a:r>
-                  <a:rPr lang="it-IT" baseline="0"/>
-                  <a:t> (sec)</a:t>
-                </a:r>
-                <a:endParaRPr lang="it-IT"/>
               </a:p>
             </c:rich>
           </c:tx>
@@ -40570,7 +41701,7 @@
             <a:noFill/>
           </a:ln>
         </c:spPr>
-        <c:crossAx val="169991680"/>
+        <c:crossAx val="157614080"/>
         <c:crossesAt val="0"/>
         <c:crossBetween val="between"/>
       </c:valAx>
@@ -40862,11 +41993,11 @@
         </c:dLbls>
         <c:marker val="1"/>
         <c:smooth val="0"/>
-        <c:axId val="150739968"/>
-        <c:axId val="94743936"/>
+        <c:axId val="150796800"/>
+        <c:axId val="170374784"/>
       </c:lineChart>
       <c:catAx>
-        <c:axId val="150739968"/>
+        <c:axId val="150796800"/>
         <c:scaling>
           <c:orientation val="minMax"/>
         </c:scaling>
@@ -40899,7 +42030,7 @@
         <c:majorTickMark val="none"/>
         <c:minorTickMark val="none"/>
         <c:tickLblPos val="nextTo"/>
-        <c:crossAx val="94743936"/>
+        <c:crossAx val="170374784"/>
         <c:crossesAt val="0"/>
         <c:auto val="1"/>
         <c:lblAlgn val="ctr"/>
@@ -40907,7 +42038,7 @@
         <c:noMultiLvlLbl val="1"/>
       </c:catAx>
       <c:valAx>
-        <c:axId val="94743936"/>
+        <c:axId val="170374784"/>
         <c:scaling>
           <c:orientation val="minMax"/>
         </c:scaling>
@@ -40941,7 +42072,7 @@
             <a:noFill/>
           </a:ln>
         </c:spPr>
-        <c:crossAx val="150739968"/>
+        <c:crossAx val="150796800"/>
         <c:crossesAt val="0"/>
         <c:crossBetween val="between"/>
       </c:valAx>
@@ -41232,11 +42363,11 @@
         </c:dLbls>
         <c:marker val="1"/>
         <c:smooth val="0"/>
-        <c:axId val="170497536"/>
-        <c:axId val="94745088"/>
+        <c:axId val="159102976"/>
+        <c:axId val="170376512"/>
       </c:lineChart>
       <c:catAx>
-        <c:axId val="170497536"/>
+        <c:axId val="159102976"/>
         <c:scaling>
           <c:orientation val="minMax"/>
         </c:scaling>
@@ -41269,7 +42400,7 @@
         <c:majorTickMark val="none"/>
         <c:minorTickMark val="none"/>
         <c:tickLblPos val="nextTo"/>
-        <c:crossAx val="94745088"/>
+        <c:crossAx val="170376512"/>
         <c:crossesAt val="0"/>
         <c:auto val="1"/>
         <c:lblAlgn val="ctr"/>
@@ -41277,7 +42408,7 @@
         <c:noMultiLvlLbl val="1"/>
       </c:catAx>
       <c:valAx>
-        <c:axId val="94745088"/>
+        <c:axId val="170376512"/>
         <c:scaling>
           <c:orientation val="minMax"/>
         </c:scaling>
@@ -41311,7 +42442,7 @@
             <a:noFill/>
           </a:ln>
         </c:spPr>
-        <c:crossAx val="170497536"/>
+        <c:crossAx val="159102976"/>
         <c:crossesAt val="0"/>
         <c:crossBetween val="between"/>
       </c:valAx>
@@ -41602,11 +42733,11 @@
         </c:dLbls>
         <c:marker val="1"/>
         <c:smooth val="0"/>
-        <c:axId val="154532352"/>
-        <c:axId val="94746816"/>
+        <c:axId val="150797312"/>
+        <c:axId val="172516480"/>
       </c:lineChart>
       <c:catAx>
-        <c:axId val="154532352"/>
+        <c:axId val="150797312"/>
         <c:scaling>
           <c:orientation val="minMax"/>
         </c:scaling>
@@ -41639,7 +42770,7 @@
         <c:majorTickMark val="none"/>
         <c:minorTickMark val="none"/>
         <c:tickLblPos val="nextTo"/>
-        <c:crossAx val="94746816"/>
+        <c:crossAx val="172516480"/>
         <c:crossesAt val="0"/>
         <c:auto val="1"/>
         <c:lblAlgn val="ctr"/>
@@ -41647,7 +42778,7 @@
         <c:noMultiLvlLbl val="1"/>
       </c:catAx>
       <c:valAx>
-        <c:axId val="94746816"/>
+        <c:axId val="172516480"/>
         <c:scaling>
           <c:orientation val="minMax"/>
         </c:scaling>
@@ -41681,7 +42812,7 @@
             <a:noFill/>
           </a:ln>
         </c:spPr>
-        <c:crossAx val="154532352"/>
+        <c:crossAx val="150797312"/>
         <c:crossesAt val="0"/>
         <c:crossBetween val="between"/>
       </c:valAx>
@@ -41973,11 +43104,11 @@
         </c:dLbls>
         <c:marker val="1"/>
         <c:smooth val="0"/>
-        <c:axId val="170499584"/>
-        <c:axId val="148570112"/>
+        <c:axId val="159100928"/>
+        <c:axId val="172518208"/>
       </c:lineChart>
       <c:catAx>
-        <c:axId val="170499584"/>
+        <c:axId val="159100928"/>
         <c:scaling>
           <c:orientation val="minMax"/>
         </c:scaling>
@@ -42006,7 +43137,7 @@
         <c:majorTickMark val="none"/>
         <c:minorTickMark val="none"/>
         <c:tickLblPos val="nextTo"/>
-        <c:crossAx val="148570112"/>
+        <c:crossAx val="172518208"/>
         <c:crossesAt val="0"/>
         <c:auto val="1"/>
         <c:lblAlgn val="ctr"/>
@@ -42014,7 +43145,7 @@
         <c:noMultiLvlLbl val="1"/>
       </c:catAx>
       <c:valAx>
-        <c:axId val="148570112"/>
+        <c:axId val="172518208"/>
         <c:scaling>
           <c:orientation val="minMax"/>
         </c:scaling>
@@ -42032,13 +43163,8 @@
                 </a:pPr>
                 <a:r>
                   <a:rPr lang="it-IT"/>
-                  <a:t>Time</a:t>
+                  <a:t>Efficiency</a:t>
                 </a:r>
-                <a:r>
-                  <a:rPr lang="it-IT" baseline="0"/>
-                  <a:t> (sec)</a:t>
-                </a:r>
-                <a:endParaRPr lang="it-IT"/>
               </a:p>
             </c:rich>
           </c:tx>
@@ -42053,7 +43179,7 @@
             <a:noFill/>
           </a:ln>
         </c:spPr>
-        <c:crossAx val="170499584"/>
+        <c:crossAx val="159100928"/>
         <c:crossesAt val="0"/>
         <c:crossBetween val="between"/>
       </c:valAx>
@@ -42345,11 +43471,11 @@
         </c:dLbls>
         <c:marker val="1"/>
         <c:smooth val="0"/>
-        <c:axId val="169082880"/>
-        <c:axId val="148571840"/>
+        <c:axId val="154921472"/>
+        <c:axId val="172519936"/>
       </c:lineChart>
       <c:catAx>
-        <c:axId val="169082880"/>
+        <c:axId val="154921472"/>
         <c:scaling>
           <c:orientation val="minMax"/>
         </c:scaling>
@@ -42378,7 +43504,7 @@
         <c:majorTickMark val="none"/>
         <c:minorTickMark val="none"/>
         <c:tickLblPos val="nextTo"/>
-        <c:crossAx val="148571840"/>
+        <c:crossAx val="172519936"/>
         <c:crossesAt val="0"/>
         <c:auto val="1"/>
         <c:lblAlgn val="ctr"/>
@@ -42386,7 +43512,7 @@
         <c:noMultiLvlLbl val="1"/>
       </c:catAx>
       <c:valAx>
-        <c:axId val="148571840"/>
+        <c:axId val="172519936"/>
         <c:scaling>
           <c:orientation val="minMax"/>
         </c:scaling>
@@ -42404,13 +43530,8 @@
                 </a:pPr>
                 <a:r>
                   <a:rPr lang="it-IT"/>
-                  <a:t>Time</a:t>
+                  <a:t>Efficiency</a:t>
                 </a:r>
-                <a:r>
-                  <a:rPr lang="it-IT" baseline="0"/>
-                  <a:t> (sec)</a:t>
-                </a:r>
-                <a:endParaRPr lang="it-IT"/>
               </a:p>
             </c:rich>
           </c:tx>
@@ -42425,7 +43546,7 @@
             <a:noFill/>
           </a:ln>
         </c:spPr>
-        <c:crossAx val="169082880"/>
+        <c:crossAx val="154921472"/>
         <c:crossesAt val="0"/>
         <c:crossBetween val="between"/>
       </c:valAx>
@@ -42717,11 +43838,11 @@
         </c:dLbls>
         <c:marker val="1"/>
         <c:smooth val="0"/>
-        <c:axId val="185792000"/>
-        <c:axId val="148573568"/>
+        <c:axId val="159549440"/>
+        <c:axId val="172521664"/>
       </c:lineChart>
       <c:catAx>
-        <c:axId val="185792000"/>
+        <c:axId val="159549440"/>
         <c:scaling>
           <c:orientation val="minMax"/>
         </c:scaling>
@@ -42754,7 +43875,7 @@
         <c:majorTickMark val="none"/>
         <c:minorTickMark val="none"/>
         <c:tickLblPos val="nextTo"/>
-        <c:crossAx val="148573568"/>
+        <c:crossAx val="172521664"/>
         <c:crossesAt val="0"/>
         <c:auto val="1"/>
         <c:lblAlgn val="ctr"/>
@@ -42762,7 +43883,7 @@
         <c:noMultiLvlLbl val="1"/>
       </c:catAx>
       <c:valAx>
-        <c:axId val="148573568"/>
+        <c:axId val="172521664"/>
         <c:scaling>
           <c:orientation val="minMax"/>
         </c:scaling>
@@ -42796,7 +43917,7 @@
             <a:noFill/>
           </a:ln>
         </c:spPr>
-        <c:crossAx val="185792000"/>
+        <c:crossAx val="159549440"/>
         <c:crossesAt val="0"/>
         <c:crossBetween val="between"/>
       </c:valAx>
@@ -43087,11 +44208,11 @@
         </c:dLbls>
         <c:marker val="1"/>
         <c:smooth val="0"/>
-        <c:axId val="169084928"/>
-        <c:axId val="148575296"/>
+        <c:axId val="157615616"/>
+        <c:axId val="218791936"/>
       </c:lineChart>
       <c:catAx>
-        <c:axId val="169084928"/>
+        <c:axId val="157615616"/>
         <c:scaling>
           <c:orientation val="minMax"/>
         </c:scaling>
@@ -43124,7 +44245,7 @@
         <c:majorTickMark val="none"/>
         <c:minorTickMark val="none"/>
         <c:tickLblPos val="nextTo"/>
-        <c:crossAx val="148575296"/>
+        <c:crossAx val="218791936"/>
         <c:crossesAt val="0"/>
         <c:auto val="1"/>
         <c:lblAlgn val="ctr"/>
@@ -43132,7 +44253,7 @@
         <c:noMultiLvlLbl val="1"/>
       </c:catAx>
       <c:valAx>
-        <c:axId val="148575296"/>
+        <c:axId val="218791936"/>
         <c:scaling>
           <c:orientation val="minMax"/>
         </c:scaling>
@@ -43166,7 +44287,7 @@
             <a:noFill/>
           </a:ln>
         </c:spPr>
-        <c:crossAx val="169084928"/>
+        <c:crossAx val="157615616"/>
         <c:crossesAt val="0"/>
         <c:crossBetween val="between"/>
       </c:valAx>
@@ -43458,11 +44579,11 @@
         </c:dLbls>
         <c:marker val="1"/>
         <c:smooth val="0"/>
-        <c:axId val="185794048"/>
-        <c:axId val="148577024"/>
+        <c:axId val="159547392"/>
+        <c:axId val="218793664"/>
       </c:lineChart>
       <c:catAx>
-        <c:axId val="185794048"/>
+        <c:axId val="159547392"/>
         <c:scaling>
           <c:orientation val="minMax"/>
         </c:scaling>
@@ -43491,7 +44612,7 @@
         <c:majorTickMark val="none"/>
         <c:minorTickMark val="none"/>
         <c:tickLblPos val="nextTo"/>
-        <c:crossAx val="148577024"/>
+        <c:crossAx val="218793664"/>
         <c:crossesAt val="0"/>
         <c:auto val="1"/>
         <c:lblAlgn val="ctr"/>
@@ -43499,7 +44620,7 @@
         <c:noMultiLvlLbl val="1"/>
       </c:catAx>
       <c:valAx>
-        <c:axId val="148577024"/>
+        <c:axId val="218793664"/>
         <c:scaling>
           <c:orientation val="minMax"/>
         </c:scaling>
@@ -43538,7 +44659,7 @@
             <a:noFill/>
           </a:ln>
         </c:spPr>
-        <c:crossAx val="185794048"/>
+        <c:crossAx val="159547392"/>
         <c:crossesAt val="0"/>
         <c:crossBetween val="between"/>
       </c:valAx>
@@ -43728,11 +44849,11 @@
         </c:dLbls>
         <c:marker val="1"/>
         <c:smooth val="0"/>
-        <c:axId val="129314816"/>
-        <c:axId val="48482560"/>
+        <c:axId val="154920448"/>
+        <c:axId val="151475264"/>
       </c:lineChart>
       <c:catAx>
-        <c:axId val="129314816"/>
+        <c:axId val="154920448"/>
         <c:scaling>
           <c:orientation val="minMax"/>
         </c:scaling>
@@ -43742,7 +44863,7 @@
         <c:majorTickMark val="none"/>
         <c:minorTickMark val="none"/>
         <c:tickLblPos val="nextTo"/>
-        <c:crossAx val="48482560"/>
+        <c:crossAx val="151475264"/>
         <c:crossesAt val="0"/>
         <c:auto val="1"/>
         <c:lblAlgn val="ctr"/>
@@ -43750,7 +44871,7 @@
         <c:noMultiLvlLbl val="1"/>
       </c:catAx>
       <c:valAx>
-        <c:axId val="48482560"/>
+        <c:axId val="151475264"/>
         <c:scaling>
           <c:orientation val="minMax"/>
         </c:scaling>
@@ -43789,7 +44910,7 @@
             <a:noFill/>
           </a:ln>
         </c:spPr>
-        <c:crossAx val="129314816"/>
+        <c:crossAx val="154920448"/>
         <c:crossesAt val="0"/>
         <c:crossBetween val="between"/>
       </c:valAx>
@@ -44101,11 +45222,11 @@
         </c:dLbls>
         <c:marker val="1"/>
         <c:smooth val="0"/>
-        <c:axId val="169988096"/>
-        <c:axId val="148644416"/>
+        <c:axId val="157616640"/>
+        <c:axId val="218795392"/>
       </c:lineChart>
       <c:catAx>
-        <c:axId val="169988096"/>
+        <c:axId val="157616640"/>
         <c:scaling>
           <c:orientation val="minMax"/>
         </c:scaling>
@@ -44134,7 +45255,7 @@
         <c:majorTickMark val="none"/>
         <c:minorTickMark val="none"/>
         <c:tickLblPos val="nextTo"/>
-        <c:crossAx val="148644416"/>
+        <c:crossAx val="218795392"/>
         <c:crossesAt val="0"/>
         <c:auto val="1"/>
         <c:lblAlgn val="ctr"/>
@@ -44142,7 +45263,7 @@
         <c:noMultiLvlLbl val="1"/>
       </c:catAx>
       <c:valAx>
-        <c:axId val="148644416"/>
+        <c:axId val="218795392"/>
         <c:scaling>
           <c:orientation val="minMax"/>
         </c:scaling>
@@ -44181,7 +45302,7 @@
             <a:noFill/>
           </a:ln>
         </c:spPr>
-        <c:crossAx val="169988096"/>
+        <c:crossAx val="157616640"/>
         <c:crossesAt val="0"/>
         <c:crossBetween val="between"/>
       </c:valAx>
@@ -44517,11 +45638,11 @@
         </c:dLbls>
         <c:marker val="1"/>
         <c:smooth val="0"/>
-        <c:axId val="192734720"/>
-        <c:axId val="148646144"/>
+        <c:axId val="159959040"/>
+        <c:axId val="218797120"/>
       </c:lineChart>
       <c:catAx>
-        <c:axId val="192734720"/>
+        <c:axId val="159959040"/>
         <c:scaling>
           <c:orientation val="minMax"/>
         </c:scaling>
@@ -44554,7 +45675,7 @@
         <c:majorTickMark val="none"/>
         <c:minorTickMark val="none"/>
         <c:tickLblPos val="nextTo"/>
-        <c:crossAx val="148646144"/>
+        <c:crossAx val="218797120"/>
         <c:crossesAt val="0"/>
         <c:auto val="1"/>
         <c:lblAlgn val="ctr"/>
@@ -44562,7 +45683,7 @@
         <c:noMultiLvlLbl val="1"/>
       </c:catAx>
       <c:valAx>
-        <c:axId val="148646144"/>
+        <c:axId val="218797120"/>
         <c:scaling>
           <c:orientation val="minMax"/>
         </c:scaling>
@@ -44601,7 +45722,7 @@
             <a:noFill/>
           </a:ln>
         </c:spPr>
-        <c:crossAx val="192734720"/>
+        <c:crossAx val="159959040"/>
         <c:crossesAt val="0"/>
         <c:crossBetween val="between"/>
       </c:valAx>
@@ -44937,11 +46058,11 @@
         </c:dLbls>
         <c:marker val="1"/>
         <c:smooth val="0"/>
-        <c:axId val="169990144"/>
-        <c:axId val="148647872"/>
+        <c:axId val="159102464"/>
+        <c:axId val="218798848"/>
       </c:lineChart>
       <c:catAx>
-        <c:axId val="169990144"/>
+        <c:axId val="159102464"/>
         <c:scaling>
           <c:orientation val="minMax"/>
         </c:scaling>
@@ -44974,7 +46095,7 @@
         <c:majorTickMark val="none"/>
         <c:minorTickMark val="none"/>
         <c:tickLblPos val="nextTo"/>
-        <c:crossAx val="148647872"/>
+        <c:crossAx val="218798848"/>
         <c:crossesAt val="0"/>
         <c:auto val="1"/>
         <c:lblAlgn val="ctr"/>
@@ -44982,7 +46103,7 @@
         <c:noMultiLvlLbl val="1"/>
       </c:catAx>
       <c:valAx>
-        <c:axId val="148647872"/>
+        <c:axId val="218798848"/>
         <c:scaling>
           <c:orientation val="minMax"/>
         </c:scaling>
@@ -45021,7 +46142,7 @@
             <a:noFill/>
           </a:ln>
         </c:spPr>
-        <c:crossAx val="169990144"/>
+        <c:crossAx val="159102464"/>
         <c:crossesAt val="0"/>
         <c:crossBetween val="between"/>
       </c:valAx>
@@ -45645,11 +46766,11 @@
         </c:dLbls>
         <c:marker val="1"/>
         <c:smooth val="0"/>
-        <c:axId val="175923200"/>
-        <c:axId val="148649600"/>
+        <c:axId val="170204672"/>
+        <c:axId val="149119552"/>
       </c:lineChart>
       <c:catAx>
-        <c:axId val="175923200"/>
+        <c:axId val="170204672"/>
         <c:scaling>
           <c:orientation val="minMax"/>
         </c:scaling>
@@ -45678,7 +46799,7 @@
         <c:majorTickMark val="none"/>
         <c:minorTickMark val="none"/>
         <c:tickLblPos val="nextTo"/>
-        <c:crossAx val="148649600"/>
+        <c:crossAx val="149119552"/>
         <c:crossesAt val="0"/>
         <c:auto val="1"/>
         <c:lblAlgn val="ctr"/>
@@ -45686,7 +46807,7 @@
         <c:noMultiLvlLbl val="1"/>
       </c:catAx>
       <c:valAx>
-        <c:axId val="148649600"/>
+        <c:axId val="149119552"/>
         <c:scaling>
           <c:orientation val="minMax"/>
         </c:scaling>
@@ -45725,7 +46846,7 @@
             <a:noFill/>
           </a:ln>
         </c:spPr>
-        <c:crossAx val="175923200"/>
+        <c:crossAx val="170204672"/>
         <c:crossesAt val="0"/>
         <c:crossBetween val="between"/>
       </c:valAx>
@@ -46349,11 +47470,11 @@
         </c:dLbls>
         <c:marker val="1"/>
         <c:smooth val="0"/>
-        <c:axId val="170496000"/>
-        <c:axId val="148651328"/>
+        <c:axId val="159103488"/>
+        <c:axId val="149121280"/>
       </c:lineChart>
       <c:catAx>
-        <c:axId val="170496000"/>
+        <c:axId val="159103488"/>
         <c:scaling>
           <c:orientation val="minMax"/>
         </c:scaling>
@@ -46382,7 +47503,7 @@
         <c:majorTickMark val="none"/>
         <c:minorTickMark val="none"/>
         <c:tickLblPos val="nextTo"/>
-        <c:crossAx val="148651328"/>
+        <c:crossAx val="149121280"/>
         <c:crossesAt val="0"/>
         <c:auto val="1"/>
         <c:lblAlgn val="ctr"/>
@@ -46390,7 +47511,7 @@
         <c:noMultiLvlLbl val="1"/>
       </c:catAx>
       <c:valAx>
-        <c:axId val="148651328"/>
+        <c:axId val="149121280"/>
         <c:scaling>
           <c:orientation val="minMax"/>
         </c:scaling>
@@ -46429,7 +47550,7 @@
             <a:noFill/>
           </a:ln>
         </c:spPr>
-        <c:crossAx val="170496000"/>
+        <c:crossAx val="159103488"/>
         <c:crossesAt val="0"/>
         <c:crossBetween val="between"/>
       </c:valAx>
@@ -46765,11 +47886,11 @@
         </c:dLbls>
         <c:marker val="1"/>
         <c:smooth val="0"/>
-        <c:axId val="185790464"/>
-        <c:axId val="170419328"/>
+        <c:axId val="186611200"/>
+        <c:axId val="149123008"/>
       </c:lineChart>
       <c:catAx>
-        <c:axId val="185790464"/>
+        <c:axId val="186611200"/>
         <c:scaling>
           <c:orientation val="minMax"/>
         </c:scaling>
@@ -46802,7 +47923,7 @@
         <c:majorTickMark val="none"/>
         <c:minorTickMark val="none"/>
         <c:tickLblPos val="nextTo"/>
-        <c:crossAx val="170419328"/>
+        <c:crossAx val="149123008"/>
         <c:crossesAt val="0"/>
         <c:auto val="1"/>
         <c:lblAlgn val="ctr"/>
@@ -46810,7 +47931,7 @@
         <c:noMultiLvlLbl val="1"/>
       </c:catAx>
       <c:valAx>
-        <c:axId val="170419328"/>
+        <c:axId val="149123008"/>
         <c:scaling>
           <c:orientation val="minMax"/>
         </c:scaling>
@@ -46849,7 +47970,7 @@
             <a:noFill/>
           </a:ln>
         </c:spPr>
-        <c:crossAx val="185790464"/>
+        <c:crossAx val="186611200"/>
         <c:crossesAt val="0"/>
         <c:crossBetween val="between"/>
       </c:valAx>
@@ -47185,11 +48306,11 @@
         </c:dLbls>
         <c:marker val="1"/>
         <c:smooth val="0"/>
-        <c:axId val="170498048"/>
-        <c:axId val="170421056"/>
+        <c:axId val="159548928"/>
+        <c:axId val="149124736"/>
       </c:lineChart>
       <c:catAx>
-        <c:axId val="170498048"/>
+        <c:axId val="159548928"/>
         <c:scaling>
           <c:orientation val="minMax"/>
         </c:scaling>
@@ -47222,7 +48343,7 @@
         <c:majorTickMark val="none"/>
         <c:minorTickMark val="none"/>
         <c:tickLblPos val="nextTo"/>
-        <c:crossAx val="170421056"/>
+        <c:crossAx val="149124736"/>
         <c:crossesAt val="0"/>
         <c:auto val="1"/>
         <c:lblAlgn val="ctr"/>
@@ -47230,7 +48351,7 @@
         <c:noMultiLvlLbl val="1"/>
       </c:catAx>
       <c:valAx>
-        <c:axId val="170421056"/>
+        <c:axId val="149124736"/>
         <c:scaling>
           <c:orientation val="minMax"/>
         </c:scaling>
@@ -47269,7 +48390,7 @@
             <a:noFill/>
           </a:ln>
         </c:spPr>
-        <c:crossAx val="170498048"/>
+        <c:crossAx val="159548928"/>
         <c:crossesAt val="0"/>
         <c:crossBetween val="between"/>
       </c:valAx>
@@ -47893,11 +49014,11 @@
         </c:dLbls>
         <c:marker val="1"/>
         <c:smooth val="0"/>
-        <c:axId val="149487616"/>
-        <c:axId val="170422784"/>
+        <c:axId val="154193920"/>
+        <c:axId val="149126464"/>
       </c:lineChart>
       <c:catAx>
-        <c:axId val="149487616"/>
+        <c:axId val="154193920"/>
         <c:scaling>
           <c:orientation val="minMax"/>
         </c:scaling>
@@ -47926,7 +49047,7 @@
         <c:majorTickMark val="none"/>
         <c:minorTickMark val="none"/>
         <c:tickLblPos val="nextTo"/>
-        <c:crossAx val="170422784"/>
+        <c:crossAx val="149126464"/>
         <c:crossesAt val="0"/>
         <c:auto val="1"/>
         <c:lblAlgn val="ctr"/>
@@ -47934,7 +49055,7 @@
         <c:noMultiLvlLbl val="1"/>
       </c:catAx>
       <c:valAx>
-        <c:axId val="170422784"/>
+        <c:axId val="149126464"/>
         <c:scaling>
           <c:orientation val="minMax"/>
         </c:scaling>
@@ -47973,7 +49094,7 @@
             <a:noFill/>
           </a:ln>
         </c:spPr>
-        <c:crossAx val="149487616"/>
+        <c:crossAx val="154193920"/>
         <c:crossesAt val="0"/>
         <c:crossBetween val="between"/>
       </c:valAx>
@@ -48597,11 +49718,11 @@
         </c:dLbls>
         <c:marker val="1"/>
         <c:smooth val="0"/>
-        <c:axId val="149488128"/>
-        <c:axId val="170424512"/>
+        <c:axId val="154194432"/>
+        <c:axId val="154952832"/>
       </c:lineChart>
       <c:catAx>
-        <c:axId val="149488128"/>
+        <c:axId val="154194432"/>
         <c:scaling>
           <c:orientation val="minMax"/>
         </c:scaling>
@@ -48630,7 +49751,7 @@
         <c:majorTickMark val="none"/>
         <c:minorTickMark val="none"/>
         <c:tickLblPos val="nextTo"/>
-        <c:crossAx val="170424512"/>
+        <c:crossAx val="154952832"/>
         <c:crossesAt val="0"/>
         <c:auto val="1"/>
         <c:lblAlgn val="ctr"/>
@@ -48638,7 +49759,7 @@
         <c:noMultiLvlLbl val="1"/>
       </c:catAx>
       <c:valAx>
-        <c:axId val="170424512"/>
+        <c:axId val="154952832"/>
         <c:scaling>
           <c:orientation val="minMax"/>
         </c:scaling>
@@ -48677,7 +49798,7 @@
             <a:noFill/>
           </a:ln>
         </c:spPr>
-        <c:crossAx val="149488128"/>
+        <c:crossAx val="154194432"/>
         <c:crossesAt val="0"/>
         <c:crossBetween val="between"/>
       </c:valAx>
@@ -48866,11 +49987,11 @@
         </c:dLbls>
         <c:marker val="1"/>
         <c:smooth val="0"/>
-        <c:axId val="154533376"/>
-        <c:axId val="48484288"/>
+        <c:axId val="169856512"/>
+        <c:axId val="151476992"/>
       </c:lineChart>
       <c:catAx>
-        <c:axId val="154533376"/>
+        <c:axId val="169856512"/>
         <c:scaling>
           <c:orientation val="minMax"/>
         </c:scaling>
@@ -48880,7 +50001,7 @@
         <c:majorTickMark val="none"/>
         <c:minorTickMark val="none"/>
         <c:tickLblPos val="nextTo"/>
-        <c:crossAx val="48484288"/>
+        <c:crossAx val="151476992"/>
         <c:crossesAt val="0"/>
         <c:auto val="1"/>
         <c:lblAlgn val="ctr"/>
@@ -48888,7 +50009,7 @@
         <c:noMultiLvlLbl val="1"/>
       </c:catAx>
       <c:valAx>
-        <c:axId val="48484288"/>
+        <c:axId val="151476992"/>
         <c:scaling>
           <c:orientation val="minMax"/>
         </c:scaling>
@@ -48927,7 +50048,7 @@
             <a:noFill/>
           </a:ln>
         </c:spPr>
-        <c:crossAx val="154533376"/>
+        <c:crossAx val="169856512"/>
         <c:crossesAt val="0"/>
         <c:crossBetween val="between"/>
       </c:valAx>
@@ -49137,11 +50258,11 @@
         </c:dLbls>
         <c:marker val="1"/>
         <c:smooth val="0"/>
-        <c:axId val="122043904"/>
-        <c:axId val="48486016"/>
+        <c:axId val="154919936"/>
+        <c:axId val="151511616"/>
       </c:lineChart>
       <c:catAx>
-        <c:axId val="122043904"/>
+        <c:axId val="154919936"/>
         <c:scaling>
           <c:orientation val="minMax"/>
         </c:scaling>
@@ -49151,7 +50272,7 @@
         <c:majorTickMark val="none"/>
         <c:minorTickMark val="none"/>
         <c:tickLblPos val="nextTo"/>
-        <c:crossAx val="48486016"/>
+        <c:crossAx val="151511616"/>
         <c:crossesAt val="0"/>
         <c:auto val="1"/>
         <c:lblAlgn val="ctr"/>
@@ -49159,7 +50280,7 @@
         <c:noMultiLvlLbl val="1"/>
       </c:catAx>
       <c:valAx>
-        <c:axId val="48486016"/>
+        <c:axId val="151511616"/>
         <c:scaling>
           <c:orientation val="minMax"/>
         </c:scaling>
@@ -49198,7 +50319,7 @@
             <a:noFill/>
           </a:ln>
         </c:spPr>
-        <c:crossAx val="122043904"/>
+        <c:crossAx val="154919936"/>
         <c:crossesAt val="0"/>
         <c:crossBetween val="between"/>
       </c:valAx>
@@ -49408,11 +50529,11 @@
         </c:dLbls>
         <c:marker val="1"/>
         <c:smooth val="0"/>
-        <c:axId val="129315328"/>
-        <c:axId val="48487744"/>
+        <c:axId val="154920960"/>
+        <c:axId val="151513344"/>
       </c:lineChart>
       <c:catAx>
-        <c:axId val="129315328"/>
+        <c:axId val="154920960"/>
         <c:scaling>
           <c:orientation val="minMax"/>
         </c:scaling>
@@ -49422,7 +50543,7 @@
         <c:majorTickMark val="none"/>
         <c:minorTickMark val="none"/>
         <c:tickLblPos val="nextTo"/>
-        <c:crossAx val="48487744"/>
+        <c:crossAx val="151513344"/>
         <c:crossesAt val="0"/>
         <c:auto val="1"/>
         <c:lblAlgn val="ctr"/>
@@ -49430,7 +50551,7 @@
         <c:noMultiLvlLbl val="1"/>
       </c:catAx>
       <c:valAx>
-        <c:axId val="48487744"/>
+        <c:axId val="151513344"/>
         <c:scaling>
           <c:orientation val="minMax"/>
         </c:scaling>
@@ -49469,7 +50590,7 @@
             <a:noFill/>
           </a:ln>
         </c:spPr>
-        <c:crossAx val="129315328"/>
+        <c:crossAx val="154920960"/>
         <c:crossesAt val="0"/>
         <c:crossBetween val="between"/>
       </c:valAx>
@@ -49679,11 +50800,11 @@
         </c:dLbls>
         <c:marker val="1"/>
         <c:smooth val="0"/>
-        <c:axId val="168980992"/>
-        <c:axId val="169845888"/>
+        <c:axId val="170201088"/>
+        <c:axId val="151515072"/>
       </c:lineChart>
       <c:catAx>
-        <c:axId val="168980992"/>
+        <c:axId val="170201088"/>
         <c:scaling>
           <c:orientation val="minMax"/>
         </c:scaling>
@@ -49693,7 +50814,7 @@
         <c:majorTickMark val="none"/>
         <c:minorTickMark val="none"/>
         <c:tickLblPos val="nextTo"/>
-        <c:crossAx val="169845888"/>
+        <c:crossAx val="151515072"/>
         <c:crossesAt val="0"/>
         <c:auto val="1"/>
         <c:lblAlgn val="ctr"/>
@@ -49701,7 +50822,7 @@
         <c:noMultiLvlLbl val="1"/>
       </c:catAx>
       <c:valAx>
-        <c:axId val="169845888"/>
+        <c:axId val="151515072"/>
         <c:scaling>
           <c:orientation val="minMax"/>
         </c:scaling>
@@ -49740,7 +50861,7 @@
             <a:noFill/>
           </a:ln>
         </c:spPr>
-        <c:crossAx val="168980992"/>
+        <c:crossAx val="170201088"/>
         <c:crossesAt val="0"/>
         <c:crossBetween val="between"/>
       </c:valAx>
@@ -49950,11 +51071,11 @@
         </c:dLbls>
         <c:marker val="1"/>
         <c:smooth val="0"/>
-        <c:axId val="150736896"/>
-        <c:axId val="169847616"/>
+        <c:axId val="54018048"/>
+        <c:axId val="151516800"/>
       </c:lineChart>
       <c:catAx>
-        <c:axId val="150736896"/>
+        <c:axId val="54018048"/>
         <c:scaling>
           <c:orientation val="minMax"/>
         </c:scaling>
@@ -49964,7 +51085,7 @@
         <c:majorTickMark val="none"/>
         <c:minorTickMark val="none"/>
         <c:tickLblPos val="nextTo"/>
-        <c:crossAx val="169847616"/>
+        <c:crossAx val="151516800"/>
         <c:crossesAt val="0"/>
         <c:auto val="1"/>
         <c:lblAlgn val="ctr"/>
@@ -49972,7 +51093,7 @@
         <c:noMultiLvlLbl val="1"/>
       </c:catAx>
       <c:valAx>
-        <c:axId val="169847616"/>
+        <c:axId val="151516800"/>
         <c:scaling>
           <c:orientation val="minMax"/>
         </c:scaling>
@@ -50011,7 +51132,7 @@
             <a:noFill/>
           </a:ln>
         </c:spPr>
-        <c:crossAx val="150736896"/>
+        <c:crossAx val="54018048"/>
         <c:crossesAt val="0"/>
         <c:crossBetween val="between"/>
       </c:valAx>
@@ -50221,11 +51342,11 @@
         </c:dLbls>
         <c:marker val="1"/>
         <c:smooth val="0"/>
-        <c:axId val="129316864"/>
-        <c:axId val="169849344"/>
+        <c:axId val="112701952"/>
+        <c:axId val="151518528"/>
       </c:lineChart>
       <c:catAx>
-        <c:axId val="129316864"/>
+        <c:axId val="112701952"/>
         <c:scaling>
           <c:orientation val="minMax"/>
         </c:scaling>
@@ -50235,7 +51356,7 @@
         <c:majorTickMark val="none"/>
         <c:minorTickMark val="none"/>
         <c:tickLblPos val="nextTo"/>
-        <c:crossAx val="169849344"/>
+        <c:crossAx val="151518528"/>
         <c:crossesAt val="0"/>
         <c:auto val="1"/>
         <c:lblAlgn val="ctr"/>
@@ -50243,7 +51364,7 @@
         <c:noMultiLvlLbl val="1"/>
       </c:catAx>
       <c:valAx>
-        <c:axId val="169849344"/>
+        <c:axId val="151518528"/>
         <c:scaling>
           <c:orientation val="minMax"/>
         </c:scaling>
@@ -50282,7 +51403,7 @@
             <a:noFill/>
           </a:ln>
         </c:spPr>
-        <c:crossAx val="129316864"/>
+        <c:crossAx val="112701952"/>
         <c:crossesAt val="0"/>
         <c:crossBetween val="between"/>
       </c:valAx>
@@ -50629,7 +51750,7 @@
 </file>
 
 <file path=customXml/itemProps2.xml><?xml version="1.0" encoding="utf-8"?>
-<ds:datastoreItem xmlns:ds="http://schemas.openxmlformats.org/officeDocument/2006/customXml" ds:itemID="{A8727057-CD54-48CB-BB06-CD72A9B694C5}">
+<ds:datastoreItem xmlns:ds="http://schemas.openxmlformats.org/officeDocument/2006/customXml" ds:itemID="{7988BA02-3B37-4EC0-8276-E495698AD024}">
   <ds:schemaRefs>
     <ds:schemaRef ds:uri="http://schemas.openxmlformats.org/officeDocument/2006/bibliography"/>
   </ds:schemaRefs>

</xml_diff>

<commit_message>
revisione fino a paragrafo 4.3.2 compreso
</commit_message>
<xml_diff>
--- a/hpc_clean/hpc_report/report_0.2.docx
+++ b/hpc_clean/hpc_report/report_0.2.docx
@@ -8559,8 +8559,6 @@
       <w:r>
         <w:t>es</w:t>
       </w:r>
-      <w:bookmarkStart w:id="24" w:name="_GoBack"/>
-      <w:bookmarkEnd w:id="24"/>
       <w:r>
         <w:t xml:space="preserve"> (set at the beginning). </w:t>
       </w:r>
@@ -8772,7 +8770,7 @@
           <w:lang w:bidi="ar-SA"/>
         </w:rPr>
       </w:pPr>
-      <w:bookmarkStart w:id="25" w:name="_Toc263676389"/>
+      <w:bookmarkStart w:id="24" w:name="_Toc263676389"/>
       <w:r>
         <w:rPr>
           <w:lang w:bidi="ar-SA"/>
@@ -8780,7 +8778,7 @@
         <w:lastRenderedPageBreak/>
         <w:t>Matrix align</w:t>
       </w:r>
-      <w:bookmarkEnd w:id="25"/>
+      <w:bookmarkEnd w:id="24"/>
     </w:p>
     <w:p>
       <w:r>
@@ -8971,7 +8969,7 @@
           <v:shape id="_x0000_i1025" type="#_x0000_t75" style="width:6in;height:3in" o:ole="">
             <v:imagedata r:id="rId12" o:title=""/>
           </v:shape>
-          <o:OLEObject Type="Embed" ProgID="Photoshop.Image.12" ShapeID="_x0000_i1025" DrawAspect="Content" ObjectID="_1337418808" r:id="rId13">
+          <o:OLEObject Type="Embed" ProgID="Photoshop.Image.12" ShapeID="_x0000_i1025" DrawAspect="Content" ObjectID="_1337429680" r:id="rId13">
             <o:FieldCodes>\s</o:FieldCodes>
           </o:OLEObject>
         </w:object>
@@ -8984,7 +8982,7 @@
           <w:lang w:bidi="ar-SA"/>
         </w:rPr>
       </w:pPr>
-      <w:bookmarkStart w:id="26" w:name="_Toc263676390"/>
+      <w:bookmarkStart w:id="25" w:name="_Toc263676390"/>
       <w:r>
         <w:rPr>
           <w:lang w:bidi="ar-SA"/>
@@ -9009,100 +9007,100 @@
         </w:rPr>
         <w:t>(from master)</w:t>
       </w:r>
+      <w:bookmarkEnd w:id="25"/>
+    </w:p>
+    <w:p>
+      <w:pPr>
+        <w:rPr>
+          <w:lang w:bidi="ar-SA"/>
+        </w:rPr>
+      </w:pPr>
+      <w:r>
+        <w:rPr>
+          <w:lang w:bidi="ar-SA"/>
+        </w:rPr>
+        <w:t>First communication consist</w:t>
+      </w:r>
+      <w:r>
+        <w:rPr>
+          <w:lang w:bidi="ar-SA"/>
+        </w:rPr>
+        <w:t>s</w:t>
+      </w:r>
+      <w:r>
+        <w:rPr>
+          <w:lang w:bidi="ar-SA"/>
+        </w:rPr>
+        <w:tab/>
+      </w:r>
+      <w:r>
+        <w:rPr>
+          <w:lang w:bidi="ar-SA"/>
+        </w:rPr>
+        <w:t xml:space="preserve"> in telling </w:t>
+      </w:r>
+      <w:r>
+        <w:rPr>
+          <w:lang w:bidi="ar-SA"/>
+        </w:rPr>
+        <w:t>passing to each process</w:t>
+      </w:r>
+      <w:r>
+        <w:rPr>
+          <w:lang w:bidi="ar-SA"/>
+        </w:rPr>
+        <w:t xml:space="preserve"> the data needed.</w:t>
+      </w:r>
+    </w:p>
+    <w:p>
+      <w:pPr>
+        <w:pStyle w:val="Codice"/>
+      </w:pPr>
+      <w:r>
+        <w:t>MPI_Send(Ablock[i], numElements, MPI_DOUBLE, i, TAG, MPI_COMM_WORLD);</w:t>
+      </w:r>
+    </w:p>
+    <w:p>
+      <w:pPr>
+        <w:pStyle w:val="Codice"/>
+      </w:pPr>
+      <w:r>
+        <w:t>MPI_Send(Bblock[i], numElements, MPI_DOUBLE, i, TAG, MPI_COMM_WORLD);</w:t>
+      </w:r>
+    </w:p>
+    <w:p>
+      <w:pPr>
+        <w:pStyle w:val="Titolo3"/>
+        <w:rPr>
+          <w:lang w:bidi="ar-SA"/>
+        </w:rPr>
+      </w:pPr>
+      <w:bookmarkStart w:id="26" w:name="_Toc263676391"/>
+      <w:r>
+        <w:rPr>
+          <w:lang w:bidi="ar-SA"/>
+        </w:rPr>
+        <w:t xml:space="preserve">Slave </w:t>
+      </w:r>
+      <w:r>
+        <w:rPr>
+          <w:lang w:bidi="ar-SA"/>
+        </w:rPr>
+        <w:t xml:space="preserve">process </w:t>
+      </w:r>
+      <w:r>
+        <w:rPr>
+          <w:lang w:bidi="ar-SA"/>
+        </w:rPr>
+        <w:t xml:space="preserve">core </w:t>
+      </w:r>
+      <w:r>
+        <w:rPr>
+          <w:lang w:bidi="ar-SA"/>
+        </w:rPr>
+        <w:t>loop</w:t>
+      </w:r>
       <w:bookmarkEnd w:id="26"/>
-    </w:p>
-    <w:p>
-      <w:pPr>
-        <w:rPr>
-          <w:lang w:bidi="ar-SA"/>
-        </w:rPr>
-      </w:pPr>
-      <w:r>
-        <w:rPr>
-          <w:lang w:bidi="ar-SA"/>
-        </w:rPr>
-        <w:t>First communication consist</w:t>
-      </w:r>
-      <w:r>
-        <w:rPr>
-          <w:lang w:bidi="ar-SA"/>
-        </w:rPr>
-        <w:t>s</w:t>
-      </w:r>
-      <w:r>
-        <w:rPr>
-          <w:lang w:bidi="ar-SA"/>
-        </w:rPr>
-        <w:tab/>
-      </w:r>
-      <w:r>
-        <w:rPr>
-          <w:lang w:bidi="ar-SA"/>
-        </w:rPr>
-        <w:t xml:space="preserve"> in telling </w:t>
-      </w:r>
-      <w:r>
-        <w:rPr>
-          <w:lang w:bidi="ar-SA"/>
-        </w:rPr>
-        <w:t>passing to each process</w:t>
-      </w:r>
-      <w:r>
-        <w:rPr>
-          <w:lang w:bidi="ar-SA"/>
-        </w:rPr>
-        <w:t xml:space="preserve"> the data needed.</w:t>
-      </w:r>
-    </w:p>
-    <w:p>
-      <w:pPr>
-        <w:pStyle w:val="Codice"/>
-      </w:pPr>
-      <w:r>
-        <w:t>MPI_Send(Ablock[i], numElements, MPI_DOUBLE, i, TAG, MPI_COMM_WORLD);</w:t>
-      </w:r>
-    </w:p>
-    <w:p>
-      <w:pPr>
-        <w:pStyle w:val="Codice"/>
-      </w:pPr>
-      <w:r>
-        <w:t>MPI_Send(Bblock[i], numElements, MPI_DOUBLE, i, TAG, MPI_COMM_WORLD);</w:t>
-      </w:r>
-    </w:p>
-    <w:p>
-      <w:pPr>
-        <w:pStyle w:val="Titolo3"/>
-        <w:rPr>
-          <w:lang w:bidi="ar-SA"/>
-        </w:rPr>
-      </w:pPr>
-      <w:bookmarkStart w:id="27" w:name="_Toc263676391"/>
-      <w:r>
-        <w:rPr>
-          <w:lang w:bidi="ar-SA"/>
-        </w:rPr>
-        <w:t xml:space="preserve">Slave </w:t>
-      </w:r>
-      <w:r>
-        <w:rPr>
-          <w:lang w:bidi="ar-SA"/>
-        </w:rPr>
-        <w:t xml:space="preserve">process </w:t>
-      </w:r>
-      <w:r>
-        <w:rPr>
-          <w:lang w:bidi="ar-SA"/>
-        </w:rPr>
-        <w:t xml:space="preserve">core </w:t>
-      </w:r>
-      <w:r>
-        <w:rPr>
-          <w:lang w:bidi="ar-SA"/>
-        </w:rPr>
-        <w:t>loop</w:t>
-      </w:r>
-      <w:bookmarkEnd w:id="27"/>
     </w:p>
     <w:p>
       <w:r>
@@ -9452,7 +9450,7 @@
           <v:shape id="_x0000_i1026" type="#_x0000_t75" style="width:6in;height:270.2pt" o:ole="">
             <v:imagedata r:id="rId14" o:title=""/>
           </v:shape>
-          <o:OLEObject Type="Embed" ProgID="Photoshop.Image.12" ShapeID="_x0000_i1026" DrawAspect="Content" ObjectID="_1337418809" r:id="rId15">
+          <o:OLEObject Type="Embed" ProgID="Photoshop.Image.12" ShapeID="_x0000_i1026" DrawAspect="Content" ObjectID="_1337429681" r:id="rId15">
             <o:FieldCodes>\s</o:FieldCodes>
           </o:OLEObject>
         </w:object>
@@ -9720,7 +9718,7 @@
           <w:lang w:bidi="ar-SA"/>
         </w:rPr>
       </w:pPr>
-      <w:bookmarkStart w:id="28" w:name="_Toc263676392"/>
+      <w:bookmarkStart w:id="27" w:name="_Toc263676392"/>
       <w:r>
         <w:rPr>
           <w:lang w:bidi="ar-SA"/>
@@ -9733,7 +9731,7 @@
         </w:rPr>
         <w:t>(to master)</w:t>
       </w:r>
-      <w:bookmarkEnd w:id="28"/>
+      <w:bookmarkEnd w:id="27"/>
     </w:p>
     <w:p>
       <w:pPr>
@@ -9774,109 +9772,109 @@
       <w:pPr>
         <w:pStyle w:val="Titolo3"/>
       </w:pPr>
-      <w:bookmarkStart w:id="29" w:name="_Toc263676393"/>
+      <w:bookmarkStart w:id="28" w:name="_Toc263676393"/>
       <w:r>
         <w:t>Result matrix computation</w:t>
       </w:r>
+      <w:bookmarkEnd w:id="28"/>
+    </w:p>
+    <w:p>
+      <w:r>
+        <w:t>Finally</w:t>
+      </w:r>
+      <w:r>
+        <w:t xml:space="preserve"> the master can compute the resulting matrix by collecting all the pieces from every process:</w:t>
+      </w:r>
+    </w:p>
+    <w:p>
+      <w:pPr>
+        <w:pStyle w:val="Codice"/>
+      </w:pPr>
+      <w:r>
+        <w:t>for (i = 0; i &lt; nblock; i++) {</w:t>
+      </w:r>
+    </w:p>
+    <w:p>
+      <w:pPr>
+        <w:pStyle w:val="Codice"/>
+      </w:pPr>
+      <w:r>
+        <w:tab/>
+      </w:r>
+      <w:r>
+        <w:t xml:space="preserve">MPI_Recv(tempC[offset], numElements, MPI_DOUBLE, i, TAG, </w:t>
+      </w:r>
+      <w:r>
+        <w:t>…</w:t>
+      </w:r>
+      <w:r>
+        <w:t>);</w:t>
+      </w:r>
+    </w:p>
+    <w:p>
+      <w:pPr>
+        <w:pStyle w:val="Codice"/>
+      </w:pPr>
+      <w:r>
+        <w:tab/>
+      </w:r>
+      <w:r>
+        <w:t>offset++;</w:t>
+      </w:r>
+    </w:p>
+    <w:p>
+      <w:pPr>
+        <w:pStyle w:val="Codice"/>
+      </w:pPr>
+      <w:r>
+        <w:t>}</w:t>
+      </w:r>
+    </w:p>
+    <w:p>
+      <w:pPr>
+        <w:pStyle w:val="Codice"/>
+      </w:pPr>
+    </w:p>
+    <w:p>
+      <w:pPr>
+        <w:pStyle w:val="Codice"/>
+      </w:pPr>
+      <w:r>
+        <w:t>double *C_vett = matrix_vectorizer(nblock, numElements, tempC);</w:t>
+      </w:r>
+    </w:p>
+    <w:p>
+      <w:pPr>
+        <w:pStyle w:val="Codice"/>
+      </w:pPr>
+    </w:p>
+    <w:p>
+      <w:pPr>
+        <w:pStyle w:val="Codice"/>
+      </w:pPr>
+      <w:r>
+        <w:t>block_matrix(C, C_vett, nblock, N);</w:t>
+      </w:r>
+    </w:p>
+    <w:p>
+      <w:pPr>
+        <w:pStyle w:val="Codice"/>
+      </w:pPr>
+    </w:p>
+    <w:p>
+      <w:r>
+        <w:t>Notice that function block_matrix is needed to transform the final matrix, stored in a 1D array, into a “real” 2D matrix.</w:t>
+      </w:r>
+    </w:p>
+    <w:p>
+      <w:pPr>
+        <w:pStyle w:val="Titolo2"/>
+      </w:pPr>
+      <w:bookmarkStart w:id="29" w:name="_Toc263676394"/>
+      <w:r>
+        <w:t>Processor Farm</w:t>
+      </w:r>
       <w:bookmarkEnd w:id="29"/>
-    </w:p>
-    <w:p>
-      <w:r>
-        <w:t>Finally</w:t>
-      </w:r>
-      <w:r>
-        <w:t xml:space="preserve"> the master can compute the resulting matrix by collecting all the pieces from every process:</w:t>
-      </w:r>
-    </w:p>
-    <w:p>
-      <w:pPr>
-        <w:pStyle w:val="Codice"/>
-      </w:pPr>
-      <w:r>
-        <w:t>for (i = 0; i &lt; nblock; i++) {</w:t>
-      </w:r>
-    </w:p>
-    <w:p>
-      <w:pPr>
-        <w:pStyle w:val="Codice"/>
-      </w:pPr>
-      <w:r>
-        <w:tab/>
-      </w:r>
-      <w:r>
-        <w:t xml:space="preserve">MPI_Recv(tempC[offset], numElements, MPI_DOUBLE, i, TAG, </w:t>
-      </w:r>
-      <w:r>
-        <w:t>…</w:t>
-      </w:r>
-      <w:r>
-        <w:t>);</w:t>
-      </w:r>
-    </w:p>
-    <w:p>
-      <w:pPr>
-        <w:pStyle w:val="Codice"/>
-      </w:pPr>
-      <w:r>
-        <w:tab/>
-      </w:r>
-      <w:r>
-        <w:t>offset++;</w:t>
-      </w:r>
-    </w:p>
-    <w:p>
-      <w:pPr>
-        <w:pStyle w:val="Codice"/>
-      </w:pPr>
-      <w:r>
-        <w:t>}</w:t>
-      </w:r>
-    </w:p>
-    <w:p>
-      <w:pPr>
-        <w:pStyle w:val="Codice"/>
-      </w:pPr>
-    </w:p>
-    <w:p>
-      <w:pPr>
-        <w:pStyle w:val="Codice"/>
-      </w:pPr>
-      <w:r>
-        <w:t>double *C_vett = matrix_vectorizer(nblock, numElements, tempC);</w:t>
-      </w:r>
-    </w:p>
-    <w:p>
-      <w:pPr>
-        <w:pStyle w:val="Codice"/>
-      </w:pPr>
-    </w:p>
-    <w:p>
-      <w:pPr>
-        <w:pStyle w:val="Codice"/>
-      </w:pPr>
-      <w:r>
-        <w:t>block_matrix(C, C_vett, nblock, N);</w:t>
-      </w:r>
-    </w:p>
-    <w:p>
-      <w:pPr>
-        <w:pStyle w:val="Codice"/>
-      </w:pPr>
-    </w:p>
-    <w:p>
-      <w:r>
-        <w:t>Notice that function block_matrix is needed to transform the final matrix, stored in a 1D array, into a “real” 2D matrix.</w:t>
-      </w:r>
-    </w:p>
-    <w:p>
-      <w:pPr>
-        <w:pStyle w:val="Titolo2"/>
-      </w:pPr>
-      <w:bookmarkStart w:id="30" w:name="_Toc263676394"/>
-      <w:r>
-        <w:t>Processor Farm</w:t>
-      </w:r>
-      <w:bookmarkEnd w:id="30"/>
     </w:p>
     <w:p>
       <w:pPr>
@@ -9887,7 +9885,7 @@
           <v:shape id="_x0000_i1027" type="#_x0000_t75" style="width:209.55pt;height:96.25pt" o:ole="">
             <v:imagedata r:id="rId16" o:title=""/>
           </v:shape>
-          <o:OLEObject Type="Embed" ProgID="Visio.Drawing.11" ShapeID="_x0000_i1027" DrawAspect="Content" ObjectID="_1337418810" r:id="rId17"/>
+          <o:OLEObject Type="Embed" ProgID="Visio.Drawing.11" ShapeID="_x0000_i1027" DrawAspect="Content" ObjectID="_1337429682" r:id="rId17"/>
         </w:object>
       </w:r>
     </w:p>
@@ -9898,7 +9896,7 @@
           <w:lang w:bidi="ar-SA"/>
         </w:rPr>
       </w:pPr>
-      <w:bookmarkStart w:id="31" w:name="_Toc263676395"/>
+      <w:bookmarkStart w:id="30" w:name="_Toc263676395"/>
       <w:r>
         <w:rPr>
           <w:lang w:bidi="ar-SA"/>
@@ -9923,6 +9921,119 @@
         </w:rPr>
         <w:t>:</w:t>
       </w:r>
+      <w:bookmarkEnd w:id="30"/>
+    </w:p>
+    <w:p>
+      <w:pPr>
+        <w:rPr>
+          <w:lang w:bidi="ar-SA"/>
+        </w:rPr>
+      </w:pPr>
+      <w:r>
+        <w:rPr>
+          <w:lang w:bidi="ar-SA"/>
+        </w:rPr>
+        <w:t>We first</w:t>
+      </w:r>
+      <w:r>
+        <w:rPr>
+          <w:lang w:bidi="ar-SA"/>
+        </w:rPr>
+        <w:t xml:space="preserve"> allocate</w:t>
+      </w:r>
+      <w:r>
+        <w:rPr>
+          <w:lang w:bidi="ar-SA"/>
+        </w:rPr>
+        <w:t xml:space="preserve"> in every slave the</w:t>
+      </w:r>
+      <w:r>
+        <w:rPr>
+          <w:lang w:bidi="ar-SA"/>
+        </w:rPr>
+        <w:t xml:space="preserve"> space needed to receive the </w:t>
+      </w:r>
+      <w:r>
+        <w:rPr>
+          <w:lang w:bidi="ar-SA"/>
+        </w:rPr>
+        <w:t>B</w:t>
+      </w:r>
+      <w:r>
+        <w:rPr>
+          <w:lang w:bidi="ar-SA"/>
+        </w:rPr>
+        <w:t xml:space="preserve"> matrix.</w:t>
+      </w:r>
+      <w:r>
+        <w:rPr>
+          <w:lang w:bidi="ar-SA"/>
+        </w:rPr>
+        <w:t xml:space="preserve"> </w:t>
+      </w:r>
+      <w:r>
+        <w:rPr>
+          <w:lang w:bidi="ar-SA"/>
+        </w:rPr>
+        <w:t>At this time master can communicate to every process the whole matrix.</w:t>
+      </w:r>
+    </w:p>
+    <w:p>
+      <w:pPr>
+        <w:pStyle w:val="Codice"/>
+      </w:pPr>
+      <w:r>
+        <w:t>Bvett = (double *) malloc(sizeof (double) * N * N);</w:t>
+      </w:r>
+    </w:p>
+    <w:p>
+      <w:pPr>
+        <w:pStyle w:val="Codice"/>
+      </w:pPr>
+      <w:r>
+        <w:t>MPI_Recv(Bvett, N*N, MPI_DOUBLE, 0, TAG, MPI_COMM_WORLD, MPI_STATUS_IGNORE);</w:t>
+      </w:r>
+    </w:p>
+    <w:p>
+      <w:pPr>
+        <w:pStyle w:val="Codice"/>
+      </w:pPr>
+      <w:r>
+        <w:t>B = devectorizer(N, N, Bvett);</w:t>
+      </w:r>
+    </w:p>
+    <w:p>
+      <w:pPr>
+        <w:pStyle w:val="Titolo3"/>
+        <w:rPr>
+          <w:lang w:bidi="ar-SA"/>
+        </w:rPr>
+      </w:pPr>
+      <w:bookmarkStart w:id="31" w:name="_Toc263676396"/>
+      <w:r>
+        <w:rPr>
+          <w:lang w:bidi="ar-SA"/>
+        </w:rPr>
+        <w:t>First c</w:t>
+      </w:r>
+      <w:r>
+        <w:rPr>
+          <w:lang w:bidi="ar-SA"/>
+        </w:rPr>
+        <w:t>ommunication of A rows</w:t>
+      </w:r>
+      <w:r>
+        <w:rPr>
+          <w:lang w:bidi="ar-SA"/>
+        </w:rPr>
+        <w:t xml:space="preserve"> (from master)</w:t>
+      </w:r>
+      <w:r>
+        <w:rPr>
+          <w:lang w:bidi="ar-SA"/>
+        </w:rPr>
+        <w:t>:</w:t>
+      </w:r>
       <w:bookmarkEnd w:id="31"/>
     </w:p>
     <w:p>
@@ -9935,126 +10046,25 @@
         <w:rPr>
           <w:lang w:bidi="ar-SA"/>
         </w:rPr>
-        <w:t>We first</w:t>
+        <w:t>Master process starts to scan matrix A and to communicate at each process each row (in case we have more process than rows, it will communicate -1 as identifier, in order to state to the slave process the termination).</w:t>
       </w:r>
       <w:r>
         <w:rPr>
           <w:lang w:bidi="ar-SA"/>
         </w:rPr>
-        <w:t xml:space="preserve"> allocate</w:t>
+        <w:t xml:space="preserve"> Notice that the communication is split into two part</w:t>
       </w:r>
       <w:r>
         <w:rPr>
           <w:lang w:bidi="ar-SA"/>
         </w:rPr>
-        <w:t xml:space="preserve"> in every slave the</w:t>
+        <w:t>s</w:t>
       </w:r>
       <w:r>
         <w:rPr>
           <w:lang w:bidi="ar-SA"/>
         </w:rPr>
-        <w:t xml:space="preserve"> space needed to receive the </w:t>
-      </w:r>
-      <w:r>
-        <w:rPr>
-          <w:lang w:bidi="ar-SA"/>
-        </w:rPr>
-        <w:t>B</w:t>
-      </w:r>
-      <w:r>
-        <w:rPr>
-          <w:lang w:bidi="ar-SA"/>
-        </w:rPr>
-        <w:t xml:space="preserve"> matrix.</w:t>
-      </w:r>
-      <w:r>
-        <w:rPr>
-          <w:lang w:bidi="ar-SA"/>
-        </w:rPr>
-        <w:t xml:space="preserve"> </w:t>
-      </w:r>
-      <w:r>
-        <w:rPr>
-          <w:lang w:bidi="ar-SA"/>
-        </w:rPr>
-        <w:t>At this time master can communicate to every process the whole matrix.</w:t>
-      </w:r>
-    </w:p>
-    <w:p>
-      <w:pPr>
-        <w:pStyle w:val="Codice"/>
-      </w:pPr>
-      <w:r>
-        <w:t>Bvett = (double *) malloc(sizeof (double) * N * N);</w:t>
-      </w:r>
-    </w:p>
-    <w:p>
-      <w:pPr>
-        <w:pStyle w:val="Codice"/>
-      </w:pPr>
-      <w:r>
-        <w:t>MPI_Recv(Bvett, N*N, MPI_DOUBLE, 0, TAG, MPI_COMM_WORLD, MPI_STATUS_IGNORE);</w:t>
-      </w:r>
-    </w:p>
-    <w:p>
-      <w:pPr>
-        <w:pStyle w:val="Codice"/>
-      </w:pPr>
-      <w:r>
-        <w:t>B = devectorizer(N, N, Bvett);</w:t>
-      </w:r>
-    </w:p>
-    <w:p>
-      <w:pPr>
-        <w:pStyle w:val="Titolo3"/>
-        <w:rPr>
-          <w:lang w:bidi="ar-SA"/>
-        </w:rPr>
-      </w:pPr>
-      <w:bookmarkStart w:id="32" w:name="_Toc263676396"/>
-      <w:r>
-        <w:rPr>
-          <w:lang w:bidi="ar-SA"/>
-        </w:rPr>
-        <w:t>First c</w:t>
-      </w:r>
-      <w:r>
-        <w:rPr>
-          <w:lang w:bidi="ar-SA"/>
-        </w:rPr>
-        <w:t>ommunication of A rows</w:t>
-      </w:r>
-      <w:r>
-        <w:rPr>
-          <w:lang w:bidi="ar-SA"/>
-        </w:rPr>
-        <w:t xml:space="preserve"> (from master)</w:t>
-      </w:r>
-      <w:r>
-        <w:rPr>
-          <w:lang w:bidi="ar-SA"/>
-        </w:rPr>
-        <w:t>:</w:t>
-      </w:r>
-      <w:bookmarkEnd w:id="32"/>
-    </w:p>
-    <w:p>
-      <w:pPr>
-        <w:rPr>
-          <w:lang w:bidi="ar-SA"/>
-        </w:rPr>
-      </w:pPr>
-      <w:r>
-        <w:rPr>
-          <w:lang w:bidi="ar-SA"/>
-        </w:rPr>
-        <w:t>Master process starts to scan matrix A and to communicate at each process each row (in case we have more process than rows, it will communicate -1 as identifier, in order to state to the slave process the termination).</w:t>
-      </w:r>
-      <w:r>
-        <w:rPr>
-          <w:lang w:bidi="ar-SA"/>
-        </w:rPr>
-        <w:t xml:space="preserve"> Notice that the communication is split into two part, one for sending the index and the other for the row sending.</w:t>
+        <w:t>, one for sending the index and the other for the row sending.</w:t>
       </w:r>
     </w:p>
     <w:p>
@@ -10173,7 +10183,7 @@
           <w:lang w:bidi="ar-SA"/>
         </w:rPr>
       </w:pPr>
-      <w:bookmarkStart w:id="33" w:name="_Toc263676397"/>
+      <w:bookmarkStart w:id="32" w:name="_Toc263676397"/>
       <w:r>
         <w:rPr>
           <w:lang w:bidi="ar-SA"/>
@@ -10210,7 +10220,7 @@
         </w:rPr>
         <w:t>)</w:t>
       </w:r>
-      <w:bookmarkEnd w:id="33"/>
+      <w:bookmarkEnd w:id="32"/>
     </w:p>
     <w:p>
       <w:pPr>
@@ -10224,7 +10234,7 @@
           <v:shape id="_x0000_i1028" type="#_x0000_t75" style="width:258.9pt;height:75.25pt" o:ole="">
             <v:imagedata r:id="rId18" o:title=""/>
           </v:shape>
-          <o:OLEObject Type="Embed" ProgID="Visio.Drawing.11" ShapeID="_x0000_i1028" DrawAspect="Content" ObjectID="_1337418811" r:id="rId19"/>
+          <o:OLEObject Type="Embed" ProgID="Visio.Drawing.11" ShapeID="_x0000_i1028" DrawAspect="Content" ObjectID="_1337429683" r:id="rId19"/>
         </w:object>
       </w:r>
     </w:p>
@@ -10256,7 +10266,19 @@
         <w:rPr>
           <w:lang w:bidi="ar-SA"/>
         </w:rPr>
-        <w:t xml:space="preserve"> composed of three steps (A rows receiving, multiplication, result sending) and is last until reception of -1 index</w:t>
+        <w:t xml:space="preserve"> composed of three steps (A rows receiving, multiplication, result sending) and last</w:t>
+      </w:r>
+      <w:r>
+        <w:rPr>
+          <w:lang w:bidi="ar-SA"/>
+        </w:rPr>
+        <w:t>s</w:t>
+      </w:r>
+      <w:r>
+        <w:rPr>
+          <w:lang w:bidi="ar-SA"/>
+        </w:rPr>
+        <w:t xml:space="preserve"> until reception of -1 index</w:t>
       </w:r>
       <w:r>
         <w:rPr>
@@ -10619,7 +10641,19 @@
         <w:rPr>
           <w:lang w:bidi="ar-SA"/>
         </w:rPr>
-        <w:t xml:space="preserve"> the results among with the index to the master process, that will collect the received row in the correct rows of the resulting matrix.</w:t>
+        <w:t xml:space="preserve"> the results among with</w:t>
+      </w:r>
+      <w:r>
+        <w:rPr>
+          <w:lang w:bidi="ar-SA"/>
+        </w:rPr>
+        <w:t xml:space="preserve"> the index to the master process</w:t>
+      </w:r>
+      <w:r>
+        <w:rPr>
+          <w:lang w:bidi="ar-SA"/>
+        </w:rPr>
+        <w:t xml:space="preserve"> that will collect the received row in the correct rows of the resulting matrix.</w:t>
       </w:r>
     </w:p>
     <w:p>
@@ -10652,14 +10686,14 @@
       <w:pPr>
         <w:pStyle w:val="Titolo3"/>
       </w:pPr>
-      <w:bookmarkStart w:id="34" w:name="_Toc263676398"/>
+      <w:bookmarkStart w:id="33" w:name="_Toc263676398"/>
       <w:r>
         <w:t>Communication of consecutive A rows and r</w:t>
       </w:r>
       <w:r>
         <w:t>esult matrix computation</w:t>
       </w:r>
-      <w:bookmarkEnd w:id="34"/>
+      <w:bookmarkEnd w:id="33"/>
     </w:p>
     <w:p>
       <w:pPr>
@@ -10962,10 +10996,51 @@
       <w:pPr>
         <w:pStyle w:val="Titolo2"/>
       </w:pPr>
-      <w:bookmarkStart w:id="35" w:name="_Toc263676399"/>
+      <w:bookmarkStart w:id="34" w:name="_Toc263676399"/>
       <w:r>
         <w:t>Matrix Matrix multiplication</w:t>
       </w:r>
+      <w:bookmarkEnd w:id="34"/>
+    </w:p>
+    <w:p>
+      <w:pPr>
+        <w:rPr>
+          <w:lang w:bidi="ar-SA"/>
+        </w:rPr>
+      </w:pPr>
+      <w:r>
+        <w:rPr>
+          <w:lang w:bidi="ar-SA"/>
+        </w:rPr>
+        <w:t xml:space="preserve">Our matrix-matrix multiplication version differs from the standard implementation. Indeed, we use the cannon structure as base for the communication, but we changed it in the content of the communication and in the multiplication, in order to implement the </w:t>
+      </w:r>
+      <w:r>
+        <w:rPr>
+          <w:lang w:bidi="ar-SA"/>
+        </w:rPr>
+        <w:t xml:space="preserve">real </w:t>
+      </w:r>
+      <w:r>
+        <w:rPr>
+          <w:lang w:bidi="ar-SA"/>
+        </w:rPr>
+        <w:t>matrix matrix algorithm.</w:t>
+      </w:r>
+    </w:p>
+    <w:p>
+      <w:pPr>
+        <w:pStyle w:val="Titolo3"/>
+        <w:rPr>
+          <w:lang w:bidi="ar-SA"/>
+        </w:rPr>
+      </w:pPr>
+      <w:bookmarkStart w:id="35" w:name="_Toc263676400"/>
+      <w:r>
+        <w:rPr>
+          <w:lang w:bidi="ar-SA"/>
+        </w:rPr>
+        <w:t>Communication (from master)</w:t>
+      </w:r>
       <w:bookmarkEnd w:id="35"/>
     </w:p>
     <w:p>
@@ -10978,7 +11053,86 @@
         <w:rPr>
           <w:lang w:bidi="ar-SA"/>
         </w:rPr>
-        <w:t>Our matrix-matrix multiplication version differs from the standard implementation. Indeed, we use the cannon structure as base for the communication, but we changed it in the content of the communication and in the multiplication, in order to implement the matrix matrix algorithm.</w:t>
+        <w:t>The two matrices are first divided into blocks through the matrix_block function (see the cannon algorithm paragraph for function description), basing on the number of available processes.</w:t>
+      </w:r>
+    </w:p>
+    <w:p>
+      <w:pPr>
+        <w:rPr>
+          <w:lang w:bidi="ar-SA"/>
+        </w:rPr>
+      </w:pPr>
+      <w:r>
+        <w:rPr>
+          <w:lang w:bidi="ar-SA"/>
+        </w:rPr>
+        <w:t>After this first step master can send to slaves processes the matrices blocks.</w:t>
+      </w:r>
+    </w:p>
+    <w:p>
+      <w:pPr>
+        <w:pStyle w:val="Codice"/>
+      </w:pPr>
+      <w:r>
+        <w:t>Ablock = matrix_block(A, N, nblock);</w:t>
+      </w:r>
+    </w:p>
+    <w:p>
+      <w:pPr>
+        <w:pStyle w:val="Codice"/>
+      </w:pPr>
+      <w:r>
+        <w:t>Bblock = matrix_block(B, N, nblock);</w:t>
+      </w:r>
+    </w:p>
+    <w:p>
+      <w:pPr>
+        <w:pStyle w:val="Codice"/>
+      </w:pPr>
+    </w:p>
+    <w:p>
+      <w:pPr>
+        <w:pStyle w:val="Codice"/>
+      </w:pPr>
+      <w:r>
+        <w:t>numElements = dim*dim;</w:t>
+      </w:r>
+    </w:p>
+    <w:p>
+      <w:pPr>
+        <w:pStyle w:val="Codice"/>
+      </w:pPr>
+    </w:p>
+    <w:p>
+      <w:pPr>
+        <w:pStyle w:val="Codice"/>
+      </w:pPr>
+      <w:r>
+        <w:t>for (i = 0; i &lt; nblock; i++) {</w:t>
+      </w:r>
+    </w:p>
+    <w:p>
+      <w:pPr>
+        <w:pStyle w:val="Codice"/>
+      </w:pPr>
+      <w:r>
+        <w:t xml:space="preserve">    MPI_Send(Ablock[i], numElements, MPI_DOUBLE, i, TAG, MPI_COMM_WORLD);</w:t>
+      </w:r>
+    </w:p>
+    <w:p>
+      <w:pPr>
+        <w:pStyle w:val="Codice"/>
+      </w:pPr>
+      <w:r>
+        <w:t xml:space="preserve">    MPI_Send(Bblock[i], numElements, MPI_DOUBLE, i, TAG, MPI_COMM_WORLD);</w:t>
+      </w:r>
+    </w:p>
+    <w:p>
+      <w:pPr>
+        <w:pStyle w:val="Codice"/>
+      </w:pPr>
+      <w:r>
+        <w:t>}</w:t>
       </w:r>
     </w:p>
     <w:p>
@@ -10988,122 +11142,14 @@
           <w:lang w:bidi="ar-SA"/>
         </w:rPr>
       </w:pPr>
-      <w:bookmarkStart w:id="36" w:name="_Toc263676400"/>
+      <w:bookmarkStart w:id="36" w:name="_Toc263676401"/>
       <w:r>
         <w:rPr>
           <w:lang w:bidi="ar-SA"/>
         </w:rPr>
-        <w:t>Communication (from master)</w:t>
+        <w:t>Communication (among slave processes)</w:t>
       </w:r>
       <w:bookmarkEnd w:id="36"/>
-    </w:p>
-    <w:p>
-      <w:pPr>
-        <w:rPr>
-          <w:lang w:bidi="ar-SA"/>
-        </w:rPr>
-      </w:pPr>
-      <w:r>
-        <w:rPr>
-          <w:lang w:bidi="ar-SA"/>
-        </w:rPr>
-        <w:t>The two matrices are first divided into blocks through the matrix_block function (see the cannon algorithm paragraph for function description), basing on the number of available processes.</w:t>
-      </w:r>
-    </w:p>
-    <w:p>
-      <w:pPr>
-        <w:rPr>
-          <w:lang w:bidi="ar-SA"/>
-        </w:rPr>
-      </w:pPr>
-      <w:r>
-        <w:rPr>
-          <w:lang w:bidi="ar-SA"/>
-        </w:rPr>
-        <w:t>After this first step master can send to slaves processes the matrices blocks.</w:t>
-      </w:r>
-    </w:p>
-    <w:p>
-      <w:pPr>
-        <w:pStyle w:val="Codice"/>
-      </w:pPr>
-      <w:r>
-        <w:t>Ablock = matrix_block(A, N, nblock);</w:t>
-      </w:r>
-    </w:p>
-    <w:p>
-      <w:pPr>
-        <w:pStyle w:val="Codice"/>
-      </w:pPr>
-      <w:r>
-        <w:t>Bblock = matrix_block(B, N, nblock);</w:t>
-      </w:r>
-    </w:p>
-    <w:p>
-      <w:pPr>
-        <w:pStyle w:val="Codice"/>
-      </w:pPr>
-    </w:p>
-    <w:p>
-      <w:pPr>
-        <w:pStyle w:val="Codice"/>
-      </w:pPr>
-      <w:r>
-        <w:t>numElements = dim*dim;</w:t>
-      </w:r>
-    </w:p>
-    <w:p>
-      <w:pPr>
-        <w:pStyle w:val="Codice"/>
-      </w:pPr>
-    </w:p>
-    <w:p>
-      <w:pPr>
-        <w:pStyle w:val="Codice"/>
-      </w:pPr>
-      <w:r>
-        <w:t>for (i = 0; i &lt; nblock; i++) {</w:t>
-      </w:r>
-    </w:p>
-    <w:p>
-      <w:pPr>
-        <w:pStyle w:val="Codice"/>
-      </w:pPr>
-      <w:r>
-        <w:t xml:space="preserve">    MPI_Send(Ablock[i], numElements, MPI_DOUBLE, i, TAG, MPI_COMM_WORLD);</w:t>
-      </w:r>
-    </w:p>
-    <w:p>
-      <w:pPr>
-        <w:pStyle w:val="Codice"/>
-      </w:pPr>
-      <w:r>
-        <w:t xml:space="preserve">    MPI_Send(Bblock[i], numElements, MPI_DOUBLE, i, TAG, MPI_COMM_WORLD);</w:t>
-      </w:r>
-    </w:p>
-    <w:p>
-      <w:pPr>
-        <w:pStyle w:val="Codice"/>
-      </w:pPr>
-      <w:r>
-        <w:t>}</w:t>
-      </w:r>
-    </w:p>
-    <w:p>
-      <w:pPr>
-        <w:pStyle w:val="Titolo3"/>
-        <w:rPr>
-          <w:lang w:bidi="ar-SA"/>
-        </w:rPr>
-      </w:pPr>
-      <w:bookmarkStart w:id="37" w:name="_Toc263676401"/>
-      <w:r>
-        <w:rPr>
-          <w:lang w:bidi="ar-SA"/>
-        </w:rPr>
-        <w:t>Communication (among slave processes)</w:t>
-      </w:r>
-      <w:bookmarkEnd w:id="37"/>
     </w:p>
     <w:p>
       <w:pPr>
@@ -11276,7 +11322,19 @@
         <w:rPr>
           <w:lang w:bidi="ar-SA"/>
         </w:rPr>
-        <w:t>As for the getRank functions please refer to the Cannon algorithm paragraph. Notice that this algorithm differs considerably from the Cannon algorithm because multiplication is not done step by step inside the loop, but it's only done one time per slave at the end of the data collection.</w:t>
+        <w:t>As for the getRank functions please refer to the Cannon algori</w:t>
+      </w:r>
+      <w:r>
+        <w:rPr>
+          <w:lang w:bidi="ar-SA"/>
+        </w:rPr>
+        <w:t xml:space="preserve">thm paragraph. Notice that matrix-matrix multiplication </w:t>
+      </w:r>
+      <w:r>
+        <w:rPr>
+          <w:lang w:bidi="ar-SA"/>
+        </w:rPr>
+        <w:t>differs considerably from the Cannon algorithm because multiplication is not done step by step inside the loop, but it's only done one time per slave at the end of the data collection.</w:t>
       </w:r>
     </w:p>
     <w:p>
@@ -11286,14 +11344,14 @@
           <w:lang w:bidi="ar-SA"/>
         </w:rPr>
       </w:pPr>
-      <w:bookmarkStart w:id="38" w:name="_Toc263676402"/>
+      <w:bookmarkStart w:id="37" w:name="_Toc263676402"/>
       <w:r>
         <w:rPr>
           <w:lang w:bidi="ar-SA"/>
         </w:rPr>
         <w:t>Multiplication</w:t>
       </w:r>
-      <w:bookmarkEnd w:id="38"/>
+      <w:bookmarkEnd w:id="37"/>
     </w:p>
     <w:p>
       <w:pPr>
@@ -11486,7 +11544,7 @@
           <v:shape id="_x0000_i1029" type="#_x0000_t75" style="width:230.55pt;height:75.25pt" o:ole="">
             <v:imagedata r:id="rId20" o:title=""/>
           </v:shape>
-          <o:OLEObject Type="Embed" ProgID="Visio.Drawing.11" ShapeID="_x0000_i1029" DrawAspect="Content" ObjectID="_1337418812" r:id="rId21"/>
+          <o:OLEObject Type="Embed" ProgID="Visio.Drawing.11" ShapeID="_x0000_i1029" DrawAspect="Content" ObjectID="_1337429684" r:id="rId21"/>
         </w:object>
       </w:r>
     </w:p>
@@ -11710,13 +11768,69 @@
           <w:lang w:bidi="ar-SA"/>
         </w:rPr>
       </w:pPr>
-      <w:bookmarkStart w:id="39" w:name="_Toc263676403"/>
+      <w:bookmarkStart w:id="38" w:name="_Toc263676403"/>
       <w:r>
         <w:rPr>
           <w:lang w:bidi="ar-SA"/>
         </w:rPr>
         <w:t>Communication (from slave)</w:t>
       </w:r>
+      <w:bookmarkEnd w:id="38"/>
+    </w:p>
+    <w:p>
+      <w:pPr>
+        <w:rPr>
+          <w:lang w:bidi="ar-SA"/>
+        </w:rPr>
+      </w:pPr>
+      <w:r>
+        <w:rPr>
+          <w:lang w:bidi="ar-SA"/>
+        </w:rPr>
+        <w:t>Block is now complete, so slave pro</w:t>
+      </w:r>
+      <w:r>
+        <w:rPr>
+          <w:lang w:bidi="ar-SA"/>
+        </w:rPr>
+        <w:t>cess can send it to the master.</w:t>
+      </w:r>
+    </w:p>
+    <w:p>
+      <w:pPr>
+        <w:pStyle w:val="Codice"/>
+      </w:pPr>
+      <w:r>
+        <w:t>double *C_vett = matrix_vectorizer(dim, dim, C);</w:t>
+      </w:r>
+    </w:p>
+    <w:p>
+      <w:pPr>
+        <w:pStyle w:val="Codice"/>
+      </w:pPr>
+      <w:r>
+        <w:t>MPI_Send(C_vett, numElements, MPI_DOUBLE, master, TAG, MPI_COMM_WORLD);</w:t>
+      </w:r>
+    </w:p>
+    <w:p>
+      <w:pPr>
+        <w:pStyle w:val="Codice"/>
+      </w:pPr>
+    </w:p>
+    <w:p>
+      <w:pPr>
+        <w:pStyle w:val="Titolo3"/>
+        <w:rPr>
+          <w:lang w:bidi="ar-SA"/>
+        </w:rPr>
+      </w:pPr>
+      <w:bookmarkStart w:id="39" w:name="_Toc263676404"/>
+      <w:r>
+        <w:rPr>
+          <w:lang w:bidi="ar-SA"/>
+        </w:rPr>
+        <w:t>Result matrix computation</w:t>
+      </w:r>
       <w:bookmarkEnd w:id="39"/>
     </w:p>
     <w:p>
@@ -11729,13 +11843,13 @@
         <w:rPr>
           <w:lang w:bidi="ar-SA"/>
         </w:rPr>
-        <w:t>Block is now complete, so slave pro</w:t>
+        <w:t>Similarly to the cannon algorithm, the master can compute the resulting matrix by collecting all</w:t>
       </w:r>
       <w:r>
         <w:rPr>
           <w:lang w:bidi="ar-SA"/>
         </w:rPr>
-        <w:t>cess can send it to the master.</w:t>
+        <w:t xml:space="preserve"> the pieces from every process.</w:t>
       </w:r>
     </w:p>
     <w:p>
@@ -11743,7 +11857,7 @@
         <w:pStyle w:val="Codice"/>
       </w:pPr>
       <w:r>
-        <w:t>double *C_vett = matrix_vectorizer(dim, dim, C);</w:t>
+        <w:t>for (i = 0; i &lt; nblock; i++) {</w:t>
       </w:r>
     </w:p>
     <w:p>
@@ -11751,13 +11865,100 @@
         <w:pStyle w:val="Codice"/>
       </w:pPr>
       <w:r>
-        <w:t>MPI_Send(C_vett, numElements, MPI_DOUBLE, master, TAG, MPI_COMM_WORLD);</w:t>
+        <w:tab/>
+        <w:t>MPI_Recv(tempC[offset], numElements, MPI_DOUBLE, i, TAG, MPI_COMM_WORLD, …);</w:t>
       </w:r>
     </w:p>
     <w:p>
       <w:pPr>
         <w:pStyle w:val="Codice"/>
       </w:pPr>
+      <w:r>
+        <w:tab/>
+        <w:t>offset++;</w:t>
+      </w:r>
+    </w:p>
+    <w:p>
+      <w:pPr>
+        <w:pStyle w:val="Codice"/>
+      </w:pPr>
+      <w:r>
+        <w:t>}</w:t>
+      </w:r>
+    </w:p>
+    <w:p>
+      <w:pPr>
+        <w:pStyle w:val="Codice"/>
+      </w:pPr>
+    </w:p>
+    <w:p>
+      <w:pPr>
+        <w:pStyle w:val="Codice"/>
+      </w:pPr>
+      <w:r>
+        <w:t>double *C_vett = matrix_vectorizer(nblock, numElements, tempC);</w:t>
+      </w:r>
+    </w:p>
+    <w:p>
+      <w:pPr>
+        <w:pStyle w:val="Codice"/>
+      </w:pPr>
+    </w:p>
+    <w:p>
+      <w:pPr>
+        <w:pStyle w:val="Codice"/>
+      </w:pPr>
+      <w:r>
+        <w:t>block_matrix(C, C_vett, nblock, N);</w:t>
+      </w:r>
+    </w:p>
+    <w:p>
+      <w:pPr>
+        <w:pStyle w:val="Codice"/>
+      </w:pPr>
+    </w:p>
+    <w:p>
+      <w:r>
+        <w:rPr>
+          <w:lang w:bidi="ar-SA"/>
+        </w:rPr>
+        <w:t>Notice that function block_matrix is needed to transform the final matrix, stored in a 1D array, into a “real” 2D matrix.</w:t>
+      </w:r>
+    </w:p>
+    <w:p>
+      <w:pPr>
+        <w:pStyle w:val="Titolo2"/>
+      </w:pPr>
+      <w:bookmarkStart w:id="40" w:name="_Toc263676405"/>
+      <w:r>
+        <w:t>Matrix Matrix Fast multiplication</w:t>
+      </w:r>
+      <w:bookmarkEnd w:id="40"/>
+    </w:p>
+    <w:p>
+      <w:pPr>
+        <w:rPr>
+          <w:lang w:bidi="ar-SA"/>
+        </w:rPr>
+      </w:pPr>
+      <w:r>
+        <w:rPr>
+          <w:lang w:bidi="ar-SA"/>
+        </w:rPr>
+        <w:t>This is a simplified version of the classical matrix matrix multiplication algorithm. We decided to introduce it in order to have a reference version similar to the classical multiplication among matrices. It's erroneously named "fast" because in the first version</w:t>
+      </w:r>
+      <w:r>
+        <w:rPr>
+          <w:lang w:bidi="ar-SA"/>
+        </w:rPr>
+        <w:t>s</w:t>
+      </w:r>
+      <w:r>
+        <w:rPr>
+          <w:lang w:bidi="ar-SA"/>
+        </w:rPr>
+        <w:t xml:space="preserve"> it performed better than the original Matrix-Matrix multiplication algorithm.</w:t>
+      </w:r>
     </w:p>
     <w:p>
       <w:pPr>
@@ -11766,145 +11967,14 @@
           <w:lang w:bidi="ar-SA"/>
         </w:rPr>
       </w:pPr>
-      <w:bookmarkStart w:id="40" w:name="_Toc263676404"/>
+      <w:bookmarkStart w:id="41" w:name="_Toc263676406"/>
       <w:r>
         <w:rPr>
           <w:lang w:bidi="ar-SA"/>
         </w:rPr>
-        <w:t>Result matrix computation</w:t>
-      </w:r>
-      <w:bookmarkEnd w:id="40"/>
-    </w:p>
-    <w:p>
-      <w:pPr>
-        <w:rPr>
-          <w:lang w:bidi="ar-SA"/>
-        </w:rPr>
-      </w:pPr>
-      <w:r>
-        <w:rPr>
-          <w:lang w:bidi="ar-SA"/>
-        </w:rPr>
-        <w:t>Similarly to the cannon algorithm, the master can compute the resulting matrix by collecting all</w:t>
-      </w:r>
-      <w:r>
-        <w:rPr>
-          <w:lang w:bidi="ar-SA"/>
-        </w:rPr>
-        <w:t xml:space="preserve"> the pieces from every process.</w:t>
-      </w:r>
-    </w:p>
-    <w:p>
-      <w:pPr>
-        <w:pStyle w:val="Codice"/>
-      </w:pPr>
-      <w:r>
-        <w:t>for (i = 0; i &lt; nblock; i++) {</w:t>
-      </w:r>
-    </w:p>
-    <w:p>
-      <w:pPr>
-        <w:pStyle w:val="Codice"/>
-      </w:pPr>
-      <w:r>
-        <w:tab/>
-        <w:t>MPI_Recv(tempC[offset], numElements, MPI_DOUBLE, i, TAG, MPI_COMM_WORLD, …);</w:t>
-      </w:r>
-    </w:p>
-    <w:p>
-      <w:pPr>
-        <w:pStyle w:val="Codice"/>
-      </w:pPr>
-      <w:r>
-        <w:tab/>
-        <w:t>offset++;</w:t>
-      </w:r>
-    </w:p>
-    <w:p>
-      <w:pPr>
-        <w:pStyle w:val="Codice"/>
-      </w:pPr>
-      <w:r>
-        <w:t>}</w:t>
-      </w:r>
-    </w:p>
-    <w:p>
-      <w:pPr>
-        <w:pStyle w:val="Codice"/>
-      </w:pPr>
-    </w:p>
-    <w:p>
-      <w:pPr>
-        <w:pStyle w:val="Codice"/>
-      </w:pPr>
-      <w:r>
-        <w:t>double *C_vett = matrix_vectorizer(nblock, numElements, tempC);</w:t>
-      </w:r>
-    </w:p>
-    <w:p>
-      <w:pPr>
-        <w:pStyle w:val="Codice"/>
-      </w:pPr>
-    </w:p>
-    <w:p>
-      <w:pPr>
-        <w:pStyle w:val="Codice"/>
-      </w:pPr>
-      <w:r>
-        <w:t>block_matrix(C, C_vett, nblock, N);</w:t>
-      </w:r>
-    </w:p>
-    <w:p>
-      <w:pPr>
-        <w:pStyle w:val="Codice"/>
-      </w:pPr>
-    </w:p>
-    <w:p>
-      <w:r>
-        <w:rPr>
-          <w:lang w:bidi="ar-SA"/>
-        </w:rPr>
-        <w:t>Notice that function block_matrix is needed to transform the final matrix, stored in a 1D array, into a “real” 2D matrix.</w:t>
-      </w:r>
-    </w:p>
-    <w:p>
-      <w:pPr>
-        <w:pStyle w:val="Titolo2"/>
-      </w:pPr>
-      <w:bookmarkStart w:id="41" w:name="_Toc263676405"/>
-      <w:r>
-        <w:t>Matrix Matrix Fast multiplication</w:t>
+        <w:t>Communication (from master)</w:t>
       </w:r>
       <w:bookmarkEnd w:id="41"/>
-    </w:p>
-    <w:p>
-      <w:pPr>
-        <w:rPr>
-          <w:lang w:bidi="ar-SA"/>
-        </w:rPr>
-      </w:pPr>
-      <w:r>
-        <w:rPr>
-          <w:lang w:bidi="ar-SA"/>
-        </w:rPr>
-        <w:t>This is a simplified version of the classical matrix matrix multiplication algorithm. We decided to introduce it in order to have a reference version similar to the classical multiplication among matrices. It's erroneously named "fast" because in the first version it performed better than the original Matrix-Matrix multiplication algorithm.</w:t>
-      </w:r>
-    </w:p>
-    <w:p>
-      <w:pPr>
-        <w:pStyle w:val="Titolo3"/>
-        <w:rPr>
-          <w:lang w:bidi="ar-SA"/>
-        </w:rPr>
-      </w:pPr>
-      <w:bookmarkStart w:id="42" w:name="_Toc263676406"/>
-      <w:r>
-        <w:rPr>
-          <w:lang w:bidi="ar-SA"/>
-        </w:rPr>
-        <w:t>Communication (from master)</w:t>
-      </w:r>
-      <w:bookmarkEnd w:id="42"/>
     </w:p>
     <w:p>
       <w:pPr>
@@ -12189,288 +12259,288 @@
           <w:lang w:bidi="ar-SA"/>
         </w:rPr>
       </w:pPr>
-      <w:bookmarkStart w:id="43" w:name="_Toc263676407"/>
+      <w:bookmarkStart w:id="42" w:name="_Toc263676407"/>
       <w:r>
         <w:rPr>
           <w:lang w:bidi="ar-SA"/>
         </w:rPr>
         <w:t>Multiplication</w:t>
       </w:r>
+      <w:bookmarkEnd w:id="42"/>
+    </w:p>
+    <w:p>
+      <w:pPr>
+        <w:rPr>
+          <w:lang w:bidi="ar-SA"/>
+        </w:rPr>
+      </w:pPr>
+      <w:r>
+        <w:rPr>
+          <w:lang w:bidi="ar-SA"/>
+        </w:rPr>
+        <w:t>After having received all the data needed and having transformed again vectors into matrices, a slave can compute the multiplication.</w:t>
+      </w:r>
+    </w:p>
+    <w:p>
+      <w:pPr>
+        <w:pStyle w:val="Codice"/>
+      </w:pPr>
+      <w:r>
+        <w:t>double** mult(double** rows, double** cols, int n, int offset, int load) {</w:t>
+      </w:r>
+    </w:p>
+    <w:p>
+      <w:pPr>
+        <w:pStyle w:val="Codice"/>
+      </w:pPr>
+      <w:r>
+        <w:tab/>
+        <w:t>int i, j, k;</w:t>
+      </w:r>
+    </w:p>
+    <w:p>
+      <w:pPr>
+        <w:pStyle w:val="Codice"/>
+      </w:pPr>
+      <w:r>
+        <w:tab/>
+        <w:t>double** res; /*data structure for resulting matrix*/</w:t>
+      </w:r>
+    </w:p>
+    <w:p>
+      <w:pPr>
+        <w:pStyle w:val="Codice"/>
+      </w:pPr>
+    </w:p>
+    <w:p>
+      <w:pPr>
+        <w:pStyle w:val="Codice"/>
+      </w:pPr>
+      <w:r>
+        <w:tab/>
+        <w:t>res = matrix_creator(offset, offset);</w:t>
+      </w:r>
+    </w:p>
+    <w:p>
+      <w:pPr>
+        <w:pStyle w:val="Codice"/>
+      </w:pPr>
+      <w:r>
+        <w:tab/>
+        <w:t>for (i = 0; i &lt; offset; i++) {</w:t>
+      </w:r>
+    </w:p>
+    <w:p>
+      <w:pPr>
+        <w:pStyle w:val="Codice"/>
+      </w:pPr>
+      <w:r>
+        <w:tab/>
+      </w:r>
+      <w:r>
+        <w:tab/>
+        <w:t>for (j = 0; j &lt; offset; j++) {</w:t>
+      </w:r>
+    </w:p>
+    <w:p>
+      <w:pPr>
+        <w:pStyle w:val="Codice"/>
+      </w:pPr>
+      <w:r>
+        <w:tab/>
+      </w:r>
+      <w:r>
+        <w:tab/>
+      </w:r>
+      <w:r>
+        <w:tab/>
+        <w:t>res[i][j] = 0;</w:t>
+      </w:r>
+    </w:p>
+    <w:p>
+      <w:pPr>
+        <w:pStyle w:val="Codice"/>
+      </w:pPr>
+      <w:r>
+        <w:tab/>
+      </w:r>
+      <w:r>
+        <w:tab/>
+      </w:r>
+      <w:r>
+        <w:tab/>
+        <w:t>for (k = 0; k &lt; n; k++) {</w:t>
+      </w:r>
+    </w:p>
+    <w:p>
+      <w:pPr>
+        <w:pStyle w:val="Codice"/>
+      </w:pPr>
+      <w:r>
+        <w:tab/>
+      </w:r>
+      <w:r>
+        <w:tab/>
+      </w:r>
+      <w:r>
+        <w:tab/>
+      </w:r>
+      <w:r>
+        <w:tab/>
+        <w:t>res[i][j] += rows[i][k] * cols[j][k];</w:t>
+      </w:r>
+    </w:p>
+    <w:p>
+      <w:pPr>
+        <w:pStyle w:val="Codice"/>
+      </w:pPr>
+      <w:r>
+        <w:tab/>
+      </w:r>
+      <w:r>
+        <w:tab/>
+      </w:r>
+      <w:r>
+        <w:tab/>
+      </w:r>
+      <w:r>
+        <w:tab/>
+        <w:t>if (load == 0)</w:t>
+      </w:r>
+    </w:p>
+    <w:p>
+      <w:pPr>
+        <w:pStyle w:val="Codice"/>
+      </w:pPr>
+      <w:r>
+        <w:tab/>
+      </w:r>
+      <w:r>
+        <w:tab/>
+      </w:r>
+      <w:r>
+        <w:tab/>
+      </w:r>
+      <w:r>
+        <w:tab/>
+      </w:r>
+      <w:r>
+        <w:tab/>
+        <w:t>res[i][j] += rows[i][k] * cols[j][k];</w:t>
+      </w:r>
+    </w:p>
+    <w:p>
+      <w:pPr>
+        <w:pStyle w:val="Codice"/>
+      </w:pPr>
+      <w:r>
+        <w:tab/>
+      </w:r>
+      <w:r>
+        <w:tab/>
+      </w:r>
+      <w:r>
+        <w:tab/>
+      </w:r>
+      <w:r>
+        <w:tab/>
+        <w:t>else</w:t>
+      </w:r>
+    </w:p>
+    <w:p>
+      <w:pPr>
+        <w:pStyle w:val="Codice"/>
+      </w:pPr>
+      <w:r>
+        <w:tab/>
+      </w:r>
+      <w:r>
+        <w:tab/>
+      </w:r>
+      <w:r>
+        <w:tab/>
+      </w:r>
+      <w:r>
+        <w:tab/>
+      </w:r>
+      <w:r>
+        <w:tab/>
+        <w:t>res[i][j] += heavy(rows[i][k], load) * cols[j][k];</w:t>
+      </w:r>
+    </w:p>
+    <w:p>
+      <w:pPr>
+        <w:pStyle w:val="Codice"/>
+      </w:pPr>
+      <w:r>
+        <w:tab/>
+      </w:r>
+      <w:r>
+        <w:tab/>
+      </w:r>
+      <w:r>
+        <w:tab/>
+        <w:t>}</w:t>
+      </w:r>
+    </w:p>
+    <w:p>
+      <w:pPr>
+        <w:pStyle w:val="Codice"/>
+      </w:pPr>
+      <w:r>
+        <w:tab/>
+      </w:r>
+      <w:r>
+        <w:tab/>
+        <w:t>}</w:t>
+      </w:r>
+    </w:p>
+    <w:p>
+      <w:pPr>
+        <w:pStyle w:val="Codice"/>
+      </w:pPr>
+      <w:r>
+        <w:tab/>
+        <w:t>}</w:t>
+      </w:r>
+    </w:p>
+    <w:p>
+      <w:pPr>
+        <w:pStyle w:val="Codice"/>
+      </w:pPr>
+      <w:r>
+        <w:tab/>
+        <w:t>return res;</w:t>
+      </w:r>
+    </w:p>
+    <w:p>
+      <w:pPr>
+        <w:pStyle w:val="Codice"/>
+      </w:pPr>
+      <w:r>
+        <w:t>}</w:t>
+      </w:r>
+    </w:p>
+    <w:p>
+      <w:pPr>
+        <w:pStyle w:val="Codice"/>
+      </w:pPr>
+    </w:p>
+    <w:p>
+      <w:pPr>
+        <w:pStyle w:val="Titolo3"/>
+        <w:rPr>
+          <w:lang w:bidi="ar-SA"/>
+        </w:rPr>
+      </w:pPr>
+      <w:bookmarkStart w:id="43" w:name="_Toc263676408"/>
+      <w:r>
+        <w:rPr>
+          <w:lang w:bidi="ar-SA"/>
+        </w:rPr>
+        <w:t>Communication (from slaves)</w:t>
+      </w:r>
       <w:bookmarkEnd w:id="43"/>
-    </w:p>
-    <w:p>
-      <w:pPr>
-        <w:rPr>
-          <w:lang w:bidi="ar-SA"/>
-        </w:rPr>
-      </w:pPr>
-      <w:r>
-        <w:rPr>
-          <w:lang w:bidi="ar-SA"/>
-        </w:rPr>
-        <w:t>After having received all the data needed and having transformed again vectors into matrices, a slave can compute the multiplication.</w:t>
-      </w:r>
-    </w:p>
-    <w:p>
-      <w:pPr>
-        <w:pStyle w:val="Codice"/>
-      </w:pPr>
-      <w:r>
-        <w:t>double** mult(double** rows, double** cols, int n, int offset, int load) {</w:t>
-      </w:r>
-    </w:p>
-    <w:p>
-      <w:pPr>
-        <w:pStyle w:val="Codice"/>
-      </w:pPr>
-      <w:r>
-        <w:tab/>
-        <w:t>int i, j, k;</w:t>
-      </w:r>
-    </w:p>
-    <w:p>
-      <w:pPr>
-        <w:pStyle w:val="Codice"/>
-      </w:pPr>
-      <w:r>
-        <w:tab/>
-        <w:t>double** res; /*data structure for resulting matrix*/</w:t>
-      </w:r>
-    </w:p>
-    <w:p>
-      <w:pPr>
-        <w:pStyle w:val="Codice"/>
-      </w:pPr>
-    </w:p>
-    <w:p>
-      <w:pPr>
-        <w:pStyle w:val="Codice"/>
-      </w:pPr>
-      <w:r>
-        <w:tab/>
-        <w:t>res = matrix_creator(offset, offset);</w:t>
-      </w:r>
-    </w:p>
-    <w:p>
-      <w:pPr>
-        <w:pStyle w:val="Codice"/>
-      </w:pPr>
-      <w:r>
-        <w:tab/>
-        <w:t>for (i = 0; i &lt; offset; i++) {</w:t>
-      </w:r>
-    </w:p>
-    <w:p>
-      <w:pPr>
-        <w:pStyle w:val="Codice"/>
-      </w:pPr>
-      <w:r>
-        <w:tab/>
-      </w:r>
-      <w:r>
-        <w:tab/>
-        <w:t>for (j = 0; j &lt; offset; j++) {</w:t>
-      </w:r>
-    </w:p>
-    <w:p>
-      <w:pPr>
-        <w:pStyle w:val="Codice"/>
-      </w:pPr>
-      <w:r>
-        <w:tab/>
-      </w:r>
-      <w:r>
-        <w:tab/>
-      </w:r>
-      <w:r>
-        <w:tab/>
-        <w:t>res[i][j] = 0;</w:t>
-      </w:r>
-    </w:p>
-    <w:p>
-      <w:pPr>
-        <w:pStyle w:val="Codice"/>
-      </w:pPr>
-      <w:r>
-        <w:tab/>
-      </w:r>
-      <w:r>
-        <w:tab/>
-      </w:r>
-      <w:r>
-        <w:tab/>
-        <w:t>for (k = 0; k &lt; n; k++) {</w:t>
-      </w:r>
-    </w:p>
-    <w:p>
-      <w:pPr>
-        <w:pStyle w:val="Codice"/>
-      </w:pPr>
-      <w:r>
-        <w:tab/>
-      </w:r>
-      <w:r>
-        <w:tab/>
-      </w:r>
-      <w:r>
-        <w:tab/>
-      </w:r>
-      <w:r>
-        <w:tab/>
-        <w:t>res[i][j] += rows[i][k] * cols[j][k];</w:t>
-      </w:r>
-    </w:p>
-    <w:p>
-      <w:pPr>
-        <w:pStyle w:val="Codice"/>
-      </w:pPr>
-      <w:r>
-        <w:tab/>
-      </w:r>
-      <w:r>
-        <w:tab/>
-      </w:r>
-      <w:r>
-        <w:tab/>
-      </w:r>
-      <w:r>
-        <w:tab/>
-        <w:t>if (load == 0)</w:t>
-      </w:r>
-    </w:p>
-    <w:p>
-      <w:pPr>
-        <w:pStyle w:val="Codice"/>
-      </w:pPr>
-      <w:r>
-        <w:tab/>
-      </w:r>
-      <w:r>
-        <w:tab/>
-      </w:r>
-      <w:r>
-        <w:tab/>
-      </w:r>
-      <w:r>
-        <w:tab/>
-      </w:r>
-      <w:r>
-        <w:tab/>
-        <w:t>res[i][j] += rows[i][k] * cols[j][k];</w:t>
-      </w:r>
-    </w:p>
-    <w:p>
-      <w:pPr>
-        <w:pStyle w:val="Codice"/>
-      </w:pPr>
-      <w:r>
-        <w:tab/>
-      </w:r>
-      <w:r>
-        <w:tab/>
-      </w:r>
-      <w:r>
-        <w:tab/>
-      </w:r>
-      <w:r>
-        <w:tab/>
-        <w:t>else</w:t>
-      </w:r>
-    </w:p>
-    <w:p>
-      <w:pPr>
-        <w:pStyle w:val="Codice"/>
-      </w:pPr>
-      <w:r>
-        <w:tab/>
-      </w:r>
-      <w:r>
-        <w:tab/>
-      </w:r>
-      <w:r>
-        <w:tab/>
-      </w:r>
-      <w:r>
-        <w:tab/>
-      </w:r>
-      <w:r>
-        <w:tab/>
-        <w:t>res[i][j] += heavy(rows[i][k], load) * cols[j][k];</w:t>
-      </w:r>
-    </w:p>
-    <w:p>
-      <w:pPr>
-        <w:pStyle w:val="Codice"/>
-      </w:pPr>
-      <w:r>
-        <w:tab/>
-      </w:r>
-      <w:r>
-        <w:tab/>
-      </w:r>
-      <w:r>
-        <w:tab/>
-        <w:t>}</w:t>
-      </w:r>
-    </w:p>
-    <w:p>
-      <w:pPr>
-        <w:pStyle w:val="Codice"/>
-      </w:pPr>
-      <w:r>
-        <w:tab/>
-      </w:r>
-      <w:r>
-        <w:tab/>
-        <w:t>}</w:t>
-      </w:r>
-    </w:p>
-    <w:p>
-      <w:pPr>
-        <w:pStyle w:val="Codice"/>
-      </w:pPr>
-      <w:r>
-        <w:tab/>
-        <w:t>}</w:t>
-      </w:r>
-    </w:p>
-    <w:p>
-      <w:pPr>
-        <w:pStyle w:val="Codice"/>
-      </w:pPr>
-      <w:r>
-        <w:tab/>
-        <w:t>return res;</w:t>
-      </w:r>
-    </w:p>
-    <w:p>
-      <w:pPr>
-        <w:pStyle w:val="Codice"/>
-      </w:pPr>
-      <w:r>
-        <w:t>}</w:t>
-      </w:r>
-    </w:p>
-    <w:p>
-      <w:pPr>
-        <w:pStyle w:val="Codice"/>
-      </w:pPr>
-    </w:p>
-    <w:p>
-      <w:pPr>
-        <w:pStyle w:val="Titolo3"/>
-        <w:rPr>
-          <w:lang w:bidi="ar-SA"/>
-        </w:rPr>
-      </w:pPr>
-      <w:bookmarkStart w:id="44" w:name="_Toc263676408"/>
-      <w:r>
-        <w:rPr>
-          <w:lang w:bidi="ar-SA"/>
-        </w:rPr>
-        <w:t>Communication (from slaves)</w:t>
-      </w:r>
-      <w:bookmarkEnd w:id="44"/>
     </w:p>
     <w:p>
       <w:pPr>
@@ -12520,14 +12590,14 @@
           <w:lang w:bidi="ar-SA"/>
         </w:rPr>
       </w:pPr>
-      <w:bookmarkStart w:id="45" w:name="_Toc263676409"/>
+      <w:bookmarkStart w:id="44" w:name="_Toc263676409"/>
       <w:r>
         <w:rPr>
           <w:lang w:bidi="ar-SA"/>
         </w:rPr>
         <w:t>Result matrix collection</w:t>
       </w:r>
-      <w:bookmarkEnd w:id="45"/>
+      <w:bookmarkEnd w:id="44"/>
     </w:p>
     <w:p>
       <w:pPr>
@@ -12839,241 +12909,241 @@
       <w:pPr>
         <w:pStyle w:val="Titolo2"/>
       </w:pPr>
-      <w:bookmarkStart w:id="46" w:name="_Toc263676410"/>
+      <w:bookmarkStart w:id="45" w:name="_Toc263676410"/>
       <w:r>
         <w:t xml:space="preserve">Support applications: </w:t>
       </w:r>
       <w:r>
         <w:t>Linear multiplication</w:t>
       </w:r>
+      <w:bookmarkEnd w:id="45"/>
+    </w:p>
+    <w:p>
+      <w:r>
+        <w:t xml:space="preserve">This is the classic linear multiplication between matrices. It has been created in order to compare </w:t>
+      </w:r>
+      <w:r>
+        <w:t>results from parallel version with a standard reference. As expected, this version is executed only in a single machine.</w:t>
+      </w:r>
+    </w:p>
+    <w:p>
+      <w:r>
+        <w:t>The core code of this application is the basic multiplication:</w:t>
+      </w:r>
+    </w:p>
+    <w:p>
+      <w:pPr>
+        <w:pStyle w:val="Codice"/>
+      </w:pPr>
+      <w:r>
+        <w:t>void matrix_mult(double** A, double** B, double** C, int r, int c, int load) {</w:t>
+      </w:r>
+    </w:p>
+    <w:p>
+      <w:pPr>
+        <w:pStyle w:val="Codice"/>
+      </w:pPr>
+      <w:r>
+        <w:tab/>
+        <w:t>int i, j, k, l;</w:t>
+      </w:r>
+    </w:p>
+    <w:p>
+      <w:pPr>
+        <w:pStyle w:val="Codice"/>
+      </w:pPr>
+      <w:r>
+        <w:tab/>
+        <w:t>for (i = 0; i &lt; r; i++) {</w:t>
+      </w:r>
+    </w:p>
+    <w:p>
+      <w:pPr>
+        <w:pStyle w:val="Codice"/>
+      </w:pPr>
+      <w:r>
+        <w:tab/>
+      </w:r>
+      <w:r>
+        <w:tab/>
+        <w:t>l = 0;</w:t>
+      </w:r>
+    </w:p>
+    <w:p>
+      <w:pPr>
+        <w:pStyle w:val="Codice"/>
+      </w:pPr>
+      <w:r>
+        <w:tab/>
+      </w:r>
+      <w:r>
+        <w:tab/>
+        <w:t>for (j = 0; j &lt; r; j++) {</w:t>
+      </w:r>
+    </w:p>
+    <w:p>
+      <w:pPr>
+        <w:pStyle w:val="Codice"/>
+      </w:pPr>
+      <w:r>
+        <w:tab/>
+      </w:r>
+      <w:r>
+        <w:tab/>
+      </w:r>
+      <w:r>
+        <w:tab/>
+        <w:t>for (k = 0; k &lt; c; k++) {</w:t>
+      </w:r>
+    </w:p>
+    <w:p>
+      <w:pPr>
+        <w:pStyle w:val="Codice"/>
+      </w:pPr>
+      <w:r>
+        <w:tab/>
+      </w:r>
+      <w:r>
+        <w:tab/>
+      </w:r>
+      <w:r>
+        <w:tab/>
+      </w:r>
+      <w:r>
+        <w:tab/>
+        <w:t>if (load == 0)</w:t>
+      </w:r>
+    </w:p>
+    <w:p>
+      <w:pPr>
+        <w:pStyle w:val="Codice"/>
+      </w:pPr>
+      <w:r>
+        <w:tab/>
+      </w:r>
+      <w:r>
+        <w:tab/>
+      </w:r>
+      <w:r>
+        <w:tab/>
+      </w:r>
+      <w:r>
+        <w:tab/>
+      </w:r>
+      <w:r>
+        <w:tab/>
+        <w:t>C[i][j] += A[i][k] * B[k][l];</w:t>
+      </w:r>
+    </w:p>
+    <w:p>
+      <w:pPr>
+        <w:pStyle w:val="Codice"/>
+      </w:pPr>
+      <w:r>
+        <w:tab/>
+      </w:r>
+      <w:r>
+        <w:tab/>
+      </w:r>
+      <w:r>
+        <w:tab/>
+      </w:r>
+      <w:r>
+        <w:tab/>
+        <w:t>else</w:t>
+      </w:r>
+    </w:p>
+    <w:p>
+      <w:pPr>
+        <w:pStyle w:val="Codice"/>
+      </w:pPr>
+      <w:r>
+        <w:tab/>
+      </w:r>
+      <w:r>
+        <w:tab/>
+      </w:r>
+      <w:r>
+        <w:tab/>
+      </w:r>
+      <w:r>
+        <w:tab/>
+      </w:r>
+      <w:r>
+        <w:tab/>
+        <w:t>C[i][j] += heavy(A[i][k], load) * B[k][l];</w:t>
+      </w:r>
+      <w:r>
+        <w:tab/>
+      </w:r>
+      <w:r>
+        <w:lastRenderedPageBreak/>
+        <w:tab/>
+      </w:r>
+      <w:r>
+        <w:tab/>
+      </w:r>
+      <w:r>
+        <w:tab/>
+        <w:t>}</w:t>
+      </w:r>
+    </w:p>
+    <w:p>
+      <w:pPr>
+        <w:pStyle w:val="Codice"/>
+      </w:pPr>
+      <w:r>
+        <w:tab/>
+      </w:r>
+      <w:r>
+        <w:tab/>
+      </w:r>
+      <w:r>
+        <w:tab/>
+        <w:t>l++;</w:t>
+      </w:r>
+    </w:p>
+    <w:p>
+      <w:pPr>
+        <w:pStyle w:val="Codice"/>
+      </w:pPr>
+      <w:r>
+        <w:tab/>
+      </w:r>
+      <w:r>
+        <w:tab/>
+        <w:t>}</w:t>
+      </w:r>
+    </w:p>
+    <w:p>
+      <w:pPr>
+        <w:pStyle w:val="Codice"/>
+      </w:pPr>
+      <w:r>
+        <w:tab/>
+        <w:t>}</w:t>
+      </w:r>
+    </w:p>
+    <w:p>
+      <w:pPr>
+        <w:pStyle w:val="Codice"/>
+      </w:pPr>
+      <w:r>
+        <w:t>}</w:t>
+      </w:r>
+    </w:p>
+    <w:p>
+      <w:pPr>
+        <w:pStyle w:val="Titolo2"/>
+      </w:pPr>
+      <w:bookmarkStart w:id="46" w:name="_Toc263676411"/>
+      <w:r>
+        <w:t>Support applications: Matrix Creator</w:t>
+      </w:r>
       <w:bookmarkEnd w:id="46"/>
     </w:p>
     <w:p>
       <w:r>
-        <w:t xml:space="preserve">This is the classic linear multiplication between matrices. It has been created in order to compare </w:t>
-      </w:r>
-      <w:r>
-        <w:t>results from parallel version with a standard reference. As expected, this version is executed only in a single machine.</w:t>
-      </w:r>
-    </w:p>
-    <w:p>
-      <w:r>
-        <w:t>The core code of this application is the basic multiplication:</w:t>
-      </w:r>
-    </w:p>
-    <w:p>
-      <w:pPr>
-        <w:pStyle w:val="Codice"/>
-      </w:pPr>
-      <w:r>
-        <w:t>void matrix_mult(double** A, double** B, double** C, int r, int c, int load) {</w:t>
-      </w:r>
-    </w:p>
-    <w:p>
-      <w:pPr>
-        <w:pStyle w:val="Codice"/>
-      </w:pPr>
-      <w:r>
-        <w:tab/>
-        <w:t>int i, j, k, l;</w:t>
-      </w:r>
-    </w:p>
-    <w:p>
-      <w:pPr>
-        <w:pStyle w:val="Codice"/>
-      </w:pPr>
-      <w:r>
-        <w:tab/>
-        <w:t>for (i = 0; i &lt; r; i++) {</w:t>
-      </w:r>
-    </w:p>
-    <w:p>
-      <w:pPr>
-        <w:pStyle w:val="Codice"/>
-      </w:pPr>
-      <w:r>
-        <w:tab/>
-      </w:r>
-      <w:r>
-        <w:tab/>
-        <w:t>l = 0;</w:t>
-      </w:r>
-    </w:p>
-    <w:p>
-      <w:pPr>
-        <w:pStyle w:val="Codice"/>
-      </w:pPr>
-      <w:r>
-        <w:tab/>
-      </w:r>
-      <w:r>
-        <w:tab/>
-        <w:t>for (j = 0; j &lt; r; j++) {</w:t>
-      </w:r>
-    </w:p>
-    <w:p>
-      <w:pPr>
-        <w:pStyle w:val="Codice"/>
-      </w:pPr>
-      <w:r>
-        <w:tab/>
-      </w:r>
-      <w:r>
-        <w:tab/>
-      </w:r>
-      <w:r>
-        <w:tab/>
-        <w:t>for (k = 0; k &lt; c; k++) {</w:t>
-      </w:r>
-    </w:p>
-    <w:p>
-      <w:pPr>
-        <w:pStyle w:val="Codice"/>
-      </w:pPr>
-      <w:r>
-        <w:tab/>
-      </w:r>
-      <w:r>
-        <w:tab/>
-      </w:r>
-      <w:r>
-        <w:tab/>
-      </w:r>
-      <w:r>
-        <w:tab/>
-        <w:t>if (load == 0)</w:t>
-      </w:r>
-    </w:p>
-    <w:p>
-      <w:pPr>
-        <w:pStyle w:val="Codice"/>
-      </w:pPr>
-      <w:r>
-        <w:tab/>
-      </w:r>
-      <w:r>
-        <w:tab/>
-      </w:r>
-      <w:r>
-        <w:tab/>
-      </w:r>
-      <w:r>
-        <w:tab/>
-      </w:r>
-      <w:r>
-        <w:tab/>
-        <w:t>C[i][j] += A[i][k] * B[k][l];</w:t>
-      </w:r>
-    </w:p>
-    <w:p>
-      <w:pPr>
-        <w:pStyle w:val="Codice"/>
-      </w:pPr>
-      <w:r>
-        <w:tab/>
-      </w:r>
-      <w:r>
-        <w:tab/>
-      </w:r>
-      <w:r>
-        <w:tab/>
-      </w:r>
-      <w:r>
-        <w:tab/>
-        <w:t>else</w:t>
-      </w:r>
-    </w:p>
-    <w:p>
-      <w:pPr>
-        <w:pStyle w:val="Codice"/>
-      </w:pPr>
-      <w:r>
-        <w:tab/>
-      </w:r>
-      <w:r>
-        <w:tab/>
-      </w:r>
-      <w:r>
-        <w:tab/>
-      </w:r>
-      <w:r>
-        <w:tab/>
-      </w:r>
-      <w:r>
-        <w:tab/>
-        <w:t>C[i][j] += heavy(A[i][k], load) * B[k][l];</w:t>
-      </w:r>
-      <w:r>
-        <w:tab/>
-      </w:r>
-      <w:r>
-        <w:lastRenderedPageBreak/>
-        <w:tab/>
-      </w:r>
-      <w:r>
-        <w:tab/>
-      </w:r>
-      <w:r>
-        <w:tab/>
-        <w:t>}</w:t>
-      </w:r>
-    </w:p>
-    <w:p>
-      <w:pPr>
-        <w:pStyle w:val="Codice"/>
-      </w:pPr>
-      <w:r>
-        <w:tab/>
-      </w:r>
-      <w:r>
-        <w:tab/>
-      </w:r>
-      <w:r>
-        <w:tab/>
-        <w:t>l++;</w:t>
-      </w:r>
-    </w:p>
-    <w:p>
-      <w:pPr>
-        <w:pStyle w:val="Codice"/>
-      </w:pPr>
-      <w:r>
-        <w:tab/>
-      </w:r>
-      <w:r>
-        <w:tab/>
-        <w:t>}</w:t>
-      </w:r>
-    </w:p>
-    <w:p>
-      <w:pPr>
-        <w:pStyle w:val="Codice"/>
-      </w:pPr>
-      <w:r>
-        <w:tab/>
-        <w:t>}</w:t>
-      </w:r>
-    </w:p>
-    <w:p>
-      <w:pPr>
-        <w:pStyle w:val="Codice"/>
-      </w:pPr>
-      <w:r>
-        <w:t>}</w:t>
-      </w:r>
-    </w:p>
-    <w:p>
-      <w:pPr>
-        <w:pStyle w:val="Titolo2"/>
-      </w:pPr>
-      <w:bookmarkStart w:id="47" w:name="_Toc263676411"/>
-      <w:r>
-        <w:t>Support applications: Matrix Creator</w:t>
-      </w:r>
-      <w:bookmarkEnd w:id="47"/>
-    </w:p>
-    <w:p>
-      <w:r>
         <w:t>This application has been developed to create input matrix in order to use the various versions with the i/o feature activated. It’s a very simple application that make</w:t>
       </w:r>
       <w:r>
@@ -13091,7 +13161,13 @@
         <w:t>The application works as stand alone terminal application</w:t>
       </w:r>
       <w:r>
-        <w:t xml:space="preserve">, an can be called by typing </w:t>
+        <w:t>, an</w:t>
+      </w:r>
+      <w:r>
+        <w:t>d</w:t>
+      </w:r>
+      <w:r>
+        <w:t xml:space="preserve"> can be called by typing </w:t>
       </w:r>
       <w:r>
         <w:t>“</w:t>
@@ -13124,7 +13200,16 @@
         <w:t xml:space="preserve"> Notice that the destination directory has to be created manually</w:t>
       </w:r>
       <w:r>
-        <w:t>, please refer to chapter “Testing Environment Configuration”.</w:t>
+        <w:t xml:space="preserve"> (</w:t>
+      </w:r>
+      <w:r>
+        <w:t>please refer to chapter “Testing Environment Configuration”</w:t>
+      </w:r>
+      <w:r>
+        <w:t>)</w:t>
+      </w:r>
+      <w:r>
+        <w:t>.</w:t>
       </w:r>
     </w:p>
     <w:p>
@@ -13149,7 +13234,7 @@
           <w:lang w:val="en-GB"/>
         </w:rPr>
       </w:pPr>
-      <w:bookmarkStart w:id="48" w:name="_Toc263676412"/>
+      <w:bookmarkStart w:id="47" w:name="_Toc263676412"/>
       <w:r>
         <w:rPr>
           <w:lang w:val="en-GB"/>
@@ -13157,23 +13242,23 @@
         <w:lastRenderedPageBreak/>
         <w:t>Testing Phase</w:t>
       </w:r>
+      <w:bookmarkEnd w:id="47"/>
+    </w:p>
+    <w:p>
+      <w:pPr>
+        <w:pStyle w:val="Titolo2"/>
+      </w:pPr>
+      <w:bookmarkStart w:id="48" w:name="_Toc263676413"/>
+      <w:r>
+        <w:t xml:space="preserve">Testing </w:t>
+      </w:r>
+      <w:r>
+        <w:t xml:space="preserve">Environment </w:t>
+      </w:r>
+      <w:r>
+        <w:t>Description</w:t>
+      </w:r>
       <w:bookmarkEnd w:id="48"/>
-    </w:p>
-    <w:p>
-      <w:pPr>
-        <w:pStyle w:val="Titolo2"/>
-      </w:pPr>
-      <w:bookmarkStart w:id="49" w:name="_Toc263676413"/>
-      <w:r>
-        <w:t xml:space="preserve">Testing </w:t>
-      </w:r>
-      <w:r>
-        <w:t xml:space="preserve">Environment </w:t>
-      </w:r>
-      <w:r>
-        <w:t>Description</w:t>
-      </w:r>
-      <w:bookmarkEnd w:id="49"/>
     </w:p>
     <w:p>
       <w:r>
@@ -13279,120 +13364,134 @@
       <w:pPr>
         <w:pStyle w:val="Titolo3"/>
       </w:pPr>
-      <w:bookmarkStart w:id="50" w:name="_Toc263676414"/>
+      <w:bookmarkStart w:id="49" w:name="_Toc263676414"/>
       <w:r>
         <w:t>HPC Cluster</w:t>
       </w:r>
       <w:r>
         <w:t xml:space="preserve"> usage notes (from hpc course webpage)</w:t>
       </w:r>
+      <w:bookmarkEnd w:id="49"/>
+    </w:p>
+    <w:p>
+      <w:r>
+        <w:t>The cluster is composed of 5 nodes.</w:t>
+      </w:r>
+      <w:r>
+        <w:t xml:space="preserve"> The</w:t>
+      </w:r>
+      <w:r>
+        <w:t xml:space="preserve"> front-end machine has two network interfaces. One of these interfaces is connected to a fast Gigabit switch with all the other 5 hosts. The /etc/hosts file contains the domain names of all these hosts:</w:t>
+      </w:r>
+    </w:p>
+    <w:p>
+      <w:pPr>
+        <w:pStyle w:val="Codice"/>
+      </w:pPr>
+      <w:r>
+        <w:t xml:space="preserve">192.168.100.1   master </w:t>
+      </w:r>
+    </w:p>
+    <w:p>
+      <w:pPr>
+        <w:pStyle w:val="Codice"/>
+      </w:pPr>
+      <w:r>
+        <w:t xml:space="preserve">192.168.100.101 node001 </w:t>
+      </w:r>
+    </w:p>
+    <w:p>
+      <w:pPr>
+        <w:pStyle w:val="Codice"/>
+      </w:pPr>
+      <w:r>
+        <w:t xml:space="preserve">192.168.100.102 node002 </w:t>
+      </w:r>
+    </w:p>
+    <w:p>
+      <w:pPr>
+        <w:pStyle w:val="Codice"/>
+      </w:pPr>
+      <w:r>
+        <w:t xml:space="preserve">192.168.100.103 node003 </w:t>
+      </w:r>
+    </w:p>
+    <w:p>
+      <w:pPr>
+        <w:pStyle w:val="Codice"/>
+      </w:pPr>
+      <w:r>
+        <w:t xml:space="preserve">192.168.100.104 node004 </w:t>
+      </w:r>
+    </w:p>
+    <w:p>
+      <w:pPr>
+        <w:pStyle w:val="Codice"/>
+      </w:pPr>
+    </w:p>
+    <w:p>
+      <w:r>
+        <w:t>Note that hpc and master are two domain names for the same physical host. The home directories are located on the disks of the host master, which exports them to all the other nodes of the cluster.</w:t>
+      </w:r>
+    </w:p>
+    <w:p>
+      <w:r>
+        <w:t>To run an MPI program written in C, compile using the scripts mpicc, install the public key on .ssh/authorized_keys in the home directory, prepare a file (e.g. hosts) with the names of the 6 machines (master, node001, node002, node003, node004), and run programs using mpirun or mpiexec. For example:</w:t>
+      </w:r>
+    </w:p>
+    <w:p>
+      <w:pPr>
+        <w:pStyle w:val="Codice"/>
+      </w:pPr>
+      <w:r>
+        <w:t>%&gt; mpirun -np 2 -machinefile hosts ./cpi</w:t>
+      </w:r>
+    </w:p>
+    <w:p>
+      <w:pPr>
+        <w:pStyle w:val="Codice"/>
+      </w:pPr>
+      <w:r>
+        <w:t>%&gt; mpiexec -n 2 -machinefile hosts ./cpi</w:t>
+      </w:r>
+    </w:p>
+    <w:p>
+      <w:pPr>
+        <w:pStyle w:val="Codice"/>
+      </w:pPr>
+    </w:p>
+    <w:p>
+      <w:r>
+        <w:t>On each machine you can use the local disk to store input/output/temporary files accessed/produced by the various MPI tasks. This local disk on each node corresponds to the /scratch directory.</w:t>
+      </w:r>
+    </w:p>
+    <w:p>
+      <w:pPr>
+        <w:jc w:val="left"/>
+        <w:rPr>
+          <w:color w:val="C00000"/>
+          <w:spacing w:val="15"/>
+          <w:sz w:val="28"/>
+          <w:szCs w:val="24"/>
+        </w:rPr>
+      </w:pPr>
+      <w:bookmarkStart w:id="50" w:name="_Toc263676415"/>
+      <w:r>
+        <w:br w:type="page"/>
+      </w:r>
+    </w:p>
+    <w:p>
+      <w:pPr>
+        <w:pStyle w:val="Titolo2"/>
+      </w:pPr>
+      <w:r>
+        <w:lastRenderedPageBreak/>
+        <w:t>Testing Environment Configuration</w:t>
+      </w:r>
       <w:bookmarkEnd w:id="50"/>
     </w:p>
     <w:p>
       <w:r>
-        <w:t>The cluster is composed of 5 nodes.</w:t>
-      </w:r>
-      <w:r>
-        <w:t xml:space="preserve"> The</w:t>
-      </w:r>
-      <w:r>
-        <w:t xml:space="preserve"> front-end machine has two network interfaces. One of these interfaces is connected to a fast Gigabit switch with all the other 5 hosts. The /etc/hosts file contains the domain names of all these hosts:</w:t>
-      </w:r>
-    </w:p>
-    <w:p>
-      <w:pPr>
-        <w:pStyle w:val="Codice"/>
-      </w:pPr>
-      <w:r>
-        <w:t xml:space="preserve">192.168.100.1   master </w:t>
-      </w:r>
-    </w:p>
-    <w:p>
-      <w:pPr>
-        <w:pStyle w:val="Codice"/>
-      </w:pPr>
-      <w:r>
-        <w:t xml:space="preserve">192.168.100.101 node001 </w:t>
-      </w:r>
-    </w:p>
-    <w:p>
-      <w:pPr>
-        <w:pStyle w:val="Codice"/>
-      </w:pPr>
-      <w:r>
-        <w:t xml:space="preserve">192.168.100.102 node002 </w:t>
-      </w:r>
-    </w:p>
-    <w:p>
-      <w:pPr>
-        <w:pStyle w:val="Codice"/>
-      </w:pPr>
-      <w:r>
-        <w:t xml:space="preserve">192.168.100.103 node003 </w:t>
-      </w:r>
-    </w:p>
-    <w:p>
-      <w:pPr>
-        <w:pStyle w:val="Codice"/>
-      </w:pPr>
-      <w:r>
-        <w:t xml:space="preserve">192.168.100.104 node004 </w:t>
-      </w:r>
-    </w:p>
-    <w:p>
-      <w:pPr>
-        <w:pStyle w:val="Codice"/>
-      </w:pPr>
-    </w:p>
-    <w:p>
-      <w:r>
-        <w:t>Note that hpc and master are two domain names for the same physical host. The home directories are located on the disks of the host master, which exports them to all the other nodes of the cluster.</w:t>
-      </w:r>
-    </w:p>
-    <w:p>
-      <w:r>
-        <w:t>To run an MPI program written in C, compile using the scripts mpicc, install the public key on .ssh/authorized_keys in the home directory, prepare a file (e.g. hosts) with the names of the 6 machines (master, node001, node002, node003, node004), and run programs using mpirun or mpiexec. For example:</w:t>
-      </w:r>
-    </w:p>
-    <w:p>
-      <w:pPr>
-        <w:pStyle w:val="Codice"/>
-      </w:pPr>
-      <w:r>
-        <w:t>%&gt; mpirun -np 2 -machinefile hosts ./cpi</w:t>
-      </w:r>
-    </w:p>
-    <w:p>
-      <w:pPr>
-        <w:pStyle w:val="Codice"/>
-      </w:pPr>
-      <w:r>
-        <w:t>%&gt; mpiexec -n 2 -machinefile hosts ./cpi</w:t>
-      </w:r>
-    </w:p>
-    <w:p>
-      <w:pPr>
-        <w:pStyle w:val="Codice"/>
-      </w:pPr>
-    </w:p>
-    <w:p>
-      <w:r>
-        <w:t>On each machine you can use the local disk to store input/output/temporary files accessed/produced by the various MPI tasks. This local disk on each node corresponds to the /scratch directory.</w:t>
-      </w:r>
-    </w:p>
-    <w:p>
-      <w:pPr>
-        <w:pStyle w:val="Titolo2"/>
-      </w:pPr>
-      <w:bookmarkStart w:id="51" w:name="_Toc263676415"/>
-      <w:r>
-        <w:t>Testing Environment Configuration</w:t>
-      </w:r>
-      <w:bookmarkEnd w:id="51"/>
-    </w:p>
-    <w:p>
-      <w:r>
-        <w:lastRenderedPageBreak/>
         <w:t>In order to configure the testing environment, is necessary to create a directory in the master machine in the selected user root, named hpc_temp. This directory will contain other three directories:</w:t>
       </w:r>
     </w:p>
@@ -13432,13 +13531,19 @@
         <w:t xml:space="preserve">hpc_time_res: it contains the csv file where all the time results are attached. </w:t>
       </w:r>
       <w:r>
-        <w:t>n</w:t>
+        <w:t>N</w:t>
       </w:r>
       <w:r>
         <w:t xml:space="preserve">otice that the file is not deleted when a new </w:t>
       </w:r>
       <w:r>
-        <w:t>program execution is launched, so the file may contains ‘dirty’ results from previous executions. Please delete this file before the execution every time you need new clean results.</w:t>
+        <w:t>program execution is la</w:t>
+      </w:r>
+      <w:r>
+        <w:t>unched, so the file may contain</w:t>
+      </w:r>
+      <w:r>
+        <w:t xml:space="preserve"> ‘dirty’ results from previous executions. Please delete this file before the execution every time you need new clean results.</w:t>
       </w:r>
     </w:p>
     <w:p>
@@ -13470,7 +13575,19 @@
         <w:t>s</w:t>
       </w:r>
       <w:r>
-        <w:t xml:space="preserve"> to collect different results in every systems, in order to compare them.</w:t>
+        <w:t xml:space="preserve"> </w:t>
+      </w:r>
+      <w:r>
+        <w:t xml:space="preserve">us </w:t>
+      </w:r>
+      <w:r>
+        <w:t>to collect di</w:t>
+      </w:r>
+      <w:r>
+        <w:t>fferent results in every system</w:t>
+      </w:r>
+      <w:r>
+        <w:t>, in order to compare them.</w:t>
       </w:r>
     </w:p>
     <w:p>
@@ -13478,18 +13595,24 @@
         <w:t xml:space="preserve">After the directories configuration, we can go on with the test. A test can be performed by simply connecting though ssh to </w:t>
       </w:r>
       <w:r>
-        <w:t>the cluster and launching the desired program version through mpiexec. But, in order to automatize all the test process, we write a simple python script that will perform all the selected execution with the desired parameters, by simply launching it. On the following paragraph this file is described.</w:t>
+        <w:t xml:space="preserve">the cluster and launching the desired program version through mpiexec. But, in order to automatize all the test process, we </w:t>
+      </w:r>
+      <w:r>
+        <w:t>wrote</w:t>
+      </w:r>
+      <w:r>
+        <w:t xml:space="preserve"> a simple python script that will perform all the selected execution with the desired parameters, by simply launching it. On the following paragraph this file is described.</w:t>
       </w:r>
     </w:p>
     <w:p>
       <w:pPr>
         <w:pStyle w:val="Titolo3"/>
       </w:pPr>
-      <w:bookmarkStart w:id="52" w:name="_Toc263676416"/>
+      <w:bookmarkStart w:id="51" w:name="_Toc263676416"/>
       <w:r>
         <w:t>Testing implementation: python launcher</w:t>
       </w:r>
-      <w:bookmarkEnd w:id="52"/>
+      <w:bookmarkEnd w:id="51"/>
     </w:p>
     <w:p>
       <w:r>
@@ -13607,7 +13730,11 @@
         <w:t>.</w:t>
       </w:r>
       <w:r>
-        <w:t xml:space="preserve"> Notice that the launch of the makefile will launch also the svn update before compilation, in order to get the last version of the source file</w:t>
+        <w:t xml:space="preserve"> Notice that the launch of the </w:t>
+      </w:r>
+      <w:r>
+        <w:lastRenderedPageBreak/>
+        <w:t>makefile will launch also the svn update before compilation, in order to get the last version of the source file</w:t>
       </w:r>
       <w:r>
         <w:t>.</w:t>
@@ -13618,7 +13745,6 @@
         <w:pStyle w:val="Codice"/>
       </w:pPr>
       <w:r>
-        <w:lastRenderedPageBreak/>
         <w:t>#make all versions</w:t>
       </w:r>
     </w:p>
@@ -13766,7 +13892,19 @@
         <w:t>The last function</w:t>
       </w:r>
       <w:r>
-        <w:t xml:space="preserve"> is the loops() function, that perform all the tests. It contains five loop in order to iterate over all the possible test configurations. These are the vectors uused by the loops to iterate:</w:t>
+        <w:t xml:space="preserve"> is the loops() function, that perform all the tests. It contains five loop</w:t>
+      </w:r>
+      <w:r>
+        <w:t>s</w:t>
+      </w:r>
+      <w:r>
+        <w:t xml:space="preserve"> in order to iterate over all the possible test configur</w:t>
+      </w:r>
+      <w:r>
+        <w:t>ations. These are the vectors u</w:t>
+      </w:r>
+      <w:r>
+        <w:t>sed by the loops to iterate:</w:t>
       </w:r>
     </w:p>
     <w:p>
@@ -13778,7 +13916,13 @@
         </w:numPr>
       </w:pPr>
       <w:r>
-        <w:t>nprocs: number of process to launch. Number must consider master + slaves, so in example 5 will indicate 1 master plus 4 slaves.</w:t>
+        <w:rPr>
+          <w:b/>
+        </w:rPr>
+        <w:t>nprocs</w:t>
+      </w:r>
+      <w:r>
+        <w:t>: number of process to launch. Number must consider master + slaves, so in example 5 will indicate 1 master plus 4 slaves.</w:t>
       </w:r>
     </w:p>
     <w:p>
@@ -13790,7 +13934,13 @@
         </w:numPr>
       </w:pPr>
       <w:r>
-        <w:t>execs: it contains all the directories/filenames of every program compiled version</w:t>
+        <w:rPr>
+          <w:b/>
+        </w:rPr>
+        <w:t>execs</w:t>
+      </w:r>
+      <w:r>
+        <w:t>: it contains all the directories/filenames of every program compiled version</w:t>
       </w:r>
     </w:p>
     <w:p>
@@ -13802,7 +13952,13 @@
         </w:numPr>
       </w:pPr>
       <w:r>
-        <w:t>optimization: used in order to perform both normal and optimized versions</w:t>
+        <w:rPr>
+          <w:b/>
+        </w:rPr>
+        <w:t>optimization</w:t>
+      </w:r>
+      <w:r>
+        <w:t>: used in order to perform both normal and optimized versions</w:t>
       </w:r>
     </w:p>
     <w:p>
@@ -13814,7 +13970,13 @@
         </w:numPr>
       </w:pPr>
       <w:r>
-        <w:t>dims: contains the matrices dimensions to be used for the tests</w:t>
+        <w:rPr>
+          <w:b/>
+        </w:rPr>
+        <w:t>dims</w:t>
+      </w:r>
+      <w:r>
+        <w:t>: contains the matrices dimensions to be used for the tests</w:t>
       </w:r>
     </w:p>
     <w:p>
@@ -13826,7 +13988,13 @@
         </w:numPr>
       </w:pPr>
       <w:r>
-        <w:t xml:space="preserve">configs: it contains all the possible configurations </w:t>
+        <w:rPr>
+          <w:b/>
+        </w:rPr>
+        <w:t>configs</w:t>
+      </w:r>
+      <w:r>
+        <w:t xml:space="preserve">: it contains all the possible configurations </w:t>
       </w:r>
       <w:r>
         <w:t>for i/o and load function. It uses two digits, the first activate the i/o version (1 in order to activate), the second states the load factor for the function heavy().</w:t>
@@ -14070,6 +14238,7 @@
     </w:p>
     <w:p>
       <w:r>
+        <w:lastRenderedPageBreak/>
         <w:t>More versions of this script file have been created, in order to perform different test sessions</w:t>
       </w:r>
       <w:r>
@@ -14080,24 +14249,23 @@
       <w:pPr>
         <w:pStyle w:val="Titolo2"/>
       </w:pPr>
-      <w:bookmarkStart w:id="53" w:name="_Toc263676417"/>
-      <w:r>
-        <w:lastRenderedPageBreak/>
+      <w:bookmarkStart w:id="52" w:name="_Toc263676417"/>
+      <w:r>
         <w:t>Algorithms times</w:t>
       </w:r>
+      <w:bookmarkEnd w:id="52"/>
+    </w:p>
+    <w:p>
+      <w:pPr>
+        <w:pStyle w:val="Titolo3"/>
+      </w:pPr>
+      <w:bookmarkStart w:id="53" w:name="_Toc263676418"/>
+      <w:r>
+        <w:t>Heavy function</w:t>
+      </w:r>
       <w:bookmarkEnd w:id="53"/>
     </w:p>
     <w:p>
-      <w:pPr>
-        <w:pStyle w:val="Titolo3"/>
-      </w:pPr>
-      <w:bookmarkStart w:id="54" w:name="_Toc263676418"/>
-      <w:r>
-        <w:t>Heavy function</w:t>
-      </w:r>
-      <w:bookmarkEnd w:id="54"/>
-    </w:p>
-    <w:p>
       <w:r>
         <w:rPr>
           <w:rStyle w:val="hps"/>
@@ -14293,7 +14461,19 @@
         <w:rPr>
           <w:rStyle w:val="hps"/>
         </w:rPr>
-        <w:t>and increasing</w:t>
+        <w:t>and</w:t>
+      </w:r>
+      <w:r>
+        <w:rPr>
+          <w:rStyle w:val="hps"/>
+        </w:rPr>
+        <w:t xml:space="preserve"> by</w:t>
+      </w:r>
+      <w:r>
+        <w:rPr>
+          <w:rStyle w:val="hps"/>
+        </w:rPr>
+        <w:t xml:space="preserve"> increasing</w:t>
       </w:r>
       <w:r>
         <w:t xml:space="preserve"> </w:t>
@@ -14381,198 +14561,209 @@
       <w:pPr>
         <w:pStyle w:val="Titolo3"/>
       </w:pPr>
-      <w:bookmarkStart w:id="55" w:name="_Toc263676419"/>
+      <w:bookmarkStart w:id="54" w:name="_Toc263676419"/>
       <w:r>
         <w:t>No-Input/Output Vs Input/Output</w:t>
       </w:r>
+      <w:bookmarkEnd w:id="54"/>
+    </w:p>
+    <w:p>
+      <w:pPr>
+        <w:rPr>
+          <w:rStyle w:val="hps"/>
+        </w:rPr>
+      </w:pPr>
+      <w:r>
+        <w:rPr>
+          <w:rStyle w:val="hps"/>
+        </w:rPr>
+        <w:t>The results of the</w:t>
+      </w:r>
+      <w:r>
+        <w:t xml:space="preserve"> </w:t>
+      </w:r>
+      <w:r>
+        <w:rPr>
+          <w:rStyle w:val="hps"/>
+        </w:rPr>
+        <w:t>following graphs</w:t>
+      </w:r>
+      <w:r>
+        <w:t xml:space="preserve"> </w:t>
+      </w:r>
+      <w:r>
+        <w:rPr>
+          <w:rStyle w:val="hps"/>
+        </w:rPr>
+        <w:t>are obtained by</w:t>
+      </w:r>
+      <w:r>
+        <w:t xml:space="preserve"> </w:t>
+      </w:r>
+      <w:r>
+        <w:rPr>
+          <w:rStyle w:val="hps"/>
+        </w:rPr>
+        <w:t>keeping</w:t>
+      </w:r>
+      <w:r>
+        <w:t xml:space="preserve"> </w:t>
+      </w:r>
+      <w:r>
+        <w:rPr>
+          <w:rStyle w:val="hps"/>
+        </w:rPr>
+        <w:t>unchanged</w:t>
+      </w:r>
+      <w:r>
+        <w:t xml:space="preserve"> </w:t>
+      </w:r>
+      <w:r>
+        <w:rPr>
+          <w:rStyle w:val="hps"/>
+        </w:rPr>
+        <w:t>the</w:t>
+      </w:r>
+      <w:r>
+        <w:t xml:space="preserve"> </w:t>
+      </w:r>
+      <w:r>
+        <w:rPr>
+          <w:rStyle w:val="hps"/>
+        </w:rPr>
+        <w:t>normal size</w:t>
+      </w:r>
+      <w:r>
+        <w:t xml:space="preserve"> </w:t>
+      </w:r>
+      <w:r>
+        <w:rPr>
+          <w:rStyle w:val="hps"/>
+        </w:rPr>
+        <w:t>of the matrix</w:t>
+      </w:r>
+      <w:r>
+        <w:t xml:space="preserve"> </w:t>
+      </w:r>
+      <w:r>
+        <w:rPr>
+          <w:rStyle w:val="hps"/>
+        </w:rPr>
+        <w:t>to</w:t>
+      </w:r>
+      <w:r>
+        <w:t xml:space="preserve"> </w:t>
+      </w:r>
+      <w:r>
+        <w:rPr>
+          <w:rStyle w:val="hps"/>
+        </w:rPr>
+        <w:t>768x768</w:t>
+      </w:r>
+      <w:r>
+        <w:t xml:space="preserve">. </w:t>
+      </w:r>
+      <w:r>
+        <w:rPr>
+          <w:rStyle w:val="hps"/>
+        </w:rPr>
+        <w:t>With</w:t>
+      </w:r>
+      <w:r>
+        <w:t xml:space="preserve"> </w:t>
+      </w:r>
+      <w:r>
+        <w:rPr>
+          <w:rStyle w:val="hps"/>
+        </w:rPr>
+        <w:t>these graphs</w:t>
+      </w:r>
+      <w:r>
+        <w:t xml:space="preserve"> </w:t>
+      </w:r>
+      <w:r>
+        <w:rPr>
+          <w:rStyle w:val="hps"/>
+        </w:rPr>
+        <w:t>we want to</w:t>
+      </w:r>
+      <w:r>
+        <w:t xml:space="preserve"> </w:t>
+      </w:r>
+      <w:r>
+        <w:rPr>
+          <w:rStyle w:val="hps"/>
+        </w:rPr>
+        <w:t>see</w:t>
+      </w:r>
+      <w:r>
+        <w:t xml:space="preserve"> </w:t>
+      </w:r>
+      <w:r>
+        <w:rPr>
+          <w:rStyle w:val="hps"/>
+        </w:rPr>
+        <w:t xml:space="preserve">how </w:t>
+      </w:r>
+      <w:r>
+        <w:rPr>
+          <w:rStyle w:val="hps"/>
+        </w:rPr>
+        <w:t xml:space="preserve">the various algorithms </w:t>
+      </w:r>
+      <w:r>
+        <w:rPr>
+          <w:rStyle w:val="hps"/>
+        </w:rPr>
+        <w:t>change</w:t>
+      </w:r>
+      <w:r>
+        <w:t xml:space="preserve"> </w:t>
+      </w:r>
+      <w:r>
+        <w:rPr>
+          <w:rStyle w:val="hps"/>
+        </w:rPr>
+        <w:t>the</w:t>
+      </w:r>
+      <w:r>
+        <w:rPr>
+          <w:rStyle w:val="hps"/>
+        </w:rPr>
+        <w:t>ir</w:t>
+      </w:r>
+      <w:r>
+        <w:rPr>
+          <w:rStyle w:val="hps"/>
+        </w:rPr>
+        <w:t xml:space="preserve"> running times</w:t>
+      </w:r>
+      <w:r>
+        <w:t xml:space="preserve"> </w:t>
+      </w:r>
+      <w:r>
+        <w:rPr>
+          <w:rStyle w:val="hps"/>
+        </w:rPr>
+        <w:t>in a situation</w:t>
+      </w:r>
+      <w:r>
+        <w:t xml:space="preserve"> </w:t>
+      </w:r>
+      <w:r>
+        <w:rPr>
+          <w:rStyle w:val="hps"/>
+        </w:rPr>
+        <w:t>equal for all,</w:t>
+      </w:r>
+      <w:r>
+        <w:t xml:space="preserve"> </w:t>
+      </w:r>
+      <w:r>
+        <w:t xml:space="preserve">by </w:t>
+      </w:r>
+      <w:bookmarkStart w:id="55" w:name="_GoBack"/>
       <w:bookmarkEnd w:id="55"/>
-    </w:p>
-    <w:p>
-      <w:pPr>
-        <w:rPr>
-          <w:rStyle w:val="hps"/>
-        </w:rPr>
-      </w:pPr>
-      <w:r>
-        <w:rPr>
-          <w:rStyle w:val="hps"/>
-        </w:rPr>
-        <w:t>The results of the</w:t>
-      </w:r>
-      <w:r>
-        <w:t xml:space="preserve"> </w:t>
-      </w:r>
-      <w:r>
-        <w:rPr>
-          <w:rStyle w:val="hps"/>
-        </w:rPr>
-        <w:t>following graphs</w:t>
-      </w:r>
-      <w:r>
-        <w:t xml:space="preserve"> </w:t>
-      </w:r>
-      <w:r>
-        <w:rPr>
-          <w:rStyle w:val="hps"/>
-        </w:rPr>
-        <w:t>are obtained by</w:t>
-      </w:r>
-      <w:r>
-        <w:t xml:space="preserve"> </w:t>
-      </w:r>
-      <w:r>
-        <w:rPr>
-          <w:rStyle w:val="hps"/>
-        </w:rPr>
-        <w:t>keeping</w:t>
-      </w:r>
-      <w:r>
-        <w:t xml:space="preserve"> </w:t>
-      </w:r>
-      <w:r>
-        <w:rPr>
-          <w:rStyle w:val="hps"/>
-        </w:rPr>
-        <w:t>unchanged</w:t>
-      </w:r>
-      <w:r>
-        <w:t xml:space="preserve"> </w:t>
-      </w:r>
-      <w:r>
-        <w:rPr>
-          <w:rStyle w:val="hps"/>
-        </w:rPr>
-        <w:t>the</w:t>
-      </w:r>
-      <w:r>
-        <w:t xml:space="preserve"> </w:t>
-      </w:r>
-      <w:r>
-        <w:rPr>
-          <w:rStyle w:val="hps"/>
-        </w:rPr>
-        <w:t>normal size</w:t>
-      </w:r>
-      <w:r>
-        <w:t xml:space="preserve"> </w:t>
-      </w:r>
-      <w:r>
-        <w:rPr>
-          <w:rStyle w:val="hps"/>
-        </w:rPr>
-        <w:t>of the matrix</w:t>
-      </w:r>
-      <w:r>
-        <w:t xml:space="preserve"> </w:t>
-      </w:r>
-      <w:r>
-        <w:rPr>
-          <w:rStyle w:val="hps"/>
-        </w:rPr>
-        <w:t>to</w:t>
-      </w:r>
-      <w:r>
-        <w:t xml:space="preserve"> </w:t>
-      </w:r>
-      <w:r>
-        <w:rPr>
-          <w:rStyle w:val="hps"/>
-        </w:rPr>
-        <w:t>768x768</w:t>
-      </w:r>
-      <w:r>
-        <w:t xml:space="preserve">. </w:t>
-      </w:r>
-      <w:r>
-        <w:rPr>
-          <w:rStyle w:val="hps"/>
-        </w:rPr>
-        <w:t>With</w:t>
-      </w:r>
-      <w:r>
-        <w:t xml:space="preserve"> </w:t>
-      </w:r>
-      <w:r>
-        <w:rPr>
-          <w:rStyle w:val="hps"/>
-        </w:rPr>
-        <w:t>these graphs</w:t>
-      </w:r>
-      <w:r>
-        <w:t xml:space="preserve"> </w:t>
-      </w:r>
-      <w:r>
-        <w:rPr>
-          <w:rStyle w:val="hps"/>
-        </w:rPr>
-        <w:t>we want to</w:t>
-      </w:r>
-      <w:r>
-        <w:t xml:space="preserve"> </w:t>
-      </w:r>
-      <w:r>
-        <w:rPr>
-          <w:rStyle w:val="hps"/>
-        </w:rPr>
-        <w:t>see</w:t>
-      </w:r>
-      <w:r>
-        <w:t xml:space="preserve"> </w:t>
-      </w:r>
-      <w:r>
-        <w:rPr>
-          <w:rStyle w:val="hps"/>
-        </w:rPr>
-        <w:t>how they change</w:t>
-      </w:r>
-      <w:r>
-        <w:t xml:space="preserve"> </w:t>
-      </w:r>
-      <w:r>
-        <w:rPr>
-          <w:rStyle w:val="hps"/>
-        </w:rPr>
-        <w:t>the running times</w:t>
-      </w:r>
-      <w:r>
-        <w:t xml:space="preserve"> </w:t>
-      </w:r>
-      <w:r>
-        <w:rPr>
-          <w:rStyle w:val="hps"/>
-        </w:rPr>
-        <w:t>of the various</w:t>
-      </w:r>
-      <w:r>
-        <w:t xml:space="preserve"> </w:t>
-      </w:r>
-      <w:r>
-        <w:rPr>
-          <w:rStyle w:val="hps"/>
-        </w:rPr>
-        <w:t>algorithms</w:t>
-      </w:r>
-      <w:r>
-        <w:t xml:space="preserve"> </w:t>
-      </w:r>
-      <w:r>
-        <w:rPr>
-          <w:rStyle w:val="hps"/>
-        </w:rPr>
-        <w:t>in a situation</w:t>
-      </w:r>
-      <w:r>
-        <w:t xml:space="preserve"> </w:t>
-      </w:r>
-      <w:r>
-        <w:rPr>
-          <w:rStyle w:val="hps"/>
-        </w:rPr>
-        <w:t>equal for all,</w:t>
-      </w:r>
-      <w:r>
-        <w:t xml:space="preserve"> </w:t>
-      </w:r>
       <w:r>
         <w:rPr>
           <w:rStyle w:val="hps"/>
@@ -25731,7 +25922,7 @@
       <mc:AlternateContent>
         <mc:Choice Requires="wpg">
           <w:drawing>
-            <wp:anchor distT="0" distB="0" distL="114300" distR="114300" simplePos="0" relativeHeight="251662336" behindDoc="0" locked="0" layoutInCell="1" allowOverlap="1" wp14:anchorId="34A33508" wp14:editId="7436565C">
+            <wp:anchor distT="0" distB="0" distL="114300" distR="114300" simplePos="0" relativeHeight="251662336" behindDoc="0" locked="0" layoutInCell="1" allowOverlap="1" wp14:anchorId="34A33508" wp14:editId="75D2A5D0">
               <wp:simplePos x="0" y="0"/>
               <wp:positionH relativeFrom="page">
                 <wp:posOffset>-125730</wp:posOffset>
@@ -25943,7 +26134,7 @@
                                 <w:rFonts w:ascii="Century Gothic" w:hAnsi="Century Gothic"/>
                                 <w:noProof/>
                               </w:rPr>
-                              <w:t>12</w:t>
+                              <w:t>27</w:t>
                             </w:r>
                             <w:r>
                               <w:rPr>
@@ -26116,7 +26307,7 @@
                           <w:rFonts w:ascii="Century Gothic" w:hAnsi="Century Gothic"/>
                           <w:noProof/>
                         </w:rPr>
-                        <w:t>12</w:t>
+                        <w:t>27</w:t>
                       </w:r>
                       <w:r>
                         <w:rPr>
@@ -46070,7 +46261,7 @@
 </file>
 
 <file path=customXml/itemProps2.xml><?xml version="1.0" encoding="utf-8"?>
-<ds:datastoreItem xmlns:ds="http://schemas.openxmlformats.org/officeDocument/2006/customXml" ds:itemID="{7286BBFD-9213-AD48-88C7-AE8B124B1289}">
+<ds:datastoreItem xmlns:ds="http://schemas.openxmlformats.org/officeDocument/2006/customXml" ds:itemID="{081F51A8-0C28-B246-BE34-3F61AC32246B}">
   <ds:schemaRefs>
     <ds:schemaRef ds:uri="http://schemas.openxmlformats.org/officeDocument/2006/bibliography"/>
   </ds:schemaRefs>

</xml_diff>

<commit_message>
revisione fino a paragrafo 4.3.6 compreso
</commit_message>
<xml_diff>
--- a/hpc_clean/hpc_report/report_0.2.docx
+++ b/hpc_clean/hpc_report/report_0.2.docx
@@ -795,7 +795,7 @@
         <w:rPr>
           <w:noProof/>
         </w:rPr>
-        <w:instrText xml:space="preserve"> PAGEREF _Toc263676372 \h </w:instrText>
+        <w:instrText xml:space="preserve"> PAGEREF _Toc263692784 \h </w:instrText>
       </w:r>
       <w:r>
         <w:rPr>
@@ -871,7 +871,7 @@
         <w:rPr>
           <w:noProof/>
         </w:rPr>
-        <w:instrText xml:space="preserve"> PAGEREF _Toc263676373 \h </w:instrText>
+        <w:instrText xml:space="preserve"> PAGEREF _Toc263692785 \h </w:instrText>
       </w:r>
       <w:r>
         <w:rPr>
@@ -948,7 +948,7 @@
         <w:rPr>
           <w:noProof/>
         </w:rPr>
-        <w:instrText xml:space="preserve"> PAGEREF _Toc263676374 \h </w:instrText>
+        <w:instrText xml:space="preserve"> PAGEREF _Toc263692786 \h </w:instrText>
       </w:r>
       <w:r>
         <w:rPr>
@@ -1024,7 +1024,7 @@
         <w:rPr>
           <w:noProof/>
         </w:rPr>
-        <w:instrText xml:space="preserve"> PAGEREF _Toc263676375 \h </w:instrText>
+        <w:instrText xml:space="preserve"> PAGEREF _Toc263692787 \h </w:instrText>
       </w:r>
       <w:r>
         <w:rPr>
@@ -1101,7 +1101,7 @@
         <w:rPr>
           <w:noProof/>
         </w:rPr>
-        <w:instrText xml:space="preserve"> PAGEREF _Toc263676376 \h </w:instrText>
+        <w:instrText xml:space="preserve"> PAGEREF _Toc263692788 \h </w:instrText>
       </w:r>
       <w:r>
         <w:rPr>
@@ -1178,7 +1178,7 @@
         <w:rPr>
           <w:noProof/>
         </w:rPr>
-        <w:instrText xml:space="preserve"> PAGEREF _Toc263676377 \h </w:instrText>
+        <w:instrText xml:space="preserve"> PAGEREF _Toc263692789 \h </w:instrText>
       </w:r>
       <w:r>
         <w:rPr>
@@ -1255,7 +1255,7 @@
         <w:rPr>
           <w:noProof/>
         </w:rPr>
-        <w:instrText xml:space="preserve"> PAGEREF _Toc263676378 \h </w:instrText>
+        <w:instrText xml:space="preserve"> PAGEREF _Toc263692790 \h </w:instrText>
       </w:r>
       <w:r>
         <w:rPr>
@@ -1332,7 +1332,7 @@
         <w:rPr>
           <w:noProof/>
         </w:rPr>
-        <w:instrText xml:space="preserve"> PAGEREF _Toc263676379 \h </w:instrText>
+        <w:instrText xml:space="preserve"> PAGEREF _Toc263692791 \h </w:instrText>
       </w:r>
       <w:r>
         <w:rPr>
@@ -1409,7 +1409,7 @@
         <w:rPr>
           <w:noProof/>
         </w:rPr>
-        <w:instrText xml:space="preserve"> PAGEREF _Toc263676380 \h </w:instrText>
+        <w:instrText xml:space="preserve"> PAGEREF _Toc263692792 \h </w:instrText>
       </w:r>
       <w:r>
         <w:rPr>
@@ -1486,7 +1486,7 @@
         <w:rPr>
           <w:noProof/>
         </w:rPr>
-        <w:instrText xml:space="preserve"> PAGEREF _Toc263676381 \h </w:instrText>
+        <w:instrText xml:space="preserve"> PAGEREF _Toc263692793 \h </w:instrText>
       </w:r>
       <w:r>
         <w:rPr>
@@ -1563,7 +1563,7 @@
         <w:rPr>
           <w:noProof/>
         </w:rPr>
-        <w:instrText xml:space="preserve"> PAGEREF _Toc263676382 \h </w:instrText>
+        <w:instrText xml:space="preserve"> PAGEREF _Toc263692794 \h </w:instrText>
       </w:r>
       <w:r>
         <w:rPr>
@@ -1640,7 +1640,7 @@
         <w:rPr>
           <w:noProof/>
         </w:rPr>
-        <w:instrText xml:space="preserve"> PAGEREF _Toc263676383 \h </w:instrText>
+        <w:instrText xml:space="preserve"> PAGEREF _Toc263692795 \h </w:instrText>
       </w:r>
       <w:r>
         <w:rPr>
@@ -1717,7 +1717,7 @@
         <w:rPr>
           <w:noProof/>
         </w:rPr>
-        <w:instrText xml:space="preserve"> PAGEREF _Toc263676384 \h </w:instrText>
+        <w:instrText xml:space="preserve"> PAGEREF _Toc263692796 \h </w:instrText>
       </w:r>
       <w:r>
         <w:rPr>
@@ -1794,7 +1794,7 @@
         <w:rPr>
           <w:noProof/>
         </w:rPr>
-        <w:instrText xml:space="preserve"> PAGEREF _Toc263676385 \h </w:instrText>
+        <w:instrText xml:space="preserve"> PAGEREF _Toc263692797 \h </w:instrText>
       </w:r>
       <w:r>
         <w:rPr>
@@ -1871,7 +1871,7 @@
         <w:rPr>
           <w:noProof/>
         </w:rPr>
-        <w:instrText xml:space="preserve"> PAGEREF _Toc263676386 \h </w:instrText>
+        <w:instrText xml:space="preserve"> PAGEREF _Toc263692798 \h </w:instrText>
       </w:r>
       <w:r>
         <w:rPr>
@@ -1948,7 +1948,7 @@
         <w:rPr>
           <w:noProof/>
         </w:rPr>
-        <w:instrText xml:space="preserve"> PAGEREF _Toc263676387 \h </w:instrText>
+        <w:instrText xml:space="preserve"> PAGEREF _Toc263692799 \h </w:instrText>
       </w:r>
       <w:r>
         <w:rPr>
@@ -2025,7 +2025,7 @@
         <w:rPr>
           <w:noProof/>
         </w:rPr>
-        <w:instrText xml:space="preserve"> PAGEREF _Toc263676388 \h </w:instrText>
+        <w:instrText xml:space="preserve"> PAGEREF _Toc263692800 \h </w:instrText>
       </w:r>
       <w:r>
         <w:rPr>
@@ -2102,7 +2102,7 @@
         <w:rPr>
           <w:noProof/>
         </w:rPr>
-        <w:instrText xml:space="preserve"> PAGEREF _Toc263676389 \h </w:instrText>
+        <w:instrText xml:space="preserve"> PAGEREF _Toc263692801 \h </w:instrText>
       </w:r>
       <w:r>
         <w:rPr>
@@ -2179,7 +2179,7 @@
         <w:rPr>
           <w:noProof/>
         </w:rPr>
-        <w:instrText xml:space="preserve"> PAGEREF _Toc263676390 \h </w:instrText>
+        <w:instrText xml:space="preserve"> PAGEREF _Toc263692802 \h </w:instrText>
       </w:r>
       <w:r>
         <w:rPr>
@@ -2256,7 +2256,7 @@
         <w:rPr>
           <w:noProof/>
         </w:rPr>
-        <w:instrText xml:space="preserve"> PAGEREF _Toc263676391 \h </w:instrText>
+        <w:instrText xml:space="preserve"> PAGEREF _Toc263692803 \h </w:instrText>
       </w:r>
       <w:r>
         <w:rPr>
@@ -2333,7 +2333,7 @@
         <w:rPr>
           <w:noProof/>
         </w:rPr>
-        <w:instrText xml:space="preserve"> PAGEREF _Toc263676392 \h </w:instrText>
+        <w:instrText xml:space="preserve"> PAGEREF _Toc263692804 \h </w:instrText>
       </w:r>
       <w:r>
         <w:rPr>
@@ -2410,7 +2410,7 @@
         <w:rPr>
           <w:noProof/>
         </w:rPr>
-        <w:instrText xml:space="preserve"> PAGEREF _Toc263676393 \h </w:instrText>
+        <w:instrText xml:space="preserve"> PAGEREF _Toc263692805 \h </w:instrText>
       </w:r>
       <w:r>
         <w:rPr>
@@ -2487,7 +2487,7 @@
         <w:rPr>
           <w:noProof/>
         </w:rPr>
-        <w:instrText xml:space="preserve"> PAGEREF _Toc263676394 \h </w:instrText>
+        <w:instrText xml:space="preserve"> PAGEREF _Toc263692806 \h </w:instrText>
       </w:r>
       <w:r>
         <w:rPr>
@@ -2564,7 +2564,7 @@
         <w:rPr>
           <w:noProof/>
         </w:rPr>
-        <w:instrText xml:space="preserve"> PAGEREF _Toc263676395 \h </w:instrText>
+        <w:instrText xml:space="preserve"> PAGEREF _Toc263692807 \h </w:instrText>
       </w:r>
       <w:r>
         <w:rPr>
@@ -2641,7 +2641,7 @@
         <w:rPr>
           <w:noProof/>
         </w:rPr>
-        <w:instrText xml:space="preserve"> PAGEREF _Toc263676396 \h </w:instrText>
+        <w:instrText xml:space="preserve"> PAGEREF _Toc263692808 \h </w:instrText>
       </w:r>
       <w:r>
         <w:rPr>
@@ -2718,7 +2718,7 @@
         <w:rPr>
           <w:noProof/>
         </w:rPr>
-        <w:instrText xml:space="preserve"> PAGEREF _Toc263676397 \h </w:instrText>
+        <w:instrText xml:space="preserve"> PAGEREF _Toc263692809 \h </w:instrText>
       </w:r>
       <w:r>
         <w:rPr>
@@ -2795,7 +2795,7 @@
         <w:rPr>
           <w:noProof/>
         </w:rPr>
-        <w:instrText xml:space="preserve"> PAGEREF _Toc263676398 \h </w:instrText>
+        <w:instrText xml:space="preserve"> PAGEREF _Toc263692810 \h </w:instrText>
       </w:r>
       <w:r>
         <w:rPr>
@@ -2872,7 +2872,7 @@
         <w:rPr>
           <w:noProof/>
         </w:rPr>
-        <w:instrText xml:space="preserve"> PAGEREF _Toc263676399 \h </w:instrText>
+        <w:instrText xml:space="preserve"> PAGEREF _Toc263692811 \h </w:instrText>
       </w:r>
       <w:r>
         <w:rPr>
@@ -2949,7 +2949,7 @@
         <w:rPr>
           <w:noProof/>
         </w:rPr>
-        <w:instrText xml:space="preserve"> PAGEREF _Toc263676400 \h </w:instrText>
+        <w:instrText xml:space="preserve"> PAGEREF _Toc263692812 \h </w:instrText>
       </w:r>
       <w:r>
         <w:rPr>
@@ -3026,7 +3026,7 @@
         <w:rPr>
           <w:noProof/>
         </w:rPr>
-        <w:instrText xml:space="preserve"> PAGEREF _Toc263676401 \h </w:instrText>
+        <w:instrText xml:space="preserve"> PAGEREF _Toc263692813 \h </w:instrText>
       </w:r>
       <w:r>
         <w:rPr>
@@ -3104,7 +3104,7 @@
         <w:rPr>
           <w:noProof/>
         </w:rPr>
-        <w:instrText xml:space="preserve"> PAGEREF _Toc263676402 \h </w:instrText>
+        <w:instrText xml:space="preserve"> PAGEREF _Toc263692814 \h </w:instrText>
       </w:r>
       <w:r>
         <w:rPr>
@@ -3181,7 +3181,7 @@
         <w:rPr>
           <w:noProof/>
         </w:rPr>
-        <w:instrText xml:space="preserve"> PAGEREF _Toc263676403 \h </w:instrText>
+        <w:instrText xml:space="preserve"> PAGEREF _Toc263692815 \h </w:instrText>
       </w:r>
       <w:r>
         <w:rPr>
@@ -3258,7 +3258,7 @@
         <w:rPr>
           <w:noProof/>
         </w:rPr>
-        <w:instrText xml:space="preserve"> PAGEREF _Toc263676404 \h </w:instrText>
+        <w:instrText xml:space="preserve"> PAGEREF _Toc263692816 \h </w:instrText>
       </w:r>
       <w:r>
         <w:rPr>
@@ -3335,7 +3335,7 @@
         <w:rPr>
           <w:noProof/>
         </w:rPr>
-        <w:instrText xml:space="preserve"> PAGEREF _Toc263676405 \h </w:instrText>
+        <w:instrText xml:space="preserve"> PAGEREF _Toc263692817 \h </w:instrText>
       </w:r>
       <w:r>
         <w:rPr>
@@ -3412,7 +3412,7 @@
         <w:rPr>
           <w:noProof/>
         </w:rPr>
-        <w:instrText xml:space="preserve"> PAGEREF _Toc263676406 \h </w:instrText>
+        <w:instrText xml:space="preserve"> PAGEREF _Toc263692818 \h </w:instrText>
       </w:r>
       <w:r>
         <w:rPr>
@@ -3489,7 +3489,7 @@
         <w:rPr>
           <w:noProof/>
         </w:rPr>
-        <w:instrText xml:space="preserve"> PAGEREF _Toc263676407 \h </w:instrText>
+        <w:instrText xml:space="preserve"> PAGEREF _Toc263692819 \h </w:instrText>
       </w:r>
       <w:r>
         <w:rPr>
@@ -3566,7 +3566,7 @@
         <w:rPr>
           <w:noProof/>
         </w:rPr>
-        <w:instrText xml:space="preserve"> PAGEREF _Toc263676408 \h </w:instrText>
+        <w:instrText xml:space="preserve"> PAGEREF _Toc263692820 \h </w:instrText>
       </w:r>
       <w:r>
         <w:rPr>
@@ -3643,7 +3643,7 @@
         <w:rPr>
           <w:noProof/>
         </w:rPr>
-        <w:instrText xml:space="preserve"> PAGEREF _Toc263676409 \h </w:instrText>
+        <w:instrText xml:space="preserve"> PAGEREF _Toc263692821 \h </w:instrText>
       </w:r>
       <w:r>
         <w:rPr>
@@ -3720,7 +3720,7 @@
         <w:rPr>
           <w:noProof/>
         </w:rPr>
-        <w:instrText xml:space="preserve"> PAGEREF _Toc263676410 \h </w:instrText>
+        <w:instrText xml:space="preserve"> PAGEREF _Toc263692822 \h </w:instrText>
       </w:r>
       <w:r>
         <w:rPr>
@@ -3797,7 +3797,7 @@
         <w:rPr>
           <w:noProof/>
         </w:rPr>
-        <w:instrText xml:space="preserve"> PAGEREF _Toc263676411 \h </w:instrText>
+        <w:instrText xml:space="preserve"> PAGEREF _Toc263692823 \h </w:instrText>
       </w:r>
       <w:r>
         <w:rPr>
@@ -3873,7 +3873,7 @@
         <w:rPr>
           <w:noProof/>
         </w:rPr>
-        <w:instrText xml:space="preserve"> PAGEREF _Toc263676412 \h </w:instrText>
+        <w:instrText xml:space="preserve"> PAGEREF _Toc263692824 \h </w:instrText>
       </w:r>
       <w:r>
         <w:rPr>
@@ -3950,7 +3950,7 @@
         <w:rPr>
           <w:noProof/>
         </w:rPr>
-        <w:instrText xml:space="preserve"> PAGEREF _Toc263676413 \h </w:instrText>
+        <w:instrText xml:space="preserve"> PAGEREF _Toc263692825 \h </w:instrText>
       </w:r>
       <w:r>
         <w:rPr>
@@ -4027,7 +4027,7 @@
         <w:rPr>
           <w:noProof/>
         </w:rPr>
-        <w:instrText xml:space="preserve"> PAGEREF _Toc263676414 \h </w:instrText>
+        <w:instrText xml:space="preserve"> PAGEREF _Toc263692826 \h </w:instrText>
       </w:r>
       <w:r>
         <w:rPr>
@@ -4104,7 +4104,7 @@
         <w:rPr>
           <w:noProof/>
         </w:rPr>
-        <w:instrText xml:space="preserve"> PAGEREF _Toc263676415 \h </w:instrText>
+        <w:instrText xml:space="preserve"> PAGEREF _Toc263692827 \h </w:instrText>
       </w:r>
       <w:r>
         <w:rPr>
@@ -4121,7 +4121,7 @@
         <w:rPr>
           <w:noProof/>
         </w:rPr>
-        <w:t>23</w:t>
+        <w:t>24</w:t>
       </w:r>
       <w:r>
         <w:rPr>
@@ -4181,7 +4181,7 @@
         <w:rPr>
           <w:noProof/>
         </w:rPr>
-        <w:instrText xml:space="preserve"> PAGEREF _Toc263676416 \h </w:instrText>
+        <w:instrText xml:space="preserve"> PAGEREF _Toc263692828 \h </w:instrText>
       </w:r>
       <w:r>
         <w:rPr>
@@ -4258,7 +4258,7 @@
         <w:rPr>
           <w:noProof/>
         </w:rPr>
-        <w:instrText xml:space="preserve"> PAGEREF _Toc263676417 \h </w:instrText>
+        <w:instrText xml:space="preserve"> PAGEREF _Toc263692829 \h </w:instrText>
       </w:r>
       <w:r>
         <w:rPr>
@@ -4335,7 +4335,7 @@
         <w:rPr>
           <w:noProof/>
         </w:rPr>
-        <w:instrText xml:space="preserve"> PAGEREF _Toc263676418 \h </w:instrText>
+        <w:instrText xml:space="preserve"> PAGEREF _Toc263692830 \h </w:instrText>
       </w:r>
       <w:r>
         <w:rPr>
@@ -4412,7 +4412,7 @@
         <w:rPr>
           <w:noProof/>
         </w:rPr>
-        <w:instrText xml:space="preserve"> PAGEREF _Toc263676419 \h </w:instrText>
+        <w:instrText xml:space="preserve"> PAGEREF _Toc263692831 \h </w:instrText>
       </w:r>
       <w:r>
         <w:rPr>
@@ -4489,7 +4489,7 @@
         <w:rPr>
           <w:noProof/>
         </w:rPr>
-        <w:instrText xml:space="preserve"> PAGEREF _Toc263676420 \h </w:instrText>
+        <w:instrText xml:space="preserve"> PAGEREF _Toc263692832 \h </w:instrText>
       </w:r>
       <w:r>
         <w:rPr>
@@ -4566,7 +4566,7 @@
         <w:rPr>
           <w:noProof/>
         </w:rPr>
-        <w:instrText xml:space="preserve"> PAGEREF _Toc263676421 \h </w:instrText>
+        <w:instrText xml:space="preserve"> PAGEREF _Toc263692833 \h </w:instrText>
       </w:r>
       <w:r>
         <w:rPr>
@@ -4643,7 +4643,7 @@
         <w:rPr>
           <w:noProof/>
         </w:rPr>
-        <w:instrText xml:space="preserve"> PAGEREF _Toc263676422 \h </w:instrText>
+        <w:instrText xml:space="preserve"> PAGEREF _Toc263692834 \h </w:instrText>
       </w:r>
       <w:r>
         <w:rPr>
@@ -4720,7 +4720,7 @@
         <w:rPr>
           <w:noProof/>
         </w:rPr>
-        <w:instrText xml:space="preserve"> PAGEREF _Toc263676423 \h </w:instrText>
+        <w:instrText xml:space="preserve"> PAGEREF _Toc263692835 \h </w:instrText>
       </w:r>
       <w:r>
         <w:rPr>
@@ -4797,7 +4797,7 @@
         <w:rPr>
           <w:noProof/>
         </w:rPr>
-        <w:instrText xml:space="preserve"> PAGEREF _Toc263676424 \h </w:instrText>
+        <w:instrText xml:space="preserve"> PAGEREF _Toc263692836 \h </w:instrText>
       </w:r>
       <w:r>
         <w:rPr>
@@ -4874,7 +4874,7 @@
         <w:rPr>
           <w:noProof/>
         </w:rPr>
-        <w:instrText xml:space="preserve"> PAGEREF _Toc263676425 \h </w:instrText>
+        <w:instrText xml:space="preserve"> PAGEREF _Toc263692837 \h </w:instrText>
       </w:r>
       <w:r>
         <w:rPr>
@@ -4951,7 +4951,7 @@
         <w:rPr>
           <w:noProof/>
         </w:rPr>
-        <w:instrText xml:space="preserve"> PAGEREF _Toc263676426 \h </w:instrText>
+        <w:instrText xml:space="preserve"> PAGEREF _Toc263692838 \h </w:instrText>
       </w:r>
       <w:r>
         <w:rPr>
@@ -5027,7 +5027,7 @@
         <w:rPr>
           <w:noProof/>
         </w:rPr>
-        <w:instrText xml:space="preserve"> PAGEREF _Toc263676427 \h </w:instrText>
+        <w:instrText xml:space="preserve"> PAGEREF _Toc263692839 \h </w:instrText>
       </w:r>
       <w:r>
         <w:rPr>
@@ -5103,7 +5103,7 @@
         <w:rPr>
           <w:noProof/>
         </w:rPr>
-        <w:instrText xml:space="preserve"> PAGEREF _Toc263676428 \h </w:instrText>
+        <w:instrText xml:space="preserve"> PAGEREF _Toc263692840 \h </w:instrText>
       </w:r>
       <w:r>
         <w:rPr>
@@ -5180,7 +5180,7 @@
         <w:rPr>
           <w:noProof/>
         </w:rPr>
-        <w:instrText xml:space="preserve"> PAGEREF _Toc263676429 \h </w:instrText>
+        <w:instrText xml:space="preserve"> PAGEREF _Toc263692841 \h </w:instrText>
       </w:r>
       <w:r>
         <w:rPr>
@@ -5257,7 +5257,7 @@
         <w:rPr>
           <w:noProof/>
         </w:rPr>
-        <w:instrText xml:space="preserve"> PAGEREF _Toc263676430 \h </w:instrText>
+        <w:instrText xml:space="preserve"> PAGEREF _Toc263692842 \h </w:instrText>
       </w:r>
       <w:r>
         <w:rPr>
@@ -5334,7 +5334,7 @@
         <w:rPr>
           <w:noProof/>
         </w:rPr>
-        <w:instrText xml:space="preserve"> PAGEREF _Toc263676431 \h </w:instrText>
+        <w:instrText xml:space="preserve"> PAGEREF _Toc263692843 \h </w:instrText>
       </w:r>
       <w:r>
         <w:rPr>
@@ -5410,7 +5410,7 @@
         <w:rPr>
           <w:noProof/>
         </w:rPr>
-        <w:instrText xml:space="preserve"> PAGEREF _Toc263676432 \h </w:instrText>
+        <w:instrText xml:space="preserve"> PAGEREF _Toc263692844 \h </w:instrText>
       </w:r>
       <w:r>
         <w:rPr>
@@ -5471,7 +5471,7 @@
         </w:rPr>
       </w:pPr>
       <w:bookmarkStart w:id="6" w:name="_Toc387133233"/>
-      <w:bookmarkStart w:id="7" w:name="_Toc263676372"/>
+      <w:bookmarkStart w:id="7" w:name="_Toc263692784"/>
       <w:r>
         <w:rPr>
           <w:lang w:val="en-GB"/>
@@ -6915,7 +6915,7 @@
           <w:lang w:val="en-GB"/>
         </w:rPr>
       </w:pPr>
-      <w:bookmarkStart w:id="8" w:name="_Toc263676373"/>
+      <w:bookmarkStart w:id="8" w:name="_Toc263692785"/>
       <w:r>
         <w:rPr>
           <w:lang w:val="en-GB"/>
@@ -7303,7 +7303,7 @@
       <w:pPr>
         <w:pStyle w:val="Titolo2"/>
       </w:pPr>
-      <w:bookmarkStart w:id="9" w:name="_Toc263676374"/>
+      <w:bookmarkStart w:id="9" w:name="_Toc263692786"/>
       <w:r>
         <w:t>Makefile</w:t>
       </w:r>
@@ -7639,7 +7639,7 @@
           <w:lang w:val="en-GB"/>
         </w:rPr>
       </w:pPr>
-      <w:bookmarkStart w:id="10" w:name="_Toc263676375"/>
+      <w:bookmarkStart w:id="10" w:name="_Toc263692787"/>
       <w:r>
         <w:rPr>
           <w:lang w:val="en-GB"/>
@@ -7653,7 +7653,7 @@
       <w:pPr>
         <w:pStyle w:val="Titolo2"/>
       </w:pPr>
-      <w:bookmarkStart w:id="11" w:name="_Toc263676376"/>
+      <w:bookmarkStart w:id="11" w:name="_Toc263692788"/>
       <w:r>
         <w:t>Header files</w:t>
       </w:r>
@@ -7674,7 +7674,7 @@
       <w:pPr>
         <w:pStyle w:val="Titolo3"/>
       </w:pPr>
-      <w:bookmarkStart w:id="12" w:name="_Toc263676377"/>
+      <w:bookmarkStart w:id="12" w:name="_Toc263692789"/>
       <w:r>
         <w:t>Stopwatch.h</w:t>
       </w:r>
@@ -7788,7 +7788,7 @@
       <w:pPr>
         <w:pStyle w:val="Titolo3"/>
       </w:pPr>
-      <w:bookmarkStart w:id="13" w:name="_Toc263676378"/>
+      <w:bookmarkStart w:id="13" w:name="_Toc263692790"/>
       <w:r>
         <w:t>Header.h</w:t>
       </w:r>
@@ -7930,7 +7930,7 @@
       <w:pPr>
         <w:pStyle w:val="Titolo3"/>
       </w:pPr>
-      <w:bookmarkStart w:id="14" w:name="_Toc263676379"/>
+      <w:bookmarkStart w:id="14" w:name="_Toc263692791"/>
       <w:r>
         <w:t>Header.h</w:t>
       </w:r>
@@ -8119,7 +8119,7 @@
       <w:pPr>
         <w:pStyle w:val="Titolo3"/>
       </w:pPr>
-      <w:bookmarkStart w:id="15" w:name="_Toc263676380"/>
+      <w:bookmarkStart w:id="15" w:name="_Toc263692792"/>
       <w:r>
         <w:t>InOut.h</w:t>
       </w:r>
@@ -8137,7 +8137,7 @@
       <w:pPr>
         <w:pStyle w:val="Titolo2"/>
       </w:pPr>
-      <w:bookmarkStart w:id="16" w:name="_Toc263676381"/>
+      <w:bookmarkStart w:id="16" w:name="_Toc263692793"/>
       <w:r>
         <w:t>Common Operations</w:t>
       </w:r>
@@ -8179,7 +8179,7 @@
       <w:pPr>
         <w:pStyle w:val="Titolo3"/>
       </w:pPr>
-      <w:bookmarkStart w:id="17" w:name="_Toc263676382"/>
+      <w:bookmarkStart w:id="17" w:name="_Toc263692794"/>
       <w:r>
         <w:t>Launch parameters</w:t>
       </w:r>
@@ -8274,7 +8274,7 @@
       <w:pPr>
         <w:pStyle w:val="Titolo3"/>
       </w:pPr>
-      <w:bookmarkStart w:id="18" w:name="_Toc263676383"/>
+      <w:bookmarkStart w:id="18" w:name="_Toc263692795"/>
       <w:r>
         <w:t>Input / output</w:t>
       </w:r>
@@ -8289,7 +8289,7 @@
       <w:pPr>
         <w:pStyle w:val="Titolo3"/>
       </w:pPr>
-      <w:bookmarkStart w:id="19" w:name="_Toc263676384"/>
+      <w:bookmarkStart w:id="19" w:name="_Toc263692796"/>
       <w:r>
         <w:t>CSV file</w:t>
       </w:r>
@@ -8477,7 +8477,7 @@
       <w:pPr>
         <w:pStyle w:val="Titolo3"/>
       </w:pPr>
-      <w:bookmarkStart w:id="20" w:name="_Toc263676385"/>
+      <w:bookmarkStart w:id="20" w:name="_Toc263692797"/>
       <w:r>
         <w:t>Data Structures</w:t>
       </w:r>
@@ -8497,7 +8497,7 @@
       <w:pPr>
         <w:pStyle w:val="Titolo3"/>
       </w:pPr>
-      <w:bookmarkStart w:id="21" w:name="_Toc263676386"/>
+      <w:bookmarkStart w:id="21" w:name="_Toc263692798"/>
       <w:r>
         <w:t>Free</w:t>
       </w:r>
@@ -8524,7 +8524,7 @@
       <w:pPr>
         <w:pStyle w:val="Titolo2"/>
       </w:pPr>
-      <w:bookmarkStart w:id="22" w:name="_Toc263676387"/>
+      <w:bookmarkStart w:id="22" w:name="_Toc263692799"/>
       <w:r>
         <w:t>Cannon Algorithm</w:t>
       </w:r>
@@ -8537,7 +8537,7 @@
           <w:lang w:bidi="ar-SA"/>
         </w:rPr>
       </w:pPr>
-      <w:bookmarkStart w:id="23" w:name="_Toc263676388"/>
+      <w:bookmarkStart w:id="23" w:name="_Toc263692800"/>
       <w:r>
         <w:rPr>
           <w:lang w:bidi="ar-SA"/>
@@ -8770,7 +8770,7 @@
           <w:lang w:bidi="ar-SA"/>
         </w:rPr>
       </w:pPr>
-      <w:bookmarkStart w:id="24" w:name="_Toc263676389"/>
+      <w:bookmarkStart w:id="24" w:name="_Toc263692801"/>
       <w:r>
         <w:rPr>
           <w:lang w:bidi="ar-SA"/>
@@ -8969,7 +8969,7 @@
           <v:shape id="_x0000_i1025" type="#_x0000_t75" style="width:6in;height:3in" o:ole="">
             <v:imagedata r:id="rId12" o:title=""/>
           </v:shape>
-          <o:OLEObject Type="Embed" ProgID="Photoshop.Image.12" ShapeID="_x0000_i1025" DrawAspect="Content" ObjectID="_1337429680" r:id="rId13">
+          <o:OLEObject Type="Embed" ProgID="Photoshop.Image.12" ShapeID="_x0000_i1025" DrawAspect="Content" ObjectID="_1337435212" r:id="rId13">
             <o:FieldCodes>\s</o:FieldCodes>
           </o:OLEObject>
         </w:object>
@@ -8982,7 +8982,7 @@
           <w:lang w:bidi="ar-SA"/>
         </w:rPr>
       </w:pPr>
-      <w:bookmarkStart w:id="25" w:name="_Toc263676390"/>
+      <w:bookmarkStart w:id="25" w:name="_Toc263692802"/>
       <w:r>
         <w:rPr>
           <w:lang w:bidi="ar-SA"/>
@@ -9075,7 +9075,7 @@
           <w:lang w:bidi="ar-SA"/>
         </w:rPr>
       </w:pPr>
-      <w:bookmarkStart w:id="26" w:name="_Toc263676391"/>
+      <w:bookmarkStart w:id="26" w:name="_Toc263692803"/>
       <w:r>
         <w:rPr>
           <w:lang w:bidi="ar-SA"/>
@@ -9450,7 +9450,7 @@
           <v:shape id="_x0000_i1026" type="#_x0000_t75" style="width:6in;height:270.2pt" o:ole="">
             <v:imagedata r:id="rId14" o:title=""/>
           </v:shape>
-          <o:OLEObject Type="Embed" ProgID="Photoshop.Image.12" ShapeID="_x0000_i1026" DrawAspect="Content" ObjectID="_1337429681" r:id="rId15">
+          <o:OLEObject Type="Embed" ProgID="Photoshop.Image.12" ShapeID="_x0000_i1026" DrawAspect="Content" ObjectID="_1337435213" r:id="rId15">
             <o:FieldCodes>\s</o:FieldCodes>
           </o:OLEObject>
         </w:object>
@@ -9718,7 +9718,7 @@
           <w:lang w:bidi="ar-SA"/>
         </w:rPr>
       </w:pPr>
-      <w:bookmarkStart w:id="27" w:name="_Toc263676392"/>
+      <w:bookmarkStart w:id="27" w:name="_Toc263692804"/>
       <w:r>
         <w:rPr>
           <w:lang w:bidi="ar-SA"/>
@@ -9772,7 +9772,7 @@
       <w:pPr>
         <w:pStyle w:val="Titolo3"/>
       </w:pPr>
-      <w:bookmarkStart w:id="28" w:name="_Toc263676393"/>
+      <w:bookmarkStart w:id="28" w:name="_Toc263692805"/>
       <w:r>
         <w:t>Result matrix computation</w:t>
       </w:r>
@@ -9870,7 +9870,7 @@
       <w:pPr>
         <w:pStyle w:val="Titolo2"/>
       </w:pPr>
-      <w:bookmarkStart w:id="29" w:name="_Toc263676394"/>
+      <w:bookmarkStart w:id="29" w:name="_Toc263692806"/>
       <w:r>
         <w:t>Processor Farm</w:t>
       </w:r>
@@ -9885,7 +9885,7 @@
           <v:shape id="_x0000_i1027" type="#_x0000_t75" style="width:209.55pt;height:96.25pt" o:ole="">
             <v:imagedata r:id="rId16" o:title=""/>
           </v:shape>
-          <o:OLEObject Type="Embed" ProgID="Visio.Drawing.11" ShapeID="_x0000_i1027" DrawAspect="Content" ObjectID="_1337429682" r:id="rId17"/>
+          <o:OLEObject Type="Embed" ProgID="Visio.Drawing.11" ShapeID="_x0000_i1027" DrawAspect="Content" ObjectID="_1337435214" r:id="rId17"/>
         </w:object>
       </w:r>
     </w:p>
@@ -9896,7 +9896,7 @@
           <w:lang w:bidi="ar-SA"/>
         </w:rPr>
       </w:pPr>
-      <w:bookmarkStart w:id="30" w:name="_Toc263676395"/>
+      <w:bookmarkStart w:id="30" w:name="_Toc263692807"/>
       <w:r>
         <w:rPr>
           <w:lang w:bidi="ar-SA"/>
@@ -10009,7 +10009,7 @@
           <w:lang w:bidi="ar-SA"/>
         </w:rPr>
       </w:pPr>
-      <w:bookmarkStart w:id="31" w:name="_Toc263676396"/>
+      <w:bookmarkStart w:id="31" w:name="_Toc263692808"/>
       <w:r>
         <w:rPr>
           <w:lang w:bidi="ar-SA"/>
@@ -10183,7 +10183,7 @@
           <w:lang w:bidi="ar-SA"/>
         </w:rPr>
       </w:pPr>
-      <w:bookmarkStart w:id="32" w:name="_Toc263676397"/>
+      <w:bookmarkStart w:id="32" w:name="_Toc263692809"/>
       <w:r>
         <w:rPr>
           <w:lang w:bidi="ar-SA"/>
@@ -10234,7 +10234,7 @@
           <v:shape id="_x0000_i1028" type="#_x0000_t75" style="width:258.9pt;height:75.25pt" o:ole="">
             <v:imagedata r:id="rId18" o:title=""/>
           </v:shape>
-          <o:OLEObject Type="Embed" ProgID="Visio.Drawing.11" ShapeID="_x0000_i1028" DrawAspect="Content" ObjectID="_1337429683" r:id="rId19"/>
+          <o:OLEObject Type="Embed" ProgID="Visio.Drawing.11" ShapeID="_x0000_i1028" DrawAspect="Content" ObjectID="_1337435215" r:id="rId19"/>
         </w:object>
       </w:r>
     </w:p>
@@ -10686,7 +10686,7 @@
       <w:pPr>
         <w:pStyle w:val="Titolo3"/>
       </w:pPr>
-      <w:bookmarkStart w:id="33" w:name="_Toc263676398"/>
+      <w:bookmarkStart w:id="33" w:name="_Toc263692810"/>
       <w:r>
         <w:t>Communication of consecutive A rows and r</w:t>
       </w:r>
@@ -10996,7 +10996,7 @@
       <w:pPr>
         <w:pStyle w:val="Titolo2"/>
       </w:pPr>
-      <w:bookmarkStart w:id="34" w:name="_Toc263676399"/>
+      <w:bookmarkStart w:id="34" w:name="_Toc263692811"/>
       <w:r>
         <w:t>Matrix Matrix multiplication</w:t>
       </w:r>
@@ -11034,7 +11034,7 @@
           <w:lang w:bidi="ar-SA"/>
         </w:rPr>
       </w:pPr>
-      <w:bookmarkStart w:id="35" w:name="_Toc263676400"/>
+      <w:bookmarkStart w:id="35" w:name="_Toc263692812"/>
       <w:r>
         <w:rPr>
           <w:lang w:bidi="ar-SA"/>
@@ -11142,7 +11142,7 @@
           <w:lang w:bidi="ar-SA"/>
         </w:rPr>
       </w:pPr>
-      <w:bookmarkStart w:id="36" w:name="_Toc263676401"/>
+      <w:bookmarkStart w:id="36" w:name="_Toc263692813"/>
       <w:r>
         <w:rPr>
           <w:lang w:bidi="ar-SA"/>
@@ -11344,7 +11344,7 @@
           <w:lang w:bidi="ar-SA"/>
         </w:rPr>
       </w:pPr>
-      <w:bookmarkStart w:id="37" w:name="_Toc263676402"/>
+      <w:bookmarkStart w:id="37" w:name="_Toc263692814"/>
       <w:r>
         <w:rPr>
           <w:lang w:bidi="ar-SA"/>
@@ -11544,7 +11544,7 @@
           <v:shape id="_x0000_i1029" type="#_x0000_t75" style="width:230.55pt;height:75.25pt" o:ole="">
             <v:imagedata r:id="rId20" o:title=""/>
           </v:shape>
-          <o:OLEObject Type="Embed" ProgID="Visio.Drawing.11" ShapeID="_x0000_i1029" DrawAspect="Content" ObjectID="_1337429684" r:id="rId21"/>
+          <o:OLEObject Type="Embed" ProgID="Visio.Drawing.11" ShapeID="_x0000_i1029" DrawAspect="Content" ObjectID="_1337435216" r:id="rId21"/>
         </w:object>
       </w:r>
     </w:p>
@@ -11768,7 +11768,7 @@
           <w:lang w:bidi="ar-SA"/>
         </w:rPr>
       </w:pPr>
-      <w:bookmarkStart w:id="38" w:name="_Toc263676403"/>
+      <w:bookmarkStart w:id="38" w:name="_Toc263692815"/>
       <w:r>
         <w:rPr>
           <w:lang w:bidi="ar-SA"/>
@@ -11824,7 +11824,7 @@
           <w:lang w:bidi="ar-SA"/>
         </w:rPr>
       </w:pPr>
-      <w:bookmarkStart w:id="39" w:name="_Toc263676404"/>
+      <w:bookmarkStart w:id="39" w:name="_Toc263692816"/>
       <w:r>
         <w:rPr>
           <w:lang w:bidi="ar-SA"/>
@@ -11929,7 +11929,7 @@
       <w:pPr>
         <w:pStyle w:val="Titolo2"/>
       </w:pPr>
-      <w:bookmarkStart w:id="40" w:name="_Toc263676405"/>
+      <w:bookmarkStart w:id="40" w:name="_Toc263692817"/>
       <w:r>
         <w:t>Matrix Matrix Fast multiplication</w:t>
       </w:r>
@@ -11967,7 +11967,7 @@
           <w:lang w:bidi="ar-SA"/>
         </w:rPr>
       </w:pPr>
-      <w:bookmarkStart w:id="41" w:name="_Toc263676406"/>
+      <w:bookmarkStart w:id="41" w:name="_Toc263692818"/>
       <w:r>
         <w:rPr>
           <w:lang w:bidi="ar-SA"/>
@@ -12259,7 +12259,7 @@
           <w:lang w:bidi="ar-SA"/>
         </w:rPr>
       </w:pPr>
-      <w:bookmarkStart w:id="42" w:name="_Toc263676407"/>
+      <w:bookmarkStart w:id="42" w:name="_Toc263692819"/>
       <w:r>
         <w:rPr>
           <w:lang w:bidi="ar-SA"/>
@@ -12533,7 +12533,7 @@
           <w:lang w:bidi="ar-SA"/>
         </w:rPr>
       </w:pPr>
-      <w:bookmarkStart w:id="43" w:name="_Toc263676408"/>
+      <w:bookmarkStart w:id="43" w:name="_Toc263692820"/>
       <w:r>
         <w:rPr>
           <w:lang w:bidi="ar-SA"/>
@@ -12590,7 +12590,7 @@
           <w:lang w:bidi="ar-SA"/>
         </w:rPr>
       </w:pPr>
-      <w:bookmarkStart w:id="44" w:name="_Toc263676409"/>
+      <w:bookmarkStart w:id="44" w:name="_Toc263692821"/>
       <w:r>
         <w:rPr>
           <w:lang w:bidi="ar-SA"/>
@@ -12909,7 +12909,7 @@
       <w:pPr>
         <w:pStyle w:val="Titolo2"/>
       </w:pPr>
-      <w:bookmarkStart w:id="45" w:name="_Toc263676410"/>
+      <w:bookmarkStart w:id="45" w:name="_Toc263692822"/>
       <w:r>
         <w:t xml:space="preserve">Support applications: </w:t>
       </w:r>
@@ -13136,7 +13136,7 @@
       <w:pPr>
         <w:pStyle w:val="Titolo2"/>
       </w:pPr>
-      <w:bookmarkStart w:id="46" w:name="_Toc263676411"/>
+      <w:bookmarkStart w:id="46" w:name="_Toc263692823"/>
       <w:r>
         <w:t>Support applications: Matrix Creator</w:t>
       </w:r>
@@ -13234,7 +13234,7 @@
           <w:lang w:val="en-GB"/>
         </w:rPr>
       </w:pPr>
-      <w:bookmarkStart w:id="47" w:name="_Toc263676412"/>
+      <w:bookmarkStart w:id="47" w:name="_Toc263692824"/>
       <w:r>
         <w:rPr>
           <w:lang w:val="en-GB"/>
@@ -13248,7 +13248,7 @@
       <w:pPr>
         <w:pStyle w:val="Titolo2"/>
       </w:pPr>
-      <w:bookmarkStart w:id="48" w:name="_Toc263676413"/>
+      <w:bookmarkStart w:id="48" w:name="_Toc263692825"/>
       <w:r>
         <w:t xml:space="preserve">Testing </w:t>
       </w:r>
@@ -13364,7 +13364,7 @@
       <w:pPr>
         <w:pStyle w:val="Titolo3"/>
       </w:pPr>
-      <w:bookmarkStart w:id="49" w:name="_Toc263676414"/>
+      <w:bookmarkStart w:id="49" w:name="_Toc263692826"/>
       <w:r>
         <w:t>HPC Cluster</w:t>
       </w:r>
@@ -13475,7 +13475,6 @@
           <w:szCs w:val="24"/>
         </w:rPr>
       </w:pPr>
-      <w:bookmarkStart w:id="50" w:name="_Toc263676415"/>
       <w:r>
         <w:br w:type="page"/>
       </w:r>
@@ -13484,6 +13483,7 @@
       <w:pPr>
         <w:pStyle w:val="Titolo2"/>
       </w:pPr>
+      <w:bookmarkStart w:id="50" w:name="_Toc263692827"/>
       <w:r>
         <w:lastRenderedPageBreak/>
         <w:t>Testing Environment Configuration</w:t>
@@ -13608,7 +13608,7 @@
       <w:pPr>
         <w:pStyle w:val="Titolo3"/>
       </w:pPr>
-      <w:bookmarkStart w:id="51" w:name="_Toc263676416"/>
+      <w:bookmarkStart w:id="51" w:name="_Toc263692828"/>
       <w:r>
         <w:t>Testing implementation: python launcher</w:t>
       </w:r>
@@ -14249,7 +14249,7 @@
       <w:pPr>
         <w:pStyle w:val="Titolo2"/>
       </w:pPr>
-      <w:bookmarkStart w:id="52" w:name="_Toc263676417"/>
+      <w:bookmarkStart w:id="52" w:name="_Toc263692829"/>
       <w:r>
         <w:t>Algorithms times</w:t>
       </w:r>
@@ -14259,7 +14259,7 @@
       <w:pPr>
         <w:pStyle w:val="Titolo3"/>
       </w:pPr>
-      <w:bookmarkStart w:id="53" w:name="_Toc263676418"/>
+      <w:bookmarkStart w:id="53" w:name="_Toc263692830"/>
       <w:r>
         <w:t>Heavy function</w:t>
       </w:r>
@@ -14561,7 +14561,7 @@
       <w:pPr>
         <w:pStyle w:val="Titolo3"/>
       </w:pPr>
-      <w:bookmarkStart w:id="54" w:name="_Toc263676419"/>
+      <w:bookmarkStart w:id="54" w:name="_Toc263692831"/>
       <w:r>
         <w:t>No-Input/Output Vs Input/Output</w:t>
       </w:r>
@@ -14762,8 +14762,6 @@
       <w:r>
         <w:t xml:space="preserve">by </w:t>
       </w:r>
-      <w:bookmarkStart w:id="55" w:name="_GoBack"/>
-      <w:bookmarkEnd w:id="55"/>
       <w:r>
         <w:rPr>
           <w:rStyle w:val="hps"/>
@@ -15021,11 +15019,11 @@
       <w:pPr>
         <w:pStyle w:val="Titolo3"/>
       </w:pPr>
-      <w:bookmarkStart w:id="56" w:name="_Toc263676420"/>
+      <w:bookmarkStart w:id="55" w:name="_Toc263692832"/>
       <w:r>
         <w:t>No-Optimization Vs Optimization</w:t>
       </w:r>
-      <w:bookmarkEnd w:id="56"/>
+      <w:bookmarkEnd w:id="55"/>
     </w:p>
     <w:p>
       <w:pPr>
@@ -15272,33 +15270,21 @@
           <w:rStyle w:val="hps"/>
           <w:lang w:val="en"/>
         </w:rPr>
-        <w:t>the code without</w:t>
-      </w:r>
-      <w:r>
-        <w:rPr>
-          <w:lang w:val="en"/>
-        </w:rPr>
-        <w:t xml:space="preserve"> </w:t>
-      </w:r>
-      <w:r>
-        <w:rPr>
-          <w:rStyle w:val="hps"/>
-          <w:lang w:val="en"/>
-        </w:rPr>
-        <w:t>optimizations</w:t>
-      </w:r>
-      <w:r>
-        <w:rPr>
-          <w:lang w:val="en"/>
-        </w:rPr>
-        <w:t xml:space="preserve"> </w:t>
-      </w:r>
-      <w:r>
-        <w:rPr>
-          <w:rStyle w:val="hps"/>
-          <w:lang w:val="en"/>
-        </w:rPr>
-        <w:t>and</w:t>
+        <w:t xml:space="preserve">the code </w:t>
+      </w:r>
+      <w:r>
+        <w:rPr>
+          <w:rStyle w:val="hps"/>
+          <w:lang w:val="en"/>
+        </w:rPr>
+        <w:t xml:space="preserve">with and </w:t>
+      </w:r>
+      <w:r>
+        <w:rPr>
+          <w:rStyle w:val="hps"/>
+          <w:lang w:val="en"/>
+        </w:rPr>
+        <w:t>without</w:t>
       </w:r>
       <w:r>
         <w:rPr>
@@ -15380,23 +15366,16 @@
       </w:r>
       <w:r>
         <w:rPr>
-          <w:rStyle w:val="hps"/>
-          <w:lang w:val="en"/>
-        </w:rPr>
-        <w:t>compile</w:t>
-      </w:r>
-      <w:r>
-        <w:rPr>
-          <w:lang w:val="en"/>
-        </w:rPr>
-        <w:t xml:space="preserve"> </w:t>
-      </w:r>
-      <w:r>
-        <w:rPr>
-          <w:rStyle w:val="hps"/>
-          <w:lang w:val="en"/>
-        </w:rPr>
-        <w:t>with optimizations</w:t>
+          <w:lang w:val="en"/>
+        </w:rPr>
+        <w:t xml:space="preserve">the </w:t>
+      </w:r>
+      <w:r>
+        <w:rPr>
+          <w:rStyle w:val="hps"/>
+          <w:lang w:val="en"/>
+        </w:rPr>
+        <w:t>optimized version is</w:t>
       </w:r>
       <w:r>
         <w:rPr>
@@ -15578,11 +15557,11 @@
       <w:pPr>
         <w:pStyle w:val="Titolo3"/>
       </w:pPr>
-      <w:bookmarkStart w:id="57" w:name="_Toc263676421"/>
+      <w:bookmarkStart w:id="56" w:name="_Toc263692833"/>
       <w:r>
         <w:t>Number of process Vs Time</w:t>
       </w:r>
-      <w:bookmarkEnd w:id="57"/>
+      <w:bookmarkEnd w:id="56"/>
     </w:p>
     <w:p>
       <w:pPr>
@@ -15845,7 +15824,7 @@
         <w:rPr>
           <w:rStyle w:val="hps"/>
         </w:rPr>
-        <w:t>perform</w:t>
+        <w:t>send</w:t>
       </w:r>
       <w:r>
         <w:t xml:space="preserve"> </w:t>
@@ -15866,7 +15845,16 @@
         <w:t>processes</w:t>
       </w:r>
       <w:r>
-        <w:t xml:space="preserve">; </w:t>
+        <w:rPr>
+          <w:rStyle w:val="hps"/>
+        </w:rPr>
+        <w:t xml:space="preserve"> increase</w:t>
+      </w:r>
+      <w:r>
+        <w:t>.</w:t>
+      </w:r>
+      <w:r>
+        <w:t xml:space="preserve"> </w:t>
       </w:r>
       <w:r>
         <w:rPr>
@@ -15881,7 +15869,19 @@
         <w:rPr>
           <w:rStyle w:val="hps"/>
         </w:rPr>
-        <w:t>is most noticeable</w:t>
+        <w:t>is most</w:t>
+      </w:r>
+      <w:r>
+        <w:rPr>
+          <w:rStyle w:val="hps"/>
+        </w:rPr>
+        <w:t>ly</w:t>
+      </w:r>
+      <w:r>
+        <w:rPr>
+          <w:rStyle w:val="hps"/>
+        </w:rPr>
+        <w:t xml:space="preserve"> noticeable</w:t>
       </w:r>
       <w:r>
         <w:t xml:space="preserve"> </w:t>
@@ -15980,7 +15980,13 @@
         <w:rPr>
           <w:rStyle w:val="hps"/>
         </w:rPr>
-        <w:t>resulting in</w:t>
+        <w:t>results</w:t>
+      </w:r>
+      <w:r>
+        <w:rPr>
+          <w:rStyle w:val="hps"/>
+        </w:rPr>
+        <w:t xml:space="preserve"> in</w:t>
       </w:r>
       <w:r>
         <w:t xml:space="preserve"> </w:t>
@@ -16055,7 +16061,16 @@
         <w:t>load</w:t>
       </w:r>
       <w:r>
-        <w:t xml:space="preserve">, in fact, </w:t>
+        <w:t>.</w:t>
+      </w:r>
+      <w:r>
+        <w:t xml:space="preserve"> </w:t>
+      </w:r>
+      <w:r>
+        <w:t>I</w:t>
+      </w:r>
+      <w:r>
+        <w:t xml:space="preserve">n fact, </w:t>
       </w:r>
       <w:r>
         <w:rPr>
@@ -16285,10 +16300,19 @@
         <w:t xml:space="preserve"> </w:t>
       </w:r>
       <w:r>
-        <w:rPr>
-          <w:rStyle w:val="hps"/>
-        </w:rPr>
-        <w:t>due to the increase</w:t>
+        <w:t>(</w:t>
+      </w:r>
+      <w:r>
+        <w:rPr>
+          <w:rStyle w:val="hps"/>
+        </w:rPr>
+        <w:t xml:space="preserve">due to the </w:t>
+      </w:r>
+      <w:r>
+        <w:rPr>
+          <w:rStyle w:val="hps"/>
+        </w:rPr>
+        <w:t>increment</w:t>
       </w:r>
       <w:r>
         <w:t xml:space="preserve"> </w:t>
@@ -16309,6 +16333,12 @@
         <w:t>size of the matrix</w:t>
       </w:r>
       <w:r>
+        <w:rPr>
+          <w:rStyle w:val="hps"/>
+        </w:rPr>
+        <w:t>)</w:t>
+      </w:r>
+      <w:r>
         <w:t xml:space="preserve">, </w:t>
       </w:r>
       <w:r>
@@ -16342,7 +16372,19 @@
         <w:rPr>
           <w:rStyle w:val="hps"/>
         </w:rPr>
-        <w:t>of processes.</w:t>
+        <w:t>of processes</w:t>
+      </w:r>
+      <w:r>
+        <w:rPr>
+          <w:rStyle w:val="hps"/>
+        </w:rPr>
+        <w:t xml:space="preserve"> increases</w:t>
+      </w:r>
+      <w:r>
+        <w:rPr>
+          <w:rStyle w:val="hps"/>
+        </w:rPr>
+        <w:t>.</w:t>
       </w:r>
     </w:p>
     <w:p>
@@ -16364,7 +16406,19 @@
         <w:rPr>
           <w:rStyle w:val="hps"/>
         </w:rPr>
-        <w:t>is due to the</w:t>
+        <w:t xml:space="preserve">is due </w:t>
+      </w:r>
+      <w:r>
+        <w:rPr>
+          <w:rStyle w:val="hps"/>
+        </w:rPr>
+        <w:t>to</w:t>
+      </w:r>
+      <w:r>
+        <w:rPr>
+          <w:rStyle w:val="hps"/>
+        </w:rPr>
+        <w:t xml:space="preserve"> the</w:t>
       </w:r>
       <w:r>
         <w:t xml:space="preserve"> </w:t>
@@ -16382,7 +16436,19 @@
         <w:rPr>
           <w:rStyle w:val="hps"/>
         </w:rPr>
-        <w:t>data processed by</w:t>
+        <w:t xml:space="preserve">data </w:t>
+      </w:r>
+      <w:r>
+        <w:rPr>
+          <w:rStyle w:val="hps"/>
+        </w:rPr>
+        <w:t xml:space="preserve">to be </w:t>
+      </w:r>
+      <w:r>
+        <w:rPr>
+          <w:rStyle w:val="hps"/>
+        </w:rPr>
+        <w:t>processed by</w:t>
       </w:r>
       <w:r>
         <w:t xml:space="preserve"> </w:t>
@@ -16394,13 +16460,25 @@
         <w:t>each process</w:t>
       </w:r>
       <w:r>
-        <w:t xml:space="preserve"> </w:t>
-      </w:r>
-      <w:r>
-        <w:rPr>
-          <w:rStyle w:val="hps"/>
-        </w:rPr>
-        <w:t>as they are</w:t>
+        <w:rPr>
+          <w:rStyle w:val="hps"/>
+        </w:rPr>
+        <w:t>,</w:t>
+      </w:r>
+      <w:r>
+        <w:t xml:space="preserve"> </w:t>
+      </w:r>
+      <w:r>
+        <w:rPr>
+          <w:rStyle w:val="hps"/>
+        </w:rPr>
+        <w:t>a</w:t>
+      </w:r>
+      <w:r>
+        <w:rPr>
+          <w:rStyle w:val="hps"/>
+        </w:rPr>
+        <w:t>s they are</w:t>
       </w:r>
       <w:r>
         <w:t xml:space="preserve"> </w:t>
@@ -16426,7 +16504,49 @@
         <w:rPr>
           <w:rStyle w:val="hps"/>
         </w:rPr>
-        <w:t>The</w:t>
+        <w:t>As</w:t>
+      </w:r>
+      <w:r>
+        <w:t xml:space="preserve"> </w:t>
+      </w:r>
+      <w:r>
+        <w:t xml:space="preserve">for the </w:t>
+      </w:r>
+      <w:r>
+        <w:rPr>
+          <w:rStyle w:val="hps"/>
+        </w:rPr>
+        <w:t>Processor</w:t>
+      </w:r>
+      <w:r>
+        <w:t xml:space="preserve"> </w:t>
+      </w:r>
+      <w:r>
+        <w:rPr>
+          <w:rStyle w:val="hps"/>
+        </w:rPr>
+        <w:t>Farm</w:t>
+      </w:r>
+      <w:r>
+        <w:rPr>
+          <w:rStyle w:val="hps"/>
+        </w:rPr>
+        <w:t xml:space="preserve"> algorithm,</w:t>
+      </w:r>
+      <w:r>
+        <w:t xml:space="preserve"> </w:t>
+      </w:r>
+      <w:r>
+        <w:rPr>
+          <w:rStyle w:val="hps"/>
+        </w:rPr>
+        <w:t>t</w:t>
+      </w:r>
+      <w:r>
+        <w:rPr>
+          <w:rStyle w:val="hps"/>
+        </w:rPr>
+        <w:t>he</w:t>
       </w:r>
       <w:r>
         <w:t xml:space="preserve"> </w:t>
@@ -16438,6 +16558,75 @@
         <w:t>greater improvement</w:t>
       </w:r>
       <w:r>
+        <w:rPr>
+          <w:rStyle w:val="hps"/>
+        </w:rPr>
+        <w:t xml:space="preserve"> </w:t>
+      </w:r>
+      <w:r>
+        <w:rPr>
+          <w:rStyle w:val="hps"/>
+        </w:rPr>
+        <w:t>can be justified</w:t>
+      </w:r>
+      <w:r>
+        <w:t xml:space="preserve"> </w:t>
+      </w:r>
+      <w:r>
+        <w:t xml:space="preserve">thanks to </w:t>
+      </w:r>
+      <w:r>
+        <w:rPr>
+          <w:rStyle w:val="hps"/>
+        </w:rPr>
+        <w:t>the greater number</w:t>
+      </w:r>
+      <w:r>
+        <w:t xml:space="preserve"> </w:t>
+      </w:r>
+      <w:r>
+        <w:rPr>
+          <w:rStyle w:val="hps"/>
+        </w:rPr>
+        <w:t>of rows that</w:t>
+      </w:r>
+      <w:r>
+        <w:t xml:space="preserve"> </w:t>
+      </w:r>
+      <w:r>
+        <w:rPr>
+          <w:rStyle w:val="hps"/>
+        </w:rPr>
+        <w:t>are processed</w:t>
+      </w:r>
+      <w:r>
+        <w:t xml:space="preserve"> </w:t>
+      </w:r>
+      <w:r>
+        <w:rPr>
+          <w:rStyle w:val="hps"/>
+        </w:rPr>
+        <w:t>in parallel</w:t>
+      </w:r>
+      <w:r>
+        <w:t>.</w:t>
+      </w:r>
+      <w:r>
+        <w:t xml:space="preserve"> </w:t>
+      </w:r>
+      <w:r>
+        <w:rPr>
+          <w:rStyle w:val="hps"/>
+        </w:rPr>
+        <w:t>Anyway, t</w:t>
+      </w:r>
+      <w:r>
+        <w:rPr>
+          <w:rStyle w:val="hps"/>
+        </w:rPr>
+        <w:t>he</w:t>
+      </w:r>
+      <w:r>
         <w:t xml:space="preserve"> </w:t>
       </w:r>
       <w:r>
@@ -16462,81 +16651,7 @@
         <w:rPr>
           <w:rStyle w:val="hps"/>
         </w:rPr>
-        <w:t>can be justified</w:t>
-      </w:r>
-      <w:r>
-        <w:t xml:space="preserve"> </w:t>
-      </w:r>
-      <w:r>
-        <w:rPr>
-          <w:rStyle w:val="hps"/>
-        </w:rPr>
-        <w:t>by the greater number</w:t>
-      </w:r>
-      <w:r>
-        <w:t xml:space="preserve"> </w:t>
-      </w:r>
-      <w:r>
-        <w:rPr>
-          <w:rStyle w:val="hps"/>
-        </w:rPr>
-        <w:t>of rows that</w:t>
-      </w:r>
-      <w:r>
-        <w:t xml:space="preserve"> </w:t>
-      </w:r>
-      <w:r>
-        <w:rPr>
-          <w:rStyle w:val="hps"/>
-        </w:rPr>
-        <w:t>are processed</w:t>
-      </w:r>
-      <w:r>
-        <w:t xml:space="preserve"> </w:t>
-      </w:r>
-      <w:r>
-        <w:rPr>
-          <w:rStyle w:val="hps"/>
-        </w:rPr>
-        <w:t>in parallel</w:t>
-      </w:r>
-      <w:r>
-        <w:t>.</w:t>
-      </w:r>
-    </w:p>
-    <w:p>
-      <w:r>
-        <w:rPr>
-          <w:rStyle w:val="hps"/>
-        </w:rPr>
-        <w:t>The</w:t>
-      </w:r>
-      <w:r>
-        <w:t xml:space="preserve"> </w:t>
-      </w:r>
-      <w:r>
-        <w:rPr>
-          <w:rStyle w:val="hps"/>
-        </w:rPr>
-        <w:t>Processor</w:t>
-      </w:r>
-      <w:r>
-        <w:t xml:space="preserve"> </w:t>
-      </w:r>
-      <w:r>
-        <w:rPr>
-          <w:rStyle w:val="hps"/>
-        </w:rPr>
-        <w:t>Farm</w:t>
-      </w:r>
-      <w:r>
-        <w:t xml:space="preserve"> </w:t>
-      </w:r>
-      <w:r>
-        <w:rPr>
-          <w:rStyle w:val="hps"/>
-        </w:rPr>
-        <w:t>still cannot</w:t>
+        <w:t>cannot</w:t>
       </w:r>
       <w:r>
         <w:t xml:space="preserve"> </w:t>
@@ -16796,11 +16911,11 @@
       <w:pPr>
         <w:pStyle w:val="Titolo3"/>
       </w:pPr>
-      <w:bookmarkStart w:id="58" w:name="_Toc263676422"/>
+      <w:bookmarkStart w:id="57" w:name="_Toc263692834"/>
       <w:r>
         <w:t>Matrix dimension Vs Time</w:t>
       </w:r>
-      <w:bookmarkEnd w:id="58"/>
+      <w:bookmarkEnd w:id="57"/>
     </w:p>
     <w:p>
       <w:pPr>
@@ -16837,26 +16952,43 @@
           <w:rStyle w:val="hps"/>
         </w:rPr>
         <w:lastRenderedPageBreak/>
-        <w:t>With 4 processes and with a function of load off, as the size of the array the execution time of the four algorithms increases.</w:t>
-      </w:r>
-    </w:p>
-    <w:p>
-      <w:pPr>
-        <w:rPr>
-          <w:rStyle w:val="hps"/>
-        </w:rPr>
-      </w:pPr>
-      <w:r>
-        <w:rPr>
-          <w:rStyle w:val="hps"/>
-        </w:rPr>
-        <w:t>This increase is due to the size of the sub-blocks sent, in the algorithms Matrix Matrix, MM-fast and Cannon in the Processor Farm is increased while the size of data sent (since the size of the rows is greater), and the number of communications nece</w:t>
-      </w:r>
-      <w:r>
-        <w:rPr>
-          <w:rStyle w:val="hps"/>
-        </w:rPr>
-        <w:t>ssary (increase number of rows)</w:t>
+        <w:t>With 4 process</w:t>
+      </w:r>
+      <w:r>
+        <w:rPr>
+          <w:rStyle w:val="hps"/>
+        </w:rPr>
+        <w:t>es and with the load</w:t>
+      </w:r>
+      <w:r>
+        <w:rPr>
+          <w:rStyle w:val="hps"/>
+        </w:rPr>
+        <w:t xml:space="preserve"> function </w:t>
+      </w:r>
+      <w:r>
+        <w:rPr>
+          <w:rStyle w:val="hps"/>
+        </w:rPr>
+        <w:t>turned</w:t>
+      </w:r>
+      <w:r>
+        <w:rPr>
+          <w:rStyle w:val="hps"/>
+        </w:rPr>
+        <w:t xml:space="preserve"> off, the execution time of the four algorithms increases</w:t>
+      </w:r>
+      <w:r>
+        <w:rPr>
+          <w:rStyle w:val="hps"/>
+        </w:rPr>
+        <w:t xml:space="preserve"> with the </w:t>
+      </w:r>
+      <w:r>
+        <w:rPr>
+          <w:rStyle w:val="hps"/>
+        </w:rPr>
+        <w:t>size of the array</w:t>
       </w:r>
       <w:r>
         <w:rPr>
@@ -16875,33 +17007,238 @@
         <w:rPr>
           <w:rStyle w:val="hps"/>
         </w:rPr>
-        <w:t xml:space="preserve">In Farm Processor performance is worse due to the high number of communications executed. </w:t>
-      </w:r>
-    </w:p>
-    <w:p>
-      <w:pPr>
-        <w:rPr>
-          <w:rStyle w:val="hps"/>
-        </w:rPr>
-      </w:pPr>
-      <w:r>
-        <w:rPr>
-          <w:rStyle w:val="hps"/>
-        </w:rPr>
-        <w:t>Matrix Matrix algorithms and Cannon have performance, in this case, very similar because the number of communications carried out, and the size of the data sent are equivalent.</w:t>
-      </w:r>
-    </w:p>
-    <w:p>
-      <w:pPr>
-        <w:rPr>
-          <w:rStyle w:val="hps"/>
-        </w:rPr>
-      </w:pPr>
-      <w:r>
-        <w:rPr>
-          <w:rStyle w:val="hps"/>
-        </w:rPr>
-        <w:t xml:space="preserve">The performance difference between the algorithm Processor Farm and the other two increases with the growth of the size of the </w:t>
+        <w:t xml:space="preserve">This increase is due to the size of the sub-blocks sent, in the Matrix Matrix, MM-fast and Cannon </w:t>
+      </w:r>
+      <w:r>
+        <w:rPr>
+          <w:rStyle w:val="hps"/>
+        </w:rPr>
+        <w:t xml:space="preserve">algorithms, while </w:t>
+      </w:r>
+      <w:r>
+        <w:rPr>
+          <w:rStyle w:val="hps"/>
+        </w:rPr>
+        <w:t xml:space="preserve">in the Processor Farm is </w:t>
+      </w:r>
+      <w:r>
+        <w:rPr>
+          <w:rStyle w:val="hps"/>
+        </w:rPr>
+        <w:t xml:space="preserve">due </w:t>
+      </w:r>
+      <w:r>
+        <w:rPr>
+          <w:rStyle w:val="hps"/>
+        </w:rPr>
+        <w:t xml:space="preserve">both </w:t>
+      </w:r>
+      <w:r>
+        <w:rPr>
+          <w:rStyle w:val="hps"/>
+        </w:rPr>
+        <w:t>to</w:t>
+      </w:r>
+      <w:r>
+        <w:rPr>
+          <w:rStyle w:val="hps"/>
+        </w:rPr>
+        <w:t xml:space="preserve"> the size of data sent (since t</w:t>
+      </w:r>
+      <w:r>
+        <w:rPr>
+          <w:rStyle w:val="hps"/>
+        </w:rPr>
+        <w:t>he size of the rows is greater)</w:t>
+      </w:r>
+      <w:r>
+        <w:rPr>
+          <w:rStyle w:val="hps"/>
+        </w:rPr>
+        <w:t xml:space="preserve"> and </w:t>
+      </w:r>
+      <w:r>
+        <w:rPr>
+          <w:rStyle w:val="hps"/>
+        </w:rPr>
+        <w:t xml:space="preserve">to </w:t>
+      </w:r>
+      <w:r>
+        <w:rPr>
+          <w:rStyle w:val="hps"/>
+        </w:rPr>
+        <w:t>the number of nece</w:t>
+      </w:r>
+      <w:r>
+        <w:rPr>
+          <w:rStyle w:val="hps"/>
+        </w:rPr>
+        <w:t>ssary</w:t>
+      </w:r>
+      <w:r>
+        <w:rPr>
+          <w:rStyle w:val="hps"/>
+        </w:rPr>
+        <w:t xml:space="preserve"> </w:t>
+      </w:r>
+      <w:r>
+        <w:rPr>
+          <w:rStyle w:val="hps"/>
+        </w:rPr>
+        <w:t>communications</w:t>
+      </w:r>
+      <w:r>
+        <w:rPr>
+          <w:rStyle w:val="hps"/>
+        </w:rPr>
+        <w:t xml:space="preserve"> (increase</w:t>
+      </w:r>
+      <w:r>
+        <w:rPr>
+          <w:rStyle w:val="hps"/>
+        </w:rPr>
+        <w:t>d</w:t>
+      </w:r>
+      <w:r>
+        <w:rPr>
+          <w:rStyle w:val="hps"/>
+        </w:rPr>
+        <w:t xml:space="preserve"> number of rows)</w:t>
+      </w:r>
+      <w:r>
+        <w:rPr>
+          <w:rStyle w:val="hps"/>
+        </w:rPr>
+        <w:t>.</w:t>
+      </w:r>
+    </w:p>
+    <w:p>
+      <w:pPr>
+        <w:rPr>
+          <w:rStyle w:val="hps"/>
+        </w:rPr>
+      </w:pPr>
+      <w:r>
+        <w:rPr>
+          <w:rStyle w:val="hps"/>
+        </w:rPr>
+        <w:t>Thus, the</w:t>
+      </w:r>
+      <w:r>
+        <w:rPr>
+          <w:rStyle w:val="hps"/>
+        </w:rPr>
+        <w:t xml:space="preserve"> Farm Processor performance</w:t>
+      </w:r>
+      <w:r>
+        <w:rPr>
+          <w:rStyle w:val="hps"/>
+        </w:rPr>
+        <w:t>s</w:t>
+      </w:r>
+      <w:r>
+        <w:rPr>
+          <w:rStyle w:val="hps"/>
+        </w:rPr>
+        <w:t xml:space="preserve"> </w:t>
+      </w:r>
+      <w:r>
+        <w:rPr>
+          <w:rStyle w:val="hps"/>
+        </w:rPr>
+        <w:t>resulted to be</w:t>
+      </w:r>
+      <w:r>
+        <w:rPr>
+          <w:rStyle w:val="hps"/>
+        </w:rPr>
+        <w:t xml:space="preserve"> worse due to the high number of communications executed. </w:t>
+      </w:r>
+    </w:p>
+    <w:p>
+      <w:pPr>
+        <w:rPr>
+          <w:rStyle w:val="hps"/>
+        </w:rPr>
+      </w:pPr>
+      <w:r>
+        <w:rPr>
+          <w:rStyle w:val="hps"/>
+        </w:rPr>
+        <w:t>Matrix Matrix algorithms and Cannon have, in this case, very similar</w:t>
+      </w:r>
+      <w:r>
+        <w:rPr>
+          <w:rStyle w:val="hps"/>
+        </w:rPr>
+        <w:t xml:space="preserve"> </w:t>
+      </w:r>
+      <w:r>
+        <w:rPr>
+          <w:rStyle w:val="hps"/>
+        </w:rPr>
+        <w:t>performance</w:t>
+      </w:r>
+      <w:r>
+        <w:rPr>
+          <w:rStyle w:val="hps"/>
+        </w:rPr>
+        <w:t>,</w:t>
+      </w:r>
+      <w:r>
+        <w:rPr>
+          <w:rStyle w:val="hps"/>
+        </w:rPr>
+        <w:t xml:space="preserve"> because the numbe</w:t>
+      </w:r>
+      <w:r>
+        <w:rPr>
+          <w:rStyle w:val="hps"/>
+        </w:rPr>
+        <w:t>r of communications carried out</w:t>
+      </w:r>
+      <w:r>
+        <w:rPr>
+          <w:rStyle w:val="hps"/>
+        </w:rPr>
+        <w:t xml:space="preserve"> and the size of the data sent are equivalent.</w:t>
+      </w:r>
+    </w:p>
+    <w:p>
+      <w:pPr>
+        <w:rPr>
+          <w:rStyle w:val="hps"/>
+        </w:rPr>
+      </w:pPr>
+      <w:r>
+        <w:rPr>
+          <w:rStyle w:val="hps"/>
+        </w:rPr>
+        <w:t>The performance</w:t>
+      </w:r>
+      <w:r>
+        <w:rPr>
+          <w:rStyle w:val="hps"/>
+        </w:rPr>
+        <w:t>s</w:t>
+      </w:r>
+      <w:r>
+        <w:rPr>
+          <w:rStyle w:val="hps"/>
+        </w:rPr>
+        <w:t xml:space="preserve"> difference between the Processor Farm </w:t>
+      </w:r>
+      <w:r>
+        <w:rPr>
+          <w:rStyle w:val="hps"/>
+        </w:rPr>
+        <w:t xml:space="preserve">algorithm </w:t>
+      </w:r>
+      <w:r>
+        <w:rPr>
+          <w:rStyle w:val="hps"/>
+        </w:rPr>
+        <w:t xml:space="preserve">and the other two increases with the growth of the size of the </w:t>
       </w:r>
       <w:r>
         <w:rPr>
@@ -16982,16 +17319,19 @@
         <w:rPr>
           <w:rStyle w:val="hps"/>
         </w:rPr>
-        <w:t>the processes</w:t>
-      </w:r>
-      <w:r>
-        <w:t xml:space="preserve"> </w:t>
-      </w:r>
-      <w:r>
-        <w:rPr>
-          <w:rStyle w:val="hps"/>
-        </w:rPr>
         <w:t>16</w:t>
+      </w:r>
+      <w:r>
+        <w:rPr>
+          <w:rStyle w:val="hps"/>
+        </w:rPr>
+        <w:t xml:space="preserve"> </w:t>
+      </w:r>
+      <w:r>
+        <w:rPr>
+          <w:rStyle w:val="hps"/>
+        </w:rPr>
+        <w:t>processes</w:t>
       </w:r>
       <w:r>
         <w:t xml:space="preserve">, </w:t>
@@ -17266,7 +17606,28 @@
         <w:rPr>
           <w:rStyle w:val="hps"/>
         </w:rPr>
-        <w:t>funct2), is</w:t>
+        <w:t>funct2), the time required for</w:t>
+      </w:r>
+      <w:r>
+        <w:t xml:space="preserve"> </w:t>
+      </w:r>
+      <w:r>
+        <w:rPr>
+          <w:rStyle w:val="hps"/>
+        </w:rPr>
+        <w:t>computation</w:t>
+      </w:r>
+      <w:r>
+        <w:rPr>
+          <w:rStyle w:val="hps"/>
+        </w:rPr>
+        <w:t xml:space="preserve"> </w:t>
+      </w:r>
+      <w:r>
+        <w:rPr>
+          <w:rStyle w:val="hps"/>
+        </w:rPr>
+        <w:t>is</w:t>
       </w:r>
       <w:r>
         <w:t xml:space="preserve"> </w:t>
@@ -17278,22 +17639,10 @@
         <w:t>increased</w:t>
       </w:r>
       <w:r>
-        <w:t xml:space="preserve"> </w:t>
-      </w:r>
-      <w:r>
-        <w:rPr>
-          <w:rStyle w:val="hps"/>
-        </w:rPr>
-        <w:t>the time required for</w:t>
-      </w:r>
-      <w:r>
-        <w:t xml:space="preserve"> </w:t>
-      </w:r>
-      <w:r>
-        <w:rPr>
-          <w:rStyle w:val="hps"/>
-        </w:rPr>
-        <w:t>computation, and</w:t>
+        <w:rPr>
+          <w:rStyle w:val="hps"/>
+        </w:rPr>
+        <w:t>, and</w:t>
       </w:r>
       <w:r>
         <w:t xml:space="preserve"> </w:t>
@@ -17581,13 +17930,13 @@
       <w:pPr>
         <w:pStyle w:val="Titolo3"/>
       </w:pPr>
-      <w:bookmarkStart w:id="59" w:name="_Toc388263320"/>
-      <w:bookmarkStart w:id="60" w:name="_Toc263676423"/>
+      <w:bookmarkStart w:id="58" w:name="_Toc388263320"/>
+      <w:bookmarkStart w:id="59" w:name="_Toc263692835"/>
       <w:r>
         <w:t>SpeedUp</w:t>
       </w:r>
+      <w:bookmarkEnd w:id="58"/>
       <w:bookmarkEnd w:id="59"/>
-      <w:bookmarkEnd w:id="60"/>
     </w:p>
     <w:p>
       <w:pPr>
@@ -17874,7 +18223,20 @@
           <w:rStyle w:val="hps"/>
           <w:lang w:val="en"/>
         </w:rPr>
-        <w:t>will be compared</w:t>
+        <w:t>will compare</w:t>
+      </w:r>
+      <w:r>
+        <w:rPr>
+          <w:lang w:val="en"/>
+        </w:rPr>
+        <w:t xml:space="preserve"> </w:t>
+      </w:r>
+      <w:r>
+        <w:rPr>
+          <w:rStyle w:val="hps"/>
+          <w:lang w:val="en"/>
+        </w:rPr>
+        <w:t>speedup</w:t>
       </w:r>
       <w:r>
         <w:rPr>
@@ -17900,20 +18262,14 @@
           <w:rStyle w:val="hps"/>
           <w:lang w:val="en"/>
         </w:rPr>
-        <w:t>speedup</w:t>
-      </w:r>
-      <w:r>
-        <w:rPr>
-          <w:lang w:val="en"/>
-        </w:rPr>
-        <w:t xml:space="preserve"> </w:t>
-      </w:r>
-      <w:r>
-        <w:rPr>
-          <w:rStyle w:val="hps"/>
-          <w:lang w:val="en"/>
-        </w:rPr>
-        <w:t>of the four</w:t>
+        <w:t>for</w:t>
+      </w:r>
+      <w:r>
+        <w:rPr>
+          <w:rStyle w:val="hps"/>
+          <w:lang w:val="en"/>
+        </w:rPr>
+        <w:t xml:space="preserve"> the four</w:t>
       </w:r>
       <w:r>
         <w:rPr>
@@ -18294,6 +18650,171 @@
       </w:r>
       <w:r>
         <w:rPr>
+          <w:rStyle w:val="hps"/>
+          <w:lang w:val="en"/>
+        </w:rPr>
+        <w:t xml:space="preserve"> </w:t>
+      </w:r>
+      <w:r>
+        <w:rPr>
+          <w:lang w:val="en"/>
+        </w:rPr>
+        <w:t>(</w:t>
+      </w:r>
+      <w:r>
+        <w:rPr>
+          <w:rStyle w:val="hps"/>
+          <w:lang w:val="en"/>
+        </w:rPr>
+        <w:t>and th</w:t>
+      </w:r>
+      <w:r>
+        <w:rPr>
+          <w:rStyle w:val="hps"/>
+          <w:lang w:val="en"/>
+        </w:rPr>
+        <w:t>us</w:t>
+      </w:r>
+      <w:r>
+        <w:rPr>
+          <w:lang w:val="en"/>
+        </w:rPr>
+        <w:t xml:space="preserve"> </w:t>
+      </w:r>
+      <w:r>
+        <w:rPr>
+          <w:rStyle w:val="hps"/>
+          <w:lang w:val="en"/>
+        </w:rPr>
+        <w:t>the</w:t>
+      </w:r>
+      <w:r>
+        <w:rPr>
+          <w:lang w:val="en"/>
+        </w:rPr>
+        <w:t xml:space="preserve"> </w:t>
+      </w:r>
+      <w:r>
+        <w:rPr>
+          <w:rStyle w:val="hps"/>
+          <w:lang w:val="en"/>
+        </w:rPr>
+        <w:t>communication times</w:t>
+      </w:r>
+      <w:r>
+        <w:rPr>
+          <w:lang w:val="en"/>
+        </w:rPr>
+        <w:t>) increases,</w:t>
+      </w:r>
+      <w:r>
+        <w:rPr>
+          <w:lang w:val="en"/>
+        </w:rPr>
+        <w:t xml:space="preserve"> </w:t>
+      </w:r>
+      <w:r>
+        <w:rPr>
+          <w:rStyle w:val="hps"/>
+          <w:lang w:val="en"/>
+        </w:rPr>
+        <w:t>the speedup</w:t>
+      </w:r>
+      <w:r>
+        <w:rPr>
+          <w:lang w:val="en"/>
+        </w:rPr>
+        <w:t xml:space="preserve"> </w:t>
+      </w:r>
+      <w:r>
+        <w:rPr>
+          <w:rStyle w:val="hps"/>
+          <w:lang w:val="en"/>
+        </w:rPr>
+        <w:t>decreases</w:t>
+      </w:r>
+      <w:r>
+        <w:rPr>
+          <w:lang w:val="en"/>
+        </w:rPr>
+        <w:t>.</w:t>
+      </w:r>
+    </w:p>
+    <w:p>
+      <w:r>
+        <w:rPr>
+          <w:rStyle w:val="hps"/>
+          <w:lang w:val="en"/>
+        </w:rPr>
+        <w:t>This test</w:t>
+      </w:r>
+      <w:r>
+        <w:rPr>
+          <w:lang w:val="en"/>
+        </w:rPr>
+        <w:t xml:space="preserve">, however, </w:t>
+      </w:r>
+      <w:r>
+        <w:rPr>
+          <w:rStyle w:val="hps"/>
+          <w:lang w:val="en"/>
+        </w:rPr>
+        <w:t>is not indicative of</w:t>
+      </w:r>
+      <w:r>
+        <w:rPr>
+          <w:lang w:val="en"/>
+        </w:rPr>
+        <w:t xml:space="preserve"> </w:t>
+      </w:r>
+      <w:r>
+        <w:rPr>
+          <w:rStyle w:val="hps"/>
+          <w:lang w:val="en"/>
+        </w:rPr>
+        <w:t>the general trend</w:t>
+      </w:r>
+      <w:r>
+        <w:rPr>
+          <w:lang w:val="en"/>
+        </w:rPr>
+        <w:t xml:space="preserve"> </w:t>
+      </w:r>
+      <w:r>
+        <w:rPr>
+          <w:rStyle w:val="hps"/>
+          <w:lang w:val="en"/>
+        </w:rPr>
+        <w:t>of the value</w:t>
+      </w:r>
+      <w:r>
+        <w:rPr>
+          <w:lang w:val="en"/>
+        </w:rPr>
+        <w:t xml:space="preserve"> </w:t>
+      </w:r>
+      <w:r>
+        <w:rPr>
+          <w:rStyle w:val="hps"/>
+          <w:lang w:val="en"/>
+        </w:rPr>
+        <w:t>of</w:t>
+      </w:r>
+      <w:r>
+        <w:rPr>
+          <w:lang w:val="en"/>
+        </w:rPr>
+        <w:t xml:space="preserve"> </w:t>
+      </w:r>
+      <w:r>
+        <w:rPr>
+          <w:rStyle w:val="hps"/>
+          <w:lang w:val="en"/>
+        </w:rPr>
+        <w:t>speedup</w:t>
+      </w:r>
+      <w:r>
+        <w:rPr>
           <w:lang w:val="en"/>
         </w:rPr>
         <w:t xml:space="preserve">, </w:t>
@@ -18303,151 +18824,6 @@
           <w:rStyle w:val="hps"/>
           <w:lang w:val="en"/>
         </w:rPr>
-        <w:t>and then</w:t>
-      </w:r>
-      <w:r>
-        <w:rPr>
-          <w:lang w:val="en"/>
-        </w:rPr>
-        <w:t xml:space="preserve"> </w:t>
-      </w:r>
-      <w:r>
-        <w:rPr>
-          <w:rStyle w:val="hps"/>
-          <w:lang w:val="en"/>
-        </w:rPr>
-        <w:t>the</w:t>
-      </w:r>
-      <w:r>
-        <w:rPr>
-          <w:lang w:val="en"/>
-        </w:rPr>
-        <w:t xml:space="preserve"> </w:t>
-      </w:r>
-      <w:r>
-        <w:rPr>
-          <w:rStyle w:val="hps"/>
-          <w:lang w:val="en"/>
-        </w:rPr>
-        <w:t>communication times</w:t>
-      </w:r>
-      <w:r>
-        <w:rPr>
-          <w:lang w:val="en"/>
-        </w:rPr>
-        <w:t xml:space="preserve">, </w:t>
-      </w:r>
-      <w:r>
-        <w:rPr>
-          <w:rStyle w:val="hps"/>
-          <w:lang w:val="en"/>
-        </w:rPr>
-        <w:t>the speedup</w:t>
-      </w:r>
-      <w:r>
-        <w:rPr>
-          <w:lang w:val="en"/>
-        </w:rPr>
-        <w:t xml:space="preserve"> </w:t>
-      </w:r>
-      <w:r>
-        <w:rPr>
-          <w:rStyle w:val="hps"/>
-          <w:lang w:val="en"/>
-        </w:rPr>
-        <w:t>decreases</w:t>
-      </w:r>
-      <w:r>
-        <w:rPr>
-          <w:lang w:val="en"/>
-        </w:rPr>
-        <w:t>.</w:t>
-      </w:r>
-    </w:p>
-    <w:p>
-      <w:r>
-        <w:rPr>
-          <w:rStyle w:val="hps"/>
-          <w:lang w:val="en"/>
-        </w:rPr>
-        <w:t>This test</w:t>
-      </w:r>
-      <w:r>
-        <w:rPr>
-          <w:lang w:val="en"/>
-        </w:rPr>
-        <w:t xml:space="preserve">, however, </w:t>
-      </w:r>
-      <w:r>
-        <w:rPr>
-          <w:rStyle w:val="hps"/>
-          <w:lang w:val="en"/>
-        </w:rPr>
-        <w:t>is not indicative of</w:t>
-      </w:r>
-      <w:r>
-        <w:rPr>
-          <w:lang w:val="en"/>
-        </w:rPr>
-        <w:t xml:space="preserve"> </w:t>
-      </w:r>
-      <w:r>
-        <w:rPr>
-          <w:rStyle w:val="hps"/>
-          <w:lang w:val="en"/>
-        </w:rPr>
-        <w:t>the general trend</w:t>
-      </w:r>
-      <w:r>
-        <w:rPr>
-          <w:lang w:val="en"/>
-        </w:rPr>
-        <w:t xml:space="preserve"> </w:t>
-      </w:r>
-      <w:r>
-        <w:rPr>
-          <w:rStyle w:val="hps"/>
-          <w:lang w:val="en"/>
-        </w:rPr>
-        <w:t>of the value</w:t>
-      </w:r>
-      <w:r>
-        <w:rPr>
-          <w:lang w:val="en"/>
-        </w:rPr>
-        <w:t xml:space="preserve"> </w:t>
-      </w:r>
-      <w:r>
-        <w:rPr>
-          <w:rStyle w:val="hps"/>
-          <w:lang w:val="en"/>
-        </w:rPr>
-        <w:t>of</w:t>
-      </w:r>
-      <w:r>
-        <w:rPr>
-          <w:lang w:val="en"/>
-        </w:rPr>
-        <w:t xml:space="preserve"> </w:t>
-      </w:r>
-      <w:r>
-        <w:rPr>
-          <w:rStyle w:val="hps"/>
-          <w:lang w:val="en"/>
-        </w:rPr>
-        <w:t>speedup</w:t>
-      </w:r>
-      <w:r>
-        <w:rPr>
-          <w:lang w:val="en"/>
-        </w:rPr>
-        <w:t xml:space="preserve">, </w:t>
-      </w:r>
-      <w:r>
-        <w:rPr>
-          <w:rStyle w:val="hps"/>
-          <w:lang w:val="en"/>
-        </w:rPr>
         <w:t>because the</w:t>
       </w:r>
       <w:r>
@@ -18474,7 +18850,14 @@
           <w:rStyle w:val="hps"/>
           <w:lang w:val="en"/>
         </w:rPr>
-        <w:t>render unnecessary the</w:t>
+        <w:t>make</w:t>
+      </w:r>
+      <w:r>
+        <w:rPr>
+          <w:rStyle w:val="hps"/>
+          <w:lang w:val="en"/>
+        </w:rPr>
+        <w:t xml:space="preserve"> unnecessary the</w:t>
       </w:r>
       <w:r>
         <w:rPr>
@@ -18613,7 +18996,63 @@
           <w:rStyle w:val="hps"/>
           <w:lang w:val="en"/>
         </w:rPr>
-        <w:t xml:space="preserve">computational, therefore benefiting all parallel algorithms. In fact, as we can see in the figure in the case where the processes vary from 4 to 9, we can have a linear increase of speedup, while in step 9 to 16 processes the speedup tends to decrease and to remain almost unchanged, except in the case of the algorithm processor Farm which still retains some growth. </w:t>
+        <w:t>computational</w:t>
+      </w:r>
+      <w:r>
+        <w:rPr>
+          <w:rStyle w:val="hps"/>
+          <w:lang w:val="en"/>
+        </w:rPr>
+        <w:t xml:space="preserve"> cost</w:t>
+      </w:r>
+      <w:r>
+        <w:rPr>
+          <w:rStyle w:val="hps"/>
+          <w:lang w:val="en"/>
+        </w:rPr>
+        <w:t xml:space="preserve">, therefore benefiting all parallel algorithms. In fact, as we can see in the figure in the case where the processes </w:t>
+      </w:r>
+      <w:r>
+        <w:rPr>
+          <w:rStyle w:val="hps"/>
+          <w:lang w:val="en"/>
+        </w:rPr>
+        <w:t xml:space="preserve">number </w:t>
+      </w:r>
+      <w:r>
+        <w:rPr>
+          <w:rStyle w:val="hps"/>
+          <w:lang w:val="en"/>
+        </w:rPr>
+        <w:t xml:space="preserve">vary from 4 to 9, we can have a linear increase of speedup, while in step </w:t>
+      </w:r>
+      <w:r>
+        <w:rPr>
+          <w:rStyle w:val="hps"/>
+          <w:lang w:val="en"/>
+        </w:rPr>
+        <w:t xml:space="preserve">from </w:t>
+      </w:r>
+      <w:r>
+        <w:rPr>
+          <w:rStyle w:val="hps"/>
+          <w:lang w:val="en"/>
+        </w:rPr>
+        <w:t xml:space="preserve">9 to 16 </w:t>
+      </w:r>
+      <w:r>
+        <w:rPr>
+          <w:rStyle w:val="hps"/>
+          <w:lang w:val="en"/>
+        </w:rPr>
+        <w:t xml:space="preserve">processes </w:t>
+      </w:r>
+      <w:r>
+        <w:rPr>
+          <w:rStyle w:val="hps"/>
+          <w:lang w:val="en"/>
+        </w:rPr>
+        <w:t xml:space="preserve">the speedup tends to decrease and to remain almost unchanged, except in the case of the algorithm processor Farm which still retains some growth. </w:t>
       </w:r>
     </w:p>
     <w:p>
@@ -18629,22 +19068,141 @@
           <w:lang w:val="en"/>
         </w:rPr>
         <w:lastRenderedPageBreak/>
-        <w:t xml:space="preserve">This decrease was caused by the fact that always increases the number of processes increases the cost of communication and reduces the cost of the calculation and therefore the overhead of communication become the largest fraction of the total time. </w:t>
-      </w:r>
-    </w:p>
-    <w:p>
-      <w:pPr>
-        <w:rPr>
-          <w:rStyle w:val="hps"/>
-          <w:lang w:val="en"/>
-        </w:rPr>
-      </w:pPr>
-      <w:r>
-        <w:rPr>
-          <w:rStyle w:val="hps"/>
-          <w:lang w:val="en"/>
-        </w:rPr>
-        <w:t xml:space="preserve">The algorithm maintains a Processor Farm growth speedup because the number of communications </w:t>
+        <w:t xml:space="preserve">This decrease was caused by the fact that </w:t>
+      </w:r>
+      <w:r>
+        <w:rPr>
+          <w:rStyle w:val="hps"/>
+          <w:lang w:val="en"/>
+        </w:rPr>
+        <w:t>increasing</w:t>
+      </w:r>
+      <w:r>
+        <w:rPr>
+          <w:rStyle w:val="hps"/>
+          <w:lang w:val="en"/>
+        </w:rPr>
+        <w:t xml:space="preserve"> the number of processes </w:t>
+      </w:r>
+      <w:r>
+        <w:rPr>
+          <w:rStyle w:val="hps"/>
+          <w:lang w:val="en"/>
+        </w:rPr>
+        <w:t>increments</w:t>
+      </w:r>
+      <w:r>
+        <w:rPr>
+          <w:rStyle w:val="hps"/>
+          <w:lang w:val="en"/>
+        </w:rPr>
+        <w:t xml:space="preserve"> the cost of communication and reduces the cost of the</w:t>
+      </w:r>
+      <w:r>
+        <w:rPr>
+          <w:rStyle w:val="hps"/>
+          <w:lang w:val="en"/>
+        </w:rPr>
+        <w:t xml:space="preserve"> calculation. T</w:t>
+      </w:r>
+      <w:r>
+        <w:rPr>
+          <w:rStyle w:val="hps"/>
+          <w:lang w:val="en"/>
+        </w:rPr>
+        <w:t xml:space="preserve">herefore the overhead of communication become the largest fraction of the total time. </w:t>
+      </w:r>
+    </w:p>
+    <w:p>
+      <w:pPr>
+        <w:rPr>
+          <w:rStyle w:val="hps"/>
+          <w:lang w:val="en"/>
+        </w:rPr>
+      </w:pPr>
+      <w:r>
+        <w:rPr>
+          <w:rStyle w:val="hps"/>
+          <w:lang w:val="en"/>
+        </w:rPr>
+        <w:t xml:space="preserve">The algorithm </w:t>
+      </w:r>
+      <w:r>
+        <w:rPr>
+          <w:rStyle w:val="hps"/>
+          <w:lang w:val="en"/>
+        </w:rPr>
+        <w:t xml:space="preserve">Processor Farm </w:t>
+      </w:r>
+      <w:r>
+        <w:rPr>
+          <w:rStyle w:val="hps"/>
+          <w:lang w:val="en"/>
+        </w:rPr>
+        <w:t xml:space="preserve">maintains a </w:t>
+      </w:r>
+      <w:r>
+        <w:rPr>
+          <w:rStyle w:val="hps"/>
+          <w:lang w:val="en"/>
+        </w:rPr>
+        <w:t>constant</w:t>
+      </w:r>
+      <w:r>
+        <w:rPr>
+          <w:rStyle w:val="hps"/>
+          <w:lang w:val="en"/>
+        </w:rPr>
+        <w:t xml:space="preserve"> growth</w:t>
+      </w:r>
+      <w:r>
+        <w:rPr>
+          <w:rStyle w:val="hps"/>
+          <w:lang w:val="en"/>
+        </w:rPr>
+        <w:t xml:space="preserve"> in the</w:t>
+      </w:r>
+      <w:r>
+        <w:rPr>
+          <w:rStyle w:val="hps"/>
+          <w:lang w:val="en"/>
+        </w:rPr>
+        <w:t xml:space="preserve"> speedup</w:t>
+      </w:r>
+      <w:r>
+        <w:rPr>
+          <w:rStyle w:val="hps"/>
+          <w:lang w:val="en"/>
+        </w:rPr>
+        <w:t>. This is</w:t>
+      </w:r>
+      <w:r>
+        <w:rPr>
+          <w:rStyle w:val="hps"/>
+          <w:lang w:val="en"/>
+        </w:rPr>
+        <w:t xml:space="preserve"> </w:t>
+      </w:r>
+      <w:r>
+        <w:rPr>
+          <w:rStyle w:val="hps"/>
+          <w:lang w:val="en"/>
+        </w:rPr>
+        <w:t>caused by the fact that</w:t>
+      </w:r>
+      <w:r>
+        <w:rPr>
+          <w:rStyle w:val="hps"/>
+          <w:lang w:val="en"/>
+        </w:rPr>
+        <w:t xml:space="preserve"> the number of communications </w:t>
+      </w:r>
+      <w:r>
+        <w:rPr>
+          <w:rStyle w:val="hps"/>
+          <w:lang w:val="en"/>
+        </w:rPr>
+        <w:t>(</w:t>
       </w:r>
       <w:r>
         <w:rPr>
@@ -18665,14 +19223,35 @@
           <w:rStyle w:val="hps"/>
           <w:lang w:val="en"/>
         </w:rPr>
-        <w:t>,</w:t>
-      </w:r>
-      <w:r>
-        <w:rPr>
-          <w:rStyle w:val="hps"/>
-          <w:lang w:val="en"/>
-        </w:rPr>
-        <w:t xml:space="preserve"> remains unchanged, but the single process performs an overall number of computations lower.</w:t>
+        <w:t>)</w:t>
+      </w:r>
+      <w:r>
+        <w:rPr>
+          <w:rStyle w:val="hps"/>
+          <w:lang w:val="en"/>
+        </w:rPr>
+        <w:t xml:space="preserve"> remains unchanged, but the single process performs an overall </w:t>
+      </w:r>
+      <w:r>
+        <w:rPr>
+          <w:rStyle w:val="hps"/>
+          <w:lang w:val="en"/>
+        </w:rPr>
+        <w:t>lower</w:t>
+      </w:r>
+      <w:r>
+        <w:rPr>
+          <w:rStyle w:val="hps"/>
+          <w:lang w:val="en"/>
+        </w:rPr>
+        <w:t xml:space="preserve"> </w:t>
+      </w:r>
+      <w:r>
+        <w:rPr>
+          <w:rStyle w:val="hps"/>
+          <w:lang w:val="en"/>
+        </w:rPr>
+        <w:t>number of computations.</w:t>
       </w:r>
     </w:p>
     <w:p>
@@ -18689,6 +19268,12 @@
         </w:rPr>
         <w:t>Multiprocess</w:t>
       </w:r>
+      <w:r>
+        <w:rPr>
+          <w:color w:val="C00000"/>
+        </w:rPr>
+        <w:t>or</w:t>
+      </w:r>
     </w:p>
     <w:p>
       <w:pPr>
@@ -18742,7 +19327,21 @@
           <w:rStyle w:val="hps"/>
           <w:lang w:val="en"/>
         </w:rPr>
-        <w:t>of different</w:t>
+        <w:t xml:space="preserve">of </w:t>
+      </w:r>
+      <w:r>
+        <w:rPr>
+          <w:rStyle w:val="hps"/>
+          <w:lang w:val="en"/>
+        </w:rPr>
+        <w:t xml:space="preserve">the </w:t>
+      </w:r>
+      <w:r>
+        <w:rPr>
+          <w:rStyle w:val="hps"/>
+          <w:lang w:val="en"/>
+        </w:rPr>
+        <w:t>different</w:t>
       </w:r>
       <w:r>
         <w:rPr>
@@ -19143,59 +19742,7 @@
           <w:rStyle w:val="hps"/>
           <w:lang w:val="en"/>
         </w:rPr>
-        <w:t>passage</w:t>
-      </w:r>
-      <w:r>
-        <w:rPr>
-          <w:lang w:val="en"/>
-        </w:rPr>
-        <w:t xml:space="preserve"> </w:t>
-      </w:r>
-      <w:r>
-        <w:rPr>
-          <w:rStyle w:val="hps"/>
-          <w:lang w:val="en"/>
-        </w:rPr>
-        <w:t>from 4 to</w:t>
-      </w:r>
-      <w:r>
-        <w:rPr>
-          <w:lang w:val="en"/>
-        </w:rPr>
-        <w:t xml:space="preserve"> </w:t>
-      </w:r>
-      <w:r>
-        <w:rPr>
-          <w:rStyle w:val="hps"/>
-          <w:lang w:val="en"/>
-        </w:rPr>
-        <w:t>9</w:t>
-      </w:r>
-      <w:r>
-        <w:rPr>
-          <w:lang w:val="en"/>
-        </w:rPr>
-        <w:t xml:space="preserve"> </w:t>
-      </w:r>
-      <w:r>
-        <w:rPr>
-          <w:rStyle w:val="hps"/>
-          <w:lang w:val="en"/>
-        </w:rPr>
-        <w:t>processes</w:t>
-      </w:r>
-      <w:r>
-        <w:rPr>
-          <w:lang w:val="en"/>
-        </w:rPr>
-        <w:t xml:space="preserve"> </w:t>
-      </w:r>
-      <w:r>
-        <w:rPr>
-          <w:rStyle w:val="hps"/>
-          <w:lang w:val="en"/>
-        </w:rPr>
-        <w:t>has</w:t>
+        <w:t>obtains</w:t>
       </w:r>
       <w:r>
         <w:rPr>
@@ -19238,6 +19785,13 @@
       </w:r>
       <w:r>
         <w:rPr>
+          <w:rStyle w:val="hps"/>
+          <w:lang w:val="en"/>
+        </w:rPr>
+        <w:t xml:space="preserve"> moving from 4 to 9 processes</w:t>
+      </w:r>
+      <w:r>
+        <w:rPr>
           <w:lang w:val="en"/>
         </w:rPr>
         <w:t xml:space="preserve">. </w:t>
@@ -19277,6 +19831,13 @@
       </w:r>
       <w:r>
         <w:rPr>
+          <w:rStyle w:val="hps"/>
+          <w:lang w:val="en"/>
+        </w:rPr>
+        <w:t>,</w:t>
+      </w:r>
+      <w:r>
+        <w:rPr>
           <w:lang w:val="en"/>
         </w:rPr>
         <w:t xml:space="preserve"> </w:t>
@@ -19325,33 +19886,34 @@
           <w:rStyle w:val="hps"/>
           <w:lang w:val="en"/>
         </w:rPr>
-        <w:t>different,</w:t>
-      </w:r>
-      <w:r>
-        <w:rPr>
-          <w:lang w:val="en"/>
-        </w:rPr>
-        <w:t xml:space="preserve"> </w:t>
-      </w:r>
-      <w:r>
-        <w:rPr>
-          <w:rStyle w:val="hps"/>
-          <w:lang w:val="en"/>
-        </w:rPr>
-        <w:t>however, because</w:t>
-      </w:r>
-      <w:r>
-        <w:rPr>
-          <w:lang w:val="en"/>
-        </w:rPr>
-        <w:t xml:space="preserve"> </w:t>
-      </w:r>
-      <w:r>
-        <w:rPr>
-          <w:rStyle w:val="hps"/>
-          <w:lang w:val="en"/>
-        </w:rPr>
-        <w:t>increasing</w:t>
+        <w:t>different</w:t>
+      </w:r>
+      <w:r>
+        <w:rPr>
+          <w:rStyle w:val="hps"/>
+          <w:lang w:val="en"/>
+        </w:rPr>
+        <w:t>. H</w:t>
+      </w:r>
+      <w:r>
+        <w:rPr>
+          <w:rStyle w:val="hps"/>
+          <w:lang w:val="en"/>
+        </w:rPr>
+        <w:t>owever, because</w:t>
+      </w:r>
+      <w:r>
+        <w:rPr>
+          <w:lang w:val="en"/>
+        </w:rPr>
+        <w:t xml:space="preserve"> </w:t>
+      </w:r>
+      <w:r>
+        <w:rPr>
+          <w:rStyle w:val="hps"/>
+          <w:lang w:val="en"/>
+        </w:rPr>
+        <w:t>of the increment of</w:t>
       </w:r>
       <w:r>
         <w:rPr>
@@ -19465,20 +20027,21 @@
           <w:rStyle w:val="hps"/>
           <w:lang w:val="en"/>
         </w:rPr>
-        <w:t>of computation</w:t>
-      </w:r>
-      <w:r>
-        <w:rPr>
-          <w:lang w:val="en"/>
-        </w:rPr>
-        <w:t xml:space="preserve"> </w:t>
-      </w:r>
-      <w:r>
-        <w:rPr>
-          <w:rStyle w:val="hps"/>
-          <w:lang w:val="en"/>
-        </w:rPr>
-        <w:t>onerous</w:t>
+        <w:t>of onerous</w:t>
+      </w:r>
+      <w:r>
+        <w:rPr>
+          <w:rStyle w:val="hps"/>
+          <w:lang w:val="en"/>
+        </w:rPr>
+        <w:t xml:space="preserve"> </w:t>
+      </w:r>
+      <w:r>
+        <w:rPr>
+          <w:rStyle w:val="hps"/>
+          <w:lang w:val="en"/>
+        </w:rPr>
+        <w:t>computation</w:t>
       </w:r>
       <w:r>
         <w:rPr>
@@ -19582,7 +20145,21 @@
           <w:rStyle w:val="hps"/>
           <w:lang w:val="en"/>
         </w:rPr>
-        <w:t>in step</w:t>
+        <w:t>from</w:t>
+      </w:r>
+      <w:r>
+        <w:rPr>
+          <w:rStyle w:val="hps"/>
+          <w:lang w:val="en"/>
+        </w:rPr>
+        <w:t xml:space="preserve"> step</w:t>
+      </w:r>
+      <w:r>
+        <w:rPr>
+          <w:rStyle w:val="hps"/>
+          <w:lang w:val="en"/>
+        </w:rPr>
+        <w:t>s</w:t>
       </w:r>
       <w:r>
         <w:rPr>
@@ -19647,7 +20224,23 @@
           <w:rStyle w:val="hps"/>
           <w:lang w:val="en"/>
         </w:rPr>
-        <w:t>in step</w:t>
+        <w:t xml:space="preserve">in </w:t>
+      </w:r>
+      <w:r>
+        <w:rPr>
+          <w:rStyle w:val="hps"/>
+          <w:lang w:val="en"/>
+        </w:rPr>
+        <w:t xml:space="preserve">from </w:t>
+      </w:r>
+      <w:bookmarkStart w:id="60" w:name="_GoBack"/>
+      <w:bookmarkEnd w:id="60"/>
+      <w:r>
+        <w:rPr>
+          <w:rStyle w:val="hps"/>
+          <w:lang w:val="en"/>
+        </w:rPr>
+        <w:t>step</w:t>
       </w:r>
       <w:r>
         <w:rPr>
@@ -19843,7 +20436,7 @@
         <w:pStyle w:val="Titolo3"/>
       </w:pPr>
       <w:bookmarkStart w:id="61" w:name="_Toc388263321"/>
-      <w:bookmarkStart w:id="62" w:name="_Toc263676424"/>
+      <w:bookmarkStart w:id="62" w:name="_Toc263692836"/>
       <w:r>
         <w:t>Efficiency</w:t>
       </w:r>
@@ -21954,7 +22547,7 @@
         <w:pStyle w:val="Titolo3"/>
       </w:pPr>
       <w:bookmarkStart w:id="63" w:name="_Toc388263322"/>
-      <w:bookmarkStart w:id="64" w:name="_Toc263676425"/>
+      <w:bookmarkStart w:id="64" w:name="_Toc263692837"/>
       <w:r>
         <w:lastRenderedPageBreak/>
         <w:t>Overhead</w:t>
@@ -22265,7 +22858,7 @@
         <w:pStyle w:val="Titolo3"/>
       </w:pPr>
       <w:bookmarkStart w:id="65" w:name="_Toc388263323"/>
-      <w:bookmarkStart w:id="66" w:name="_Toc263676426"/>
+      <w:bookmarkStart w:id="66" w:name="_Toc263692838"/>
       <w:r>
         <w:t>Load balance</w:t>
       </w:r>
@@ -24514,7 +25107,7 @@
           <w:lang w:val="en-GB"/>
         </w:rPr>
       </w:pPr>
-      <w:bookmarkStart w:id="67" w:name="_Toc263676427"/>
+      <w:bookmarkStart w:id="67" w:name="_Toc263692839"/>
       <w:r>
         <w:rPr>
           <w:lang w:val="en-GB"/>
@@ -24636,7 +25229,7 @@
           <w:lang w:val="en-GB"/>
         </w:rPr>
       </w:pPr>
-      <w:bookmarkStart w:id="69" w:name="_Toc263676428"/>
+      <w:bookmarkStart w:id="69" w:name="_Toc263692840"/>
       <w:r>
         <w:rPr>
           <w:rStyle w:val="hps"/>
@@ -24768,7 +25361,7 @@
       <w:pPr>
         <w:pStyle w:val="Titolo2"/>
       </w:pPr>
-      <w:bookmarkStart w:id="70" w:name="_Toc263676429"/>
+      <w:bookmarkStart w:id="70" w:name="_Toc263692841"/>
       <w:r>
         <w:t>MPI_S</w:t>
       </w:r>
@@ -25008,7 +25601,7 @@
       <w:pPr>
         <w:pStyle w:val="Titolo2"/>
       </w:pPr>
-      <w:bookmarkStart w:id="72" w:name="_Toc263676430"/>
+      <w:bookmarkStart w:id="72" w:name="_Toc263692842"/>
       <w:r>
         <w:t>MPI_Recv</w:t>
       </w:r>
@@ -25268,7 +25861,7 @@
       <w:pPr>
         <w:pStyle w:val="Titolo2"/>
       </w:pPr>
-      <w:bookmarkStart w:id="73" w:name="_Toc263676431"/>
+      <w:bookmarkStart w:id="73" w:name="_Toc263692843"/>
       <w:r>
         <w:t>MPI_Sendrecv_replace</w:t>
       </w:r>
@@ -25781,7 +26374,7 @@
           <w:lang w:val="en-GB"/>
         </w:rPr>
       </w:pPr>
-      <w:bookmarkStart w:id="74" w:name="_Toc263676432"/>
+      <w:bookmarkStart w:id="74" w:name="_Toc263692844"/>
       <w:r>
         <w:rPr>
           <w:rStyle w:val="hps"/>
@@ -26134,7 +26727,7 @@
                                 <w:rFonts w:ascii="Century Gothic" w:hAnsi="Century Gothic"/>
                                 <w:noProof/>
                               </w:rPr>
-                              <w:t>27</w:t>
+                              <w:t>37</w:t>
                             </w:r>
                             <w:r>
                               <w:rPr>
@@ -26307,7 +26900,7 @@
                           <w:rFonts w:ascii="Century Gothic" w:hAnsi="Century Gothic"/>
                           <w:noProof/>
                         </w:rPr>
-                        <w:t>27</w:t>
+                        <w:t>37</w:t>
                       </w:r>
                       <w:r>
                         <w:rPr>
@@ -42103,6 +42696,7 @@
           </a:p>
         </c:rich>
       </c:tx>
+      <c:layout/>
       <c:overlay val="0"/>
     </c:title>
     <c:autoTitleDeleted val="0"/>
@@ -42416,6 +43010,7 @@
               </a:p>
             </c:rich>
           </c:tx>
+          <c:layout/>
           <c:overlay val="0"/>
         </c:title>
         <c:numFmt formatCode="General" sourceLinked="1"/>
@@ -42458,6 +43053,7 @@
               </a:p>
             </c:rich>
           </c:tx>
+          <c:layout/>
           <c:overlay val="0"/>
         </c:title>
         <c:numFmt formatCode="@" sourceLinked="1"/>
@@ -42476,6 +43072,7 @@
     </c:plotArea>
     <c:legend>
       <c:legendPos val="b"/>
+      <c:layout/>
       <c:overlay val="0"/>
     </c:legend>
     <c:plotVisOnly val="1"/>
@@ -42523,6 +43120,7 @@
           </a:p>
         </c:rich>
       </c:tx>
+      <c:layout/>
       <c:overlay val="0"/>
     </c:title>
     <c:autoTitleDeleted val="0"/>
@@ -42836,6 +43434,7 @@
               </a:p>
             </c:rich>
           </c:tx>
+          <c:layout/>
           <c:overlay val="0"/>
         </c:title>
         <c:numFmt formatCode="General" sourceLinked="1"/>
@@ -42878,6 +43477,7 @@
               </a:p>
             </c:rich>
           </c:tx>
+          <c:layout/>
           <c:overlay val="0"/>
         </c:title>
         <c:numFmt formatCode="@" sourceLinked="1"/>
@@ -42896,6 +43496,7 @@
     </c:plotArea>
     <c:legend>
       <c:legendPos val="b"/>
+      <c:layout/>
       <c:overlay val="0"/>
     </c:legend>
     <c:plotVisOnly val="1"/>
@@ -42943,6 +43544,7 @@
           </a:p>
         </c:rich>
       </c:tx>
+      <c:layout/>
       <c:overlay val="0"/>
     </c:title>
     <c:autoTitleDeleted val="0"/>
@@ -43540,6 +44142,7 @@
               </a:p>
             </c:rich>
           </c:tx>
+          <c:layout/>
           <c:overlay val="0"/>
         </c:title>
         <c:numFmt formatCode="General" sourceLinked="1"/>
@@ -43582,6 +44185,7 @@
               </a:p>
             </c:rich>
           </c:tx>
+          <c:layout/>
           <c:overlay val="0"/>
         </c:title>
         <c:numFmt formatCode="@" sourceLinked="1"/>
@@ -43600,6 +44204,7 @@
     </c:plotArea>
     <c:legend>
       <c:legendPos val="b"/>
+      <c:layout/>
       <c:overlay val="0"/>
     </c:legend>
     <c:plotVisOnly val="1"/>
@@ -43647,6 +44252,7 @@
           </a:p>
         </c:rich>
       </c:tx>
+      <c:layout/>
       <c:overlay val="0"/>
     </c:title>
     <c:autoTitleDeleted val="0"/>
@@ -44244,6 +44850,7 @@
               </a:p>
             </c:rich>
           </c:tx>
+          <c:layout/>
           <c:overlay val="0"/>
         </c:title>
         <c:numFmt formatCode="General" sourceLinked="1"/>
@@ -44286,6 +44893,7 @@
               </a:p>
             </c:rich>
           </c:tx>
+          <c:layout/>
           <c:overlay val="0"/>
         </c:title>
         <c:numFmt formatCode="@" sourceLinked="1"/>
@@ -44304,6 +44912,7 @@
     </c:plotArea>
     <c:legend>
       <c:legendPos val="b"/>
+      <c:layout/>
       <c:overlay val="0"/>
     </c:legend>
     <c:plotVisOnly val="1"/>
@@ -46261,7 +46870,7 @@
 </file>
 
 <file path=customXml/itemProps2.xml><?xml version="1.0" encoding="utf-8"?>
-<ds:datastoreItem xmlns:ds="http://schemas.openxmlformats.org/officeDocument/2006/customXml" ds:itemID="{081F51A8-0C28-B246-BE34-3F61AC32246B}">
+<ds:datastoreItem xmlns:ds="http://schemas.openxmlformats.org/officeDocument/2006/customXml" ds:itemID="{3F9AD2F4-EF60-9C45-B348-3F1332817710}">
   <ds:schemaRefs>
     <ds:schemaRef ds:uri="http://schemas.openxmlformats.org/officeDocument/2006/bibliography"/>
   </ds:schemaRefs>

</xml_diff>

<commit_message>
Sistemato il commento pag 32
</commit_message>
<xml_diff>
--- a/hpc_clean/hpc_report/report_0.2.docx
+++ b/hpc_clean/hpc_report/report_0.2.docx
@@ -15152,7 +15152,7 @@
           <v:shape id="_x0000_i1029" type="#_x0000_t75" style="width:230.5pt;height:74.4pt" o:ole="">
             <v:imagedata r:id="rId16" o:title=""/>
           </v:shape>
-          <o:OLEObject Type="Embed" ProgID="Visio.Drawing.11" ShapeID="_x0000_i1029" DrawAspect="Content" ObjectID="_1463813735" r:id="rId17"/>
+          <o:OLEObject Type="Embed" ProgID="Visio.Drawing.11" ShapeID="_x0000_i1029" DrawAspect="Content" ObjectID="_1463814145" r:id="rId17"/>
         </w:object>
       </w:r>
     </w:p>
@@ -16388,7 +16388,6 @@
         <w:t>After having received all the data needed and having transformed again vectors into matrices, a slave can compute the multiplication.</w:t>
       </w:r>
     </w:p>
-    <w:bookmarkStart w:id="43" w:name="_GoBack"/>
     <w:p>
       <w:pPr>
         <w:jc w:val="center"/>
@@ -16401,10 +16400,9 @@
           <v:shape id="_x0000_i1030" type="#_x0000_t75" style="width:230.5pt;height:74.4pt" o:ole="">
             <v:imagedata r:id="rId16" o:title=""/>
           </v:shape>
-          <o:OLEObject Type="Embed" ProgID="Visio.Drawing.11" ShapeID="_x0000_i1030" DrawAspect="Content" ObjectID="_1463813736" r:id="rId18"/>
+          <o:OLEObject Type="Embed" ProgID="Visio.Drawing.11" ShapeID="_x0000_i1030" DrawAspect="Content" ObjectID="_1463814146" r:id="rId18"/>
         </w:object>
       </w:r>
-      <w:bookmarkEnd w:id="43"/>
     </w:p>
     <w:p>
       <w:pPr>
@@ -16793,96 +16791,96 @@
           <w:lang w:bidi="ar-SA"/>
         </w:rPr>
       </w:pPr>
-      <w:bookmarkStart w:id="44" w:name="_Toc263756692"/>
+      <w:bookmarkStart w:id="43" w:name="_Toc263756692"/>
       <w:r>
         <w:rPr>
           <w:lang w:bidi="ar-SA"/>
         </w:rPr>
         <w:t>Communication (from slaves)</w:t>
       </w:r>
+      <w:bookmarkEnd w:id="43"/>
+    </w:p>
+    <w:p>
+      <w:pPr>
+        <w:rPr>
+          <w:lang w:bidi="ar-SA"/>
+        </w:rPr>
+      </w:pPr>
+      <w:r>
+        <w:rPr>
+          <w:lang w:bidi="ar-SA"/>
+        </w:rPr>
+        <w:t>At the end of the multiplication process slave send to the master the</w:t>
+      </w:r>
+      <w:r>
+        <w:rPr>
+          <w:lang w:bidi="ar-SA"/>
+        </w:rPr>
+        <w:t>ir block packed in a 1D vector.</w:t>
+      </w:r>
+    </w:p>
+    <w:p>
+      <w:pPr>
+        <w:pStyle w:val="Codice"/>
+      </w:pPr>
+      <w:proofErr w:type="spellStart"/>
+      <w:r>
+        <w:t>res_vect</w:t>
+      </w:r>
+      <w:proofErr w:type="spellEnd"/>
+      <w:r>
+        <w:t xml:space="preserve"> = </w:t>
+      </w:r>
+      <w:proofErr w:type="spellStart"/>
+      <w:r>
+        <w:t>matrix_vectorizer</w:t>
+      </w:r>
+      <w:proofErr w:type="spellEnd"/>
+      <w:r>
+        <w:t>(offset, offset, res);</w:t>
+      </w:r>
+    </w:p>
+    <w:p>
+      <w:pPr>
+        <w:pStyle w:val="Codice"/>
+      </w:pPr>
+      <w:proofErr w:type="spellStart"/>
+      <w:r>
+        <w:t>MPI_Send</w:t>
+      </w:r>
+      <w:proofErr w:type="spellEnd"/>
+      <w:r>
+        <w:t>(</w:t>
+      </w:r>
+      <w:proofErr w:type="spellStart"/>
+      <w:r>
+        <w:t>res_vect</w:t>
+      </w:r>
+      <w:proofErr w:type="spellEnd"/>
+      <w:r>
+        <w:t>, offset * offset, MPI_DOUBLE, 0, 2, MPI_COMM_WORLD);</w:t>
+      </w:r>
+    </w:p>
+    <w:p>
+      <w:pPr>
+        <w:pStyle w:val="Codice"/>
+      </w:pPr>
+    </w:p>
+    <w:p>
+      <w:pPr>
+        <w:pStyle w:val="Titolo3"/>
+        <w:rPr>
+          <w:lang w:bidi="ar-SA"/>
+        </w:rPr>
+      </w:pPr>
+      <w:bookmarkStart w:id="44" w:name="_Toc263756693"/>
+      <w:r>
+        <w:rPr>
+          <w:lang w:bidi="ar-SA"/>
+        </w:rPr>
+        <w:t>Result matrix collection</w:t>
+      </w:r>
       <w:bookmarkEnd w:id="44"/>
-    </w:p>
-    <w:p>
-      <w:pPr>
-        <w:rPr>
-          <w:lang w:bidi="ar-SA"/>
-        </w:rPr>
-      </w:pPr>
-      <w:r>
-        <w:rPr>
-          <w:lang w:bidi="ar-SA"/>
-        </w:rPr>
-        <w:t>At the end of the multiplication process slave send to the master the</w:t>
-      </w:r>
-      <w:r>
-        <w:rPr>
-          <w:lang w:bidi="ar-SA"/>
-        </w:rPr>
-        <w:t>ir block packed in a 1D vector.</w:t>
-      </w:r>
-    </w:p>
-    <w:p>
-      <w:pPr>
-        <w:pStyle w:val="Codice"/>
-      </w:pPr>
-      <w:proofErr w:type="spellStart"/>
-      <w:r>
-        <w:t>res_vect</w:t>
-      </w:r>
-      <w:proofErr w:type="spellEnd"/>
-      <w:r>
-        <w:t xml:space="preserve"> = </w:t>
-      </w:r>
-      <w:proofErr w:type="spellStart"/>
-      <w:r>
-        <w:t>matrix_vectorizer</w:t>
-      </w:r>
-      <w:proofErr w:type="spellEnd"/>
-      <w:r>
-        <w:t>(offset, offset, res);</w:t>
-      </w:r>
-    </w:p>
-    <w:p>
-      <w:pPr>
-        <w:pStyle w:val="Codice"/>
-      </w:pPr>
-      <w:proofErr w:type="spellStart"/>
-      <w:r>
-        <w:t>MPI_Send</w:t>
-      </w:r>
-      <w:proofErr w:type="spellEnd"/>
-      <w:r>
-        <w:t>(</w:t>
-      </w:r>
-      <w:proofErr w:type="spellStart"/>
-      <w:r>
-        <w:t>res_vect</w:t>
-      </w:r>
-      <w:proofErr w:type="spellEnd"/>
-      <w:r>
-        <w:t>, offset * offset, MPI_DOUBLE, 0, 2, MPI_COMM_WORLD);</w:t>
-      </w:r>
-    </w:p>
-    <w:p>
-      <w:pPr>
-        <w:pStyle w:val="Codice"/>
-      </w:pPr>
-    </w:p>
-    <w:p>
-      <w:pPr>
-        <w:pStyle w:val="Titolo3"/>
-        <w:rPr>
-          <w:lang w:bidi="ar-SA"/>
-        </w:rPr>
-      </w:pPr>
-      <w:bookmarkStart w:id="45" w:name="_Toc263756693"/>
-      <w:r>
-        <w:rPr>
-          <w:lang w:bidi="ar-SA"/>
-        </w:rPr>
-        <w:t>Result matrix collection</w:t>
-      </w:r>
-      <w:bookmarkEnd w:id="45"/>
     </w:p>
     <w:p>
       <w:pPr>
@@ -17392,14 +17390,14 @@
       <w:pPr>
         <w:pStyle w:val="Titolo2"/>
       </w:pPr>
-      <w:bookmarkStart w:id="46" w:name="_Toc263756694"/>
+      <w:bookmarkStart w:id="45" w:name="_Toc263756694"/>
       <w:r>
         <w:t xml:space="preserve">Support applications: </w:t>
       </w:r>
       <w:r>
         <w:t>Linear multiplication</w:t>
       </w:r>
-      <w:bookmarkEnd w:id="46"/>
+      <w:bookmarkEnd w:id="45"/>
     </w:p>
     <w:p>
       <w:r>
@@ -17721,11 +17719,11 @@
       <w:pPr>
         <w:pStyle w:val="Titolo2"/>
       </w:pPr>
-      <w:bookmarkStart w:id="47" w:name="_Toc263756695"/>
+      <w:bookmarkStart w:id="46" w:name="_Toc263756695"/>
       <w:r>
         <w:t>Support applications: Matrix Creator</w:t>
       </w:r>
-      <w:bookmarkEnd w:id="47"/>
+      <w:bookmarkEnd w:id="46"/>
     </w:p>
     <w:p>
       <w:r>
@@ -17857,7 +17855,7 @@
           <w:lang w:val="en-GB"/>
         </w:rPr>
       </w:pPr>
-      <w:bookmarkStart w:id="48" w:name="_Toc263756696"/>
+      <w:bookmarkStart w:id="47" w:name="_Toc263756696"/>
       <w:r>
         <w:rPr>
           <w:lang w:val="en-GB"/>
@@ -17865,23 +17863,23 @@
         <w:lastRenderedPageBreak/>
         <w:t>Testing Phase</w:t>
       </w:r>
+      <w:bookmarkEnd w:id="47"/>
+    </w:p>
+    <w:p>
+      <w:pPr>
+        <w:pStyle w:val="Titolo2"/>
+      </w:pPr>
+      <w:bookmarkStart w:id="48" w:name="_Toc263756697"/>
+      <w:r>
+        <w:t xml:space="preserve">Testing </w:t>
+      </w:r>
+      <w:r>
+        <w:t xml:space="preserve">Environment </w:t>
+      </w:r>
+      <w:r>
+        <w:t>Description</w:t>
+      </w:r>
       <w:bookmarkEnd w:id="48"/>
-    </w:p>
-    <w:p>
-      <w:pPr>
-        <w:pStyle w:val="Titolo2"/>
-      </w:pPr>
-      <w:bookmarkStart w:id="49" w:name="_Toc263756697"/>
-      <w:r>
-        <w:t xml:space="preserve">Testing </w:t>
-      </w:r>
-      <w:r>
-        <w:t xml:space="preserve">Environment </w:t>
-      </w:r>
-      <w:r>
-        <w:t>Description</w:t>
-      </w:r>
-      <w:bookmarkEnd w:id="49"/>
     </w:p>
     <w:p>
       <w:r>
@@ -17995,7 +17993,7 @@
       <w:pPr>
         <w:pStyle w:val="Titolo3"/>
       </w:pPr>
-      <w:bookmarkStart w:id="50" w:name="_Toc263756698"/>
+      <w:bookmarkStart w:id="49" w:name="_Toc263756698"/>
       <w:r>
         <w:t>HPC Cluster</w:t>
       </w:r>
@@ -18010,7 +18008,7 @@
       <w:r>
         <w:t xml:space="preserve"> course webpage)</w:t>
       </w:r>
-      <w:bookmarkEnd w:id="50"/>
+      <w:bookmarkEnd w:id="49"/>
     </w:p>
     <w:p>
       <w:r>
@@ -18220,12 +18218,12 @@
       <w:pPr>
         <w:pStyle w:val="Titolo2"/>
       </w:pPr>
-      <w:bookmarkStart w:id="51" w:name="_Toc263756699"/>
+      <w:bookmarkStart w:id="50" w:name="_Toc263756699"/>
       <w:r>
         <w:lastRenderedPageBreak/>
         <w:t>Testing Environment Configuration</w:t>
       </w:r>
-      <w:bookmarkEnd w:id="51"/>
+      <w:bookmarkEnd w:id="50"/>
     </w:p>
     <w:p>
       <w:r>
@@ -18392,11 +18390,11 @@
       <w:pPr>
         <w:pStyle w:val="Titolo3"/>
       </w:pPr>
-      <w:bookmarkStart w:id="52" w:name="_Toc263756700"/>
+      <w:bookmarkStart w:id="51" w:name="_Toc263756700"/>
       <w:r>
         <w:t>Testing implementation: python launcher</w:t>
       </w:r>
-      <w:bookmarkEnd w:id="52"/>
+      <w:bookmarkEnd w:id="51"/>
     </w:p>
     <w:p>
       <w:r>
@@ -19426,21 +19424,21 @@
       <w:pPr>
         <w:pStyle w:val="Titolo2"/>
       </w:pPr>
-      <w:bookmarkStart w:id="53" w:name="_Toc263756701"/>
+      <w:bookmarkStart w:id="52" w:name="_Toc263756701"/>
       <w:r>
         <w:t>Algorithms times</w:t>
       </w:r>
+      <w:bookmarkEnd w:id="52"/>
+    </w:p>
+    <w:p>
+      <w:pPr>
+        <w:pStyle w:val="Titolo3"/>
+      </w:pPr>
+      <w:bookmarkStart w:id="53" w:name="_Toc263756702"/>
+      <w:r>
+        <w:t>Heavy function</w:t>
+      </w:r>
       <w:bookmarkEnd w:id="53"/>
-    </w:p>
-    <w:p>
-      <w:pPr>
-        <w:pStyle w:val="Titolo3"/>
-      </w:pPr>
-      <w:bookmarkStart w:id="54" w:name="_Toc263756702"/>
-      <w:r>
-        <w:t>Heavy function</w:t>
-      </w:r>
-      <w:bookmarkEnd w:id="54"/>
     </w:p>
     <w:p>
       <w:r>
@@ -19738,7 +19736,7 @@
       <w:pPr>
         <w:pStyle w:val="Titolo3"/>
       </w:pPr>
-      <w:bookmarkStart w:id="55" w:name="_Toc263756703"/>
+      <w:bookmarkStart w:id="54" w:name="_Toc263756703"/>
       <w:r>
         <w:t xml:space="preserve">No-Input/Output Vs </w:t>
       </w:r>
@@ -19746,7 +19744,7 @@
       <w:r>
         <w:t>Input/Output</w:t>
       </w:r>
-      <w:bookmarkEnd w:id="55"/>
+      <w:bookmarkEnd w:id="54"/>
       <w:proofErr w:type="spellEnd"/>
     </w:p>
     <w:p>
@@ -20201,11 +20199,11 @@
       <w:pPr>
         <w:pStyle w:val="Titolo3"/>
       </w:pPr>
-      <w:bookmarkStart w:id="56" w:name="_Toc263756704"/>
+      <w:bookmarkStart w:id="55" w:name="_Toc263756704"/>
       <w:r>
         <w:t>No-Optimization Vs Optimization</w:t>
       </w:r>
-      <w:bookmarkEnd w:id="56"/>
+      <w:bookmarkEnd w:id="55"/>
     </w:p>
     <w:p>
       <w:pPr>
@@ -20789,11 +20787,11 @@
       <w:pPr>
         <w:pStyle w:val="Titolo3"/>
       </w:pPr>
-      <w:bookmarkStart w:id="57" w:name="_Toc263756705"/>
+      <w:bookmarkStart w:id="56" w:name="_Toc263756705"/>
       <w:r>
         <w:t>Number of process Vs Time</w:t>
       </w:r>
-      <w:bookmarkEnd w:id="57"/>
+      <w:bookmarkEnd w:id="56"/>
     </w:p>
     <w:p>
       <w:pPr>
@@ -22143,11 +22141,11 @@
       <w:pPr>
         <w:pStyle w:val="Titolo3"/>
       </w:pPr>
-      <w:bookmarkStart w:id="58" w:name="_Toc263756706"/>
+      <w:bookmarkStart w:id="57" w:name="_Toc263756706"/>
       <w:r>
         <w:t>Matrix dimension Vs Time</w:t>
       </w:r>
-      <w:bookmarkEnd w:id="58"/>
+      <w:bookmarkEnd w:id="57"/>
     </w:p>
     <w:p>
       <w:pPr>
@@ -22557,265 +22555,47 @@
       </w:r>
     </w:p>
     <w:p>
-      <w:r>
-        <w:rPr>
-          <w:rStyle w:val="hps"/>
-        </w:rPr>
-        <w:t>Note that</w:t>
-      </w:r>
-      <w:r>
-        <w:t xml:space="preserve"> </w:t>
-      </w:r>
-      <w:r>
-        <w:rPr>
-          <w:rStyle w:val="hps"/>
-        </w:rPr>
-        <w:t>with</w:t>
-      </w:r>
-      <w:r>
-        <w:t xml:space="preserve"> </w:t>
-      </w:r>
-      <w:r>
-        <w:rPr>
-          <w:rStyle w:val="hps"/>
-        </w:rPr>
-        <w:t>16</w:t>
-      </w:r>
-      <w:r>
-        <w:rPr>
-          <w:rStyle w:val="hps"/>
-        </w:rPr>
-        <w:t xml:space="preserve"> </w:t>
-      </w:r>
-      <w:r>
-        <w:rPr>
-          <w:rStyle w:val="hps"/>
-        </w:rPr>
-        <w:t>processes</w:t>
-      </w:r>
-      <w:r>
-        <w:t xml:space="preserve">, </w:t>
-      </w:r>
-      <w:r>
-        <w:rPr>
-          <w:rStyle w:val="hps"/>
-        </w:rPr>
-        <w:t>the gap between</w:t>
-      </w:r>
-      <w:r>
-        <w:t xml:space="preserve"> </w:t>
-      </w:r>
-      <w:r>
-        <w:rPr>
-          <w:rStyle w:val="hps"/>
-        </w:rPr>
-        <w:t>the execution time</w:t>
-      </w:r>
-      <w:r>
-        <w:t xml:space="preserve"> </w:t>
-      </w:r>
-      <w:r>
-        <w:rPr>
-          <w:rStyle w:val="hps"/>
-        </w:rPr>
-        <w:t>of the</w:t>
-      </w:r>
-      <w:r>
-        <w:t xml:space="preserve"> </w:t>
-      </w:r>
-      <w:r>
-        <w:rPr>
-          <w:rStyle w:val="hps"/>
-        </w:rPr>
-        <w:t>Processor</w:t>
-      </w:r>
-      <w:r>
-        <w:t xml:space="preserve"> </w:t>
-      </w:r>
-      <w:r>
-        <w:rPr>
-          <w:rStyle w:val="hps"/>
-        </w:rPr>
-        <w:t>Farm</w:t>
-      </w:r>
-      <w:r>
-        <w:t xml:space="preserve"> </w:t>
-      </w:r>
-      <w:r>
-        <w:rPr>
-          <w:rStyle w:val="hps"/>
-        </w:rPr>
-        <w:t>and</w:t>
-      </w:r>
-      <w:r>
-        <w:t xml:space="preserve"> </w:t>
-      </w:r>
-      <w:r>
-        <w:rPr>
-          <w:rStyle w:val="hps"/>
-        </w:rPr>
-        <w:t>decreases</w:t>
-      </w:r>
-      <w:r>
-        <w:t xml:space="preserve"> </w:t>
-      </w:r>
-      <w:r>
-        <w:rPr>
-          <w:rStyle w:val="hps"/>
-        </w:rPr>
-        <w:t>that of the other</w:t>
-      </w:r>
-      <w:r>
-        <w:t xml:space="preserve"> </w:t>
-      </w:r>
-      <w:r>
-        <w:rPr>
-          <w:rStyle w:val="hps"/>
-        </w:rPr>
-        <w:t>algorithms</w:t>
-      </w:r>
-      <w:r>
-        <w:t xml:space="preserve"> </w:t>
-      </w:r>
-      <w:r>
-        <w:rPr>
-          <w:rStyle w:val="hps"/>
-        </w:rPr>
-        <w:t>given</w:t>
-      </w:r>
-      <w:r>
-        <w:t xml:space="preserve"> </w:t>
-      </w:r>
-      <w:r>
-        <w:rPr>
-          <w:rStyle w:val="hps"/>
-        </w:rPr>
-        <w:t>that the algorithms</w:t>
-      </w:r>
-      <w:r>
-        <w:t xml:space="preserve"> </w:t>
-      </w:r>
-      <w:r>
-        <w:rPr>
-          <w:rStyle w:val="hps"/>
-        </w:rPr>
-        <w:t>are executed</w:t>
-      </w:r>
-      <w:r>
-        <w:t xml:space="preserve"> </w:t>
-      </w:r>
-      <w:r>
-        <w:rPr>
-          <w:rStyle w:val="hps"/>
-        </w:rPr>
-        <w:t>on</w:t>
-      </w:r>
-      <w:r>
-        <w:t xml:space="preserve"> </w:t>
-      </w:r>
-      <w:r>
-        <w:rPr>
-          <w:rStyle w:val="hps"/>
-        </w:rPr>
-        <w:t>a larger number of</w:t>
-      </w:r>
-      <w:r>
-        <w:t xml:space="preserve"> </w:t>
-      </w:r>
-      <w:r>
-        <w:rPr>
-          <w:rStyle w:val="hps"/>
-        </w:rPr>
-        <w:t>processes</w:t>
-      </w:r>
-      <w:r>
-        <w:t xml:space="preserve"> </w:t>
-      </w:r>
-      <w:r>
-        <w:rPr>
-          <w:rStyle w:val="hps"/>
-        </w:rPr>
-        <w:t>and thus</w:t>
-      </w:r>
-      <w:r>
-        <w:t xml:space="preserve"> </w:t>
-      </w:r>
-      <w:r>
-        <w:rPr>
-          <w:rStyle w:val="hps"/>
-        </w:rPr>
-        <w:t>increase the number</w:t>
-      </w:r>
-      <w:r>
-        <w:t xml:space="preserve"> </w:t>
-      </w:r>
-      <w:r>
-        <w:rPr>
-          <w:rStyle w:val="hps"/>
-        </w:rPr>
-        <w:t>of communications</w:t>
-      </w:r>
-      <w:r>
-        <w:t xml:space="preserve"> </w:t>
-      </w:r>
-      <w:r>
-        <w:rPr>
-          <w:rStyle w:val="hps"/>
-        </w:rPr>
-        <w:t>to be performed</w:t>
-      </w:r>
-      <w:r>
-        <w:t xml:space="preserve"> </w:t>
-      </w:r>
-      <w:r>
-        <w:rPr>
-          <w:rStyle w:val="hps"/>
-        </w:rPr>
-        <w:t>in the algorithms</w:t>
-      </w:r>
-      <w:r>
-        <w:t xml:space="preserve"> </w:t>
-      </w:r>
+      <w:pPr>
+        <w:rPr>
+          <w:rStyle w:val="hps"/>
+        </w:rPr>
+      </w:pPr>
+      <w:r>
+        <w:rPr>
+          <w:rStyle w:val="hps"/>
+        </w:rPr>
+        <w:t xml:space="preserve">Note that with 16 processes, the gap between the execution time of the Processor Farm and the other algorithms decreases, because the algorithms are executed on a larger number of processes and thus increases the number of communications to be performed in the algorithms Matrix </w:t>
+      </w:r>
+      <w:proofErr w:type="spellStart"/>
       <w:r>
         <w:rPr>
           <w:rStyle w:val="hps"/>
         </w:rPr>
         <w:t>Matrix</w:t>
       </w:r>
-      <w:r>
-        <w:t xml:space="preserve"> </w:t>
-      </w:r>
-      <w:proofErr w:type="spellStart"/>
-      <w:r>
-        <w:rPr>
-          <w:rStyle w:val="hps"/>
-        </w:rPr>
-        <w:t>Matrix</w:t>
-      </w:r>
-      <w:proofErr w:type="spellEnd"/>
-      <w:r>
-        <w:rPr>
-          <w:rStyle w:val="hps"/>
-        </w:rPr>
-        <w:t xml:space="preserve"> and</w:t>
-      </w:r>
-      <w:r>
-        <w:t xml:space="preserve"> </w:t>
-      </w:r>
-      <w:r>
-        <w:rPr>
-          <w:rStyle w:val="hps"/>
-        </w:rPr>
-        <w:t>Cannon</w:t>
-      </w:r>
-      <w:r>
-        <w:t>.</w:t>
-      </w:r>
-    </w:p>
-    <w:p>
-      <w:pPr>
-        <w:jc w:val="center"/>
-      </w:pPr>
+      <w:proofErr w:type="spellEnd"/>
+      <w:r>
+        <w:rPr>
+          <w:rStyle w:val="hps"/>
+        </w:rPr>
+        <w:t xml:space="preserve"> </w:t>
+      </w:r>
+      <w:r>
+        <w:rPr>
+          <w:rStyle w:val="hps"/>
+        </w:rPr>
+        <w:t>, MM-Fast and</w:t>
+      </w:r>
+      <w:bookmarkStart w:id="58" w:name="_GoBack"/>
+      <w:bookmarkEnd w:id="58"/>
+      <w:r>
+        <w:rPr>
+          <w:rStyle w:val="hps"/>
+        </w:rPr>
+        <w:t xml:space="preserve"> Cannon.</w:t>
+      </w:r>
+    </w:p>
+    <w:p>
       <w:r>
         <w:rPr>
           <w:noProof/>
@@ -32924,7 +32704,7 @@
                                 <w:rFonts w:ascii="Century Gothic" w:hAnsi="Century Gothic"/>
                                 <w:noProof/>
                               </w:rPr>
-                              <w:t>20</w:t>
+                              <w:t>33</w:t>
                             </w:r>
                             <w:r>
                               <w:rPr>
@@ -33126,7 +32906,7 @@
                           <w:rFonts w:ascii="Century Gothic" w:hAnsi="Century Gothic"/>
                           <w:noProof/>
                         </w:rPr>
-                        <w:t>20</w:t>
+                        <w:t>33</w:t>
                       </w:r>
                       <w:r>
                         <w:rPr>
@@ -33459,7 +33239,7 @@
             </wp:anchor>
           </w:drawing>
         </mc:Choice>
-        <mc:Fallback xmlns:mv="urn:schemas-microsoft-com:mac:vml" xmlns:mo="http://schemas.microsoft.com/office/mac/office/2008/main">
+        <mc:Fallback xmlns:mo="http://schemas.microsoft.com/office/mac/office/2008/main" xmlns:mv="urn:schemas-microsoft-com:mac:vml">
           <w:pict>
             <v:group id="Group 1" o:spid="_x0000_s1026" style="position:absolute;left:0;text-align:left;margin-left:-4.25pt;margin-top:-11.3pt;width:607pt;height:62.8pt;z-index:251660288;mso-position-horizontal-relative:page;mso-position-vertical-relative:top-margin-area" coordorigin="330,308" coordsize="11586,835" o:gfxdata="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" o:allowincell="f">
               <v:rect id="Rectangle 2" o:spid="_x0000_s1027" style="position:absolute;left:377;top:360;width:9346;height:720;visibility:visible;mso-wrap-style:square;v-text-anchor:middle" o:gfxdata="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" fillcolor="#c00000" strokecolor="white [3212]" strokeweight="2pt">
@@ -38171,11 +37951,11 @@
         </c:dLbls>
         <c:marker val="1"/>
         <c:smooth val="0"/>
-        <c:axId val="94063104"/>
-        <c:axId val="52360256"/>
+        <c:axId val="111832064"/>
+        <c:axId val="94347840"/>
       </c:lineChart>
       <c:catAx>
-        <c:axId val="94063104"/>
+        <c:axId val="111832064"/>
         <c:scaling>
           <c:orientation val="minMax"/>
         </c:scaling>
@@ -38203,7 +37983,7 @@
         <c:majorTickMark val="none"/>
         <c:minorTickMark val="none"/>
         <c:tickLblPos val="nextTo"/>
-        <c:crossAx val="52360256"/>
+        <c:crossAx val="94347840"/>
         <c:crossesAt val="0"/>
         <c:auto val="1"/>
         <c:lblAlgn val="ctr"/>
@@ -38211,7 +37991,7 @@
         <c:noMultiLvlLbl val="1"/>
       </c:catAx>
       <c:valAx>
-        <c:axId val="52360256"/>
+        <c:axId val="94347840"/>
         <c:scaling>
           <c:orientation val="minMax"/>
         </c:scaling>
@@ -38250,7 +38030,7 @@
             <a:noFill/>
           </a:ln>
         </c:spPr>
-        <c:crossAx val="94063104"/>
+        <c:crossAx val="111832064"/>
         <c:crossesAt val="0"/>
         <c:crossBetween val="between"/>
       </c:valAx>
@@ -38537,11 +38317,11 @@
         </c:dLbls>
         <c:marker val="1"/>
         <c:smooth val="0"/>
-        <c:axId val="90234880"/>
-        <c:axId val="154734528"/>
+        <c:axId val="150712832"/>
+        <c:axId val="151191552"/>
       </c:lineChart>
       <c:catAx>
-        <c:axId val="90234880"/>
+        <c:axId val="150712832"/>
         <c:scaling>
           <c:orientation val="minMax"/>
         </c:scaling>
@@ -38569,7 +38349,7 @@
         <c:majorTickMark val="none"/>
         <c:minorTickMark val="none"/>
         <c:tickLblPos val="nextTo"/>
-        <c:crossAx val="154734528"/>
+        <c:crossAx val="151191552"/>
         <c:crossesAt val="0"/>
         <c:auto val="1"/>
         <c:lblAlgn val="ctr"/>
@@ -38577,7 +38357,7 @@
         <c:noMultiLvlLbl val="1"/>
       </c:catAx>
       <c:valAx>
-        <c:axId val="154734528"/>
+        <c:axId val="151191552"/>
         <c:scaling>
           <c:orientation val="minMax"/>
         </c:scaling>
@@ -38606,7 +38386,7 @@
         <c:majorTickMark val="none"/>
         <c:minorTickMark val="none"/>
         <c:tickLblPos val="nextTo"/>
-        <c:crossAx val="90234880"/>
+        <c:crossAx val="150712832"/>
         <c:crossesAt val="0"/>
         <c:crossBetween val="between"/>
       </c:valAx>
@@ -38898,11 +38678,11 @@
         </c:dLbls>
         <c:marker val="1"/>
         <c:smooth val="0"/>
-        <c:axId val="90235392"/>
-        <c:axId val="154736832"/>
+        <c:axId val="150713344"/>
+        <c:axId val="151193856"/>
       </c:lineChart>
       <c:catAx>
-        <c:axId val="90235392"/>
+        <c:axId val="150713344"/>
         <c:scaling>
           <c:orientation val="minMax"/>
         </c:scaling>
@@ -38930,7 +38710,7 @@
         <c:majorTickMark val="none"/>
         <c:minorTickMark val="none"/>
         <c:tickLblPos val="nextTo"/>
-        <c:crossAx val="154736832"/>
+        <c:crossAx val="151193856"/>
         <c:crossesAt val="0"/>
         <c:auto val="1"/>
         <c:lblAlgn val="ctr"/>
@@ -38938,7 +38718,7 @@
         <c:noMultiLvlLbl val="1"/>
       </c:catAx>
       <c:valAx>
-        <c:axId val="154736832"/>
+        <c:axId val="151193856"/>
         <c:scaling>
           <c:orientation val="minMax"/>
         </c:scaling>
@@ -38972,7 +38752,7 @@
             <a:noFill/>
           </a:ln>
         </c:spPr>
-        <c:crossAx val="90235392"/>
+        <c:crossAx val="150713344"/>
         <c:crossesAt val="0"/>
         <c:crossBetween val="between"/>
       </c:valAx>
@@ -39264,11 +39044,11 @@
         </c:dLbls>
         <c:marker val="1"/>
         <c:smooth val="0"/>
-        <c:axId val="94063616"/>
-        <c:axId val="152412160"/>
+        <c:axId val="150713856"/>
+        <c:axId val="151195584"/>
       </c:lineChart>
       <c:catAx>
-        <c:axId val="94063616"/>
+        <c:axId val="150713856"/>
         <c:scaling>
           <c:orientation val="minMax"/>
         </c:scaling>
@@ -39301,7 +39081,7 @@
         <c:majorTickMark val="none"/>
         <c:minorTickMark val="none"/>
         <c:tickLblPos val="nextTo"/>
-        <c:crossAx val="152412160"/>
+        <c:crossAx val="151195584"/>
         <c:crossesAt val="0"/>
         <c:auto val="1"/>
         <c:lblAlgn val="ctr"/>
@@ -39309,7 +39089,7 @@
         <c:noMultiLvlLbl val="1"/>
       </c:catAx>
       <c:valAx>
-        <c:axId val="152412160"/>
+        <c:axId val="151195584"/>
         <c:scaling>
           <c:orientation val="minMax"/>
         </c:scaling>
@@ -39348,7 +39128,7 @@
             <a:noFill/>
           </a:ln>
         </c:spPr>
-        <c:crossAx val="94063616"/>
+        <c:crossAx val="150713856"/>
         <c:crossesAt val="0"/>
         <c:crossBetween val="between"/>
       </c:valAx>
@@ -39640,11 +39420,11 @@
         </c:dLbls>
         <c:marker val="1"/>
         <c:smooth val="0"/>
-        <c:axId val="90236416"/>
-        <c:axId val="152413888"/>
+        <c:axId val="150714880"/>
+        <c:axId val="151197312"/>
       </c:lineChart>
       <c:catAx>
-        <c:axId val="90236416"/>
+        <c:axId val="150714880"/>
         <c:scaling>
           <c:orientation val="minMax"/>
         </c:scaling>
@@ -39672,7 +39452,7 @@
         <c:majorTickMark val="none"/>
         <c:minorTickMark val="none"/>
         <c:tickLblPos val="nextTo"/>
-        <c:crossAx val="152413888"/>
+        <c:crossAx val="151197312"/>
         <c:crossesAt val="0"/>
         <c:auto val="1"/>
         <c:lblAlgn val="ctr"/>
@@ -39680,7 +39460,7 @@
         <c:noMultiLvlLbl val="1"/>
       </c:catAx>
       <c:valAx>
-        <c:axId val="152413888"/>
+        <c:axId val="151197312"/>
         <c:scaling>
           <c:orientation val="minMax"/>
         </c:scaling>
@@ -39719,7 +39499,7 @@
             <a:noFill/>
           </a:ln>
         </c:spPr>
-        <c:crossAx val="90236416"/>
+        <c:crossAx val="150714880"/>
         <c:crossesAt val="0"/>
         <c:crossBetween val="between"/>
       </c:valAx>
@@ -40007,11 +39787,11 @@
         </c:dLbls>
         <c:marker val="1"/>
         <c:smooth val="0"/>
-        <c:axId val="90237952"/>
-        <c:axId val="152415616"/>
+        <c:axId val="150715392"/>
+        <c:axId val="151199040"/>
       </c:lineChart>
       <c:catAx>
-        <c:axId val="90237952"/>
+        <c:axId val="150715392"/>
         <c:scaling>
           <c:orientation val="minMax"/>
         </c:scaling>
@@ -40044,7 +39824,7 @@
         <c:majorTickMark val="none"/>
         <c:minorTickMark val="none"/>
         <c:tickLblPos val="nextTo"/>
-        <c:crossAx val="152415616"/>
+        <c:crossAx val="151199040"/>
         <c:crossesAt val="0"/>
         <c:auto val="1"/>
         <c:lblAlgn val="ctr"/>
@@ -40052,7 +39832,7 @@
         <c:noMultiLvlLbl val="1"/>
       </c:catAx>
       <c:valAx>
-        <c:axId val="152415616"/>
+        <c:axId val="151199040"/>
         <c:scaling>
           <c:orientation val="minMax"/>
         </c:scaling>
@@ -40091,7 +39871,7 @@
             <a:noFill/>
           </a:ln>
         </c:spPr>
-        <c:crossAx val="90237952"/>
+        <c:crossAx val="150715392"/>
         <c:crossesAt val="0"/>
         <c:crossBetween val="between"/>
       </c:valAx>
@@ -40379,11 +40159,11 @@
         </c:dLbls>
         <c:marker val="1"/>
         <c:smooth val="0"/>
-        <c:axId val="90236928"/>
-        <c:axId val="152417344"/>
+        <c:axId val="150715904"/>
+        <c:axId val="164660352"/>
       </c:lineChart>
       <c:catAx>
-        <c:axId val="90236928"/>
+        <c:axId val="150715904"/>
         <c:scaling>
           <c:orientation val="minMax"/>
         </c:scaling>
@@ -40416,7 +40196,7 @@
         <c:majorTickMark val="none"/>
         <c:minorTickMark val="none"/>
         <c:tickLblPos val="nextTo"/>
-        <c:crossAx val="152417344"/>
+        <c:crossAx val="164660352"/>
         <c:crossesAt val="0"/>
         <c:auto val="1"/>
         <c:lblAlgn val="ctr"/>
@@ -40424,7 +40204,7 @@
         <c:noMultiLvlLbl val="1"/>
       </c:catAx>
       <c:valAx>
-        <c:axId val="152417344"/>
+        <c:axId val="164660352"/>
         <c:scaling>
           <c:orientation val="minMax"/>
         </c:scaling>
@@ -40463,7 +40243,7 @@
             <a:noFill/>
           </a:ln>
         </c:spPr>
-        <c:crossAx val="90236928"/>
+        <c:crossAx val="150715904"/>
         <c:crossesAt val="0"/>
         <c:crossBetween val="between"/>
       </c:valAx>
@@ -40751,11 +40531,11 @@
         </c:dLbls>
         <c:marker val="1"/>
         <c:smooth val="0"/>
-        <c:axId val="147695616"/>
-        <c:axId val="152419072"/>
+        <c:axId val="151547904"/>
+        <c:axId val="164662080"/>
       </c:lineChart>
       <c:catAx>
-        <c:axId val="147695616"/>
+        <c:axId val="151547904"/>
         <c:scaling>
           <c:orientation val="minMax"/>
         </c:scaling>
@@ -40788,7 +40568,7 @@
         <c:majorTickMark val="none"/>
         <c:minorTickMark val="none"/>
         <c:tickLblPos val="nextTo"/>
-        <c:crossAx val="152419072"/>
+        <c:crossAx val="164662080"/>
         <c:crossesAt val="0"/>
         <c:auto val="1"/>
         <c:lblAlgn val="ctr"/>
@@ -40796,7 +40576,7 @@
         <c:noMultiLvlLbl val="1"/>
       </c:catAx>
       <c:valAx>
-        <c:axId val="152419072"/>
+        <c:axId val="164662080"/>
         <c:scaling>
           <c:orientation val="minMax"/>
         </c:scaling>
@@ -40835,7 +40615,7 @@
             <a:noFill/>
           </a:ln>
         </c:spPr>
-        <c:crossAx val="147695616"/>
+        <c:crossAx val="151547904"/>
         <c:crossesAt val="0"/>
         <c:crossBetween val="between"/>
       </c:valAx>
@@ -41127,11 +40907,11 @@
         </c:dLbls>
         <c:marker val="1"/>
         <c:smooth val="0"/>
-        <c:axId val="90238464"/>
-        <c:axId val="154780224"/>
+        <c:axId val="151548928"/>
+        <c:axId val="164663808"/>
       </c:lineChart>
       <c:catAx>
-        <c:axId val="90238464"/>
+        <c:axId val="151548928"/>
         <c:scaling>
           <c:orientation val="minMax"/>
         </c:scaling>
@@ -41164,7 +40944,7 @@
         <c:majorTickMark val="none"/>
         <c:minorTickMark val="none"/>
         <c:tickLblPos val="nextTo"/>
-        <c:crossAx val="154780224"/>
+        <c:crossAx val="164663808"/>
         <c:crossesAt val="0"/>
         <c:auto val="1"/>
         <c:lblAlgn val="ctr"/>
@@ -41172,7 +40952,7 @@
         <c:noMultiLvlLbl val="1"/>
       </c:catAx>
       <c:valAx>
-        <c:axId val="154780224"/>
+        <c:axId val="164663808"/>
         <c:scaling>
           <c:orientation val="minMax"/>
         </c:scaling>
@@ -41206,7 +40986,7 @@
             <a:noFill/>
           </a:ln>
         </c:spPr>
-        <c:crossAx val="90238464"/>
+        <c:crossAx val="151548928"/>
         <c:crossesAt val="0"/>
         <c:crossBetween val="between"/>
       </c:valAx>
@@ -41498,11 +41278,11 @@
         </c:dLbls>
         <c:marker val="1"/>
         <c:smooth val="0"/>
-        <c:axId val="147693568"/>
-        <c:axId val="154781952"/>
+        <c:axId val="151549440"/>
+        <c:axId val="164665536"/>
       </c:lineChart>
       <c:catAx>
-        <c:axId val="147693568"/>
+        <c:axId val="151549440"/>
         <c:scaling>
           <c:orientation val="minMax"/>
         </c:scaling>
@@ -41535,7 +41315,7 @@
         <c:majorTickMark val="none"/>
         <c:minorTickMark val="none"/>
         <c:tickLblPos val="nextTo"/>
-        <c:crossAx val="154781952"/>
+        <c:crossAx val="164665536"/>
         <c:crossesAt val="0"/>
         <c:auto val="1"/>
         <c:lblAlgn val="ctr"/>
@@ -41543,7 +41323,7 @@
         <c:noMultiLvlLbl val="1"/>
       </c:catAx>
       <c:valAx>
-        <c:axId val="154781952"/>
+        <c:axId val="164665536"/>
         <c:scaling>
           <c:orientation val="minMax"/>
         </c:scaling>
@@ -41577,7 +41357,7 @@
             <a:noFill/>
           </a:ln>
         </c:spPr>
-        <c:crossAx val="147693568"/>
+        <c:crossAx val="151549440"/>
         <c:crossesAt val="0"/>
         <c:crossBetween val="between"/>
       </c:valAx>
@@ -41869,11 +41649,11 @@
         </c:dLbls>
         <c:marker val="1"/>
         <c:smooth val="0"/>
-        <c:axId val="94062080"/>
-        <c:axId val="154783680"/>
+        <c:axId val="155596800"/>
+        <c:axId val="165437440"/>
       </c:lineChart>
       <c:catAx>
-        <c:axId val="94062080"/>
+        <c:axId val="155596800"/>
         <c:scaling>
           <c:orientation val="minMax"/>
         </c:scaling>
@@ -41906,7 +41686,7 @@
         <c:majorTickMark val="none"/>
         <c:minorTickMark val="none"/>
         <c:tickLblPos val="nextTo"/>
-        <c:crossAx val="154783680"/>
+        <c:crossAx val="165437440"/>
         <c:crossesAt val="0"/>
         <c:auto val="1"/>
         <c:lblAlgn val="ctr"/>
@@ -41914,7 +41694,7 @@
         <c:noMultiLvlLbl val="1"/>
       </c:catAx>
       <c:valAx>
-        <c:axId val="154783680"/>
+        <c:axId val="165437440"/>
         <c:scaling>
           <c:orientation val="minMax"/>
         </c:scaling>
@@ -41948,7 +41728,7 @@
             <a:noFill/>
           </a:ln>
         </c:spPr>
-        <c:crossAx val="94062080"/>
+        <c:crossAx val="155596800"/>
         <c:crossesAt val="0"/>
         <c:crossBetween val="between"/>
       </c:valAx>
@@ -42138,11 +41918,11 @@
         </c:dLbls>
         <c:marker val="1"/>
         <c:smooth val="0"/>
-        <c:axId val="81338368"/>
-        <c:axId val="52361984"/>
+        <c:axId val="111832576"/>
+        <c:axId val="94349568"/>
       </c:lineChart>
       <c:catAx>
-        <c:axId val="81338368"/>
+        <c:axId val="111832576"/>
         <c:scaling>
           <c:orientation val="minMax"/>
         </c:scaling>
@@ -42152,7 +41932,7 @@
         <c:majorTickMark val="none"/>
         <c:minorTickMark val="none"/>
         <c:tickLblPos val="nextTo"/>
-        <c:crossAx val="52361984"/>
+        <c:crossAx val="94349568"/>
         <c:crossesAt val="0"/>
         <c:auto val="1"/>
         <c:lblAlgn val="ctr"/>
@@ -42160,7 +41940,7 @@
         <c:noMultiLvlLbl val="1"/>
       </c:catAx>
       <c:valAx>
-        <c:axId val="52361984"/>
+        <c:axId val="94349568"/>
         <c:scaling>
           <c:orientation val="minMax"/>
         </c:scaling>
@@ -42199,7 +41979,7 @@
             <a:noFill/>
           </a:ln>
         </c:spPr>
-        <c:crossAx val="81338368"/>
+        <c:crossAx val="111832576"/>
         <c:crossesAt val="0"/>
         <c:crossBetween val="between"/>
       </c:valAx>
@@ -42511,11 +42291,11 @@
         </c:dLbls>
         <c:marker val="1"/>
         <c:smooth val="0"/>
-        <c:axId val="149223424"/>
-        <c:axId val="154785408"/>
+        <c:axId val="151549952"/>
+        <c:axId val="165439168"/>
       </c:lineChart>
       <c:catAx>
-        <c:axId val="149223424"/>
+        <c:axId val="151549952"/>
         <c:scaling>
           <c:orientation val="minMax"/>
         </c:scaling>
@@ -42544,7 +42324,7 @@
         <c:majorTickMark val="none"/>
         <c:minorTickMark val="none"/>
         <c:tickLblPos val="nextTo"/>
-        <c:crossAx val="154785408"/>
+        <c:crossAx val="165439168"/>
         <c:crossesAt val="0"/>
         <c:auto val="1"/>
         <c:lblAlgn val="ctr"/>
@@ -42552,7 +42332,7 @@
         <c:noMultiLvlLbl val="1"/>
       </c:catAx>
       <c:valAx>
-        <c:axId val="154785408"/>
+        <c:axId val="165439168"/>
         <c:scaling>
           <c:orientation val="minMax"/>
         </c:scaling>
@@ -42586,7 +42366,7 @@
             <a:noFill/>
           </a:ln>
         </c:spPr>
-        <c:crossAx val="149223424"/>
+        <c:crossAx val="151549952"/>
         <c:crossesAt val="0"/>
         <c:crossBetween val="between"/>
       </c:valAx>
@@ -42878,11 +42658,11 @@
         </c:dLbls>
         <c:marker val="1"/>
         <c:smooth val="0"/>
-        <c:axId val="94062592"/>
-        <c:axId val="154787136"/>
+        <c:axId val="165495808"/>
+        <c:axId val="165440896"/>
       </c:lineChart>
       <c:catAx>
-        <c:axId val="94062592"/>
+        <c:axId val="165495808"/>
         <c:scaling>
           <c:orientation val="minMax"/>
         </c:scaling>
@@ -42911,7 +42691,7 @@
         <c:majorTickMark val="none"/>
         <c:minorTickMark val="none"/>
         <c:tickLblPos val="nextTo"/>
-        <c:crossAx val="154787136"/>
+        <c:crossAx val="165440896"/>
         <c:crossesAt val="0"/>
         <c:auto val="1"/>
         <c:lblAlgn val="ctr"/>
@@ -42919,7 +42699,7 @@
         <c:noMultiLvlLbl val="1"/>
       </c:catAx>
       <c:valAx>
-        <c:axId val="154787136"/>
+        <c:axId val="165440896"/>
         <c:scaling>
           <c:orientation val="minMax"/>
         </c:scaling>
@@ -42953,7 +42733,7 @@
             <a:noFill/>
           </a:ln>
         </c:spPr>
-        <c:crossAx val="94062592"/>
+        <c:crossAx val="165495808"/>
         <c:crossesAt val="0"/>
         <c:crossBetween val="between"/>
       </c:valAx>
@@ -43245,11 +43025,11 @@
         </c:dLbls>
         <c:marker val="1"/>
         <c:smooth val="0"/>
-        <c:axId val="149221376"/>
-        <c:axId val="178651712"/>
+        <c:axId val="151550464"/>
+        <c:axId val="165442048"/>
       </c:lineChart>
       <c:catAx>
-        <c:axId val="149221376"/>
+        <c:axId val="151550464"/>
         <c:scaling>
           <c:orientation val="minMax"/>
         </c:scaling>
@@ -43282,7 +43062,7 @@
         <c:majorTickMark val="none"/>
         <c:minorTickMark val="none"/>
         <c:tickLblPos val="nextTo"/>
-        <c:crossAx val="178651712"/>
+        <c:crossAx val="165442048"/>
         <c:crossesAt val="0"/>
         <c:auto val="1"/>
         <c:lblAlgn val="ctr"/>
@@ -43290,7 +43070,7 @@
         <c:noMultiLvlLbl val="1"/>
       </c:catAx>
       <c:valAx>
-        <c:axId val="178651712"/>
+        <c:axId val="165442048"/>
         <c:scaling>
           <c:orientation val="minMax"/>
         </c:scaling>
@@ -43324,7 +43104,7 @@
             <a:noFill/>
           </a:ln>
         </c:spPr>
-        <c:crossAx val="149221376"/>
+        <c:crossAx val="151550464"/>
         <c:crossesAt val="0"/>
         <c:crossBetween val="between"/>
       </c:valAx>
@@ -43615,11 +43395,11 @@
         </c:dLbls>
         <c:marker val="1"/>
         <c:smooth val="0"/>
-        <c:axId val="94064128"/>
-        <c:axId val="178653440"/>
+        <c:axId val="165497856"/>
+        <c:axId val="165443776"/>
       </c:lineChart>
       <c:catAx>
-        <c:axId val="94064128"/>
+        <c:axId val="165497856"/>
         <c:scaling>
           <c:orientation val="minMax"/>
         </c:scaling>
@@ -43652,7 +43432,7 @@
         <c:majorTickMark val="none"/>
         <c:minorTickMark val="none"/>
         <c:tickLblPos val="nextTo"/>
-        <c:crossAx val="178653440"/>
+        <c:crossAx val="165443776"/>
         <c:crossesAt val="0"/>
         <c:auto val="1"/>
         <c:lblAlgn val="ctr"/>
@@ -43660,7 +43440,7 @@
         <c:noMultiLvlLbl val="1"/>
       </c:catAx>
       <c:valAx>
-        <c:axId val="178653440"/>
+        <c:axId val="165443776"/>
         <c:scaling>
           <c:orientation val="minMax"/>
         </c:scaling>
@@ -43694,7 +43474,7 @@
             <a:noFill/>
           </a:ln>
         </c:spPr>
-        <c:crossAx val="94064128"/>
+        <c:crossAx val="165497856"/>
         <c:crossesAt val="0"/>
         <c:crossBetween val="between"/>
       </c:valAx>
@@ -43985,11 +43765,11 @@
         </c:dLbls>
         <c:marker val="1"/>
         <c:smooth val="0"/>
-        <c:axId val="151029760"/>
-        <c:axId val="178655168"/>
+        <c:axId val="151550976"/>
+        <c:axId val="172802048"/>
       </c:lineChart>
       <c:catAx>
-        <c:axId val="151029760"/>
+        <c:axId val="151550976"/>
         <c:scaling>
           <c:orientation val="minMax"/>
         </c:scaling>
@@ -44022,7 +43802,7 @@
         <c:majorTickMark val="none"/>
         <c:minorTickMark val="none"/>
         <c:tickLblPos val="nextTo"/>
-        <c:crossAx val="178655168"/>
+        <c:crossAx val="172802048"/>
         <c:crossesAt val="0"/>
         <c:auto val="1"/>
         <c:lblAlgn val="ctr"/>
@@ -44030,7 +43810,7 @@
         <c:noMultiLvlLbl val="1"/>
       </c:catAx>
       <c:valAx>
-        <c:axId val="178655168"/>
+        <c:axId val="172802048"/>
         <c:scaling>
           <c:orientation val="minMax"/>
         </c:scaling>
@@ -44064,7 +43844,7 @@
             <a:noFill/>
           </a:ln>
         </c:spPr>
-        <c:crossAx val="151029760"/>
+        <c:crossAx val="151550976"/>
         <c:crossesAt val="0"/>
         <c:crossBetween val="between"/>
       </c:valAx>
@@ -44356,11 +44136,11 @@
         </c:dLbls>
         <c:marker val="1"/>
         <c:smooth val="0"/>
-        <c:axId val="147695104"/>
-        <c:axId val="178656896"/>
+        <c:axId val="166237184"/>
+        <c:axId val="172803776"/>
       </c:lineChart>
       <c:catAx>
-        <c:axId val="147695104"/>
+        <c:axId val="166237184"/>
         <c:scaling>
           <c:orientation val="minMax"/>
         </c:scaling>
@@ -44389,7 +44169,7 @@
         <c:majorTickMark val="none"/>
         <c:minorTickMark val="none"/>
         <c:tickLblPos val="nextTo"/>
-        <c:crossAx val="178656896"/>
+        <c:crossAx val="172803776"/>
         <c:crossesAt val="0"/>
         <c:auto val="1"/>
         <c:lblAlgn val="ctr"/>
@@ -44397,7 +44177,7 @@
         <c:noMultiLvlLbl val="1"/>
       </c:catAx>
       <c:valAx>
-        <c:axId val="178656896"/>
+        <c:axId val="172803776"/>
         <c:scaling>
           <c:orientation val="minMax"/>
         </c:scaling>
@@ -44431,7 +44211,7 @@
             <a:noFill/>
           </a:ln>
         </c:spPr>
-        <c:crossAx val="147695104"/>
+        <c:crossAx val="166237184"/>
         <c:crossesAt val="0"/>
         <c:crossBetween val="between"/>
       </c:valAx>
@@ -44723,11 +44503,11 @@
         </c:dLbls>
         <c:marker val="1"/>
         <c:smooth val="0"/>
-        <c:axId val="151027712"/>
-        <c:axId val="178658624"/>
+        <c:axId val="155595264"/>
+        <c:axId val="172805504"/>
       </c:lineChart>
       <c:catAx>
-        <c:axId val="151027712"/>
+        <c:axId val="155595264"/>
         <c:scaling>
           <c:orientation val="minMax"/>
         </c:scaling>
@@ -44756,7 +44536,7 @@
         <c:majorTickMark val="none"/>
         <c:minorTickMark val="none"/>
         <c:tickLblPos val="nextTo"/>
-        <c:crossAx val="178658624"/>
+        <c:crossAx val="172805504"/>
         <c:crossesAt val="0"/>
         <c:auto val="1"/>
         <c:lblAlgn val="ctr"/>
@@ -44764,7 +44544,7 @@
         <c:noMultiLvlLbl val="1"/>
       </c:catAx>
       <c:valAx>
-        <c:axId val="178658624"/>
+        <c:axId val="172805504"/>
         <c:scaling>
           <c:orientation val="minMax"/>
         </c:scaling>
@@ -44798,7 +44578,7 @@
             <a:noFill/>
           </a:ln>
         </c:spPr>
-        <c:crossAx val="151027712"/>
+        <c:crossAx val="155595264"/>
         <c:crossesAt val="0"/>
         <c:crossBetween val="between"/>
       </c:valAx>
@@ -45090,11 +44870,11 @@
         </c:dLbls>
         <c:marker val="1"/>
         <c:smooth val="0"/>
-        <c:axId val="147696128"/>
-        <c:axId val="146596992"/>
+        <c:axId val="166239232"/>
+        <c:axId val="172807232"/>
       </c:lineChart>
       <c:catAx>
-        <c:axId val="147696128"/>
+        <c:axId val="166239232"/>
         <c:scaling>
           <c:orientation val="minMax"/>
         </c:scaling>
@@ -45127,7 +44907,7 @@
         <c:majorTickMark val="none"/>
         <c:minorTickMark val="none"/>
         <c:tickLblPos val="nextTo"/>
-        <c:crossAx val="146596992"/>
+        <c:crossAx val="172807232"/>
         <c:crossesAt val="0"/>
         <c:auto val="1"/>
         <c:lblAlgn val="ctr"/>
@@ -45135,7 +44915,7 @@
         <c:noMultiLvlLbl val="1"/>
       </c:catAx>
       <c:valAx>
-        <c:axId val="146596992"/>
+        <c:axId val="172807232"/>
         <c:scaling>
           <c:orientation val="minMax"/>
         </c:scaling>
@@ -45169,7 +44949,7 @@
             <a:noFill/>
           </a:ln>
         </c:spPr>
-        <c:crossAx val="147696128"/>
+        <c:crossAx val="166239232"/>
         <c:crossesAt val="0"/>
         <c:crossBetween val="between"/>
       </c:valAx>
@@ -45460,11 +45240,11 @@
         </c:dLbls>
         <c:marker val="1"/>
         <c:smooth val="0"/>
-        <c:axId val="151730176"/>
-        <c:axId val="146598720"/>
+        <c:axId val="165494784"/>
+        <c:axId val="172808960"/>
       </c:lineChart>
       <c:catAx>
-        <c:axId val="151730176"/>
+        <c:axId val="165494784"/>
         <c:scaling>
           <c:orientation val="minMax"/>
         </c:scaling>
@@ -45497,7 +45277,7 @@
         <c:majorTickMark val="none"/>
         <c:minorTickMark val="none"/>
         <c:tickLblPos val="nextTo"/>
-        <c:crossAx val="146598720"/>
+        <c:crossAx val="172808960"/>
         <c:crossesAt val="0"/>
         <c:auto val="1"/>
         <c:lblAlgn val="ctr"/>
@@ -45505,7 +45285,7 @@
         <c:noMultiLvlLbl val="1"/>
       </c:catAx>
       <c:valAx>
-        <c:axId val="146598720"/>
+        <c:axId val="172808960"/>
         <c:scaling>
           <c:orientation val="minMax"/>
         </c:scaling>
@@ -45539,7 +45319,7 @@
             <a:noFill/>
           </a:ln>
         </c:spPr>
-        <c:crossAx val="151730176"/>
+        <c:crossAx val="165494784"/>
         <c:crossesAt val="0"/>
         <c:crossBetween val="between"/>
       </c:valAx>
@@ -45831,11 +45611,11 @@
         </c:dLbls>
         <c:marker val="1"/>
         <c:smooth val="0"/>
-        <c:axId val="149222912"/>
-        <c:axId val="146600448"/>
+        <c:axId val="166347776"/>
+        <c:axId val="172999232"/>
       </c:lineChart>
       <c:catAx>
-        <c:axId val="149222912"/>
+        <c:axId val="166347776"/>
         <c:scaling>
           <c:orientation val="minMax"/>
         </c:scaling>
@@ -45864,7 +45644,7 @@
         <c:majorTickMark val="none"/>
         <c:minorTickMark val="none"/>
         <c:tickLblPos val="nextTo"/>
-        <c:crossAx val="146600448"/>
+        <c:crossAx val="172999232"/>
         <c:crossesAt val="0"/>
         <c:auto val="1"/>
         <c:lblAlgn val="ctr"/>
@@ -45872,7 +45652,7 @@
         <c:noMultiLvlLbl val="1"/>
       </c:catAx>
       <c:valAx>
-        <c:axId val="146600448"/>
+        <c:axId val="172999232"/>
         <c:scaling>
           <c:orientation val="minMax"/>
         </c:scaling>
@@ -45906,7 +45686,7 @@
             <a:noFill/>
           </a:ln>
         </c:spPr>
-        <c:crossAx val="149222912"/>
+        <c:crossAx val="166347776"/>
         <c:crossesAt val="0"/>
         <c:crossBetween val="between"/>
       </c:valAx>
@@ -46096,11 +45876,11 @@
         </c:dLbls>
         <c:marker val="1"/>
         <c:smooth val="0"/>
-        <c:axId val="81340928"/>
-        <c:axId val="75741952"/>
+        <c:axId val="111853568"/>
+        <c:axId val="94351296"/>
       </c:lineChart>
       <c:catAx>
-        <c:axId val="81340928"/>
+        <c:axId val="111853568"/>
         <c:scaling>
           <c:orientation val="minMax"/>
         </c:scaling>
@@ -46110,7 +45890,7 @@
         <c:majorTickMark val="none"/>
         <c:minorTickMark val="none"/>
         <c:tickLblPos val="nextTo"/>
-        <c:crossAx val="75741952"/>
+        <c:crossAx val="94351296"/>
         <c:crossesAt val="0"/>
         <c:auto val="1"/>
         <c:lblAlgn val="ctr"/>
@@ -46118,7 +45898,7 @@
         <c:noMultiLvlLbl val="1"/>
       </c:catAx>
       <c:valAx>
-        <c:axId val="75741952"/>
+        <c:axId val="94351296"/>
         <c:scaling>
           <c:orientation val="minMax"/>
         </c:scaling>
@@ -46157,7 +45937,7 @@
             <a:noFill/>
           </a:ln>
         </c:spPr>
-        <c:crossAx val="81340928"/>
+        <c:crossAx val="111853568"/>
         <c:crossesAt val="0"/>
         <c:crossBetween val="between"/>
       </c:valAx>
@@ -46469,11 +46249,11 @@
         </c:dLbls>
         <c:marker val="1"/>
         <c:smooth val="0"/>
-        <c:axId val="151728128"/>
-        <c:axId val="146602176"/>
+        <c:axId val="150622208"/>
+        <c:axId val="173000960"/>
       </c:lineChart>
       <c:catAx>
-        <c:axId val="151728128"/>
+        <c:axId val="150622208"/>
         <c:scaling>
           <c:orientation val="minMax"/>
         </c:scaling>
@@ -46502,7 +46282,7 @@
         <c:majorTickMark val="none"/>
         <c:minorTickMark val="none"/>
         <c:tickLblPos val="nextTo"/>
-        <c:crossAx val="146602176"/>
+        <c:crossAx val="173000960"/>
         <c:crossesAt val="0"/>
         <c:auto val="1"/>
         <c:lblAlgn val="ctr"/>
@@ -46510,7 +46290,7 @@
         <c:noMultiLvlLbl val="1"/>
       </c:catAx>
       <c:valAx>
-        <c:axId val="146602176"/>
+        <c:axId val="173000960"/>
         <c:scaling>
           <c:orientation val="minMax"/>
         </c:scaling>
@@ -46544,7 +46324,7 @@
             <a:noFill/>
           </a:ln>
         </c:spPr>
-        <c:crossAx val="151728128"/>
+        <c:crossAx val="150622208"/>
         <c:crossesAt val="0"/>
         <c:crossBetween val="between"/>
       </c:valAx>
@@ -46880,11 +46660,11 @@
         </c:dLbls>
         <c:marker val="1"/>
         <c:smooth val="0"/>
-        <c:axId val="149223936"/>
-        <c:axId val="149086208"/>
+        <c:axId val="150622720"/>
+        <c:axId val="173002688"/>
       </c:lineChart>
       <c:catAx>
-        <c:axId val="149223936"/>
+        <c:axId val="150622720"/>
         <c:scaling>
           <c:orientation val="minMax"/>
         </c:scaling>
@@ -46917,7 +46697,7 @@
         <c:majorTickMark val="none"/>
         <c:minorTickMark val="none"/>
         <c:tickLblPos val="nextTo"/>
-        <c:crossAx val="149086208"/>
+        <c:crossAx val="173002688"/>
         <c:crossesAt val="0"/>
         <c:auto val="1"/>
         <c:lblAlgn val="ctr"/>
@@ -46925,7 +46705,7 @@
         <c:noMultiLvlLbl val="1"/>
       </c:catAx>
       <c:valAx>
-        <c:axId val="149086208"/>
+        <c:axId val="173002688"/>
         <c:scaling>
           <c:orientation val="minMax"/>
         </c:scaling>
@@ -46964,7 +46744,7 @@
             <a:noFill/>
           </a:ln>
         </c:spPr>
-        <c:crossAx val="149223936"/>
+        <c:crossAx val="150622720"/>
         <c:crossesAt val="0"/>
         <c:crossBetween val="between"/>
       </c:valAx>
@@ -47300,11 +47080,11 @@
         </c:dLbls>
         <c:marker val="1"/>
         <c:smooth val="0"/>
-        <c:axId val="152307712"/>
-        <c:axId val="149087936"/>
+        <c:axId val="150623232"/>
+        <c:axId val="173004416"/>
       </c:lineChart>
       <c:catAx>
-        <c:axId val="152307712"/>
+        <c:axId val="150623232"/>
         <c:scaling>
           <c:orientation val="minMax"/>
         </c:scaling>
@@ -47337,7 +47117,7 @@
         <c:majorTickMark val="none"/>
         <c:minorTickMark val="none"/>
         <c:tickLblPos val="nextTo"/>
-        <c:crossAx val="149087936"/>
+        <c:crossAx val="173004416"/>
         <c:crossesAt val="0"/>
         <c:auto val="1"/>
         <c:lblAlgn val="ctr"/>
@@ -47345,7 +47125,7 @@
         <c:noMultiLvlLbl val="1"/>
       </c:catAx>
       <c:valAx>
-        <c:axId val="149087936"/>
+        <c:axId val="173004416"/>
         <c:scaling>
           <c:orientation val="minMax"/>
         </c:scaling>
@@ -47384,7 +47164,7 @@
             <a:noFill/>
           </a:ln>
         </c:spPr>
-        <c:crossAx val="152307712"/>
+        <c:crossAx val="150623232"/>
         <c:crossesAt val="0"/>
         <c:crossBetween val="between"/>
       </c:valAx>
@@ -48008,11 +47788,11 @@
         </c:dLbls>
         <c:marker val="1"/>
         <c:smooth val="0"/>
-        <c:axId val="151029248"/>
-        <c:axId val="149089664"/>
+        <c:axId val="150624256"/>
+        <c:axId val="173006144"/>
       </c:lineChart>
       <c:catAx>
-        <c:axId val="151029248"/>
+        <c:axId val="150624256"/>
         <c:scaling>
           <c:orientation val="minMax"/>
         </c:scaling>
@@ -48041,7 +47821,7 @@
         <c:majorTickMark val="none"/>
         <c:minorTickMark val="none"/>
         <c:tickLblPos val="nextTo"/>
-        <c:crossAx val="149089664"/>
+        <c:crossAx val="173006144"/>
         <c:crossesAt val="0"/>
         <c:auto val="1"/>
         <c:lblAlgn val="ctr"/>
@@ -48049,7 +47829,7 @@
         <c:noMultiLvlLbl val="1"/>
       </c:catAx>
       <c:valAx>
-        <c:axId val="149089664"/>
+        <c:axId val="173006144"/>
         <c:scaling>
           <c:orientation val="minMax"/>
         </c:scaling>
@@ -48088,7 +47868,7 @@
             <a:noFill/>
           </a:ln>
         </c:spPr>
-        <c:crossAx val="151029248"/>
+        <c:crossAx val="150624256"/>
         <c:crossesAt val="0"/>
         <c:crossBetween val="between"/>
       </c:valAx>
@@ -48712,11 +48492,11 @@
         </c:dLbls>
         <c:marker val="1"/>
         <c:smooth val="0"/>
-        <c:axId val="152305664"/>
-        <c:axId val="149091392"/>
+        <c:axId val="150624768"/>
+        <c:axId val="173761664"/>
       </c:lineChart>
       <c:catAx>
-        <c:axId val="152305664"/>
+        <c:axId val="150624768"/>
         <c:scaling>
           <c:orientation val="minMax"/>
         </c:scaling>
@@ -48745,7 +48525,7 @@
         <c:majorTickMark val="none"/>
         <c:minorTickMark val="none"/>
         <c:tickLblPos val="nextTo"/>
-        <c:crossAx val="149091392"/>
+        <c:crossAx val="173761664"/>
         <c:crossesAt val="0"/>
         <c:auto val="1"/>
         <c:lblAlgn val="ctr"/>
@@ -48753,7 +48533,7 @@
         <c:noMultiLvlLbl val="1"/>
       </c:catAx>
       <c:valAx>
-        <c:axId val="149091392"/>
+        <c:axId val="173761664"/>
         <c:scaling>
           <c:orientation val="minMax"/>
         </c:scaling>
@@ -48792,7 +48572,7 @@
             <a:noFill/>
           </a:ln>
         </c:spPr>
-        <c:crossAx val="152305664"/>
+        <c:crossAx val="150624768"/>
         <c:crossesAt val="0"/>
         <c:crossBetween val="between"/>
       </c:valAx>
@@ -49128,11 +48908,11 @@
         </c:dLbls>
         <c:marker val="1"/>
         <c:smooth val="0"/>
-        <c:axId val="151030272"/>
-        <c:axId val="149093120"/>
+        <c:axId val="166348800"/>
+        <c:axId val="173763392"/>
       </c:lineChart>
       <c:catAx>
-        <c:axId val="151030272"/>
+        <c:axId val="166348800"/>
         <c:scaling>
           <c:orientation val="minMax"/>
         </c:scaling>
@@ -49165,7 +48945,7 @@
         <c:majorTickMark val="none"/>
         <c:minorTickMark val="none"/>
         <c:tickLblPos val="nextTo"/>
-        <c:crossAx val="149093120"/>
+        <c:crossAx val="173763392"/>
         <c:crossesAt val="0"/>
         <c:auto val="1"/>
         <c:lblAlgn val="ctr"/>
@@ -49173,7 +48953,7 @@
         <c:noMultiLvlLbl val="1"/>
       </c:catAx>
       <c:valAx>
-        <c:axId val="149093120"/>
+        <c:axId val="173763392"/>
         <c:scaling>
           <c:orientation val="minMax"/>
         </c:scaling>
@@ -49212,7 +48992,7 @@
             <a:noFill/>
           </a:ln>
         </c:spPr>
-        <c:crossAx val="151030272"/>
+        <c:crossAx val="166348800"/>
         <c:crossesAt val="0"/>
         <c:crossBetween val="between"/>
       </c:valAx>
@@ -49548,11 +49328,11 @@
         </c:dLbls>
         <c:marker val="1"/>
         <c:smooth val="0"/>
-        <c:axId val="152643584"/>
-        <c:axId val="149373504"/>
+        <c:axId val="150625280"/>
+        <c:axId val="173765120"/>
       </c:lineChart>
       <c:catAx>
-        <c:axId val="152643584"/>
+        <c:axId val="150625280"/>
         <c:scaling>
           <c:orientation val="minMax"/>
         </c:scaling>
@@ -49585,7 +49365,7 @@
         <c:majorTickMark val="none"/>
         <c:minorTickMark val="none"/>
         <c:tickLblPos val="nextTo"/>
-        <c:crossAx val="149373504"/>
+        <c:crossAx val="173765120"/>
         <c:crossesAt val="0"/>
         <c:auto val="1"/>
         <c:lblAlgn val="ctr"/>
@@ -49593,7 +49373,7 @@
         <c:noMultiLvlLbl val="1"/>
       </c:catAx>
       <c:valAx>
-        <c:axId val="149373504"/>
+        <c:axId val="173765120"/>
         <c:scaling>
           <c:orientation val="minMax"/>
         </c:scaling>
@@ -49632,7 +49412,7 @@
             <a:noFill/>
           </a:ln>
         </c:spPr>
-        <c:crossAx val="152643584"/>
+        <c:crossAx val="150625280"/>
         <c:crossesAt val="0"/>
         <c:crossBetween val="between"/>
       </c:valAx>
@@ -50256,11 +50036,11 @@
         </c:dLbls>
         <c:marker val="1"/>
         <c:smooth val="0"/>
-        <c:axId val="151729664"/>
-        <c:axId val="149375232"/>
+        <c:axId val="173552640"/>
+        <c:axId val="173766848"/>
       </c:lineChart>
       <c:catAx>
-        <c:axId val="151729664"/>
+        <c:axId val="173552640"/>
         <c:scaling>
           <c:orientation val="minMax"/>
         </c:scaling>
@@ -50289,7 +50069,7 @@
         <c:majorTickMark val="none"/>
         <c:minorTickMark val="none"/>
         <c:tickLblPos val="nextTo"/>
-        <c:crossAx val="149375232"/>
+        <c:crossAx val="173766848"/>
         <c:crossesAt val="0"/>
         <c:auto val="1"/>
         <c:lblAlgn val="ctr"/>
@@ -50297,7 +50077,7 @@
         <c:noMultiLvlLbl val="1"/>
       </c:catAx>
       <c:valAx>
-        <c:axId val="149375232"/>
+        <c:axId val="173766848"/>
         <c:scaling>
           <c:orientation val="minMax"/>
         </c:scaling>
@@ -50336,7 +50116,7 @@
             <a:noFill/>
           </a:ln>
         </c:spPr>
-        <c:crossAx val="151729664"/>
+        <c:crossAx val="173552640"/>
         <c:crossesAt val="0"/>
         <c:crossBetween val="between"/>
       </c:valAx>
@@ -50960,11 +50740,11 @@
         </c:dLbls>
         <c:marker val="1"/>
         <c:smooth val="0"/>
-        <c:axId val="152641536"/>
-        <c:axId val="149376960"/>
+        <c:axId val="150625792"/>
+        <c:axId val="174153728"/>
       </c:lineChart>
       <c:catAx>
-        <c:axId val="152641536"/>
+        <c:axId val="150625792"/>
         <c:scaling>
           <c:orientation val="minMax"/>
         </c:scaling>
@@ -50993,7 +50773,7 @@
         <c:majorTickMark val="none"/>
         <c:minorTickMark val="none"/>
         <c:tickLblPos val="nextTo"/>
-        <c:crossAx val="149376960"/>
+        <c:crossAx val="174153728"/>
         <c:crossesAt val="0"/>
         <c:auto val="1"/>
         <c:lblAlgn val="ctr"/>
@@ -51001,7 +50781,7 @@
         <c:noMultiLvlLbl val="1"/>
       </c:catAx>
       <c:valAx>
-        <c:axId val="149376960"/>
+        <c:axId val="174153728"/>
         <c:scaling>
           <c:orientation val="minMax"/>
         </c:scaling>
@@ -51040,7 +50820,7 @@
             <a:noFill/>
           </a:ln>
         </c:spPr>
-        <c:crossAx val="152641536"/>
+        <c:crossAx val="150625792"/>
         <c:crossesAt val="0"/>
         <c:crossBetween val="between"/>
       </c:valAx>
@@ -51229,11 +51009,11 @@
         </c:dLbls>
         <c:marker val="1"/>
         <c:smooth val="0"/>
-        <c:axId val="81341440"/>
-        <c:axId val="154599424"/>
+        <c:axId val="155594752"/>
+        <c:axId val="94353024"/>
       </c:lineChart>
       <c:catAx>
-        <c:axId val="81341440"/>
+        <c:axId val="155594752"/>
         <c:scaling>
           <c:orientation val="minMax"/>
         </c:scaling>
@@ -51243,7 +51023,7 @@
         <c:majorTickMark val="none"/>
         <c:minorTickMark val="none"/>
         <c:tickLblPos val="nextTo"/>
-        <c:crossAx val="154599424"/>
+        <c:crossAx val="94353024"/>
         <c:crossesAt val="0"/>
         <c:auto val="1"/>
         <c:lblAlgn val="ctr"/>
@@ -51251,7 +51031,7 @@
         <c:noMultiLvlLbl val="1"/>
       </c:catAx>
       <c:valAx>
-        <c:axId val="154599424"/>
+        <c:axId val="94353024"/>
         <c:scaling>
           <c:orientation val="minMax"/>
         </c:scaling>
@@ -51290,7 +51070,7 @@
             <a:noFill/>
           </a:ln>
         </c:spPr>
-        <c:crossAx val="81341440"/>
+        <c:crossAx val="155594752"/>
         <c:crossesAt val="0"/>
         <c:crossBetween val="between"/>
       </c:valAx>
@@ -51500,11 +51280,11 @@
         </c:dLbls>
         <c:marker val="1"/>
         <c:smooth val="0"/>
-        <c:axId val="81341952"/>
-        <c:axId val="154601152"/>
+        <c:axId val="155597312"/>
+        <c:axId val="94354752"/>
       </c:lineChart>
       <c:catAx>
-        <c:axId val="81341952"/>
+        <c:axId val="155597312"/>
         <c:scaling>
           <c:orientation val="minMax"/>
         </c:scaling>
@@ -51514,7 +51294,7 @@
         <c:majorTickMark val="none"/>
         <c:minorTickMark val="none"/>
         <c:tickLblPos val="nextTo"/>
-        <c:crossAx val="154601152"/>
+        <c:crossAx val="94354752"/>
         <c:crossesAt val="0"/>
         <c:auto val="1"/>
         <c:lblAlgn val="ctr"/>
@@ -51522,7 +51302,7 @@
         <c:noMultiLvlLbl val="1"/>
       </c:catAx>
       <c:valAx>
-        <c:axId val="154601152"/>
+        <c:axId val="94354752"/>
         <c:scaling>
           <c:orientation val="minMax"/>
         </c:scaling>
@@ -51561,7 +51341,7 @@
             <a:noFill/>
           </a:ln>
         </c:spPr>
-        <c:crossAx val="81341952"/>
+        <c:crossAx val="155597312"/>
         <c:crossesAt val="0"/>
         <c:crossBetween val="between"/>
       </c:valAx>
@@ -51771,11 +51551,11 @@
         </c:dLbls>
         <c:marker val="1"/>
         <c:smooth val="0"/>
-        <c:axId val="94090240"/>
-        <c:axId val="154602880"/>
+        <c:axId val="111854592"/>
+        <c:axId val="94782592"/>
       </c:lineChart>
       <c:catAx>
-        <c:axId val="94090240"/>
+        <c:axId val="111854592"/>
         <c:scaling>
           <c:orientation val="minMax"/>
         </c:scaling>
@@ -51785,7 +51565,7 @@
         <c:majorTickMark val="none"/>
         <c:minorTickMark val="none"/>
         <c:tickLblPos val="nextTo"/>
-        <c:crossAx val="154602880"/>
+        <c:crossAx val="94782592"/>
         <c:crossesAt val="0"/>
         <c:auto val="1"/>
         <c:lblAlgn val="ctr"/>
@@ -51793,7 +51573,7 @@
         <c:noMultiLvlLbl val="1"/>
       </c:catAx>
       <c:valAx>
-        <c:axId val="154602880"/>
+        <c:axId val="94782592"/>
         <c:scaling>
           <c:orientation val="minMax"/>
         </c:scaling>
@@ -51832,7 +51612,7 @@
             <a:noFill/>
           </a:ln>
         </c:spPr>
-        <c:crossAx val="94090240"/>
+        <c:crossAx val="111854592"/>
         <c:crossesAt val="0"/>
         <c:crossBetween val="between"/>
       </c:valAx>
@@ -52042,11 +51822,11 @@
         </c:dLbls>
         <c:marker val="1"/>
         <c:smooth val="0"/>
-        <c:axId val="94061056"/>
-        <c:axId val="154605184"/>
+        <c:axId val="140496896"/>
+        <c:axId val="94784320"/>
       </c:lineChart>
       <c:catAx>
-        <c:axId val="94061056"/>
+        <c:axId val="140496896"/>
         <c:scaling>
           <c:orientation val="minMax"/>
         </c:scaling>
@@ -52056,7 +51836,7 @@
         <c:majorTickMark val="none"/>
         <c:minorTickMark val="none"/>
         <c:tickLblPos val="nextTo"/>
-        <c:crossAx val="154605184"/>
+        <c:crossAx val="94784320"/>
         <c:crossesAt val="0"/>
         <c:auto val="1"/>
         <c:lblAlgn val="ctr"/>
@@ -52064,7 +51844,7 @@
         <c:noMultiLvlLbl val="1"/>
       </c:catAx>
       <c:valAx>
-        <c:axId val="154605184"/>
+        <c:axId val="94784320"/>
         <c:scaling>
           <c:orientation val="minMax"/>
         </c:scaling>
@@ -52103,7 +51883,7 @@
             <a:noFill/>
           </a:ln>
         </c:spPr>
-        <c:crossAx val="94061056"/>
+        <c:crossAx val="140496896"/>
         <c:crossesAt val="0"/>
         <c:crossBetween val="between"/>
       </c:valAx>
@@ -52313,11 +52093,11 @@
         </c:dLbls>
         <c:marker val="1"/>
         <c:smooth val="0"/>
-        <c:axId val="94061568"/>
-        <c:axId val="154730496"/>
+        <c:axId val="155597824"/>
+        <c:axId val="94786048"/>
       </c:lineChart>
       <c:catAx>
-        <c:axId val="94061568"/>
+        <c:axId val="155597824"/>
         <c:scaling>
           <c:orientation val="minMax"/>
         </c:scaling>
@@ -52327,7 +52107,7 @@
         <c:majorTickMark val="none"/>
         <c:minorTickMark val="none"/>
         <c:tickLblPos val="nextTo"/>
-        <c:crossAx val="154730496"/>
+        <c:crossAx val="94786048"/>
         <c:crossesAt val="0"/>
         <c:auto val="1"/>
         <c:lblAlgn val="ctr"/>
@@ -52335,7 +52115,7 @@
         <c:noMultiLvlLbl val="1"/>
       </c:catAx>
       <c:valAx>
-        <c:axId val="154730496"/>
+        <c:axId val="94786048"/>
         <c:scaling>
           <c:orientation val="minMax"/>
         </c:scaling>
@@ -52374,7 +52154,7 @@
             <a:noFill/>
           </a:ln>
         </c:spPr>
-        <c:crossAx val="94061568"/>
+        <c:crossAx val="155597824"/>
         <c:crossesAt val="0"/>
         <c:crossBetween val="between"/>
       </c:valAx>
@@ -52584,11 +52364,11 @@
         </c:dLbls>
         <c:marker val="1"/>
         <c:smooth val="0"/>
-        <c:axId val="138326016"/>
-        <c:axId val="154732224"/>
+        <c:axId val="150712320"/>
+        <c:axId val="94787776"/>
       </c:lineChart>
       <c:catAx>
-        <c:axId val="138326016"/>
+        <c:axId val="150712320"/>
         <c:scaling>
           <c:orientation val="minMax"/>
         </c:scaling>
@@ -52598,7 +52378,7 @@
         <c:majorTickMark val="none"/>
         <c:minorTickMark val="none"/>
         <c:tickLblPos val="nextTo"/>
-        <c:crossAx val="154732224"/>
+        <c:crossAx val="94787776"/>
         <c:crossesAt val="0"/>
         <c:auto val="1"/>
         <c:lblAlgn val="ctr"/>
@@ -52606,7 +52386,7 @@
         <c:noMultiLvlLbl val="1"/>
       </c:catAx>
       <c:valAx>
-        <c:axId val="154732224"/>
+        <c:axId val="94787776"/>
         <c:scaling>
           <c:orientation val="minMax"/>
         </c:scaling>
@@ -52645,7 +52425,7 @@
             <a:noFill/>
           </a:ln>
         </c:spPr>
-        <c:crossAx val="138326016"/>
+        <c:crossAx val="150712320"/>
         <c:crossesAt val="0"/>
         <c:crossBetween val="between"/>
       </c:valAx>
@@ -52992,7 +52772,7 @@
 </file>
 
 <file path=customXml/itemProps2.xml><?xml version="1.0" encoding="utf-8"?>
-<ds:datastoreItem xmlns:ds="http://schemas.openxmlformats.org/officeDocument/2006/customXml" ds:itemID="{95E19C8A-A82D-44FA-A393-5DB96BCB85B1}">
+<ds:datastoreItem xmlns:ds="http://schemas.openxmlformats.org/officeDocument/2006/customXml" ds:itemID="{11D56B61-3BF3-407E-98E1-170BCAF60B70}">
   <ds:schemaRefs>
     <ds:schemaRef ds:uri="http://schemas.openxmlformats.org/officeDocument/2006/bibliography"/>
   </ds:schemaRefs>

</xml_diff>